<commit_message>
FinalReport - Update 20250521
</commit_message>
<xml_diff>
--- a/CapstoneProject_FinalReport.docx
+++ b/CapstoneProject_FinalReport.docx
@@ -309,7 +309,6 @@
         <w:rPr>
           <w:lang w:val="en-GB"/>
         </w:rPr>
-        <w:lastRenderedPageBreak/>
         <w:t xml:space="preserve">Breast cancer is one of the most common cancers </w:t>
       </w:r>
       <w:r>
@@ -2181,6 +2180,7 @@
           <w:highlight w:val="yellow"/>
           <w:lang w:val="en-GB"/>
         </w:rPr>
+        <w:lastRenderedPageBreak/>
         <w:t xml:space="preserve">Currently, diagnosis of TNBC is </w:t>
       </w:r>
       <w:proofErr w:type="gramStart"/>
@@ -2392,7 +2392,21 @@
           <w:highlight w:val="yellow"/>
           <w:lang w:val="en-GB"/>
         </w:rPr>
-        <w:t xml:space="preserve">Recent improvements in this area have shown a lot of promise for new possibilities of cancer classification. </w:t>
+        <w:t xml:space="preserve">Recent improvements in </w:t>
+      </w:r>
+      <w:r>
+        <w:rPr>
+          <w:highlight w:val="cyan"/>
+          <w:lang w:val="en-GB"/>
+        </w:rPr>
+        <w:t xml:space="preserve">this area </w:t>
+      </w:r>
+      <w:r>
+        <w:rPr>
+          <w:highlight w:val="yellow"/>
+          <w:lang w:val="en-GB"/>
+        </w:rPr>
+        <w:t xml:space="preserve">have shown a lot of promise for new possibilities of cancer classification. </w:t>
       </w:r>
       <w:r>
         <w:rPr>
@@ -3250,35 +3264,61 @@
         <w:br w:type="column"/>
       </w:r>
       <w:r>
+        <w:rPr>
+          <w:highlight w:val="yellow"/>
+        </w:rPr>
+        <w:lastRenderedPageBreak/>
         <w:t xml:space="preserve">Looking more into TNBC vs. non-TNBC classification, Davis et al. </w:t>
       </w:r>
       <w:r>
+        <w:rPr>
+          <w:highlight w:val="yellow"/>
+        </w:rPr>
         <w:fldChar w:fldCharType="begin"/>
       </w:r>
       <w:r>
+        <w:rPr>
+          <w:highlight w:val="yellow"/>
+        </w:rPr>
         <w:instrText xml:space="preserve"> ADDIN EN.CITE &lt;EndNote&gt;&lt;Cite&gt;&lt;Author&gt;Davis&lt;/Author&gt;&lt;Year&gt;2014&lt;/Year&gt;&lt;RecNum&gt;180&lt;/RecNum&gt;&lt;DisplayText&gt;[36]&lt;/DisplayText&gt;&lt;record&gt;&lt;rec-number&gt;180&lt;/rec-number&gt;&lt;foreign-keys&gt;&lt;key app="EN" db-id="2s2eadsays95sheeax9pw2ahprdzwad2wax9" timestamp="1746858764" guid="54e0c541-6ffc-4f41-b15d-2a785ec20e46"&gt;180&lt;/key&gt;&lt;/foreign-keys&gt;&lt;ref-type name="Journal Article"&gt;17&lt;/ref-type&gt;&lt;contributors&gt;&lt;authors&gt;&lt;author&gt;Davis, S. Lindsey&lt;/author&gt;&lt;author&gt;Eckhardt, S. Gail&lt;/author&gt;&lt;author&gt;Tentler, John J.&lt;/author&gt;&lt;author&gt;Diamond, Jennifer R.&lt;/author&gt;&lt;/authors&gt;&lt;/contributors&gt;&lt;titles&gt;&lt;title&gt;Triple-negative breast cancer: bridging the gap from cancer genomics to predictive biomarkers&lt;/title&gt;&lt;secondary-title&gt;Therapeutic Advances in Medical Oncology&lt;/secondary-title&gt;&lt;/titles&gt;&lt;periodical&gt;&lt;full-title&gt;Therapeutic Advances in Medical Oncology&lt;/full-title&gt;&lt;/periodical&gt;&lt;pages&gt;88-100&lt;/pages&gt;&lt;volume&gt;6&lt;/volume&gt;&lt;number&gt;3&lt;/number&gt;&lt;keywords&gt;&lt;keyword&gt;biomarkers, targeted therapy, triple-negative breast cancer&lt;/keyword&gt;&lt;/keywords&gt;&lt;dates&gt;&lt;year&gt;2014&lt;/year&gt;&lt;/dates&gt;&lt;accession-num&gt;24790649&lt;/accession-num&gt;&lt;urls&gt;&lt;related-urls&gt;&lt;url&gt;https://journals.sagepub.com/doi/abs/10.1177/1758834013519843&lt;/url&gt;&lt;/related-urls&gt;&lt;/urls&gt;&lt;electronic-resource-num&gt;10.1177/1758834013519843&lt;/electronic-resource-num&gt;&lt;/record&gt;&lt;/Cite&gt;&lt;/EndNote&gt;</w:instrText>
       </w:r>
       <w:r>
+        <w:rPr>
+          <w:highlight w:val="yellow"/>
+        </w:rPr>
         <w:fldChar w:fldCharType="separate"/>
       </w:r>
       <w:r>
         <w:rPr>
           <w:noProof/>
+          <w:highlight w:val="yellow"/>
         </w:rPr>
         <w:t>[36]</w:t>
       </w:r>
       <w:r>
+        <w:rPr>
+          <w:highlight w:val="yellow"/>
+        </w:rPr>
         <w:fldChar w:fldCharType="end"/>
       </w:r>
       <w:r>
+        <w:rPr>
+          <w:highlight w:val="yellow"/>
+        </w:rPr>
         <w:t xml:space="preserve"> published a review of the genomic characteristics of TNBC cases, and noted that many subtypes of TNBC are very close to subtypes of non-TNBC, showing that classification is complex and that there is a lot of overlap on the gene level between TNBC and non-TNBC. Their review focuses on the implications of this for the development of targeted therapies for different subtypes of </w:t>
       </w:r>
       <w:proofErr w:type="gramStart"/>
       <w:r>
+        <w:rPr>
+          <w:highlight w:val="yellow"/>
+        </w:rPr>
         <w:t>TNBC, but</w:t>
       </w:r>
       <w:proofErr w:type="gramEnd"/>
       <w:r>
+        <w:rPr>
+          <w:highlight w:val="yellow"/>
+        </w:rPr>
         <w:t xml:space="preserve"> does not mention machine learning.</w:t>
       </w:r>
       <w:r>
@@ -3447,36 +3487,219 @@
         <w:t xml:space="preserve">. </w:t>
       </w:r>
       <w:r>
-        <w:rPr>
-          <w:highlight w:val="yellow"/>
-        </w:rPr>
-        <w:t>They mention that there is currently no established way of classifying subtypes of TNBC and have used gene expression analysis to develop a classification method using machine learning</w:t>
-      </w:r>
-      <w:r>
-        <w:t>. However, their focus was on classifying cases that were already known to be TNBC into subtypes, rather than the classification of TNBC versus non-TNBC.</w:t>
-      </w:r>
-    </w:p>
-    <w:p>
-      <w:r>
+        <w:t>To</w:t>
+      </w:r>
+      <w:r>
+        <w:t xml:space="preserve"> </w:t>
+      </w:r>
+      <w:r>
+        <w:t xml:space="preserve">explore treatment </w:t>
+      </w:r>
+      <w:r>
+        <w:t>modalities,</w:t>
+      </w:r>
+      <w:r>
+        <w:t xml:space="preserve"> </w:t>
+      </w:r>
+      <w:r>
+        <w:t xml:space="preserve">it is suggested to have subtypes of TNBC. </w:t>
+      </w:r>
+      <w:r>
+        <w:t xml:space="preserve">Literature shows </w:t>
+      </w:r>
+      <w:r>
+        <w:t>multiple subtyping classifications</w:t>
+      </w:r>
+      <w:r>
+        <w:t xml:space="preserve">; </w:t>
+      </w:r>
+      <w:r>
+        <w:t>PAM50, Lehmann, Burstein, Jézéquel, FUSCC</w:t>
+      </w:r>
+      <w:r>
+        <w:t xml:space="preserve"> </w:t>
+      </w:r>
+      <w:r>
+        <w:fldChar w:fldCharType="begin">
+          <w:fldData xml:space="preserve">PEVuZE5vdGU+PENpdGU+PEF1dGhvcj5DaGVuPC9BdXRob3I+PFllYXI+MjAyNTwvWWVhcj48UmVj
+TnVtPjIzMDwvUmVjTnVtPjxEaXNwbGF5VGV4dD5bMiwgMjJdPC9EaXNwbGF5VGV4dD48cmVjb3Jk
+PjxyZWMtbnVtYmVyPjIzMDwvcmVjLW51bWJlcj48Zm9yZWlnbi1rZXlzPjxrZXkgYXBwPSJFTiIg
+ZGItaWQ9IjJzMmVhZHNheXM5NXNoZWVheDlwdzJhaHByZHp3YWQyd2F4OSIgdGltZXN0YW1wPSIx
+NzQ3MjQ0MzM1IiBndWlkPSJiM2VhNzczMi04NmU2LTQ4MjctYTUwNi1kNmQ4MDQ4YWZkNTgiPjIz
+MDwva2V5PjwvZm9yZWlnbi1rZXlzPjxyZWYtdHlwZSBuYW1lPSJKb3VybmFsIEFydGljbGUiPjE3
+PC9yZWYtdHlwZT48Y29udHJpYnV0b3JzPjxhdXRob3JzPjxhdXRob3I+Q2hlbiwgWmlxaTwvYXV0
+aG9yPjxhdXRob3I+TGl1LCBZdW1lbmc8L2F1dGhvcj48YXV0aG9yPkx5dSwgTWluY2h1YW48L2F1
+dGhvcj48YXV0aG9yPkNoYW4sIENoaSBIbzwvYXV0aG9yPjxhdXRob3I+U3VuLCBNZWloZW5nPC9h
+dXRob3I+PGF1dGhvcj5ZYW5nLCBYaW48L2F1dGhvcj48YXV0aG9yPlFpYW8sIFNodWFuZ3lpbmc8
+L2F1dGhvcj48YXV0aG9yPkNoZW4sIFpoZW5nPC9hdXRob3I+PGF1dGhvcj5ZdSwgU2lmYW48L2F1
+dGhvcj48YXV0aG9yPlJlbiwgTWVpc2hlbjwvYXV0aG9yPjxhdXRob3I+THUsIEFpcGluZzwvYXV0
+aG9yPjxhdXRob3I+WmhhbmcsIEdlPC9hdXRob3I+PGF1dGhvcj5MaSwgRmFuZ2ZlaTwvYXV0aG9y
+PjxhdXRob3I+WXUsIFl1YW55dWFuPC9hdXRob3I+PC9hdXRob3JzPjwvY29udHJpYnV0b3JzPjx0
+aXRsZXM+PHRpdGxlPkNsYXNzaWZpY2F0aW9ucyBvZiB0cmlwbGUtbmVnYXRpdmUgYnJlYXN0IGNh
+bmNlcjogaW5zaWdodHMgYW5kIGN1cnJlbnQgdGhlcmFwZXV0aWMgYXBwcm9hY2hlczwvdGl0bGU+
+PHNlY29uZGFyeS10aXRsZT5DZWxsICZhbXA7IEJpb3NjaWVuY2U8L3NlY29uZGFyeS10aXRsZT48
+L3RpdGxlcz48cGVyaW9kaWNhbD48ZnVsbC10aXRsZT5DZWxsICZhbXA7IEJpb3NjaWVuY2U8L2Z1
+bGwtdGl0bGU+PC9wZXJpb2RpY2FsPjxwYWdlcz4xMzwvcGFnZXM+PHZvbHVtZT4xNTwvdm9sdW1l
+PjxudW1iZXI+MTwvbnVtYmVyPjxkYXRlcz48eWVhcj4yMDI1PC95ZWFyPjxwdWItZGF0ZXM+PGRh
+dGU+MjAyNS8wMi8wMTwvZGF0ZT48L3B1Yi1kYXRlcz48L2RhdGVzPjxpc2JuPjIwNDUtMzcwMTwv
+aXNibj48dXJscz48cmVsYXRlZC11cmxzPjx1cmw+aHR0cHM6Ly9kb2kub3JnLzEwLjExODYvczEz
+NTc4LTAyNS0wMTM1OS0wPC91cmw+PC9yZWxhdGVkLXVybHM+PC91cmxzPjxlbGVjdHJvbmljLXJl
+c291cmNlLW51bT4xMC4xMTg2L3MxMzU3OC0wMjUtMDEzNTktMDwvZWxlY3Ryb25pYy1yZXNvdXJj
+ZS1udW0+PC9yZWNvcmQ+PC9DaXRlPjxDaXRlPjxBdXRob3I+QXNsZWg8L0F1dGhvcj48WWVhcj4y
+MDIyPC9ZZWFyPjxSZWNOdW0+MjE3PC9SZWNOdW0+PHJlY29yZD48cmVjLW51bWJlcj4yMTc8L3Jl
+Yy1udW1iZXI+PGZvcmVpZ24ta2V5cz48a2V5IGFwcD0iRU4iIGRiLWlkPSIyczJlYWRzYXlzOTVz
+aGVlYXg5cHcyYWhwcmR6d2FkMndheDkiIHRpbWVzdGFtcD0iMTc0Njk0NzY0NSIgZ3VpZD0iMWVj
+ZDNiNDEtMDBkYy00YWExLWI1NzQtMGFlNWM2OWVlNzc5Ij4yMTc8L2tleT48L2ZvcmVpZ24ta2V5
+cz48cmVmLXR5cGUgbmFtZT0iSm91cm5hbCBBcnRpY2xlIj4xNzwvcmVmLXR5cGU+PGNvbnRyaWJ1
+dG9ycz48YXV0aG9ycz48YXV0aG9yPkFzbGVoLCBLYXJhbWE8L2F1dGhvcj48YXV0aG9yPlJpYXos
+IE5hemlhPC9hdXRob3I+PGF1dGhvcj5OaWVsc2VuLCBUb3JzdGVuIE8uPC9hdXRob3I+PC9hdXRo
+b3JzPjwvY29udHJpYnV0b3JzPjx0aXRsZXM+PHRpdGxlPkhldGVyb2dlbmVpdHkgb2YgdHJpcGxl
+IG5lZ2F0aXZlIGJyZWFzdCBjYW5jZXI6IEN1cnJlbnQgYWR2YW5jZXMgaW4gc3VidHlwaW5nIGFu
+ZCB0cmVhdG1lbnQgaW1wbGljYXRpb25zPC90aXRsZT48c2Vjb25kYXJ5LXRpdGxlPkpvdXJuYWwg
+b2YgRXhwZXJpbWVudGFsICZhbXA7IENsaW5pY2FsIENhbmNlciBSZXNlYXJjaDwvc2Vjb25kYXJ5
+LXRpdGxlPjwvdGl0bGVzPjxwZXJpb2RpY2FsPjxmdWxsLXRpdGxlPkpvdXJuYWwgb2YgRXhwZXJp
+bWVudGFsICZhbXA7IENsaW5pY2FsIENhbmNlciBSZXNlYXJjaDwvZnVsbC10aXRsZT48L3Blcmlv
+ZGljYWw+PHBhZ2VzPjEtMjY8L3BhZ2VzPjx2b2x1bWU+NDE8L3ZvbHVtZT48bnVtYmVyPjE8L251
+bWJlcj48ZGF0ZXM+PHllYXI+MjAyMjwveWVhcj48cHViLWRhdGVzPjxkYXRlPjIwMjIvMDkvMDE8
+L2RhdGU+PC9wdWItZGF0ZXM+PC9kYXRlcz48aXNibj4xNzU2LTk5NjY8L2lzYm4+PHVybHM+PHJl
+bGF0ZWQtdXJscz48dXJsPmh0dHBzOi8vZG9pLm9yZy8xMC4xMTg2L3MxMzA0Ni0wMjItMDI0NzYt
+MTwvdXJsPjwvcmVsYXRlZC11cmxzPjwvdXJscz48ZWxlY3Ryb25pYy1yZXNvdXJjZS1udW0+MTAu
+MTE4Ni9zMTMwNDYtMDIyLTAyNDc2LTE8L2VsZWN0cm9uaWMtcmVzb3VyY2UtbnVtPjwvcmVjb3Jk
+PjwvQ2l0ZT48L0VuZE5vdGU+
+</w:fldData>
+        </w:fldChar>
+      </w:r>
+      <w:r>
+        <w:instrText xml:space="preserve"> ADDIN EN.CITE </w:instrText>
+      </w:r>
+      <w:r>
+        <w:fldChar w:fldCharType="begin">
+          <w:fldData xml:space="preserve">PEVuZE5vdGU+PENpdGU+PEF1dGhvcj5DaGVuPC9BdXRob3I+PFllYXI+MjAyNTwvWWVhcj48UmVj
+TnVtPjIzMDwvUmVjTnVtPjxEaXNwbGF5VGV4dD5bMiwgMjJdPC9EaXNwbGF5VGV4dD48cmVjb3Jk
+PjxyZWMtbnVtYmVyPjIzMDwvcmVjLW51bWJlcj48Zm9yZWlnbi1rZXlzPjxrZXkgYXBwPSJFTiIg
+ZGItaWQ9IjJzMmVhZHNheXM5NXNoZWVheDlwdzJhaHByZHp3YWQyd2F4OSIgdGltZXN0YW1wPSIx
+NzQ3MjQ0MzM1IiBndWlkPSJiM2VhNzczMi04NmU2LTQ4MjctYTUwNi1kNmQ4MDQ4YWZkNTgiPjIz
+MDwva2V5PjwvZm9yZWlnbi1rZXlzPjxyZWYtdHlwZSBuYW1lPSJKb3VybmFsIEFydGljbGUiPjE3
+PC9yZWYtdHlwZT48Y29udHJpYnV0b3JzPjxhdXRob3JzPjxhdXRob3I+Q2hlbiwgWmlxaTwvYXV0
+aG9yPjxhdXRob3I+TGl1LCBZdW1lbmc8L2F1dGhvcj48YXV0aG9yPkx5dSwgTWluY2h1YW48L2F1
+dGhvcj48YXV0aG9yPkNoYW4sIENoaSBIbzwvYXV0aG9yPjxhdXRob3I+U3VuLCBNZWloZW5nPC9h
+dXRob3I+PGF1dGhvcj5ZYW5nLCBYaW48L2F1dGhvcj48YXV0aG9yPlFpYW8sIFNodWFuZ3lpbmc8
+L2F1dGhvcj48YXV0aG9yPkNoZW4sIFpoZW5nPC9hdXRob3I+PGF1dGhvcj5ZdSwgU2lmYW48L2F1
+dGhvcj48YXV0aG9yPlJlbiwgTWVpc2hlbjwvYXV0aG9yPjxhdXRob3I+THUsIEFpcGluZzwvYXV0
+aG9yPjxhdXRob3I+WmhhbmcsIEdlPC9hdXRob3I+PGF1dGhvcj5MaSwgRmFuZ2ZlaTwvYXV0aG9y
+PjxhdXRob3I+WXUsIFl1YW55dWFuPC9hdXRob3I+PC9hdXRob3JzPjwvY29udHJpYnV0b3JzPjx0
+aXRsZXM+PHRpdGxlPkNsYXNzaWZpY2F0aW9ucyBvZiB0cmlwbGUtbmVnYXRpdmUgYnJlYXN0IGNh
+bmNlcjogaW5zaWdodHMgYW5kIGN1cnJlbnQgdGhlcmFwZXV0aWMgYXBwcm9hY2hlczwvdGl0bGU+
+PHNlY29uZGFyeS10aXRsZT5DZWxsICZhbXA7IEJpb3NjaWVuY2U8L3NlY29uZGFyeS10aXRsZT48
+L3RpdGxlcz48cGVyaW9kaWNhbD48ZnVsbC10aXRsZT5DZWxsICZhbXA7IEJpb3NjaWVuY2U8L2Z1
+bGwtdGl0bGU+PC9wZXJpb2RpY2FsPjxwYWdlcz4xMzwvcGFnZXM+PHZvbHVtZT4xNTwvdm9sdW1l
+PjxudW1iZXI+MTwvbnVtYmVyPjxkYXRlcz48eWVhcj4yMDI1PC95ZWFyPjxwdWItZGF0ZXM+PGRh
+dGU+MjAyNS8wMi8wMTwvZGF0ZT48L3B1Yi1kYXRlcz48L2RhdGVzPjxpc2JuPjIwNDUtMzcwMTwv
+aXNibj48dXJscz48cmVsYXRlZC11cmxzPjx1cmw+aHR0cHM6Ly9kb2kub3JnLzEwLjExODYvczEz
+NTc4LTAyNS0wMTM1OS0wPC91cmw+PC9yZWxhdGVkLXVybHM+PC91cmxzPjxlbGVjdHJvbmljLXJl
+c291cmNlLW51bT4xMC4xMTg2L3MxMzU3OC0wMjUtMDEzNTktMDwvZWxlY3Ryb25pYy1yZXNvdXJj
+ZS1udW0+PC9yZWNvcmQ+PC9DaXRlPjxDaXRlPjxBdXRob3I+QXNsZWg8L0F1dGhvcj48WWVhcj4y
+MDIyPC9ZZWFyPjxSZWNOdW0+MjE3PC9SZWNOdW0+PHJlY29yZD48cmVjLW51bWJlcj4yMTc8L3Jl
+Yy1udW1iZXI+PGZvcmVpZ24ta2V5cz48a2V5IGFwcD0iRU4iIGRiLWlkPSIyczJlYWRzYXlzOTVz
+aGVlYXg5cHcyYWhwcmR6d2FkMndheDkiIHRpbWVzdGFtcD0iMTc0Njk0NzY0NSIgZ3VpZD0iMWVj
+ZDNiNDEtMDBkYy00YWExLWI1NzQtMGFlNWM2OWVlNzc5Ij4yMTc8L2tleT48L2ZvcmVpZ24ta2V5
+cz48cmVmLXR5cGUgbmFtZT0iSm91cm5hbCBBcnRpY2xlIj4xNzwvcmVmLXR5cGU+PGNvbnRyaWJ1
+dG9ycz48YXV0aG9ycz48YXV0aG9yPkFzbGVoLCBLYXJhbWE8L2F1dGhvcj48YXV0aG9yPlJpYXos
+IE5hemlhPC9hdXRob3I+PGF1dGhvcj5OaWVsc2VuLCBUb3JzdGVuIE8uPC9hdXRob3I+PC9hdXRo
+b3JzPjwvY29udHJpYnV0b3JzPjx0aXRsZXM+PHRpdGxlPkhldGVyb2dlbmVpdHkgb2YgdHJpcGxl
+IG5lZ2F0aXZlIGJyZWFzdCBjYW5jZXI6IEN1cnJlbnQgYWR2YW5jZXMgaW4gc3VidHlwaW5nIGFu
+ZCB0cmVhdG1lbnQgaW1wbGljYXRpb25zPC90aXRsZT48c2Vjb25kYXJ5LXRpdGxlPkpvdXJuYWwg
+b2YgRXhwZXJpbWVudGFsICZhbXA7IENsaW5pY2FsIENhbmNlciBSZXNlYXJjaDwvc2Vjb25kYXJ5
+LXRpdGxlPjwvdGl0bGVzPjxwZXJpb2RpY2FsPjxmdWxsLXRpdGxlPkpvdXJuYWwgb2YgRXhwZXJp
+bWVudGFsICZhbXA7IENsaW5pY2FsIENhbmNlciBSZXNlYXJjaDwvZnVsbC10aXRsZT48L3Blcmlv
+ZGljYWw+PHBhZ2VzPjEtMjY8L3BhZ2VzPjx2b2x1bWU+NDE8L3ZvbHVtZT48bnVtYmVyPjE8L251
+bWJlcj48ZGF0ZXM+PHllYXI+MjAyMjwveWVhcj48cHViLWRhdGVzPjxkYXRlPjIwMjIvMDkvMDE8
+L2RhdGU+PC9wdWItZGF0ZXM+PC9kYXRlcz48aXNibj4xNzU2LTk5NjY8L2lzYm4+PHVybHM+PHJl
+bGF0ZWQtdXJscz48dXJsPmh0dHBzOi8vZG9pLm9yZy8xMC4xMTg2L3MxMzA0Ni0wMjItMDI0NzYt
+MTwvdXJsPjwvcmVsYXRlZC11cmxzPjwvdXJscz48ZWxlY3Ryb25pYy1yZXNvdXJjZS1udW0+MTAu
+MTE4Ni9zMTMwNDYtMDIyLTAyNDc2LTE8L2VsZWN0cm9uaWMtcmVzb3VyY2UtbnVtPjwvcmVjb3Jk
+PjwvQ2l0ZT48L0VuZE5vdGU+
+</w:fldData>
+        </w:fldChar>
+      </w:r>
+      <w:r>
+        <w:instrText xml:space="preserve"> ADDIN EN.CITE.DATA </w:instrText>
+      </w:r>
+      <w:r>
+        <w:fldChar w:fldCharType="end"/>
+      </w:r>
+      <w:r>
+        <w:fldChar w:fldCharType="separate"/>
+      </w:r>
+      <w:r>
+        <w:rPr>
+          <w:noProof/>
+        </w:rPr>
+        <w:t>[2, 22]</w:t>
+      </w:r>
+      <w:r>
+        <w:fldChar w:fldCharType="end"/>
+      </w:r>
+      <w:r>
+        <w:t xml:space="preserve">. </w:t>
+      </w:r>
+      <w:r>
+        <w:rPr>
+          <w:highlight w:val="magenta"/>
+        </w:rPr>
+        <w:t>However, their focus was on classifying cases that were already known to be TNBC into subtypes, rather than the classification of TNBC versus non-TNBC.</w:t>
+      </w:r>
+    </w:p>
+    <w:p>
+      <w:r>
+        <w:rPr>
+          <w:highlight w:val="magenta"/>
+        </w:rPr>
         <w:t xml:space="preserve">From this literature review, it becomes apparent that RNA sequencing and machine learning have been used in the classification of TNBC and breast cancer in general, but there remains a gap in the development of a simple, transparent and reproducible classification model that focuses only on identifying TNBC status (yes or no) using RNA sequencing data alone. Previous studies have often focused on subtype classification, relied on additional data that might not have been predictive, or referred to commercial tools that lack transparency. To address this gap, </w:t>
       </w:r>
       <w:r>
+        <w:rPr>
+          <w:highlight w:val="magenta"/>
+        </w:rPr>
         <w:t>this study proposes as a solution</w:t>
       </w:r>
       <w:r>
+        <w:rPr>
+          <w:highlight w:val="magenta"/>
+        </w:rPr>
         <w:t xml:space="preserve"> </w:t>
       </w:r>
       <w:r>
+        <w:rPr>
+          <w:highlight w:val="magenta"/>
+        </w:rPr>
         <w:t xml:space="preserve">the </w:t>
       </w:r>
       <w:r>
+        <w:rPr>
+          <w:highlight w:val="magenta"/>
+        </w:rPr>
         <w:t>train</w:t>
       </w:r>
       <w:r>
+        <w:rPr>
+          <w:highlight w:val="magenta"/>
+        </w:rPr>
         <w:t>ing of</w:t>
       </w:r>
       <w:r>
-        <w:t xml:space="preserve"> a machine learning model using publicly available RNA sequencing data. </w:t>
+        <w:rPr>
+          <w:highlight w:val="magenta"/>
+        </w:rPr>
+        <w:t xml:space="preserve"> a machine learning model using publicly available RNA sequencing data.</w:t>
+      </w:r>
+      <w:r>
+        <w:t xml:space="preserve"> </w:t>
+      </w:r>
+    </w:p>
+    <w:p>
+      <w:r>
+        <w:t xml:space="preserve">This </w:t>
       </w:r>
     </w:p>
     <w:p/>
@@ -3505,6 +3728,7 @@
           <w:sz w:val="24"/>
           <w:szCs w:val="24"/>
         </w:rPr>
+        <w:lastRenderedPageBreak/>
         <w:t>3 Methods and Material</w:t>
       </w:r>
     </w:p>
@@ -3575,14 +3799,100 @@
           <w:sz w:val="22"/>
           <w:szCs w:val="22"/>
         </w:rPr>
-        <w:t>Asjfasklfjskfskfsjfksjgk</w:t>
-      </w:r>
-      <w:r>
-        <w:rPr>
-          <w:sz w:val="22"/>
-          <w:szCs w:val="22"/>
-        </w:rPr>
-        <w:t>salfjaslfjsalfjslkfdsjklgdAslkfjsklfjsdkldsjklgdsjklgdsjkllasjfkasjfsjkfjsklfjdsklfjsklfjsklfjsklfjsdklfsajklfsajklfsajklfsajklfsajkfjasklfsajkfjsklfgjsdklgjdslfjsklfgjsdklgjdslfjsklfgjsdklgjdslfjsklfgjsdklgjdslfjsklfgjsdklgjdslfjsklfgjsdklgjdslfjsklfgjsdklgjdslfjsklfgjsdklgjdslfjsklfgjsdklgjdslfjsklfgjsdklgjdslfj</w:t>
+        <w:t xml:space="preserve">Making use of available literature, </w:t>
+      </w:r>
+      <w:r>
+        <w:rPr>
+          <w:sz w:val="22"/>
+          <w:szCs w:val="22"/>
+        </w:rPr>
+        <w:t xml:space="preserve">the approach used in this study is based on </w:t>
+      </w:r>
+      <w:r>
+        <w:rPr>
+          <w:sz w:val="22"/>
+          <w:szCs w:val="22"/>
+          <w:highlight w:val="magenta"/>
+        </w:rPr>
+        <w:t>&lt;acknowledged&gt; approaches</w:t>
+      </w:r>
+      <w:r>
+        <w:rPr>
+          <w:sz w:val="22"/>
+          <w:szCs w:val="22"/>
+        </w:rPr>
+        <w:t xml:space="preserve"> </w:t>
+      </w:r>
+      <w:r>
+        <w:rPr>
+          <w:sz w:val="22"/>
+          <w:szCs w:val="22"/>
+        </w:rPr>
+        <w:fldChar w:fldCharType="begin"/>
+      </w:r>
+      <w:r>
+        <w:rPr>
+          <w:sz w:val="22"/>
+          <w:szCs w:val="22"/>
+        </w:rPr>
+        <w:instrText xml:space="preserve"> ADDIN EN.CITE &lt;EndNote&gt;&lt;Cite&gt;&lt;Author&gt;Hassan&lt;/Author&gt;&lt;Year&gt;2025&lt;/Year&gt;&lt;RecNum&gt;264&lt;/RecNum&gt;&lt;DisplayText&gt;[38]&lt;/DisplayText&gt;&lt;record&gt;&lt;rec-number&gt;264&lt;/rec-number&gt;&lt;foreign-keys&gt;&lt;key app="EN" db-id="2s2eadsays95sheeax9pw2ahprdzwad2wax9" timestamp="1747843936" guid="91579389-3dae-4906-90ec-d7bc851d9426"&gt;264&lt;/key&gt;&lt;/foreign-keys&gt;&lt;ref-type name="Journal Article"&gt;17&lt;/ref-type&gt;&lt;contributors&gt;&lt;authors&gt;&lt;author&gt;Hassan, Asmaa M.&lt;/author&gt;&lt;author&gt;Naeem, Safaa M.&lt;/author&gt;&lt;author&gt;Eldosoky, Mohamed A. A.&lt;/author&gt;&lt;author&gt;Mabrouk, Mai S.&lt;/author&gt;&lt;/authors&gt;&lt;/contributors&gt;&lt;titles&gt;&lt;title&gt;Multi-omics-based Machine Learning for the Subtype Classification of Breast Cancer&lt;/title&gt;&lt;secondary-title&gt;Arabian Journal for Science and Engineering&lt;/secondary-title&gt;&lt;/titles&gt;&lt;periodical&gt;&lt;full-title&gt;Arabian Journal for Science and Engineering&lt;/full-title&gt;&lt;/periodical&gt;&lt;pages&gt;1339-1352&lt;/pages&gt;&lt;volume&gt;50&lt;/volume&gt;&lt;number&gt;2&lt;/number&gt;&lt;dates&gt;&lt;year&gt;2025&lt;/year&gt;&lt;pub-dates&gt;&lt;date&gt;2025/01/01&lt;/date&gt;&lt;/pub-dates&gt;&lt;/dates&gt;&lt;isbn&gt;2191-4281&lt;/isbn&gt;&lt;urls&gt;&lt;related-urls&gt;&lt;url&gt;https://doi.org/10.1007/s13369-024-09341-7&lt;/url&gt;&lt;/related-urls&gt;&lt;/urls&gt;&lt;electronic-resource-num&gt;10.1007/s13369-024-09341-7&lt;/electronic-resource-num&gt;&lt;/record&gt;&lt;/Cite&gt;&lt;/EndNote&gt;</w:instrText>
+      </w:r>
+      <w:r>
+        <w:rPr>
+          <w:sz w:val="22"/>
+          <w:szCs w:val="22"/>
+        </w:rPr>
+        <w:fldChar w:fldCharType="separate"/>
+      </w:r>
+      <w:r>
+        <w:rPr>
+          <w:noProof/>
+          <w:sz w:val="22"/>
+          <w:szCs w:val="22"/>
+        </w:rPr>
+        <w:t>[38]</w:t>
+      </w:r>
+      <w:r>
+        <w:rPr>
+          <w:sz w:val="22"/>
+          <w:szCs w:val="22"/>
+        </w:rPr>
+        <w:fldChar w:fldCharType="end"/>
+      </w:r>
+      <w:r>
+        <w:rPr>
+          <w:sz w:val="22"/>
+          <w:szCs w:val="22"/>
+        </w:rPr>
+        <w:t xml:space="preserve">. A visual representation is </w:t>
+      </w:r>
+      <w:r>
+        <w:rPr>
+          <w:sz w:val="22"/>
+          <w:szCs w:val="22"/>
+        </w:rPr>
+        <w:t>shown</w:t>
+      </w:r>
+      <w:r>
+        <w:rPr>
+          <w:sz w:val="22"/>
+          <w:szCs w:val="22"/>
+        </w:rPr>
+        <w:t xml:space="preserve"> </w:t>
+      </w:r>
+      <w:r>
+        <w:rPr>
+          <w:sz w:val="22"/>
+          <w:szCs w:val="22"/>
+        </w:rPr>
+        <w:t>in Fig 1</w:t>
+      </w:r>
+      <w:r>
+        <w:rPr>
+          <w:sz w:val="22"/>
+          <w:szCs w:val="22"/>
+        </w:rPr>
+        <w:t>.</w:t>
       </w:r>
     </w:p>
     <w:p>
@@ -3726,11 +4036,12 @@
       <w:proofErr w:type="spellEnd"/>
     </w:p>
     <w:p>
-      <w:proofErr w:type="spellStart"/>
-      <w:r>
-        <w:t>Asfsgdgf</w:t>
-      </w:r>
-      <w:proofErr w:type="spellEnd"/>
+      <w:r>
+        <w:t xml:space="preserve">Attention to missing values and &lt;something&gt; </w:t>
+      </w:r>
+      <w:r>
+        <w:t xml:space="preserve">has a focus in preprocessing. </w:t>
+      </w:r>
     </w:p>
     <w:p/>
     <w:p>
@@ -3808,13 +4119,30 @@
         <w:t>Another approach is using correlation by machine learning.</w:t>
       </w:r>
       <w:r>
-        <w:t xml:space="preserve"> Third approach is done by reviewing </w:t>
-      </w:r>
-      <w:r>
-        <w:t xml:space="preserve">35 research papers of the past 3 years </w:t>
+        <w:t xml:space="preserve"> Third approach is reviewing </w:t>
+      </w:r>
+      <w:r>
+        <w:t xml:space="preserve">35 research papers </w:t>
       </w:r>
       <w:proofErr w:type="gramStart"/>
       <w:r>
+        <w:t>of</w:t>
+      </w:r>
+      <w:proofErr w:type="gramEnd"/>
+      <w:r>
+        <w:t xml:space="preserve"> the past </w:t>
+      </w:r>
+      <w:r>
+        <w:rPr>
+          <w:highlight w:val="cyan"/>
+        </w:rPr>
+        <w:t>3</w:t>
+      </w:r>
+      <w:r>
+        <w:t xml:space="preserve"> years </w:t>
+      </w:r>
+      <w:proofErr w:type="gramStart"/>
+      <w:r>
         <w:t>in order to</w:t>
       </w:r>
       <w:proofErr w:type="gramEnd"/>
@@ -3857,7 +4185,7 @@
         <w:rPr>
           <w:lang w:val="en-NL"/>
         </w:rPr>
-        <w:instrText xml:space="preserve"> ADDIN EN.CITE &lt;EndNote&gt;&lt;Cite&gt;&lt;Author&gt;Xue&lt;/Author&gt;&lt;Year&gt;2025&lt;/Year&gt;&lt;RecNum&gt;196&lt;/RecNum&gt;&lt;DisplayText&gt;[38]&lt;/DisplayText&gt;&lt;record&gt;&lt;rec-number&gt;196&lt;/rec-number&gt;&lt;foreign-keys&gt;&lt;key app="EN" db-id="2s2eadsays95sheeax9pw2ahprdzwad2wax9" timestamp="1746865917" guid="1ddb105a-3562-45a5-bde0-8b2e3cd3a797"&gt;196&lt;/key&gt;&lt;/foreign-keys&gt;&lt;ref-type name="Journal Article"&gt;17&lt;/ref-type&gt;&lt;contributors&gt;&lt;authors&gt;&lt;author&gt;Xue, Qiqi&lt;/author&gt;&lt;author&gt;Wang, Wenxi&lt;/author&gt;&lt;author&gt;Liu, Jie&lt;/author&gt;&lt;author&gt;Wang, Dachi&lt;/author&gt;&lt;author&gt;Zhang, Tianyu&lt;/author&gt;&lt;author&gt;Shen, Tingting&lt;/author&gt;&lt;author&gt;Liu, Xiangsheng&lt;/author&gt;&lt;author&gt;Wang, Xiaojia&lt;/author&gt;&lt;author&gt;Shao, Xiying&lt;/author&gt;&lt;author&gt;Zhou, Wei&lt;/author&gt;&lt;author&gt;Fang, Xiaohong&lt;/author&gt;&lt;/authors&gt;&lt;/contributors&gt;&lt;titles&gt;&lt;title&gt;LRPPRC confers enhanced oxidative phosphorylation metabolism in triple-negative breast cancer and represents a therapeutic target&lt;/title&gt;&lt;secondary-title&gt;Journal of Translational Medicine&lt;/secondary-title&gt;&lt;/titles&gt;&lt;periodical&gt;&lt;full-title&gt;Journal of Translational Medicine&lt;/full-title&gt;&lt;/periodical&gt;&lt;pages&gt;1-15&lt;/pages&gt;&lt;volume&gt;23&lt;/volume&gt;&lt;number&gt;1&lt;/number&gt;&lt;dates&gt;&lt;year&gt;2025&lt;/year&gt;&lt;pub-dates&gt;&lt;date&gt;2025/03/25&lt;/date&gt;&lt;/pub-dates&gt;&lt;/dates&gt;&lt;isbn&gt;1479-5876&lt;/isbn&gt;&lt;urls&gt;&lt;related-urls&gt;&lt;url&gt;https://doi.org/10.1186/s12967-024-05946-6&lt;/url&gt;&lt;/related-urls&gt;&lt;/urls&gt;&lt;electronic-resource-num&gt;10.1186/s12967-024-05946-6&lt;/electronic-resource-num&gt;&lt;/record&gt;&lt;/Cite&gt;&lt;/EndNote&gt;</w:instrText>
+        <w:instrText xml:space="preserve"> ADDIN EN.CITE &lt;EndNote&gt;&lt;Cite&gt;&lt;Author&gt;Xue&lt;/Author&gt;&lt;Year&gt;2025&lt;/Year&gt;&lt;RecNum&gt;196&lt;/RecNum&gt;&lt;DisplayText&gt;[39]&lt;/DisplayText&gt;&lt;record&gt;&lt;rec-number&gt;196&lt;/rec-number&gt;&lt;foreign-keys&gt;&lt;key app="EN" db-id="2s2eadsays95sheeax9pw2ahprdzwad2wax9" timestamp="1746865917" guid="1ddb105a-3562-45a5-bde0-8b2e3cd3a797"&gt;196&lt;/key&gt;&lt;/foreign-keys&gt;&lt;ref-type name="Journal Article"&gt;17&lt;/ref-type&gt;&lt;contributors&gt;&lt;authors&gt;&lt;author&gt;Xue, Qiqi&lt;/author&gt;&lt;author&gt;Wang, Wenxi&lt;/author&gt;&lt;author&gt;Liu, Jie&lt;/author&gt;&lt;author&gt;Wang, Dachi&lt;/author&gt;&lt;author&gt;Zhang, Tianyu&lt;/author&gt;&lt;author&gt;Shen, Tingting&lt;/author&gt;&lt;author&gt;Liu, Xiangsheng&lt;/author&gt;&lt;author&gt;Wang, Xiaojia&lt;/author&gt;&lt;author&gt;Shao, Xiying&lt;/author&gt;&lt;author&gt;Zhou, Wei&lt;/author&gt;&lt;author&gt;Fang, Xiaohong&lt;/author&gt;&lt;/authors&gt;&lt;/contributors&gt;&lt;titles&gt;&lt;title&gt;LRPPRC confers enhanced oxidative phosphorylation metabolism in triple-negative breast cancer and represents a therapeutic target&lt;/title&gt;&lt;secondary-title&gt;Journal of Translational Medicine&lt;/secondary-title&gt;&lt;/titles&gt;&lt;periodical&gt;&lt;full-title&gt;Journal of Translational Medicine&lt;/full-title&gt;&lt;/periodical&gt;&lt;pages&gt;1-15&lt;/pages&gt;&lt;volume&gt;23&lt;/volume&gt;&lt;number&gt;1&lt;/number&gt;&lt;dates&gt;&lt;year&gt;2025&lt;/year&gt;&lt;pub-dates&gt;&lt;date&gt;2025/03/25&lt;/date&gt;&lt;/pub-dates&gt;&lt;/dates&gt;&lt;isbn&gt;1479-5876&lt;/isbn&gt;&lt;urls&gt;&lt;related-urls&gt;&lt;url&gt;https://doi.org/10.1186/s12967-024-05946-6&lt;/url&gt;&lt;/related-urls&gt;&lt;/urls&gt;&lt;electronic-resource-num&gt;10.1186/s12967-024-05946-6&lt;/electronic-resource-num&gt;&lt;/record&gt;&lt;/Cite&gt;&lt;/EndNote&gt;</w:instrText>
       </w:r>
       <w:r>
         <w:rPr>
@@ -3870,7 +4198,7 @@
           <w:noProof/>
           <w:lang w:val="en-NL"/>
         </w:rPr>
-        <w:t>[38]</w:t>
+        <w:t>[39]</w:t>
       </w:r>
       <w:r>
         <w:rPr>
@@ -3888,12 +4216,207 @@
         <w:t xml:space="preserve"> </w:t>
       </w:r>
       <w:r>
+        <w:t>F</w:t>
+      </w:r>
+      <w:r>
+        <w:t xml:space="preserve">ollowing </w:t>
+      </w:r>
+      <w:proofErr w:type="gramStart"/>
+      <w:r>
+        <w:t>a practice</w:t>
+      </w:r>
+      <w:proofErr w:type="gramEnd"/>
+      <w:r>
+        <w:t xml:space="preserve"> in machine learning studies</w:t>
+      </w:r>
+      <w:r>
+        <w:t xml:space="preserve"> this study uses the </w:t>
+      </w:r>
+      <w:r>
+        <w:t>Boruta</w:t>
+      </w:r>
+      <w:r>
+        <w:t xml:space="preserve"> package </w:t>
+      </w:r>
+      <w:r>
+        <w:fldChar w:fldCharType="begin">
+          <w:fldData xml:space="preserve">PEVuZE5vdGU+PENpdGU+PEF1dGhvcj5IYXNzYW48L0F1dGhvcj48WWVhcj4yMDI1PC9ZZWFyPjxS
+ZWNOdW0+MjY0PC9SZWNOdW0+PERpc3BsYXlUZXh0PlszOCwgNDAsIDQxXTwvRGlzcGxheVRleHQ+
+PHJlY29yZD48cmVjLW51bWJlcj4yNjQ8L3JlYy1udW1iZXI+PGZvcmVpZ24ta2V5cz48a2V5IGFw
+cD0iRU4iIGRiLWlkPSIyczJlYWRzYXlzOTVzaGVlYXg5cHcyYWhwcmR6d2FkMndheDkiIHRpbWVz
+dGFtcD0iMTc0Nzg0MzkzNiIgZ3VpZD0iOTE1NzkzODktM2RhZS00OTA2LTkwZWMtZDdiYzg1MWQ5
+NDI2Ij4yNjQ8L2tleT48L2ZvcmVpZ24ta2V5cz48cmVmLXR5cGUgbmFtZT0iSm91cm5hbCBBcnRp
+Y2xlIj4xNzwvcmVmLXR5cGU+PGNvbnRyaWJ1dG9ycz48YXV0aG9ycz48YXV0aG9yPkhhc3Nhbiwg
+QXNtYWEgTS48L2F1dGhvcj48YXV0aG9yPk5hZWVtLCBTYWZhYSBNLjwvYXV0aG9yPjxhdXRob3I+
+RWxkb3Nva3ksIE1vaGFtZWQgQS4gQS48L2F1dGhvcj48YXV0aG9yPk1hYnJvdWssIE1haSBTLjwv
+YXV0aG9yPjwvYXV0aG9ycz48L2NvbnRyaWJ1dG9ycz48dGl0bGVzPjx0aXRsZT5NdWx0aS1vbWlj
+cy1iYXNlZCBNYWNoaW5lIExlYXJuaW5nIGZvciB0aGUgU3VidHlwZSBDbGFzc2lmaWNhdGlvbiBv
+ZiBCcmVhc3QgQ2FuY2VyPC90aXRsZT48c2Vjb25kYXJ5LXRpdGxlPkFyYWJpYW4gSm91cm5hbCBm
+b3IgU2NpZW5jZSBhbmQgRW5naW5lZXJpbmc8L3NlY29uZGFyeS10aXRsZT48L3RpdGxlcz48cGVy
+aW9kaWNhbD48ZnVsbC10aXRsZT5BcmFiaWFuIEpvdXJuYWwgZm9yIFNjaWVuY2UgYW5kIEVuZ2lu
+ZWVyaW5nPC9mdWxsLXRpdGxlPjwvcGVyaW9kaWNhbD48cGFnZXM+MTMzOS0xMzUyPC9wYWdlcz48
+dm9sdW1lPjUwPC92b2x1bWU+PG51bWJlcj4yPC9udW1iZXI+PGRhdGVzPjx5ZWFyPjIwMjU8L3ll
+YXI+PHB1Yi1kYXRlcz48ZGF0ZT4yMDI1LzAxLzAxPC9kYXRlPjwvcHViLWRhdGVzPjwvZGF0ZXM+
+PGlzYm4+MjE5MS00MjgxPC9pc2JuPjx1cmxzPjxyZWxhdGVkLXVybHM+PHVybD5odHRwczovL2Rv
+aS5vcmcvMTAuMTAwNy9zMTMzNjktMDI0LTA5MzQxLTc8L3VybD48L3JlbGF0ZWQtdXJscz48L3Vy
+bHM+PGVsZWN0cm9uaWMtcmVzb3VyY2UtbnVtPjEwLjEwMDcvczEzMzY5LTAyNC0wOTM0MS03PC9l
+bGVjdHJvbmljLXJlc291cmNlLW51bT48L3JlY29yZD48L0NpdGU+PENpdGU+PEF1dGhvcj5MaTwv
+QXV0aG9yPjxZZWFyPjIwMjQ8L1llYXI+PFJlY051bT4yNjM8L1JlY051bT48cmVjb3JkPjxyZWMt
+bnVtYmVyPjI2MzwvcmVjLW51bWJlcj48Zm9yZWlnbi1rZXlzPjxrZXkgYXBwPSJFTiIgZGItaWQ9
+IjJzMmVhZHNheXM5NXNoZWVheDlwdzJhaHByZHp3YWQyd2F4OSIgdGltZXN0YW1wPSIxNzQ3NTc4
+NDgxIiBndWlkPSIxZWM1M2I5MC0zZWU0LTRiM2ItOWFlZS01NWU5NzFmMTkzMDIiPjI2Mzwva2V5
+PjwvZm9yZWlnbi1rZXlzPjxyZWYtdHlwZSBuYW1lPSJKb3VybmFsIEFydGljbGUiPjE3PC9yZWYt
+dHlwZT48Y29udHJpYnV0b3JzPjxhdXRob3JzPjxhdXRob3I+TGksIFlhd2VpPC9hdXRob3I+PGF1
+dGhvcj5XdSwgWGluPC9hdXRob3I+PGF1dGhvcj5GYW5nLCBEZXl1PC9hdXRob3I+PGF1dGhvcj5M
+dW8sIFl1YW48L2F1dGhvcj48L2F1dGhvcnM+PC9jb250cmlidXRvcnM+PHRpdGxlcz48dGl0bGU+
+SW5mb3JtaW5nIGltbXVub3RoZXJhcHkgd2l0aCBtdWx0aS1vbWljcyBkcml2ZW4gbWFjaGluZSBs
+ZWFybmluZzwvdGl0bGU+PHNlY29uZGFyeS10aXRsZT5ucGogRGlnaXRhbCBNZWRpY2luZTwvc2Vj
+b25kYXJ5LXRpdGxlPjwvdGl0bGVzPjxwZXJpb2RpY2FsPjxmdWxsLXRpdGxlPm5waiBEaWdpdGFs
+IE1lZGljaW5lPC9mdWxsLXRpdGxlPjwvcGVyaW9kaWNhbD48cGFnZXM+Njc8L3BhZ2VzPjx2b2x1
+bWU+Nzwvdm9sdW1lPjxudW1iZXI+MTwvbnVtYmVyPjxkYXRlcz48eWVhcj4yMDI0PC95ZWFyPjxw
+dWItZGF0ZXM+PGRhdGU+MjAyNC8wMy8xNDwvZGF0ZT48L3B1Yi1kYXRlcz48L2RhdGVzPjxpc2Ju
+PjIzOTgtNjM1MjwvaXNibj48dXJscz48cmVsYXRlZC11cmxzPjx1cmw+aHR0cHM6Ly9kb2kub3Jn
+LzEwLjEwMzgvczQxNzQ2LTAyNC0wMTA0My02PC91cmw+PC9yZWxhdGVkLXVybHM+PC91cmxzPjxl
+bGVjdHJvbmljLXJlc291cmNlLW51bT4xMC4xMDM4L3M0MTc0Ni0wMjQtMDEwNDMtNjwvZWxlY3Ry
+b25pYy1yZXNvdXJjZS1udW0+PC9yZWNvcmQ+PC9DaXRlPjxDaXRlPjxBdXRob3I+TGk8L0F1dGhv
+cj48WWVhcj4yMDIzPC9ZZWFyPjxSZWNOdW0+MjY1PC9SZWNOdW0+PHJlY29yZD48cmVjLW51bWJl
+cj4yNjU8L3JlYy1udW1iZXI+PGZvcmVpZ24ta2V5cz48a2V5IGFwcD0iRU4iIGRiLWlkPSIyczJl
+YWRzYXlzOTVzaGVlYXg5cHcyYWhwcmR6d2FkMndheDkiIHRpbWVzdGFtcD0iMTc0Nzg0NzI4NiI+
+MjY1PC9rZXk+PC9mb3JlaWduLWtleXM+PHJlZi10eXBlIG5hbWU9IkpvdXJuYWwgQXJ0aWNsZSI+
+MTc8L3JlZi10eXBlPjxjb250cmlidXRvcnM+PGF1dGhvcnM+PGF1dGhvcj5MaSwgU2h1eXU8L2F1
+dGhvcj48YXV0aG9yPlpoYW5nLCBOYW48L2F1dGhvcj48YXV0aG9yPlpoYW5nLCBIYW88L2F1dGhv
+cj48YXV0aG9yPlpob3UsIFJhbjwvYXV0aG9yPjxhdXRob3I+TGksIFppcnVpPC9hdXRob3I+PGF1
+dGhvcj5ZYW5nLCBYdWU8L2F1dGhvcj48YXV0aG9yPld1LCBXYW50YW88L2F1dGhvcj48YXV0aG9y
+PkxpLCBIYW5uaW5nPC9hdXRob3I+PGF1dGhvcj5MdW8sIFBlbmc8L2F1dGhvcj48YXV0aG9yPldh
+bmcsIFpleXU8L2F1dGhvcj48YXV0aG9yPkRhaSwgWml5dTwvYXV0aG9yPjxhdXRob3I+TGlhbmcs
+IFhpc29uZzwvYXV0aG9yPjxhdXRob3I+V2VuLCBKaWU8L2F1dGhvcj48YXV0aG9yPlpoYW5nLCBY
+dW48L2F1dGhvcj48YXV0aG9yPlpoYW5nLCBCbzwvYXV0aG9yPjxhdXRob3I+Q2hlbmcsIFF1YW48
+L2F1dGhvcj48YXV0aG9yPlpoYW5nLCBRaTwvYXV0aG9yPjxhdXRob3I+WWFuZywgWmhpZmFuZzwv
+YXV0aG9yPjwvYXV0aG9ycz48L2NvbnRyaWJ1dG9ycz48dGl0bGVzPjx0aXRsZT5BcnRpZmljaWFs
+IGludGVsbGlnZW5jZSBsZWFybmluZyBsYW5kc2NhcGUgb2YgdHJpcGxlLW5lZ2F0aXZlIGJyZWFz
+dCBjYW5jZXIgdW5jb3ZlcnMgbmV3IG9wcG9ydHVuaXRpZXMgZm9yIGVuaGFuY2luZyBvdXRjb21l
+cyBhbmQgaW1tdW5vdGhlcmFweSByZXNwb25zZXM8L3RpdGxlPjxzZWNvbmRhcnktdGl0bGU+Sm91
+cm5hbCBvZiBCaWcgRGF0YTwvc2Vjb25kYXJ5LXRpdGxlPjwvdGl0bGVzPjxwZXJpb2RpY2FsPjxm
+dWxsLXRpdGxlPkpvdXJuYWwgb2YgQmlnIERhdGE8L2Z1bGwtdGl0bGU+PC9wZXJpb2RpY2FsPjxw
+YWdlcz4xMzI8L3BhZ2VzPjx2b2x1bWU+MTA8L3ZvbHVtZT48bnVtYmVyPjE8L251bWJlcj48ZGF0
+ZXM+PHllYXI+MjAyMzwveWVhcj48cHViLWRhdGVzPjxkYXRlPjIwMjMvMDgvMjY8L2RhdGU+PC9w
+dWItZGF0ZXM+PC9kYXRlcz48aXNibj4yMTk2LTExMTU8L2lzYm4+PHVybHM+PHJlbGF0ZWQtdXJs
+cz48dXJsPmh0dHBzOi8vZG9pLm9yZy8xMC4xMTg2L3M0MDUzNy0wMjMtMDA4MDktMTwvdXJsPjwv
+cmVsYXRlZC11cmxzPjwvdXJscz48ZWxlY3Ryb25pYy1yZXNvdXJjZS1udW0+MTAuMTE4Ni9zNDA1
+MzctMDIzLTAwODA5LTE8L2VsZWN0cm9uaWMtcmVzb3VyY2UtbnVtPjwvcmVjb3JkPjwvQ2l0ZT48
+L0VuZE5vdGU+AG==
+</w:fldData>
+        </w:fldChar>
+      </w:r>
+      <w:r>
+        <w:instrText xml:space="preserve"> ADDIN EN.CITE </w:instrText>
+      </w:r>
+      <w:r>
+        <w:fldChar w:fldCharType="begin">
+          <w:fldData xml:space="preserve">PEVuZE5vdGU+PENpdGU+PEF1dGhvcj5IYXNzYW48L0F1dGhvcj48WWVhcj4yMDI1PC9ZZWFyPjxS
+ZWNOdW0+MjY0PC9SZWNOdW0+PERpc3BsYXlUZXh0PlszOCwgNDAsIDQxXTwvRGlzcGxheVRleHQ+
+PHJlY29yZD48cmVjLW51bWJlcj4yNjQ8L3JlYy1udW1iZXI+PGZvcmVpZ24ta2V5cz48a2V5IGFw
+cD0iRU4iIGRiLWlkPSIyczJlYWRzYXlzOTVzaGVlYXg5cHcyYWhwcmR6d2FkMndheDkiIHRpbWVz
+dGFtcD0iMTc0Nzg0MzkzNiIgZ3VpZD0iOTE1NzkzODktM2RhZS00OTA2LTkwZWMtZDdiYzg1MWQ5
+NDI2Ij4yNjQ8L2tleT48L2ZvcmVpZ24ta2V5cz48cmVmLXR5cGUgbmFtZT0iSm91cm5hbCBBcnRp
+Y2xlIj4xNzwvcmVmLXR5cGU+PGNvbnRyaWJ1dG9ycz48YXV0aG9ycz48YXV0aG9yPkhhc3Nhbiwg
+QXNtYWEgTS48L2F1dGhvcj48YXV0aG9yPk5hZWVtLCBTYWZhYSBNLjwvYXV0aG9yPjxhdXRob3I+
+RWxkb3Nva3ksIE1vaGFtZWQgQS4gQS48L2F1dGhvcj48YXV0aG9yPk1hYnJvdWssIE1haSBTLjwv
+YXV0aG9yPjwvYXV0aG9ycz48L2NvbnRyaWJ1dG9ycz48dGl0bGVzPjx0aXRsZT5NdWx0aS1vbWlj
+cy1iYXNlZCBNYWNoaW5lIExlYXJuaW5nIGZvciB0aGUgU3VidHlwZSBDbGFzc2lmaWNhdGlvbiBv
+ZiBCcmVhc3QgQ2FuY2VyPC90aXRsZT48c2Vjb25kYXJ5LXRpdGxlPkFyYWJpYW4gSm91cm5hbCBm
+b3IgU2NpZW5jZSBhbmQgRW5naW5lZXJpbmc8L3NlY29uZGFyeS10aXRsZT48L3RpdGxlcz48cGVy
+aW9kaWNhbD48ZnVsbC10aXRsZT5BcmFiaWFuIEpvdXJuYWwgZm9yIFNjaWVuY2UgYW5kIEVuZ2lu
+ZWVyaW5nPC9mdWxsLXRpdGxlPjwvcGVyaW9kaWNhbD48cGFnZXM+MTMzOS0xMzUyPC9wYWdlcz48
+dm9sdW1lPjUwPC92b2x1bWU+PG51bWJlcj4yPC9udW1iZXI+PGRhdGVzPjx5ZWFyPjIwMjU8L3ll
+YXI+PHB1Yi1kYXRlcz48ZGF0ZT4yMDI1LzAxLzAxPC9kYXRlPjwvcHViLWRhdGVzPjwvZGF0ZXM+
+PGlzYm4+MjE5MS00MjgxPC9pc2JuPjx1cmxzPjxyZWxhdGVkLXVybHM+PHVybD5odHRwczovL2Rv
+aS5vcmcvMTAuMTAwNy9zMTMzNjktMDI0LTA5MzQxLTc8L3VybD48L3JlbGF0ZWQtdXJscz48L3Vy
+bHM+PGVsZWN0cm9uaWMtcmVzb3VyY2UtbnVtPjEwLjEwMDcvczEzMzY5LTAyNC0wOTM0MS03PC9l
+bGVjdHJvbmljLXJlc291cmNlLW51bT48L3JlY29yZD48L0NpdGU+PENpdGU+PEF1dGhvcj5MaTwv
+QXV0aG9yPjxZZWFyPjIwMjQ8L1llYXI+PFJlY051bT4yNjM8L1JlY051bT48cmVjb3JkPjxyZWMt
+bnVtYmVyPjI2MzwvcmVjLW51bWJlcj48Zm9yZWlnbi1rZXlzPjxrZXkgYXBwPSJFTiIgZGItaWQ9
+IjJzMmVhZHNheXM5NXNoZWVheDlwdzJhaHByZHp3YWQyd2F4OSIgdGltZXN0YW1wPSIxNzQ3NTc4
+NDgxIiBndWlkPSIxZWM1M2I5MC0zZWU0LTRiM2ItOWFlZS01NWU5NzFmMTkzMDIiPjI2Mzwva2V5
+PjwvZm9yZWlnbi1rZXlzPjxyZWYtdHlwZSBuYW1lPSJKb3VybmFsIEFydGljbGUiPjE3PC9yZWYt
+dHlwZT48Y29udHJpYnV0b3JzPjxhdXRob3JzPjxhdXRob3I+TGksIFlhd2VpPC9hdXRob3I+PGF1
+dGhvcj5XdSwgWGluPC9hdXRob3I+PGF1dGhvcj5GYW5nLCBEZXl1PC9hdXRob3I+PGF1dGhvcj5M
+dW8sIFl1YW48L2F1dGhvcj48L2F1dGhvcnM+PC9jb250cmlidXRvcnM+PHRpdGxlcz48dGl0bGU+
+SW5mb3JtaW5nIGltbXVub3RoZXJhcHkgd2l0aCBtdWx0aS1vbWljcyBkcml2ZW4gbWFjaGluZSBs
+ZWFybmluZzwvdGl0bGU+PHNlY29uZGFyeS10aXRsZT5ucGogRGlnaXRhbCBNZWRpY2luZTwvc2Vj
+b25kYXJ5LXRpdGxlPjwvdGl0bGVzPjxwZXJpb2RpY2FsPjxmdWxsLXRpdGxlPm5waiBEaWdpdGFs
+IE1lZGljaW5lPC9mdWxsLXRpdGxlPjwvcGVyaW9kaWNhbD48cGFnZXM+Njc8L3BhZ2VzPjx2b2x1
+bWU+Nzwvdm9sdW1lPjxudW1iZXI+MTwvbnVtYmVyPjxkYXRlcz48eWVhcj4yMDI0PC95ZWFyPjxw
+dWItZGF0ZXM+PGRhdGU+MjAyNC8wMy8xNDwvZGF0ZT48L3B1Yi1kYXRlcz48L2RhdGVzPjxpc2Ju
+PjIzOTgtNjM1MjwvaXNibj48dXJscz48cmVsYXRlZC11cmxzPjx1cmw+aHR0cHM6Ly9kb2kub3Jn
+LzEwLjEwMzgvczQxNzQ2LTAyNC0wMTA0My02PC91cmw+PC9yZWxhdGVkLXVybHM+PC91cmxzPjxl
+bGVjdHJvbmljLXJlc291cmNlLW51bT4xMC4xMDM4L3M0MTc0Ni0wMjQtMDEwNDMtNjwvZWxlY3Ry
+b25pYy1yZXNvdXJjZS1udW0+PC9yZWNvcmQ+PC9DaXRlPjxDaXRlPjxBdXRob3I+TGk8L0F1dGhv
+cj48WWVhcj4yMDIzPC9ZZWFyPjxSZWNOdW0+MjY1PC9SZWNOdW0+PHJlY29yZD48cmVjLW51bWJl
+cj4yNjU8L3JlYy1udW1iZXI+PGZvcmVpZ24ta2V5cz48a2V5IGFwcD0iRU4iIGRiLWlkPSIyczJl
+YWRzYXlzOTVzaGVlYXg5cHcyYWhwcmR6d2FkMndheDkiIHRpbWVzdGFtcD0iMTc0Nzg0NzI4NiI+
+MjY1PC9rZXk+PC9mb3JlaWduLWtleXM+PHJlZi10eXBlIG5hbWU9IkpvdXJuYWwgQXJ0aWNsZSI+
+MTc8L3JlZi10eXBlPjxjb250cmlidXRvcnM+PGF1dGhvcnM+PGF1dGhvcj5MaSwgU2h1eXU8L2F1
+dGhvcj48YXV0aG9yPlpoYW5nLCBOYW48L2F1dGhvcj48YXV0aG9yPlpoYW5nLCBIYW88L2F1dGhv
+cj48YXV0aG9yPlpob3UsIFJhbjwvYXV0aG9yPjxhdXRob3I+TGksIFppcnVpPC9hdXRob3I+PGF1
+dGhvcj5ZYW5nLCBYdWU8L2F1dGhvcj48YXV0aG9yPld1LCBXYW50YW88L2F1dGhvcj48YXV0aG9y
+PkxpLCBIYW5uaW5nPC9hdXRob3I+PGF1dGhvcj5MdW8sIFBlbmc8L2F1dGhvcj48YXV0aG9yPldh
+bmcsIFpleXU8L2F1dGhvcj48YXV0aG9yPkRhaSwgWml5dTwvYXV0aG9yPjxhdXRob3I+TGlhbmcs
+IFhpc29uZzwvYXV0aG9yPjxhdXRob3I+V2VuLCBKaWU8L2F1dGhvcj48YXV0aG9yPlpoYW5nLCBY
+dW48L2F1dGhvcj48YXV0aG9yPlpoYW5nLCBCbzwvYXV0aG9yPjxhdXRob3I+Q2hlbmcsIFF1YW48
+L2F1dGhvcj48YXV0aG9yPlpoYW5nLCBRaTwvYXV0aG9yPjxhdXRob3I+WWFuZywgWmhpZmFuZzwv
+YXV0aG9yPjwvYXV0aG9ycz48L2NvbnRyaWJ1dG9ycz48dGl0bGVzPjx0aXRsZT5BcnRpZmljaWFs
+IGludGVsbGlnZW5jZSBsZWFybmluZyBsYW5kc2NhcGUgb2YgdHJpcGxlLW5lZ2F0aXZlIGJyZWFz
+dCBjYW5jZXIgdW5jb3ZlcnMgbmV3IG9wcG9ydHVuaXRpZXMgZm9yIGVuaGFuY2luZyBvdXRjb21l
+cyBhbmQgaW1tdW5vdGhlcmFweSByZXNwb25zZXM8L3RpdGxlPjxzZWNvbmRhcnktdGl0bGU+Sm91
+cm5hbCBvZiBCaWcgRGF0YTwvc2Vjb25kYXJ5LXRpdGxlPjwvdGl0bGVzPjxwZXJpb2RpY2FsPjxm
+dWxsLXRpdGxlPkpvdXJuYWwgb2YgQmlnIERhdGE8L2Z1bGwtdGl0bGU+PC9wZXJpb2RpY2FsPjxw
+YWdlcz4xMzI8L3BhZ2VzPjx2b2x1bWU+MTA8L3ZvbHVtZT48bnVtYmVyPjE8L251bWJlcj48ZGF0
+ZXM+PHllYXI+MjAyMzwveWVhcj48cHViLWRhdGVzPjxkYXRlPjIwMjMvMDgvMjY8L2RhdGU+PC9w
+dWItZGF0ZXM+PC9kYXRlcz48aXNibj4yMTk2LTExMTU8L2lzYm4+PHVybHM+PHJlbGF0ZWQtdXJs
+cz48dXJsPmh0dHBzOi8vZG9pLm9yZy8xMC4xMTg2L3M0MDUzNy0wMjMtMDA4MDktMTwvdXJsPjwv
+cmVsYXRlZC11cmxzPjwvdXJscz48ZWxlY3Ryb25pYy1yZXNvdXJjZS1udW0+MTAuMTE4Ni9zNDA1
+MzctMDIzLTAwODA5LTE8L2VsZWN0cm9uaWMtcmVzb3VyY2UtbnVtPjwvcmVjb3JkPjwvQ2l0ZT48
+L0VuZE5vdGU+AG==
+</w:fldData>
+        </w:fldChar>
+      </w:r>
+      <w:r>
+        <w:instrText xml:space="preserve"> ADDIN EN.CITE.DATA </w:instrText>
+      </w:r>
+      <w:r>
+        <w:fldChar w:fldCharType="end"/>
+      </w:r>
+      <w:r>
+        <w:fldChar w:fldCharType="separate"/>
+      </w:r>
+      <w:r>
+        <w:rPr>
+          <w:noProof/>
+        </w:rPr>
+        <w:t>[38, 40, 41]</w:t>
+      </w:r>
+      <w:r>
+        <w:fldChar w:fldCharType="end"/>
+      </w:r>
+    </w:p>
+    <w:p>
+      <w:r>
+        <w:rPr>
+          <w:highlight w:val="green"/>
+        </w:rPr>
         <w:t xml:space="preserve">See table 1 for the </w:t>
       </w:r>
       <w:r>
+        <w:rPr>
+          <w:highlight w:val="green"/>
+        </w:rPr>
         <w:t>resulting selected features</w:t>
       </w:r>
       <w:r>
+        <w:rPr>
+          <w:highlight w:val="green"/>
+        </w:rPr>
         <w:t>.</w:t>
       </w:r>
     </w:p>
@@ -3903,258 +4426,11 @@
     <w:p>
       <w:pPr>
         <w:rPr>
-          <w:sz w:val="22"/>
-          <w:szCs w:val="22"/>
-        </w:rPr>
-      </w:pPr>
-      <w:r>
-        <w:rPr>
           <w:b/>
           <w:bCs/>
           <w:sz w:val="22"/>
           <w:szCs w:val="22"/>
         </w:rPr>
-        <w:br w:type="column"/>
-      </w:r>
-      <w:r>
-        <w:rPr>
-          <w:sz w:val="22"/>
-          <w:szCs w:val="22"/>
-        </w:rPr>
-        <w:t xml:space="preserve">Some general info on the </w:t>
-      </w:r>
-      <w:proofErr w:type="spellStart"/>
-      <w:r>
-        <w:rPr>
-          <w:sz w:val="22"/>
-          <w:szCs w:val="22"/>
-        </w:rPr>
-        <w:t>FeatureSets</w:t>
-      </w:r>
-      <w:proofErr w:type="spellEnd"/>
-      <w:r>
-        <w:rPr>
-          <w:sz w:val="22"/>
-          <w:szCs w:val="22"/>
-        </w:rPr>
-        <w:t xml:space="preserve"> on 18</w:t>
-      </w:r>
-      <w:r>
-        <w:rPr>
-          <w:sz w:val="22"/>
-          <w:szCs w:val="22"/>
-          <w:vertAlign w:val="superscript"/>
-        </w:rPr>
-        <w:t>th</w:t>
-      </w:r>
-      <w:r>
-        <w:rPr>
-          <w:sz w:val="22"/>
-          <w:szCs w:val="22"/>
-        </w:rPr>
-        <w:t xml:space="preserve"> May:</w:t>
-      </w:r>
-    </w:p>
-    <w:p>
-      <w:pPr>
-        <w:rPr>
-          <w:sz w:val="22"/>
-          <w:szCs w:val="22"/>
-        </w:rPr>
-      </w:pPr>
-      <w:r>
-        <w:rPr>
-          <w:sz w:val="22"/>
-          <w:szCs w:val="22"/>
-        </w:rPr>
-        <w:t xml:space="preserve">FeatureSet1 = </w:t>
-      </w:r>
-      <w:r>
-        <w:rPr>
-          <w:sz w:val="22"/>
-          <w:szCs w:val="22"/>
-        </w:rPr>
-        <w:t>t</w:t>
-      </w:r>
-      <w:r>
-        <w:rPr>
-          <w:sz w:val="22"/>
-          <w:szCs w:val="22"/>
-        </w:rPr>
-        <w:t xml:space="preserve">he </w:t>
-      </w:r>
-      <w:r>
-        <w:rPr>
-          <w:sz w:val="22"/>
-          <w:szCs w:val="22"/>
-        </w:rPr>
-        <w:t>three markers that determine if BC is TNBC</w:t>
-      </w:r>
-    </w:p>
-    <w:p>
-      <w:pPr>
-        <w:rPr>
-          <w:sz w:val="22"/>
-          <w:szCs w:val="22"/>
-        </w:rPr>
-      </w:pPr>
-      <w:r>
-        <w:rPr>
-          <w:sz w:val="22"/>
-          <w:szCs w:val="22"/>
-        </w:rPr>
-        <w:t xml:space="preserve">FeatureSet2 = the result of </w:t>
-      </w:r>
-      <w:r>
-        <w:rPr>
-          <w:sz w:val="22"/>
-          <w:szCs w:val="22"/>
-        </w:rPr>
-        <w:t xml:space="preserve">reviewing 65 papers, </w:t>
-      </w:r>
-      <w:r>
-        <w:rPr>
-          <w:sz w:val="22"/>
-          <w:szCs w:val="22"/>
-        </w:rPr>
-        <w:t xml:space="preserve">based on human selection, </w:t>
-      </w:r>
-      <w:r>
-        <w:rPr>
-          <w:sz w:val="22"/>
-          <w:szCs w:val="22"/>
-        </w:rPr>
-        <w:t>selecting the markers that the papers said is a biomarke</w:t>
-      </w:r>
-      <w:r>
-        <w:rPr>
-          <w:sz w:val="22"/>
-          <w:szCs w:val="22"/>
-        </w:rPr>
-        <w:t>r, close to a biomarker, or considered an oncogene.</w:t>
-      </w:r>
-    </w:p>
-    <w:p>
-      <w:pPr>
-        <w:rPr>
-          <w:sz w:val="22"/>
-          <w:szCs w:val="22"/>
-        </w:rPr>
-      </w:pPr>
-      <w:r>
-        <w:rPr>
-          <w:sz w:val="22"/>
-          <w:szCs w:val="22"/>
-        </w:rPr>
-        <w:t xml:space="preserve">FeatureSet3 = </w:t>
-      </w:r>
-      <w:r>
-        <w:rPr>
-          <w:sz w:val="22"/>
-          <w:szCs w:val="22"/>
-        </w:rPr>
-        <w:t>all genes with more than 1 reference, thus excluding a recently found biomarker LRP</w:t>
-      </w:r>
-      <w:r>
-        <w:rPr>
-          <w:sz w:val="22"/>
-          <w:szCs w:val="22"/>
-        </w:rPr>
-        <w:t>P</w:t>
-      </w:r>
-      <w:r>
-        <w:rPr>
-          <w:sz w:val="22"/>
-          <w:szCs w:val="22"/>
-        </w:rPr>
-        <w:t>RCC</w:t>
-      </w:r>
-      <w:r>
-        <w:rPr>
-          <w:sz w:val="22"/>
-          <w:szCs w:val="22"/>
-        </w:rPr>
-        <w:t xml:space="preserve"> </w:t>
-      </w:r>
-      <w:r>
-        <w:rPr>
-          <w:sz w:val="22"/>
-          <w:szCs w:val="22"/>
-        </w:rPr>
-        <w:fldChar w:fldCharType="begin"/>
-      </w:r>
-      <w:r>
-        <w:rPr>
-          <w:sz w:val="22"/>
-          <w:szCs w:val="22"/>
-        </w:rPr>
-        <w:instrText xml:space="preserve"> ADDIN EN.CITE &lt;EndNote&gt;&lt;Cite&gt;&lt;Author&gt;Xue&lt;/Author&gt;&lt;Year&gt;2025&lt;/Year&gt;&lt;RecNum&gt;196&lt;/RecNum&gt;&lt;DisplayText&gt;[38]&lt;/DisplayText&gt;&lt;record&gt;&lt;rec-number&gt;196&lt;/rec-number&gt;&lt;foreign-keys&gt;&lt;key app="EN" db-id="2s2eadsays95sheeax9pw2ahprdzwad2wax9" timestamp="1746865917" guid="1ddb105a-3562-45a5-bde0-8b2e3cd3a797"&gt;196&lt;/key&gt;&lt;/foreign-keys&gt;&lt;ref-type name="Journal Article"&gt;17&lt;/ref-type&gt;&lt;contributors&gt;&lt;authors&gt;&lt;author&gt;Xue, Qiqi&lt;/author&gt;&lt;author&gt;Wang, Wenxi&lt;/author&gt;&lt;author&gt;Liu, Jie&lt;/author&gt;&lt;author&gt;Wang, Dachi&lt;/author&gt;&lt;author&gt;Zhang, Tianyu&lt;/author&gt;&lt;author&gt;Shen, Tingting&lt;/author&gt;&lt;author&gt;Liu, Xiangsheng&lt;/author&gt;&lt;author&gt;Wang, Xiaojia&lt;/author&gt;&lt;author&gt;Shao, Xiying&lt;/author&gt;&lt;author&gt;Zhou, Wei&lt;/author&gt;&lt;author&gt;Fang, Xiaohong&lt;/author&gt;&lt;/authors&gt;&lt;/contributors&gt;&lt;titles&gt;&lt;title&gt;LRPPRC confers enhanced oxidative phosphorylation metabolism in triple-negative breast cancer and represents a therapeutic target&lt;/title&gt;&lt;secondary-title&gt;Journal of Translational Medicine&lt;/secondary-title&gt;&lt;/titles&gt;&lt;periodical&gt;&lt;full-title&gt;Journal of Translational Medicine&lt;/full-title&gt;&lt;/periodical&gt;&lt;pages&gt;1-15&lt;/pages&gt;&lt;volume&gt;23&lt;/volume&gt;&lt;number&gt;1&lt;/number&gt;&lt;dates&gt;&lt;year&gt;2025&lt;/year&gt;&lt;pub-dates&gt;&lt;date&gt;2025/03/25&lt;/date&gt;&lt;/pub-dates&gt;&lt;/dates&gt;&lt;isbn&gt;1479-5876&lt;/isbn&gt;&lt;urls&gt;&lt;related-urls&gt;&lt;url&gt;https://doi.org/10.1186/s12967-024-05946-6&lt;/url&gt;&lt;/related-urls&gt;&lt;/urls&gt;&lt;electronic-resource-num&gt;10.1186/s12967-024-05946-6&lt;/electronic-resource-num&gt;&lt;/record&gt;&lt;/Cite&gt;&lt;/EndNote&gt;</w:instrText>
-      </w:r>
-      <w:r>
-        <w:rPr>
-          <w:sz w:val="22"/>
-          <w:szCs w:val="22"/>
-        </w:rPr>
-        <w:fldChar w:fldCharType="separate"/>
-      </w:r>
-      <w:r>
-        <w:rPr>
-          <w:noProof/>
-          <w:sz w:val="22"/>
-          <w:szCs w:val="22"/>
-        </w:rPr>
-        <w:t>[38]</w:t>
-      </w:r>
-      <w:r>
-        <w:rPr>
-          <w:sz w:val="22"/>
-          <w:szCs w:val="22"/>
-        </w:rPr>
-        <w:fldChar w:fldCharType="end"/>
-      </w:r>
-      <w:r>
-        <w:rPr>
-          <w:sz w:val="22"/>
-          <w:szCs w:val="22"/>
-        </w:rPr>
-        <w:t>.</w:t>
-      </w:r>
-    </w:p>
-    <w:p>
-      <w:pPr>
-        <w:rPr>
-          <w:sz w:val="22"/>
-          <w:szCs w:val="22"/>
-        </w:rPr>
-      </w:pPr>
-      <w:r>
-        <w:rPr>
-          <w:sz w:val="22"/>
-          <w:szCs w:val="22"/>
-        </w:rPr>
-        <w:t>FeatureSet4 = all genes. This</w:t>
-      </w:r>
-      <w:r>
-        <w:rPr>
-          <w:sz w:val="22"/>
-          <w:szCs w:val="22"/>
-        </w:rPr>
-        <w:t xml:space="preserve"> does not adhere to the rule “n/p &gt; 5”, as n = 997 and p = </w:t>
-      </w:r>
-      <w:r>
-        <w:rPr>
-          <w:sz w:val="22"/>
-          <w:szCs w:val="22"/>
-        </w:rPr>
-        <w:t>290.</w:t>
-      </w:r>
-    </w:p>
-    <w:p>
-      <w:pPr>
-        <w:rPr>
-          <w:sz w:val="22"/>
-          <w:szCs w:val="22"/>
-        </w:rPr>
       </w:pPr>
     </w:p>
     <w:p>
@@ -4170,26 +4446,132 @@
     <w:p>
       <w:pPr>
         <w:rPr>
-          <w:sz w:val="22"/>
-          <w:szCs w:val="22"/>
-        </w:rPr>
-      </w:pPr>
-      <w:r>
-        <w:rPr>
           <w:b/>
           <w:bCs/>
           <w:sz w:val="22"/>
           <w:szCs w:val="22"/>
         </w:rPr>
-        <w:t>3.5 Data Integration</w:t>
-      </w:r>
-    </w:p>
-    <w:p>
-      <w:proofErr w:type="spellStart"/>
-      <w:r>
-        <w:t>Asfdsfsfsfs</w:t>
-      </w:r>
-      <w:proofErr w:type="spellEnd"/>
+      </w:pPr>
+      <w:r>
+        <w:rPr>
+          <w:noProof/>
+        </w:rPr>
+        <w:lastRenderedPageBreak/>
+        <mc:AlternateContent>
+          <mc:Choice Requires="wps">
+            <w:drawing>
+              <wp:anchor distT="45720" distB="45720" distL="114300" distR="114300" simplePos="0" relativeHeight="251659264" behindDoc="1" locked="0" layoutInCell="1" allowOverlap="1" wp14:anchorId="2C01599F" wp14:editId="23CD1C53">
+                <wp:simplePos x="0" y="0"/>
+                <wp:positionH relativeFrom="column">
+                  <wp:posOffset>2065020</wp:posOffset>
+                </wp:positionH>
+                <wp:positionV relativeFrom="paragraph">
+                  <wp:posOffset>157480</wp:posOffset>
+                </wp:positionV>
+                <wp:extent cx="2360930" cy="1404620"/>
+                <wp:effectExtent l="0" t="0" r="12700" b="17780"/>
+                <wp:wrapNone/>
+                <wp:docPr id="217" name="Text Box 2"/>
+                <wp:cNvGraphicFramePr>
+                  <a:graphicFrameLocks xmlns:a="http://schemas.openxmlformats.org/drawingml/2006/main"/>
+                </wp:cNvGraphicFramePr>
+                <a:graphic xmlns:a="http://schemas.openxmlformats.org/drawingml/2006/main">
+                  <a:graphicData uri="http://schemas.microsoft.com/office/word/2010/wordprocessingShape">
+                    <wps:wsp>
+                      <wps:cNvSpPr txBox="1">
+                        <a:spLocks noChangeArrowheads="1"/>
+                      </wps:cNvSpPr>
+                      <wps:spPr bwMode="auto">
+                        <a:xfrm>
+                          <a:off x="0" y="0"/>
+                          <a:ext cx="2360930" cy="1404620"/>
+                        </a:xfrm>
+                        <a:prstGeom prst="rect">
+                          <a:avLst/>
+                        </a:prstGeom>
+                        <a:solidFill>
+                          <a:srgbClr val="FFFFFF"/>
+                        </a:solidFill>
+                        <a:ln w="9525">
+                          <a:solidFill>
+                            <a:srgbClr val="000000"/>
+                          </a:solidFill>
+                          <a:miter lim="800000"/>
+                          <a:headEnd/>
+                          <a:tailEnd/>
+                        </a:ln>
+                      </wps:spPr>
+                      <wps:txbx>
+                        <w:txbxContent>
+                          <w:p>
+                            <w:r>
+                              <w:t xml:space="preserve">Data integration </w:t>
+                            </w:r>
+                            <w:proofErr w:type="spellStart"/>
+                            <w:r>
+                              <w:t>nvt</w:t>
+                            </w:r>
+                            <w:proofErr w:type="spellEnd"/>
+                            <w:r>
+                              <w:t xml:space="preserve">, </w:t>
+                            </w:r>
+                            <w:proofErr w:type="spellStart"/>
+                            <w:r>
+                              <w:t>multiomics</w:t>
+                            </w:r>
+                            <w:proofErr w:type="spellEnd"/>
+                          </w:p>
+                        </w:txbxContent>
+                      </wps:txbx>
+                      <wps:bodyPr rot="0" vert="horz" wrap="square" lIns="91440" tIns="45720" rIns="91440" bIns="45720" anchor="t" anchorCtr="0">
+                        <a:spAutoFit/>
+                      </wps:bodyPr>
+                    </wps:wsp>
+                  </a:graphicData>
+                </a:graphic>
+                <wp14:sizeRelH relativeFrom="margin">
+                  <wp14:pctWidth>40000</wp14:pctWidth>
+                </wp14:sizeRelH>
+                <wp14:sizeRelV relativeFrom="margin">
+                  <wp14:pctHeight>20000</wp14:pctHeight>
+                </wp14:sizeRelV>
+              </wp:anchor>
+            </w:drawing>
+          </mc:Choice>
+          <mc:Fallback>
+            <w:pict>
+              <v:shapetype w14:anchorId="2C01599F" id="_x0000_t202" coordsize="21600,21600" o:spt="202" path="m,l,21600r21600,l21600,xe">
+                <v:stroke joinstyle="miter"/>
+                <v:path gradientshapeok="t" o:connecttype="rect"/>
+              </v:shapetype>
+              <v:shape id="Text Box 2" o:spid="_x0000_s1026" type="#_x0000_t202" style="position:absolute;left:0;text-align:left;margin-left:162.6pt;margin-top:12.4pt;width:185.9pt;height:110.6pt;z-index:-251657216;visibility:visible;mso-wrap-style:square;mso-width-percent:400;mso-height-percent:200;mso-wrap-distance-left:9pt;mso-wrap-distance-top:3.6pt;mso-wrap-distance-right:9pt;mso-wrap-distance-bottom:3.6pt;mso-position-horizontal:absolute;mso-position-horizontal-relative:text;mso-position-vertical:absolute;mso-position-vertical-relative:text;mso-width-percent:400;mso-height-percent:200;mso-width-relative:margin;mso-height-relative:margin;v-text-anchor:top" o:gfxdata="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">
+                <v:textbox style="mso-fit-shape-to-text:t">
+                  <w:txbxContent>
+                    <w:p>
+                      <w:r>
+                        <w:t xml:space="preserve">Data integration </w:t>
+                      </w:r>
+                      <w:proofErr w:type="spellStart"/>
+                      <w:r>
+                        <w:t>nvt</w:t>
+                      </w:r>
+                      <w:proofErr w:type="spellEnd"/>
+                      <w:r>
+                        <w:t xml:space="preserve">, </w:t>
+                      </w:r>
+                      <w:proofErr w:type="spellStart"/>
+                      <w:r>
+                        <w:t>multiomics</w:t>
+                      </w:r>
+                      <w:proofErr w:type="spellEnd"/>
+                    </w:p>
+                  </w:txbxContent>
+                </v:textbox>
+              </v:shape>
+            </w:pict>
+          </mc:Fallback>
+        </mc:AlternateContent>
+      </w:r>
     </w:p>
     <w:p>
       <w:pPr>
@@ -4200,88 +4582,15 @@
           <w:szCs w:val="22"/>
         </w:rPr>
       </w:pPr>
-      <w:r>
+    </w:p>
+    <w:p>
+      <w:pPr>
         <w:rPr>
           <w:b/>
           <w:bCs/>
           <w:sz w:val="22"/>
           <w:szCs w:val="22"/>
         </w:rPr>
-        <w:t>3.6 Classification and Prediction Modelling</w:t>
-      </w:r>
-    </w:p>
-    <w:p>
-      <w:proofErr w:type="spellStart"/>
-      <w:r>
-        <w:t>Asfasfsd</w:t>
-      </w:r>
-      <w:proofErr w:type="spellEnd"/>
-    </w:p>
-    <w:p>
-      <w:pPr>
-        <w:rPr>
-          <w:b/>
-          <w:bCs/>
-          <w:sz w:val="22"/>
-          <w:szCs w:val="22"/>
-        </w:rPr>
-      </w:pPr>
-      <w:r>
-        <w:rPr>
-          <w:b/>
-          <w:bCs/>
-          <w:sz w:val="22"/>
-          <w:szCs w:val="22"/>
-        </w:rPr>
-        <w:t>3.7 Implementation</w:t>
-      </w:r>
-    </w:p>
-    <w:p>
-      <w:proofErr w:type="spellStart"/>
-      <w:r>
-        <w:t>Asfdsfsfsdfgs</w:t>
-      </w:r>
-      <w:proofErr w:type="spellEnd"/>
-    </w:p>
-    <w:p>
-      <w:pPr>
-        <w:rPr>
-          <w:b/>
-          <w:bCs/>
-          <w:sz w:val="22"/>
-          <w:szCs w:val="22"/>
-        </w:rPr>
-      </w:pPr>
-      <w:r>
-        <w:rPr>
-          <w:b/>
-          <w:bCs/>
-          <w:sz w:val="22"/>
-          <w:szCs w:val="22"/>
-        </w:rPr>
-        <w:t>3.8 Evaluation</w:t>
-      </w:r>
-    </w:p>
-    <w:p>
-      <w:proofErr w:type="spellStart"/>
-      <w:r>
-        <w:t>Asdfsdg</w:t>
-      </w:r>
-      <w:proofErr w:type="spellEnd"/>
-    </w:p>
-    <w:p/>
-    <w:p/>
-    <w:p>
-      <w:r>
-        <w:t>NogwattekstNogwattekstNogwattekstNogwattekstNogwattekst</w:t>
-      </w:r>
-      <w:r>
-        <w:t>kstNogwattekstNogwattekskstNogwattekstNogwattekskstNogwattekstNogwattekskstNogwattekstNogwattekskstNogwattekstNogwattekskstNogwattekstNogwattekskstNogwattekstNogwattekskstNogwattekstNogwattekskstNogwattekstNogwattekskstNogwattekstNogwattekskstNogwattekstNogwattekskstNogwattekstNogwattekskstNogwat</w:t>
-      </w:r>
-    </w:p>
-    <w:p/>
-    <w:p>
-      <w:pPr>
         <w:sectPr>
           <w:type w:val="continuous"/>
           <w:pgSz w:w="11906" w:h="16838"/>
@@ -4290,6 +4599,647 @@
           <w:docGrid w:linePitch="360"/>
         </w:sectPr>
       </w:pPr>
+      <w:r>
+        <w:rPr>
+          <w:b/>
+          <w:bCs/>
+          <w:sz w:val="22"/>
+          <w:szCs w:val="22"/>
+        </w:rPr>
+        <w:br w:type="column"/>
+      </w:r>
+    </w:p>
+    <w:p>
+      <w:pPr>
+        <w:rPr>
+          <w:b/>
+          <w:bCs/>
+          <w:sz w:val="22"/>
+          <w:szCs w:val="22"/>
+        </w:rPr>
+      </w:pPr>
+      <w:r>
+        <w:rPr>
+          <w:b/>
+          <w:bCs/>
+          <w:sz w:val="22"/>
+          <w:szCs w:val="22"/>
+        </w:rPr>
+        <w:drawing>
+          <wp:inline distT="0" distB="0" distL="0" distR="0" wp14:anchorId="7F909EC8" wp14:editId="7B4B8D90">
+            <wp:extent cx="5731510" cy="2905125"/>
+            <wp:effectExtent l="0" t="0" r="2540" b="9525"/>
+            <wp:docPr id="1914746917" name="Picture 1" descr="A diagram of a process flow&#10;&#10;AI-generated content may be incorrect."/>
+            <wp:cNvGraphicFramePr>
+              <a:graphicFrameLocks xmlns:a="http://schemas.openxmlformats.org/drawingml/2006/main" noChangeAspect="1"/>
+            </wp:cNvGraphicFramePr>
+            <a:graphic xmlns:a="http://schemas.openxmlformats.org/drawingml/2006/main">
+              <a:graphicData uri="http://schemas.openxmlformats.org/drawingml/2006/picture">
+                <pic:pic xmlns:pic="http://schemas.openxmlformats.org/drawingml/2006/picture">
+                  <pic:nvPicPr>
+                    <pic:cNvPr id="1914746917" name="Picture 1" descr="A diagram of a process flow&#10;&#10;AI-generated content may be incorrect."/>
+                    <pic:cNvPicPr/>
+                  </pic:nvPicPr>
+                  <pic:blipFill>
+                    <a:blip r:embed="rId6"/>
+                    <a:stretch>
+                      <a:fillRect/>
+                    </a:stretch>
+                  </pic:blipFill>
+                  <pic:spPr>
+                    <a:xfrm>
+                      <a:off x="0" y="0"/>
+                      <a:ext cx="5731510" cy="2905125"/>
+                    </a:xfrm>
+                    <a:prstGeom prst="rect">
+                      <a:avLst/>
+                    </a:prstGeom>
+                  </pic:spPr>
+                </pic:pic>
+              </a:graphicData>
+            </a:graphic>
+          </wp:inline>
+        </w:drawing>
+      </w:r>
+    </w:p>
+    <w:p>
+      <w:pPr>
+        <w:rPr>
+          <w:sz w:val="22"/>
+          <w:szCs w:val="22"/>
+        </w:rPr>
+      </w:pPr>
+      <w:r>
+        <w:rPr>
+          <w:sz w:val="22"/>
+          <w:szCs w:val="22"/>
+          <w:highlight w:val="yellow"/>
+        </w:rPr>
+        <w:t xml:space="preserve">Fig 1 </w:t>
+      </w:r>
+      <w:proofErr w:type="spellStart"/>
+      <w:r>
+        <w:rPr>
+          <w:sz w:val="22"/>
+          <w:szCs w:val="22"/>
+          <w:highlight w:val="yellow"/>
+        </w:rPr>
+        <w:t>uit</w:t>
+      </w:r>
+      <w:proofErr w:type="spellEnd"/>
+      <w:r>
+        <w:rPr>
+          <w:sz w:val="22"/>
+          <w:szCs w:val="22"/>
+          <w:highlight w:val="yellow"/>
+        </w:rPr>
+        <w:t xml:space="preserve"> source </w:t>
+      </w:r>
+      <w:r>
+        <w:rPr>
+          <w:sz w:val="22"/>
+          <w:szCs w:val="22"/>
+          <w:highlight w:val="yellow"/>
+        </w:rPr>
+        <w:fldChar w:fldCharType="begin"/>
+      </w:r>
+      <w:r>
+        <w:rPr>
+          <w:sz w:val="22"/>
+          <w:szCs w:val="22"/>
+          <w:highlight w:val="yellow"/>
+        </w:rPr>
+        <w:instrText xml:space="preserve"> ADDIN EN.CITE &lt;EndNote&gt;&lt;Cite&gt;&lt;Author&gt;Hassan&lt;/Author&gt;&lt;Year&gt;2025&lt;/Year&gt;&lt;RecNum&gt;264&lt;/RecNum&gt;&lt;DisplayText&gt;[38]&lt;/DisplayText&gt;&lt;record&gt;&lt;rec-number&gt;264&lt;/rec-number&gt;&lt;foreign-keys&gt;&lt;key app="EN" db-id="2s2eadsays95sheeax9pw2ahprdzwad2wax9" timestamp="1747843936" guid="91579389-3dae-4906-90ec-d7bc851d9426"&gt;264&lt;/key&gt;&lt;/foreign-keys&gt;&lt;ref-type name="Journal Article"&gt;17&lt;/ref-type&gt;&lt;contributors&gt;&lt;authors&gt;&lt;author&gt;Hassan, Asmaa M.&lt;/author&gt;&lt;author&gt;Naeem, Safaa M.&lt;/author&gt;&lt;author&gt;Eldosoky, Mohamed A. A.&lt;/author&gt;&lt;author&gt;Mabrouk, Mai S.&lt;/author&gt;&lt;/authors&gt;&lt;/contributors&gt;&lt;titles&gt;&lt;title&gt;Multi-omics-based Machine Learning for the Subtype Classification of Breast Cancer&lt;/title&gt;&lt;secondary-title&gt;Arabian Journal for Science and Engineering&lt;/secondary-title&gt;&lt;/titles&gt;&lt;periodical&gt;&lt;full-title&gt;Arabian Journal for Science and Engineering&lt;/full-title&gt;&lt;/periodical&gt;&lt;pages&gt;1339-1352&lt;/pages&gt;&lt;volume&gt;50&lt;/volume&gt;&lt;number&gt;2&lt;/number&gt;&lt;dates&gt;&lt;year&gt;2025&lt;/year&gt;&lt;pub-dates&gt;&lt;date&gt;2025/01/01&lt;/date&gt;&lt;/pub-dates&gt;&lt;/dates&gt;&lt;isbn&gt;2191-4281&lt;/isbn&gt;&lt;urls&gt;&lt;related-urls&gt;&lt;url&gt;https://doi.org/10.1007/s13369-024-09341-7&lt;/url&gt;&lt;/related-urls&gt;&lt;/urls&gt;&lt;electronic-resource-num&gt;10.1007/s13369-024-09341-7&lt;/electronic-resource-num&gt;&lt;/record&gt;&lt;/Cite&gt;&lt;/EndNote&gt;</w:instrText>
+      </w:r>
+      <w:r>
+        <w:rPr>
+          <w:sz w:val="22"/>
+          <w:szCs w:val="22"/>
+          <w:highlight w:val="yellow"/>
+        </w:rPr>
+        <w:fldChar w:fldCharType="separate"/>
+      </w:r>
+      <w:r>
+        <w:rPr>
+          <w:noProof/>
+          <w:sz w:val="22"/>
+          <w:szCs w:val="22"/>
+          <w:highlight w:val="yellow"/>
+        </w:rPr>
+        <w:t>[38]</w:t>
+      </w:r>
+      <w:r>
+        <w:rPr>
+          <w:sz w:val="22"/>
+          <w:szCs w:val="22"/>
+          <w:highlight w:val="yellow"/>
+        </w:rPr>
+        <w:fldChar w:fldCharType="end"/>
+      </w:r>
+      <w:r>
+        <w:rPr>
+          <w:sz w:val="22"/>
+          <w:szCs w:val="22"/>
+          <w:highlight w:val="yellow"/>
+        </w:rPr>
+        <w:t xml:space="preserve"> AANPASSEN!</w:t>
+      </w:r>
+    </w:p>
+    <w:p>
+      <w:pPr>
+        <w:rPr>
+          <w:b/>
+          <w:bCs/>
+          <w:sz w:val="22"/>
+          <w:szCs w:val="22"/>
+        </w:rPr>
+      </w:pPr>
+    </w:p>
+    <w:p>
+      <w:pPr>
+        <w:rPr>
+          <w:b/>
+          <w:bCs/>
+          <w:sz w:val="22"/>
+          <w:szCs w:val="22"/>
+        </w:rPr>
+      </w:pPr>
+    </w:p>
+    <w:p>
+      <w:pPr>
+        <w:rPr>
+          <w:b/>
+          <w:bCs/>
+          <w:sz w:val="22"/>
+          <w:szCs w:val="22"/>
+        </w:rPr>
+        <w:sectPr>
+          <w:type w:val="continuous"/>
+          <w:pgSz w:w="11906" w:h="16838"/>
+          <w:pgMar w:top="1440" w:right="1440" w:bottom="1440" w:left="1440" w:header="708" w:footer="708" w:gutter="0"/>
+          <w:cols w:space="708"/>
+          <w:docGrid w:linePitch="360"/>
+        </w:sectPr>
+      </w:pPr>
+    </w:p>
+    <w:p>
+      <w:pPr>
+        <w:rPr>
+          <w:b/>
+          <w:bCs/>
+          <w:sz w:val="22"/>
+          <w:szCs w:val="22"/>
+        </w:rPr>
+      </w:pPr>
+    </w:p>
+    <w:p>
+      <w:pPr>
+        <w:rPr>
+          <w:sz w:val="22"/>
+          <w:szCs w:val="22"/>
+        </w:rPr>
+      </w:pPr>
+      <w:r>
+        <w:rPr>
+          <w:sz w:val="22"/>
+          <w:szCs w:val="22"/>
+        </w:rPr>
+        <w:t xml:space="preserve">Some general info on the </w:t>
+      </w:r>
+      <w:proofErr w:type="spellStart"/>
+      <w:r>
+        <w:rPr>
+          <w:sz w:val="22"/>
+          <w:szCs w:val="22"/>
+        </w:rPr>
+        <w:t>FeatureSets</w:t>
+      </w:r>
+      <w:proofErr w:type="spellEnd"/>
+      <w:r>
+        <w:rPr>
+          <w:sz w:val="22"/>
+          <w:szCs w:val="22"/>
+        </w:rPr>
+        <w:t xml:space="preserve"> on 18</w:t>
+      </w:r>
+      <w:r>
+        <w:rPr>
+          <w:sz w:val="22"/>
+          <w:szCs w:val="22"/>
+          <w:vertAlign w:val="superscript"/>
+        </w:rPr>
+        <w:t>th</w:t>
+      </w:r>
+      <w:r>
+        <w:rPr>
+          <w:sz w:val="22"/>
+          <w:szCs w:val="22"/>
+        </w:rPr>
+        <w:t xml:space="preserve"> May:</w:t>
+      </w:r>
+    </w:p>
+    <w:p>
+      <w:pPr>
+        <w:rPr>
+          <w:sz w:val="22"/>
+          <w:szCs w:val="22"/>
+        </w:rPr>
+      </w:pPr>
+      <w:r>
+        <w:rPr>
+          <w:sz w:val="22"/>
+          <w:szCs w:val="22"/>
+        </w:rPr>
+        <w:t xml:space="preserve">FeatureSet1 = </w:t>
+      </w:r>
+      <w:r>
+        <w:rPr>
+          <w:sz w:val="22"/>
+          <w:szCs w:val="22"/>
+        </w:rPr>
+        <w:t>t</w:t>
+      </w:r>
+      <w:r>
+        <w:rPr>
+          <w:sz w:val="22"/>
+          <w:szCs w:val="22"/>
+        </w:rPr>
+        <w:t xml:space="preserve">he </w:t>
+      </w:r>
+      <w:r>
+        <w:rPr>
+          <w:sz w:val="22"/>
+          <w:szCs w:val="22"/>
+        </w:rPr>
+        <w:t>three markers that determine if BC is TNBC</w:t>
+      </w:r>
+    </w:p>
+    <w:p>
+      <w:pPr>
+        <w:rPr>
+          <w:sz w:val="22"/>
+          <w:szCs w:val="22"/>
+        </w:rPr>
+      </w:pPr>
+      <w:r>
+        <w:rPr>
+          <w:sz w:val="22"/>
+          <w:szCs w:val="22"/>
+        </w:rPr>
+        <w:t xml:space="preserve">FeatureSet2 = the result of </w:t>
+      </w:r>
+      <w:r>
+        <w:rPr>
+          <w:sz w:val="22"/>
+          <w:szCs w:val="22"/>
+        </w:rPr>
+        <w:t xml:space="preserve">reviewing 65 papers, </w:t>
+      </w:r>
+      <w:r>
+        <w:rPr>
+          <w:sz w:val="22"/>
+          <w:szCs w:val="22"/>
+        </w:rPr>
+        <w:t xml:space="preserve">based on human selection, </w:t>
+      </w:r>
+      <w:r>
+        <w:rPr>
+          <w:sz w:val="22"/>
+          <w:szCs w:val="22"/>
+        </w:rPr>
+        <w:t>selecting the markers that the papers said is a biomarke</w:t>
+      </w:r>
+      <w:r>
+        <w:rPr>
+          <w:sz w:val="22"/>
+          <w:szCs w:val="22"/>
+        </w:rPr>
+        <w:t>r, close to a biomarker, or considered an oncogene.</w:t>
+      </w:r>
+    </w:p>
+    <w:p>
+      <w:pPr>
+        <w:rPr>
+          <w:sz w:val="22"/>
+          <w:szCs w:val="22"/>
+        </w:rPr>
+      </w:pPr>
+      <w:r>
+        <w:rPr>
+          <w:sz w:val="22"/>
+          <w:szCs w:val="22"/>
+        </w:rPr>
+        <w:t xml:space="preserve">FeatureSet3 = </w:t>
+      </w:r>
+      <w:r>
+        <w:rPr>
+          <w:sz w:val="22"/>
+          <w:szCs w:val="22"/>
+        </w:rPr>
+        <w:t>all genes with more than 1 reference, thus excluding a recently found biomarker LRP</w:t>
+      </w:r>
+      <w:r>
+        <w:rPr>
+          <w:sz w:val="22"/>
+          <w:szCs w:val="22"/>
+        </w:rPr>
+        <w:t>P</w:t>
+      </w:r>
+      <w:r>
+        <w:rPr>
+          <w:sz w:val="22"/>
+          <w:szCs w:val="22"/>
+        </w:rPr>
+        <w:t>RCC</w:t>
+      </w:r>
+      <w:r>
+        <w:rPr>
+          <w:sz w:val="22"/>
+          <w:szCs w:val="22"/>
+        </w:rPr>
+        <w:t xml:space="preserve"> </w:t>
+      </w:r>
+      <w:r>
+        <w:rPr>
+          <w:sz w:val="22"/>
+          <w:szCs w:val="22"/>
+        </w:rPr>
+        <w:fldChar w:fldCharType="begin"/>
+      </w:r>
+      <w:r>
+        <w:rPr>
+          <w:sz w:val="22"/>
+          <w:szCs w:val="22"/>
+        </w:rPr>
+        <w:instrText xml:space="preserve"> ADDIN EN.CITE &lt;EndNote&gt;&lt;Cite&gt;&lt;Author&gt;Xue&lt;/Author&gt;&lt;Year&gt;2025&lt;/Year&gt;&lt;RecNum&gt;196&lt;/RecNum&gt;&lt;DisplayText&gt;[39]&lt;/DisplayText&gt;&lt;record&gt;&lt;rec-number&gt;196&lt;/rec-number&gt;&lt;foreign-keys&gt;&lt;key app="EN" db-id="2s2eadsays95sheeax9pw2ahprdzwad2wax9" timestamp="1746865917" guid="1ddb105a-3562-45a5-bde0-8b2e3cd3a797"&gt;196&lt;/key&gt;&lt;/foreign-keys&gt;&lt;ref-type name="Journal Article"&gt;17&lt;/ref-type&gt;&lt;contributors&gt;&lt;authors&gt;&lt;author&gt;Xue, Qiqi&lt;/author&gt;&lt;author&gt;Wang, Wenxi&lt;/author&gt;&lt;author&gt;Liu, Jie&lt;/author&gt;&lt;author&gt;Wang, Dachi&lt;/author&gt;&lt;author&gt;Zhang, Tianyu&lt;/author&gt;&lt;author&gt;Shen, Tingting&lt;/author&gt;&lt;author&gt;Liu, Xiangsheng&lt;/author&gt;&lt;author&gt;Wang, Xiaojia&lt;/author&gt;&lt;author&gt;Shao, Xiying&lt;/author&gt;&lt;author&gt;Zhou, Wei&lt;/author&gt;&lt;author&gt;Fang, Xiaohong&lt;/author&gt;&lt;/authors&gt;&lt;/contributors&gt;&lt;titles&gt;&lt;title&gt;LRPPRC confers enhanced oxidative phosphorylation metabolism in triple-negative breast cancer and represents a therapeutic target&lt;/title&gt;&lt;secondary-title&gt;Journal of Translational Medicine&lt;/secondary-title&gt;&lt;/titles&gt;&lt;periodical&gt;&lt;full-title&gt;Journal of Translational Medicine&lt;/full-title&gt;&lt;/periodical&gt;&lt;pages&gt;1-15&lt;/pages&gt;&lt;volume&gt;23&lt;/volume&gt;&lt;number&gt;1&lt;/number&gt;&lt;dates&gt;&lt;year&gt;2025&lt;/year&gt;&lt;pub-dates&gt;&lt;date&gt;2025/03/25&lt;/date&gt;&lt;/pub-dates&gt;&lt;/dates&gt;&lt;isbn&gt;1479-5876&lt;/isbn&gt;&lt;urls&gt;&lt;related-urls&gt;&lt;url&gt;https://doi.org/10.1186/s12967-024-05946-6&lt;/url&gt;&lt;/related-urls&gt;&lt;/urls&gt;&lt;electronic-resource-num&gt;10.1186/s12967-024-05946-6&lt;/electronic-resource-num&gt;&lt;/record&gt;&lt;/Cite&gt;&lt;/EndNote&gt;</w:instrText>
+      </w:r>
+      <w:r>
+        <w:rPr>
+          <w:sz w:val="22"/>
+          <w:szCs w:val="22"/>
+        </w:rPr>
+        <w:fldChar w:fldCharType="separate"/>
+      </w:r>
+      <w:r>
+        <w:rPr>
+          <w:noProof/>
+          <w:sz w:val="22"/>
+          <w:szCs w:val="22"/>
+        </w:rPr>
+        <w:t>[39]</w:t>
+      </w:r>
+      <w:r>
+        <w:rPr>
+          <w:sz w:val="22"/>
+          <w:szCs w:val="22"/>
+        </w:rPr>
+        <w:fldChar w:fldCharType="end"/>
+      </w:r>
+      <w:r>
+        <w:rPr>
+          <w:sz w:val="22"/>
+          <w:szCs w:val="22"/>
+        </w:rPr>
+        <w:t>.</w:t>
+      </w:r>
+    </w:p>
+    <w:p>
+      <w:pPr>
+        <w:rPr>
+          <w:sz w:val="22"/>
+          <w:szCs w:val="22"/>
+        </w:rPr>
+      </w:pPr>
+      <w:r>
+        <w:rPr>
+          <w:sz w:val="22"/>
+          <w:szCs w:val="22"/>
+        </w:rPr>
+        <w:t>FeatureSet4 = all genes. This</w:t>
+      </w:r>
+      <w:r>
+        <w:rPr>
+          <w:sz w:val="22"/>
+          <w:szCs w:val="22"/>
+        </w:rPr>
+        <w:t xml:space="preserve"> does not adhere to the rule “n/p &gt; 5”, as n = 997 and p = </w:t>
+      </w:r>
+      <w:r>
+        <w:rPr>
+          <w:sz w:val="22"/>
+          <w:szCs w:val="22"/>
+        </w:rPr>
+        <w:t>290.</w:t>
+      </w:r>
+    </w:p>
+    <w:p>
+      <w:pPr>
+        <w:rPr>
+          <w:sz w:val="22"/>
+          <w:szCs w:val="22"/>
+        </w:rPr>
+      </w:pPr>
+      <w:r>
+        <w:rPr>
+          <w:sz w:val="22"/>
+          <w:szCs w:val="22"/>
+        </w:rPr>
+        <w:t xml:space="preserve">The heuristic measure of </w:t>
+      </w:r>
+      <w:r>
+        <w:rPr>
+          <w:sz w:val="22"/>
+          <w:szCs w:val="22"/>
+        </w:rPr>
+        <w:t xml:space="preserve">“n/p &gt; 5” </w:t>
+      </w:r>
+      <w:r>
+        <w:rPr>
+          <w:sz w:val="22"/>
+          <w:szCs w:val="22"/>
+        </w:rPr>
+        <w:t>is applied to feature selection</w:t>
+      </w:r>
+      <w:r>
+        <w:rPr>
+          <w:sz w:val="22"/>
+          <w:szCs w:val="22"/>
+        </w:rPr>
+        <w:t xml:space="preserve"> </w:t>
+      </w:r>
+      <w:r>
+        <w:rPr>
+          <w:sz w:val="22"/>
+          <w:szCs w:val="22"/>
+        </w:rPr>
+        <w:fldChar w:fldCharType="begin"/>
+      </w:r>
+      <w:r>
+        <w:rPr>
+          <w:sz w:val="22"/>
+          <w:szCs w:val="22"/>
+        </w:rPr>
+        <w:instrText xml:space="preserve"> ADDIN EN.CITE &lt;EndNote&gt;&lt;Cite&gt;&lt;Author&gt;Morabito&lt;/Author&gt;&lt;Year&gt;2025&lt;/Year&gt;&lt;RecNum&gt;195&lt;/RecNum&gt;&lt;DisplayText&gt;[30]&lt;/DisplayText&gt;&lt;record&gt;&lt;rec-number&gt;195&lt;/rec-number&gt;&lt;foreign-keys&gt;&lt;key app="EN" db-id="2s2eadsays95sheeax9pw2ahprdzwad2wax9" timestamp="1746865662" guid="0a229746-7c52-47f4-b0d9-cfc10155f50d"&gt;195&lt;/key&gt;&lt;/foreign-keys&gt;&lt;ref-type name="Journal Article"&gt;17&lt;/ref-type&gt;&lt;contributors&gt;&lt;authors&gt;&lt;author&gt;Morabito, Aurelia&lt;/author&gt;&lt;author&gt;De Simone, Giulia&lt;/author&gt;&lt;author&gt;Pastorelli, Roberta&lt;/author&gt;&lt;author&gt;Brunelli, Laura&lt;/author&gt;&lt;author&gt;Ferrario, Manuela&lt;/author&gt;&lt;/authors&gt;&lt;/contributors&gt;&lt;titles&gt;&lt;title&gt;Algorithms and tools for data-driven omics integration to achieve multilayer biological insights: a narrative review&lt;/title&gt;&lt;secondary-title&gt;Journal of Translational Medicine&lt;/secondary-title&gt;&lt;/titles&gt;&lt;periodical&gt;&lt;full-title&gt;Journal of Translational Medicine&lt;/full-title&gt;&lt;/periodical&gt;&lt;pages&gt;1-26&lt;/pages&gt;&lt;volume&gt;23&lt;/volume&gt;&lt;number&gt;1&lt;/number&gt;&lt;dates&gt;&lt;year&gt;2025&lt;/year&gt;&lt;pub-dates&gt;&lt;date&gt;2025/04/10&lt;/date&gt;&lt;/pub-dates&gt;&lt;/dates&gt;&lt;isbn&gt;1479-5876&lt;/isbn&gt;&lt;urls&gt;&lt;related-urls&gt;&lt;url&gt;https://doi.org/10.1186/s12967-025-06446-x&lt;/url&gt;&lt;/related-urls&gt;&lt;/urls&gt;&lt;electronic-resource-num&gt;10.1186/s12967-025-06446-x&lt;/electronic-resource-num&gt;&lt;/record&gt;&lt;/Cite&gt;&lt;/EndNote&gt;</w:instrText>
+      </w:r>
+      <w:r>
+        <w:rPr>
+          <w:sz w:val="22"/>
+          <w:szCs w:val="22"/>
+        </w:rPr>
+        <w:fldChar w:fldCharType="separate"/>
+      </w:r>
+      <w:r>
+        <w:rPr>
+          <w:noProof/>
+          <w:sz w:val="22"/>
+          <w:szCs w:val="22"/>
+        </w:rPr>
+        <w:t>[30]</w:t>
+      </w:r>
+      <w:r>
+        <w:rPr>
+          <w:sz w:val="22"/>
+          <w:szCs w:val="22"/>
+        </w:rPr>
+        <w:fldChar w:fldCharType="end"/>
+      </w:r>
+      <w:r>
+        <w:rPr>
+          <w:sz w:val="22"/>
+          <w:szCs w:val="22"/>
+        </w:rPr>
+        <w:t>.</w:t>
+      </w:r>
+    </w:p>
+    <w:p>
+      <w:pPr>
+        <w:rPr>
+          <w:sz w:val="22"/>
+          <w:szCs w:val="22"/>
+        </w:rPr>
+      </w:pPr>
+    </w:p>
+    <w:p>
+      <w:pPr>
+        <w:rPr>
+          <w:b/>
+          <w:bCs/>
+          <w:sz w:val="22"/>
+          <w:szCs w:val="22"/>
+        </w:rPr>
+      </w:pPr>
+    </w:p>
+    <w:p>
+      <w:pPr>
+        <w:rPr>
+          <w:sz w:val="22"/>
+          <w:szCs w:val="22"/>
+        </w:rPr>
+      </w:pPr>
+      <w:r>
+        <w:rPr>
+          <w:b/>
+          <w:bCs/>
+          <w:sz w:val="22"/>
+          <w:szCs w:val="22"/>
+        </w:rPr>
+        <w:t>3.5 Data Integration</w:t>
+      </w:r>
+    </w:p>
+    <w:p>
+      <w:proofErr w:type="spellStart"/>
+      <w:r>
+        <w:t>Asfdsfsfsfs</w:t>
+      </w:r>
+      <w:proofErr w:type="spellEnd"/>
+    </w:p>
+    <w:p>
+      <w:pPr>
+        <w:rPr>
+          <w:b/>
+          <w:bCs/>
+          <w:sz w:val="22"/>
+          <w:szCs w:val="22"/>
+        </w:rPr>
+      </w:pPr>
+      <w:r>
+        <w:rPr>
+          <w:b/>
+          <w:bCs/>
+          <w:sz w:val="22"/>
+          <w:szCs w:val="22"/>
+        </w:rPr>
+        <w:t>3.6 Classification and Prediction Modelling</w:t>
+      </w:r>
+    </w:p>
+    <w:p>
+      <w:proofErr w:type="spellStart"/>
+      <w:r>
+        <w:t>Asfasfsd</w:t>
+      </w:r>
+      <w:proofErr w:type="spellEnd"/>
+    </w:p>
+    <w:p>
+      <w:pPr>
+        <w:rPr>
+          <w:b/>
+          <w:bCs/>
+          <w:sz w:val="22"/>
+          <w:szCs w:val="22"/>
+        </w:rPr>
+      </w:pPr>
+      <w:r>
+        <w:rPr>
+          <w:b/>
+          <w:bCs/>
+          <w:sz w:val="22"/>
+          <w:szCs w:val="22"/>
+        </w:rPr>
+        <w:t>3.7 Implementation</w:t>
+      </w:r>
+    </w:p>
+    <w:p>
+      <w:proofErr w:type="spellStart"/>
+      <w:r>
+        <w:t>Asfdsfsfsdfgs</w:t>
+      </w:r>
+      <w:proofErr w:type="spellEnd"/>
+    </w:p>
+    <w:p>
+      <w:pPr>
+        <w:rPr>
+          <w:b/>
+          <w:bCs/>
+          <w:sz w:val="22"/>
+          <w:szCs w:val="22"/>
+        </w:rPr>
+      </w:pPr>
+      <w:r>
+        <w:rPr>
+          <w:b/>
+          <w:bCs/>
+          <w:sz w:val="22"/>
+          <w:szCs w:val="22"/>
+        </w:rPr>
+        <w:t>3.8 Evaluation</w:t>
+      </w:r>
+    </w:p>
+    <w:p>
+      <w:proofErr w:type="spellStart"/>
+      <w:r>
+        <w:t>Asdfsdg</w:t>
+      </w:r>
+      <w:proofErr w:type="spellEnd"/>
+    </w:p>
+    <w:p/>
+    <w:p/>
+    <w:p>
+      <w:r>
+        <w:t>NogwattekstNogwattekstNogwattekstNogwattekstNogwattekst</w:t>
+      </w:r>
+      <w:r>
+        <w:t>kstNogwattekstNogwattekskstNogwattekstNogwattekskstNogwattekstNogwattekskstNogwattekstNogwattekskstNogwattekstNogwattekskstNogwattekstNogwattekskstNogwattekstNogwattekskstNogwattekstNogwattekskstNogwattekstNogwattekskstNogwattekstNogwattekskstNogwattekstNogwattekskstNogwattekstNogwattekskstNogwat</w:t>
+      </w:r>
     </w:p>
     <w:p/>
     <w:p/>
@@ -4298,21 +5248,6 @@
     <w:p/>
     <w:p/>
     <w:p/>
-    <w:p/>
-    <w:p/>
-    <w:p/>
-    <w:p/>
-    <w:p>
-      <w:pPr>
-        <w:sectPr>
-          <w:type w:val="continuous"/>
-          <w:pgSz w:w="11906" w:h="16838"/>
-          <w:pgMar w:top="1440" w:right="1440" w:bottom="1440" w:left="1440" w:header="708" w:footer="708" w:gutter="0"/>
-          <w:cols w:space="708"/>
-          <w:docGrid w:linePitch="360"/>
-        </w:sectPr>
-      </w:pPr>
-    </w:p>
     <w:p>
       <w:pPr>
         <w:keepNext w:val="0"/>
@@ -4328,6 +5263,7 @@
     <w:p>
       <w:proofErr w:type="spellStart"/>
       <w:r>
+        <w:lastRenderedPageBreak/>
         <w:t>tekstNogwattekskstNogwattekstNogwattekskstNo</w:t>
       </w:r>
       <w:proofErr w:type="spellEnd"/>
@@ -4608,6 +5544,7 @@
         <w:rPr>
           <w:lang w:val="nl-NL"/>
         </w:rPr>
+        <w:lastRenderedPageBreak/>
         <w:t xml:space="preserve">Hierboven is 2 kolommen. </w:t>
       </w:r>
       <w:r>
@@ -4733,6 +5670,7 @@
         <w:rPr>
           <w:lang w:val="nl-NL"/>
         </w:rPr>
+        <w:lastRenderedPageBreak/>
         <w:br w:type="page"/>
       </w:r>
     </w:p>
@@ -4751,6 +5689,7 @@
         <w:rPr>
           <w:lang w:val="nl-NL"/>
         </w:rPr>
+        <w:lastRenderedPageBreak/>
         <w:t>Pag</w:t>
       </w:r>
       <w:r>
@@ -4812,6 +5751,7 @@
         <w:rPr>
           <w:lang w:val="nl-NL"/>
         </w:rPr>
+        <w:lastRenderedPageBreak/>
         <w:t>References</w:t>
       </w:r>
       <w:proofErr w:type="spellEnd"/>
@@ -4912,7 +5852,7 @@
         <w:tab/>
         <w:t xml:space="preserve">W. H. Organization. "Global cancer burden growing, amidst mounting need for services." </w:t>
       </w:r>
-      <w:hyperlink r:id="rId6" w:history="1">
+      <w:hyperlink r:id="rId7" w:history="1">
         <w:r>
           <w:rPr>
             <w:rStyle w:val="Hyperlink"/>
@@ -5029,7 +5969,7 @@
         <w:tab/>
         <w:t xml:space="preserve">A. C. Association. "Triple-negative Breast Cancer." </w:t>
       </w:r>
-      <w:hyperlink r:id="rId7" w:history="1">
+      <w:hyperlink r:id="rId8" w:history="1">
         <w:r>
           <w:rPr>
             <w:rStyle w:val="Hyperlink"/>
@@ -5392,6 +6332,7 @@
         <w:ind w:left="720" w:hanging="720"/>
       </w:pPr>
       <w:r>
+        <w:lastRenderedPageBreak/>
         <w:t>[20]</w:t>
       </w:r>
       <w:r>
@@ -5752,7 +6693,7 @@
       <w:r>
         <w:t xml:space="preserve">vol. 57, no. 1, p. 62, 2021. [Online]. Available: </w:t>
       </w:r>
-      <w:hyperlink r:id="rId8" w:history="1">
+      <w:hyperlink r:id="rId9" w:history="1">
         <w:r>
           <w:rPr>
             <w:rStyle w:val="Hyperlink"/>
@@ -5798,7 +6739,7 @@
         <w:tab/>
         <w:t xml:space="preserve">"nCounter® Breast Cancer 360™ Panel." NanoString Technologies. </w:t>
       </w:r>
-      <w:hyperlink r:id="rId9" w:history="1">
+      <w:hyperlink r:id="rId10" w:history="1">
         <w:r>
           <w:rPr>
             <w:rStyle w:val="Hyperlink"/>
@@ -5895,6 +6836,28 @@
       </w:r>
       <w:r>
         <w:tab/>
+        <w:t xml:space="preserve">A. M. Hassan, S. M. Naeem, M. A. A. Eldosoky, and M. S. Mabrouk, "Multi-omics-based Machine Learning for the Subtype Classification of Breast Cancer," </w:t>
+      </w:r>
+      <w:r>
+        <w:rPr>
+          <w:i/>
+        </w:rPr>
+        <w:t xml:space="preserve">Arabian Journal for Science and Engineering, </w:t>
+      </w:r>
+      <w:r>
+        <w:t>vol. 50, no. 2, pp. 1339-1352, 2025/01/01 2025, doi: 10.1007/s13369-024-09341-7.</w:t>
+      </w:r>
+    </w:p>
+    <w:p>
+      <w:pPr>
+        <w:pStyle w:val="EndNoteBibliography"/>
+        <w:ind w:left="720" w:hanging="720"/>
+      </w:pPr>
+      <w:r>
+        <w:t>[39]</w:t>
+      </w:r>
+      <w:r>
+        <w:tab/>
         <w:t>Q. Xue</w:t>
       </w:r>
       <w:r>
@@ -5914,6 +6877,60 @@
       </w:r>
       <w:r>
         <w:t>vol. 23, no. 1, pp. 1-15, 2025/03/25 2025, doi: 10.1186/s12967-024-05946-6.</w:t>
+      </w:r>
+    </w:p>
+    <w:p>
+      <w:pPr>
+        <w:pStyle w:val="EndNoteBibliography"/>
+        <w:ind w:left="720" w:hanging="720"/>
+      </w:pPr>
+      <w:r>
+        <w:lastRenderedPageBreak/>
+        <w:t>[40]</w:t>
+      </w:r>
+      <w:r>
+        <w:tab/>
+        <w:t xml:space="preserve">Y. Li, X. Wu, D. Fang, and Y. Luo, "Informing immunotherapy with multi-omics driven machine learning," </w:t>
+      </w:r>
+      <w:r>
+        <w:rPr>
+          <w:i/>
+        </w:rPr>
+        <w:t xml:space="preserve">npj Digital Medicine, </w:t>
+      </w:r>
+      <w:r>
+        <w:t>vol. 7, no. 1, p. 67, 2024/03/14 2024, doi: 10.1038/s41746-024-01043-6.</w:t>
+      </w:r>
+    </w:p>
+    <w:p>
+      <w:pPr>
+        <w:pStyle w:val="EndNoteBibliography"/>
+        <w:ind w:left="720" w:hanging="720"/>
+      </w:pPr>
+      <w:r>
+        <w:t>[41]</w:t>
+      </w:r>
+      <w:r>
+        <w:tab/>
+        <w:t>S. Li</w:t>
+      </w:r>
+      <w:r>
+        <w:rPr>
+          <w:i/>
+        </w:rPr>
+        <w:t xml:space="preserve"> et al.</w:t>
+      </w:r>
+      <w:r>
+        <w:t xml:space="preserve">, "Artificial intelligence learning landscape of triple-negative breast cancer uncovers new opportunities for enhancing outcomes and immunotherapy responses," </w:t>
+      </w:r>
+      <w:r>
+        <w:rPr>
+          <w:i/>
+        </w:rPr>
+        <w:t xml:space="preserve">Journal of Big Data, </w:t>
+      </w:r>
+      <w:r>
+        <w:t>vol. 10, no. 1, p. 132, 2023/08/26 2023, doi: 10.1186/s40537-023-00809-1.</w:t>
       </w:r>
     </w:p>
     <w:p>

</xml_diff>

<commit_message>
Classification - Modified numbers in comments FinalReport - Next draft
</commit_message>
<xml_diff>
--- a/CapstoneProject_FinalReport.docx
+++ b/CapstoneProject_FinalReport.docx
@@ -12,21 +12,24 @@
           <w:lang w:val="en-GB"/>
         </w:rPr>
       </w:pPr>
-      <w:r>
+    </w:p>
+    <w:p>
+      <w:pPr>
+        <w:pStyle w:val="ProjectTitle"/>
+        <w:jc w:val="left"/>
         <w:rPr>
           <w:sz w:val="32"/>
           <w:szCs w:val="32"/>
           <w:lang w:val="en-GB"/>
         </w:rPr>
-        <w:t>RNA sequencing</w:t>
-      </w:r>
+      </w:pPr>
       <w:r>
         <w:rPr>
           <w:sz w:val="32"/>
           <w:szCs w:val="32"/>
           <w:lang w:val="en-GB"/>
         </w:rPr>
-        <w:t>-based</w:t>
+        <w:t>RNA sequencing</w:t>
       </w:r>
       <w:r>
         <w:rPr>
@@ -34,6 +37,14 @@
           <w:szCs w:val="32"/>
           <w:lang w:val="en-GB"/>
         </w:rPr>
+        <w:t>-based</w:t>
+      </w:r>
+      <w:r>
+        <w:rPr>
+          <w:sz w:val="32"/>
+          <w:szCs w:val="32"/>
+          <w:lang w:val="en-GB"/>
+        </w:rPr>
         <w:t xml:space="preserve"> Machine Learning for Detection of Triple Negative Breast Cancer</w:t>
       </w:r>
     </w:p>
@@ -54,49 +65,7 @@
         <w:rPr>
           <w:lang w:val="nl-NL"/>
         </w:rPr>
-        <w:t xml:space="preserve">Ruben </w:t>
-      </w:r>
-      <w:proofErr w:type="spellStart"/>
-      <w:r>
-        <w:rPr>
-          <w:lang w:val="nl-NL"/>
-        </w:rPr>
-        <w:t>Holthuijsen</w:t>
-      </w:r>
-      <w:proofErr w:type="spellEnd"/>
-      <w:r>
-        <w:rPr>
-          <w:lang w:val="nl-NL"/>
-        </w:rPr>
-        <w:t xml:space="preserve"> (1064459) • Kevin Hartman (1044032) • Sander van </w:t>
-      </w:r>
-      <w:proofErr w:type="spellStart"/>
-      <w:r>
-        <w:rPr>
-          <w:lang w:val="nl-NL"/>
-        </w:rPr>
-        <w:t>Swieten</w:t>
-      </w:r>
-      <w:proofErr w:type="spellEnd"/>
-      <w:r>
-        <w:rPr>
-          <w:lang w:val="nl-NL"/>
-        </w:rPr>
-        <w:t xml:space="preserve"> (1063788) • Vince van Doorn (1061669) • Victor de Sousa </w:t>
-      </w:r>
-      <w:proofErr w:type="spellStart"/>
-      <w:r>
-        <w:rPr>
-          <w:lang w:val="nl-NL"/>
-        </w:rPr>
-        <w:t>Gama</w:t>
-      </w:r>
-      <w:proofErr w:type="spellEnd"/>
-      <w:r>
-        <w:rPr>
-          <w:lang w:val="nl-NL"/>
-        </w:rPr>
-        <w:t xml:space="preserve"> (0929470)</w:t>
+        <w:t>Ruben Holthuijsen (1064459) • Kevin Hartman (1044032) • Sander van Swieten (1063788) • Vince van Doorn (1061669) • Victor de Sousa Gama (0929470)</w:t>
       </w:r>
     </w:p>
     <w:p>
@@ -135,15 +104,7 @@
         <w:t xml:space="preserve">TNBC is an aggressive type of breast cancer that is difficult to treat and has a poor prognosis. </w:t>
       </w:r>
       <w:r>
-        <w:t xml:space="preserve">It is </w:t>
-      </w:r>
-      <w:proofErr w:type="gramStart"/>
-      <w:r>
-        <w:t>most commonly diagnosed</w:t>
-      </w:r>
-      <w:proofErr w:type="gramEnd"/>
-      <w:r>
-        <w:t xml:space="preserve"> using immunohistochemistry (IHC), but this method is time-consuming and relies on an expert to interpret the result. The goal is to offer a simpler and more scalable diagnostic tool by building a machine learning model that can classify TNBC status using only RNA sequencing data. </w:t>
+        <w:t xml:space="preserve">It is most commonly diagnosed using immunohistochemistry (IHC), but this method is time-consuming and relies on an expert to interpret the result. The goal is to offer a simpler and more scalable diagnostic tool by building a machine learning model that can classify TNBC status using only RNA sequencing data. </w:t>
       </w:r>
       <w:r>
         <w:br/>
@@ -2180,24 +2141,63 @@
           <w:highlight w:val="yellow"/>
           <w:lang w:val="en-GB"/>
         </w:rPr>
-        <w:lastRenderedPageBreak/>
-        <w:t xml:space="preserve">Currently, diagnosis of TNBC is </w:t>
-      </w:r>
-      <w:proofErr w:type="gramStart"/>
+        <w:t xml:space="preserve">Currently, diagnosis of TNBC </w:t>
+      </w:r>
       <w:r>
         <w:rPr>
           <w:highlight w:val="yellow"/>
           <w:lang w:val="en-GB"/>
         </w:rPr>
-        <w:t>most commonly performed</w:t>
-      </w:r>
-      <w:proofErr w:type="gramEnd"/>
+        <w:t>can be</w:t>
+      </w:r>
       <w:r>
         <w:rPr>
           <w:highlight w:val="yellow"/>
           <w:lang w:val="en-GB"/>
         </w:rPr>
-        <w:t xml:space="preserve"> using immunohistochemistry (IHC), a technique that identifies the presence or absence of ER, PR and HER2 from a tissue sample</w:t>
+        <w:t xml:space="preserve"> </w:t>
+      </w:r>
+      <w:r>
+        <w:rPr>
+          <w:highlight w:val="yellow"/>
+          <w:lang w:val="en-GB"/>
+        </w:rPr>
+        <w:t>performed</w:t>
+      </w:r>
+      <w:r>
+        <w:rPr>
+          <w:highlight w:val="yellow"/>
+          <w:lang w:val="en-GB"/>
+        </w:rPr>
+        <w:t xml:space="preserve"> using immunohistochemistry (IHC)</w:t>
+      </w:r>
+      <w:r>
+        <w:rPr>
+          <w:highlight w:val="yellow"/>
+          <w:lang w:val="en-GB"/>
+        </w:rPr>
+        <w:t xml:space="preserve"> to </w:t>
+      </w:r>
+      <w:r>
+        <w:rPr>
+          <w:highlight w:val="yellow"/>
+          <w:lang w:val="en-GB"/>
+        </w:rPr>
+        <w:t>identif</w:t>
+      </w:r>
+      <w:r>
+        <w:rPr>
+          <w:highlight w:val="yellow"/>
+          <w:lang w:val="en-GB"/>
+        </w:rPr>
+        <w:t>y</w:t>
+      </w:r>
+      <w:r>
+        <w:rPr>
+          <w:highlight w:val="yellow"/>
+          <w:lang w:val="en-GB"/>
+        </w:rPr>
+        <w:t xml:space="preserve"> the presence or absence of ER, PR and HER2 from a tissue sample</w:t>
       </w:r>
       <w:r>
         <w:rPr>
@@ -2209,7 +2209,19 @@
         <w:rPr>
           <w:lang w:val="en-GB"/>
         </w:rPr>
-        <w:t xml:space="preserve">Recently liquid biopsy </w:t>
+        <w:t>Recently</w:t>
+      </w:r>
+      <w:r>
+        <w:rPr>
+          <w:lang w:val="en-GB"/>
+        </w:rPr>
+        <w:t>,</w:t>
+      </w:r>
+      <w:r>
+        <w:rPr>
+          <w:lang w:val="en-GB"/>
+        </w:rPr>
+        <w:t xml:space="preserve"> liquid biopsy </w:t>
       </w:r>
       <w:r>
         <w:rPr>
@@ -2315,97 +2327,82 @@
           <w:highlight w:val="yellow"/>
           <w:lang w:val="en-GB"/>
         </w:rPr>
-        <w:t xml:space="preserve">IHC is time consuming, depends on a skilled operator, and not always available. Therefore, there is a need for additional diagnostic methods, especially in terms of speed, objectivity and </w:t>
-      </w:r>
-      <w:proofErr w:type="spellStart"/>
+        <w:t>IHC is time consuming, depends on a skilled operator, and not always available. Therefore, there is a need for additional diagnostic methods, especially in terms of speed, objectivity and reproducibility</w:t>
+      </w:r>
+      <w:r>
+        <w:rPr>
+          <w:lang w:val="en-GB"/>
+        </w:rPr>
+        <w:t>.</w:t>
+      </w:r>
+      <w:r>
+        <w:rPr>
+          <w:lang w:val="en-GB"/>
+        </w:rPr>
+        <w:t>In the past years, machine learning in particular has emerged as a powerful tool in research and diagnostics, especially in very large datasets such as with genomic data obtained from RNA sequencing</w:t>
+      </w:r>
+      <w:r>
+        <w:rPr>
+          <w:lang w:val="en-GB"/>
+        </w:rPr>
+        <w:t xml:space="preserve"> given the accuracy and high sensitivity of RNA sequencing data </w:t>
+      </w:r>
+      <w:r>
+        <w:rPr>
+          <w:lang w:val="en-GB"/>
+        </w:rPr>
+        <w:fldChar w:fldCharType="begin"/>
+      </w:r>
+      <w:r>
+        <w:rPr>
+          <w:lang w:val="en-GB"/>
+        </w:rPr>
+        <w:instrText xml:space="preserve"> ADDIN EN.CITE &lt;EndNote&gt;&lt;Cite&gt;&lt;Author&gt;Tan&lt;/Author&gt;&lt;Year&gt;2024&lt;/Year&gt;&lt;RecNum&gt;194&lt;/RecNum&gt;&lt;DisplayText&gt;[25]&lt;/DisplayText&gt;&lt;record&gt;&lt;rec-number&gt;194&lt;/rec-number&gt;&lt;foreign-keys&gt;&lt;key app="EN" db-id="2s2eadsays95sheeax9pw2ahprdzwad2wax9" timestamp="1746864364" guid="6dd1b875-7505-4553-98cd-09af77f936bd"&gt;194&lt;/key&gt;&lt;/foreign-keys&gt;&lt;ref-type name="Journal Article"&gt;17&lt;/ref-type&gt;&lt;contributors&gt;&lt;authors&gt;&lt;author&gt;Tan, Peng&lt;/author&gt;&lt;author&gt;Wei, Xuejiao&lt;/author&gt;&lt;author&gt;Huang, Huiming&lt;/author&gt;&lt;author&gt;Wang, Fei&lt;/author&gt;&lt;author&gt;Wang, Zhuguo&lt;/author&gt;&lt;author&gt;Xie, Jinxin&lt;/author&gt;&lt;author&gt;Wang, Longyan&lt;/author&gt;&lt;author&gt;Liu, Dongxiao&lt;/author&gt;&lt;author&gt;Hu, Zhongdong&lt;/author&gt;&lt;/authors&gt;&lt;/contributors&gt;&lt;titles&gt;&lt;title&gt;Application of omics technologies in studies on antitumor effects of Traditional Chinese Medicine&lt;/title&gt;&lt;secondary-title&gt;Chinese Medicine&lt;/secondary-title&gt;&lt;/titles&gt;&lt;periodical&gt;&lt;full-title&gt;Chinese Medicine&lt;/full-title&gt;&lt;/periodical&gt;&lt;pages&gt;1-20&lt;/pages&gt;&lt;volume&gt;19&lt;/volume&gt;&lt;number&gt;1&lt;/number&gt;&lt;dates&gt;&lt;year&gt;2024&lt;/year&gt;&lt;pub-dates&gt;&lt;date&gt;2024/09/09&lt;/date&gt;&lt;/pub-dates&gt;&lt;/dates&gt;&lt;isbn&gt;1749-8546&lt;/isbn&gt;&lt;urls&gt;&lt;related-urls&gt;&lt;url&gt;https://doi.org/10.1186/s13020-024-00995-x&lt;/url&gt;&lt;/related-urls&gt;&lt;/urls&gt;&lt;electronic-resource-num&gt;10.1186/s13020-024-00995-x&lt;/electronic-resource-num&gt;&lt;/record&gt;&lt;/Cite&gt;&lt;/EndNote&gt;</w:instrText>
+      </w:r>
+      <w:r>
+        <w:rPr>
+          <w:lang w:val="en-GB"/>
+        </w:rPr>
+        <w:fldChar w:fldCharType="separate"/>
+      </w:r>
+      <w:r>
+        <w:rPr>
+          <w:noProof/>
+          <w:lang w:val="en-GB"/>
+        </w:rPr>
+        <w:t>[25]</w:t>
+      </w:r>
+      <w:r>
+        <w:rPr>
+          <w:lang w:val="en-GB"/>
+        </w:rPr>
+        <w:fldChar w:fldCharType="end"/>
+      </w:r>
+      <w:r>
+        <w:rPr>
+          <w:lang w:val="en-GB"/>
+        </w:rPr>
+        <w:t xml:space="preserve">. </w:t>
+      </w:r>
       <w:r>
         <w:rPr>
           <w:highlight w:val="yellow"/>
           <w:lang w:val="en-GB"/>
         </w:rPr>
-        <w:t>reproducibility</w:t>
-      </w:r>
-      <w:r>
-        <w:rPr>
-          <w:lang w:val="en-GB"/>
-        </w:rPr>
-        <w:t>.</w:t>
-      </w:r>
-      <w:r>
-        <w:rPr>
-          <w:lang w:val="en-GB"/>
-        </w:rPr>
-        <w:t>In</w:t>
-      </w:r>
-      <w:proofErr w:type="spellEnd"/>
-      <w:r>
-        <w:rPr>
-          <w:lang w:val="en-GB"/>
-        </w:rPr>
-        <w:t xml:space="preserve"> the past years, machine learning in particular has emerged as a powerful tool in research and diagnostics, especially in very large datasets such as with genomic data obtained from RNA sequencing</w:t>
-      </w:r>
-      <w:r>
-        <w:rPr>
-          <w:lang w:val="en-GB"/>
-        </w:rPr>
-        <w:t xml:space="preserve"> given the accuracy and high sensitivity of RNA sequencing data </w:t>
-      </w:r>
-      <w:r>
-        <w:rPr>
-          <w:lang w:val="en-GB"/>
-        </w:rPr>
-        <w:fldChar w:fldCharType="begin"/>
-      </w:r>
-      <w:r>
-        <w:rPr>
-          <w:lang w:val="en-GB"/>
-        </w:rPr>
-        <w:instrText xml:space="preserve"> ADDIN EN.CITE &lt;EndNote&gt;&lt;Cite&gt;&lt;Author&gt;Tan&lt;/Author&gt;&lt;Year&gt;2024&lt;/Year&gt;&lt;RecNum&gt;194&lt;/RecNum&gt;&lt;DisplayText&gt;[25]&lt;/DisplayText&gt;&lt;record&gt;&lt;rec-number&gt;194&lt;/rec-number&gt;&lt;foreign-keys&gt;&lt;key app="EN" db-id="2s2eadsays95sheeax9pw2ahprdzwad2wax9" timestamp="1746864364" guid="6dd1b875-7505-4553-98cd-09af77f936bd"&gt;194&lt;/key&gt;&lt;/foreign-keys&gt;&lt;ref-type name="Journal Article"&gt;17&lt;/ref-type&gt;&lt;contributors&gt;&lt;authors&gt;&lt;author&gt;Tan, Peng&lt;/author&gt;&lt;author&gt;Wei, Xuejiao&lt;/author&gt;&lt;author&gt;Huang, Huiming&lt;/author&gt;&lt;author&gt;Wang, Fei&lt;/author&gt;&lt;author&gt;Wang, Zhuguo&lt;/author&gt;&lt;author&gt;Xie, Jinxin&lt;/author&gt;&lt;author&gt;Wang, Longyan&lt;/author&gt;&lt;author&gt;Liu, Dongxiao&lt;/author&gt;&lt;author&gt;Hu, Zhongdong&lt;/author&gt;&lt;/authors&gt;&lt;/contributors&gt;&lt;titles&gt;&lt;title&gt;Application of omics technologies in studies on antitumor effects of Traditional Chinese Medicine&lt;/title&gt;&lt;secondary-title&gt;Chinese Medicine&lt;/secondary-title&gt;&lt;/titles&gt;&lt;periodical&gt;&lt;full-title&gt;Chinese Medicine&lt;/full-title&gt;&lt;/periodical&gt;&lt;pages&gt;1-20&lt;/pages&gt;&lt;volume&gt;19&lt;/volume&gt;&lt;number&gt;1&lt;/number&gt;&lt;dates&gt;&lt;year&gt;2024&lt;/year&gt;&lt;pub-dates&gt;&lt;date&gt;2024/09/09&lt;/date&gt;&lt;/pub-dates&gt;&lt;/dates&gt;&lt;isbn&gt;1749-8546&lt;/isbn&gt;&lt;urls&gt;&lt;related-urls&gt;&lt;url&gt;https://doi.org/10.1186/s13020-024-00995-x&lt;/url&gt;&lt;/related-urls&gt;&lt;/urls&gt;&lt;electronic-resource-num&gt;10.1186/s13020-024-00995-x&lt;/electronic-resource-num&gt;&lt;/record&gt;&lt;/Cite&gt;&lt;/EndNote&gt;</w:instrText>
-      </w:r>
-      <w:r>
-        <w:rPr>
-          <w:lang w:val="en-GB"/>
-        </w:rPr>
-        <w:fldChar w:fldCharType="separate"/>
-      </w:r>
-      <w:r>
-        <w:rPr>
-          <w:noProof/>
-          <w:lang w:val="en-GB"/>
-        </w:rPr>
-        <w:t>[25]</w:t>
-      </w:r>
-      <w:r>
-        <w:rPr>
-          <w:lang w:val="en-GB"/>
-        </w:rPr>
-        <w:fldChar w:fldCharType="end"/>
-      </w:r>
-      <w:r>
-        <w:rPr>
-          <w:lang w:val="en-GB"/>
-        </w:rPr>
-        <w:t xml:space="preserve">. </w:t>
+        <w:t xml:space="preserve">Recent improvements in </w:t>
+      </w:r>
+      <w:r>
+        <w:rPr>
+          <w:highlight w:val="cyan"/>
+          <w:lang w:val="en-GB"/>
+        </w:rPr>
+        <w:t xml:space="preserve">this area </w:t>
       </w:r>
       <w:r>
         <w:rPr>
           <w:highlight w:val="yellow"/>
           <w:lang w:val="en-GB"/>
         </w:rPr>
-        <w:t xml:space="preserve">Recent improvements in </w:t>
-      </w:r>
-      <w:r>
-        <w:rPr>
-          <w:highlight w:val="cyan"/>
-          <w:lang w:val="en-GB"/>
-        </w:rPr>
-        <w:t xml:space="preserve">this area </w:t>
-      </w:r>
-      <w:r>
-        <w:rPr>
-          <w:highlight w:val="yellow"/>
-          <w:lang w:val="en-GB"/>
-        </w:rPr>
         <w:t xml:space="preserve">have shown a lot of promise for new possibilities of cancer classification. </w:t>
       </w:r>
       <w:r>
@@ -2413,23 +2410,7 @@
           <w:highlight w:val="magenta"/>
           <w:lang w:val="en-GB"/>
         </w:rPr>
-        <w:t xml:space="preserve">However, most research on this topic often focuses on TNBC subtypes or uses commercial tools that lack </w:t>
-      </w:r>
-      <w:proofErr w:type="gramStart"/>
-      <w:r>
-        <w:rPr>
-          <w:highlight w:val="magenta"/>
-          <w:lang w:val="en-GB"/>
-        </w:rPr>
-        <w:t>transparency, or</w:t>
-      </w:r>
-      <w:proofErr w:type="gramEnd"/>
-      <w:r>
-        <w:rPr>
-          <w:highlight w:val="magenta"/>
-          <w:lang w:val="en-GB"/>
-        </w:rPr>
-        <w:t xml:space="preserve"> uses large amounts of additional data that leads to complex models that lack </w:t>
+        <w:t xml:space="preserve">However, most research on this topic often focuses on TNBC subtypes or uses commercial tools that lack transparency, or uses large amounts of additional data that leads to complex models that lack </w:t>
       </w:r>
       <w:r>
         <w:rPr>
@@ -2732,6 +2713,7 @@
         <w:rPr>
           <w:lang w:val="en-GB"/>
         </w:rPr>
+        <w:lastRenderedPageBreak/>
         <w:t>This study proposes</w:t>
       </w:r>
       <w:r>
@@ -2936,7 +2918,13 @@
     </w:p>
     <w:p>
       <w:r>
-        <w:t xml:space="preserve">Having reviewed existing literature on TNBC, whilst being aware of recent developments using multi-omics </w:t>
+        <w:t>Having reviewed existing</w:t>
+      </w:r>
+      <w:r>
+        <w:t xml:space="preserve"> open access</w:t>
+      </w:r>
+      <w:r>
+        <w:t xml:space="preserve"> literature on TNBC, whilst being aware of recent developments using multi-omics </w:t>
       </w:r>
       <w:r>
         <w:fldChar w:fldCharType="begin">
@@ -3139,7 +3127,13 @@
         <w:fldChar w:fldCharType="end"/>
       </w:r>
       <w:r>
-        <w:t xml:space="preserve"> extensively reviewed current and potential future methods of diagnosing TNBC. They showed that using IHC is the current clinical standard for diagnosis, despite its limitations </w:t>
+        <w:t xml:space="preserve"> extensively reviewed current and potential future methods of diagnosing TNBC. </w:t>
+      </w:r>
+      <w:r>
+        <w:t xml:space="preserve">Using </w:t>
+      </w:r>
+      <w:r>
+        <w:t xml:space="preserve">IHC is the current clinical standard for diagnosis, despite its limitations </w:t>
       </w:r>
       <w:r>
         <w:fldChar w:fldCharType="begin"/>
@@ -3160,127 +3154,78 @@
         <w:fldChar w:fldCharType="end"/>
       </w:r>
       <w:r>
-        <w:t xml:space="preserve">,  for identifying ER, PR and HER2 status, and that these are what determines TNBC status. </w:t>
-      </w:r>
-      <w:r>
+        <w:t>,  for identifying ER, PR and HER2 status</w:t>
+      </w:r>
+      <w:r>
+        <w:t xml:space="preserve"> which</w:t>
+      </w:r>
+      <w:r>
+        <w:t xml:space="preserve"> determines TNBC status. </w:t>
+      </w:r>
+      <w:r>
+        <w:t xml:space="preserve">However, </w:t>
+      </w:r>
+      <w:r>
+        <w:t>it is</w:t>
+      </w:r>
+      <w:r>
+        <w:t xml:space="preserve"> noted this method of diagnosis </w:t>
+      </w:r>
+      <w:r>
+        <w:t>can be</w:t>
+      </w:r>
+      <w:r>
+        <w:t xml:space="preserve"> time consuming and </w:t>
+      </w:r>
+      <w:r>
+        <w:t>relies</w:t>
+      </w:r>
+      <w:r>
+        <w:t xml:space="preserve"> on skilled operator</w:t>
+      </w:r>
+      <w:r>
+        <w:t>s</w:t>
+      </w:r>
+      <w:r>
+        <w:t xml:space="preserve">. </w:t>
+      </w:r>
+    </w:p>
+    <w:p>
+      <w:pPr>
         <w:rPr>
           <w:highlight w:val="yellow"/>
         </w:rPr>
-        <w:t>However, they noted that this method of diagnosis is time consuming and depends on a skilled operator. They emphasized that there is a need for faster and more objective technologies for diagnosis of TNBC</w:t>
-      </w:r>
-      <w:r>
-        <w:t>.</w:t>
-      </w:r>
-      <w:r>
+      </w:pPr>
+      <w:r>
+        <w:rPr>
+          <w:highlight w:val="yellow"/>
+        </w:rPr>
+        <w:t xml:space="preserve">One of the methods reviewed in Dass et al. was the </w:t>
+      </w:r>
+      <w:r>
+        <w:rPr>
+          <w:i/>
+          <w:highlight w:val="yellow"/>
+        </w:rPr>
+        <w:t>nCounter® Breast Cancer 360™ Panel</w:t>
+      </w:r>
+      <w:r>
+        <w:rPr>
+          <w:highlight w:val="yellow"/>
+        </w:rPr>
         <w:t xml:space="preserve"> </w:t>
       </w:r>
-    </w:p>
-    <w:p>
-      <w:r>
-        <w:t xml:space="preserve">One of the methods reviewed in Dass et al. was the </w:t>
-      </w:r>
-      <w:r>
-        <w:rPr>
-          <w:i/>
-        </w:rPr>
-        <w:t>nCounter® Breast Cancer 360™ Panel</w:t>
-      </w:r>
-      <w:r>
-        <w:t xml:space="preserve"> </w:t>
-      </w:r>
-      <w:r>
+      <w:r>
+        <w:rPr>
+          <w:highlight w:val="yellow"/>
+        </w:rPr>
         <w:fldChar w:fldCharType="begin"/>
       </w:r>
       <w:r>
+        <w:rPr>
+          <w:highlight w:val="yellow"/>
+        </w:rPr>
         <w:instrText xml:space="preserve"> ADDIN EN.CITE &lt;EndNote&gt;&lt;Cite&gt;&lt;RecNum&gt;178&lt;/RecNum&gt;&lt;DisplayText&gt;[34]&lt;/DisplayText&gt;&lt;record&gt;&lt;rec-number&gt;178&lt;/rec-number&gt;&lt;foreign-keys&gt;&lt;key app="EN" db-id="2s2eadsays95sheeax9pw2ahprdzwad2wax9" timestamp="1746858764" guid="9765536a-c1d1-4b76-92ce-02b6f4b8b858"&gt;178&lt;/key&gt;&lt;/foreign-keys&gt;&lt;ref-type name="Web Page"&gt;12&lt;/ref-type&gt;&lt;contributors&gt;&lt;/contributors&gt;&lt;titles&gt;&lt;title&gt;nCounter® Breast Cancer 360™ Panel&lt;/title&gt;&lt;/titles&gt;&lt;volume&gt;2025&lt;/volume&gt;&lt;number&gt;16 April&lt;/number&gt;&lt;dates&gt;&lt;/dates&gt;&lt;pub-location&gt;https://www.nanostring.com/products/gene-expression-panels/gene-expression-panels-overview/ncounter-breast-cancer-360-panel&lt;/pub-location&gt;&lt;publisher&gt;NanoString Technologies&lt;/publisher&gt;&lt;urls&gt;&lt;related-urls&gt;&lt;url&gt;https://www.nanostring.com/products/gene-expression-panels/gene-expression-panels-overview/ncounter-breast-cancer-360-panel&lt;/url&gt;&lt;/related-urls&gt;&lt;/urls&gt;&lt;/record&gt;&lt;/Cite&gt;&lt;/EndNote&gt;</w:instrText>
-      </w:r>
-      <w:r>
-        <w:fldChar w:fldCharType="separate"/>
-      </w:r>
-      <w:r>
-        <w:rPr>
-          <w:noProof/>
-        </w:rPr>
-        <w:t>[34]</w:t>
-      </w:r>
-      <w:r>
-        <w:fldChar w:fldCharType="end"/>
-      </w:r>
-      <w:r>
-        <w:t>, a commercial tool that uses RNA expression levels from 770 genes to classify breast cancer. Although this tool looks promising in using RNA for classification, further research shows no mention of employing machine learning, and it being a commercial tool without any focus on explainability limits its usability for research purposes.</w:t>
-      </w:r>
-    </w:p>
-    <w:p>
-      <w:r>
-        <w:t xml:space="preserve">Further searching for TNBC and machine learning brought up Kothari et al. </w:t>
-      </w:r>
-      <w:r>
-        <w:fldChar w:fldCharType="begin"/>
-      </w:r>
-      <w:r>
-        <w:instrText xml:space="preserve"> ADDIN EN.CITE &lt;EndNote&gt;&lt;Cite&gt;&lt;Author&gt;Kothari&lt;/Author&gt;&lt;Year&gt;2020&lt;/Year&gt;&lt;RecNum&gt;179&lt;/RecNum&gt;&lt;DisplayText&gt;[35]&lt;/DisplayText&gt;&lt;record&gt;&lt;rec-number&gt;179&lt;/rec-number&gt;&lt;foreign-keys&gt;&lt;key app="EN" db-id="2s2eadsays95sheeax9pw2ahprdzwad2wax9" timestamp="1746858764" guid="9a1dc05c-5141-4827-9767-5054049cae4a"&gt;179&lt;/key&gt;&lt;/foreign-keys&gt;&lt;ref-type name="Journal Article"&gt;17&lt;/ref-type&gt;&lt;contributors&gt;&lt;authors&gt;&lt;author&gt;Kothari, Charu&lt;/author&gt;&lt;author&gt;Osseni, Mazid Abiodoun&lt;/author&gt;&lt;author&gt;Agbo, Lynda&lt;/author&gt;&lt;author&gt;Ouellette, Geneviève&lt;/author&gt;&lt;author&gt;Déraspe, Maxime&lt;/author&gt;&lt;author&gt;Laviolette, François&lt;/author&gt;&lt;author&gt;Corbeil, Jacques&lt;/author&gt;&lt;author&gt;Lambert, Jean-Philippe&lt;/author&gt;&lt;author&gt;Diorio, Caroline&lt;/author&gt;&lt;author&gt;Durocher, Francine&lt;/author&gt;&lt;/authors&gt;&lt;/contributors&gt;&lt;titles&gt;&lt;title&gt;Machine learning analysis identifies genes differentiating triple negative breast cancers&lt;/title&gt;&lt;secondary-title&gt;Scientific Reports&lt;/secondary-title&gt;&lt;/titles&gt;&lt;periodical&gt;&lt;full-title&gt;Scientific Reports&lt;/full-title&gt;&lt;/periodical&gt;&lt;pages&gt;10464&lt;/pages&gt;&lt;volume&gt;10&lt;/volume&gt;&lt;number&gt;1&lt;/number&gt;&lt;dates&gt;&lt;year&gt;2020&lt;/year&gt;&lt;/dates&gt;&lt;isbn&gt;2045-2322&lt;/isbn&gt;&lt;urls&gt;&lt;related-urls&gt;&lt;url&gt;https://doi.org/10.1038/s41598-020-67525-1&lt;/url&gt;&lt;/related-urls&gt;&lt;/urls&gt;&lt;electronic-resource-num&gt;10.1038/s41598-020-67525-1&lt;/electronic-resource-num&gt;&lt;/record&gt;&lt;/Cite&gt;&lt;/EndNote&gt;</w:instrText>
-      </w:r>
-      <w:r>
-        <w:fldChar w:fldCharType="separate"/>
-      </w:r>
-      <w:r>
-        <w:rPr>
-          <w:noProof/>
-        </w:rPr>
-        <w:t>[35]</w:t>
-      </w:r>
-      <w:r>
-        <w:fldChar w:fldCharType="end"/>
-      </w:r>
-      <w:r>
-        <w:t xml:space="preserve">, who have also used the TCGA-BRCA dataset for TNBC classification. Their primary goal was identifying which genes are highly correlated with TNBC status and classification of subtypes, with a special focus on prognosis and survival. They have found 20 genes with strong potential but emphasized the need for further research. In addition to RNA sequencing data, they used methylation and miRNA data as well (leading to them using a smaller cohort from the TCGA-BRCA dataset due to limited </w:t>
-      </w:r>
-      <w:r>
-        <w:t>availability</w:t>
-      </w:r>
-      <w:r>
-        <w:t xml:space="preserve"> of that data</w:t>
-      </w:r>
-      <w:proofErr w:type="gramStart"/>
-      <w:r>
-        <w:t>),</w:t>
-      </w:r>
-      <w:r>
-        <w:t xml:space="preserve"> </w:t>
-      </w:r>
-      <w:r>
-        <w:t>but</w:t>
-      </w:r>
-      <w:proofErr w:type="gramEnd"/>
-      <w:r>
-        <w:t xml:space="preserve"> found this was not useful for predictions.</w:t>
-      </w:r>
-      <w:r>
-        <w:t xml:space="preserve"> </w:t>
-      </w:r>
-    </w:p>
-    <w:p>
-      <w:r>
-        <w:br w:type="column"/>
-      </w:r>
-      <w:r>
-        <w:rPr>
-          <w:highlight w:val="yellow"/>
-        </w:rPr>
-        <w:lastRenderedPageBreak/>
-        <w:t xml:space="preserve">Looking more into TNBC vs. non-TNBC classification, Davis et al. </w:t>
-      </w:r>
-      <w:r>
-        <w:rPr>
-          <w:highlight w:val="yellow"/>
-        </w:rPr>
-        <w:fldChar w:fldCharType="begin"/>
-      </w:r>
-      <w:r>
-        <w:rPr>
-          <w:highlight w:val="yellow"/>
-        </w:rPr>
-        <w:instrText xml:space="preserve"> ADDIN EN.CITE &lt;EndNote&gt;&lt;Cite&gt;&lt;Author&gt;Davis&lt;/Author&gt;&lt;Year&gt;2014&lt;/Year&gt;&lt;RecNum&gt;180&lt;/RecNum&gt;&lt;DisplayText&gt;[36]&lt;/DisplayText&gt;&lt;record&gt;&lt;rec-number&gt;180&lt;/rec-number&gt;&lt;foreign-keys&gt;&lt;key app="EN" db-id="2s2eadsays95sheeax9pw2ahprdzwad2wax9" timestamp="1746858764" guid="54e0c541-6ffc-4f41-b15d-2a785ec20e46"&gt;180&lt;/key&gt;&lt;/foreign-keys&gt;&lt;ref-type name="Journal Article"&gt;17&lt;/ref-type&gt;&lt;contributors&gt;&lt;authors&gt;&lt;author&gt;Davis, S. Lindsey&lt;/author&gt;&lt;author&gt;Eckhardt, S. Gail&lt;/author&gt;&lt;author&gt;Tentler, John J.&lt;/author&gt;&lt;author&gt;Diamond, Jennifer R.&lt;/author&gt;&lt;/authors&gt;&lt;/contributors&gt;&lt;titles&gt;&lt;title&gt;Triple-negative breast cancer: bridging the gap from cancer genomics to predictive biomarkers&lt;/title&gt;&lt;secondary-title&gt;Therapeutic Advances in Medical Oncology&lt;/secondary-title&gt;&lt;/titles&gt;&lt;periodical&gt;&lt;full-title&gt;Therapeutic Advances in Medical Oncology&lt;/full-title&gt;&lt;/periodical&gt;&lt;pages&gt;88-100&lt;/pages&gt;&lt;volume&gt;6&lt;/volume&gt;&lt;number&gt;3&lt;/number&gt;&lt;keywords&gt;&lt;keyword&gt;biomarkers, targeted therapy, triple-negative breast cancer&lt;/keyword&gt;&lt;/keywords&gt;&lt;dates&gt;&lt;year&gt;2014&lt;/year&gt;&lt;/dates&gt;&lt;accession-num&gt;24790649&lt;/accession-num&gt;&lt;urls&gt;&lt;related-urls&gt;&lt;url&gt;https://journals.sagepub.com/doi/abs/10.1177/1758834013519843&lt;/url&gt;&lt;/related-urls&gt;&lt;/urls&gt;&lt;electronic-resource-num&gt;10.1177/1758834013519843&lt;/electronic-resource-num&gt;&lt;/record&gt;&lt;/Cite&gt;&lt;/EndNote&gt;</w:instrText>
       </w:r>
       <w:r>
         <w:rPr>
@@ -3293,6 +3238,114 @@
           <w:noProof/>
           <w:highlight w:val="yellow"/>
         </w:rPr>
+        <w:t>[34]</w:t>
+      </w:r>
+      <w:r>
+        <w:rPr>
+          <w:highlight w:val="yellow"/>
+        </w:rPr>
+        <w:fldChar w:fldCharType="end"/>
+      </w:r>
+      <w:r>
+        <w:rPr>
+          <w:highlight w:val="yellow"/>
+        </w:rPr>
+        <w:t>, a commercial tool that uses RNA expression levels from 770 genes to classify breast cancer. Although this tool looks promising in using RNA for classification, further research shows no mention of employing machine learning, and it being a commercial tool without any focus on explainability limits its usability for research purposes.</w:t>
+      </w:r>
+    </w:p>
+    <w:p>
+      <w:r>
+        <w:rPr>
+          <w:highlight w:val="yellow"/>
+        </w:rPr>
+        <w:t xml:space="preserve">Further searching for TNBC and machine learning brought up Kothari et al. </w:t>
+      </w:r>
+      <w:r>
+        <w:rPr>
+          <w:highlight w:val="yellow"/>
+        </w:rPr>
+        <w:fldChar w:fldCharType="begin"/>
+      </w:r>
+      <w:r>
+        <w:rPr>
+          <w:highlight w:val="yellow"/>
+        </w:rPr>
+        <w:instrText xml:space="preserve"> ADDIN EN.CITE &lt;EndNote&gt;&lt;Cite&gt;&lt;Author&gt;Kothari&lt;/Author&gt;&lt;Year&gt;2020&lt;/Year&gt;&lt;RecNum&gt;179&lt;/RecNum&gt;&lt;DisplayText&gt;[35]&lt;/DisplayText&gt;&lt;record&gt;&lt;rec-number&gt;179&lt;/rec-number&gt;&lt;foreign-keys&gt;&lt;key app="EN" db-id="2s2eadsays95sheeax9pw2ahprdzwad2wax9" timestamp="1746858764" guid="9a1dc05c-5141-4827-9767-5054049cae4a"&gt;179&lt;/key&gt;&lt;/foreign-keys&gt;&lt;ref-type name="Journal Article"&gt;17&lt;/ref-type&gt;&lt;contributors&gt;&lt;authors&gt;&lt;author&gt;Kothari, Charu&lt;/author&gt;&lt;author&gt;Osseni, Mazid Abiodoun&lt;/author&gt;&lt;author&gt;Agbo, Lynda&lt;/author&gt;&lt;author&gt;Ouellette, Geneviève&lt;/author&gt;&lt;author&gt;Déraspe, Maxime&lt;/author&gt;&lt;author&gt;Laviolette, François&lt;/author&gt;&lt;author&gt;Corbeil, Jacques&lt;/author&gt;&lt;author&gt;Lambert, Jean-Philippe&lt;/author&gt;&lt;author&gt;Diorio, Caroline&lt;/author&gt;&lt;author&gt;Durocher, Francine&lt;/author&gt;&lt;/authors&gt;&lt;/contributors&gt;&lt;titles&gt;&lt;title&gt;Machine learning analysis identifies genes differentiating triple negative breast cancers&lt;/title&gt;&lt;secondary-title&gt;Scientific Reports&lt;/secondary-title&gt;&lt;/titles&gt;&lt;periodical&gt;&lt;full-title&gt;Scientific Reports&lt;/full-title&gt;&lt;/periodical&gt;&lt;pages&gt;10464&lt;/pages&gt;&lt;volume&gt;10&lt;/volume&gt;&lt;number&gt;1&lt;/number&gt;&lt;dates&gt;&lt;year&gt;2020&lt;/year&gt;&lt;/dates&gt;&lt;isbn&gt;2045-2322&lt;/isbn&gt;&lt;urls&gt;&lt;related-urls&gt;&lt;url&gt;https://doi.org/10.1038/s41598-020-67525-1&lt;/url&gt;&lt;/related-urls&gt;&lt;/urls&gt;&lt;electronic-resource-num&gt;10.1038/s41598-020-67525-1&lt;/electronic-resource-num&gt;&lt;/record&gt;&lt;/Cite&gt;&lt;/EndNote&gt;</w:instrText>
+      </w:r>
+      <w:r>
+        <w:rPr>
+          <w:highlight w:val="yellow"/>
+        </w:rPr>
+        <w:fldChar w:fldCharType="separate"/>
+      </w:r>
+      <w:r>
+        <w:rPr>
+          <w:noProof/>
+          <w:highlight w:val="yellow"/>
+        </w:rPr>
+        <w:t>[35]</w:t>
+      </w:r>
+      <w:r>
+        <w:rPr>
+          <w:highlight w:val="yellow"/>
+        </w:rPr>
+        <w:fldChar w:fldCharType="end"/>
+      </w:r>
+      <w:r>
+        <w:rPr>
+          <w:highlight w:val="yellow"/>
+        </w:rPr>
+        <w:t>, who have also used the TCGA-BRCA dataset for TNBC classification. Their primary goal was identifying which genes are highly correlated with TNBC status and classification of subtypes, with a special focus on prognosis and survival. They have found 20 genes with strong potential but emphasized the need for further research. In addition to RNA sequencing data, they used methylation and miRNA data as well (leading to them using a smaller cohort from the TCGA-BRCA dataset due to limited availability of that data),</w:t>
+      </w:r>
+      <w:r>
+        <w:rPr>
+          <w:highlight w:val="yellow"/>
+        </w:rPr>
+        <w:t xml:space="preserve"> </w:t>
+      </w:r>
+      <w:r>
+        <w:rPr>
+          <w:highlight w:val="yellow"/>
+        </w:rPr>
+        <w:t>but found this was not useful for predictions.</w:t>
+      </w:r>
+      <w:r>
+        <w:t xml:space="preserve"> </w:t>
+      </w:r>
+    </w:p>
+    <w:p>
+      <w:r>
+        <w:br w:type="column"/>
+      </w:r>
+      <w:r>
+        <w:rPr>
+          <w:highlight w:val="yellow"/>
+        </w:rPr>
+        <w:t xml:space="preserve">Looking more into TNBC vs. non-TNBC classification, Davis et al. </w:t>
+      </w:r>
+      <w:r>
+        <w:rPr>
+          <w:highlight w:val="yellow"/>
+        </w:rPr>
+        <w:fldChar w:fldCharType="begin"/>
+      </w:r>
+      <w:r>
+        <w:rPr>
+          <w:highlight w:val="yellow"/>
+        </w:rPr>
+        <w:instrText xml:space="preserve"> ADDIN EN.CITE &lt;EndNote&gt;&lt;Cite&gt;&lt;Author&gt;Davis&lt;/Author&gt;&lt;Year&gt;2014&lt;/Year&gt;&lt;RecNum&gt;180&lt;/RecNum&gt;&lt;DisplayText&gt;[36]&lt;/DisplayText&gt;&lt;record&gt;&lt;rec-number&gt;180&lt;/rec-number&gt;&lt;foreign-keys&gt;&lt;key app="EN" db-id="2s2eadsays95sheeax9pw2ahprdzwad2wax9" timestamp="1746858764" guid="54e0c541-6ffc-4f41-b15d-2a785ec20e46"&gt;180&lt;/key&gt;&lt;/foreign-keys&gt;&lt;ref-type name="Journal Article"&gt;17&lt;/ref-type&gt;&lt;contributors&gt;&lt;authors&gt;&lt;author&gt;Davis, S. Lindsey&lt;/author&gt;&lt;author&gt;Eckhardt, S. Gail&lt;/author&gt;&lt;author&gt;Tentler, John J.&lt;/author&gt;&lt;author&gt;Diamond, Jennifer R.&lt;/author&gt;&lt;/authors&gt;&lt;/contributors&gt;&lt;titles&gt;&lt;title&gt;Triple-negative breast cancer: bridging the gap from cancer genomics to predictive biomarkers&lt;/title&gt;&lt;secondary-title&gt;Therapeutic Advances in Medical Oncology&lt;/secondary-title&gt;&lt;/titles&gt;&lt;periodical&gt;&lt;full-title&gt;Therapeutic Advances in Medical Oncology&lt;/full-title&gt;&lt;/periodical&gt;&lt;pages&gt;88-100&lt;/pages&gt;&lt;volume&gt;6&lt;/volume&gt;&lt;number&gt;3&lt;/number&gt;&lt;keywords&gt;&lt;keyword&gt;biomarkers, targeted therapy, triple-negative breast cancer&lt;/keyword&gt;&lt;/keywords&gt;&lt;dates&gt;&lt;year&gt;2014&lt;/year&gt;&lt;/dates&gt;&lt;accession-num&gt;24790649&lt;/accession-num&gt;&lt;urls&gt;&lt;related-urls&gt;&lt;url&gt;https://journals.sagepub.com/doi/abs/10.1177/1758834013519843&lt;/url&gt;&lt;/related-urls&gt;&lt;/urls&gt;&lt;electronic-resource-num&gt;10.1177/1758834013519843&lt;/electronic-resource-num&gt;&lt;/record&gt;&lt;/Cite&gt;&lt;/EndNote&gt;</w:instrText>
+      </w:r>
+      <w:r>
+        <w:rPr>
+          <w:highlight w:val="yellow"/>
+        </w:rPr>
+        <w:fldChar w:fldCharType="separate"/>
+      </w:r>
+      <w:r>
+        <w:rPr>
+          <w:noProof/>
+          <w:highlight w:val="yellow"/>
+        </w:rPr>
         <w:t>[36]</w:t>
       </w:r>
       <w:r>
@@ -3305,21 +3358,7 @@
         <w:rPr>
           <w:highlight w:val="yellow"/>
         </w:rPr>
-        <w:t xml:space="preserve"> published a review of the genomic characteristics of TNBC cases, and noted that many subtypes of TNBC are very close to subtypes of non-TNBC, showing that classification is complex and that there is a lot of overlap on the gene level between TNBC and non-TNBC. Their review focuses on the implications of this for the development of targeted therapies for different subtypes of </w:t>
-      </w:r>
-      <w:proofErr w:type="gramStart"/>
-      <w:r>
-        <w:rPr>
-          <w:highlight w:val="yellow"/>
-        </w:rPr>
-        <w:t>TNBC, but</w:t>
-      </w:r>
-      <w:proofErr w:type="gramEnd"/>
-      <w:r>
-        <w:rPr>
-          <w:highlight w:val="yellow"/>
-        </w:rPr>
-        <w:t xml:space="preserve"> does not mention machine learning.</w:t>
+        <w:t xml:space="preserve"> published a review of the genomic characteristics of TNBC cases, and noted that many subtypes of TNBC are very close to subtypes of non-TNBC, showing that classification is complex and that there is a lot of overlap on the gene level between TNBC and non-TNBC. Their review focuses on the implications of this for the development of targeted therapies for different subtypes of TNBC, but does not mention machine learning.</w:t>
       </w:r>
       <w:r>
         <w:t xml:space="preserve"> </w:t>
@@ -3806,7 +3845,316 @@
           <w:sz w:val="22"/>
           <w:szCs w:val="22"/>
         </w:rPr>
-        <w:t xml:space="preserve">the approach used in this study is based on </w:t>
+        <w:t xml:space="preserve">the approach used </w:t>
+      </w:r>
+      <w:r>
+        <w:rPr>
+          <w:sz w:val="22"/>
+          <w:szCs w:val="22"/>
+        </w:rPr>
+        <w:t xml:space="preserve">in this study is based on </w:t>
+      </w:r>
+      <w:r>
+        <w:rPr>
+          <w:sz w:val="22"/>
+          <w:szCs w:val="22"/>
+        </w:rPr>
+        <w:t>proven</w:t>
+      </w:r>
+      <w:r>
+        <w:rPr>
+          <w:sz w:val="22"/>
+          <w:szCs w:val="22"/>
+        </w:rPr>
+        <w:t xml:space="preserve"> approaches</w:t>
+      </w:r>
+      <w:r>
+        <w:rPr>
+          <w:sz w:val="22"/>
+          <w:szCs w:val="22"/>
+        </w:rPr>
+        <w:t xml:space="preserve"> </w:t>
+      </w:r>
+      <w:r>
+        <w:rPr>
+          <w:sz w:val="22"/>
+          <w:szCs w:val="22"/>
+        </w:rPr>
+        <w:fldChar w:fldCharType="begin"/>
+      </w:r>
+      <w:r>
+        <w:rPr>
+          <w:sz w:val="22"/>
+          <w:szCs w:val="22"/>
+        </w:rPr>
+        <w:instrText xml:space="preserve"> ADDIN EN.CITE &lt;EndNote&gt;&lt;Cite&gt;&lt;Author&gt;Hassan&lt;/Author&gt;&lt;Year&gt;2025&lt;/Year&gt;&lt;RecNum&gt;264&lt;/RecNum&gt;&lt;DisplayText&gt;[38]&lt;/DisplayText&gt;&lt;record&gt;&lt;rec-number&gt;264&lt;/rec-number&gt;&lt;foreign-keys&gt;&lt;key app="EN" db-id="2s2eadsays95sheeax9pw2ahprdzwad2wax9" timestamp="1747843936" guid="91579389-3dae-4906-90ec-d7bc851d9426"&gt;264&lt;/key&gt;&lt;/foreign-keys&gt;&lt;ref-type name="Journal Article"&gt;17&lt;/ref-type&gt;&lt;contributors&gt;&lt;authors&gt;&lt;author&gt;Hassan, Asmaa M.&lt;/author&gt;&lt;author&gt;Naeem, Safaa M.&lt;/author&gt;&lt;author&gt;Eldosoky, Mohamed A. A.&lt;/author&gt;&lt;author&gt;Mabrouk, Mai S.&lt;/author&gt;&lt;/authors&gt;&lt;/contributors&gt;&lt;titles&gt;&lt;title&gt;Multi-omics-based Machine Learning for the Subtype Classification of Breast Cancer&lt;/title&gt;&lt;secondary-title&gt;Arabian Journal for Science and Engineering&lt;/secondary-title&gt;&lt;/titles&gt;&lt;periodical&gt;&lt;full-title&gt;Arabian Journal for Science and Engineering&lt;/full-title&gt;&lt;/periodical&gt;&lt;pages&gt;1339-1352&lt;/pages&gt;&lt;volume&gt;50&lt;/volume&gt;&lt;number&gt;2&lt;/number&gt;&lt;dates&gt;&lt;year&gt;2025&lt;/year&gt;&lt;pub-dates&gt;&lt;date&gt;2025/01/01&lt;/date&gt;&lt;/pub-dates&gt;&lt;/dates&gt;&lt;isbn&gt;2191-4281&lt;/isbn&gt;&lt;urls&gt;&lt;related-urls&gt;&lt;url&gt;https://doi.org/10.1007/s13369-024-09341-7&lt;/url&gt;&lt;/related-urls&gt;&lt;/urls&gt;&lt;electronic-resource-num&gt;10.1007/s13369-024-09341-7&lt;/electronic-resource-num&gt;&lt;/record&gt;&lt;/Cite&gt;&lt;/EndNote&gt;</w:instrText>
+      </w:r>
+      <w:r>
+        <w:rPr>
+          <w:sz w:val="22"/>
+          <w:szCs w:val="22"/>
+        </w:rPr>
+        <w:fldChar w:fldCharType="separate"/>
+      </w:r>
+      <w:r>
+        <w:rPr>
+          <w:noProof/>
+          <w:sz w:val="22"/>
+          <w:szCs w:val="22"/>
+        </w:rPr>
+        <w:t>[38]</w:t>
+      </w:r>
+      <w:r>
+        <w:rPr>
+          <w:sz w:val="22"/>
+          <w:szCs w:val="22"/>
+        </w:rPr>
+        <w:fldChar w:fldCharType="end"/>
+      </w:r>
+      <w:r>
+        <w:rPr>
+          <w:sz w:val="22"/>
+          <w:szCs w:val="22"/>
+        </w:rPr>
+        <w:t xml:space="preserve">. A visual representation is </w:t>
+      </w:r>
+      <w:r>
+        <w:rPr>
+          <w:sz w:val="22"/>
+          <w:szCs w:val="22"/>
+        </w:rPr>
+        <w:t>shown</w:t>
+      </w:r>
+      <w:r>
+        <w:rPr>
+          <w:sz w:val="22"/>
+          <w:szCs w:val="22"/>
+        </w:rPr>
+        <w:t xml:space="preserve"> </w:t>
+      </w:r>
+      <w:r>
+        <w:rPr>
+          <w:sz w:val="22"/>
+          <w:szCs w:val="22"/>
+        </w:rPr>
+        <w:t>in Fig 1</w:t>
+      </w:r>
+      <w:r>
+        <w:rPr>
+          <w:sz w:val="22"/>
+          <w:szCs w:val="22"/>
+        </w:rPr>
+        <w:t>.</w:t>
+      </w:r>
+    </w:p>
+    <w:p>
+      <w:pPr>
+        <w:rPr>
+          <w:sz w:val="22"/>
+          <w:szCs w:val="22"/>
+        </w:rPr>
+      </w:pPr>
+      <w:r>
+        <w:rPr>
+          <w:sz w:val="22"/>
+          <w:szCs w:val="22"/>
+        </w:rPr>
+        <w:t xml:space="preserve">The elementary event that will be used </w:t>
+      </w:r>
+      <w:r>
+        <w:rPr>
+          <w:sz w:val="22"/>
+          <w:szCs w:val="22"/>
+        </w:rPr>
+        <w:t xml:space="preserve">as a classifier is TNBC status. The two possible values are True </w:t>
+      </w:r>
+      <w:r>
+        <w:rPr>
+          <w:sz w:val="22"/>
+          <w:szCs w:val="22"/>
+        </w:rPr>
+        <w:t xml:space="preserve">(TNBC) and False (~TNBC), which allow </w:t>
+      </w:r>
+      <w:r>
+        <w:rPr>
+          <w:sz w:val="22"/>
+          <w:szCs w:val="22"/>
+        </w:rPr>
+        <w:t>two complementary and disjoint equivalence classes</w:t>
+      </w:r>
+      <w:r>
+        <w:rPr>
+          <w:sz w:val="22"/>
+          <w:szCs w:val="22"/>
+        </w:rPr>
+        <w:t xml:space="preserve"> </w:t>
+      </w:r>
+      <w:r>
+        <w:rPr>
+          <w:sz w:val="22"/>
+          <w:szCs w:val="22"/>
+        </w:rPr>
+        <w:fldChar w:fldCharType="begin"/>
+      </w:r>
+      <w:r>
+        <w:rPr>
+          <w:sz w:val="22"/>
+          <w:szCs w:val="22"/>
+        </w:rPr>
+        <w:instrText xml:space="preserve"> ADDIN EN.CITE &lt;EndNote&gt;&lt;Cite&gt;&lt;Author&gt;Cuadrado-Gallego&lt;/Author&gt;&lt;Year&gt;2023&lt;/Year&gt;&lt;RecNum&gt;268&lt;/RecNum&gt;&lt;DisplayText&gt;[39]&lt;/DisplayText&gt;&lt;record&gt;&lt;rec-number&gt;268&lt;/rec-number&gt;&lt;foreign-keys&gt;&lt;key app="EN" db-id="2s2eadsays95sheeax9pw2ahprdzwad2wax9" timestamp="1747939730" guid="6a37ac31-d22a-477a-8fcb-82473c38d251"&gt;268&lt;/key&gt;&lt;/foreign-keys&gt;&lt;ref-type name="Book Section"&gt;5&lt;/ref-type&gt;&lt;contributors&gt;&lt;authors&gt;&lt;author&gt;Cuadrado-Gallego, Juan J.&lt;/author&gt;&lt;author&gt;Demchenko, Yuri&lt;/author&gt;&lt;/authors&gt;&lt;/contributors&gt;&lt;titles&gt;&lt;title&gt;Supervised Classification&lt;/title&gt;&lt;secondary-title&gt;Data Analytics: A Theoretical and Practical View from the EDISON Project&lt;/secondary-title&gt;&lt;/titles&gt;&lt;pages&gt;335-404&lt;/pages&gt;&lt;dates&gt;&lt;year&gt;2023&lt;/year&gt;&lt;/dates&gt;&lt;pub-location&gt;Cham&lt;/pub-location&gt;&lt;publisher&gt;Springer International Publishing&lt;/publisher&gt;&lt;isbn&gt;978-3-031-39129-3&lt;/isbn&gt;&lt;label&gt;Cuadrado-Gallego2023&lt;/label&gt;&lt;urls&gt;&lt;related-urls&gt;&lt;url&gt;https://doi.org/10.1007/978-3-031-39129-3_6&lt;/url&gt;&lt;/related-urls&gt;&lt;/urls&gt;&lt;electronic-resource-num&gt;10.1007/978-3-031-39129-3_6&lt;/electronic-resource-num&gt;&lt;/record&gt;&lt;/Cite&gt;&lt;/EndNote&gt;</w:instrText>
+      </w:r>
+      <w:r>
+        <w:rPr>
+          <w:sz w:val="22"/>
+          <w:szCs w:val="22"/>
+        </w:rPr>
+        <w:fldChar w:fldCharType="separate"/>
+      </w:r>
+      <w:r>
+        <w:rPr>
+          <w:noProof/>
+          <w:sz w:val="22"/>
+          <w:szCs w:val="22"/>
+        </w:rPr>
+        <w:t>[39]</w:t>
+      </w:r>
+      <w:r>
+        <w:rPr>
+          <w:sz w:val="22"/>
+          <w:szCs w:val="22"/>
+        </w:rPr>
+        <w:fldChar w:fldCharType="end"/>
+      </w:r>
+      <w:r>
+        <w:rPr>
+          <w:sz w:val="22"/>
+          <w:szCs w:val="22"/>
+        </w:rPr>
+        <w:t>.</w:t>
+      </w:r>
+    </w:p>
+    <w:p>
+      <w:pPr>
+        <w:rPr>
+          <w:sz w:val="22"/>
+          <w:szCs w:val="22"/>
+        </w:rPr>
+      </w:pPr>
+      <w:r>
+        <w:rPr>
+          <w:sz w:val="22"/>
+          <w:szCs w:val="22"/>
+        </w:rPr>
+        <w:t xml:space="preserve">Technology used is Python </w:t>
+      </w:r>
+      <w:r>
+        <w:rPr>
+          <w:sz w:val="22"/>
+          <w:szCs w:val="22"/>
+        </w:rPr>
+        <w:t xml:space="preserve">3.12.7, Jupyter Notebook </w:t>
+      </w:r>
+      <w:r>
+        <w:rPr>
+          <w:sz w:val="22"/>
+          <w:szCs w:val="22"/>
+        </w:rPr>
+        <w:t xml:space="preserve">7.2.2, both are </w:t>
+      </w:r>
+      <w:r>
+        <w:rPr>
+          <w:sz w:val="22"/>
+          <w:szCs w:val="22"/>
+        </w:rPr>
+        <w:t xml:space="preserve">packaged by Anaconda version 2.6.6. </w:t>
+      </w:r>
+    </w:p>
+    <w:p>
+      <w:pPr>
+        <w:rPr>
+          <w:sz w:val="22"/>
+          <w:szCs w:val="22"/>
+        </w:rPr>
+      </w:pPr>
+    </w:p>
+    <w:p>
+      <w:pPr>
+        <w:rPr>
+          <w:sz w:val="22"/>
+          <w:szCs w:val="22"/>
+        </w:rPr>
+      </w:pPr>
+      <w:r>
+        <w:rPr>
+          <w:sz w:val="22"/>
+          <w:szCs w:val="22"/>
+        </w:rPr>
+        <w:t xml:space="preserve">Clinical data is filtered for TNBC </w:t>
+      </w:r>
+      <w:r>
+        <w:rPr>
+          <w:sz w:val="22"/>
+          <w:szCs w:val="22"/>
+        </w:rPr>
+        <w:t>status and</w:t>
+      </w:r>
+      <w:r>
+        <w:rPr>
+          <w:sz w:val="22"/>
+          <w:szCs w:val="22"/>
+        </w:rPr>
+        <w:t xml:space="preserve"> used to </w:t>
+      </w:r>
+      <w:r>
+        <w:rPr>
+          <w:sz w:val="22"/>
+          <w:szCs w:val="22"/>
+        </w:rPr>
+        <w:t xml:space="preserve">get the RNA sequence data. </w:t>
+      </w:r>
+      <w:r>
+        <w:rPr>
+          <w:sz w:val="22"/>
+          <w:szCs w:val="22"/>
+        </w:rPr>
+        <w:t>Missing data and imbalance is addressed.</w:t>
+      </w:r>
+      <w:r>
+        <w:rPr>
+          <w:sz w:val="22"/>
+          <w:szCs w:val="22"/>
+        </w:rPr>
+        <w:t xml:space="preserve"> </w:t>
+      </w:r>
+      <w:r>
+        <w:rPr>
+          <w:sz w:val="22"/>
+          <w:szCs w:val="22"/>
+          <w:highlight w:val="cyan"/>
+        </w:rPr>
+        <w:t>Data is normalized</w:t>
+      </w:r>
+      <w:r>
+        <w:rPr>
+          <w:sz w:val="22"/>
+          <w:szCs w:val="22"/>
+          <w:highlight w:val="cyan"/>
+        </w:rPr>
+        <w:t xml:space="preserve"> using &lt;xyz&gt;.</w:t>
+      </w:r>
+      <w:r>
+        <w:rPr>
+          <w:sz w:val="22"/>
+          <w:szCs w:val="22"/>
+        </w:rPr>
+        <w:t xml:space="preserve"> </w:t>
+      </w:r>
+      <w:r>
+        <w:rPr>
+          <w:sz w:val="22"/>
+          <w:szCs w:val="22"/>
+        </w:rPr>
+        <w:t xml:space="preserve">The featureset is split into a testset and validationset with a ratio of </w:t>
       </w:r>
       <w:r>
         <w:rPr>
@@ -3814,7 +4162,7 @@
           <w:szCs w:val="22"/>
           <w:highlight w:val="magenta"/>
         </w:rPr>
-        <w:t>&lt;acknowledged&gt; approaches</w:t>
+        <w:t>8:2.</w:t>
       </w:r>
       <w:r>
         <w:rPr>
@@ -3828,123 +4176,84 @@
           <w:sz w:val="22"/>
           <w:szCs w:val="22"/>
         </w:rPr>
-        <w:fldChar w:fldCharType="begin"/>
-      </w:r>
-      <w:r>
-        <w:rPr>
-          <w:sz w:val="22"/>
-          <w:szCs w:val="22"/>
-        </w:rPr>
-        <w:instrText xml:space="preserve"> ADDIN EN.CITE &lt;EndNote&gt;&lt;Cite&gt;&lt;Author&gt;Hassan&lt;/Author&gt;&lt;Year&gt;2025&lt;/Year&gt;&lt;RecNum&gt;264&lt;/RecNum&gt;&lt;DisplayText&gt;[38]&lt;/DisplayText&gt;&lt;record&gt;&lt;rec-number&gt;264&lt;/rec-number&gt;&lt;foreign-keys&gt;&lt;key app="EN" db-id="2s2eadsays95sheeax9pw2ahprdzwad2wax9" timestamp="1747843936" guid="91579389-3dae-4906-90ec-d7bc851d9426"&gt;264&lt;/key&gt;&lt;/foreign-keys&gt;&lt;ref-type name="Journal Article"&gt;17&lt;/ref-type&gt;&lt;contributors&gt;&lt;authors&gt;&lt;author&gt;Hassan, Asmaa M.&lt;/author&gt;&lt;author&gt;Naeem, Safaa M.&lt;/author&gt;&lt;author&gt;Eldosoky, Mohamed A. A.&lt;/author&gt;&lt;author&gt;Mabrouk, Mai S.&lt;/author&gt;&lt;/authors&gt;&lt;/contributors&gt;&lt;titles&gt;&lt;title&gt;Multi-omics-based Machine Learning for the Subtype Classification of Breast Cancer&lt;/title&gt;&lt;secondary-title&gt;Arabian Journal for Science and Engineering&lt;/secondary-title&gt;&lt;/titles&gt;&lt;periodical&gt;&lt;full-title&gt;Arabian Journal for Science and Engineering&lt;/full-title&gt;&lt;/periodical&gt;&lt;pages&gt;1339-1352&lt;/pages&gt;&lt;volume&gt;50&lt;/volume&gt;&lt;number&gt;2&lt;/number&gt;&lt;dates&gt;&lt;year&gt;2025&lt;/year&gt;&lt;pub-dates&gt;&lt;date&gt;2025/01/01&lt;/date&gt;&lt;/pub-dates&gt;&lt;/dates&gt;&lt;isbn&gt;2191-4281&lt;/isbn&gt;&lt;urls&gt;&lt;related-urls&gt;&lt;url&gt;https://doi.org/10.1007/s13369-024-09341-7&lt;/url&gt;&lt;/related-urls&gt;&lt;/urls&gt;&lt;electronic-resource-num&gt;10.1007/s13369-024-09341-7&lt;/electronic-resource-num&gt;&lt;/record&gt;&lt;/Cite&gt;&lt;/EndNote&gt;</w:instrText>
-      </w:r>
-      <w:r>
-        <w:rPr>
-          <w:sz w:val="22"/>
-          <w:szCs w:val="22"/>
-        </w:rPr>
-        <w:fldChar w:fldCharType="separate"/>
-      </w:r>
-      <w:r>
-        <w:rPr>
-          <w:noProof/>
-          <w:sz w:val="22"/>
-          <w:szCs w:val="22"/>
-        </w:rPr>
-        <w:t>[38]</w:t>
-      </w:r>
-      <w:r>
-        <w:rPr>
-          <w:sz w:val="22"/>
-          <w:szCs w:val="22"/>
-        </w:rPr>
-        <w:fldChar w:fldCharType="end"/>
-      </w:r>
-      <w:r>
-        <w:rPr>
-          <w:sz w:val="22"/>
-          <w:szCs w:val="22"/>
-        </w:rPr>
-        <w:t xml:space="preserve">. A visual representation is </w:t>
-      </w:r>
-      <w:r>
-        <w:rPr>
-          <w:sz w:val="22"/>
-          <w:szCs w:val="22"/>
-        </w:rPr>
-        <w:t>shown</w:t>
-      </w:r>
-      <w:r>
-        <w:rPr>
-          <w:sz w:val="22"/>
-          <w:szCs w:val="22"/>
-        </w:rPr>
-        <w:t xml:space="preserve"> </w:t>
-      </w:r>
-      <w:r>
-        <w:rPr>
-          <w:sz w:val="22"/>
-          <w:szCs w:val="22"/>
-        </w:rPr>
-        <w:t>in Fig 1</w:t>
-      </w:r>
-      <w:r>
-        <w:rPr>
-          <w:sz w:val="22"/>
-          <w:szCs w:val="22"/>
+        <w:t xml:space="preserve"> C</w:t>
+      </w:r>
+      <w:r>
+        <w:rPr>
+          <w:sz w:val="22"/>
+          <w:szCs w:val="22"/>
+          <w:highlight w:val="cyan"/>
+        </w:rPr>
+        <w:t>orrelation is applied, and LASSO is used to do something extra.</w:t>
+      </w:r>
+    </w:p>
+    <w:p>
+      <w:pPr>
+        <w:rPr>
+          <w:sz w:val="22"/>
+          <w:szCs w:val="22"/>
+        </w:rPr>
+      </w:pPr>
+    </w:p>
+    <w:p>
+      <w:pPr>
+        <w:rPr>
+          <w:sz w:val="22"/>
+          <w:szCs w:val="22"/>
+        </w:rPr>
+      </w:pPr>
+      <w:r>
+        <w:rPr>
+          <w:sz w:val="22"/>
+          <w:szCs w:val="22"/>
+        </w:rPr>
+        <w:t xml:space="preserve">Models </w:t>
+      </w:r>
+      <w:r>
+        <w:rPr>
+          <w:sz w:val="22"/>
+          <w:szCs w:val="22"/>
+        </w:rPr>
+        <w:t>used are SVM, Random Forest and Logistic Regression</w:t>
+      </w:r>
+      <w:r>
+        <w:rPr>
+          <w:sz w:val="22"/>
+          <w:szCs w:val="22"/>
+          <w:highlight w:val="yellow"/>
         </w:rPr>
         <w:t>.</w:t>
       </w:r>
-    </w:p>
-    <w:p>
-      <w:pPr>
-        <w:rPr>
-          <w:sz w:val="22"/>
-          <w:szCs w:val="22"/>
-        </w:rPr>
-      </w:pPr>
-      <w:r>
-        <w:rPr>
-          <w:sz w:val="22"/>
-          <w:szCs w:val="22"/>
-        </w:rPr>
-        <w:t>sklfgjsdklgjdslfjsklfgjsdklgjdslfjsklfgjsdklgjdslfjsklfgjsdklgjdslfjsklfgjsdklgjdslfjsklfgjsdklgjdslfjsklfgjsdklgjdslfjsklfgjsdklgjdslfjsklfgjsdklgjdslfjsklfgjsdklgjdslfjsklfgjsdklgjdslfjsklfgjsdklgjdslfjsklfgjsdklgjdslfjsklfgjsdklgjdslfjsklfgjsdklgjdslfjsklfgjsdklgjdslfjsklfgjsdklgjdslfjsklfgjsdklgjdslfjsklfgjsdklgjdslfjsklfgjsdklgjdslfjsklfgjsdklgjdslfjsklfgjsdklgjdslfjsklfgjsdklgjdslfjsklfgjsdklgjdslfjsklfgjsdkl</w:t>
-      </w:r>
-    </w:p>
-    <w:p>
-      <w:pPr>
-        <w:rPr>
-          <w:sz w:val="22"/>
-          <w:szCs w:val="22"/>
-        </w:rPr>
-      </w:pPr>
-      <w:r>
-        <w:rPr>
-          <w:sz w:val="22"/>
-          <w:szCs w:val="22"/>
-        </w:rPr>
-        <w:t>K</w:t>
-      </w:r>
-      <w:r>
-        <w:rPr>
-          <w:sz w:val="22"/>
-          <w:szCs w:val="22"/>
-        </w:rPr>
-        <w:t>lasjfasklfjsklfjsfklsjfasklfjaslfksajflaskjfladskfjaskkfjaslkfjlskajfaskljflaskfjkaslfjklasjfklasjfklsjfklsfkls</w:t>
-      </w:r>
-    </w:p>
-    <w:p>
-      <w:pPr>
-        <w:rPr>
-          <w:sz w:val="22"/>
-          <w:szCs w:val="22"/>
-        </w:rPr>
-      </w:pPr>
-      <w:r>
-        <w:rPr>
-          <w:sz w:val="22"/>
-          <w:szCs w:val="22"/>
-        </w:rPr>
-        <w:t>Gfdsaskldfdasflasjfksfasjkfjsjfashjkfashjkfashjkfsahjfsajkfhsakfsk</w:t>
+      <w:r>
+        <w:rPr>
+          <w:sz w:val="22"/>
+          <w:szCs w:val="22"/>
+          <w:highlight w:val="yellow"/>
+        </w:rPr>
+        <w:t xml:space="preserve"> &lt;further substantiate the why&gt;.</w:t>
+      </w:r>
+    </w:p>
+    <w:p>
+      <w:pPr>
+        <w:rPr>
+          <w:sz w:val="22"/>
+          <w:szCs w:val="22"/>
+        </w:rPr>
+      </w:pPr>
+    </w:p>
+    <w:p>
+      <w:pPr>
+        <w:rPr>
+          <w:sz w:val="22"/>
+          <w:szCs w:val="22"/>
+        </w:rPr>
+      </w:pPr>
+      <w:r>
+        <w:rPr>
+          <w:sz w:val="22"/>
+          <w:szCs w:val="22"/>
+        </w:rPr>
+        <w:t>Lastly, analysis is applied.</w:t>
       </w:r>
     </w:p>
     <w:p>
@@ -3956,103 +4265,226 @@
           <w:szCs w:val="22"/>
         </w:rPr>
       </w:pPr>
-      <w:r>
+    </w:p>
+    <w:p>
+      <w:pPr>
         <w:rPr>
           <w:b/>
           <w:bCs/>
           <w:sz w:val="22"/>
           <w:szCs w:val="22"/>
         </w:rPr>
-        <w:t>3.2 Datasets</w:t>
-      </w:r>
-    </w:p>
-    <w:p>
-      <w:pPr>
-        <w:rPr>
-          <w:sz w:val="22"/>
-          <w:szCs w:val="22"/>
-        </w:rPr>
-      </w:pPr>
-      <w:r>
-        <w:rPr>
-          <w:sz w:val="22"/>
-          <w:szCs w:val="22"/>
-        </w:rPr>
-        <w:t xml:space="preserve">Here </w:t>
-      </w:r>
-      <w:proofErr w:type="gramStart"/>
-      <w:r>
-        <w:rPr>
-          <w:sz w:val="22"/>
-          <w:szCs w:val="22"/>
-        </w:rPr>
-        <w:t>is</w:t>
-      </w:r>
-      <w:proofErr w:type="gramEnd"/>
-      <w:r>
-        <w:rPr>
-          <w:sz w:val="22"/>
-          <w:szCs w:val="22"/>
-        </w:rPr>
-        <w:t xml:space="preserve"> some more</w:t>
-      </w:r>
-    </w:p>
-    <w:p>
-      <w:pPr>
-        <w:rPr>
-          <w:sz w:val="22"/>
-          <w:szCs w:val="22"/>
-        </w:rPr>
-      </w:pPr>
-    </w:p>
-    <w:p>
-      <w:pPr>
+      </w:pPr>
+      <w:r>
         <w:rPr>
           <w:b/>
           <w:bCs/>
           <w:sz w:val="22"/>
           <w:szCs w:val="22"/>
         </w:rPr>
-      </w:pPr>
-      <w:r>
+        <w:t>3.2 Datasets</w:t>
+      </w:r>
+    </w:p>
+    <w:p>
+      <w:pPr>
+        <w:rPr>
+          <w:sz w:val="22"/>
+          <w:szCs w:val="22"/>
+        </w:rPr>
+      </w:pPr>
+      <w:r>
+        <w:rPr>
+          <w:sz w:val="22"/>
+          <w:szCs w:val="22"/>
+        </w:rPr>
+        <w:t xml:space="preserve">This study uses the </w:t>
+      </w:r>
+      <w:r>
+        <w:rPr>
+          <w:sz w:val="22"/>
+          <w:szCs w:val="22"/>
+        </w:rPr>
+        <w:t>TCGA-BRCA</w:t>
+      </w:r>
+      <w:r>
+        <w:rPr>
+          <w:sz w:val="22"/>
+          <w:szCs w:val="22"/>
+        </w:rPr>
+        <w:t xml:space="preserve"> on the GDC portal. </w:t>
+      </w:r>
+      <w:r>
+        <w:rPr>
+          <w:sz w:val="22"/>
+          <w:szCs w:val="22"/>
+        </w:rPr>
+        <w:t>The number of cases [n] is 1098.</w:t>
+      </w:r>
+      <w:r>
+        <w:rPr>
+          <w:sz w:val="22"/>
+          <w:szCs w:val="22"/>
+        </w:rPr>
+        <w:t xml:space="preserve"> The clinical data and the RNA sequence is used.</w:t>
+      </w:r>
+      <w:r>
+        <w:rPr>
+          <w:sz w:val="22"/>
+          <w:szCs w:val="22"/>
+        </w:rPr>
+        <w:t xml:space="preserve"> </w:t>
+      </w:r>
+    </w:p>
+    <w:p>
+      <w:pPr>
+        <w:rPr>
+          <w:sz w:val="22"/>
+          <w:szCs w:val="22"/>
+        </w:rPr>
+      </w:pPr>
+      <w:r>
+        <w:rPr>
+          <w:sz w:val="22"/>
+          <w:szCs w:val="22"/>
+        </w:rPr>
+        <w:t>First the clinical data is loaded, which has 113 dimensions</w:t>
+      </w:r>
+      <w:r>
+        <w:rPr>
+          <w:sz w:val="22"/>
+          <w:szCs w:val="22"/>
+        </w:rPr>
+        <w:t>. C</w:t>
+      </w:r>
+      <w:r>
+        <w:rPr>
+          <w:sz w:val="22"/>
+          <w:szCs w:val="22"/>
+        </w:rPr>
+        <w:t>ases that have missing values is discarded</w:t>
+      </w:r>
+      <w:r>
+        <w:rPr>
+          <w:sz w:val="22"/>
+          <w:szCs w:val="22"/>
+        </w:rPr>
+        <w:t xml:space="preserve">. </w:t>
+      </w:r>
+      <w:r>
+        <w:rPr>
+          <w:sz w:val="22"/>
+          <w:szCs w:val="22"/>
+        </w:rPr>
+        <w:t xml:space="preserve">Determining the TNBC status based on the dimensions </w:t>
+      </w:r>
+      <w:r>
+        <w:rPr>
+          <w:sz w:val="22"/>
+          <w:szCs w:val="22"/>
+        </w:rPr>
+        <w:t>‘</w:t>
+      </w:r>
+      <w:r>
+        <w:rPr>
+          <w:sz w:val="22"/>
+          <w:szCs w:val="22"/>
+        </w:rPr>
+        <w:t>er_status_by_ihc', 'pr_status_by_ihc'</w:t>
+      </w:r>
+      <w:r>
+        <w:rPr>
+          <w:sz w:val="22"/>
+          <w:szCs w:val="22"/>
+        </w:rPr>
+        <w:t xml:space="preserve"> and</w:t>
+      </w:r>
+      <w:r>
+        <w:rPr>
+          <w:sz w:val="22"/>
+          <w:szCs w:val="22"/>
+        </w:rPr>
+        <w:t xml:space="preserve"> 'her2_status_by_ihc</w:t>
+      </w:r>
+      <w:r>
+        <w:rPr>
+          <w:sz w:val="22"/>
+          <w:szCs w:val="22"/>
+        </w:rPr>
+        <w:t xml:space="preserve">’ shows 116 </w:t>
+      </w:r>
+      <w:r>
+        <w:rPr>
+          <w:sz w:val="22"/>
+          <w:szCs w:val="22"/>
+        </w:rPr>
+        <w:t xml:space="preserve">cases </w:t>
+      </w:r>
+      <w:r>
+        <w:rPr>
+          <w:sz w:val="22"/>
+          <w:szCs w:val="22"/>
+        </w:rPr>
+        <w:t xml:space="preserve">having TNBC and 863 </w:t>
+      </w:r>
+      <w:r>
+        <w:rPr>
+          <w:sz w:val="22"/>
+          <w:szCs w:val="22"/>
+        </w:rPr>
+        <w:t xml:space="preserve">cases </w:t>
+      </w:r>
+      <w:r>
+        <w:rPr>
+          <w:sz w:val="22"/>
+          <w:szCs w:val="22"/>
+        </w:rPr>
+        <w:t xml:space="preserve">not having TNBC. </w:t>
+      </w:r>
+    </w:p>
+    <w:p>
+      <w:pPr>
+        <w:rPr>
+          <w:sz w:val="22"/>
+          <w:szCs w:val="22"/>
+        </w:rPr>
+      </w:pPr>
+    </w:p>
+    <w:p>
+      <w:pPr>
+        <w:rPr>
+          <w:sz w:val="22"/>
+          <w:szCs w:val="22"/>
+        </w:rPr>
+      </w:pPr>
+    </w:p>
+    <w:p>
+      <w:pPr>
         <w:rPr>
           <w:b/>
           <w:bCs/>
           <w:sz w:val="22"/>
           <w:szCs w:val="22"/>
         </w:rPr>
-        <w:t xml:space="preserve">3.3 Data </w:t>
-      </w:r>
-      <w:proofErr w:type="spellStart"/>
-      <w:r>
+      </w:pPr>
+    </w:p>
+    <w:p>
+      <w:pPr>
         <w:rPr>
           <w:b/>
           <w:bCs/>
           <w:sz w:val="22"/>
           <w:szCs w:val="22"/>
         </w:rPr>
-        <w:t>PreProcessing</w:t>
-      </w:r>
-      <w:proofErr w:type="spellEnd"/>
-    </w:p>
-    <w:p>
-      <w:r>
-        <w:t xml:space="preserve">Attention to missing values and &lt;something&gt; </w:t>
-      </w:r>
-      <w:r>
-        <w:t xml:space="preserve">has a focus in preprocessing. </w:t>
-      </w:r>
-    </w:p>
-    <w:p/>
-    <w:p>
-      <w:pPr>
+      </w:pPr>
+      <w:r>
         <w:rPr>
           <w:b/>
           <w:bCs/>
           <w:sz w:val="22"/>
           <w:szCs w:val="22"/>
         </w:rPr>
-      </w:pPr>
+        <w:br w:type="column"/>
+      </w:r>
       <w:r>
         <w:rPr>
           <w:b/>
@@ -4060,12 +4492,197 @@
           <w:sz w:val="22"/>
           <w:szCs w:val="22"/>
         </w:rPr>
+        <w:t>3.3 Data PreProcessing</w:t>
+      </w:r>
+    </w:p>
+    <w:p>
+      <w:r>
+        <w:t xml:space="preserve">Attention to missing values and </w:t>
+      </w:r>
+      <w:r>
+        <w:t>imbalance in the dataset</w:t>
+      </w:r>
+      <w:r>
+        <w:t xml:space="preserve"> </w:t>
+      </w:r>
+      <w:r>
+        <w:t xml:space="preserve">has a focus in preprocessing. </w:t>
+      </w:r>
+    </w:p>
+    <w:p>
+      <w:r>
+        <w:t xml:space="preserve">To bring balance in the dataset we apply </w:t>
+      </w:r>
+      <w:r>
+        <w:t>Synthetic Minority Oversampling Technique</w:t>
+      </w:r>
+      <w:r>
+        <w:t xml:space="preserve"> </w:t>
+      </w:r>
+      <w:r>
+        <w:t>(</w:t>
+      </w:r>
+      <w:r>
+        <w:t>SMOTE</w:t>
+      </w:r>
+      <w:r>
+        <w:t xml:space="preserve">) </w:t>
+      </w:r>
+      <w:r>
+        <w:fldChar w:fldCharType="begin">
+          <w:fldData xml:space="preserve">PEVuZE5vdGU+PENpdGU+PEF1dGhvcj5Tb25nPC9BdXRob3I+PFllYXI+MjAyNDwvWWVhcj48UmVj
+TnVtPjIzODwvUmVjTnVtPjxEaXNwbGF5VGV4dD5bNDAsIDQxXTwvRGlzcGxheVRleHQ+PHJlY29y
+ZD48cmVjLW51bWJlcj4yMzg8L3JlYy1udW1iZXI+PGZvcmVpZ24ta2V5cz48a2V5IGFwcD0iRU4i
+IGRiLWlkPSIyczJlYWRzYXlzOTVzaGVlYXg5cHcyYWhwcmR6d2FkMndheDkiIHRpbWVzdGFtcD0i
+MTc0NzQxOTczNyIgZ3VpZD0iYjMzZTBiZTMtZWQyMS00ZTNjLTkzZTktMjQwNjkwZjAxMGE5Ij4y
+Mzg8L2tleT48L2ZvcmVpZ24ta2V5cz48cmVmLXR5cGUgbmFtZT0iSm91cm5hbCBBcnRpY2xlIj4x
+NzwvcmVmLXR5cGU+PGNvbnRyaWJ1dG9ycz48YXV0aG9ycz48YXV0aG9yPlNvbmcsIFhpbnl1PC9h
+dXRob3I+PGF1dGhvcj5YdSwgSGFveWk8L2F1dGhvcj48YXV0aG9yPldhbmcsIFhpYW9saTwvYXV0
+aG9yPjxhdXRob3I+TGl1LCBXZW48L2F1dGhvcj48YXV0aG9yPkxlbmcsIFhpYW9saW5nPC9hdXRo
+b3I+PGF1dGhvcj5IdSwgWXVlPC9hdXRob3I+PGF1dGhvcj5MdW8sIFpoaW1pbjwvYXV0aG9yPjxh
+dXRob3I+Q2hlbiwgWWFueWFuPC9hdXRob3I+PGF1dGhvcj5Eb25nLCBDaGFvPC9hdXRob3I+PGF1
+dGhvcj5NYSwgQmlubGluPC9hdXRob3I+PC9hdXRob3JzPjwvY29udHJpYnV0b3JzPjx0aXRsZXM+
+PHRpdGxlPlVzZSBvZiB1bHRyYXNvdW5kIGltYWdpbmcgT21pY3MgaW4gcHJlZGljdGluZyBtb2xl
+Y3VsYXIgdHlwaW5nIGFuZCBhc3Nlc3NpbmcgdGhlIHJpc2sgb2YgcG9zdG9wZXJhdGl2ZSByZWN1
+cnJlbmNlIGluIGJyZWFzdCBjYW5jZXI8L3RpdGxlPjxzZWNvbmRhcnktdGl0bGU+Qk1DIFdvbWVu
+JmFwb3M7cyBIZWFsdGg8L3NlY29uZGFyeS10aXRsZT48L3RpdGxlcz48cGVyaW9kaWNhbD48ZnVs
+bC10aXRsZT5CTUMgV29tZW4mYXBvcztzIEhlYWx0aDwvZnVsbC10aXRsZT48L3BlcmlvZGljYWw+
+PHBhZ2VzPjM4MDwvcGFnZXM+PHZvbHVtZT4yNDwvdm9sdW1lPjxudW1iZXI+MTwvbnVtYmVyPjxk
+YXRlcz48eWVhcj4yMDI0PC95ZWFyPjxwdWItZGF0ZXM+PGRhdGU+MjAyNC8wNy8wMjwvZGF0ZT48
+L3B1Yi1kYXRlcz48L2RhdGVzPjxpc2JuPjE0NzItNjg3NDwvaXNibj48dXJscz48cmVsYXRlZC11
+cmxzPjx1cmw+aHR0cHM6Ly9kb2kub3JnLzEwLjExODYvczEyOTA1LTAyNC0wMzIzMS04PC91cmw+
+PC9yZWxhdGVkLXVybHM+PC91cmxzPjxlbGVjdHJvbmljLXJlc291cmNlLW51bT4xMC4xMTg2L3Mx
+MjkwNS0wMjQtMDMyMzEtODwvZWxlY3Ryb25pYy1yZXNvdXJjZS1udW0+PC9yZWNvcmQ+PC9DaXRl
+PjxDaXRlPjxBdXRob3I+TGVtYcOudHJlPC9BdXRob3I+PFllYXI+MjAxNzwvWWVhcj48UmVjTnVt
+PjI2NjwvUmVjTnVtPjxyZWNvcmQ+PHJlYy1udW1iZXI+MjY2PC9yZWMtbnVtYmVyPjxmb3JlaWdu
+LWtleXM+PGtleSBhcHA9IkVOIiBkYi1pZD0iMnMyZWFkc2F5czk1c2hlZWF4OXB3MmFocHJkendh
+ZDJ3YXg5IiB0aW1lc3RhbXA9IjE3NDc5MzQ3MDQiIGd1aWQ9ImEyMWY0NDRkLWRhOTQtNGQ2My1h
+YTBhLTY2M2YyYmEwYmMwOSI+MjY2PC9rZXk+PC9mb3JlaWduLWtleXM+PHJlZi10eXBlIG5hbWU9
+IkpvdXJuYWwgQXJ0aWNsZSI+MTc8L3JlZi10eXBlPjxjb250cmlidXRvcnM+PGF1dGhvcnM+PGF1
+dGhvcj5HdWlsbGF1bWUgTGVtYcOudHJlPC9hdXRob3I+PGF1dGhvcj5GZXJuYW5kbyBOb2d1ZWly
+YTwvYXV0aG9yPjxhdXRob3I+Q2hyaXN0b3MgSy4gQXJpZGFzPC9hdXRob3I+PC9hdXRob3JzPjwv
+Y29udHJpYnV0b3JzPjx0aXRsZXM+PHRpdGxlPkltYmFsYW5jZWQtbGVhcm46IGEgcHl0aG9uIHRv
+b2xib3ggdG8gdGFja2xlIHRoZSBjdXJzZSBvZiBpbWJhbGFuY2VkIGRhdGFzZXRzIGluIG1hY2hp
+bmUgbGVhcm5pbmc8L3RpdGxlPjxzZWNvbmRhcnktdGl0bGU+Si4gTWFjaC4gTGVhcm4uIFJlcy48
+L3NlY29uZGFyeS10aXRsZT48L3RpdGxlcz48cGVyaW9kaWNhbD48ZnVsbC10aXRsZT5KLiBNYWNo
+LiBMZWFybi4gUmVzLjwvZnVsbC10aXRsZT48L3BlcmlvZGljYWw+PHBhZ2VzPjU1OeKAkzU2Mzwv
+cGFnZXM+PHZvbHVtZT4xODwvdm9sdW1lPjxudW1iZXI+MTwvbnVtYmVyPjxrZXl3b3Jkcz48a2V5
+d29yZD51bmRlci1zYW1wbGluZywgcHl0aG9uLCBvdmVyLXNhbXBsaW5nLCBtYWNoaW5lIGxlYXJu
+aW5nLCBpbWJhbGFuY2VkIGRhdGFzZXQsIGVuc2VtYmxlIGxlYXJuaW5nPC9rZXl3b3JkPjwva2V5
+d29yZHM+PGRhdGVzPjx5ZWFyPjIwMTc8L3llYXI+PC9kYXRlcz48aXNibj4xNTMyLTQ0MzU8L2lz
+Ym4+PHVybHM+PC91cmxzPjwvcmVjb3JkPjwvQ2l0ZT48L0VuZE5vdGU+
+</w:fldData>
+        </w:fldChar>
+      </w:r>
+      <w:r>
+        <w:instrText xml:space="preserve"> ADDIN EN.CITE </w:instrText>
+      </w:r>
+      <w:r>
+        <w:fldChar w:fldCharType="begin">
+          <w:fldData xml:space="preserve">PEVuZE5vdGU+PENpdGU+PEF1dGhvcj5Tb25nPC9BdXRob3I+PFllYXI+MjAyNDwvWWVhcj48UmVj
+TnVtPjIzODwvUmVjTnVtPjxEaXNwbGF5VGV4dD5bNDAsIDQxXTwvRGlzcGxheVRleHQ+PHJlY29y
+ZD48cmVjLW51bWJlcj4yMzg8L3JlYy1udW1iZXI+PGZvcmVpZ24ta2V5cz48a2V5IGFwcD0iRU4i
+IGRiLWlkPSIyczJlYWRzYXlzOTVzaGVlYXg5cHcyYWhwcmR6d2FkMndheDkiIHRpbWVzdGFtcD0i
+MTc0NzQxOTczNyIgZ3VpZD0iYjMzZTBiZTMtZWQyMS00ZTNjLTkzZTktMjQwNjkwZjAxMGE5Ij4y
+Mzg8L2tleT48L2ZvcmVpZ24ta2V5cz48cmVmLXR5cGUgbmFtZT0iSm91cm5hbCBBcnRpY2xlIj4x
+NzwvcmVmLXR5cGU+PGNvbnRyaWJ1dG9ycz48YXV0aG9ycz48YXV0aG9yPlNvbmcsIFhpbnl1PC9h
+dXRob3I+PGF1dGhvcj5YdSwgSGFveWk8L2F1dGhvcj48YXV0aG9yPldhbmcsIFhpYW9saTwvYXV0
+aG9yPjxhdXRob3I+TGl1LCBXZW48L2F1dGhvcj48YXV0aG9yPkxlbmcsIFhpYW9saW5nPC9hdXRo
+b3I+PGF1dGhvcj5IdSwgWXVlPC9hdXRob3I+PGF1dGhvcj5MdW8sIFpoaW1pbjwvYXV0aG9yPjxh
+dXRob3I+Q2hlbiwgWWFueWFuPC9hdXRob3I+PGF1dGhvcj5Eb25nLCBDaGFvPC9hdXRob3I+PGF1
+dGhvcj5NYSwgQmlubGluPC9hdXRob3I+PC9hdXRob3JzPjwvY29udHJpYnV0b3JzPjx0aXRsZXM+
+PHRpdGxlPlVzZSBvZiB1bHRyYXNvdW5kIGltYWdpbmcgT21pY3MgaW4gcHJlZGljdGluZyBtb2xl
+Y3VsYXIgdHlwaW5nIGFuZCBhc3Nlc3NpbmcgdGhlIHJpc2sgb2YgcG9zdG9wZXJhdGl2ZSByZWN1
+cnJlbmNlIGluIGJyZWFzdCBjYW5jZXI8L3RpdGxlPjxzZWNvbmRhcnktdGl0bGU+Qk1DIFdvbWVu
+JmFwb3M7cyBIZWFsdGg8L3NlY29uZGFyeS10aXRsZT48L3RpdGxlcz48cGVyaW9kaWNhbD48ZnVs
+bC10aXRsZT5CTUMgV29tZW4mYXBvcztzIEhlYWx0aDwvZnVsbC10aXRsZT48L3BlcmlvZGljYWw+
+PHBhZ2VzPjM4MDwvcGFnZXM+PHZvbHVtZT4yNDwvdm9sdW1lPjxudW1iZXI+MTwvbnVtYmVyPjxk
+YXRlcz48eWVhcj4yMDI0PC95ZWFyPjxwdWItZGF0ZXM+PGRhdGU+MjAyNC8wNy8wMjwvZGF0ZT48
+L3B1Yi1kYXRlcz48L2RhdGVzPjxpc2JuPjE0NzItNjg3NDwvaXNibj48dXJscz48cmVsYXRlZC11
+cmxzPjx1cmw+aHR0cHM6Ly9kb2kub3JnLzEwLjExODYvczEyOTA1LTAyNC0wMzIzMS04PC91cmw+
+PC9yZWxhdGVkLXVybHM+PC91cmxzPjxlbGVjdHJvbmljLXJlc291cmNlLW51bT4xMC4xMTg2L3Mx
+MjkwNS0wMjQtMDMyMzEtODwvZWxlY3Ryb25pYy1yZXNvdXJjZS1udW0+PC9yZWNvcmQ+PC9DaXRl
+PjxDaXRlPjxBdXRob3I+TGVtYcOudHJlPC9BdXRob3I+PFllYXI+MjAxNzwvWWVhcj48UmVjTnVt
+PjI2NjwvUmVjTnVtPjxyZWNvcmQ+PHJlYy1udW1iZXI+MjY2PC9yZWMtbnVtYmVyPjxmb3JlaWdu
+LWtleXM+PGtleSBhcHA9IkVOIiBkYi1pZD0iMnMyZWFkc2F5czk1c2hlZWF4OXB3MmFocHJkendh
+ZDJ3YXg5IiB0aW1lc3RhbXA9IjE3NDc5MzQ3MDQiIGd1aWQ9ImEyMWY0NDRkLWRhOTQtNGQ2My1h
+YTBhLTY2M2YyYmEwYmMwOSI+MjY2PC9rZXk+PC9mb3JlaWduLWtleXM+PHJlZi10eXBlIG5hbWU9
+IkpvdXJuYWwgQXJ0aWNsZSI+MTc8L3JlZi10eXBlPjxjb250cmlidXRvcnM+PGF1dGhvcnM+PGF1
+dGhvcj5HdWlsbGF1bWUgTGVtYcOudHJlPC9hdXRob3I+PGF1dGhvcj5GZXJuYW5kbyBOb2d1ZWly
+YTwvYXV0aG9yPjxhdXRob3I+Q2hyaXN0b3MgSy4gQXJpZGFzPC9hdXRob3I+PC9hdXRob3JzPjwv
+Y29udHJpYnV0b3JzPjx0aXRsZXM+PHRpdGxlPkltYmFsYW5jZWQtbGVhcm46IGEgcHl0aG9uIHRv
+b2xib3ggdG8gdGFja2xlIHRoZSBjdXJzZSBvZiBpbWJhbGFuY2VkIGRhdGFzZXRzIGluIG1hY2hp
+bmUgbGVhcm5pbmc8L3RpdGxlPjxzZWNvbmRhcnktdGl0bGU+Si4gTWFjaC4gTGVhcm4uIFJlcy48
+L3NlY29uZGFyeS10aXRsZT48L3RpdGxlcz48cGVyaW9kaWNhbD48ZnVsbC10aXRsZT5KLiBNYWNo
+LiBMZWFybi4gUmVzLjwvZnVsbC10aXRsZT48L3BlcmlvZGljYWw+PHBhZ2VzPjU1OeKAkzU2Mzwv
+cGFnZXM+PHZvbHVtZT4xODwvdm9sdW1lPjxudW1iZXI+MTwvbnVtYmVyPjxrZXl3b3Jkcz48a2V5
+d29yZD51bmRlci1zYW1wbGluZywgcHl0aG9uLCBvdmVyLXNhbXBsaW5nLCBtYWNoaW5lIGxlYXJu
+aW5nLCBpbWJhbGFuY2VkIGRhdGFzZXQsIGVuc2VtYmxlIGxlYXJuaW5nPC9rZXl3b3JkPjwva2V5
+d29yZHM+PGRhdGVzPjx5ZWFyPjIwMTc8L3llYXI+PC9kYXRlcz48aXNibj4xNTMyLTQ0MzU8L2lz
+Ym4+PHVybHM+PC91cmxzPjwvcmVjb3JkPjwvQ2l0ZT48L0VuZE5vdGU+
+</w:fldData>
+        </w:fldChar>
+      </w:r>
+      <w:r>
+        <w:instrText xml:space="preserve"> ADDIN EN.CITE.DATA </w:instrText>
+      </w:r>
+      <w:r>
+        <w:fldChar w:fldCharType="end"/>
+      </w:r>
+      <w:r>
+        <w:fldChar w:fldCharType="separate"/>
+      </w:r>
+      <w:r>
+        <w:rPr>
+          <w:noProof/>
+        </w:rPr>
+        <w:t>[40, 41]</w:t>
+      </w:r>
+      <w:r>
+        <w:fldChar w:fldCharType="end"/>
+      </w:r>
+      <w:r>
+        <w:t>.</w:t>
+      </w:r>
+      <w:r>
+        <w:t xml:space="preserve"> The SMOTE algorithm creates a better balance </w:t>
+      </w:r>
+      <w:r>
+        <w:t xml:space="preserve">by synthesizing new samples from the minority </w:t>
+      </w:r>
+      <w:r>
+        <w:t>class</w:t>
+      </w:r>
+      <w:r>
+        <w:t>.</w:t>
+      </w:r>
+    </w:p>
+    <w:p/>
+    <w:p>
+      <w:pPr>
+        <w:rPr>
+          <w:b/>
+          <w:bCs/>
+          <w:sz w:val="22"/>
+          <w:szCs w:val="22"/>
+        </w:rPr>
+      </w:pPr>
+      <w:r>
+        <w:rPr>
+          <w:b/>
+          <w:bCs/>
+          <w:sz w:val="22"/>
+          <w:szCs w:val="22"/>
+        </w:rPr>
         <w:t>3.4 Feature Selection</w:t>
       </w:r>
     </w:p>
     <w:p>
       <w:r>
-        <w:t xml:space="preserve">In this study multiple approaches are used for feature selection. </w:t>
+        <w:t>M</w:t>
+      </w:r>
+      <w:r>
+        <w:t xml:space="preserve">ultiple approaches are used for feature selection. </w:t>
       </w:r>
       <w:r>
         <w:t xml:space="preserve">Using </w:t>
@@ -4089,6 +4706,9 @@
         <w:t>e</w:t>
       </w:r>
       <w:r>
+        <w:t xml:space="preserve"> approach</w:t>
+      </w:r>
+      <w:r>
         <w:t xml:space="preserve"> </w:t>
       </w:r>
       <w:r>
@@ -4113,55 +4733,28 @@
         <w:t xml:space="preserve">. </w:t>
       </w:r>
       <w:r>
-        <w:rPr>
-          <w:highlight w:val="yellow"/>
-        </w:rPr>
-        <w:t>Another approach is using correlation by machine learning.</w:t>
-      </w:r>
-      <w:r>
-        <w:t xml:space="preserve"> Third approach is reviewing </w:t>
-      </w:r>
-      <w:r>
-        <w:t xml:space="preserve">35 research papers </w:t>
-      </w:r>
-      <w:proofErr w:type="gramStart"/>
-      <w:r>
-        <w:t>of</w:t>
-      </w:r>
-      <w:proofErr w:type="gramEnd"/>
-      <w:r>
-        <w:t xml:space="preserve"> the past </w:t>
-      </w:r>
-      <w:r>
-        <w:rPr>
-          <w:highlight w:val="cyan"/>
-        </w:rPr>
-        <w:t>3</w:t>
-      </w:r>
-      <w:r>
-        <w:t xml:space="preserve"> years </w:t>
-      </w:r>
-      <w:proofErr w:type="gramStart"/>
-      <w:r>
-        <w:t>in order to</w:t>
-      </w:r>
-      <w:proofErr w:type="gramEnd"/>
-      <w:r>
-        <w:t xml:space="preserve"> assess the latest insights </w:t>
-      </w:r>
-      <w:proofErr w:type="gramStart"/>
-      <w:r>
-        <w:t>for</w:t>
-      </w:r>
-      <w:proofErr w:type="gramEnd"/>
-      <w:r>
-        <w:t xml:space="preserve"> relevant features</w:t>
-      </w:r>
-      <w:r>
-        <w:t xml:space="preserve">. For example, </w:t>
-      </w:r>
-      <w:r>
-        <w:t xml:space="preserve">very recent research suggests </w:t>
+        <w:t>Another approach is based on a</w:t>
+      </w:r>
+      <w:r>
+        <w:t xml:space="preserve">ssessing 65 open </w:t>
+      </w:r>
+      <w:r>
+        <w:t xml:space="preserve">access research papers for insights into possible, relevant, biomarkers and oncogenes </w:t>
+      </w:r>
+      <w:r>
+        <w:t xml:space="preserve">that are related to TNBC. </w:t>
+      </w:r>
+      <w:r>
+        <w:t xml:space="preserve">For example, </w:t>
+      </w:r>
+      <w:r>
+        <w:t>very recent research suggests</w:t>
+      </w:r>
+      <w:r>
+        <w:t xml:space="preserve"> the</w:t>
+      </w:r>
+      <w:r>
+        <w:t xml:space="preserve"> </w:t>
       </w:r>
       <w:r>
         <w:rPr>
@@ -4173,19 +4766,31 @@
         <w:rPr>
           <w:lang w:val="en-NL"/>
         </w:rPr>
-        <w:t xml:space="preserve"> as a distinct marker for TNBC </w:t>
+        <w:t xml:space="preserve"> </w:t>
       </w:r>
       <w:r>
         <w:rPr>
           <w:lang w:val="en-NL"/>
         </w:rPr>
+        <w:t xml:space="preserve">gene </w:t>
+      </w:r>
+      <w:r>
+        <w:rPr>
+          <w:lang w:val="en-NL"/>
+        </w:rPr>
+        <w:t xml:space="preserve">as a distinct marker for TNBC </w:t>
+      </w:r>
+      <w:r>
+        <w:rPr>
+          <w:lang w:val="en-NL"/>
+        </w:rPr>
         <w:fldChar w:fldCharType="begin"/>
       </w:r>
       <w:r>
         <w:rPr>
           <w:lang w:val="en-NL"/>
         </w:rPr>
-        <w:instrText xml:space="preserve"> ADDIN EN.CITE &lt;EndNote&gt;&lt;Cite&gt;&lt;Author&gt;Xue&lt;/Author&gt;&lt;Year&gt;2025&lt;/Year&gt;&lt;RecNum&gt;196&lt;/RecNum&gt;&lt;DisplayText&gt;[39]&lt;/DisplayText&gt;&lt;record&gt;&lt;rec-number&gt;196&lt;/rec-number&gt;&lt;foreign-keys&gt;&lt;key app="EN" db-id="2s2eadsays95sheeax9pw2ahprdzwad2wax9" timestamp="1746865917" guid="1ddb105a-3562-45a5-bde0-8b2e3cd3a797"&gt;196&lt;/key&gt;&lt;/foreign-keys&gt;&lt;ref-type name="Journal Article"&gt;17&lt;/ref-type&gt;&lt;contributors&gt;&lt;authors&gt;&lt;author&gt;Xue, Qiqi&lt;/author&gt;&lt;author&gt;Wang, Wenxi&lt;/author&gt;&lt;author&gt;Liu, Jie&lt;/author&gt;&lt;author&gt;Wang, Dachi&lt;/author&gt;&lt;author&gt;Zhang, Tianyu&lt;/author&gt;&lt;author&gt;Shen, Tingting&lt;/author&gt;&lt;author&gt;Liu, Xiangsheng&lt;/author&gt;&lt;author&gt;Wang, Xiaojia&lt;/author&gt;&lt;author&gt;Shao, Xiying&lt;/author&gt;&lt;author&gt;Zhou, Wei&lt;/author&gt;&lt;author&gt;Fang, Xiaohong&lt;/author&gt;&lt;/authors&gt;&lt;/contributors&gt;&lt;titles&gt;&lt;title&gt;LRPPRC confers enhanced oxidative phosphorylation metabolism in triple-negative breast cancer and represents a therapeutic target&lt;/title&gt;&lt;secondary-title&gt;Journal of Translational Medicine&lt;/secondary-title&gt;&lt;/titles&gt;&lt;periodical&gt;&lt;full-title&gt;Journal of Translational Medicine&lt;/full-title&gt;&lt;/periodical&gt;&lt;pages&gt;1-15&lt;/pages&gt;&lt;volume&gt;23&lt;/volume&gt;&lt;number&gt;1&lt;/number&gt;&lt;dates&gt;&lt;year&gt;2025&lt;/year&gt;&lt;pub-dates&gt;&lt;date&gt;2025/03/25&lt;/date&gt;&lt;/pub-dates&gt;&lt;/dates&gt;&lt;isbn&gt;1479-5876&lt;/isbn&gt;&lt;urls&gt;&lt;related-urls&gt;&lt;url&gt;https://doi.org/10.1186/s12967-024-05946-6&lt;/url&gt;&lt;/related-urls&gt;&lt;/urls&gt;&lt;electronic-resource-num&gt;10.1186/s12967-024-05946-6&lt;/electronic-resource-num&gt;&lt;/record&gt;&lt;/Cite&gt;&lt;/EndNote&gt;</w:instrText>
+        <w:instrText xml:space="preserve"> ADDIN EN.CITE &lt;EndNote&gt;&lt;Cite&gt;&lt;Author&gt;Xue&lt;/Author&gt;&lt;Year&gt;2025&lt;/Year&gt;&lt;RecNum&gt;196&lt;/RecNum&gt;&lt;DisplayText&gt;[42]&lt;/DisplayText&gt;&lt;record&gt;&lt;rec-number&gt;196&lt;/rec-number&gt;&lt;foreign-keys&gt;&lt;key app="EN" db-id="2s2eadsays95sheeax9pw2ahprdzwad2wax9" timestamp="1746865917" guid="1ddb105a-3562-45a5-bde0-8b2e3cd3a797"&gt;196&lt;/key&gt;&lt;/foreign-keys&gt;&lt;ref-type name="Journal Article"&gt;17&lt;/ref-type&gt;&lt;contributors&gt;&lt;authors&gt;&lt;author&gt;Xue, Qiqi&lt;/author&gt;&lt;author&gt;Wang, Wenxi&lt;/author&gt;&lt;author&gt;Liu, Jie&lt;/author&gt;&lt;author&gt;Wang, Dachi&lt;/author&gt;&lt;author&gt;Zhang, Tianyu&lt;/author&gt;&lt;author&gt;Shen, Tingting&lt;/author&gt;&lt;author&gt;Liu, Xiangsheng&lt;/author&gt;&lt;author&gt;Wang, Xiaojia&lt;/author&gt;&lt;author&gt;Shao, Xiying&lt;/author&gt;&lt;author&gt;Zhou, Wei&lt;/author&gt;&lt;author&gt;Fang, Xiaohong&lt;/author&gt;&lt;/authors&gt;&lt;/contributors&gt;&lt;titles&gt;&lt;title&gt;LRPPRC confers enhanced oxidative phosphorylation metabolism in triple-negative breast cancer and represents a therapeutic target&lt;/title&gt;&lt;secondary-title&gt;Journal of Translational Medicine&lt;/secondary-title&gt;&lt;/titles&gt;&lt;periodical&gt;&lt;full-title&gt;Journal of Translational Medicine&lt;/full-title&gt;&lt;/periodical&gt;&lt;pages&gt;1-15&lt;/pages&gt;&lt;volume&gt;23&lt;/volume&gt;&lt;number&gt;1&lt;/number&gt;&lt;dates&gt;&lt;year&gt;2025&lt;/year&gt;&lt;pub-dates&gt;&lt;date&gt;2025/03/25&lt;/date&gt;&lt;/pub-dates&gt;&lt;/dates&gt;&lt;isbn&gt;1479-5876&lt;/isbn&gt;&lt;urls&gt;&lt;related-urls&gt;&lt;url&gt;https://doi.org/10.1186/s12967-024-05946-6&lt;/url&gt;&lt;/related-urls&gt;&lt;/urls&gt;&lt;electronic-resource-num&gt;10.1186/s12967-024-05946-6&lt;/electronic-resource-num&gt;&lt;/record&gt;&lt;/Cite&gt;&lt;/EndNote&gt;</w:instrText>
       </w:r>
       <w:r>
         <w:rPr>
@@ -4198,7 +4803,7 @@
           <w:noProof/>
           <w:lang w:val="en-NL"/>
         </w:rPr>
-        <w:t>[39]</w:t>
+        <w:t>[42]</w:t>
       </w:r>
       <w:r>
         <w:rPr>
@@ -4216,32 +4821,39 @@
         <w:t xml:space="preserve"> </w:t>
       </w:r>
       <w:r>
-        <w:t>F</w:t>
-      </w:r>
-      <w:r>
-        <w:t xml:space="preserve">ollowing </w:t>
-      </w:r>
-      <w:proofErr w:type="gramStart"/>
-      <w:r>
-        <w:t>a practice</w:t>
-      </w:r>
-      <w:proofErr w:type="gramEnd"/>
+        <w:t>Following practice</w:t>
+      </w:r>
+      <w:r>
+        <w:t>s</w:t>
+      </w:r>
       <w:r>
         <w:t xml:space="preserve"> in machine learning studies</w:t>
       </w:r>
       <w:r>
+        <w:t>,</w:t>
+      </w:r>
+      <w:r>
         <w:t xml:space="preserve"> this study uses the </w:t>
       </w:r>
       <w:r>
         <w:t>Boruta</w:t>
       </w:r>
       <w:r>
-        <w:t xml:space="preserve"> package </w:t>
+        <w:t xml:space="preserve"> package</w:t>
+      </w:r>
+      <w:r>
+        <w:t xml:space="preserve"> as anothe</w:t>
+      </w:r>
+      <w:r>
+        <w:t>r way to select features</w:t>
+      </w:r>
+      <w:r>
+        <w:t xml:space="preserve"> </w:t>
       </w:r>
       <w:r>
         <w:fldChar w:fldCharType="begin">
           <w:fldData xml:space="preserve">PEVuZE5vdGU+PENpdGU+PEF1dGhvcj5IYXNzYW48L0F1dGhvcj48WWVhcj4yMDI1PC9ZZWFyPjxS
-ZWNOdW0+MjY0PC9SZWNOdW0+PERpc3BsYXlUZXh0PlszOCwgNDAsIDQxXTwvRGlzcGxheVRleHQ+
+ZWNOdW0+MjY0PC9SZWNOdW0+PERpc3BsYXlUZXh0PlszOCwgNDMsIDQ0XTwvRGlzcGxheVRleHQ+
 PHJlY29yZD48cmVjLW51bWJlcj4yNjQ8L3JlYy1udW1iZXI+PGZvcmVpZ24ta2V5cz48a2V5IGFw
 cD0iRU4iIGRiLWlkPSIyczJlYWRzYXlzOTVzaGVlYXg5cHcyYWhwcmR6d2FkMndheDkiIHRpbWVz
 dGFtcD0iMTc0Nzg0MzkzNiIgZ3VpZD0iOTE1NzkzODktM2RhZS00OTA2LTkwZWMtZDdiYzg1MWQ5
@@ -4281,30 +4893,30 @@
 b25pYy1yZXNvdXJjZS1udW0+PC9yZWNvcmQ+PC9DaXRlPjxDaXRlPjxBdXRob3I+TGk8L0F1dGhv
 cj48WWVhcj4yMDIzPC9ZZWFyPjxSZWNOdW0+MjY1PC9SZWNOdW0+PHJlY29yZD48cmVjLW51bWJl
 cj4yNjU8L3JlYy1udW1iZXI+PGZvcmVpZ24ta2V5cz48a2V5IGFwcD0iRU4iIGRiLWlkPSIyczJl
-YWRzYXlzOTVzaGVlYXg5cHcyYWhwcmR6d2FkMndheDkiIHRpbWVzdGFtcD0iMTc0Nzg0NzI4NiI+
-MjY1PC9rZXk+PC9mb3JlaWduLWtleXM+PHJlZi10eXBlIG5hbWU9IkpvdXJuYWwgQXJ0aWNsZSI+
-MTc8L3JlZi10eXBlPjxjb250cmlidXRvcnM+PGF1dGhvcnM+PGF1dGhvcj5MaSwgU2h1eXU8L2F1
-dGhvcj48YXV0aG9yPlpoYW5nLCBOYW48L2F1dGhvcj48YXV0aG9yPlpoYW5nLCBIYW88L2F1dGhv
-cj48YXV0aG9yPlpob3UsIFJhbjwvYXV0aG9yPjxhdXRob3I+TGksIFppcnVpPC9hdXRob3I+PGF1
-dGhvcj5ZYW5nLCBYdWU8L2F1dGhvcj48YXV0aG9yPld1LCBXYW50YW88L2F1dGhvcj48YXV0aG9y
-PkxpLCBIYW5uaW5nPC9hdXRob3I+PGF1dGhvcj5MdW8sIFBlbmc8L2F1dGhvcj48YXV0aG9yPldh
-bmcsIFpleXU8L2F1dGhvcj48YXV0aG9yPkRhaSwgWml5dTwvYXV0aG9yPjxhdXRob3I+TGlhbmcs
-IFhpc29uZzwvYXV0aG9yPjxhdXRob3I+V2VuLCBKaWU8L2F1dGhvcj48YXV0aG9yPlpoYW5nLCBY
-dW48L2F1dGhvcj48YXV0aG9yPlpoYW5nLCBCbzwvYXV0aG9yPjxhdXRob3I+Q2hlbmcsIFF1YW48
-L2F1dGhvcj48YXV0aG9yPlpoYW5nLCBRaTwvYXV0aG9yPjxhdXRob3I+WWFuZywgWmhpZmFuZzwv
-YXV0aG9yPjwvYXV0aG9ycz48L2NvbnRyaWJ1dG9ycz48dGl0bGVzPjx0aXRsZT5BcnRpZmljaWFs
-IGludGVsbGlnZW5jZSBsZWFybmluZyBsYW5kc2NhcGUgb2YgdHJpcGxlLW5lZ2F0aXZlIGJyZWFz
-dCBjYW5jZXIgdW5jb3ZlcnMgbmV3IG9wcG9ydHVuaXRpZXMgZm9yIGVuaGFuY2luZyBvdXRjb21l
-cyBhbmQgaW1tdW5vdGhlcmFweSByZXNwb25zZXM8L3RpdGxlPjxzZWNvbmRhcnktdGl0bGU+Sm91
-cm5hbCBvZiBCaWcgRGF0YTwvc2Vjb25kYXJ5LXRpdGxlPjwvdGl0bGVzPjxwZXJpb2RpY2FsPjxm
-dWxsLXRpdGxlPkpvdXJuYWwgb2YgQmlnIERhdGE8L2Z1bGwtdGl0bGU+PC9wZXJpb2RpY2FsPjxw
-YWdlcz4xMzI8L3BhZ2VzPjx2b2x1bWU+MTA8L3ZvbHVtZT48bnVtYmVyPjE8L251bWJlcj48ZGF0
-ZXM+PHllYXI+MjAyMzwveWVhcj48cHViLWRhdGVzPjxkYXRlPjIwMjMvMDgvMjY8L2RhdGU+PC9w
-dWItZGF0ZXM+PC9kYXRlcz48aXNibj4yMTk2LTExMTU8L2lzYm4+PHVybHM+PHJlbGF0ZWQtdXJs
-cz48dXJsPmh0dHBzOi8vZG9pLm9yZy8xMC4xMTg2L3M0MDUzNy0wMjMtMDA4MDktMTwvdXJsPjwv
-cmVsYXRlZC11cmxzPjwvdXJscz48ZWxlY3Ryb25pYy1yZXNvdXJjZS1udW0+MTAuMTE4Ni9zNDA1
-MzctMDIzLTAwODA5LTE8L2VsZWN0cm9uaWMtcmVzb3VyY2UtbnVtPjwvcmVjb3JkPjwvQ2l0ZT48
-L0VuZE5vdGU+AG==
+YWRzYXlzOTVzaGVlYXg5cHcyYWhwcmR6d2FkMndheDkiIHRpbWVzdGFtcD0iMTc0Nzg0NzI4NiIg
+Z3VpZD0iNmQxMTg2OTYtZDdiMi00Mjc4LTk4ZjctM2UxZmUyMTZmNGE1Ij4yNjU8L2tleT48L2Zv
+cmVpZ24ta2V5cz48cmVmLXR5cGUgbmFtZT0iSm91cm5hbCBBcnRpY2xlIj4xNzwvcmVmLXR5cGU+
+PGNvbnRyaWJ1dG9ycz48YXV0aG9ycz48YXV0aG9yPkxpLCBTaHV5dTwvYXV0aG9yPjxhdXRob3I+
+WmhhbmcsIE5hbjwvYXV0aG9yPjxhdXRob3I+WmhhbmcsIEhhbzwvYXV0aG9yPjxhdXRob3I+Wmhv
+dSwgUmFuPC9hdXRob3I+PGF1dGhvcj5MaSwgWmlydWk8L2F1dGhvcj48YXV0aG9yPllhbmcsIFh1
+ZTwvYXV0aG9yPjxhdXRob3I+V3UsIFdhbnRhbzwvYXV0aG9yPjxhdXRob3I+TGksIEhhbm5pbmc8
+L2F1dGhvcj48YXV0aG9yPkx1bywgUGVuZzwvYXV0aG9yPjxhdXRob3I+V2FuZywgWmV5dTwvYXV0
+aG9yPjxhdXRob3I+RGFpLCBaaXl1PC9hdXRob3I+PGF1dGhvcj5MaWFuZywgWGlzb25nPC9hdXRo
+b3I+PGF1dGhvcj5XZW4sIEppZTwvYXV0aG9yPjxhdXRob3I+WmhhbmcsIFh1bjwvYXV0aG9yPjxh
+dXRob3I+WmhhbmcsIEJvPC9hdXRob3I+PGF1dGhvcj5DaGVuZywgUXVhbjwvYXV0aG9yPjxhdXRo
+b3I+WmhhbmcsIFFpPC9hdXRob3I+PGF1dGhvcj5ZYW5nLCBaaGlmYW5nPC9hdXRob3I+PC9hdXRo
+b3JzPjwvY29udHJpYnV0b3JzPjx0aXRsZXM+PHRpdGxlPkFydGlmaWNpYWwgaW50ZWxsaWdlbmNl
+IGxlYXJuaW5nIGxhbmRzY2FwZSBvZiB0cmlwbGUtbmVnYXRpdmUgYnJlYXN0IGNhbmNlciB1bmNv
+dmVycyBuZXcgb3Bwb3J0dW5pdGllcyBmb3IgZW5oYW5jaW5nIG91dGNvbWVzIGFuZCBpbW11bm90
+aGVyYXB5IHJlc3BvbnNlczwvdGl0bGU+PHNlY29uZGFyeS10aXRsZT5Kb3VybmFsIG9mIEJpZyBE
+YXRhPC9zZWNvbmRhcnktdGl0bGU+PC90aXRsZXM+PHBlcmlvZGljYWw+PGZ1bGwtdGl0bGU+Sm91
+cm5hbCBvZiBCaWcgRGF0YTwvZnVsbC10aXRsZT48L3BlcmlvZGljYWw+PHBhZ2VzPjEzMjwvcGFn
+ZXM+PHZvbHVtZT4xMDwvdm9sdW1lPjxudW1iZXI+MTwvbnVtYmVyPjxkYXRlcz48eWVhcj4yMDIz
+PC95ZWFyPjxwdWItZGF0ZXM+PGRhdGU+MjAyMy8wOC8yNjwvZGF0ZT48L3B1Yi1kYXRlcz48L2Rh
+dGVzPjxpc2JuPjIxOTYtMTExNTwvaXNibj48dXJscz48cmVsYXRlZC11cmxzPjx1cmw+aHR0cHM6
+Ly9kb2kub3JnLzEwLjExODYvczQwNTM3LTAyMy0wMDgwOS0xPC91cmw+PC9yZWxhdGVkLXVybHM+
+PC91cmxzPjxlbGVjdHJvbmljLXJlc291cmNlLW51bT4xMC4xMTg2L3M0MDUzNy0wMjMtMDA4MDkt
+MTwvZWxlY3Ryb25pYy1yZXNvdXJjZS1udW0+PC9yZWNvcmQ+PC9DaXRlPjwvRW5kTm90ZT4A
 </w:fldData>
         </w:fldChar>
       </w:r>
@@ -4314,7 +4926,7 @@
       <w:r>
         <w:fldChar w:fldCharType="begin">
           <w:fldData xml:space="preserve">PEVuZE5vdGU+PENpdGU+PEF1dGhvcj5IYXNzYW48L0F1dGhvcj48WWVhcj4yMDI1PC9ZZWFyPjxS
-ZWNOdW0+MjY0PC9SZWNOdW0+PERpc3BsYXlUZXh0PlszOCwgNDAsIDQxXTwvRGlzcGxheVRleHQ+
+ZWNOdW0+MjY0PC9SZWNOdW0+PERpc3BsYXlUZXh0PlszOCwgNDMsIDQ0XTwvRGlzcGxheVRleHQ+
 PHJlY29yZD48cmVjLW51bWJlcj4yNjQ8L3JlYy1udW1iZXI+PGZvcmVpZ24ta2V5cz48a2V5IGFw
 cD0iRU4iIGRiLWlkPSIyczJlYWRzYXlzOTVzaGVlYXg5cHcyYWhwcmR6d2FkMndheDkiIHRpbWVz
 dGFtcD0iMTc0Nzg0MzkzNiIgZ3VpZD0iOTE1NzkzODktM2RhZS00OTA2LTkwZWMtZDdiYzg1MWQ5
@@ -4354,30 +4966,30 @@
 b25pYy1yZXNvdXJjZS1udW0+PC9yZWNvcmQ+PC9DaXRlPjxDaXRlPjxBdXRob3I+TGk8L0F1dGhv
 cj48WWVhcj4yMDIzPC9ZZWFyPjxSZWNOdW0+MjY1PC9SZWNOdW0+PHJlY29yZD48cmVjLW51bWJl
 cj4yNjU8L3JlYy1udW1iZXI+PGZvcmVpZ24ta2V5cz48a2V5IGFwcD0iRU4iIGRiLWlkPSIyczJl
-YWRzYXlzOTVzaGVlYXg5cHcyYWhwcmR6d2FkMndheDkiIHRpbWVzdGFtcD0iMTc0Nzg0NzI4NiI+
-MjY1PC9rZXk+PC9mb3JlaWduLWtleXM+PHJlZi10eXBlIG5hbWU9IkpvdXJuYWwgQXJ0aWNsZSI+
-MTc8L3JlZi10eXBlPjxjb250cmlidXRvcnM+PGF1dGhvcnM+PGF1dGhvcj5MaSwgU2h1eXU8L2F1
-dGhvcj48YXV0aG9yPlpoYW5nLCBOYW48L2F1dGhvcj48YXV0aG9yPlpoYW5nLCBIYW88L2F1dGhv
-cj48YXV0aG9yPlpob3UsIFJhbjwvYXV0aG9yPjxhdXRob3I+TGksIFppcnVpPC9hdXRob3I+PGF1
-dGhvcj5ZYW5nLCBYdWU8L2F1dGhvcj48YXV0aG9yPld1LCBXYW50YW88L2F1dGhvcj48YXV0aG9y
-PkxpLCBIYW5uaW5nPC9hdXRob3I+PGF1dGhvcj5MdW8sIFBlbmc8L2F1dGhvcj48YXV0aG9yPldh
-bmcsIFpleXU8L2F1dGhvcj48YXV0aG9yPkRhaSwgWml5dTwvYXV0aG9yPjxhdXRob3I+TGlhbmcs
-IFhpc29uZzwvYXV0aG9yPjxhdXRob3I+V2VuLCBKaWU8L2F1dGhvcj48YXV0aG9yPlpoYW5nLCBY
-dW48L2F1dGhvcj48YXV0aG9yPlpoYW5nLCBCbzwvYXV0aG9yPjxhdXRob3I+Q2hlbmcsIFF1YW48
-L2F1dGhvcj48YXV0aG9yPlpoYW5nLCBRaTwvYXV0aG9yPjxhdXRob3I+WWFuZywgWmhpZmFuZzwv
-YXV0aG9yPjwvYXV0aG9ycz48L2NvbnRyaWJ1dG9ycz48dGl0bGVzPjx0aXRsZT5BcnRpZmljaWFs
-IGludGVsbGlnZW5jZSBsZWFybmluZyBsYW5kc2NhcGUgb2YgdHJpcGxlLW5lZ2F0aXZlIGJyZWFz
-dCBjYW5jZXIgdW5jb3ZlcnMgbmV3IG9wcG9ydHVuaXRpZXMgZm9yIGVuaGFuY2luZyBvdXRjb21l
-cyBhbmQgaW1tdW5vdGhlcmFweSByZXNwb25zZXM8L3RpdGxlPjxzZWNvbmRhcnktdGl0bGU+Sm91
-cm5hbCBvZiBCaWcgRGF0YTwvc2Vjb25kYXJ5LXRpdGxlPjwvdGl0bGVzPjxwZXJpb2RpY2FsPjxm
-dWxsLXRpdGxlPkpvdXJuYWwgb2YgQmlnIERhdGE8L2Z1bGwtdGl0bGU+PC9wZXJpb2RpY2FsPjxw
-YWdlcz4xMzI8L3BhZ2VzPjx2b2x1bWU+MTA8L3ZvbHVtZT48bnVtYmVyPjE8L251bWJlcj48ZGF0
-ZXM+PHllYXI+MjAyMzwveWVhcj48cHViLWRhdGVzPjxkYXRlPjIwMjMvMDgvMjY8L2RhdGU+PC9w
-dWItZGF0ZXM+PC9kYXRlcz48aXNibj4yMTk2LTExMTU8L2lzYm4+PHVybHM+PHJlbGF0ZWQtdXJs
-cz48dXJsPmh0dHBzOi8vZG9pLm9yZy8xMC4xMTg2L3M0MDUzNy0wMjMtMDA4MDktMTwvdXJsPjwv
-cmVsYXRlZC11cmxzPjwvdXJscz48ZWxlY3Ryb25pYy1yZXNvdXJjZS1udW0+MTAuMTE4Ni9zNDA1
-MzctMDIzLTAwODA5LTE8L2VsZWN0cm9uaWMtcmVzb3VyY2UtbnVtPjwvcmVjb3JkPjwvQ2l0ZT48
-L0VuZE5vdGU+AG==
+YWRzYXlzOTVzaGVlYXg5cHcyYWhwcmR6d2FkMndheDkiIHRpbWVzdGFtcD0iMTc0Nzg0NzI4NiIg
+Z3VpZD0iNmQxMTg2OTYtZDdiMi00Mjc4LTk4ZjctM2UxZmUyMTZmNGE1Ij4yNjU8L2tleT48L2Zv
+cmVpZ24ta2V5cz48cmVmLXR5cGUgbmFtZT0iSm91cm5hbCBBcnRpY2xlIj4xNzwvcmVmLXR5cGU+
+PGNvbnRyaWJ1dG9ycz48YXV0aG9ycz48YXV0aG9yPkxpLCBTaHV5dTwvYXV0aG9yPjxhdXRob3I+
+WmhhbmcsIE5hbjwvYXV0aG9yPjxhdXRob3I+WmhhbmcsIEhhbzwvYXV0aG9yPjxhdXRob3I+Wmhv
+dSwgUmFuPC9hdXRob3I+PGF1dGhvcj5MaSwgWmlydWk8L2F1dGhvcj48YXV0aG9yPllhbmcsIFh1
+ZTwvYXV0aG9yPjxhdXRob3I+V3UsIFdhbnRhbzwvYXV0aG9yPjxhdXRob3I+TGksIEhhbm5pbmc8
+L2F1dGhvcj48YXV0aG9yPkx1bywgUGVuZzwvYXV0aG9yPjxhdXRob3I+V2FuZywgWmV5dTwvYXV0
+aG9yPjxhdXRob3I+RGFpLCBaaXl1PC9hdXRob3I+PGF1dGhvcj5MaWFuZywgWGlzb25nPC9hdXRo
+b3I+PGF1dGhvcj5XZW4sIEppZTwvYXV0aG9yPjxhdXRob3I+WmhhbmcsIFh1bjwvYXV0aG9yPjxh
+dXRob3I+WmhhbmcsIEJvPC9hdXRob3I+PGF1dGhvcj5DaGVuZywgUXVhbjwvYXV0aG9yPjxhdXRo
+b3I+WmhhbmcsIFFpPC9hdXRob3I+PGF1dGhvcj5ZYW5nLCBaaGlmYW5nPC9hdXRob3I+PC9hdXRo
+b3JzPjwvY29udHJpYnV0b3JzPjx0aXRsZXM+PHRpdGxlPkFydGlmaWNpYWwgaW50ZWxsaWdlbmNl
+IGxlYXJuaW5nIGxhbmRzY2FwZSBvZiB0cmlwbGUtbmVnYXRpdmUgYnJlYXN0IGNhbmNlciB1bmNv
+dmVycyBuZXcgb3Bwb3J0dW5pdGllcyBmb3IgZW5oYW5jaW5nIG91dGNvbWVzIGFuZCBpbW11bm90
+aGVyYXB5IHJlc3BvbnNlczwvdGl0bGU+PHNlY29uZGFyeS10aXRsZT5Kb3VybmFsIG9mIEJpZyBE
+YXRhPC9zZWNvbmRhcnktdGl0bGU+PC90aXRsZXM+PHBlcmlvZGljYWw+PGZ1bGwtdGl0bGU+Sm91
+cm5hbCBvZiBCaWcgRGF0YTwvZnVsbC10aXRsZT48L3BlcmlvZGljYWw+PHBhZ2VzPjEzMjwvcGFn
+ZXM+PHZvbHVtZT4xMDwvdm9sdW1lPjxudW1iZXI+MTwvbnVtYmVyPjxkYXRlcz48eWVhcj4yMDIz
+PC95ZWFyPjxwdWItZGF0ZXM+PGRhdGU+MjAyMy8wOC8yNjwvZGF0ZT48L3B1Yi1kYXRlcz48L2Rh
+dGVzPjxpc2JuPjIxOTYtMTExNTwvaXNibj48dXJscz48cmVsYXRlZC11cmxzPjx1cmw+aHR0cHM6
+Ly9kb2kub3JnLzEwLjExODYvczQwNTM3LTAyMy0wMDgwOS0xPC91cmw+PC9yZWxhdGVkLXVybHM+
+PC91cmxzPjxlbGVjdHJvbmljLXJlc291cmNlLW51bT4xMC4xMTg2L3M0MDUzNy0wMjMtMDA4MDkt
+MTwvZWxlY3Ryb25pYy1yZXNvdXJjZS1udW0+PC9yZWNvcmQ+PC9DaXRlPjwvRW5kTm90ZT4A
 </w:fldData>
         </w:fldChar>
       </w:r>
@@ -4394,10 +5006,13 @@
         <w:rPr>
           <w:noProof/>
         </w:rPr>
-        <w:t>[38, 40, 41]</w:t>
+        <w:t>[38, 43, 44]</w:t>
       </w:r>
       <w:r>
         <w:fldChar w:fldCharType="end"/>
+      </w:r>
+      <w:r>
+        <w:t xml:space="preserve">. </w:t>
       </w:r>
     </w:p>
     <w:p>
@@ -4456,7 +5071,6 @@
         <w:rPr>
           <w:noProof/>
         </w:rPr>
-        <w:lastRenderedPageBreak/>
         <mc:AlternateContent>
           <mc:Choice Requires="wps">
             <w:drawing>
@@ -4505,21 +5119,8 @@
                         <w:txbxContent>
                           <w:p>
                             <w:r>
-                              <w:t xml:space="preserve">Data integration </w:t>
+                              <w:t>Data integration nvt, multiomics</w:t>
                             </w:r>
-                            <w:proofErr w:type="spellStart"/>
-                            <w:r>
-                              <w:t>nvt</w:t>
-                            </w:r>
-                            <w:proofErr w:type="spellEnd"/>
-                            <w:r>
-                              <w:t xml:space="preserve">, </w:t>
-                            </w:r>
-                            <w:proofErr w:type="spellStart"/>
-                            <w:r>
-                              <w:t>multiomics</w:t>
-                            </w:r>
-                            <w:proofErr w:type="spellEnd"/>
                           </w:p>
                         </w:txbxContent>
                       </wps:txbx>
@@ -4549,21 +5150,8 @@
                   <w:txbxContent>
                     <w:p>
                       <w:r>
-                        <w:t xml:space="preserve">Data integration </w:t>
+                        <w:t>Data integration nvt, multiomics</w:t>
                       </w:r>
-                      <w:proofErr w:type="spellStart"/>
-                      <w:r>
-                        <w:t>nvt</w:t>
-                      </w:r>
-                      <w:proofErr w:type="spellEnd"/>
-                      <w:r>
-                        <w:t xml:space="preserve">, </w:t>
-                      </w:r>
-                      <w:proofErr w:type="spellStart"/>
-                      <w:r>
-                        <w:t>multiomics</w:t>
-                      </w:r>
-                      <w:proofErr w:type="spellEnd"/>
                     </w:p>
                   </w:txbxContent>
                 </v:textbox>
@@ -4622,6 +5210,7 @@
         <w:rPr>
           <w:b/>
           <w:bCs/>
+          <w:noProof/>
           <w:sz w:val="22"/>
           <w:szCs w:val="22"/>
         </w:rPr>
@@ -4675,25 +5264,23 @@
           <w:szCs w:val="22"/>
           <w:highlight w:val="yellow"/>
         </w:rPr>
-        <w:t xml:space="preserve">Fig 1 </w:t>
-      </w:r>
-      <w:proofErr w:type="spellStart"/>
+        <w:t xml:space="preserve">Fig 1 uit source </w:t>
+      </w:r>
       <w:r>
         <w:rPr>
           <w:sz w:val="22"/>
           <w:szCs w:val="22"/>
           <w:highlight w:val="yellow"/>
         </w:rPr>
-        <w:t>uit</w:t>
-      </w:r>
-      <w:proofErr w:type="spellEnd"/>
+        <w:fldChar w:fldCharType="begin"/>
+      </w:r>
       <w:r>
         <w:rPr>
           <w:sz w:val="22"/>
           <w:szCs w:val="22"/>
           <w:highlight w:val="yellow"/>
         </w:rPr>
-        <w:t xml:space="preserve"> source </w:t>
+        <w:instrText xml:space="preserve"> ADDIN EN.CITE &lt;EndNote&gt;&lt;Cite&gt;&lt;Author&gt;Hassan&lt;/Author&gt;&lt;Year&gt;2025&lt;/Year&gt;&lt;RecNum&gt;264&lt;/RecNum&gt;&lt;DisplayText&gt;[38]&lt;/DisplayText&gt;&lt;record&gt;&lt;rec-number&gt;264&lt;/rec-number&gt;&lt;foreign-keys&gt;&lt;key app="EN" db-id="2s2eadsays95sheeax9pw2ahprdzwad2wax9" timestamp="1747843936" guid="91579389-3dae-4906-90ec-d7bc851d9426"&gt;264&lt;/key&gt;&lt;/foreign-keys&gt;&lt;ref-type name="Journal Article"&gt;17&lt;/ref-type&gt;&lt;contributors&gt;&lt;authors&gt;&lt;author&gt;Hassan, Asmaa M.&lt;/author&gt;&lt;author&gt;Naeem, Safaa M.&lt;/author&gt;&lt;author&gt;Eldosoky, Mohamed A. A.&lt;/author&gt;&lt;author&gt;Mabrouk, Mai S.&lt;/author&gt;&lt;/authors&gt;&lt;/contributors&gt;&lt;titles&gt;&lt;title&gt;Multi-omics-based Machine Learning for the Subtype Classification of Breast Cancer&lt;/title&gt;&lt;secondary-title&gt;Arabian Journal for Science and Engineering&lt;/secondary-title&gt;&lt;/titles&gt;&lt;periodical&gt;&lt;full-title&gt;Arabian Journal for Science and Engineering&lt;/full-title&gt;&lt;/periodical&gt;&lt;pages&gt;1339-1352&lt;/pages&gt;&lt;volume&gt;50&lt;/volume&gt;&lt;number&gt;2&lt;/number&gt;&lt;dates&gt;&lt;year&gt;2025&lt;/year&gt;&lt;pub-dates&gt;&lt;date&gt;2025/01/01&lt;/date&gt;&lt;/pub-dates&gt;&lt;/dates&gt;&lt;isbn&gt;2191-4281&lt;/isbn&gt;&lt;urls&gt;&lt;related-urls&gt;&lt;url&gt;https://doi.org/10.1007/s13369-024-09341-7&lt;/url&gt;&lt;/related-urls&gt;&lt;/urls&gt;&lt;electronic-resource-num&gt;10.1007/s13369-024-09341-7&lt;/electronic-resource-num&gt;&lt;/record&gt;&lt;/Cite&gt;&lt;/EndNote&gt;</w:instrText>
       </w:r>
       <w:r>
         <w:rPr>
@@ -4701,15 +5288,16 @@
           <w:szCs w:val="22"/>
           <w:highlight w:val="yellow"/>
         </w:rPr>
-        <w:fldChar w:fldCharType="begin"/>
-      </w:r>
-      <w:r>
-        <w:rPr>
+        <w:fldChar w:fldCharType="separate"/>
+      </w:r>
+      <w:r>
+        <w:rPr>
+          <w:noProof/>
           <w:sz w:val="22"/>
           <w:szCs w:val="22"/>
           <w:highlight w:val="yellow"/>
         </w:rPr>
-        <w:instrText xml:space="preserve"> ADDIN EN.CITE &lt;EndNote&gt;&lt;Cite&gt;&lt;Author&gt;Hassan&lt;/Author&gt;&lt;Year&gt;2025&lt;/Year&gt;&lt;RecNum&gt;264&lt;/RecNum&gt;&lt;DisplayText&gt;[38]&lt;/DisplayText&gt;&lt;record&gt;&lt;rec-number&gt;264&lt;/rec-number&gt;&lt;foreign-keys&gt;&lt;key app="EN" db-id="2s2eadsays95sheeax9pw2ahprdzwad2wax9" timestamp="1747843936" guid="91579389-3dae-4906-90ec-d7bc851d9426"&gt;264&lt;/key&gt;&lt;/foreign-keys&gt;&lt;ref-type name="Journal Article"&gt;17&lt;/ref-type&gt;&lt;contributors&gt;&lt;authors&gt;&lt;author&gt;Hassan, Asmaa M.&lt;/author&gt;&lt;author&gt;Naeem, Safaa M.&lt;/author&gt;&lt;author&gt;Eldosoky, Mohamed A. A.&lt;/author&gt;&lt;author&gt;Mabrouk, Mai S.&lt;/author&gt;&lt;/authors&gt;&lt;/contributors&gt;&lt;titles&gt;&lt;title&gt;Multi-omics-based Machine Learning for the Subtype Classification of Breast Cancer&lt;/title&gt;&lt;secondary-title&gt;Arabian Journal for Science and Engineering&lt;/secondary-title&gt;&lt;/titles&gt;&lt;periodical&gt;&lt;full-title&gt;Arabian Journal for Science and Engineering&lt;/full-title&gt;&lt;/periodical&gt;&lt;pages&gt;1339-1352&lt;/pages&gt;&lt;volume&gt;50&lt;/volume&gt;&lt;number&gt;2&lt;/number&gt;&lt;dates&gt;&lt;year&gt;2025&lt;/year&gt;&lt;pub-dates&gt;&lt;date&gt;2025/01/01&lt;/date&gt;&lt;/pub-dates&gt;&lt;/dates&gt;&lt;isbn&gt;2191-4281&lt;/isbn&gt;&lt;urls&gt;&lt;related-urls&gt;&lt;url&gt;https://doi.org/10.1007/s13369-024-09341-7&lt;/url&gt;&lt;/related-urls&gt;&lt;/urls&gt;&lt;electronic-resource-num&gt;10.1007/s13369-024-09341-7&lt;/electronic-resource-num&gt;&lt;/record&gt;&lt;/Cite&gt;&lt;/EndNote&gt;</w:instrText>
+        <w:t>[38]</w:t>
       </w:r>
       <w:r>
         <w:rPr>
@@ -4717,43 +5305,16 @@
           <w:szCs w:val="22"/>
           <w:highlight w:val="yellow"/>
         </w:rPr>
-        <w:fldChar w:fldCharType="separate"/>
-      </w:r>
-      <w:r>
-        <w:rPr>
-          <w:noProof/>
+        <w:fldChar w:fldCharType="end"/>
+      </w:r>
+      <w:r>
+        <w:rPr>
           <w:sz w:val="22"/>
           <w:szCs w:val="22"/>
           <w:highlight w:val="yellow"/>
         </w:rPr>
-        <w:t>[38]</w:t>
-      </w:r>
-      <w:r>
-        <w:rPr>
-          <w:sz w:val="22"/>
-          <w:szCs w:val="22"/>
-          <w:highlight w:val="yellow"/>
-        </w:rPr>
-        <w:fldChar w:fldCharType="end"/>
-      </w:r>
-      <w:r>
-        <w:rPr>
-          <w:sz w:val="22"/>
-          <w:szCs w:val="22"/>
-          <w:highlight w:val="yellow"/>
-        </w:rPr>
         <w:t xml:space="preserve"> AANPASSEN!</w:t>
       </w:r>
-    </w:p>
-    <w:p>
-      <w:pPr>
-        <w:rPr>
-          <w:b/>
-          <w:bCs/>
-          <w:sz w:val="22"/>
-          <w:szCs w:val="22"/>
-        </w:rPr>
-      </w:pPr>
     </w:p>
     <w:p>
       <w:pPr>
@@ -4785,6 +5346,317 @@
     <w:p>
       <w:pPr>
         <w:rPr>
+          <w:sz w:val="22"/>
+          <w:szCs w:val="22"/>
+        </w:rPr>
+      </w:pPr>
+      <w:r>
+        <w:rPr>
+          <w:sz w:val="22"/>
+          <w:szCs w:val="22"/>
+        </w:rPr>
+        <w:t>Some general info on the FeatureSets on 18</w:t>
+      </w:r>
+      <w:r>
+        <w:rPr>
+          <w:sz w:val="22"/>
+          <w:szCs w:val="22"/>
+          <w:vertAlign w:val="superscript"/>
+        </w:rPr>
+        <w:t>th</w:t>
+      </w:r>
+      <w:r>
+        <w:rPr>
+          <w:sz w:val="22"/>
+          <w:szCs w:val="22"/>
+        </w:rPr>
+        <w:t xml:space="preserve"> May:</w:t>
+      </w:r>
+    </w:p>
+    <w:p>
+      <w:pPr>
+        <w:rPr>
+          <w:sz w:val="22"/>
+          <w:szCs w:val="22"/>
+        </w:rPr>
+      </w:pPr>
+      <w:r>
+        <w:rPr>
+          <w:sz w:val="22"/>
+          <w:szCs w:val="22"/>
+        </w:rPr>
+        <w:t xml:space="preserve">FeatureSet1 = </w:t>
+      </w:r>
+      <w:r>
+        <w:rPr>
+          <w:sz w:val="22"/>
+          <w:szCs w:val="22"/>
+        </w:rPr>
+        <w:t>t</w:t>
+      </w:r>
+      <w:r>
+        <w:rPr>
+          <w:sz w:val="22"/>
+          <w:szCs w:val="22"/>
+        </w:rPr>
+        <w:t xml:space="preserve">he </w:t>
+      </w:r>
+      <w:r>
+        <w:rPr>
+          <w:sz w:val="22"/>
+          <w:szCs w:val="22"/>
+        </w:rPr>
+        <w:t>three markers that determine if BC is TNBC</w:t>
+      </w:r>
+    </w:p>
+    <w:p>
+      <w:pPr>
+        <w:rPr>
+          <w:sz w:val="22"/>
+          <w:szCs w:val="22"/>
+        </w:rPr>
+      </w:pPr>
+      <w:r>
+        <w:rPr>
+          <w:sz w:val="22"/>
+          <w:szCs w:val="22"/>
+        </w:rPr>
+        <w:t xml:space="preserve">FeatureSet2 = the result of </w:t>
+      </w:r>
+      <w:r>
+        <w:rPr>
+          <w:sz w:val="22"/>
+          <w:szCs w:val="22"/>
+        </w:rPr>
+        <w:t xml:space="preserve">reviewing 65 papers, </w:t>
+      </w:r>
+      <w:r>
+        <w:rPr>
+          <w:sz w:val="22"/>
+          <w:szCs w:val="22"/>
+        </w:rPr>
+        <w:t xml:space="preserve">based on human selection, </w:t>
+      </w:r>
+      <w:r>
+        <w:rPr>
+          <w:sz w:val="22"/>
+          <w:szCs w:val="22"/>
+        </w:rPr>
+        <w:t>selecting the markers that the papers said is a biomarke</w:t>
+      </w:r>
+      <w:r>
+        <w:rPr>
+          <w:sz w:val="22"/>
+          <w:szCs w:val="22"/>
+        </w:rPr>
+        <w:t>r, close to a biomarker, or considered an oncogene.</w:t>
+      </w:r>
+    </w:p>
+    <w:p>
+      <w:pPr>
+        <w:rPr>
+          <w:sz w:val="22"/>
+          <w:szCs w:val="22"/>
+        </w:rPr>
+      </w:pPr>
+      <w:r>
+        <w:rPr>
+          <w:sz w:val="22"/>
+          <w:szCs w:val="22"/>
+        </w:rPr>
+        <w:t xml:space="preserve">FeatureSet3 = </w:t>
+      </w:r>
+      <w:r>
+        <w:rPr>
+          <w:sz w:val="22"/>
+          <w:szCs w:val="22"/>
+        </w:rPr>
+        <w:t>all genes with more than 1 reference, thus excluding a recently found biomarker LRP</w:t>
+      </w:r>
+      <w:r>
+        <w:rPr>
+          <w:sz w:val="22"/>
+          <w:szCs w:val="22"/>
+        </w:rPr>
+        <w:t>P</w:t>
+      </w:r>
+      <w:r>
+        <w:rPr>
+          <w:sz w:val="22"/>
+          <w:szCs w:val="22"/>
+        </w:rPr>
+        <w:t>RCC</w:t>
+      </w:r>
+      <w:r>
+        <w:rPr>
+          <w:sz w:val="22"/>
+          <w:szCs w:val="22"/>
+        </w:rPr>
+        <w:t xml:space="preserve"> </w:t>
+      </w:r>
+      <w:r>
+        <w:rPr>
+          <w:sz w:val="22"/>
+          <w:szCs w:val="22"/>
+        </w:rPr>
+        <w:fldChar w:fldCharType="begin"/>
+      </w:r>
+      <w:r>
+        <w:rPr>
+          <w:sz w:val="22"/>
+          <w:szCs w:val="22"/>
+        </w:rPr>
+        <w:instrText xml:space="preserve"> ADDIN EN.CITE &lt;EndNote&gt;&lt;Cite&gt;&lt;Author&gt;Xue&lt;/Author&gt;&lt;Year&gt;2025&lt;/Year&gt;&lt;RecNum&gt;196&lt;/RecNum&gt;&lt;DisplayText&gt;[42]&lt;/DisplayText&gt;&lt;record&gt;&lt;rec-number&gt;196&lt;/rec-number&gt;&lt;foreign-keys&gt;&lt;key app="EN" db-id="2s2eadsays95sheeax9pw2ahprdzwad2wax9" timestamp="1746865917" guid="1ddb105a-3562-45a5-bde0-8b2e3cd3a797"&gt;196&lt;/key&gt;&lt;/foreign-keys&gt;&lt;ref-type name="Journal Article"&gt;17&lt;/ref-type&gt;&lt;contributors&gt;&lt;authors&gt;&lt;author&gt;Xue, Qiqi&lt;/author&gt;&lt;author&gt;Wang, Wenxi&lt;/author&gt;&lt;author&gt;Liu, Jie&lt;/author&gt;&lt;author&gt;Wang, Dachi&lt;/author&gt;&lt;author&gt;Zhang, Tianyu&lt;/author&gt;&lt;author&gt;Shen, Tingting&lt;/author&gt;&lt;author&gt;Liu, Xiangsheng&lt;/author&gt;&lt;author&gt;Wang, Xiaojia&lt;/author&gt;&lt;author&gt;Shao, Xiying&lt;/author&gt;&lt;author&gt;Zhou, Wei&lt;/author&gt;&lt;author&gt;Fang, Xiaohong&lt;/author&gt;&lt;/authors&gt;&lt;/contributors&gt;&lt;titles&gt;&lt;title&gt;LRPPRC confers enhanced oxidative phosphorylation metabolism in triple-negative breast cancer and represents a therapeutic target&lt;/title&gt;&lt;secondary-title&gt;Journal of Translational Medicine&lt;/secondary-title&gt;&lt;/titles&gt;&lt;periodical&gt;&lt;full-title&gt;Journal of Translational Medicine&lt;/full-title&gt;&lt;/periodical&gt;&lt;pages&gt;1-15&lt;/pages&gt;&lt;volume&gt;23&lt;/volume&gt;&lt;number&gt;1&lt;/number&gt;&lt;dates&gt;&lt;year&gt;2025&lt;/year&gt;&lt;pub-dates&gt;&lt;date&gt;2025/03/25&lt;/date&gt;&lt;/pub-dates&gt;&lt;/dates&gt;&lt;isbn&gt;1479-5876&lt;/isbn&gt;&lt;urls&gt;&lt;related-urls&gt;&lt;url&gt;https://doi.org/10.1186/s12967-024-05946-6&lt;/url&gt;&lt;/related-urls&gt;&lt;/urls&gt;&lt;electronic-resource-num&gt;10.1186/s12967-024-05946-6&lt;/electronic-resource-num&gt;&lt;/record&gt;&lt;/Cite&gt;&lt;/EndNote&gt;</w:instrText>
+      </w:r>
+      <w:r>
+        <w:rPr>
+          <w:sz w:val="22"/>
+          <w:szCs w:val="22"/>
+        </w:rPr>
+        <w:fldChar w:fldCharType="separate"/>
+      </w:r>
+      <w:r>
+        <w:rPr>
+          <w:noProof/>
+          <w:sz w:val="22"/>
+          <w:szCs w:val="22"/>
+        </w:rPr>
+        <w:t>[42]</w:t>
+      </w:r>
+      <w:r>
+        <w:rPr>
+          <w:sz w:val="22"/>
+          <w:szCs w:val="22"/>
+        </w:rPr>
+        <w:fldChar w:fldCharType="end"/>
+      </w:r>
+      <w:r>
+        <w:rPr>
+          <w:sz w:val="22"/>
+          <w:szCs w:val="22"/>
+        </w:rPr>
+        <w:t>.</w:t>
+      </w:r>
+    </w:p>
+    <w:p>
+      <w:pPr>
+        <w:rPr>
+          <w:sz w:val="22"/>
+          <w:szCs w:val="22"/>
+        </w:rPr>
+      </w:pPr>
+      <w:r>
+        <w:rPr>
+          <w:sz w:val="22"/>
+          <w:szCs w:val="22"/>
+        </w:rPr>
+        <w:t>FeatureSet4 = all genes. This</w:t>
+      </w:r>
+      <w:r>
+        <w:rPr>
+          <w:sz w:val="22"/>
+          <w:szCs w:val="22"/>
+        </w:rPr>
+        <w:t xml:space="preserve"> does not adhere to the rule “n/p &gt; 5”, as n = 997 and p = </w:t>
+      </w:r>
+      <w:r>
+        <w:rPr>
+          <w:sz w:val="22"/>
+          <w:szCs w:val="22"/>
+        </w:rPr>
+        <w:t>290.</w:t>
+      </w:r>
+    </w:p>
+    <w:p>
+      <w:pPr>
+        <w:rPr>
+          <w:sz w:val="22"/>
+          <w:szCs w:val="22"/>
+        </w:rPr>
+      </w:pPr>
+      <w:r>
+        <w:rPr>
+          <w:sz w:val="22"/>
+          <w:szCs w:val="22"/>
+        </w:rPr>
+        <w:t xml:space="preserve">The heuristic measure of </w:t>
+      </w:r>
+      <w:r>
+        <w:rPr>
+          <w:sz w:val="22"/>
+          <w:szCs w:val="22"/>
+        </w:rPr>
+        <w:t xml:space="preserve">“n/p &gt; 5” </w:t>
+      </w:r>
+      <w:r>
+        <w:rPr>
+          <w:sz w:val="22"/>
+          <w:szCs w:val="22"/>
+        </w:rPr>
+        <w:t>is applied to feature selection</w:t>
+      </w:r>
+      <w:r>
+        <w:rPr>
+          <w:sz w:val="22"/>
+          <w:szCs w:val="22"/>
+        </w:rPr>
+        <w:t xml:space="preserve"> </w:t>
+      </w:r>
+      <w:r>
+        <w:rPr>
+          <w:sz w:val="22"/>
+          <w:szCs w:val="22"/>
+        </w:rPr>
+        <w:fldChar w:fldCharType="begin"/>
+      </w:r>
+      <w:r>
+        <w:rPr>
+          <w:sz w:val="22"/>
+          <w:szCs w:val="22"/>
+        </w:rPr>
+        <w:instrText xml:space="preserve"> ADDIN EN.CITE &lt;EndNote&gt;&lt;Cite&gt;&lt;Author&gt;Morabito&lt;/Author&gt;&lt;Year&gt;2025&lt;/Year&gt;&lt;RecNum&gt;195&lt;/RecNum&gt;&lt;DisplayText&gt;[30]&lt;/DisplayText&gt;&lt;record&gt;&lt;rec-number&gt;195&lt;/rec-number&gt;&lt;foreign-keys&gt;&lt;key app="EN" db-id="2s2eadsays95sheeax9pw2ahprdzwad2wax9" timestamp="1746865662" guid="0a229746-7c52-47f4-b0d9-cfc10155f50d"&gt;195&lt;/key&gt;&lt;/foreign-keys&gt;&lt;ref-type name="Journal Article"&gt;17&lt;/ref-type&gt;&lt;contributors&gt;&lt;authors&gt;&lt;author&gt;Morabito, Aurelia&lt;/author&gt;&lt;author&gt;De Simone, Giulia&lt;/author&gt;&lt;author&gt;Pastorelli, Roberta&lt;/author&gt;&lt;author&gt;Brunelli, Laura&lt;/author&gt;&lt;author&gt;Ferrario, Manuela&lt;/author&gt;&lt;/authors&gt;&lt;/contributors&gt;&lt;titles&gt;&lt;title&gt;Algorithms and tools for data-driven omics integration to achieve multilayer biological insights: a narrative review&lt;/title&gt;&lt;secondary-title&gt;Journal of Translational Medicine&lt;/secondary-title&gt;&lt;/titles&gt;&lt;periodical&gt;&lt;full-title&gt;Journal of Translational Medicine&lt;/full-title&gt;&lt;/periodical&gt;&lt;pages&gt;1-26&lt;/pages&gt;&lt;volume&gt;23&lt;/volume&gt;&lt;number&gt;1&lt;/number&gt;&lt;dates&gt;&lt;year&gt;2025&lt;/year&gt;&lt;pub-dates&gt;&lt;date&gt;2025/04/10&lt;/date&gt;&lt;/pub-dates&gt;&lt;/dates&gt;&lt;isbn&gt;1479-5876&lt;/isbn&gt;&lt;urls&gt;&lt;related-urls&gt;&lt;url&gt;https://doi.org/10.1186/s12967-025-06446-x&lt;/url&gt;&lt;/related-urls&gt;&lt;/urls&gt;&lt;electronic-resource-num&gt;10.1186/s12967-025-06446-x&lt;/electronic-resource-num&gt;&lt;/record&gt;&lt;/Cite&gt;&lt;/EndNote&gt;</w:instrText>
+      </w:r>
+      <w:r>
+        <w:rPr>
+          <w:sz w:val="22"/>
+          <w:szCs w:val="22"/>
+        </w:rPr>
+        <w:fldChar w:fldCharType="separate"/>
+      </w:r>
+      <w:r>
+        <w:rPr>
+          <w:noProof/>
+          <w:sz w:val="22"/>
+          <w:szCs w:val="22"/>
+        </w:rPr>
+        <w:t>[30]</w:t>
+      </w:r>
+      <w:r>
+        <w:rPr>
+          <w:sz w:val="22"/>
+          <w:szCs w:val="22"/>
+        </w:rPr>
+        <w:fldChar w:fldCharType="end"/>
+      </w:r>
+      <w:r>
+        <w:rPr>
+          <w:sz w:val="22"/>
+          <w:szCs w:val="22"/>
+        </w:rPr>
+        <w:t>.</w:t>
+      </w:r>
+    </w:p>
+    <w:p>
+      <w:pPr>
+        <w:rPr>
+          <w:sz w:val="22"/>
+          <w:szCs w:val="22"/>
+        </w:rPr>
+      </w:pPr>
+    </w:p>
+    <w:p>
+      <w:pPr>
+        <w:rPr>
           <w:b/>
           <w:bCs/>
           <w:sz w:val="22"/>
@@ -4801,341 +5673,13 @@
       </w:pPr>
       <w:r>
         <w:rPr>
-          <w:sz w:val="22"/>
-          <w:szCs w:val="22"/>
-        </w:rPr>
-        <w:t xml:space="preserve">Some general info on the </w:t>
-      </w:r>
-      <w:proofErr w:type="spellStart"/>
-      <w:r>
-        <w:rPr>
-          <w:sz w:val="22"/>
-          <w:szCs w:val="22"/>
-        </w:rPr>
-        <w:t>FeatureSets</w:t>
-      </w:r>
-      <w:proofErr w:type="spellEnd"/>
-      <w:r>
-        <w:rPr>
-          <w:sz w:val="22"/>
-          <w:szCs w:val="22"/>
-        </w:rPr>
-        <w:t xml:space="preserve"> on 18</w:t>
-      </w:r>
-      <w:r>
-        <w:rPr>
-          <w:sz w:val="22"/>
-          <w:szCs w:val="22"/>
-          <w:vertAlign w:val="superscript"/>
-        </w:rPr>
-        <w:t>th</w:t>
-      </w:r>
-      <w:r>
-        <w:rPr>
-          <w:sz w:val="22"/>
-          <w:szCs w:val="22"/>
-        </w:rPr>
-        <w:t xml:space="preserve"> May:</w:t>
-      </w:r>
-    </w:p>
-    <w:p>
-      <w:pPr>
-        <w:rPr>
-          <w:sz w:val="22"/>
-          <w:szCs w:val="22"/>
-        </w:rPr>
-      </w:pPr>
-      <w:r>
-        <w:rPr>
-          <w:sz w:val="22"/>
-          <w:szCs w:val="22"/>
-        </w:rPr>
-        <w:t xml:space="preserve">FeatureSet1 = </w:t>
-      </w:r>
-      <w:r>
-        <w:rPr>
-          <w:sz w:val="22"/>
-          <w:szCs w:val="22"/>
-        </w:rPr>
-        <w:t>t</w:t>
-      </w:r>
-      <w:r>
-        <w:rPr>
-          <w:sz w:val="22"/>
-          <w:szCs w:val="22"/>
-        </w:rPr>
-        <w:t xml:space="preserve">he </w:t>
-      </w:r>
-      <w:r>
-        <w:rPr>
-          <w:sz w:val="22"/>
-          <w:szCs w:val="22"/>
-        </w:rPr>
-        <w:t>three markers that determine if BC is TNBC</w:t>
-      </w:r>
-    </w:p>
-    <w:p>
-      <w:pPr>
-        <w:rPr>
-          <w:sz w:val="22"/>
-          <w:szCs w:val="22"/>
-        </w:rPr>
-      </w:pPr>
-      <w:r>
-        <w:rPr>
-          <w:sz w:val="22"/>
-          <w:szCs w:val="22"/>
-        </w:rPr>
-        <w:t xml:space="preserve">FeatureSet2 = the result of </w:t>
-      </w:r>
-      <w:r>
-        <w:rPr>
-          <w:sz w:val="22"/>
-          <w:szCs w:val="22"/>
-        </w:rPr>
-        <w:t xml:space="preserve">reviewing 65 papers, </w:t>
-      </w:r>
-      <w:r>
-        <w:rPr>
-          <w:sz w:val="22"/>
-          <w:szCs w:val="22"/>
-        </w:rPr>
-        <w:t xml:space="preserve">based on human selection, </w:t>
-      </w:r>
-      <w:r>
-        <w:rPr>
-          <w:sz w:val="22"/>
-          <w:szCs w:val="22"/>
-        </w:rPr>
-        <w:t>selecting the markers that the papers said is a biomarke</w:t>
-      </w:r>
-      <w:r>
-        <w:rPr>
-          <w:sz w:val="22"/>
-          <w:szCs w:val="22"/>
-        </w:rPr>
-        <w:t>r, close to a biomarker, or considered an oncogene.</w:t>
-      </w:r>
-    </w:p>
-    <w:p>
-      <w:pPr>
-        <w:rPr>
-          <w:sz w:val="22"/>
-          <w:szCs w:val="22"/>
-        </w:rPr>
-      </w:pPr>
-      <w:r>
-        <w:rPr>
-          <w:sz w:val="22"/>
-          <w:szCs w:val="22"/>
-        </w:rPr>
-        <w:t xml:space="preserve">FeatureSet3 = </w:t>
-      </w:r>
-      <w:r>
-        <w:rPr>
-          <w:sz w:val="22"/>
-          <w:szCs w:val="22"/>
-        </w:rPr>
-        <w:t>all genes with more than 1 reference, thus excluding a recently found biomarker LRP</w:t>
-      </w:r>
-      <w:r>
-        <w:rPr>
-          <w:sz w:val="22"/>
-          <w:szCs w:val="22"/>
-        </w:rPr>
-        <w:t>P</w:t>
-      </w:r>
-      <w:r>
-        <w:rPr>
-          <w:sz w:val="22"/>
-          <w:szCs w:val="22"/>
-        </w:rPr>
-        <w:t>RCC</w:t>
-      </w:r>
-      <w:r>
-        <w:rPr>
-          <w:sz w:val="22"/>
-          <w:szCs w:val="22"/>
-        </w:rPr>
-        <w:t xml:space="preserve"> </w:t>
-      </w:r>
-      <w:r>
-        <w:rPr>
-          <w:sz w:val="22"/>
-          <w:szCs w:val="22"/>
-        </w:rPr>
-        <w:fldChar w:fldCharType="begin"/>
-      </w:r>
-      <w:r>
-        <w:rPr>
-          <w:sz w:val="22"/>
-          <w:szCs w:val="22"/>
-        </w:rPr>
-        <w:instrText xml:space="preserve"> ADDIN EN.CITE &lt;EndNote&gt;&lt;Cite&gt;&lt;Author&gt;Xue&lt;/Author&gt;&lt;Year&gt;2025&lt;/Year&gt;&lt;RecNum&gt;196&lt;/RecNum&gt;&lt;DisplayText&gt;[39]&lt;/DisplayText&gt;&lt;record&gt;&lt;rec-number&gt;196&lt;/rec-number&gt;&lt;foreign-keys&gt;&lt;key app="EN" db-id="2s2eadsays95sheeax9pw2ahprdzwad2wax9" timestamp="1746865917" guid="1ddb105a-3562-45a5-bde0-8b2e3cd3a797"&gt;196&lt;/key&gt;&lt;/foreign-keys&gt;&lt;ref-type name="Journal Article"&gt;17&lt;/ref-type&gt;&lt;contributors&gt;&lt;authors&gt;&lt;author&gt;Xue, Qiqi&lt;/author&gt;&lt;author&gt;Wang, Wenxi&lt;/author&gt;&lt;author&gt;Liu, Jie&lt;/author&gt;&lt;author&gt;Wang, Dachi&lt;/author&gt;&lt;author&gt;Zhang, Tianyu&lt;/author&gt;&lt;author&gt;Shen, Tingting&lt;/author&gt;&lt;author&gt;Liu, Xiangsheng&lt;/author&gt;&lt;author&gt;Wang, Xiaojia&lt;/author&gt;&lt;author&gt;Shao, Xiying&lt;/author&gt;&lt;author&gt;Zhou, Wei&lt;/author&gt;&lt;author&gt;Fang, Xiaohong&lt;/author&gt;&lt;/authors&gt;&lt;/contributors&gt;&lt;titles&gt;&lt;title&gt;LRPPRC confers enhanced oxidative phosphorylation metabolism in triple-negative breast cancer and represents a therapeutic target&lt;/title&gt;&lt;secondary-title&gt;Journal of Translational Medicine&lt;/secondary-title&gt;&lt;/titles&gt;&lt;periodical&gt;&lt;full-title&gt;Journal of Translational Medicine&lt;/full-title&gt;&lt;/periodical&gt;&lt;pages&gt;1-15&lt;/pages&gt;&lt;volume&gt;23&lt;/volume&gt;&lt;number&gt;1&lt;/number&gt;&lt;dates&gt;&lt;year&gt;2025&lt;/year&gt;&lt;pub-dates&gt;&lt;date&gt;2025/03/25&lt;/date&gt;&lt;/pub-dates&gt;&lt;/dates&gt;&lt;isbn&gt;1479-5876&lt;/isbn&gt;&lt;urls&gt;&lt;related-urls&gt;&lt;url&gt;https://doi.org/10.1186/s12967-024-05946-6&lt;/url&gt;&lt;/related-urls&gt;&lt;/urls&gt;&lt;electronic-resource-num&gt;10.1186/s12967-024-05946-6&lt;/electronic-resource-num&gt;&lt;/record&gt;&lt;/Cite&gt;&lt;/EndNote&gt;</w:instrText>
-      </w:r>
-      <w:r>
-        <w:rPr>
-          <w:sz w:val="22"/>
-          <w:szCs w:val="22"/>
-        </w:rPr>
-        <w:fldChar w:fldCharType="separate"/>
-      </w:r>
-      <w:r>
-        <w:rPr>
-          <w:noProof/>
-          <w:sz w:val="22"/>
-          <w:szCs w:val="22"/>
-        </w:rPr>
-        <w:t>[39]</w:t>
-      </w:r>
-      <w:r>
-        <w:rPr>
-          <w:sz w:val="22"/>
-          <w:szCs w:val="22"/>
-        </w:rPr>
-        <w:fldChar w:fldCharType="end"/>
-      </w:r>
-      <w:r>
-        <w:rPr>
-          <w:sz w:val="22"/>
-          <w:szCs w:val="22"/>
-        </w:rPr>
-        <w:t>.</w:t>
-      </w:r>
-    </w:p>
-    <w:p>
-      <w:pPr>
-        <w:rPr>
-          <w:sz w:val="22"/>
-          <w:szCs w:val="22"/>
-        </w:rPr>
-      </w:pPr>
-      <w:r>
-        <w:rPr>
-          <w:sz w:val="22"/>
-          <w:szCs w:val="22"/>
-        </w:rPr>
-        <w:t>FeatureSet4 = all genes. This</w:t>
-      </w:r>
-      <w:r>
-        <w:rPr>
-          <w:sz w:val="22"/>
-          <w:szCs w:val="22"/>
-        </w:rPr>
-        <w:t xml:space="preserve"> does not adhere to the rule “n/p &gt; 5”, as n = 997 and p = </w:t>
-      </w:r>
-      <w:r>
-        <w:rPr>
-          <w:sz w:val="22"/>
-          <w:szCs w:val="22"/>
-        </w:rPr>
-        <w:t>290.</w:t>
-      </w:r>
-    </w:p>
-    <w:p>
-      <w:pPr>
-        <w:rPr>
-          <w:sz w:val="22"/>
-          <w:szCs w:val="22"/>
-        </w:rPr>
-      </w:pPr>
-      <w:r>
-        <w:rPr>
-          <w:sz w:val="22"/>
-          <w:szCs w:val="22"/>
-        </w:rPr>
-        <w:t xml:space="preserve">The heuristic measure of </w:t>
-      </w:r>
-      <w:r>
-        <w:rPr>
-          <w:sz w:val="22"/>
-          <w:szCs w:val="22"/>
-        </w:rPr>
-        <w:t xml:space="preserve">“n/p &gt; 5” </w:t>
-      </w:r>
-      <w:r>
-        <w:rPr>
-          <w:sz w:val="22"/>
-          <w:szCs w:val="22"/>
-        </w:rPr>
-        <w:t>is applied to feature selection</w:t>
-      </w:r>
-      <w:r>
-        <w:rPr>
-          <w:sz w:val="22"/>
-          <w:szCs w:val="22"/>
-        </w:rPr>
-        <w:t xml:space="preserve"> </w:t>
-      </w:r>
-      <w:r>
-        <w:rPr>
-          <w:sz w:val="22"/>
-          <w:szCs w:val="22"/>
-        </w:rPr>
-        <w:fldChar w:fldCharType="begin"/>
-      </w:r>
-      <w:r>
-        <w:rPr>
-          <w:sz w:val="22"/>
-          <w:szCs w:val="22"/>
-        </w:rPr>
-        <w:instrText xml:space="preserve"> ADDIN EN.CITE &lt;EndNote&gt;&lt;Cite&gt;&lt;Author&gt;Morabito&lt;/Author&gt;&lt;Year&gt;2025&lt;/Year&gt;&lt;RecNum&gt;195&lt;/RecNum&gt;&lt;DisplayText&gt;[30]&lt;/DisplayText&gt;&lt;record&gt;&lt;rec-number&gt;195&lt;/rec-number&gt;&lt;foreign-keys&gt;&lt;key app="EN" db-id="2s2eadsays95sheeax9pw2ahprdzwad2wax9" timestamp="1746865662" guid="0a229746-7c52-47f4-b0d9-cfc10155f50d"&gt;195&lt;/key&gt;&lt;/foreign-keys&gt;&lt;ref-type name="Journal Article"&gt;17&lt;/ref-type&gt;&lt;contributors&gt;&lt;authors&gt;&lt;author&gt;Morabito, Aurelia&lt;/author&gt;&lt;author&gt;De Simone, Giulia&lt;/author&gt;&lt;author&gt;Pastorelli, Roberta&lt;/author&gt;&lt;author&gt;Brunelli, Laura&lt;/author&gt;&lt;author&gt;Ferrario, Manuela&lt;/author&gt;&lt;/authors&gt;&lt;/contributors&gt;&lt;titles&gt;&lt;title&gt;Algorithms and tools for data-driven omics integration to achieve multilayer biological insights: a narrative review&lt;/title&gt;&lt;secondary-title&gt;Journal of Translational Medicine&lt;/secondary-title&gt;&lt;/titles&gt;&lt;periodical&gt;&lt;full-title&gt;Journal of Translational Medicine&lt;/full-title&gt;&lt;/periodical&gt;&lt;pages&gt;1-26&lt;/pages&gt;&lt;volume&gt;23&lt;/volume&gt;&lt;number&gt;1&lt;/number&gt;&lt;dates&gt;&lt;year&gt;2025&lt;/year&gt;&lt;pub-dates&gt;&lt;date&gt;2025/04/10&lt;/date&gt;&lt;/pub-dates&gt;&lt;/dates&gt;&lt;isbn&gt;1479-5876&lt;/isbn&gt;&lt;urls&gt;&lt;related-urls&gt;&lt;url&gt;https://doi.org/10.1186/s12967-025-06446-x&lt;/url&gt;&lt;/related-urls&gt;&lt;/urls&gt;&lt;electronic-resource-num&gt;10.1186/s12967-025-06446-x&lt;/electronic-resource-num&gt;&lt;/record&gt;&lt;/Cite&gt;&lt;/EndNote&gt;</w:instrText>
-      </w:r>
-      <w:r>
-        <w:rPr>
-          <w:sz w:val="22"/>
-          <w:szCs w:val="22"/>
-        </w:rPr>
-        <w:fldChar w:fldCharType="separate"/>
-      </w:r>
-      <w:r>
-        <w:rPr>
-          <w:noProof/>
-          <w:sz w:val="22"/>
-          <w:szCs w:val="22"/>
-        </w:rPr>
-        <w:t>[30]</w:t>
-      </w:r>
-      <w:r>
-        <w:rPr>
-          <w:sz w:val="22"/>
-          <w:szCs w:val="22"/>
-        </w:rPr>
-        <w:fldChar w:fldCharType="end"/>
-      </w:r>
-      <w:r>
-        <w:rPr>
-          <w:sz w:val="22"/>
-          <w:szCs w:val="22"/>
-        </w:rPr>
-        <w:t>.</w:t>
-      </w:r>
-    </w:p>
-    <w:p>
-      <w:pPr>
-        <w:rPr>
-          <w:sz w:val="22"/>
-          <w:szCs w:val="22"/>
-        </w:rPr>
-      </w:pPr>
-    </w:p>
-    <w:p>
-      <w:pPr>
-        <w:rPr>
           <w:b/>
           <w:bCs/>
           <w:sz w:val="22"/>
           <w:szCs w:val="22"/>
         </w:rPr>
-      </w:pPr>
-    </w:p>
-    <w:p>
-      <w:pPr>
-        <w:rPr>
-          <w:sz w:val="22"/>
-          <w:szCs w:val="22"/>
-        </w:rPr>
-      </w:pPr>
+        <w:br w:type="column"/>
+      </w:r>
       <w:r>
         <w:rPr>
           <w:b/>
@@ -5147,11 +5691,9 @@
       </w:r>
     </w:p>
     <w:p>
-      <w:proofErr w:type="spellStart"/>
       <w:r>
         <w:t>Asfdsfsfsfs</w:t>
       </w:r>
-      <w:proofErr w:type="spellEnd"/>
     </w:p>
     <w:p>
       <w:pPr>
@@ -5162,83 +5704,151 @@
           <w:szCs w:val="22"/>
         </w:rPr>
       </w:pPr>
-      <w:r>
+    </w:p>
+    <w:p>
+      <w:pPr>
         <w:rPr>
           <w:b/>
           <w:bCs/>
           <w:sz w:val="22"/>
           <w:szCs w:val="22"/>
         </w:rPr>
-        <w:t>3.6 Classification and Prediction Modelling</w:t>
-      </w:r>
-    </w:p>
-    <w:p>
-      <w:proofErr w:type="spellStart"/>
-      <w:r>
-        <w:t>Asfasfsd</w:t>
-      </w:r>
-      <w:proofErr w:type="spellEnd"/>
-    </w:p>
-    <w:p>
-      <w:pPr>
+      </w:pPr>
+      <w:r>
         <w:rPr>
           <w:b/>
           <w:bCs/>
           <w:sz w:val="22"/>
           <w:szCs w:val="22"/>
         </w:rPr>
-      </w:pPr>
-      <w:r>
+        <w:t>3.6 Classification and Prediction Modelling</w:t>
+      </w:r>
+    </w:p>
+    <w:p>
+      <w:r>
+        <w:t>Asfasfsd</w:t>
+      </w:r>
+    </w:p>
+    <w:p/>
+    <w:p>
+      <w:pPr>
         <w:rPr>
           <w:b/>
           <w:bCs/>
           <w:sz w:val="22"/>
           <w:szCs w:val="22"/>
         </w:rPr>
-        <w:t>3.7 Implementation</w:t>
-      </w:r>
-    </w:p>
-    <w:p>
-      <w:proofErr w:type="spellStart"/>
-      <w:r>
-        <w:t>Asfdsfsfsdfgs</w:t>
-      </w:r>
-      <w:proofErr w:type="spellEnd"/>
-    </w:p>
-    <w:p>
-      <w:pPr>
+      </w:pPr>
+      <w:r>
         <w:rPr>
           <w:b/>
           <w:bCs/>
           <w:sz w:val="22"/>
           <w:szCs w:val="22"/>
         </w:rPr>
-      </w:pPr>
-      <w:r>
+        <w:t>3.7 Implementation</w:t>
+      </w:r>
+    </w:p>
+    <w:p>
+      <w:r>
+        <w:t>Asfdsfsfsdfgs</w:t>
+      </w:r>
+    </w:p>
+    <w:p>
+      <w:pPr>
         <w:rPr>
           <w:b/>
           <w:bCs/>
           <w:sz w:val="22"/>
           <w:szCs w:val="22"/>
         </w:rPr>
+      </w:pPr>
+      <w:r>
+        <w:rPr>
+          <w:b/>
+          <w:bCs/>
+          <w:sz w:val="22"/>
+          <w:szCs w:val="22"/>
+        </w:rPr>
         <w:t>3.8 Evaluation</w:t>
       </w:r>
     </w:p>
     <w:p>
-      <w:proofErr w:type="spellStart"/>
-      <w:r>
-        <w:t>Asdfsdg</w:t>
-      </w:r>
-      <w:proofErr w:type="spellEnd"/>
+      <w:r>
+        <w:t>To generate metrics</w:t>
+      </w:r>
+      <w:r>
+        <w:t>,</w:t>
+      </w:r>
+      <w:r>
+        <w:t xml:space="preserve"> Python and Matplotlib were used. </w:t>
+      </w:r>
+      <w:r>
+        <w:t>Specifically,</w:t>
+      </w:r>
+      <w:r>
+        <w:t xml:space="preserve"> the ROC curve, AUC, accuracy, sensitivity, and F1 served as indicators for evaluation of the model.</w:t>
+      </w:r>
+      <w:r>
+        <w:t xml:space="preserve"> </w:t>
+      </w:r>
+    </w:p>
+    <w:p>
+      <w:r>
+        <w:t xml:space="preserve">In order to understand </w:t>
+      </w:r>
+      <w:r>
+        <w:t xml:space="preserve">the models </w:t>
+      </w:r>
+      <w:r>
+        <w:t>LIME and SHAP</w:t>
+      </w:r>
+      <w:r>
+        <w:t xml:space="preserve"> </w:t>
+      </w:r>
+      <w:r>
+        <w:t xml:space="preserve">are used </w:t>
+      </w:r>
+      <w:r>
+        <w:fldChar w:fldCharType="begin"/>
+      </w:r>
+      <w:r>
+        <w:instrText xml:space="preserve"> ADDIN EN.CITE &lt;EndNote&gt;&lt;Cite&gt;&lt;Author&gt;Morabito&lt;/Author&gt;&lt;Year&gt;2025&lt;/Year&gt;&lt;RecNum&gt;195&lt;/RecNum&gt;&lt;DisplayText&gt;[30]&lt;/DisplayText&gt;&lt;record&gt;&lt;rec-number&gt;195&lt;/rec-number&gt;&lt;foreign-keys&gt;&lt;key app="EN" db-id="2s2eadsays95sheeax9pw2ahprdzwad2wax9" timestamp="1746865662" guid="0a229746-7c52-47f4-b0d9-cfc10155f50d"&gt;195&lt;/key&gt;&lt;/foreign-keys&gt;&lt;ref-type name="Journal Article"&gt;17&lt;/ref-type&gt;&lt;contributors&gt;&lt;authors&gt;&lt;author&gt;Morabito, Aurelia&lt;/author&gt;&lt;author&gt;De Simone, Giulia&lt;/author&gt;&lt;author&gt;Pastorelli, Roberta&lt;/author&gt;&lt;author&gt;Brunelli, Laura&lt;/author&gt;&lt;author&gt;Ferrario, Manuela&lt;/author&gt;&lt;/authors&gt;&lt;/contributors&gt;&lt;titles&gt;&lt;title&gt;Algorithms and tools for data-driven omics integration to achieve multilayer biological insights: a narrative review&lt;/title&gt;&lt;secondary-title&gt;Journal of Translational Medicine&lt;/secondary-title&gt;&lt;/titles&gt;&lt;periodical&gt;&lt;full-title&gt;Journal of Translational Medicine&lt;/full-title&gt;&lt;/periodical&gt;&lt;pages&gt;1-26&lt;/pages&gt;&lt;volume&gt;23&lt;/volume&gt;&lt;number&gt;1&lt;/number&gt;&lt;dates&gt;&lt;year&gt;2025&lt;/year&gt;&lt;pub-dates&gt;&lt;date&gt;2025/04/10&lt;/date&gt;&lt;/pub-dates&gt;&lt;/dates&gt;&lt;isbn&gt;1479-5876&lt;/isbn&gt;&lt;urls&gt;&lt;related-urls&gt;&lt;url&gt;https://doi.org/10.1186/s12967-025-06446-x&lt;/url&gt;&lt;/related-urls&gt;&lt;/urls&gt;&lt;electronic-resource-num&gt;10.1186/s12967-025-06446-x&lt;/electronic-resource-num&gt;&lt;/record&gt;&lt;/Cite&gt;&lt;/EndNote&gt;</w:instrText>
+      </w:r>
+      <w:r>
+        <w:fldChar w:fldCharType="separate"/>
+      </w:r>
+      <w:r>
+        <w:rPr>
+          <w:noProof/>
+        </w:rPr>
+        <w:t>[30]</w:t>
+      </w:r>
+      <w:r>
+        <w:fldChar w:fldCharType="end"/>
+      </w:r>
+      <w:r>
+        <w:t>. Both these algorithms</w:t>
+      </w:r>
+      <w:r>
+        <w:t xml:space="preserve"> can make the </w:t>
+      </w:r>
+      <w:r>
+        <w:t>output of models more explainable</w:t>
+      </w:r>
+      <w:r>
+        <w:t>.</w:t>
+      </w:r>
     </w:p>
     <w:p/>
-    <w:p/>
-    <w:p>
-      <w:r>
-        <w:t>NogwattekstNogwattekstNogwattekstNogwattekstNogwattekst</w:t>
-      </w:r>
-      <w:r>
-        <w:t>kstNogwattekstNogwattekskstNogwattekstNogwattekskstNogwattekstNogwattekskstNogwattekstNogwattekskstNogwattekstNogwattekskstNogwattekstNogwattekskstNogwattekstNogwattekskstNogwattekstNogwattekskstNogwattekstNogwattekskstNogwattekstNogwattekskstNogwattekstNogwattekskstNogwattekstNogwattekskstNogwat</w:t>
+    <w:p>
+      <w:r>
+        <w:t>gwattekstNogwattekskstNogwattekstNogwattekskstNogwattekstNogwattekskstNogwattekstNogwattekskstNogwattekstNogwattekskstNogwattekstNogwattekskstNogwattekstNogwattekskstNogwattekstNogwattekskstNogwat</w:t>
+      </w:r>
+    </w:p>
+    <w:p>
+      <w:r>
+        <w:br w:type="column"/>
       </w:r>
     </w:p>
     <w:p/>
@@ -5246,8 +5856,6 @@
     <w:p/>
     <w:p/>
     <w:p/>
-    <w:p/>
-    <w:p/>
     <w:p>
       <w:pPr>
         <w:keepNext w:val="0"/>
@@ -5261,12 +5869,10 @@
       </w:r>
     </w:p>
     <w:p>
-      <w:proofErr w:type="spellStart"/>
       <w:r>
         <w:lastRenderedPageBreak/>
         <w:t>tekstNogwattekskstNogwattekstNogwattekskstNo</w:t>
       </w:r>
-      <w:proofErr w:type="spellEnd"/>
     </w:p>
     <w:p>
       <w:r>
@@ -5315,43 +5921,44 @@
           <w:bCs/>
           <w:lang w:val="nl-NL"/>
         </w:rPr>
-        <w:t xml:space="preserve">Hier kunnen </w:t>
-      </w:r>
-      <w:proofErr w:type="spellStart"/>
-      <w:r>
+        <w:t>Hier kunnen subparagrafen komen</w:t>
+      </w:r>
+    </w:p>
+    <w:p>
+      <w:pPr>
+        <w:rPr>
+          <w:lang w:val="nl-NL"/>
+        </w:rPr>
+      </w:pPr>
+    </w:p>
+    <w:p>
+      <w:pPr>
+        <w:rPr>
+          <w:lang w:val="nl-NL"/>
+        </w:rPr>
+      </w:pPr>
+    </w:p>
+    <w:p>
+      <w:pPr>
         <w:rPr>
           <w:b/>
           <w:bCs/>
+          <w:sz w:val="22"/>
+          <w:szCs w:val="22"/>
           <w:lang w:val="nl-NL"/>
         </w:rPr>
-        <w:t>subparagrafen</w:t>
-      </w:r>
-      <w:proofErr w:type="spellEnd"/>
+      </w:pPr>
       <w:r>
         <w:rPr>
           <w:b/>
           <w:bCs/>
+          <w:sz w:val="22"/>
+          <w:szCs w:val="22"/>
           <w:lang w:val="nl-NL"/>
         </w:rPr>
-        <w:t xml:space="preserve"> komen</w:t>
-      </w:r>
-    </w:p>
-    <w:p>
-      <w:pPr>
-        <w:rPr>
-          <w:lang w:val="nl-NL"/>
-        </w:rPr>
-      </w:pPr>
-    </w:p>
-    <w:p>
-      <w:pPr>
-        <w:rPr>
-          <w:lang w:val="nl-NL"/>
-        </w:rPr>
-      </w:pPr>
-    </w:p>
-    <w:p>
-      <w:pPr>
+        <w:t>5 Conclusion</w:t>
+      </w:r>
+      <w:r>
         <w:rPr>
           <w:b/>
           <w:bCs/>
@@ -5359,145 +5966,43 @@
           <w:szCs w:val="22"/>
           <w:lang w:val="nl-NL"/>
         </w:rPr>
-      </w:pPr>
-      <w:r>
+        <w:t>s</w:t>
+      </w:r>
+    </w:p>
+    <w:p>
+      <w:r>
+        <w:t xml:space="preserve">In conclusion, </w:t>
+      </w:r>
+      <w:r>
+        <w:t>the model d</w:t>
+      </w:r>
+      <w:r>
+        <w:t xml:space="preserve">eveloped using RNA sequencing data demonstrates &lt;xyz&gt;. </w:t>
+      </w:r>
+    </w:p>
+    <w:p/>
+    <w:p>
+      <w:pPr>
         <w:rPr>
           <w:b/>
           <w:bCs/>
           <w:sz w:val="22"/>
           <w:szCs w:val="22"/>
-          <w:lang w:val="nl-NL"/>
-        </w:rPr>
-        <w:t xml:space="preserve">5 </w:t>
-      </w:r>
-      <w:proofErr w:type="spellStart"/>
+        </w:rPr>
+      </w:pPr>
       <w:r>
         <w:rPr>
           <w:b/>
           <w:bCs/>
           <w:sz w:val="22"/>
           <w:szCs w:val="22"/>
-          <w:lang w:val="nl-NL"/>
-        </w:rPr>
-        <w:t>Conclusion</w:t>
-      </w:r>
-      <w:r>
-        <w:rPr>
-          <w:b/>
-          <w:bCs/>
-          <w:sz w:val="22"/>
-          <w:szCs w:val="22"/>
-          <w:lang w:val="nl-NL"/>
-        </w:rPr>
-        <w:t>s</w:t>
-      </w:r>
-      <w:proofErr w:type="spellEnd"/>
-    </w:p>
-    <w:p>
-      <w:pPr>
-        <w:rPr>
-          <w:lang w:val="nl-NL"/>
-        </w:rPr>
-      </w:pPr>
-      <w:r>
-        <w:rPr>
-          <w:lang w:val="nl-NL"/>
-        </w:rPr>
-        <w:t xml:space="preserve">‘Wat we </w:t>
-      </w:r>
-      <w:proofErr w:type="gramStart"/>
-      <w:r>
-        <w:rPr>
-          <w:lang w:val="nl-NL"/>
-        </w:rPr>
-        <w:t>denken /</w:t>
-      </w:r>
-      <w:proofErr w:type="gramEnd"/>
-      <w:r>
-        <w:rPr>
-          <w:lang w:val="nl-NL"/>
-        </w:rPr>
-        <w:t xml:space="preserve"> </w:t>
-      </w:r>
-      <w:proofErr w:type="gramStart"/>
-      <w:r>
-        <w:rPr>
-          <w:lang w:val="nl-NL"/>
-        </w:rPr>
-        <w:t>vinden /</w:t>
-      </w:r>
-      <w:proofErr w:type="gramEnd"/>
-      <w:r>
-        <w:rPr>
-          <w:lang w:val="nl-NL"/>
-        </w:rPr>
-        <w:t xml:space="preserve"> </w:t>
-      </w:r>
-      <w:proofErr w:type="gramStart"/>
-      <w:r>
-        <w:rPr>
-          <w:lang w:val="nl-NL"/>
-        </w:rPr>
-        <w:t>zien /</w:t>
-      </w:r>
-      <w:proofErr w:type="gramEnd"/>
-      <w:r>
-        <w:rPr>
-          <w:lang w:val="nl-NL"/>
-        </w:rPr>
-        <w:t xml:space="preserve"> gevonden hebben’</w:t>
-      </w:r>
-    </w:p>
-    <w:p>
-      <w:pPr>
-        <w:rPr>
-          <w:lang w:val="nl-NL"/>
-        </w:rPr>
-      </w:pPr>
-    </w:p>
-    <w:p>
-      <w:pPr>
-        <w:rPr>
-          <w:b/>
-          <w:bCs/>
-          <w:sz w:val="22"/>
-          <w:szCs w:val="22"/>
-        </w:rPr>
-      </w:pPr>
-      <w:r>
-        <w:rPr>
-          <w:b/>
-          <w:bCs/>
-          <w:sz w:val="22"/>
-          <w:szCs w:val="22"/>
         </w:rPr>
         <w:t>5.1 Innovations</w:t>
       </w:r>
     </w:p>
     <w:p>
-      <w:proofErr w:type="spellStart"/>
-      <w:r>
-        <w:t>Oftewel</w:t>
-      </w:r>
-      <w:proofErr w:type="spellEnd"/>
-      <w:r>
-        <w:t xml:space="preserve">, </w:t>
-      </w:r>
-      <w:proofErr w:type="spellStart"/>
-      <w:r>
-        <w:t>hier</w:t>
-      </w:r>
-      <w:proofErr w:type="spellEnd"/>
-      <w:r>
-        <w:t xml:space="preserve"> </w:t>
-      </w:r>
-      <w:proofErr w:type="spellStart"/>
-      <w:r>
-        <w:t>komt</w:t>
-      </w:r>
-      <w:proofErr w:type="spellEnd"/>
-      <w:r>
-        <w:t xml:space="preserve"> ‘what </w:t>
+      <w:r>
+        <w:t xml:space="preserve">Oftewel, hier komt ‘what </w:t>
       </w:r>
       <w:r>
         <w:t>c</w:t>
@@ -5696,30 +6201,8 @@
         <w:rPr>
           <w:lang w:val="nl-NL"/>
         </w:rPr>
-        <w:t xml:space="preserve">e break </w:t>
-      </w:r>
-      <w:proofErr w:type="spellStart"/>
-      <w:r>
-        <w:rPr>
-          <w:lang w:val="nl-NL"/>
-        </w:rPr>
-        <w:t>after</w:t>
-      </w:r>
-      <w:proofErr w:type="spellEnd"/>
-      <w:r>
-        <w:rPr>
-          <w:lang w:val="nl-NL"/>
-        </w:rPr>
-        <w:t xml:space="preserve"> </w:t>
-      </w:r>
-      <w:proofErr w:type="spellStart"/>
-      <w:r>
-        <w:rPr>
-          <w:lang w:val="nl-NL"/>
-        </w:rPr>
-        <w:t>this</w:t>
-      </w:r>
-      <w:proofErr w:type="spellEnd"/>
+        <w:t>e break after this</w:t>
+      </w:r>
     </w:p>
     <w:p>
       <w:pPr>
@@ -5746,7 +6229,6 @@
           <w:lang w:val="nl-NL"/>
         </w:rPr>
       </w:pPr>
-      <w:proofErr w:type="spellStart"/>
       <w:r>
         <w:rPr>
           <w:lang w:val="nl-NL"/>
@@ -5754,7 +6236,6 @@
         <w:lastRenderedPageBreak/>
         <w:t>References</w:t>
       </w:r>
-      <w:proofErr w:type="spellEnd"/>
     </w:p>
     <w:p>
       <w:pPr>
@@ -6858,25 +7339,16 @@
       </w:r>
       <w:r>
         <w:tab/>
-        <w:t>Q. Xue</w:t>
+        <w:t xml:space="preserve">J. J. Cuadrado-Gallego and Y. Demchenko, "Supervised Classification," in </w:t>
       </w:r>
       <w:r>
         <w:rPr>
           <w:i/>
         </w:rPr>
-        <w:t xml:space="preserve"> et al.</w:t>
-      </w:r>
-      <w:r>
-        <w:t xml:space="preserve">, "LRPPRC confers enhanced oxidative phosphorylation metabolism in triple-negative breast cancer and represents a therapeutic target," </w:t>
-      </w:r>
-      <w:r>
-        <w:rPr>
-          <w:i/>
-        </w:rPr>
-        <w:t xml:space="preserve">Journal of Translational Medicine, </w:t>
-      </w:r>
-      <w:r>
-        <w:t>vol. 23, no. 1, pp. 1-15, 2025/03/25 2025, doi: 10.1186/s12967-024-05946-6.</w:t>
+        <w:t>Data Analytics: A Theoretical and Practical View from the EDISON Project</w:t>
+      </w:r>
+      <w:r>
+        <w:t>. Cham: Springer International Publishing, 2023, pp. 335-404.</w:t>
       </w:r>
     </w:p>
     <w:p>
@@ -6890,16 +7362,25 @@
       </w:r>
       <w:r>
         <w:tab/>
-        <w:t xml:space="preserve">Y. Li, X. Wu, D. Fang, and Y. Luo, "Informing immunotherapy with multi-omics driven machine learning," </w:t>
+        <w:t>X. Song</w:t>
       </w:r>
       <w:r>
         <w:rPr>
           <w:i/>
         </w:rPr>
-        <w:t xml:space="preserve">npj Digital Medicine, </w:t>
-      </w:r>
-      <w:r>
-        <w:t>vol. 7, no. 1, p. 67, 2024/03/14 2024, doi: 10.1038/s41746-024-01043-6.</w:t>
+        <w:t xml:space="preserve"> et al.</w:t>
+      </w:r>
+      <w:r>
+        <w:t xml:space="preserve">, "Use of ultrasound imaging Omics in predicting molecular typing and assessing the risk of postoperative recurrence in breast cancer," </w:t>
+      </w:r>
+      <w:r>
+        <w:rPr>
+          <w:i/>
+        </w:rPr>
+        <w:t xml:space="preserve">BMC Women's Health, </w:t>
+      </w:r>
+      <w:r>
+        <w:t>vol. 24, no. 1, p. 380, 2024/07/02 2024, doi: 10.1186/s12905-024-03231-8.</w:t>
       </w:r>
     </w:p>
     <w:p>
@@ -6909,6 +7390,81 @@
       </w:pPr>
       <w:r>
         <w:t>[41]</w:t>
+      </w:r>
+      <w:r>
+        <w:tab/>
+        <w:t xml:space="preserve">G. Lemaître, F. Nogueira, and C. K. Aridas, "Imbalanced-learn: a python toolbox to tackle the curse of imbalanced datasets in machine learning," </w:t>
+      </w:r>
+      <w:r>
+        <w:rPr>
+          <w:i/>
+        </w:rPr>
+        <w:t xml:space="preserve">J. Mach. Learn. Res., </w:t>
+      </w:r>
+      <w:r>
+        <w:t>vol. 18, no. 1, pp. 559–563, 2017.</w:t>
+      </w:r>
+    </w:p>
+    <w:p>
+      <w:pPr>
+        <w:pStyle w:val="EndNoteBibliography"/>
+        <w:ind w:left="720" w:hanging="720"/>
+      </w:pPr>
+      <w:r>
+        <w:t>[42]</w:t>
+      </w:r>
+      <w:r>
+        <w:tab/>
+        <w:t>Q. Xue</w:t>
+      </w:r>
+      <w:r>
+        <w:rPr>
+          <w:i/>
+        </w:rPr>
+        <w:t xml:space="preserve"> et al.</w:t>
+      </w:r>
+      <w:r>
+        <w:t xml:space="preserve">, "LRPPRC confers enhanced oxidative phosphorylation metabolism in triple-negative breast cancer and represents a therapeutic target," </w:t>
+      </w:r>
+      <w:r>
+        <w:rPr>
+          <w:i/>
+        </w:rPr>
+        <w:t xml:space="preserve">Journal of Translational Medicine, </w:t>
+      </w:r>
+      <w:r>
+        <w:t>vol. 23, no. 1, pp. 1-15, 2025/03/25 2025, doi: 10.1186/s12967-024-05946-6.</w:t>
+      </w:r>
+    </w:p>
+    <w:p>
+      <w:pPr>
+        <w:pStyle w:val="EndNoteBibliography"/>
+        <w:ind w:left="720" w:hanging="720"/>
+      </w:pPr>
+      <w:r>
+        <w:t>[43]</w:t>
+      </w:r>
+      <w:r>
+        <w:tab/>
+        <w:t xml:space="preserve">Y. Li, X. Wu, D. Fang, and Y. Luo, "Informing immunotherapy with multi-omics driven machine learning," </w:t>
+      </w:r>
+      <w:r>
+        <w:rPr>
+          <w:i/>
+        </w:rPr>
+        <w:t xml:space="preserve">npj Digital Medicine, </w:t>
+      </w:r>
+      <w:r>
+        <w:t>vol. 7, no. 1, p. 67, 2024/03/14 2024, doi: 10.1038/s41746-024-01043-6.</w:t>
+      </w:r>
+    </w:p>
+    <w:p>
+      <w:pPr>
+        <w:pStyle w:val="EndNoteBibliography"/>
+        <w:ind w:left="720" w:hanging="720"/>
+      </w:pPr>
+      <w:r>
+        <w:t>[44]</w:t>
       </w:r>
       <w:r>
         <w:tab/>
@@ -8241,6 +8797,18 @@
       <w:shd w:val="clear" w:color="auto" w:fill="E1DFDD"/>
     </w:rPr>
   </w:style>
+  <w:style w:type="character" w:styleId="FollowedHyperlink">
+    <w:name w:val="FollowedHyperlink"/>
+    <w:basedOn w:val="DefaultParagraphFont"/>
+    <w:uiPriority w:val="99"/>
+    <w:semiHidden/>
+    <w:unhideWhenUsed/>
+    <w:rsid w:val="002F238D"/>
+    <w:rPr>
+      <w:color w:val="96607D" w:themeColor="followedHyperlink"/>
+      <w:u w:val="single"/>
+    </w:rPr>
+  </w:style>
 </w:styles>
 </file>
 

</xml_diff>

<commit_message>
FinalReport - Update 20250525
</commit_message>
<xml_diff>
--- a/CapstoneProject_FinalReport.docx
+++ b/CapstoneProject_FinalReport.docx
@@ -2918,82 +2918,231 @@
     </w:p>
     <w:p>
       <w:r>
-        <w:t>Having reviewed existing</w:t>
-      </w:r>
-      <w:r>
-        <w:t xml:space="preserve"> open access</w:t>
-      </w:r>
-      <w:r>
-        <w:t xml:space="preserve"> literature on TNBC, whilst being aware of recent developments using multi-omics </w:t>
+        <w:t>In assessing the current research on TNBC</w:t>
+      </w:r>
+      <w:r>
+        <w:t xml:space="preserve"> this study </w:t>
+      </w:r>
+      <w:r>
+        <w:t>frames the d</w:t>
+      </w:r>
+      <w:r>
+        <w:t>evelopments for treatment of TNBC</w:t>
+      </w:r>
+      <w:r>
+        <w:t xml:space="preserve"> </w:t>
+      </w:r>
+      <w:r>
+        <w:t xml:space="preserve">into </w:t>
+      </w:r>
+      <w:r>
+        <w:t>four</w:t>
+      </w:r>
+      <w:r>
+        <w:t xml:space="preserve"> main areas.</w:t>
+      </w:r>
+      <w:r>
+        <w:t xml:space="preserve"> </w:t>
+      </w:r>
+      <w:r>
+        <w:t xml:space="preserve">A point of note </w:t>
+      </w:r>
+      <w:r>
+        <w:t xml:space="preserve">in </w:t>
+      </w:r>
+      <w:r>
+        <w:t>the approach for literature review is that o</w:t>
+      </w:r>
+      <w:r>
+        <w:t>nly open access literature has been reviewed</w:t>
+      </w:r>
+      <w:r>
+        <w:t>.</w:t>
+      </w:r>
+      <w:r>
+        <w:t xml:space="preserve"> </w:t>
+      </w:r>
+      <w:r>
+        <w:t>Below</w:t>
+      </w:r>
+      <w:r>
+        <w:t>,</w:t>
+      </w:r>
+      <w:r>
+        <w:t xml:space="preserve"> each area </w:t>
+      </w:r>
+      <w:r>
+        <w:t>is summarized</w:t>
+      </w:r>
+      <w:r>
+        <w:t xml:space="preserve">, after which </w:t>
+      </w:r>
+      <w:r>
+        <w:t>this study is positioned within the framework developed.</w:t>
+      </w:r>
+    </w:p>
+    <w:p/>
+    <w:p>
+      <w:pPr>
+        <w:rPr>
+          <w:b/>
+          <w:bCs/>
+        </w:rPr>
+      </w:pPr>
+      <w:r>
+        <w:rPr>
+          <w:b/>
+          <w:bCs/>
+        </w:rPr>
+        <w:t xml:space="preserve">Tumor microenvironment (TME) / </w:t>
+      </w:r>
+      <w:r>
+        <w:rPr>
+          <w:b/>
+          <w:bCs/>
+        </w:rPr>
+        <w:t>tumor immune microenvironment (TIME)</w:t>
+      </w:r>
+    </w:p>
+    <w:p>
+      <w:r>
+        <w:t>Co</w:t>
+      </w:r>
+      <w:r>
+        <w:t xml:space="preserve">mprehensive understanding of the </w:t>
+      </w:r>
+      <w:r>
+        <w:t xml:space="preserve">TME is </w:t>
+      </w:r>
+      <w:r>
+        <w:t xml:space="preserve">the basis for immunotherapy </w:t>
+      </w:r>
+      <w:r>
+        <w:fldChar w:fldCharType="begin"/>
+      </w:r>
+      <w:r>
+        <w:instrText xml:space="preserve"> ADDIN EN.CITE &lt;EndNote&gt;&lt;Cite&gt;&lt;Author&gt;Guo&lt;/Author&gt;&lt;Year&gt;2024&lt;/Year&gt;&lt;RecNum&gt;233&lt;/RecNum&gt;&lt;DisplayText&gt;[30]&lt;/DisplayText&gt;&lt;record&gt;&lt;rec-number&gt;233&lt;/rec-number&gt;&lt;foreign-keys&gt;&lt;key app="EN" db-id="2s2eadsays95sheeax9pw2ahprdzwad2wax9" timestamp="1747250989" guid="3ea2e249-657d-4a37-882d-31e8f622d9e9"&gt;233&lt;/key&gt;&lt;/foreign-keys&gt;&lt;ref-type name="Journal Article"&gt;17&lt;/ref-type&gt;&lt;contributors&gt;&lt;authors&gt;&lt;author&gt;Guo, Zijie&lt;/author&gt;&lt;author&gt;Zhu, Ziyu&lt;/author&gt;&lt;author&gt;Lin, Xixi&lt;/author&gt;&lt;author&gt;Wang, Shenkangle&lt;/author&gt;&lt;author&gt;Wen, Yihong&lt;/author&gt;&lt;author&gt;Wang, Linbo&lt;/author&gt;&lt;author&gt;Zhi, Lili&lt;/author&gt;&lt;author&gt;Zhou, Jichun&lt;/author&gt;&lt;/authors&gt;&lt;/contributors&gt;&lt;titles&gt;&lt;title&gt;Tumor microenvironment and immunotherapy for triple-negative breast cancer&lt;/title&gt;&lt;secondary-title&gt;Biomarker Research&lt;/secondary-title&gt;&lt;/titles&gt;&lt;periodical&gt;&lt;full-title&gt;Biomarker Research&lt;/full-title&gt;&lt;/periodical&gt;&lt;pages&gt;166&lt;/pages&gt;&lt;volume&gt;12&lt;/volume&gt;&lt;number&gt;1&lt;/number&gt;&lt;dates&gt;&lt;year&gt;2024&lt;/year&gt;&lt;pub-dates&gt;&lt;date&gt;2024/12/31&lt;/date&gt;&lt;/pub-dates&gt;&lt;/dates&gt;&lt;isbn&gt;2050-7771&lt;/isbn&gt;&lt;urls&gt;&lt;related-urls&gt;&lt;url&gt;https://doi.org/10.1186/s40364-024-00714-6&lt;/url&gt;&lt;/related-urls&gt;&lt;/urls&gt;&lt;electronic-resource-num&gt;10.1186/s40364-024-00714-6&lt;/electronic-resource-num&gt;&lt;/record&gt;&lt;/Cite&gt;&lt;/EndNote&gt;</w:instrText>
+      </w:r>
+      <w:r>
+        <w:fldChar w:fldCharType="separate"/>
+      </w:r>
+      <w:r>
+        <w:rPr>
+          <w:noProof/>
+        </w:rPr>
+        <w:t>[30]</w:t>
+      </w:r>
+      <w:r>
+        <w:fldChar w:fldCharType="end"/>
+      </w:r>
+      <w:r>
+        <w:t xml:space="preserve">.  </w:t>
+      </w:r>
+      <w:r>
+        <w:t xml:space="preserve">A key role of TME is the genesis, development, and metastasis of </w:t>
+      </w:r>
+      <w:r>
+        <w:t>cancer</w:t>
+      </w:r>
+      <w:r>
+        <w:t xml:space="preserve">. </w:t>
+      </w:r>
+      <w:r>
+        <w:t>Within the TME d</w:t>
+      </w:r>
+      <w:r>
+        <w:t>ifferent types of</w:t>
+      </w:r>
+      <w:r>
+        <w:t xml:space="preserve"> (non-cancerous)</w:t>
+      </w:r>
+      <w:r>
+        <w:t xml:space="preserve"> cells</w:t>
+      </w:r>
+      <w:r>
+        <w:t>, including immune, endothelial, and adipocytes cells</w:t>
+      </w:r>
+      <w:r>
+        <w:t xml:space="preserve">, continuously interact </w:t>
+      </w:r>
+      <w:r>
+        <w:t xml:space="preserve"> </w:t>
+      </w:r>
+      <w:r>
+        <w:t>with cancer cells</w:t>
+      </w:r>
+      <w:r>
+        <w:t xml:space="preserve">, thereby having a pronounced effect on growth and progression of </w:t>
+      </w:r>
+      <w:r>
+        <w:t xml:space="preserve">a tumor </w:t>
       </w:r>
       <w:r>
         <w:fldChar w:fldCharType="begin">
-          <w:fldData xml:space="preserve">PEVuZE5vdGU+PENpdGU+PEF1dGhvcj5Nb3JhYml0bzwvQXV0aG9yPjxZZWFyPjIwMjU8L1llYXI+
-PFJlY051bT4xOTU8L1JlY051bT48RGlzcGxheVRleHQ+WzI1LCAzMCwgMzFdPC9EaXNwbGF5VGV4
-dD48cmVjb3JkPjxyZWMtbnVtYmVyPjE5NTwvcmVjLW51bWJlcj48Zm9yZWlnbi1rZXlzPjxrZXkg
-YXBwPSJFTiIgZGItaWQ9IjJzMmVhZHNheXM5NXNoZWVheDlwdzJhaHByZHp3YWQyd2F4OSIgdGlt
-ZXN0YW1wPSIxNzQ2ODY1NjYyIiBndWlkPSIwYTIyOTc0Ni03YzUyLTQ3ZjQtYjBkOS1jZmMxMDE1
-NWY1MGQiPjE5NTwva2V5PjwvZm9yZWlnbi1rZXlzPjxyZWYtdHlwZSBuYW1lPSJKb3VybmFsIEFy
-dGljbGUiPjE3PC9yZWYtdHlwZT48Y29udHJpYnV0b3JzPjxhdXRob3JzPjxhdXRob3I+TW9yYWJp
-dG8sIEF1cmVsaWE8L2F1dGhvcj48YXV0aG9yPkRlIFNpbW9uZSwgR2l1bGlhPC9hdXRob3I+PGF1
-dGhvcj5QYXN0b3JlbGxpLCBSb2JlcnRhPC9hdXRob3I+PGF1dGhvcj5CcnVuZWxsaSwgTGF1cmE8
-L2F1dGhvcj48YXV0aG9yPkZlcnJhcmlvLCBNYW51ZWxhPC9hdXRob3I+PC9hdXRob3JzPjwvY29u
-dHJpYnV0b3JzPjx0aXRsZXM+PHRpdGxlPkFsZ29yaXRobXMgYW5kIHRvb2xzIGZvciBkYXRhLWRy
-aXZlbiBvbWljcyBpbnRlZ3JhdGlvbiB0byBhY2hpZXZlIG11bHRpbGF5ZXIgYmlvbG9naWNhbCBp
-bnNpZ2h0czogYSBuYXJyYXRpdmUgcmV2aWV3PC90aXRsZT48c2Vjb25kYXJ5LXRpdGxlPkpvdXJu
-YWwgb2YgVHJhbnNsYXRpb25hbCBNZWRpY2luZTwvc2Vjb25kYXJ5LXRpdGxlPjwvdGl0bGVzPjxw
-ZXJpb2RpY2FsPjxmdWxsLXRpdGxlPkpvdXJuYWwgb2YgVHJhbnNsYXRpb25hbCBNZWRpY2luZTwv
-ZnVsbC10aXRsZT48L3BlcmlvZGljYWw+PHBhZ2VzPjEtMjY8L3BhZ2VzPjx2b2x1bWU+MjM8L3Zv
-bHVtZT48bnVtYmVyPjE8L251bWJlcj48ZGF0ZXM+PHllYXI+MjAyNTwveWVhcj48cHViLWRhdGVz
-PjxkYXRlPjIwMjUvMDQvMTA8L2RhdGU+PC9wdWItZGF0ZXM+PC9kYXRlcz48aXNibj4xNDc5LTU4
-NzY8L2lzYm4+PHVybHM+PHJlbGF0ZWQtdXJscz48dXJsPmh0dHBzOi8vZG9pLm9yZy8xMC4xMTg2
-L3MxMjk2Ny0wMjUtMDY0NDYteDwvdXJsPjwvcmVsYXRlZC11cmxzPjwvdXJscz48ZWxlY3Ryb25p
-Yy1yZXNvdXJjZS1udW0+MTAuMTE4Ni9zMTI5NjctMDI1LTA2NDQ2LXg8L2VsZWN0cm9uaWMtcmVz
-b3VyY2UtbnVtPjwvcmVjb3JkPjwvQ2l0ZT48Q2l0ZT48QXV0aG9yPkpvc2U8L0F1dGhvcj48WWVh
-cj4yMDI0PC9ZZWFyPjxSZWNOdW0+MjAyPC9SZWNOdW0+PHJlY29yZD48cmVjLW51bWJlcj4yMDI8
-L3JlYy1udW1iZXI+PGZvcmVpZ24ta2V5cz48a2V5IGFwcD0iRU4iIGRiLWlkPSIyczJlYWRzYXlz
-OTVzaGVlYXg5cHcyYWhwcmR6d2FkMndheDkiIHRpbWVzdGFtcD0iMTc0Njg2ODQzOSIgZ3VpZD0i
-NjFhM2JhYjYtYjM4MS00MDBkLTgyMzUtNWFiMDQ4NTU4YWE0Ij4yMDI8L2tleT48L2ZvcmVpZ24t
-a2V5cz48cmVmLXR5cGUgbmFtZT0iSm91cm5hbCBBcnRpY2xlIj4xNzwvcmVmLXR5cGU+PGNvbnRy
-aWJ1dG9ycz48YXV0aG9ycz48YXV0aG9yPkpvc2UsIEFubWk8L2F1dGhvcj48YXV0aG9yPkt1bGth
-cm5pLCBQYWxsYXZpPC9hdXRob3I+PGF1dGhvcj5UaGlsYWthbiwgSmF5YTwvYXV0aG9yPjxhdXRo
-b3I+TXVuaXNhbXksIE11cmFsaTwvYXV0aG9yPjxhdXRob3I+TWFsaG90cmEsIEFudml0YSBHdXB0
-YTwvYXV0aG9yPjxhdXRob3I+U2luZ2gsIEppdGVuZHJhPC9hdXRob3I+PGF1dGhvcj5LdW1hciwg
-QXNob2s8L2F1dGhvcj48YXV0aG9yPlJhbmduZWthciwgVml2ZWsgTS48L2F1dGhvcj48YXV0aG9y
-PkFyeWEsIE5laGE8L2F1dGhvcj48YXV0aG9yPlJhbywgTWFoYWRldjwvYXV0aG9yPjwvYXV0aG9y
-cz48L2NvbnRyaWJ1dG9ycz48dGl0bGVzPjx0aXRsZT5JbnRlZ3JhdGlvbiBvZiBwYW4tb21pY3Mg
-dGVjaG5vbG9naWVzIGFuZCB0aHJlZS1kaW1lbnNpb25hbCBpbiB2aXRybyB0dW1vciBtb2RlbHM6
-IGFuIGFwcHJvYWNoIHRvd2FyZCBkcnVnIGRpc2NvdmVyeSBhbmQgcHJlY2lzaW9uIG1lZGljaW5l
-PC90aXRsZT48c2Vjb25kYXJ5LXRpdGxlPk1vbGVjdWxhciBDYW5jZXI8L3NlY29uZGFyeS10aXRs
-ZT48L3RpdGxlcz48cGVyaW9kaWNhbD48ZnVsbC10aXRsZT5Nb2xlY3VsYXIgQ2FuY2VyPC9mdWxs
-LXRpdGxlPjwvcGVyaW9kaWNhbD48cGFnZXM+MS0yNDwvcGFnZXM+PHZvbHVtZT4yMzwvdm9sdW1l
-PjxudW1iZXI+MTwvbnVtYmVyPjxkYXRlcz48eWVhcj4yMDI0PC95ZWFyPjxwdWItZGF0ZXM+PGRh
-dGU+MjAyNC8wMy8wOTwvZGF0ZT48L3B1Yi1kYXRlcz48L2RhdGVzPjxpc2JuPjE0NzYtNDU5ODwv
-aXNibj48dXJscz48cmVsYXRlZC11cmxzPjx1cmw+aHR0cHM6Ly9kb2kub3JnLzEwLjExODYvczEy
-OTQzLTAyMy0wMTkxNi02PC91cmw+PC9yZWxhdGVkLXVybHM+PC91cmxzPjxlbGVjdHJvbmljLXJl
-c291cmNlLW51bT4xMC4xMTg2L3MxMjk0My0wMjMtMDE5MTYtNjwvZWxlY3Ryb25pYy1yZXNvdXJj
-ZS1udW0+PC9yZWNvcmQ+PC9DaXRlPjxDaXRlPjxBdXRob3I+VGFuPC9BdXRob3I+PFllYXI+MjAy
-NDwvWWVhcj48UmVjTnVtPjE5NDwvUmVjTnVtPjxyZWNvcmQ+PHJlYy1udW1iZXI+MTk0PC9yZWMt
-bnVtYmVyPjxmb3JlaWduLWtleXM+PGtleSBhcHA9IkVOIiBkYi1pZD0iMnMyZWFkc2F5czk1c2hl
-ZWF4OXB3MmFocHJkendhZDJ3YXg5IiB0aW1lc3RhbXA9IjE3NDY4NjQzNjQiIGd1aWQ9IjZkZDFi
-ODc1LTc1MDUtNDU1My05OGNkLTA5YWY3N2Y5MzZiZCI+MTk0PC9rZXk+PC9mb3JlaWduLWtleXM+
-PHJlZi10eXBlIG5hbWU9IkpvdXJuYWwgQXJ0aWNsZSI+MTc8L3JlZi10eXBlPjxjb250cmlidXRv
-cnM+PGF1dGhvcnM+PGF1dGhvcj5UYW4sIFBlbmc8L2F1dGhvcj48YXV0aG9yPldlaSwgWHVlamlh
-bzwvYXV0aG9yPjxhdXRob3I+SHVhbmcsIEh1aW1pbmc8L2F1dGhvcj48YXV0aG9yPldhbmcsIEZl
-aTwvYXV0aG9yPjxhdXRob3I+V2FuZywgWmh1Z3VvPC9hdXRob3I+PGF1dGhvcj5YaWUsIEppbnhp
-bjwvYXV0aG9yPjxhdXRob3I+V2FuZywgTG9uZ3lhbjwvYXV0aG9yPjxhdXRob3I+TGl1LCBEb25n
-eGlhbzwvYXV0aG9yPjxhdXRob3I+SHUsIFpob25nZG9uZzwvYXV0aG9yPjwvYXV0aG9ycz48L2Nv
-bnRyaWJ1dG9ycz48dGl0bGVzPjx0aXRsZT5BcHBsaWNhdGlvbiBvZiBvbWljcyB0ZWNobm9sb2dp
-ZXMgaW4gc3R1ZGllcyBvbiBhbnRpdHVtb3IgZWZmZWN0cyBvZiBUcmFkaXRpb25hbCBDaGluZXNl
-IE1lZGljaW5lPC90aXRsZT48c2Vjb25kYXJ5LXRpdGxlPkNoaW5lc2UgTWVkaWNpbmU8L3NlY29u
-ZGFyeS10aXRsZT48L3RpdGxlcz48cGVyaW9kaWNhbD48ZnVsbC10aXRsZT5DaGluZXNlIE1lZGlj
-aW5lPC9mdWxsLXRpdGxlPjwvcGVyaW9kaWNhbD48cGFnZXM+MS0yMDwvcGFnZXM+PHZvbHVtZT4x
-OTwvdm9sdW1lPjxudW1iZXI+MTwvbnVtYmVyPjxkYXRlcz48eWVhcj4yMDI0PC95ZWFyPjxwdWIt
-ZGF0ZXM+PGRhdGU+MjAyNC8wOS8wOTwvZGF0ZT48L3B1Yi1kYXRlcz48L2RhdGVzPjxpc2JuPjE3
-NDktODU0NjwvaXNibj48dXJscz48cmVsYXRlZC11cmxzPjx1cmw+aHR0cHM6Ly9kb2kub3JnLzEw
-LjExODYvczEzMDIwLTAyNC0wMDk5NS14PC91cmw+PC9yZWxhdGVkLXVybHM+PC91cmxzPjxlbGVj
-dHJvbmljLXJlc291cmNlLW51bT4xMC4xMTg2L3MxMzAyMC0wMjQtMDA5OTUteDwvZWxlY3Ryb25p
-Yy1yZXNvdXJjZS1udW0+PC9yZWNvcmQ+PC9DaXRlPjwvRW5kTm90ZT5=
+          <w:fldData xml:space="preserve">PEVuZE5vdGU+PENpdGU+PEF1dGhvcj5XdTwvQXV0aG9yPjxZZWFyPjIwMjM8L1llYXI+PFJlY051
+bT4yMDU8L1JlY051bT48RGlzcGxheVRleHQ+WzMxLCAzMl08L0Rpc3BsYXlUZXh0PjxyZWNvcmQ+
+PHJlYy1udW1iZXI+MjA1PC9yZWMtbnVtYmVyPjxmb3JlaWduLWtleXM+PGtleSBhcHA9IkVOIiBk
+Yi1pZD0iMnMyZWFkc2F5czk1c2hlZWF4OXB3MmFocHJkendhZDJ3YXg5IiB0aW1lc3RhbXA9IjE3
+NDY4OTE4MDIiIGd1aWQ9IjI0ZmQ0Y2E4LWFlYzItNGExZC04YzY0LWI3ZmZmM2Y1YWFmNiI+MjA1
+PC9rZXk+PC9mb3JlaWduLWtleXM+PHJlZi10eXBlIG5hbWU9IkpvdXJuYWwgQXJ0aWNsZSI+MTc8
+L3JlZi10eXBlPjxjb250cmlidXRvcnM+PGF1dGhvcnM+PGF1dGhvcj5XdSwgSmlubmE8L2F1dGhv
+cj48YXV0aG9yPkxpLCBKaWE8L2F1dGhvcj48YXV0aG9yPlh1LCBIdWl5YTwvYXV0aG9yPjxhdXRo
+b3I+UWl1LCBOaTwvYXV0aG9yPjxhdXRob3I+SHVhbmcsIFhpYW9qaWE8L2F1dGhvcj48YXV0aG9y
+PkxpLCBIb25nc2hlbmc8L2F1dGhvcj48L2F1dGhvcnM+PC9jb250cmlidXRvcnM+PHRpdGxlcz48
+dGl0bGU+UGVyaW9zdGluIGRyaXZlcyBleHRyYWNlbGx1bGFyIG1hdHJpeCBkZWdyYWRhdGlvbiwg
+c3RlbW5lc3MsIGFuZCBjaGVtb3Jlc2lzdGFuY2UgYnkgYWN0aXZhdGluZyB0aGUgTUFQSy9FUksg
+c2lnbmFsaW5nIHBhdGh3YXkgaW4gdHJpcGxl4oCTbmVnYXRpdmUgYnJlYXN0IGNhbmNlciBjZWxs
+czwvdGl0bGU+PHNlY29uZGFyeS10aXRsZT5MaXBpZHMgaW4gSGVhbHRoIGFuZCBEaXNlYXNlPC9z
+ZWNvbmRhcnktdGl0bGU+PC90aXRsZXM+PHBlcmlvZGljYWw+PGZ1bGwtdGl0bGU+TGlwaWRzIGlu
+IEhlYWx0aCBhbmQgRGlzZWFzZTwvZnVsbC10aXRsZT48L3BlcmlvZGljYWw+PHBhZ2VzPjEtMTQ8
+L3BhZ2VzPjx2b2x1bWU+MjI8L3ZvbHVtZT48bnVtYmVyPjE8L251bWJlcj48ZGF0ZXM+PHllYXI+
+MjAyMzwveWVhcj48cHViLWRhdGVzPjxkYXRlPjIwMjMvMDkvMTY8L2RhdGU+PC9wdWItZGF0ZXM+
+PC9kYXRlcz48aXNibj4xNDc2LTUxMVg8L2lzYm4+PHVybHM+PHJlbGF0ZWQtdXJscz48dXJsPmh0
+dHBzOi8vZG9pLm9yZy8xMC4xMTg2L3MxMjk0NC0wMjMtMDE5MTItMTwvdXJsPjwvcmVsYXRlZC11
+cmxzPjwvdXJscz48ZWxlY3Ryb25pYy1yZXNvdXJjZS1udW0+MTAuMTE4Ni9zMTI5NDQtMDIzLTAx
+OTEyLTE8L2VsZWN0cm9uaWMtcmVzb3VyY2UtbnVtPjwvcmVjb3JkPjwvQ2l0ZT48Q2l0ZT48QXV0
+aG9yPkxpdTwvQXV0aG9yPjxZZWFyPjIwMjM8L1llYXI+PFJlY051bT4yMDA8L1JlY051bT48cmVj
+b3JkPjxyZWMtbnVtYmVyPjIwMDwvcmVjLW51bWJlcj48Zm9yZWlnbi1rZXlzPjxrZXkgYXBwPSJF
+TiIgZGItaWQ9IjJzMmVhZHNheXM5NXNoZWVheDlwdzJhaHByZHp3YWQyd2F4OSIgdGltZXN0YW1w
+PSIxNzQ2ODY3NTY2IiBndWlkPSIyNDdjNDFiYy1jZDVkLTQyZTAtODFjMC00ODA1YzEwNzRmYTAi
+PjIwMDwva2V5PjwvZm9yZWlnbi1rZXlzPjxyZWYtdHlwZSBuYW1lPSJKb3VybmFsIEFydGljbGUi
+PjE3PC9yZWYtdHlwZT48Y29udHJpYnV0b3JzPjxhdXRob3JzPjxhdXRob3I+TGl1LCBZLjwvYXV0
+aG9yPjxhdXRob3I+SHUsIFkuPC9hdXRob3I+PGF1dGhvcj5YdWUsIEouPC9hdXRob3I+PGF1dGhv
+cj5MaSwgSi48L2F1dGhvcj48YXV0aG9yPllpLCBKLjwvYXV0aG9yPjxhdXRob3I+QnUsIEouPC9h
+dXRob3I+PGF1dGhvcj5aaGFuZywgWi48L2F1dGhvcj48YXV0aG9yPlFpdSwgUC48L2F1dGhvcj48
+YXV0aG9yPkd1LCBYLjwvYXV0aG9yPjwvYXV0aG9ycz48L2NvbnRyaWJ1dG9ycz48YXV0aC1hZGRy
+ZXNzPkRlcGFydG1lbnQgb2YgT25jb2xvZ3ksIFNoZW5namluZyBIb3NwaXRhbCBvZiBDaGluYSBN
+ZWRpY2FsIFVuaXZlcnNpdHksIFNoZW55YW5nLCAxMTAwMDQsIExpYW9uaW5nIFByb3ZpbmNlLCBD
+aGluYS4mI3hEO0RlcGFydG1lbnQgb2YgSGVhbHRoIE1hbmFnZW1lbnQsIFNoZW5namluZyBIb3Nw
+aXRhbCBvZiBDaGluYSBNZWRpY2FsIFVuaXZlcnNpdHksIFNoZW55YW5nLCAxMTAwMDQsIExpYW9u
+aW5nIFByb3ZpbmNlLCBDaGluYS4mI3hEO0RlcGFydG1lbnQgb2YgT25jb2xvZ3ksIFNoZW5namlu
+ZyBIb3NwaXRhbCBvZiBDaGluYSBNZWRpY2FsIFVuaXZlcnNpdHksIFNoZW55YW5nLCAxMTAwMDQs
+IExpYW9uaW5nIFByb3ZpbmNlLCBDaGluYS4genp5enotZG9jQDE2My5jb20uJiN4RDtEZXBhcnRt
+ZW50IG9mIEFuZXN0aGVzaW9sb2d5LCBTaGVuZ2ppbmcgSG9zcGl0YWwgb2YgQ2hpbmEgTWVkaWNh
+bCBVbml2ZXJzaXR5LCBTaGVueWFuZywgMTEwMDA0LCBMaWFvbmluZyBQcm92aW5jZSwgQ2hpbmEu
+IHN0b3JtMDUxM0AxNjMuY29tLiYjeEQ7RGVwYXJ0bWVudCBvZiBPbmNvbG9neSwgU2hlbmdqaW5n
+IEhvc3BpdGFsIG9mIENoaW5hIE1lZGljYWwgVW5pdmVyc2l0eSwgU2hlbnlhbmcsIDExMDAwNCwg
+TGlhb25pbmcgUHJvdmluY2UsIENoaW5hLiBqYWRlZ3hAMTYzLmNvbS48L2F1dGgtYWRkcmVzcz48
+dGl0bGVzPjx0aXRsZT5BZHZhbmNlcyBpbiBpbW11bm90aGVyYXB5IGZvciB0cmlwbGUtbmVnYXRp
+dmUgYnJlYXN0IGNhbmNlcjwvdGl0bGU+PHNlY29uZGFyeS10aXRsZT5Nb2wgQ2FuY2VyPC9zZWNv
+bmRhcnktdGl0bGU+PC90aXRsZXM+PHBlcmlvZGljYWw+PGZ1bGwtdGl0bGU+TW9sIENhbmNlcjwv
+ZnVsbC10aXRsZT48L3BlcmlvZGljYWw+PHBhZ2VzPjE0NTwvcGFnZXM+PHZvbHVtZT4yMjwvdm9s
+dW1lPjxudW1iZXI+MTwvbnVtYmVyPjxlZGl0aW9uPjIwMjMwOTAyPC9lZGl0aW9uPjxrZXl3b3Jk
+cz48a2V5d29yZD5IdW1hbnM8L2tleXdvcmQ+PGtleXdvcmQ+KlRyaXBsZSBOZWdhdGl2ZSBCcmVh
+c3QgTmVvcGxhc21zL3RoZXJhcHk8L2tleXdvcmQ+PGtleXdvcmQ+SW1tdW5vdGhlcmFweTwva2V5
+d29yZD48a2V5d29yZD5DZWxsIEN5Y2xlPC9rZXl3b3JkPjxrZXl3b3JkPkNlbGwgUHJvbGlmZXJh
+dGlvbjwva2V5d29yZD48a2V5d29yZD5HZW5ldGljIFRoZXJhcHk8L2tleXdvcmQ+PGtleXdvcmQ+
+VHVtb3IgTWljcm9lbnZpcm9ubWVudDwva2V5d29yZD48a2V5d29yZD5EcnVnIHJlc2lzdGFuY2U8
+L2tleXdvcmQ+PGtleXdvcmQ+SW1tdW5lIGNoZWNrcG9pbnQ8L2tleXdvcmQ+PGtleXdvcmQ+VHJp
+cGxlLW5lZ2F0aXZlIGJyZWFzdCBjYW5jZXI8L2tleXdvcmQ+PC9rZXl3b3Jkcz48ZGF0ZXM+PHll
+YXI+MjAyMzwveWVhcj48cHViLWRhdGVzPjxkYXRlPlNlcCAyPC9kYXRlPjwvcHViLWRhdGVzPjwv
+ZGF0ZXM+PGlzYm4+MTQ3Ni00NTk4PC9pc2JuPjxhY2Nlc3Npb24tbnVtPjM3NjYwMDM5PC9hY2Nl
+c3Npb24tbnVtPjx1cmxzPjwvdXJscz48Y3VzdG9tMT5UaGUgYXV0aG9ycyBkZWNsYXJlIG5vIGNv
+bXBldGluZyBpbnRlcmVzdHMuPC9jdXN0b20xPjxjdXN0b20yPlBNQzEwNDc0NzQzPC9jdXN0b20y
+PjxlbGVjdHJvbmljLXJlc291cmNlLW51bT4xMC4xMTg2L3MxMjk0My0wMjMtMDE4NTAtNzwvZWxl
+Y3Ryb25pYy1yZXNvdXJjZS1udW0+PHJlbW90ZS1kYXRhYmFzZS1wcm92aWRlcj5OTE08L3JlbW90
+ZS1kYXRhYmFzZS1wcm92aWRlcj48bGFuZ3VhZ2U+ZW5nPC9sYW5ndWFnZT48L3JlY29yZD48L0Np
+dGU+PC9FbmROb3RlPn==
 </w:fldData>
         </w:fldChar>
       </w:r>
@@ -3002,72 +3151,70 @@
       </w:r>
       <w:r>
         <w:fldChar w:fldCharType="begin">
-          <w:fldData xml:space="preserve">PEVuZE5vdGU+PENpdGU+PEF1dGhvcj5Nb3JhYml0bzwvQXV0aG9yPjxZZWFyPjIwMjU8L1llYXI+
-PFJlY051bT4xOTU8L1JlY051bT48RGlzcGxheVRleHQ+WzI1LCAzMCwgMzFdPC9EaXNwbGF5VGV4
-dD48cmVjb3JkPjxyZWMtbnVtYmVyPjE5NTwvcmVjLW51bWJlcj48Zm9yZWlnbi1rZXlzPjxrZXkg
-YXBwPSJFTiIgZGItaWQ9IjJzMmVhZHNheXM5NXNoZWVheDlwdzJhaHByZHp3YWQyd2F4OSIgdGlt
-ZXN0YW1wPSIxNzQ2ODY1NjYyIiBndWlkPSIwYTIyOTc0Ni03YzUyLTQ3ZjQtYjBkOS1jZmMxMDE1
-NWY1MGQiPjE5NTwva2V5PjwvZm9yZWlnbi1rZXlzPjxyZWYtdHlwZSBuYW1lPSJKb3VybmFsIEFy
-dGljbGUiPjE3PC9yZWYtdHlwZT48Y29udHJpYnV0b3JzPjxhdXRob3JzPjxhdXRob3I+TW9yYWJp
-dG8sIEF1cmVsaWE8L2F1dGhvcj48YXV0aG9yPkRlIFNpbW9uZSwgR2l1bGlhPC9hdXRob3I+PGF1
-dGhvcj5QYXN0b3JlbGxpLCBSb2JlcnRhPC9hdXRob3I+PGF1dGhvcj5CcnVuZWxsaSwgTGF1cmE8
-L2F1dGhvcj48YXV0aG9yPkZlcnJhcmlvLCBNYW51ZWxhPC9hdXRob3I+PC9hdXRob3JzPjwvY29u
-dHJpYnV0b3JzPjx0aXRsZXM+PHRpdGxlPkFsZ29yaXRobXMgYW5kIHRvb2xzIGZvciBkYXRhLWRy
-aXZlbiBvbWljcyBpbnRlZ3JhdGlvbiB0byBhY2hpZXZlIG11bHRpbGF5ZXIgYmlvbG9naWNhbCBp
-bnNpZ2h0czogYSBuYXJyYXRpdmUgcmV2aWV3PC90aXRsZT48c2Vjb25kYXJ5LXRpdGxlPkpvdXJu
-YWwgb2YgVHJhbnNsYXRpb25hbCBNZWRpY2luZTwvc2Vjb25kYXJ5LXRpdGxlPjwvdGl0bGVzPjxw
-ZXJpb2RpY2FsPjxmdWxsLXRpdGxlPkpvdXJuYWwgb2YgVHJhbnNsYXRpb25hbCBNZWRpY2luZTwv
-ZnVsbC10aXRsZT48L3BlcmlvZGljYWw+PHBhZ2VzPjEtMjY8L3BhZ2VzPjx2b2x1bWU+MjM8L3Zv
-bHVtZT48bnVtYmVyPjE8L251bWJlcj48ZGF0ZXM+PHllYXI+MjAyNTwveWVhcj48cHViLWRhdGVz
-PjxkYXRlPjIwMjUvMDQvMTA8L2RhdGU+PC9wdWItZGF0ZXM+PC9kYXRlcz48aXNibj4xNDc5LTU4
-NzY8L2lzYm4+PHVybHM+PHJlbGF0ZWQtdXJscz48dXJsPmh0dHBzOi8vZG9pLm9yZy8xMC4xMTg2
-L3MxMjk2Ny0wMjUtMDY0NDYteDwvdXJsPjwvcmVsYXRlZC11cmxzPjwvdXJscz48ZWxlY3Ryb25p
-Yy1yZXNvdXJjZS1udW0+MTAuMTE4Ni9zMTI5NjctMDI1LTA2NDQ2LXg8L2VsZWN0cm9uaWMtcmVz
-b3VyY2UtbnVtPjwvcmVjb3JkPjwvQ2l0ZT48Q2l0ZT48QXV0aG9yPkpvc2U8L0F1dGhvcj48WWVh
-cj4yMDI0PC9ZZWFyPjxSZWNOdW0+MjAyPC9SZWNOdW0+PHJlY29yZD48cmVjLW51bWJlcj4yMDI8
-L3JlYy1udW1iZXI+PGZvcmVpZ24ta2V5cz48a2V5IGFwcD0iRU4iIGRiLWlkPSIyczJlYWRzYXlz
-OTVzaGVlYXg5cHcyYWhwcmR6d2FkMndheDkiIHRpbWVzdGFtcD0iMTc0Njg2ODQzOSIgZ3VpZD0i
-NjFhM2JhYjYtYjM4MS00MDBkLTgyMzUtNWFiMDQ4NTU4YWE0Ij4yMDI8L2tleT48L2ZvcmVpZ24t
-a2V5cz48cmVmLXR5cGUgbmFtZT0iSm91cm5hbCBBcnRpY2xlIj4xNzwvcmVmLXR5cGU+PGNvbnRy
-aWJ1dG9ycz48YXV0aG9ycz48YXV0aG9yPkpvc2UsIEFubWk8L2F1dGhvcj48YXV0aG9yPkt1bGth
-cm5pLCBQYWxsYXZpPC9hdXRob3I+PGF1dGhvcj5UaGlsYWthbiwgSmF5YTwvYXV0aG9yPjxhdXRo
-b3I+TXVuaXNhbXksIE11cmFsaTwvYXV0aG9yPjxhdXRob3I+TWFsaG90cmEsIEFudml0YSBHdXB0
-YTwvYXV0aG9yPjxhdXRob3I+U2luZ2gsIEppdGVuZHJhPC9hdXRob3I+PGF1dGhvcj5LdW1hciwg
-QXNob2s8L2F1dGhvcj48YXV0aG9yPlJhbmduZWthciwgVml2ZWsgTS48L2F1dGhvcj48YXV0aG9y
-PkFyeWEsIE5laGE8L2F1dGhvcj48YXV0aG9yPlJhbywgTWFoYWRldjwvYXV0aG9yPjwvYXV0aG9y
-cz48L2NvbnRyaWJ1dG9ycz48dGl0bGVzPjx0aXRsZT5JbnRlZ3JhdGlvbiBvZiBwYW4tb21pY3Mg
-dGVjaG5vbG9naWVzIGFuZCB0aHJlZS1kaW1lbnNpb25hbCBpbiB2aXRybyB0dW1vciBtb2RlbHM6
-IGFuIGFwcHJvYWNoIHRvd2FyZCBkcnVnIGRpc2NvdmVyeSBhbmQgcHJlY2lzaW9uIG1lZGljaW5l
-PC90aXRsZT48c2Vjb25kYXJ5LXRpdGxlPk1vbGVjdWxhciBDYW5jZXI8L3NlY29uZGFyeS10aXRs
-ZT48L3RpdGxlcz48cGVyaW9kaWNhbD48ZnVsbC10aXRsZT5Nb2xlY3VsYXIgQ2FuY2VyPC9mdWxs
-LXRpdGxlPjwvcGVyaW9kaWNhbD48cGFnZXM+MS0yNDwvcGFnZXM+PHZvbHVtZT4yMzwvdm9sdW1l
-PjxudW1iZXI+MTwvbnVtYmVyPjxkYXRlcz48eWVhcj4yMDI0PC95ZWFyPjxwdWItZGF0ZXM+PGRh
-dGU+MjAyNC8wMy8wOTwvZGF0ZT48L3B1Yi1kYXRlcz48L2RhdGVzPjxpc2JuPjE0NzYtNDU5ODwv
-aXNibj48dXJscz48cmVsYXRlZC11cmxzPjx1cmw+aHR0cHM6Ly9kb2kub3JnLzEwLjExODYvczEy
-OTQzLTAyMy0wMTkxNi02PC91cmw+PC9yZWxhdGVkLXVybHM+PC91cmxzPjxlbGVjdHJvbmljLXJl
-c291cmNlLW51bT4xMC4xMTg2L3MxMjk0My0wMjMtMDE5MTYtNjwvZWxlY3Ryb25pYy1yZXNvdXJj
-ZS1udW0+PC9yZWNvcmQ+PC9DaXRlPjxDaXRlPjxBdXRob3I+VGFuPC9BdXRob3I+PFllYXI+MjAy
-NDwvWWVhcj48UmVjTnVtPjE5NDwvUmVjTnVtPjxyZWNvcmQ+PHJlYy1udW1iZXI+MTk0PC9yZWMt
-bnVtYmVyPjxmb3JlaWduLWtleXM+PGtleSBhcHA9IkVOIiBkYi1pZD0iMnMyZWFkc2F5czk1c2hl
-ZWF4OXB3MmFocHJkendhZDJ3YXg5IiB0aW1lc3RhbXA9IjE3NDY4NjQzNjQiIGd1aWQ9IjZkZDFi
-ODc1LTc1MDUtNDU1My05OGNkLTA5YWY3N2Y5MzZiZCI+MTk0PC9rZXk+PC9mb3JlaWduLWtleXM+
-PHJlZi10eXBlIG5hbWU9IkpvdXJuYWwgQXJ0aWNsZSI+MTc8L3JlZi10eXBlPjxjb250cmlidXRv
-cnM+PGF1dGhvcnM+PGF1dGhvcj5UYW4sIFBlbmc8L2F1dGhvcj48YXV0aG9yPldlaSwgWHVlamlh
-bzwvYXV0aG9yPjxhdXRob3I+SHVhbmcsIEh1aW1pbmc8L2F1dGhvcj48YXV0aG9yPldhbmcsIEZl
-aTwvYXV0aG9yPjxhdXRob3I+V2FuZywgWmh1Z3VvPC9hdXRob3I+PGF1dGhvcj5YaWUsIEppbnhp
-bjwvYXV0aG9yPjxhdXRob3I+V2FuZywgTG9uZ3lhbjwvYXV0aG9yPjxhdXRob3I+TGl1LCBEb25n
-eGlhbzwvYXV0aG9yPjxhdXRob3I+SHUsIFpob25nZG9uZzwvYXV0aG9yPjwvYXV0aG9ycz48L2Nv
-bnRyaWJ1dG9ycz48dGl0bGVzPjx0aXRsZT5BcHBsaWNhdGlvbiBvZiBvbWljcyB0ZWNobm9sb2dp
-ZXMgaW4gc3R1ZGllcyBvbiBhbnRpdHVtb3IgZWZmZWN0cyBvZiBUcmFkaXRpb25hbCBDaGluZXNl
-IE1lZGljaW5lPC90aXRsZT48c2Vjb25kYXJ5LXRpdGxlPkNoaW5lc2UgTWVkaWNpbmU8L3NlY29u
-ZGFyeS10aXRsZT48L3RpdGxlcz48cGVyaW9kaWNhbD48ZnVsbC10aXRsZT5DaGluZXNlIE1lZGlj
-aW5lPC9mdWxsLXRpdGxlPjwvcGVyaW9kaWNhbD48cGFnZXM+MS0yMDwvcGFnZXM+PHZvbHVtZT4x
-OTwvdm9sdW1lPjxudW1iZXI+MTwvbnVtYmVyPjxkYXRlcz48eWVhcj4yMDI0PC95ZWFyPjxwdWIt
-ZGF0ZXM+PGRhdGU+MjAyNC8wOS8wOTwvZGF0ZT48L3B1Yi1kYXRlcz48L2RhdGVzPjxpc2JuPjE3
-NDktODU0NjwvaXNibj48dXJscz48cmVsYXRlZC11cmxzPjx1cmw+aHR0cHM6Ly9kb2kub3JnLzEw
-LjExODYvczEzMDIwLTAyNC0wMDk5NS14PC91cmw+PC9yZWxhdGVkLXVybHM+PC91cmxzPjxlbGVj
-dHJvbmljLXJlc291cmNlLW51bT4xMC4xMTg2L3MxMzAyMC0wMjQtMDA5OTUteDwvZWxlY3Ryb25p
-Yy1yZXNvdXJjZS1udW0+PC9yZWNvcmQ+PC9DaXRlPjwvRW5kTm90ZT5=
+          <w:fldData xml:space="preserve">PEVuZE5vdGU+PENpdGU+PEF1dGhvcj5XdTwvQXV0aG9yPjxZZWFyPjIwMjM8L1llYXI+PFJlY051
+bT4yMDU8L1JlY051bT48RGlzcGxheVRleHQ+WzMxLCAzMl08L0Rpc3BsYXlUZXh0PjxyZWNvcmQ+
+PHJlYy1udW1iZXI+MjA1PC9yZWMtbnVtYmVyPjxmb3JlaWduLWtleXM+PGtleSBhcHA9IkVOIiBk
+Yi1pZD0iMnMyZWFkc2F5czk1c2hlZWF4OXB3MmFocHJkendhZDJ3YXg5IiB0aW1lc3RhbXA9IjE3
+NDY4OTE4MDIiIGd1aWQ9IjI0ZmQ0Y2E4LWFlYzItNGExZC04YzY0LWI3ZmZmM2Y1YWFmNiI+MjA1
+PC9rZXk+PC9mb3JlaWduLWtleXM+PHJlZi10eXBlIG5hbWU9IkpvdXJuYWwgQXJ0aWNsZSI+MTc8
+L3JlZi10eXBlPjxjb250cmlidXRvcnM+PGF1dGhvcnM+PGF1dGhvcj5XdSwgSmlubmE8L2F1dGhv
+cj48YXV0aG9yPkxpLCBKaWE8L2F1dGhvcj48YXV0aG9yPlh1LCBIdWl5YTwvYXV0aG9yPjxhdXRo
+b3I+UWl1LCBOaTwvYXV0aG9yPjxhdXRob3I+SHVhbmcsIFhpYW9qaWE8L2F1dGhvcj48YXV0aG9y
+PkxpLCBIb25nc2hlbmc8L2F1dGhvcj48L2F1dGhvcnM+PC9jb250cmlidXRvcnM+PHRpdGxlcz48
+dGl0bGU+UGVyaW9zdGluIGRyaXZlcyBleHRyYWNlbGx1bGFyIG1hdHJpeCBkZWdyYWRhdGlvbiwg
+c3RlbW5lc3MsIGFuZCBjaGVtb3Jlc2lzdGFuY2UgYnkgYWN0aXZhdGluZyB0aGUgTUFQSy9FUksg
+c2lnbmFsaW5nIHBhdGh3YXkgaW4gdHJpcGxl4oCTbmVnYXRpdmUgYnJlYXN0IGNhbmNlciBjZWxs
+czwvdGl0bGU+PHNlY29uZGFyeS10aXRsZT5MaXBpZHMgaW4gSGVhbHRoIGFuZCBEaXNlYXNlPC9z
+ZWNvbmRhcnktdGl0bGU+PC90aXRsZXM+PHBlcmlvZGljYWw+PGZ1bGwtdGl0bGU+TGlwaWRzIGlu
+IEhlYWx0aCBhbmQgRGlzZWFzZTwvZnVsbC10aXRsZT48L3BlcmlvZGljYWw+PHBhZ2VzPjEtMTQ8
+L3BhZ2VzPjx2b2x1bWU+MjI8L3ZvbHVtZT48bnVtYmVyPjE8L251bWJlcj48ZGF0ZXM+PHllYXI+
+MjAyMzwveWVhcj48cHViLWRhdGVzPjxkYXRlPjIwMjMvMDkvMTY8L2RhdGU+PC9wdWItZGF0ZXM+
+PC9kYXRlcz48aXNibj4xNDc2LTUxMVg8L2lzYm4+PHVybHM+PHJlbGF0ZWQtdXJscz48dXJsPmh0
+dHBzOi8vZG9pLm9yZy8xMC4xMTg2L3MxMjk0NC0wMjMtMDE5MTItMTwvdXJsPjwvcmVsYXRlZC11
+cmxzPjwvdXJscz48ZWxlY3Ryb25pYy1yZXNvdXJjZS1udW0+MTAuMTE4Ni9zMTI5NDQtMDIzLTAx
+OTEyLTE8L2VsZWN0cm9uaWMtcmVzb3VyY2UtbnVtPjwvcmVjb3JkPjwvQ2l0ZT48Q2l0ZT48QXV0
+aG9yPkxpdTwvQXV0aG9yPjxZZWFyPjIwMjM8L1llYXI+PFJlY051bT4yMDA8L1JlY051bT48cmVj
+b3JkPjxyZWMtbnVtYmVyPjIwMDwvcmVjLW51bWJlcj48Zm9yZWlnbi1rZXlzPjxrZXkgYXBwPSJF
+TiIgZGItaWQ9IjJzMmVhZHNheXM5NXNoZWVheDlwdzJhaHByZHp3YWQyd2F4OSIgdGltZXN0YW1w
+PSIxNzQ2ODY3NTY2IiBndWlkPSIyNDdjNDFiYy1jZDVkLTQyZTAtODFjMC00ODA1YzEwNzRmYTAi
+PjIwMDwva2V5PjwvZm9yZWlnbi1rZXlzPjxyZWYtdHlwZSBuYW1lPSJKb3VybmFsIEFydGljbGUi
+PjE3PC9yZWYtdHlwZT48Y29udHJpYnV0b3JzPjxhdXRob3JzPjxhdXRob3I+TGl1LCBZLjwvYXV0
+aG9yPjxhdXRob3I+SHUsIFkuPC9hdXRob3I+PGF1dGhvcj5YdWUsIEouPC9hdXRob3I+PGF1dGhv
+cj5MaSwgSi48L2F1dGhvcj48YXV0aG9yPllpLCBKLjwvYXV0aG9yPjxhdXRob3I+QnUsIEouPC9h
+dXRob3I+PGF1dGhvcj5aaGFuZywgWi48L2F1dGhvcj48YXV0aG9yPlFpdSwgUC48L2F1dGhvcj48
+YXV0aG9yPkd1LCBYLjwvYXV0aG9yPjwvYXV0aG9ycz48L2NvbnRyaWJ1dG9ycz48YXV0aC1hZGRy
+ZXNzPkRlcGFydG1lbnQgb2YgT25jb2xvZ3ksIFNoZW5namluZyBIb3NwaXRhbCBvZiBDaGluYSBN
+ZWRpY2FsIFVuaXZlcnNpdHksIFNoZW55YW5nLCAxMTAwMDQsIExpYW9uaW5nIFByb3ZpbmNlLCBD
+aGluYS4mI3hEO0RlcGFydG1lbnQgb2YgSGVhbHRoIE1hbmFnZW1lbnQsIFNoZW5namluZyBIb3Nw
+aXRhbCBvZiBDaGluYSBNZWRpY2FsIFVuaXZlcnNpdHksIFNoZW55YW5nLCAxMTAwMDQsIExpYW9u
+aW5nIFByb3ZpbmNlLCBDaGluYS4mI3hEO0RlcGFydG1lbnQgb2YgT25jb2xvZ3ksIFNoZW5namlu
+ZyBIb3NwaXRhbCBvZiBDaGluYSBNZWRpY2FsIFVuaXZlcnNpdHksIFNoZW55YW5nLCAxMTAwMDQs
+IExpYW9uaW5nIFByb3ZpbmNlLCBDaGluYS4genp5enotZG9jQDE2My5jb20uJiN4RDtEZXBhcnRt
+ZW50IG9mIEFuZXN0aGVzaW9sb2d5LCBTaGVuZ2ppbmcgSG9zcGl0YWwgb2YgQ2hpbmEgTWVkaWNh
+bCBVbml2ZXJzaXR5LCBTaGVueWFuZywgMTEwMDA0LCBMaWFvbmluZyBQcm92aW5jZSwgQ2hpbmEu
+IHN0b3JtMDUxM0AxNjMuY29tLiYjeEQ7RGVwYXJ0bWVudCBvZiBPbmNvbG9neSwgU2hlbmdqaW5n
+IEhvc3BpdGFsIG9mIENoaW5hIE1lZGljYWwgVW5pdmVyc2l0eSwgU2hlbnlhbmcsIDExMDAwNCwg
+TGlhb25pbmcgUHJvdmluY2UsIENoaW5hLiBqYWRlZ3hAMTYzLmNvbS48L2F1dGgtYWRkcmVzcz48
+dGl0bGVzPjx0aXRsZT5BZHZhbmNlcyBpbiBpbW11bm90aGVyYXB5IGZvciB0cmlwbGUtbmVnYXRp
+dmUgYnJlYXN0IGNhbmNlcjwvdGl0bGU+PHNlY29uZGFyeS10aXRsZT5Nb2wgQ2FuY2VyPC9zZWNv
+bmRhcnktdGl0bGU+PC90aXRsZXM+PHBlcmlvZGljYWw+PGZ1bGwtdGl0bGU+TW9sIENhbmNlcjwv
+ZnVsbC10aXRsZT48L3BlcmlvZGljYWw+PHBhZ2VzPjE0NTwvcGFnZXM+PHZvbHVtZT4yMjwvdm9s
+dW1lPjxudW1iZXI+MTwvbnVtYmVyPjxlZGl0aW9uPjIwMjMwOTAyPC9lZGl0aW9uPjxrZXl3b3Jk
+cz48a2V5d29yZD5IdW1hbnM8L2tleXdvcmQ+PGtleXdvcmQ+KlRyaXBsZSBOZWdhdGl2ZSBCcmVh
+c3QgTmVvcGxhc21zL3RoZXJhcHk8L2tleXdvcmQ+PGtleXdvcmQ+SW1tdW5vdGhlcmFweTwva2V5
+d29yZD48a2V5d29yZD5DZWxsIEN5Y2xlPC9rZXl3b3JkPjxrZXl3b3JkPkNlbGwgUHJvbGlmZXJh
+dGlvbjwva2V5d29yZD48a2V5d29yZD5HZW5ldGljIFRoZXJhcHk8L2tleXdvcmQ+PGtleXdvcmQ+
+VHVtb3IgTWljcm9lbnZpcm9ubWVudDwva2V5d29yZD48a2V5d29yZD5EcnVnIHJlc2lzdGFuY2U8
+L2tleXdvcmQ+PGtleXdvcmQ+SW1tdW5lIGNoZWNrcG9pbnQ8L2tleXdvcmQ+PGtleXdvcmQ+VHJp
+cGxlLW5lZ2F0aXZlIGJyZWFzdCBjYW5jZXI8L2tleXdvcmQ+PC9rZXl3b3Jkcz48ZGF0ZXM+PHll
+YXI+MjAyMzwveWVhcj48cHViLWRhdGVzPjxkYXRlPlNlcCAyPC9kYXRlPjwvcHViLWRhdGVzPjwv
+ZGF0ZXM+PGlzYm4+MTQ3Ni00NTk4PC9pc2JuPjxhY2Nlc3Npb24tbnVtPjM3NjYwMDM5PC9hY2Nl
+c3Npb24tbnVtPjx1cmxzPjwvdXJscz48Y3VzdG9tMT5UaGUgYXV0aG9ycyBkZWNsYXJlIG5vIGNv
+bXBldGluZyBpbnRlcmVzdHMuPC9jdXN0b20xPjxjdXN0b20yPlBNQzEwNDc0NzQzPC9jdXN0b20y
+PjxlbGVjdHJvbmljLXJlc291cmNlLW51bT4xMC4xMTg2L3MxMjk0My0wMjMtMDE4NTAtNzwvZWxl
+Y3Ryb25pYy1yZXNvdXJjZS1udW0+PHJlbW90ZS1kYXRhYmFzZS1wcm92aWRlcj5OTE08L3JlbW90
+ZS1kYXRhYmFzZS1wcm92aWRlcj48bGFuZ3VhZ2U+ZW5nPC9sYW5ndWFnZT48L3JlY29yZD48L0Np
+dGU+PC9FbmROb3RlPn==
 </w:fldData>
         </w:fldChar>
       </w:r>
@@ -3084,15 +3231,1070 @@
         <w:rPr>
           <w:noProof/>
         </w:rPr>
-        <w:t>[25, 30, 31]</w:t>
+        <w:t>[31, 32]</w:t>
       </w:r>
       <w:r>
         <w:fldChar w:fldCharType="end"/>
       </w:r>
       <w:r>
-        <w:t>, this review has a focus on studies that use RNA sequencing and/or machine learning for diagnosis or classification.</w:t>
-      </w:r>
-    </w:p>
+        <w:t>.</w:t>
+      </w:r>
+      <w:r>
+        <w:t xml:space="preserve"> </w:t>
+      </w:r>
+      <w:r>
+        <w:t>Regarding progression, and treatment, the TIME plays a</w:t>
+      </w:r>
+      <w:r>
+        <w:t>n increasing</w:t>
+      </w:r>
+      <w:r>
+        <w:t xml:space="preserve"> role</w:t>
+      </w:r>
+      <w:r>
+        <w:t xml:space="preserve"> although </w:t>
+      </w:r>
+      <w:r>
+        <w:t xml:space="preserve">the understanding of the processes is incomplete </w:t>
+      </w:r>
+      <w:r>
+        <w:fldChar w:fldCharType="begin"/>
+      </w:r>
+      <w:r>
+        <w:instrText xml:space="preserve"> ADDIN EN.CITE &lt;EndNote&gt;&lt;Cite&gt;&lt;Author&gt;Roostee&lt;/Author&gt;&lt;Year&gt;2024&lt;/Year&gt;&lt;RecNum&gt;258&lt;/RecNum&gt;&lt;DisplayText&gt;[14]&lt;/DisplayText&gt;&lt;record&gt;&lt;rec-number&gt;258&lt;/rec-number&gt;&lt;foreign-keys&gt;&lt;key app="EN" db-id="2s2eadsays95sheeax9pw2ahprdzwad2wax9" timestamp="1747572215" guid="64e39ce9-65c2-4b7c-b16b-b6c554b16cd7"&gt;258&lt;/key&gt;&lt;/foreign-keys&gt;&lt;ref-type name="Journal Article"&gt;17&lt;/ref-type&gt;&lt;contributors&gt;&lt;authors&gt;&lt;author&gt;Roostee, Suze&lt;/author&gt;&lt;author&gt;Ehinger, Daniel&lt;/author&gt;&lt;author&gt;Jönsson, Mats&lt;/author&gt;&lt;author&gt;Phung, Bengt&lt;/author&gt;&lt;author&gt;Jönsson, Göran&lt;/author&gt;&lt;author&gt;Sjödahl, Gottfrid&lt;/author&gt;&lt;author&gt;Staaf, Johan&lt;/author&gt;&lt;author&gt;Aine, Mattias&lt;/author&gt;&lt;/authors&gt;&lt;/contributors&gt;&lt;titles&gt;&lt;title&gt;Tumour immune characterisation of primary triple-negative breast cancer using automated image quantification of immunohistochemistry-stained immune cells&lt;/title&gt;&lt;secondary-title&gt;Scientific Reports&lt;/secondary-title&gt;&lt;/titles&gt;&lt;periodical&gt;&lt;full-title&gt;Scientific Reports&lt;/full-title&gt;&lt;/periodical&gt;&lt;pages&gt;21417&lt;/pages&gt;&lt;volume&gt;14&lt;/volume&gt;&lt;number&gt;1&lt;/number&gt;&lt;dates&gt;&lt;year&gt;2024&lt;/year&gt;&lt;pub-dates&gt;&lt;date&gt;2024/09/13&lt;/date&gt;&lt;/pub-dates&gt;&lt;/dates&gt;&lt;isbn&gt;2045-2322&lt;/isbn&gt;&lt;urls&gt;&lt;related-urls&gt;&lt;url&gt;https://doi.org/10.1038/s41598-024-72306-1&lt;/url&gt;&lt;/related-urls&gt;&lt;/urls&gt;&lt;electronic-resource-num&gt;10.1038/s41598-024-72306-1&lt;/electronic-resource-num&gt;&lt;/record&gt;&lt;/Cite&gt;&lt;/EndNote&gt;</w:instrText>
+      </w:r>
+      <w:r>
+        <w:fldChar w:fldCharType="separate"/>
+      </w:r>
+      <w:r>
+        <w:rPr>
+          <w:noProof/>
+        </w:rPr>
+        <w:t>[14]</w:t>
+      </w:r>
+      <w:r>
+        <w:fldChar w:fldCharType="end"/>
+      </w:r>
+      <w:r>
+        <w:t>.</w:t>
+      </w:r>
+      <w:r>
+        <w:t xml:space="preserve"> </w:t>
+      </w:r>
+      <w:r>
+        <w:t xml:space="preserve">Within the context of subtypes, </w:t>
+      </w:r>
+      <w:r>
+        <w:t xml:space="preserve">the TIME has also been included in recent research </w:t>
+      </w:r>
+      <w:r>
+        <w:fldChar w:fldCharType="begin"/>
+      </w:r>
+      <w:r>
+        <w:instrText xml:space="preserve"> ADDIN EN.CITE &lt;EndNote&gt;&lt;Cite&gt;&lt;Author&gt;Aine&lt;/Author&gt;&lt;Year&gt;2025&lt;/Year&gt;&lt;RecNum&gt;253&lt;/RecNum&gt;&lt;DisplayText&gt;[33]&lt;/DisplayText&gt;&lt;record&gt;&lt;rec-number&gt;253&lt;/rec-number&gt;&lt;foreign-keys&gt;&lt;key app="EN" db-id="2s2eadsays95sheeax9pw2ahprdzwad2wax9" timestamp="1747559146" guid="56ce0418-9bb4-48ce-901f-bf5db911538b"&gt;253&lt;/key&gt;&lt;/foreign-keys&gt;&lt;ref-type name="Journal Article"&gt;17&lt;/ref-type&gt;&lt;contributors&gt;&lt;authors&gt;&lt;author&gt;Aine, Mattias&lt;/author&gt;&lt;author&gt;Nacer, Deborah F.&lt;/author&gt;&lt;author&gt;Arbajian, Elsa&lt;/author&gt;&lt;author&gt;Veerla, Srinivas&lt;/author&gt;&lt;author&gt;Karlsson, Anna&lt;/author&gt;&lt;author&gt;Häkkinen, Jari&lt;/author&gt;&lt;author&gt;Johansson, Henrik J.&lt;/author&gt;&lt;author&gt;Rosengren, Frida&lt;/author&gt;&lt;author&gt;Vallon-Christersson, Johan&lt;/author&gt;&lt;author&gt;Borg, Åke&lt;/author&gt;&lt;author&gt;Staaf, Johan&lt;/author&gt;&lt;/authors&gt;&lt;/contributors&gt;&lt;titles&gt;&lt;title&gt;The DNA methylation landscape of primary triple-negative breast cancer&lt;/title&gt;&lt;secondary-title&gt;Nature Communications&lt;/secondary-title&gt;&lt;/titles&gt;&lt;periodical&gt;&lt;full-title&gt;Nature Communications&lt;/full-title&gt;&lt;/periodical&gt;&lt;pages&gt;3041&lt;/pages&gt;&lt;volume&gt;16&lt;/volume&gt;&lt;number&gt;1&lt;/number&gt;&lt;dates&gt;&lt;year&gt;2025&lt;/year&gt;&lt;pub-dates&gt;&lt;date&gt;2025/03/28&lt;/date&gt;&lt;/pub-dates&gt;&lt;/dates&gt;&lt;isbn&gt;2041-1723&lt;/isbn&gt;&lt;urls&gt;&lt;related-urls&gt;&lt;url&gt;https://doi.org/10.1038/s41467-025-58158-x&lt;/url&gt;&lt;/related-urls&gt;&lt;/urls&gt;&lt;electronic-resource-num&gt;10.1038/s41467-025-58158-x&lt;/electronic-resource-num&gt;&lt;/record&gt;&lt;/Cite&gt;&lt;/EndNote&gt;</w:instrText>
+      </w:r>
+      <w:r>
+        <w:fldChar w:fldCharType="separate"/>
+      </w:r>
+      <w:r>
+        <w:rPr>
+          <w:noProof/>
+        </w:rPr>
+        <w:t>[33]</w:t>
+      </w:r>
+      <w:r>
+        <w:fldChar w:fldCharType="end"/>
+      </w:r>
+      <w:r>
+        <w:t>.</w:t>
+      </w:r>
+      <w:r>
+        <w:t xml:space="preserve"> </w:t>
+      </w:r>
+    </w:p>
+    <w:p/>
+    <w:p>
+      <w:pPr>
+        <w:rPr>
+          <w:b/>
+          <w:bCs/>
+        </w:rPr>
+      </w:pPr>
+      <w:r>
+        <w:rPr>
+          <w:b/>
+          <w:bCs/>
+        </w:rPr>
+        <w:t>Subtyping</w:t>
+      </w:r>
+    </w:p>
+    <w:p>
+      <w:r>
+        <w:t>W</w:t>
+      </w:r>
+      <w:r>
+        <w:t xml:space="preserve">ithin different subtypes of TNBC </w:t>
+      </w:r>
+      <w:r>
+        <w:t>t</w:t>
+      </w:r>
+      <w:r>
+        <w:t xml:space="preserve">he heterogeneity of TME </w:t>
+      </w:r>
+      <w:r>
+        <w:t>is notably pronounced</w:t>
+      </w:r>
+      <w:r>
+        <w:t xml:space="preserve"> </w:t>
+      </w:r>
+      <w:r>
+        <w:fldChar w:fldCharType="begin">
+          <w:fldData xml:space="preserve">PEVuZE5vdGU+PENpdGU+PEF1dGhvcj5BaW5lPC9BdXRob3I+PFllYXI+MjAyNTwvWWVhcj48UmVj
+TnVtPjI1MzwvUmVjTnVtPjxEaXNwbGF5VGV4dD5bMzIsIDMzXTwvRGlzcGxheVRleHQ+PHJlY29y
+ZD48cmVjLW51bWJlcj4yNTM8L3JlYy1udW1iZXI+PGZvcmVpZ24ta2V5cz48a2V5IGFwcD0iRU4i
+IGRiLWlkPSIyczJlYWRzYXlzOTVzaGVlYXg5cHcyYWhwcmR6d2FkMndheDkiIHRpbWVzdGFtcD0i
+MTc0NzU1OTE0NiIgZ3VpZD0iNTZjZTA0MTgtOWJiNC00OGNlLTkwMWYtYmY1ZGI5MTE1MzhiIj4y
+NTM8L2tleT48L2ZvcmVpZ24ta2V5cz48cmVmLXR5cGUgbmFtZT0iSm91cm5hbCBBcnRpY2xlIj4x
+NzwvcmVmLXR5cGU+PGNvbnRyaWJ1dG9ycz48YXV0aG9ycz48YXV0aG9yPkFpbmUsIE1hdHRpYXM8
+L2F1dGhvcj48YXV0aG9yPk5hY2VyLCBEZWJvcmFoIEYuPC9hdXRob3I+PGF1dGhvcj5BcmJhamlh
+biwgRWxzYTwvYXV0aG9yPjxhdXRob3I+VmVlcmxhLCBTcmluaXZhczwvYXV0aG9yPjxhdXRob3I+
+S2FybHNzb24sIEFubmE8L2F1dGhvcj48YXV0aG9yPkjDpGtraW5lbiwgSmFyaTwvYXV0aG9yPjxh
+dXRob3I+Sm9oYW5zc29uLCBIZW5yaWsgSi48L2F1dGhvcj48YXV0aG9yPlJvc2VuZ3JlbiwgRnJp
+ZGE8L2F1dGhvcj48YXV0aG9yPlZhbGxvbi1DaHJpc3RlcnNzb24sIEpvaGFuPC9hdXRob3I+PGF1
+dGhvcj5Cb3JnLCDDhWtlPC9hdXRob3I+PGF1dGhvcj5TdGFhZiwgSm9oYW48L2F1dGhvcj48L2F1
+dGhvcnM+PC9jb250cmlidXRvcnM+PHRpdGxlcz48dGl0bGU+VGhlIEROQSBtZXRoeWxhdGlvbiBs
+YW5kc2NhcGUgb2YgcHJpbWFyeSB0cmlwbGUtbmVnYXRpdmUgYnJlYXN0IGNhbmNlcjwvdGl0bGU+
+PHNlY29uZGFyeS10aXRsZT5OYXR1cmUgQ29tbXVuaWNhdGlvbnM8L3NlY29uZGFyeS10aXRsZT48
+L3RpdGxlcz48cGVyaW9kaWNhbD48ZnVsbC10aXRsZT5OYXR1cmUgQ29tbXVuaWNhdGlvbnM8L2Z1
+bGwtdGl0bGU+PC9wZXJpb2RpY2FsPjxwYWdlcz4zMDQxPC9wYWdlcz48dm9sdW1lPjE2PC92b2x1
+bWU+PG51bWJlcj4xPC9udW1iZXI+PGRhdGVzPjx5ZWFyPjIwMjU8L3llYXI+PHB1Yi1kYXRlcz48
+ZGF0ZT4yMDI1LzAzLzI4PC9kYXRlPjwvcHViLWRhdGVzPjwvZGF0ZXM+PGlzYm4+MjA0MS0xNzIz
+PC9pc2JuPjx1cmxzPjxyZWxhdGVkLXVybHM+PHVybD5odHRwczovL2RvaS5vcmcvMTAuMTAzOC9z
+NDE0NjctMDI1LTU4MTU4LXg8L3VybD48L3JlbGF0ZWQtdXJscz48L3VybHM+PGVsZWN0cm9uaWMt
+cmVzb3VyY2UtbnVtPjEwLjEwMzgvczQxNDY3LTAyNS01ODE1OC14PC9lbGVjdHJvbmljLXJlc291
+cmNlLW51bT48L3JlY29yZD48L0NpdGU+PENpdGU+PEF1dGhvcj5MaXU8L0F1dGhvcj48WWVhcj4y
+MDIzPC9ZZWFyPjxSZWNOdW0+MjAwPC9SZWNOdW0+PHJlY29yZD48cmVjLW51bWJlcj4yMDA8L3Jl
+Yy1udW1iZXI+PGZvcmVpZ24ta2V5cz48a2V5IGFwcD0iRU4iIGRiLWlkPSIyczJlYWRzYXlzOTVz
+aGVlYXg5cHcyYWhwcmR6d2FkMndheDkiIHRpbWVzdGFtcD0iMTc0Njg2NzU2NiIgZ3VpZD0iMjQ3
+YzQxYmMtY2Q1ZC00MmUwLTgxYzAtNDgwNWMxMDc0ZmEwIj4yMDA8L2tleT48L2ZvcmVpZ24ta2V5
+cz48cmVmLXR5cGUgbmFtZT0iSm91cm5hbCBBcnRpY2xlIj4xNzwvcmVmLXR5cGU+PGNvbnRyaWJ1
+dG9ycz48YXV0aG9ycz48YXV0aG9yPkxpdSwgWS48L2F1dGhvcj48YXV0aG9yPkh1LCBZLjwvYXV0
+aG9yPjxhdXRob3I+WHVlLCBKLjwvYXV0aG9yPjxhdXRob3I+TGksIEouPC9hdXRob3I+PGF1dGhv
+cj5ZaSwgSi48L2F1dGhvcj48YXV0aG9yPkJ1LCBKLjwvYXV0aG9yPjxhdXRob3I+WmhhbmcsIFou
+PC9hdXRob3I+PGF1dGhvcj5RaXUsIFAuPC9hdXRob3I+PGF1dGhvcj5HdSwgWC48L2F1dGhvcj48
+L2F1dGhvcnM+PC9jb250cmlidXRvcnM+PGF1dGgtYWRkcmVzcz5EZXBhcnRtZW50IG9mIE9uY29s
+b2d5LCBTaGVuZ2ppbmcgSG9zcGl0YWwgb2YgQ2hpbmEgTWVkaWNhbCBVbml2ZXJzaXR5LCBTaGVu
+eWFuZywgMTEwMDA0LCBMaWFvbmluZyBQcm92aW5jZSwgQ2hpbmEuJiN4RDtEZXBhcnRtZW50IG9m
+IEhlYWx0aCBNYW5hZ2VtZW50LCBTaGVuZ2ppbmcgSG9zcGl0YWwgb2YgQ2hpbmEgTWVkaWNhbCBV
+bml2ZXJzaXR5LCBTaGVueWFuZywgMTEwMDA0LCBMaWFvbmluZyBQcm92aW5jZSwgQ2hpbmEuJiN4
+RDtEZXBhcnRtZW50IG9mIE9uY29sb2d5LCBTaGVuZ2ppbmcgSG9zcGl0YWwgb2YgQ2hpbmEgTWVk
+aWNhbCBVbml2ZXJzaXR5LCBTaGVueWFuZywgMTEwMDA0LCBMaWFvbmluZyBQcm92aW5jZSwgQ2hp
+bmEuIHp6eXp6LWRvY0AxNjMuY29tLiYjeEQ7RGVwYXJ0bWVudCBvZiBBbmVzdGhlc2lvbG9neSwg
+U2hlbmdqaW5nIEhvc3BpdGFsIG9mIENoaW5hIE1lZGljYWwgVW5pdmVyc2l0eSwgU2hlbnlhbmcs
+IDExMDAwNCwgTGlhb25pbmcgUHJvdmluY2UsIENoaW5hLiBzdG9ybTA1MTNAMTYzLmNvbS4mI3hE
+O0RlcGFydG1lbnQgb2YgT25jb2xvZ3ksIFNoZW5namluZyBIb3NwaXRhbCBvZiBDaGluYSBNZWRp
+Y2FsIFVuaXZlcnNpdHksIFNoZW55YW5nLCAxMTAwMDQsIExpYW9uaW5nIFByb3ZpbmNlLCBDaGlu
+YS4gamFkZWd4QDE2My5jb20uPC9hdXRoLWFkZHJlc3M+PHRpdGxlcz48dGl0bGU+QWR2YW5jZXMg
+aW4gaW1tdW5vdGhlcmFweSBmb3IgdHJpcGxlLW5lZ2F0aXZlIGJyZWFzdCBjYW5jZXI8L3RpdGxl
+PjxzZWNvbmRhcnktdGl0bGU+TW9sIENhbmNlcjwvc2Vjb25kYXJ5LXRpdGxlPjwvdGl0bGVzPjxw
+ZXJpb2RpY2FsPjxmdWxsLXRpdGxlPk1vbCBDYW5jZXI8L2Z1bGwtdGl0bGU+PC9wZXJpb2RpY2Fs
+PjxwYWdlcz4xNDU8L3BhZ2VzPjx2b2x1bWU+MjI8L3ZvbHVtZT48bnVtYmVyPjE8L251bWJlcj48
+ZWRpdGlvbj4yMDIzMDkwMjwvZWRpdGlvbj48a2V5d29yZHM+PGtleXdvcmQ+SHVtYW5zPC9rZXl3
+b3JkPjxrZXl3b3JkPipUcmlwbGUgTmVnYXRpdmUgQnJlYXN0IE5lb3BsYXNtcy90aGVyYXB5PC9r
+ZXl3b3JkPjxrZXl3b3JkPkltbXVub3RoZXJhcHk8L2tleXdvcmQ+PGtleXdvcmQ+Q2VsbCBDeWNs
+ZTwva2V5d29yZD48a2V5d29yZD5DZWxsIFByb2xpZmVyYXRpb248L2tleXdvcmQ+PGtleXdvcmQ+
+R2VuZXRpYyBUaGVyYXB5PC9rZXl3b3JkPjxrZXl3b3JkPlR1bW9yIE1pY3JvZW52aXJvbm1lbnQ8
+L2tleXdvcmQ+PGtleXdvcmQ+RHJ1ZyByZXNpc3RhbmNlPC9rZXl3b3JkPjxrZXl3b3JkPkltbXVu
+ZSBjaGVja3BvaW50PC9rZXl3b3JkPjxrZXl3b3JkPlRyaXBsZS1uZWdhdGl2ZSBicmVhc3QgY2Fu
+Y2VyPC9rZXl3b3JkPjwva2V5d29yZHM+PGRhdGVzPjx5ZWFyPjIwMjM8L3llYXI+PHB1Yi1kYXRl
+cz48ZGF0ZT5TZXAgMjwvZGF0ZT48L3B1Yi1kYXRlcz48L2RhdGVzPjxpc2JuPjE0NzYtNDU5ODwv
+aXNibj48YWNjZXNzaW9uLW51bT4zNzY2MDAzOTwvYWNjZXNzaW9uLW51bT48dXJscz48L3VybHM+
+PGN1c3RvbTE+VGhlIGF1dGhvcnMgZGVjbGFyZSBubyBjb21wZXRpbmcgaW50ZXJlc3RzLjwvY3Vz
+dG9tMT48Y3VzdG9tMj5QTUMxMDQ3NDc0MzwvY3VzdG9tMj48ZWxlY3Ryb25pYy1yZXNvdXJjZS1u
+dW0+MTAuMTE4Ni9zMTI5NDMtMDIzLTAxODUwLTc8L2VsZWN0cm9uaWMtcmVzb3VyY2UtbnVtPjxy
+ZW1vdGUtZGF0YWJhc2UtcHJvdmlkZXI+TkxNPC9yZW1vdGUtZGF0YWJhc2UtcHJvdmlkZXI+PGxh
+bmd1YWdlPmVuZzwvbGFuZ3VhZ2U+PC9yZWNvcmQ+PC9DaXRlPjwvRW5kTm90ZT4A
+</w:fldData>
+        </w:fldChar>
+      </w:r>
+      <w:r>
+        <w:instrText xml:space="preserve"> ADDIN EN.CITE </w:instrText>
+      </w:r>
+      <w:r>
+        <w:fldChar w:fldCharType="begin">
+          <w:fldData xml:space="preserve">PEVuZE5vdGU+PENpdGU+PEF1dGhvcj5BaW5lPC9BdXRob3I+PFllYXI+MjAyNTwvWWVhcj48UmVj
+TnVtPjI1MzwvUmVjTnVtPjxEaXNwbGF5VGV4dD5bMzIsIDMzXTwvRGlzcGxheVRleHQ+PHJlY29y
+ZD48cmVjLW51bWJlcj4yNTM8L3JlYy1udW1iZXI+PGZvcmVpZ24ta2V5cz48a2V5IGFwcD0iRU4i
+IGRiLWlkPSIyczJlYWRzYXlzOTVzaGVlYXg5cHcyYWhwcmR6d2FkMndheDkiIHRpbWVzdGFtcD0i
+MTc0NzU1OTE0NiIgZ3VpZD0iNTZjZTA0MTgtOWJiNC00OGNlLTkwMWYtYmY1ZGI5MTE1MzhiIj4y
+NTM8L2tleT48L2ZvcmVpZ24ta2V5cz48cmVmLXR5cGUgbmFtZT0iSm91cm5hbCBBcnRpY2xlIj4x
+NzwvcmVmLXR5cGU+PGNvbnRyaWJ1dG9ycz48YXV0aG9ycz48YXV0aG9yPkFpbmUsIE1hdHRpYXM8
+L2F1dGhvcj48YXV0aG9yPk5hY2VyLCBEZWJvcmFoIEYuPC9hdXRob3I+PGF1dGhvcj5BcmJhamlh
+biwgRWxzYTwvYXV0aG9yPjxhdXRob3I+VmVlcmxhLCBTcmluaXZhczwvYXV0aG9yPjxhdXRob3I+
+S2FybHNzb24sIEFubmE8L2F1dGhvcj48YXV0aG9yPkjDpGtraW5lbiwgSmFyaTwvYXV0aG9yPjxh
+dXRob3I+Sm9oYW5zc29uLCBIZW5yaWsgSi48L2F1dGhvcj48YXV0aG9yPlJvc2VuZ3JlbiwgRnJp
+ZGE8L2F1dGhvcj48YXV0aG9yPlZhbGxvbi1DaHJpc3RlcnNzb24sIEpvaGFuPC9hdXRob3I+PGF1
+dGhvcj5Cb3JnLCDDhWtlPC9hdXRob3I+PGF1dGhvcj5TdGFhZiwgSm9oYW48L2F1dGhvcj48L2F1
+dGhvcnM+PC9jb250cmlidXRvcnM+PHRpdGxlcz48dGl0bGU+VGhlIEROQSBtZXRoeWxhdGlvbiBs
+YW5kc2NhcGUgb2YgcHJpbWFyeSB0cmlwbGUtbmVnYXRpdmUgYnJlYXN0IGNhbmNlcjwvdGl0bGU+
+PHNlY29uZGFyeS10aXRsZT5OYXR1cmUgQ29tbXVuaWNhdGlvbnM8L3NlY29uZGFyeS10aXRsZT48
+L3RpdGxlcz48cGVyaW9kaWNhbD48ZnVsbC10aXRsZT5OYXR1cmUgQ29tbXVuaWNhdGlvbnM8L2Z1
+bGwtdGl0bGU+PC9wZXJpb2RpY2FsPjxwYWdlcz4zMDQxPC9wYWdlcz48dm9sdW1lPjE2PC92b2x1
+bWU+PG51bWJlcj4xPC9udW1iZXI+PGRhdGVzPjx5ZWFyPjIwMjU8L3llYXI+PHB1Yi1kYXRlcz48
+ZGF0ZT4yMDI1LzAzLzI4PC9kYXRlPjwvcHViLWRhdGVzPjwvZGF0ZXM+PGlzYm4+MjA0MS0xNzIz
+PC9pc2JuPjx1cmxzPjxyZWxhdGVkLXVybHM+PHVybD5odHRwczovL2RvaS5vcmcvMTAuMTAzOC9z
+NDE0NjctMDI1LTU4MTU4LXg8L3VybD48L3JlbGF0ZWQtdXJscz48L3VybHM+PGVsZWN0cm9uaWMt
+cmVzb3VyY2UtbnVtPjEwLjEwMzgvczQxNDY3LTAyNS01ODE1OC14PC9lbGVjdHJvbmljLXJlc291
+cmNlLW51bT48L3JlY29yZD48L0NpdGU+PENpdGU+PEF1dGhvcj5MaXU8L0F1dGhvcj48WWVhcj4y
+MDIzPC9ZZWFyPjxSZWNOdW0+MjAwPC9SZWNOdW0+PHJlY29yZD48cmVjLW51bWJlcj4yMDA8L3Jl
+Yy1udW1iZXI+PGZvcmVpZ24ta2V5cz48a2V5IGFwcD0iRU4iIGRiLWlkPSIyczJlYWRzYXlzOTVz
+aGVlYXg5cHcyYWhwcmR6d2FkMndheDkiIHRpbWVzdGFtcD0iMTc0Njg2NzU2NiIgZ3VpZD0iMjQ3
+YzQxYmMtY2Q1ZC00MmUwLTgxYzAtNDgwNWMxMDc0ZmEwIj4yMDA8L2tleT48L2ZvcmVpZ24ta2V5
+cz48cmVmLXR5cGUgbmFtZT0iSm91cm5hbCBBcnRpY2xlIj4xNzwvcmVmLXR5cGU+PGNvbnRyaWJ1
+dG9ycz48YXV0aG9ycz48YXV0aG9yPkxpdSwgWS48L2F1dGhvcj48YXV0aG9yPkh1LCBZLjwvYXV0
+aG9yPjxhdXRob3I+WHVlLCBKLjwvYXV0aG9yPjxhdXRob3I+TGksIEouPC9hdXRob3I+PGF1dGhv
+cj5ZaSwgSi48L2F1dGhvcj48YXV0aG9yPkJ1LCBKLjwvYXV0aG9yPjxhdXRob3I+WmhhbmcsIFou
+PC9hdXRob3I+PGF1dGhvcj5RaXUsIFAuPC9hdXRob3I+PGF1dGhvcj5HdSwgWC48L2F1dGhvcj48
+L2F1dGhvcnM+PC9jb250cmlidXRvcnM+PGF1dGgtYWRkcmVzcz5EZXBhcnRtZW50IG9mIE9uY29s
+b2d5LCBTaGVuZ2ppbmcgSG9zcGl0YWwgb2YgQ2hpbmEgTWVkaWNhbCBVbml2ZXJzaXR5LCBTaGVu
+eWFuZywgMTEwMDA0LCBMaWFvbmluZyBQcm92aW5jZSwgQ2hpbmEuJiN4RDtEZXBhcnRtZW50IG9m
+IEhlYWx0aCBNYW5hZ2VtZW50LCBTaGVuZ2ppbmcgSG9zcGl0YWwgb2YgQ2hpbmEgTWVkaWNhbCBV
+bml2ZXJzaXR5LCBTaGVueWFuZywgMTEwMDA0LCBMaWFvbmluZyBQcm92aW5jZSwgQ2hpbmEuJiN4
+RDtEZXBhcnRtZW50IG9mIE9uY29sb2d5LCBTaGVuZ2ppbmcgSG9zcGl0YWwgb2YgQ2hpbmEgTWVk
+aWNhbCBVbml2ZXJzaXR5LCBTaGVueWFuZywgMTEwMDA0LCBMaWFvbmluZyBQcm92aW5jZSwgQ2hp
+bmEuIHp6eXp6LWRvY0AxNjMuY29tLiYjeEQ7RGVwYXJ0bWVudCBvZiBBbmVzdGhlc2lvbG9neSwg
+U2hlbmdqaW5nIEhvc3BpdGFsIG9mIENoaW5hIE1lZGljYWwgVW5pdmVyc2l0eSwgU2hlbnlhbmcs
+IDExMDAwNCwgTGlhb25pbmcgUHJvdmluY2UsIENoaW5hLiBzdG9ybTA1MTNAMTYzLmNvbS4mI3hE
+O0RlcGFydG1lbnQgb2YgT25jb2xvZ3ksIFNoZW5namluZyBIb3NwaXRhbCBvZiBDaGluYSBNZWRp
+Y2FsIFVuaXZlcnNpdHksIFNoZW55YW5nLCAxMTAwMDQsIExpYW9uaW5nIFByb3ZpbmNlLCBDaGlu
+YS4gamFkZWd4QDE2My5jb20uPC9hdXRoLWFkZHJlc3M+PHRpdGxlcz48dGl0bGU+QWR2YW5jZXMg
+aW4gaW1tdW5vdGhlcmFweSBmb3IgdHJpcGxlLW5lZ2F0aXZlIGJyZWFzdCBjYW5jZXI8L3RpdGxl
+PjxzZWNvbmRhcnktdGl0bGU+TW9sIENhbmNlcjwvc2Vjb25kYXJ5LXRpdGxlPjwvdGl0bGVzPjxw
+ZXJpb2RpY2FsPjxmdWxsLXRpdGxlPk1vbCBDYW5jZXI8L2Z1bGwtdGl0bGU+PC9wZXJpb2RpY2Fs
+PjxwYWdlcz4xNDU8L3BhZ2VzPjx2b2x1bWU+MjI8L3ZvbHVtZT48bnVtYmVyPjE8L251bWJlcj48
+ZWRpdGlvbj4yMDIzMDkwMjwvZWRpdGlvbj48a2V5d29yZHM+PGtleXdvcmQ+SHVtYW5zPC9rZXl3
+b3JkPjxrZXl3b3JkPipUcmlwbGUgTmVnYXRpdmUgQnJlYXN0IE5lb3BsYXNtcy90aGVyYXB5PC9r
+ZXl3b3JkPjxrZXl3b3JkPkltbXVub3RoZXJhcHk8L2tleXdvcmQ+PGtleXdvcmQ+Q2VsbCBDeWNs
+ZTwva2V5d29yZD48a2V5d29yZD5DZWxsIFByb2xpZmVyYXRpb248L2tleXdvcmQ+PGtleXdvcmQ+
+R2VuZXRpYyBUaGVyYXB5PC9rZXl3b3JkPjxrZXl3b3JkPlR1bW9yIE1pY3JvZW52aXJvbm1lbnQ8
+L2tleXdvcmQ+PGtleXdvcmQ+RHJ1ZyByZXNpc3RhbmNlPC9rZXl3b3JkPjxrZXl3b3JkPkltbXVu
+ZSBjaGVja3BvaW50PC9rZXl3b3JkPjxrZXl3b3JkPlRyaXBsZS1uZWdhdGl2ZSBicmVhc3QgY2Fu
+Y2VyPC9rZXl3b3JkPjwva2V5d29yZHM+PGRhdGVzPjx5ZWFyPjIwMjM8L3llYXI+PHB1Yi1kYXRl
+cz48ZGF0ZT5TZXAgMjwvZGF0ZT48L3B1Yi1kYXRlcz48L2RhdGVzPjxpc2JuPjE0NzYtNDU5ODwv
+aXNibj48YWNjZXNzaW9uLW51bT4zNzY2MDAzOTwvYWNjZXNzaW9uLW51bT48dXJscz48L3VybHM+
+PGN1c3RvbTE+VGhlIGF1dGhvcnMgZGVjbGFyZSBubyBjb21wZXRpbmcgaW50ZXJlc3RzLjwvY3Vz
+dG9tMT48Y3VzdG9tMj5QTUMxMDQ3NDc0MzwvY3VzdG9tMj48ZWxlY3Ryb25pYy1yZXNvdXJjZS1u
+dW0+MTAuMTE4Ni9zMTI5NDMtMDIzLTAxODUwLTc8L2VsZWN0cm9uaWMtcmVzb3VyY2UtbnVtPjxy
+ZW1vdGUtZGF0YWJhc2UtcHJvdmlkZXI+TkxNPC9yZW1vdGUtZGF0YWJhc2UtcHJvdmlkZXI+PGxh
+bmd1YWdlPmVuZzwvbGFuZ3VhZ2U+PC9yZWNvcmQ+PC9DaXRlPjwvRW5kTm90ZT4A
+</w:fldData>
+        </w:fldChar>
+      </w:r>
+      <w:r>
+        <w:instrText xml:space="preserve"> ADDIN EN.CITE.DATA </w:instrText>
+      </w:r>
+      <w:r>
+        <w:fldChar w:fldCharType="end"/>
+      </w:r>
+      <w:r>
+        <w:fldChar w:fldCharType="separate"/>
+      </w:r>
+      <w:r>
+        <w:rPr>
+          <w:noProof/>
+        </w:rPr>
+        <w:t>[32, 33]</w:t>
+      </w:r>
+      <w:r>
+        <w:fldChar w:fldCharType="end"/>
+      </w:r>
+      <w:r>
+        <w:t xml:space="preserve">. </w:t>
+      </w:r>
+      <w:r>
+        <w:t xml:space="preserve">Initial therapeutic decisions are based on </w:t>
+      </w:r>
+      <w:r>
+        <w:t>a limited set of biomarkers (</w:t>
+      </w:r>
+      <w:r>
+        <w:t>PD-L1</w:t>
+      </w:r>
+      <w:r>
+        <w:t>, gBRCA, ki-67</w:t>
+      </w:r>
+      <w:r>
+        <w:t>)</w:t>
+      </w:r>
+      <w:r>
+        <w:t>.</w:t>
+      </w:r>
+      <w:r>
+        <w:t xml:space="preserve"> </w:t>
+      </w:r>
+      <w:r>
+        <w:t>As</w:t>
+      </w:r>
+      <w:r>
+        <w:t xml:space="preserve"> TNBC is heterogeneous</w:t>
+      </w:r>
+      <w:r>
+        <w:t>, to improve diagnosis and treatment there are multiple classifications of subtypes</w:t>
+      </w:r>
+      <w:r>
+        <w:t xml:space="preserve">. Classifications </w:t>
+      </w:r>
+      <w:r>
+        <w:t xml:space="preserve">like PAM50, Lehmann, Burstein, Jézéquel, and Fudan University Shanghai Cancer Center (FUSCC). </w:t>
+      </w:r>
+      <w:r>
+        <w:br w:type="column"/>
+      </w:r>
+      <w:r>
+        <w:t xml:space="preserve">Where Lehmann and Burstein have </w:t>
+      </w:r>
+      <w:r>
+        <w:t xml:space="preserve">similarities, </w:t>
+      </w:r>
+      <w:r>
+        <w:t xml:space="preserve">Jézéquel </w:t>
+      </w:r>
+      <w:r>
+        <w:t xml:space="preserve">puts </w:t>
+      </w:r>
+      <w:r>
+        <w:t>emphasis on immune-relative factors</w:t>
+      </w:r>
+      <w:r>
+        <w:t>, and FUSCC</w:t>
+      </w:r>
+      <w:r>
+        <w:t xml:space="preserve"> is</w:t>
+      </w:r>
+      <w:r>
+        <w:t xml:space="preserve"> </w:t>
+      </w:r>
+      <w:r>
+        <w:t xml:space="preserve">recognized as a system tailored specifically for Chinese patients </w:t>
+      </w:r>
+      <w:r>
+        <w:fldChar w:fldCharType="begin"/>
+      </w:r>
+      <w:r>
+        <w:instrText xml:space="preserve"> ADDIN EN.CITE &lt;EndNote&gt;&lt;Cite&gt;&lt;Author&gt;Chen&lt;/Author&gt;&lt;Year&gt;2025&lt;/Year&gt;&lt;RecNum&gt;230&lt;/RecNum&gt;&lt;DisplayText&gt;[2]&lt;/DisplayText&gt;&lt;record&gt;&lt;rec-number&gt;230&lt;/rec-number&gt;&lt;foreign-keys&gt;&lt;key app="EN" db-id="2s2eadsays95sheeax9pw2ahprdzwad2wax9" timestamp="1747244335" guid="b3ea7732-86e6-4827-a506-d6d8048afd58"&gt;230&lt;/key&gt;&lt;/foreign-keys&gt;&lt;ref-type name="Journal Article"&gt;17&lt;/ref-type&gt;&lt;contributors&gt;&lt;authors&gt;&lt;author&gt;Chen, Ziqi&lt;/author&gt;&lt;author&gt;Liu, Yumeng&lt;/author&gt;&lt;author&gt;Lyu, Minchuan&lt;/author&gt;&lt;author&gt;Chan, Chi Ho&lt;/author&gt;&lt;author&gt;Sun, Meiheng&lt;/author&gt;&lt;author&gt;Yang, Xin&lt;/author&gt;&lt;author&gt;Qiao, Shuangying&lt;/author&gt;&lt;author&gt;Chen, Zheng&lt;/author&gt;&lt;author&gt;Yu, Sifan&lt;/author&gt;&lt;author&gt;Ren, Meishen&lt;/author&gt;&lt;author&gt;Lu, Aiping&lt;/author&gt;&lt;author&gt;Zhang, Ge&lt;/author&gt;&lt;author&gt;Li, Fangfei&lt;/author&gt;&lt;author&gt;Yu, Yuanyuan&lt;/author&gt;&lt;/authors&gt;&lt;/contributors&gt;&lt;titles&gt;&lt;title&gt;Classifications of triple-negative breast cancer: insights and current therapeutic approaches&lt;/title&gt;&lt;secondary-title&gt;Cell &amp;amp; Bioscience&lt;/secondary-title&gt;&lt;/titles&gt;&lt;periodical&gt;&lt;full-title&gt;Cell &amp;amp; Bioscience&lt;/full-title&gt;&lt;/periodical&gt;&lt;pages&gt;13&lt;/pages&gt;&lt;volume&gt;15&lt;/volume&gt;&lt;number&gt;1&lt;/number&gt;&lt;dates&gt;&lt;year&gt;2025&lt;/year&gt;&lt;pub-dates&gt;&lt;date&gt;2025/02/01&lt;/date&gt;&lt;/pub-dates&gt;&lt;/dates&gt;&lt;isbn&gt;2045-3701&lt;/isbn&gt;&lt;urls&gt;&lt;related-urls&gt;&lt;url&gt;https://doi.org/10.1186/s13578-025-01359-0&lt;/url&gt;&lt;/related-urls&gt;&lt;/urls&gt;&lt;electronic-resource-num&gt;10.1186/s13578-025-01359-0&lt;/electronic-resource-num&gt;&lt;/record&gt;&lt;/Cite&gt;&lt;/EndNote&gt;</w:instrText>
+      </w:r>
+      <w:r>
+        <w:fldChar w:fldCharType="separate"/>
+      </w:r>
+      <w:r>
+        <w:rPr>
+          <w:noProof/>
+        </w:rPr>
+        <w:t>[2]</w:t>
+      </w:r>
+      <w:r>
+        <w:fldChar w:fldCharType="end"/>
+      </w:r>
+      <w:r>
+        <w:t>.</w:t>
+      </w:r>
+      <w:r>
+        <w:t xml:space="preserve"> </w:t>
+      </w:r>
+      <w:r>
+        <w:t>As for subtyping and ethnicity, there is a gap in genomic information between ethnicities, especially regarding the African continent where a higher TNBC incidence is observed, and the continent has the highest genomic diversity</w:t>
+      </w:r>
+      <w:r>
+        <w:t xml:space="preserve"> </w:t>
+      </w:r>
+      <w:r>
+        <w:fldChar w:fldCharType="begin"/>
+      </w:r>
+      <w:r>
+        <w:instrText xml:space="preserve"> ADDIN EN.CITE &lt;EndNote&gt;&lt;Cite&gt;&lt;Author&gt;Pinto&lt;/Author&gt;&lt;Year&gt;2025&lt;/Year&gt;&lt;RecNum&gt;260&lt;/RecNum&gt;&lt;DisplayText&gt;[26]&lt;/DisplayText&gt;&lt;record&gt;&lt;rec-number&gt;260&lt;/rec-number&gt;&lt;foreign-keys&gt;&lt;key app="EN" db-id="2s2eadsays95sheeax9pw2ahprdzwad2wax9" timestamp="1747574287" guid="d620377f-f414-4193-b781-95fbb04a1f10"&gt;260&lt;/key&gt;&lt;/foreign-keys&gt;&lt;ref-type name="Journal Article"&gt;17&lt;/ref-type&gt;&lt;contributors&gt;&lt;authors&gt;&lt;author&gt;Pinto, Ricardo J.&lt;/author&gt;&lt;author&gt;Ferreira, Dylan&lt;/author&gt;&lt;author&gt;Salamanca, Paulo&lt;/author&gt;&lt;author&gt;Miguel, Fernando&lt;/author&gt;&lt;author&gt;Borges, Pamela&lt;/author&gt;&lt;author&gt;Barbosa, Carla&lt;/author&gt;&lt;author&gt;Costa, Vitor&lt;/author&gt;&lt;author&gt;Lopes, Carlos&lt;/author&gt;&lt;author&gt;Santos, Lúcio Lara&lt;/author&gt;&lt;author&gt;Pereira, Luisa&lt;/author&gt;&lt;/authors&gt;&lt;/contributors&gt;&lt;titles&gt;&lt;title&gt;Coding and regulatory somatic profiling of triple-negative breast cancer in Sub-Saharan African patients&lt;/title&gt;&lt;secondary-title&gt;Scientific Reports&lt;/secondary-title&gt;&lt;/titles&gt;&lt;periodical&gt;&lt;full-title&gt;Scientific Reports&lt;/full-title&gt;&lt;/periodical&gt;&lt;pages&gt;10325&lt;/pages&gt;&lt;volume&gt;15&lt;/volume&gt;&lt;number&gt;1&lt;/number&gt;&lt;dates&gt;&lt;year&gt;2025&lt;/year&gt;&lt;pub-dates&gt;&lt;date&gt;2025/03/25&lt;/date&gt;&lt;/pub-dates&gt;&lt;/dates&gt;&lt;isbn&gt;2045-2322&lt;/isbn&gt;&lt;urls&gt;&lt;related-urls&gt;&lt;url&gt;https://doi.org/10.1038/s41598-025-94707-6&lt;/url&gt;&lt;/related-urls&gt;&lt;/urls&gt;&lt;electronic-resource-num&gt;10.1038/s41598-025-94707-6&lt;/electronic-resource-num&gt;&lt;/record&gt;&lt;/Cite&gt;&lt;/EndNote&gt;</w:instrText>
+      </w:r>
+      <w:r>
+        <w:fldChar w:fldCharType="separate"/>
+      </w:r>
+      <w:r>
+        <w:rPr>
+          <w:noProof/>
+        </w:rPr>
+        <w:t>[26]</w:t>
+      </w:r>
+      <w:r>
+        <w:fldChar w:fldCharType="end"/>
+      </w:r>
+      <w:r>
+        <w:t>.</w:t>
+      </w:r>
+      <w:r>
+        <w:t xml:space="preserve"> In addition to the aforementioned classifications, other subtyping has been suggested </w:t>
+      </w:r>
+      <w:r>
+        <w:t>based on metabolics</w:t>
+      </w:r>
+      <w:r>
+        <w:t xml:space="preserve"> </w:t>
+      </w:r>
+      <w:r>
+        <w:fldChar w:fldCharType="begin"/>
+      </w:r>
+      <w:r>
+        <w:instrText xml:space="preserve"> ADDIN EN.CITE &lt;EndNote&gt;&lt;Cite&gt;&lt;Author&gt;Weng&lt;/Author&gt;&lt;Year&gt;2024&lt;/Year&gt;&lt;RecNum&gt;239&lt;/RecNum&gt;&lt;DisplayText&gt;[34]&lt;/DisplayText&gt;&lt;record&gt;&lt;rec-number&gt;239&lt;/rec-number&gt;&lt;foreign-keys&gt;&lt;key app="EN" db-id="2s2eadsays95sheeax9pw2ahprdzwad2wax9" timestamp="1747420881" guid="bd23e044-80fe-4666-bdf8-cc215df9ad5d"&gt;239&lt;/key&gt;&lt;/foreign-keys&gt;&lt;ref-type name="Journal Article"&gt;17&lt;/ref-type&gt;&lt;contributors&gt;&lt;authors&gt;&lt;author&gt;Weng, Lijuan&lt;/author&gt;&lt;author&gt;Zhou, Jianliang&lt;/author&gt;&lt;author&gt;Guo, Shenchao&lt;/author&gt;&lt;author&gt;Xu, Nong&lt;/author&gt;&lt;author&gt;Ma, Ruishuang&lt;/author&gt;&lt;/authors&gt;&lt;/contributors&gt;&lt;titles&gt;&lt;title&gt;The molecular subtyping and precision medicine in triple-negative breast cancer---based on Fudan TNBC classification&lt;/title&gt;&lt;secondary-title&gt;Cancer Cell International&lt;/secondary-title&gt;&lt;/titles&gt;&lt;periodical&gt;&lt;full-title&gt;Cancer Cell International&lt;/full-title&gt;&lt;/periodical&gt;&lt;pages&gt;120&lt;/pages&gt;&lt;volume&gt;24&lt;/volume&gt;&lt;number&gt;1&lt;/number&gt;&lt;dates&gt;&lt;year&gt;2024&lt;/year&gt;&lt;pub-dates&gt;&lt;date&gt;2024/03/30&lt;/date&gt;&lt;/pub-dates&gt;&lt;/dates&gt;&lt;isbn&gt;1475-2867&lt;/isbn&gt;&lt;urls&gt;&lt;related-urls&gt;&lt;url&gt;https://doi.org/10.1186/s12935-024-03261-0&lt;/url&gt;&lt;/related-urls&gt;&lt;/urls&gt;&lt;electronic-resource-num&gt;10.1186/s12935-024-03261-0&lt;/electronic-resource-num&gt;&lt;/record&gt;&lt;/Cite&gt;&lt;/EndNote&gt;</w:instrText>
+      </w:r>
+      <w:r>
+        <w:fldChar w:fldCharType="separate"/>
+      </w:r>
+      <w:r>
+        <w:rPr>
+          <w:noProof/>
+        </w:rPr>
+        <w:t>[34]</w:t>
+      </w:r>
+      <w:r>
+        <w:fldChar w:fldCharType="end"/>
+      </w:r>
+      <w:r>
+        <w:t>.</w:t>
+      </w:r>
+      <w:r>
+        <w:t xml:space="preserve"> </w:t>
+      </w:r>
+      <w:r>
+        <w:t>Recent developments in d</w:t>
+      </w:r>
+      <w:r>
+        <w:t xml:space="preserve">ifferent approaches in determining subtypes </w:t>
+      </w:r>
+      <w:r>
+        <w:t xml:space="preserve">are </w:t>
+      </w:r>
+      <w:r>
+        <w:t>differential sparse canonical correlation analysis network (DSCCN)</w:t>
+      </w:r>
+      <w:r>
+        <w:t xml:space="preserve"> </w:t>
+      </w:r>
+      <w:r>
+        <w:fldChar w:fldCharType="begin"/>
+      </w:r>
+      <w:r>
+        <w:instrText xml:space="preserve"> ADDIN EN.CITE &lt;EndNote&gt;&lt;Cite&gt;&lt;Author&gt;Huang&lt;/Author&gt;&lt;Year&gt;2024&lt;/Year&gt;&lt;RecNum&gt;223&lt;/RecNum&gt;&lt;DisplayText&gt;[35]&lt;/DisplayText&gt;&lt;record&gt;&lt;rec-number&gt;223&lt;/rec-number&gt;&lt;foreign-keys&gt;&lt;key app="EN" db-id="2s2eadsays95sheeax9pw2ahprdzwad2wax9" timestamp="1746968937" guid="31943068-f893-42cc-a349-5909da3ae971"&gt;223&lt;/key&gt;&lt;/foreign-keys&gt;&lt;ref-type name="Journal Article"&gt;17&lt;/ref-type&gt;&lt;contributors&gt;&lt;authors&gt;&lt;author&gt;Huang, Yiran&lt;/author&gt;&lt;author&gt;Zeng, Pingfan&lt;/author&gt;&lt;author&gt;Zhong, Cheng&lt;/author&gt;&lt;/authors&gt;&lt;/contributors&gt;&lt;titles&gt;&lt;title&gt;Classifying breast cancer subtypes on multi-omics data via sparse canonical correlation analysis and deep learning&lt;/title&gt;&lt;secondary-title&gt;BMC Bioinformatics&lt;/secondary-title&gt;&lt;/titles&gt;&lt;periodical&gt;&lt;full-title&gt;BMC Bioinformatics&lt;/full-title&gt;&lt;/periodical&gt;&lt;pages&gt;1-19&lt;/pages&gt;&lt;volume&gt;25&lt;/volume&gt;&lt;number&gt;1&lt;/number&gt;&lt;dates&gt;&lt;year&gt;2024&lt;/year&gt;&lt;pub-dates&gt;&lt;date&gt;2024/03/27&lt;/date&gt;&lt;/pub-dates&gt;&lt;/dates&gt;&lt;isbn&gt;1471-2105&lt;/isbn&gt;&lt;urls&gt;&lt;related-urls&gt;&lt;url&gt;https://doi.org/10.1186/s12859-024-05749-y&lt;/url&gt;&lt;/related-urls&gt;&lt;/urls&gt;&lt;electronic-resource-num&gt;10.1186/s12859-024-05749-y&lt;/electronic-resource-num&gt;&lt;/record&gt;&lt;/Cite&gt;&lt;/EndNote&gt;</w:instrText>
+      </w:r>
+      <w:r>
+        <w:fldChar w:fldCharType="separate"/>
+      </w:r>
+      <w:r>
+        <w:rPr>
+          <w:noProof/>
+        </w:rPr>
+        <w:t>[35]</w:t>
+      </w:r>
+      <w:r>
+        <w:fldChar w:fldCharType="end"/>
+      </w:r>
+      <w:r>
+        <w:t xml:space="preserve"> and </w:t>
+      </w:r>
+      <w:r>
+        <w:t>Multi-Omics Adaptive Integration Method with Graph Learning and Self Attention</w:t>
+      </w:r>
+      <w:r>
+        <w:t xml:space="preserve"> (MoAGL-SA) </w:t>
+      </w:r>
+      <w:r>
+        <w:fldChar w:fldCharType="begin"/>
+      </w:r>
+      <w:r>
+        <w:instrText xml:space="preserve"> ADDIN EN.CITE &lt;EndNote&gt;&lt;Cite&gt;&lt;Author&gt;Cheng&lt;/Author&gt;&lt;Year&gt;2024&lt;/Year&gt;&lt;RecNum&gt;234&lt;/RecNum&gt;&lt;DisplayText&gt;[29]&lt;/DisplayText&gt;&lt;record&gt;&lt;rec-number&gt;234&lt;/rec-number&gt;&lt;foreign-keys&gt;&lt;key app="EN" db-id="2s2eadsays95sheeax9pw2ahprdzwad2wax9" timestamp="1747337595" guid="c5b7bb00-22cb-4f64-8dfe-7ac1643a15e5"&gt;234&lt;/key&gt;&lt;/foreign-keys&gt;&lt;ref-type name="Journal Article"&gt;17&lt;/ref-type&gt;&lt;contributors&gt;&lt;authors&gt;&lt;author&gt;Cheng, Lei&lt;/author&gt;&lt;author&gt;Huang, Qian&lt;/author&gt;&lt;author&gt;Zhu, Zhengqun&lt;/author&gt;&lt;author&gt;Li, Yanan&lt;/author&gt;&lt;author&gt;Ge, Shuguang&lt;/author&gt;&lt;author&gt;Zhang, Longzhen&lt;/author&gt;&lt;author&gt;Gong, Ping&lt;/author&gt;&lt;/authors&gt;&lt;/contributors&gt;&lt;titles&gt;&lt;title&gt;MoAGL-SA: a multi-omics adaptive integration method with graph learning and self attention for cancer subtype classification&lt;/title&gt;&lt;secondary-title&gt;BMC Bioinformatics&lt;/secondary-title&gt;&lt;/titles&gt;&lt;periodical&gt;&lt;full-title&gt;BMC Bioinformatics&lt;/full-title&gt;&lt;/periodical&gt;&lt;pages&gt;364&lt;/pages&gt;&lt;volume&gt;25&lt;/volume&gt;&lt;number&gt;1&lt;/number&gt;&lt;dates&gt;&lt;year&gt;2024&lt;/year&gt;&lt;pub-dates&gt;&lt;date&gt;2024/11/23&lt;/date&gt;&lt;/pub-dates&gt;&lt;/dates&gt;&lt;isbn&gt;1471-2105&lt;/isbn&gt;&lt;urls&gt;&lt;related-urls&gt;&lt;url&gt;https://doi.org/10.1186/s12859-024-05989-y&lt;/url&gt;&lt;/related-urls&gt;&lt;/urls&gt;&lt;electronic-resource-num&gt;10.1186/s12859-024-05989-y&lt;/electronic-resource-num&gt;&lt;/record&gt;&lt;/Cite&gt;&lt;/EndNote&gt;</w:instrText>
+      </w:r>
+      <w:r>
+        <w:fldChar w:fldCharType="separate"/>
+      </w:r>
+      <w:r>
+        <w:rPr>
+          <w:noProof/>
+        </w:rPr>
+        <w:t>[29]</w:t>
+      </w:r>
+      <w:r>
+        <w:fldChar w:fldCharType="end"/>
+      </w:r>
+      <w:r>
+        <w:t xml:space="preserve">. The heterogeneity of TNBC as revealed by </w:t>
+      </w:r>
+      <w:r>
+        <w:t>t</w:t>
+      </w:r>
+      <w:r>
+        <w:t>ranscriptomic</w:t>
+      </w:r>
+      <w:r>
+        <w:t xml:space="preserve"> and </w:t>
+      </w:r>
+      <w:r>
+        <w:t>proteomics</w:t>
+      </w:r>
+      <w:r>
+        <w:t xml:space="preserve"> underlines the importance of a multi-omics approach </w:t>
+      </w:r>
+      <w:r>
+        <w:fldChar w:fldCharType="begin"/>
+      </w:r>
+      <w:r>
+        <w:instrText xml:space="preserve"> ADDIN EN.CITE &lt;EndNote&gt;&lt;Cite&gt;&lt;Author&gt;Asleh&lt;/Author&gt;&lt;Year&gt;2022&lt;/Year&gt;&lt;RecNum&gt;217&lt;/RecNum&gt;&lt;DisplayText&gt;[22]&lt;/DisplayText&gt;&lt;record&gt;&lt;rec-number&gt;217&lt;/rec-number&gt;&lt;foreign-keys&gt;&lt;key app="EN" db-id="2s2eadsays95sheeax9pw2ahprdzwad2wax9" timestamp="1746947645" guid="1ecd3b41-00dc-4aa1-b574-0ae5c69ee779"&gt;217&lt;/key&gt;&lt;/foreign-keys&gt;&lt;ref-type name="Journal Article"&gt;17&lt;/ref-type&gt;&lt;contributors&gt;&lt;authors&gt;&lt;author&gt;Asleh, Karama&lt;/author&gt;&lt;author&gt;Riaz, Nazia&lt;/author&gt;&lt;author&gt;Nielsen, Torsten O.&lt;/author&gt;&lt;/authors&gt;&lt;/contributors&gt;&lt;titles&gt;&lt;title&gt;Heterogeneity of triple negative breast cancer: Current advances in subtyping and treatment implications&lt;/title&gt;&lt;secondary-title&gt;Journal of Experimental &amp;amp; Clinical Cancer Research&lt;/secondary-title&gt;&lt;/titles&gt;&lt;periodical&gt;&lt;full-title&gt;Journal of Experimental &amp;amp; Clinical Cancer Research&lt;/full-title&gt;&lt;/periodical&gt;&lt;pages&gt;1-26&lt;/pages&gt;&lt;volume&gt;41&lt;/volume&gt;&lt;number&gt;1&lt;/number&gt;&lt;dates&gt;&lt;year&gt;2022&lt;/year&gt;&lt;pub-dates&gt;&lt;date&gt;2022/09/01&lt;/date&gt;&lt;/pub-dates&gt;&lt;/dates&gt;&lt;isbn&gt;1756-9966&lt;/isbn&gt;&lt;urls&gt;&lt;related-urls&gt;&lt;url&gt;https://doi.org/10.1186/s13046-022-02476-1&lt;/url&gt;&lt;/related-urls&gt;&lt;/urls&gt;&lt;electronic-resource-num&gt;10.1186/s13046-022-02476-1&lt;/electronic-resource-num&gt;&lt;/record&gt;&lt;/Cite&gt;&lt;/EndNote&gt;</w:instrText>
+      </w:r>
+      <w:r>
+        <w:fldChar w:fldCharType="separate"/>
+      </w:r>
+      <w:r>
+        <w:rPr>
+          <w:noProof/>
+        </w:rPr>
+        <w:t>[22]</w:t>
+      </w:r>
+      <w:r>
+        <w:fldChar w:fldCharType="end"/>
+      </w:r>
+      <w:r>
+        <w:t>.</w:t>
+      </w:r>
+    </w:p>
+    <w:p/>
+    <w:p>
+      <w:pPr>
+        <w:rPr>
+          <w:b/>
+          <w:bCs/>
+        </w:rPr>
+      </w:pPr>
+      <w:r>
+        <w:rPr>
+          <w:b/>
+          <w:bCs/>
+        </w:rPr>
+        <w:t>Multi-omics</w:t>
+      </w:r>
+    </w:p>
+    <w:p>
+      <w:r>
+        <w:t xml:space="preserve">By applying the technology of </w:t>
+      </w:r>
+      <w:r>
+        <w:t>multi-omics</w:t>
+      </w:r>
+      <w:r>
+        <w:t>, enabling simultaneous analysis of different</w:t>
+      </w:r>
+      <w:r>
+        <w:t xml:space="preserve"> layers,</w:t>
+      </w:r>
+      <w:r>
+        <w:t xml:space="preserve"> both the </w:t>
+      </w:r>
+      <w:r>
+        <w:t xml:space="preserve">broadening of the </w:t>
+      </w:r>
+      <w:r>
+        <w:t>scope</w:t>
+      </w:r>
+      <w:r>
+        <w:t>,</w:t>
+      </w:r>
+      <w:r>
+        <w:t xml:space="preserve"> and understanding of</w:t>
+      </w:r>
+      <w:r>
+        <w:t>,</w:t>
+      </w:r>
+      <w:r>
+        <w:t xml:space="preserve"> the </w:t>
+      </w:r>
+      <w:r>
+        <w:t xml:space="preserve">heterogeneity </w:t>
+      </w:r>
+      <w:r>
+        <w:t>is</w:t>
+      </w:r>
+      <w:r>
+        <w:t xml:space="preserve"> facilitated. </w:t>
+      </w:r>
+      <w:r>
+        <w:t>Use of</w:t>
+      </w:r>
+      <w:r>
+        <w:t xml:space="preserve"> multi-omics include mapping</w:t>
+      </w:r>
+      <w:r>
+        <w:t xml:space="preserve"> </w:t>
+      </w:r>
+      <w:r>
+        <w:t xml:space="preserve">intra-tissue interactions, </w:t>
+      </w:r>
+      <w:r>
+        <w:t xml:space="preserve">DNA mutations, </w:t>
+      </w:r>
+      <w:r>
+        <w:t xml:space="preserve">protein expression levels, epigenetic modifications, and </w:t>
+      </w:r>
+      <w:r>
+        <w:t xml:space="preserve">intercellular communications </w:t>
+      </w:r>
+      <w:r>
+        <w:fldChar w:fldCharType="begin"/>
+      </w:r>
+      <w:r>
+        <w:instrText xml:space="preserve"> ADDIN EN.CITE &lt;EndNote&gt;&lt;Cite&gt;&lt;Author&gt;Liu&lt;/Author&gt;&lt;Year&gt;2024&lt;/Year&gt;&lt;RecNum&gt;216&lt;/RecNum&gt;&lt;DisplayText&gt;[36]&lt;/DisplayText&gt;&lt;record&gt;&lt;rec-number&gt;216&lt;/rec-number&gt;&lt;foreign-keys&gt;&lt;key app="EN" db-id="2s2eadsays95sheeax9pw2ahprdzwad2wax9" timestamp="1746947481" guid="c7999e00-7905-43ff-9835-7df56b2a5538"&gt;216&lt;/key&gt;&lt;/foreign-keys&gt;&lt;ref-type name="Journal Article"&gt;17&lt;/ref-type&gt;&lt;contributors&gt;&lt;authors&gt;&lt;author&gt;Liu, Xiaojie&lt;/author&gt;&lt;author&gt;Peng, Ting&lt;/author&gt;&lt;author&gt;Xu, Miaochun&lt;/author&gt;&lt;author&gt;Lin, Shitong&lt;/author&gt;&lt;author&gt;Hu, Bai&lt;/author&gt;&lt;author&gt;Chu, Tian&lt;/author&gt;&lt;author&gt;Liu, Binghan&lt;/author&gt;&lt;author&gt;Xu, Yashi&lt;/author&gt;&lt;author&gt;Ding, Wencheng&lt;/author&gt;&lt;author&gt;Li, Li&lt;/author&gt;&lt;author&gt;Cao, Canhui&lt;/author&gt;&lt;author&gt;Wu, Peng&lt;/author&gt;&lt;/authors&gt;&lt;/contributors&gt;&lt;titles&gt;&lt;title&gt;Spatial multi-omics: deciphering technological landscape of integration of multi-omics and its applications&lt;/title&gt;&lt;secondary-title&gt;Journal of Hematology &amp;amp; Oncology&lt;/secondary-title&gt;&lt;/titles&gt;&lt;periodical&gt;&lt;full-title&gt;Journal of Hematology &amp;amp; Oncology&lt;/full-title&gt;&lt;/periodical&gt;&lt;pages&gt;1-24&lt;/pages&gt;&lt;volume&gt;17&lt;/volume&gt;&lt;number&gt;1&lt;/number&gt;&lt;dates&gt;&lt;year&gt;2024&lt;/year&gt;&lt;pub-dates&gt;&lt;date&gt;2024/08/24&lt;/date&gt;&lt;/pub-dates&gt;&lt;/dates&gt;&lt;isbn&gt;1756-8722&lt;/isbn&gt;&lt;urls&gt;&lt;related-urls&gt;&lt;url&gt;https://doi.org/10.1186/s13045-024-01596-9&lt;/url&gt;&lt;/related-urls&gt;&lt;/urls&gt;&lt;electronic-resource-num&gt;10.1186/s13045-024-01596-9&lt;/electronic-resource-num&gt;&lt;/record&gt;&lt;/Cite&gt;&lt;/EndNote&gt;</w:instrText>
+      </w:r>
+      <w:r>
+        <w:fldChar w:fldCharType="separate"/>
+      </w:r>
+      <w:r>
+        <w:rPr>
+          <w:noProof/>
+        </w:rPr>
+        <w:t>[36]</w:t>
+      </w:r>
+      <w:r>
+        <w:fldChar w:fldCharType="end"/>
+      </w:r>
+      <w:r>
+        <w:t>.</w:t>
+      </w:r>
+      <w:r>
+        <w:t xml:space="preserve"> </w:t>
+      </w:r>
+      <w:r>
+        <w:t xml:space="preserve">The variability of the omics data also plays a role in benchmarking studies </w:t>
+      </w:r>
+      <w:r>
+        <w:fldChar w:fldCharType="begin"/>
+      </w:r>
+      <w:r>
+        <w:instrText xml:space="preserve"> ADDIN EN.CITE &lt;EndNote&gt;&lt;Cite&gt;&lt;Author&gt;Brombacher&lt;/Author&gt;&lt;Year&gt;2025&lt;/Year&gt;&lt;RecNum&gt;269&lt;/RecNum&gt;&lt;DisplayText&gt;[37]&lt;/DisplayText&gt;&lt;record&gt;&lt;rec-number&gt;269&lt;/rec-number&gt;&lt;foreign-keys&gt;&lt;key app="EN" db-id="2s2eadsays95sheeax9pw2ahprdzwad2wax9" timestamp="1748169953" guid="dddc75fc-a429-456e-893a-168923d2a0b5"&gt;269&lt;/key&gt;&lt;/foreign-keys&gt;&lt;ref-type name="Journal Article"&gt;17&lt;/ref-type&gt;&lt;contributors&gt;&lt;authors&gt;&lt;author&gt;Brombacher, Eva&lt;/author&gt;&lt;author&gt;Schilling, Oliver&lt;/author&gt;&lt;author&gt;Kreutz, Clemens&lt;/author&gt;&lt;/authors&gt;&lt;/contributors&gt;&lt;titles&gt;&lt;title&gt;Characterizing the omics landscape based on 10,000+ datasets&lt;/title&gt;&lt;secondary-title&gt;Scientific Reports&lt;/secondary-title&gt;&lt;/titles&gt;&lt;periodical&gt;&lt;full-title&gt;Scientific Reports&lt;/full-title&gt;&lt;/periodical&gt;&lt;pages&gt;3189&lt;/pages&gt;&lt;volume&gt;15&lt;/volume&gt;&lt;number&gt;1&lt;/number&gt;&lt;dates&gt;&lt;year&gt;2025&lt;/year&gt;&lt;pub-dates&gt;&lt;date&gt;2025/01/25&lt;/date&gt;&lt;/pub-dates&gt;&lt;/dates&gt;&lt;isbn&gt;2045-2322&lt;/isbn&gt;&lt;urls&gt;&lt;related-urls&gt;&lt;url&gt;https://doi.org/10.1038/s41598-025-87256-5&lt;/url&gt;&lt;/related-urls&gt;&lt;/urls&gt;&lt;electronic-resource-num&gt;10.1038/s41598-025-87256-5&lt;/electronic-resource-num&gt;&lt;/record&gt;&lt;/Cite&gt;&lt;/EndNote&gt;</w:instrText>
+      </w:r>
+      <w:r>
+        <w:fldChar w:fldCharType="separate"/>
+      </w:r>
+      <w:r>
+        <w:rPr>
+          <w:noProof/>
+        </w:rPr>
+        <w:t>[37]</w:t>
+      </w:r>
+      <w:r>
+        <w:fldChar w:fldCharType="end"/>
+      </w:r>
+      <w:r>
+        <w:t xml:space="preserve">, although the use </w:t>
+      </w:r>
+      <w:r>
+        <w:t xml:space="preserve">of multi-omics comes with challenges like integration of </w:t>
+      </w:r>
+      <w:r>
+        <w:t xml:space="preserve">data </w:t>
+      </w:r>
+      <w:r>
+        <w:fldChar w:fldCharType="begin"/>
+      </w:r>
+      <w:r>
+        <w:instrText xml:space="preserve"> ADDIN EN.CITE &lt;EndNote&gt;&lt;Cite&gt;&lt;Author&gt;Morabito&lt;/Author&gt;&lt;Year&gt;2025&lt;/Year&gt;&lt;RecNum&gt;195&lt;/RecNum&gt;&lt;DisplayText&gt;[38]&lt;/DisplayText&gt;&lt;record&gt;&lt;rec-number&gt;195&lt;/rec-number&gt;&lt;foreign-keys&gt;&lt;key app="EN" db-id="2s2eadsays95sheeax9pw2ahprdzwad2wax9" timestamp="1746865662" guid="0a229746-7c52-47f4-b0d9-cfc10155f50d"&gt;195&lt;/key&gt;&lt;/foreign-keys&gt;&lt;ref-type name="Journal Article"&gt;17&lt;/ref-type&gt;&lt;contributors&gt;&lt;authors&gt;&lt;author&gt;Morabito, Aurelia&lt;/author&gt;&lt;author&gt;De Simone, Giulia&lt;/author&gt;&lt;author&gt;Pastorelli, Roberta&lt;/author&gt;&lt;author&gt;Brunelli, Laura&lt;/author&gt;&lt;author&gt;Ferrario, Manuela&lt;/author&gt;&lt;/authors&gt;&lt;/contributors&gt;&lt;titles&gt;&lt;title&gt;Algorithms and tools for data-driven omics integration to achieve multilayer biological insights: a narrative review&lt;/title&gt;&lt;secondary-title&gt;Journal of Translational Medicine&lt;/secondary-title&gt;&lt;/titles&gt;&lt;periodical&gt;&lt;full-title&gt;Journal of Translational Medicine&lt;/full-title&gt;&lt;/periodical&gt;&lt;pages&gt;1-26&lt;/pages&gt;&lt;volume&gt;23&lt;/volume&gt;&lt;number&gt;1&lt;/number&gt;&lt;dates&gt;&lt;year&gt;2025&lt;/year&gt;&lt;pub-dates&gt;&lt;date&gt;2025/04/10&lt;/date&gt;&lt;/pub-dates&gt;&lt;/dates&gt;&lt;isbn&gt;1479-5876&lt;/isbn&gt;&lt;urls&gt;&lt;related-urls&gt;&lt;url&gt;https://doi.org/10.1186/s12967-025-06446-x&lt;/url&gt;&lt;/related-urls&gt;&lt;/urls&gt;&lt;electronic-resource-num&gt;10.1186/s12967-025-06446-x&lt;/electronic-resource-num&gt;&lt;/record&gt;&lt;/Cite&gt;&lt;/EndNote&gt;</w:instrText>
+      </w:r>
+      <w:r>
+        <w:fldChar w:fldCharType="separate"/>
+      </w:r>
+      <w:r>
+        <w:rPr>
+          <w:noProof/>
+        </w:rPr>
+        <w:t>[38]</w:t>
+      </w:r>
+      <w:r>
+        <w:fldChar w:fldCharType="end"/>
+      </w:r>
+      <w:r>
+        <w:t xml:space="preserve">. </w:t>
+      </w:r>
+      <w:r>
+        <w:t xml:space="preserve">Spatial omics can dissect further differences </w:t>
+      </w:r>
+      <w:r>
+        <w:t xml:space="preserve">of cells in tissue </w:t>
+      </w:r>
+      <w:r>
+        <w:fldChar w:fldCharType="begin"/>
+      </w:r>
+      <w:r>
+        <w:instrText xml:space="preserve"> ADDIN EN.CITE &lt;EndNote&gt;&lt;Cite&gt;&lt;Author&gt;Qian&lt;/Author&gt;&lt;Year&gt;2025&lt;/Year&gt;&lt;RecNum&gt;270&lt;/RecNum&gt;&lt;DisplayText&gt;[39]&lt;/DisplayText&gt;&lt;record&gt;&lt;rec-number&gt;270&lt;/rec-number&gt;&lt;foreign-keys&gt;&lt;key app="EN" db-id="2s2eadsays95sheeax9pw2ahprdzwad2wax9" timestamp="1748170239" guid="c7a366bd-f6fc-4522-aceb-422862bd97a8"&gt;270&lt;/key&gt;&lt;/foreign-keys&gt;&lt;ref-type name="Journal Article"&gt;17&lt;/ref-type&gt;&lt;contributors&gt;&lt;authors&gt;&lt;author&gt;Qian, Jingyang&lt;/author&gt;&lt;author&gt;Shao, Xin&lt;/author&gt;&lt;author&gt;Bao, Hudong&lt;/author&gt;&lt;author&gt;Fang, Yin&lt;/author&gt;&lt;author&gt;Guo, Wenbo&lt;/author&gt;&lt;author&gt;Li, Chengyu&lt;/author&gt;&lt;author&gt;Li, Anyao&lt;/author&gt;&lt;author&gt;Hua, Hua&lt;/author&gt;&lt;author&gt;Fan, Xiaohui&lt;/author&gt;&lt;/authors&gt;&lt;/contributors&gt;&lt;titles&gt;&lt;title&gt;Identification and characterization of cell niches in tissue from spatial omics data at single-cell resolution&lt;/title&gt;&lt;secondary-title&gt;Nature Communications&lt;/secondary-title&gt;&lt;/titles&gt;&lt;periodical&gt;&lt;full-title&gt;Nature Communications&lt;/full-title&gt;&lt;/periodical&gt;&lt;pages&gt;1693&lt;/pages&gt;&lt;volume&gt;16&lt;/volume&gt;&lt;number&gt;1&lt;/number&gt;&lt;dates&gt;&lt;year&gt;2025&lt;/year&gt;&lt;pub-dates&gt;&lt;date&gt;2025/02/16&lt;/date&gt;&lt;/pub-dates&gt;&lt;/dates&gt;&lt;isbn&gt;2041-1723&lt;/isbn&gt;&lt;urls&gt;&lt;related-urls&gt;&lt;url&gt;https://doi.org/10.1038/s41467-025-57029-9&lt;/url&gt;&lt;/related-urls&gt;&lt;/urls&gt;&lt;electronic-resource-num&gt;10.1038/s41467-025-57029-9&lt;/electronic-resource-num&gt;&lt;/record&gt;&lt;/Cite&gt;&lt;/EndNote&gt;</w:instrText>
+      </w:r>
+      <w:r>
+        <w:fldChar w:fldCharType="separate"/>
+      </w:r>
+      <w:r>
+        <w:rPr>
+          <w:noProof/>
+        </w:rPr>
+        <w:t>[39]</w:t>
+      </w:r>
+      <w:r>
+        <w:fldChar w:fldCharType="end"/>
+      </w:r>
+      <w:r>
+        <w:t>.</w:t>
+      </w:r>
+      <w:r>
+        <w:t xml:space="preserve"> </w:t>
+      </w:r>
+      <w:r>
+        <w:t xml:space="preserve">Different types of spatial omics have been developed and can be </w:t>
+      </w:r>
+      <w:r>
+        <w:t>defined</w:t>
+      </w:r>
+      <w:r>
+        <w:t xml:space="preserve"> into two categories</w:t>
+      </w:r>
+      <w:r>
+        <w:t xml:space="preserve">. </w:t>
+      </w:r>
+      <w:r>
+        <w:t>On the one hand deciphering characterizations of regions (spacecraft-like</w:t>
+      </w:r>
+      <w:r>
+        <w:t>) and</w:t>
+      </w:r>
+      <w:r>
+        <w:t xml:space="preserve"> outlining the structure of the tumor (telescope-like)</w:t>
+      </w:r>
+      <w:r>
+        <w:t xml:space="preserve">. </w:t>
+      </w:r>
+      <w:r>
+        <w:t xml:space="preserve">An example of spacecraft-like is </w:t>
+      </w:r>
+      <w:r>
+        <w:t>Laser Capture Microdissection (LCM)</w:t>
+      </w:r>
+      <w:r>
+        <w:t xml:space="preserve"> which discovered a novel biomarker </w:t>
+      </w:r>
+      <w:r>
+        <w:fldChar w:fldCharType="begin"/>
+      </w:r>
+      <w:r>
+        <w:instrText xml:space="preserve"> ADDIN EN.CITE &lt;EndNote&gt;&lt;Cite&gt;&lt;Author&gt;Lee&lt;/Author&gt;&lt;Year&gt;2024&lt;/Year&gt;&lt;RecNum&gt;204&lt;/RecNum&gt;&lt;DisplayText&gt;[40]&lt;/DisplayText&gt;&lt;record&gt;&lt;rec-number&gt;204&lt;/rec-number&gt;&lt;foreign-keys&gt;&lt;key app="EN" db-id="2s2eadsays95sheeax9pw2ahprdzwad2wax9" timestamp="1746891261" guid="623bd8a7-e578-49aa-8296-7d0c2ac6d3a4"&gt;204&lt;/key&gt;&lt;/foreign-keys&gt;&lt;ref-type name="Journal Article"&gt;17&lt;/ref-type&gt;&lt;contributors&gt;&lt;authors&gt;&lt;author&gt;Lee, Sumin&lt;/author&gt;&lt;author&gt;Kim, Gyeongjun&lt;/author&gt;&lt;author&gt;Lee, JinYoung&lt;/author&gt;&lt;author&gt;Lee, Amos C.&lt;/author&gt;&lt;author&gt;Kwon, Sunghoon&lt;/author&gt;&lt;/authors&gt;&lt;/contributors&gt;&lt;titles&gt;&lt;title&gt;Mapping cancer biology in space: applications and perspectives on spatial omics for oncology&lt;/title&gt;&lt;secondary-title&gt;Molecular Cancer&lt;/secondary-title&gt;&lt;/titles&gt;&lt;periodical&gt;&lt;full-title&gt;Molecular Cancer&lt;/full-title&gt;&lt;/periodical&gt;&lt;pages&gt;1-27&lt;/pages&gt;&lt;volume&gt;23&lt;/volume&gt;&lt;number&gt;1&lt;/number&gt;&lt;dates&gt;&lt;year&gt;2024&lt;/year&gt;&lt;pub-dates&gt;&lt;date&gt;2024/01/30&lt;/date&gt;&lt;/pub-dates&gt;&lt;/dates&gt;&lt;isbn&gt;1476-4598&lt;/isbn&gt;&lt;urls&gt;&lt;related-urls&gt;&lt;url&gt;https://doi.org/10.1186/s12943-024-01941-z&lt;/url&gt;&lt;/related-urls&gt;&lt;/urls&gt;&lt;electronic-resource-num&gt;10.1186/s12943-024-01941-z&lt;/electronic-resource-num&gt;&lt;/record&gt;&lt;/Cite&gt;&lt;/EndNote&gt;</w:instrText>
+      </w:r>
+      <w:r>
+        <w:fldChar w:fldCharType="separate"/>
+      </w:r>
+      <w:r>
+        <w:rPr>
+          <w:noProof/>
+        </w:rPr>
+        <w:t>[40]</w:t>
+      </w:r>
+      <w:r>
+        <w:fldChar w:fldCharType="end"/>
+      </w:r>
+      <w:r>
+        <w:t>.</w:t>
+      </w:r>
+    </w:p>
+    <w:p/>
+    <w:p>
+      <w:pPr>
+        <w:rPr>
+          <w:b/>
+          <w:bCs/>
+        </w:rPr>
+      </w:pPr>
+      <w:r>
+        <w:rPr>
+          <w:b/>
+          <w:bCs/>
+        </w:rPr>
+        <w:br w:type="column"/>
+      </w:r>
+      <w:r>
+        <w:rPr>
+          <w:b/>
+          <w:bCs/>
+        </w:rPr>
+        <w:lastRenderedPageBreak/>
+        <w:t>Biomarkers and prognosis</w:t>
+      </w:r>
+    </w:p>
+    <w:p>
+      <w:pPr>
+        <w:rPr>
+          <w:lang w:val="en-NL"/>
+        </w:rPr>
+      </w:pPr>
+      <w:r>
+        <w:t xml:space="preserve">While the main treatment </w:t>
+      </w:r>
+      <w:r>
+        <w:t>modality remains chemotherapy</w:t>
+      </w:r>
+      <w:r>
+        <w:t xml:space="preserve">, the in-depth research into the molecular heterogeneity of TNBC </w:t>
+      </w:r>
+      <w:r>
+        <w:t xml:space="preserve">provides new perspectives for other forms of therapy like </w:t>
+      </w:r>
+      <w:r>
+        <w:t xml:space="preserve">immune  modulators </w:t>
+      </w:r>
+      <w:r>
+        <w:fldChar w:fldCharType="begin"/>
+      </w:r>
+      <w:r>
+        <w:instrText xml:space="preserve"> ADDIN EN.CITE &lt;EndNote&gt;&lt;Cite&gt;&lt;Author&gt;Ren&lt;/Author&gt;&lt;Year&gt;2025&lt;/Year&gt;&lt;RecNum&gt;236&lt;/RecNum&gt;&lt;DisplayText&gt;[13]&lt;/DisplayText&gt;&lt;record&gt;&lt;rec-number&gt;236&lt;/rec-number&gt;&lt;foreign-keys&gt;&lt;key app="EN" db-id="2s2eadsays95sheeax9pw2ahprdzwad2wax9" timestamp="1747340075" guid="0276ef5a-87b7-4eee-9603-87c97e9e8cc3"&gt;236&lt;/key&gt;&lt;/foreign-keys&gt;&lt;ref-type name="Journal Article"&gt;17&lt;/ref-type&gt;&lt;contributors&gt;&lt;authors&gt;&lt;author&gt;Ren, Weibin&lt;/author&gt;&lt;author&gt;Yu, Yuyun&lt;/author&gt;&lt;author&gt;Wang, Tao&lt;/author&gt;&lt;author&gt;Wang, Xueyao&lt;/author&gt;&lt;author&gt;Su, Kunkai&lt;/author&gt;&lt;author&gt;Wang, Yanbo&lt;/author&gt;&lt;author&gt;Tang, Wenjie&lt;/author&gt;&lt;author&gt;Liu, Miaomiao&lt;/author&gt;&lt;author&gt;Zhang, Yanhui&lt;/author&gt;&lt;author&gt;Yang, Long&lt;/author&gt;&lt;author&gt;Diao, Hongyan&lt;/author&gt;&lt;/authors&gt;&lt;/contributors&gt;&lt;titles&gt;&lt;title&gt;Comprehensive analysis of metabolism-related gene biomarkers reveals their impact on the diagnosis and prognosis of triple-negative breast cancer&lt;/title&gt;&lt;secondary-title&gt;BMC Cancer&lt;/secondary-title&gt;&lt;/titles&gt;&lt;periodical&gt;&lt;full-title&gt;BMC Cancer&lt;/full-title&gt;&lt;/periodical&gt;&lt;pages&gt;668&lt;/pages&gt;&lt;volume&gt;25&lt;/volume&gt;&lt;number&gt;1&lt;/number&gt;&lt;dates&gt;&lt;year&gt;2025&lt;/year&gt;&lt;pub-dates&gt;&lt;date&gt;2025/04/11&lt;/date&gt;&lt;/pub-dates&gt;&lt;/dates&gt;&lt;isbn&gt;1471-2407&lt;/isbn&gt;&lt;urls&gt;&lt;related-urls&gt;&lt;url&gt;https://doi.org/10.1186/s12885-025-14053-8&lt;/url&gt;&lt;/related-urls&gt;&lt;/urls&gt;&lt;electronic-resource-num&gt;10.1186/s12885-025-14053-8&lt;/electronic-resource-num&gt;&lt;/record&gt;&lt;/Cite&gt;&lt;/EndNote&gt;</w:instrText>
+      </w:r>
+      <w:r>
+        <w:fldChar w:fldCharType="separate"/>
+      </w:r>
+      <w:r>
+        <w:rPr>
+          <w:noProof/>
+        </w:rPr>
+        <w:t>[13]</w:t>
+      </w:r>
+      <w:r>
+        <w:fldChar w:fldCharType="end"/>
+      </w:r>
+      <w:r>
+        <w:t>.</w:t>
+      </w:r>
+      <w:r>
+        <w:t xml:space="preserve"> </w:t>
+      </w:r>
+      <w:r>
+        <w:t xml:space="preserve">Trying to find targets for treatment </w:t>
+      </w:r>
+      <w:r>
+        <w:t>in</w:t>
+      </w:r>
+      <w:r>
+        <w:t>, for example,</w:t>
+      </w:r>
+      <w:r>
+        <w:t xml:space="preserve"> </w:t>
+      </w:r>
+      <w:r>
+        <w:t>differential expressed genes (DEGs)</w:t>
+      </w:r>
+      <w:r>
+        <w:t xml:space="preserve"> </w:t>
+      </w:r>
+      <w:r>
+        <w:fldChar w:fldCharType="begin"/>
+      </w:r>
+      <w:r>
+        <w:instrText xml:space="preserve"> ADDIN EN.CITE &lt;EndNote&gt;&lt;Cite&gt;&lt;Author&gt;Chen&lt;/Author&gt;&lt;Year&gt;2025&lt;/Year&gt;&lt;RecNum&gt;240&lt;/RecNum&gt;&lt;DisplayText&gt;[41]&lt;/DisplayText&gt;&lt;record&gt;&lt;rec-number&gt;240&lt;/rec-number&gt;&lt;foreign-keys&gt;&lt;key app="EN" db-id="2s2eadsays95sheeax9pw2ahprdzwad2wax9" timestamp="1747422242" guid="f35943a6-88f0-4f21-8035-630911e3b40e"&gt;240&lt;/key&gt;&lt;/foreign-keys&gt;&lt;ref-type name="Journal Article"&gt;17&lt;/ref-type&gt;&lt;contributors&gt;&lt;authors&gt;&lt;author&gt;Chen, Wei&lt;/author&gt;&lt;author&gt;Yu, Yushuai&lt;/author&gt;&lt;author&gt;Wang, Chenxi&lt;/author&gt;&lt;author&gt;Jiang, Zirong&lt;/author&gt;&lt;author&gt;Huang, Xiewei&lt;/author&gt;&lt;author&gt;Lin, Yidan&lt;/author&gt;&lt;author&gt;Han, Hongjing&lt;/author&gt;&lt;author&gt;Wang, Qing&lt;/author&gt;&lt;author&gt;Zhang, Hui&lt;/author&gt;&lt;/authors&gt;&lt;/contributors&gt;&lt;titles&gt;&lt;title&gt;Construction of the bromodomain-containing protein-associated prognostic model in triple-negative breast cancer&lt;/title&gt;&lt;secondary-title&gt;Cancer Cell International&lt;/secondary-title&gt;&lt;/titles&gt;&lt;periodical&gt;&lt;full-title&gt;Cancer Cell International&lt;/full-title&gt;&lt;/periodical&gt;&lt;pages&gt;18&lt;/pages&gt;&lt;volume&gt;25&lt;/volume&gt;&lt;number&gt;1&lt;/number&gt;&lt;dates&gt;&lt;year&gt;2025&lt;/year&gt;&lt;pub-dates&gt;&lt;date&gt;2025/01/18&lt;/date&gt;&lt;/pub-dates&gt;&lt;/dates&gt;&lt;isbn&gt;1475-2867&lt;/isbn&gt;&lt;urls&gt;&lt;related-urls&gt;&lt;url&gt;https://doi.org/10.1186/s12935-025-03648-7&lt;/url&gt;&lt;/related-urls&gt;&lt;/urls&gt;&lt;electronic-resource-num&gt;10.1186/s12935-025-03648-7&lt;/electronic-resource-num&gt;&lt;/record&gt;&lt;/Cite&gt;&lt;/EndNote&gt;</w:instrText>
+      </w:r>
+      <w:r>
+        <w:fldChar w:fldCharType="separate"/>
+      </w:r>
+      <w:r>
+        <w:rPr>
+          <w:noProof/>
+        </w:rPr>
+        <w:t>[41]</w:t>
+      </w:r>
+      <w:r>
+        <w:fldChar w:fldCharType="end"/>
+      </w:r>
+      <w:r>
+        <w:t xml:space="preserve">, </w:t>
+      </w:r>
+      <w:r>
+        <w:t>e</w:t>
+      </w:r>
+      <w:r>
+        <w:t>xtracellular vesicles (EVs) derived from plasma</w:t>
+      </w:r>
+      <w:r>
+        <w:t xml:space="preserve"> </w:t>
+      </w:r>
+      <w:r>
+        <w:fldChar w:fldCharType="begin"/>
+      </w:r>
+      <w:r>
+        <w:instrText xml:space="preserve"> ADDIN EN.CITE &lt;EndNote&gt;&lt;Cite&gt;&lt;Author&gt;Tamarindo&lt;/Author&gt;&lt;Year&gt;2025&lt;/Year&gt;&lt;RecNum&gt;261&lt;/RecNum&gt;&lt;DisplayText&gt;[23]&lt;/DisplayText&gt;&lt;record&gt;&lt;rec-number&gt;261&lt;/rec-number&gt;&lt;foreign-keys&gt;&lt;key app="EN" db-id="2s2eadsays95sheeax9pw2ahprdzwad2wax9" timestamp="1747575844" guid="af42e0f2-e12e-4bed-806c-c885b8c01a17"&gt;261&lt;/key&gt;&lt;/foreign-keys&gt;&lt;ref-type name="Journal Article"&gt;17&lt;/ref-type&gt;&lt;contributors&gt;&lt;authors&gt;&lt;author&gt;Tamarindo, G. H.&lt;/author&gt;&lt;author&gt;Novais, A. A.&lt;/author&gt;&lt;author&gt;Frigieri, B. M.&lt;/author&gt;&lt;author&gt;Alves, D. L.&lt;/author&gt;&lt;author&gt;de Souza, C. A.&lt;/author&gt;&lt;author&gt;Amadeu, A.&lt;/author&gt;&lt;author&gt;da Silveira, J. C.&lt;/author&gt;&lt;author&gt;Souza, F. F.&lt;/author&gt;&lt;author&gt;Bordin, N. A.&lt;/author&gt;&lt;author&gt;Chuffa, L. G. A.&lt;/author&gt;&lt;author&gt;Zuccari, D. A. P. C.&lt;/author&gt;&lt;/authors&gt;&lt;/contributors&gt;&lt;titles&gt;&lt;title&gt;Distinct proteomic profiles of plasma-derived extracellular vesicles in healthy, benign, and triple-negative breast cancer: candidate biomarkers for liquid biopsy&lt;/title&gt;&lt;secondary-title&gt;Scientific Reports&lt;/secondary-title&gt;&lt;/titles&gt;&lt;periodical&gt;&lt;full-title&gt;Scientific Reports&lt;/full-title&gt;&lt;/periodical&gt;&lt;pages&gt;12122&lt;/pages&gt;&lt;volume&gt;15&lt;/volume&gt;&lt;number&gt;1&lt;/number&gt;&lt;dates&gt;&lt;year&gt;2025&lt;/year&gt;&lt;pub-dates&gt;&lt;date&gt;2025/04/09&lt;/date&gt;&lt;/pub-dates&gt;&lt;/dates&gt;&lt;isbn&gt;2045-2322&lt;/isbn&gt;&lt;urls&gt;&lt;related-urls&gt;&lt;url&gt;https://doi.org/10.1038/s41598-025-95232-2&lt;/url&gt;&lt;/related-urls&gt;&lt;/urls&gt;&lt;electronic-resource-num&gt;10.1038/s41598-025-95232-2&lt;/electronic-resource-num&gt;&lt;/record&gt;&lt;/Cite&gt;&lt;/EndNote&gt;</w:instrText>
+      </w:r>
+      <w:r>
+        <w:fldChar w:fldCharType="separate"/>
+      </w:r>
+      <w:r>
+        <w:rPr>
+          <w:noProof/>
+        </w:rPr>
+        <w:t>[23]</w:t>
+      </w:r>
+      <w:r>
+        <w:fldChar w:fldCharType="end"/>
+      </w:r>
+      <w:r>
+        <w:t xml:space="preserve">, </w:t>
+      </w:r>
+      <w:r>
+        <w:t xml:space="preserve">or </w:t>
+      </w:r>
+      <w:r>
+        <w:rPr>
+          <w:lang w:val="en-NL"/>
+        </w:rPr>
+        <w:t>Oxidative phosphorylation (OXPHOS)</w:t>
+      </w:r>
+      <w:r>
+        <w:rPr>
+          <w:lang w:val="en-NL"/>
+        </w:rPr>
+        <w:t xml:space="preserve"> </w:t>
+      </w:r>
+      <w:r>
+        <w:rPr>
+          <w:lang w:val="en-NL"/>
+        </w:rPr>
+        <w:fldChar w:fldCharType="begin"/>
+      </w:r>
+      <w:r>
+        <w:rPr>
+          <w:lang w:val="en-NL"/>
+        </w:rPr>
+        <w:instrText xml:space="preserve"> ADDIN EN.CITE &lt;EndNote&gt;&lt;Cite&gt;&lt;Author&gt;Xue&lt;/Author&gt;&lt;Year&gt;2025&lt;/Year&gt;&lt;RecNum&gt;196&lt;/RecNum&gt;&lt;DisplayText&gt;[42]&lt;/DisplayText&gt;&lt;record&gt;&lt;rec-number&gt;196&lt;/rec-number&gt;&lt;foreign-keys&gt;&lt;key app="EN" db-id="2s2eadsays95sheeax9pw2ahprdzwad2wax9" timestamp="1746865917" guid="1ddb105a-3562-45a5-bde0-8b2e3cd3a797"&gt;196&lt;/key&gt;&lt;/foreign-keys&gt;&lt;ref-type name="Journal Article"&gt;17&lt;/ref-type&gt;&lt;contributors&gt;&lt;authors&gt;&lt;author&gt;Xue, Qiqi&lt;/author&gt;&lt;author&gt;Wang, Wenxi&lt;/author&gt;&lt;author&gt;Liu, Jie&lt;/author&gt;&lt;author&gt;Wang, Dachi&lt;/author&gt;&lt;author&gt;Zhang, Tianyu&lt;/author&gt;&lt;author&gt;Shen, Tingting&lt;/author&gt;&lt;author&gt;Liu, Xiangsheng&lt;/author&gt;&lt;author&gt;Wang, Xiaojia&lt;/author&gt;&lt;author&gt;Shao, Xiying&lt;/author&gt;&lt;author&gt;Zhou, Wei&lt;/author&gt;&lt;author&gt;Fang, Xiaohong&lt;/author&gt;&lt;/authors&gt;&lt;/contributors&gt;&lt;titles&gt;&lt;title&gt;LRPPRC confers enhanced oxidative phosphorylation metabolism in triple-negative breast cancer and represents a therapeutic target&lt;/title&gt;&lt;secondary-title&gt;Journal of Translational Medicine&lt;/secondary-title&gt;&lt;/titles&gt;&lt;periodical&gt;&lt;full-title&gt;Journal of Translational Medicine&lt;/full-title&gt;&lt;/periodical&gt;&lt;pages&gt;1-15&lt;/pages&gt;&lt;volume&gt;23&lt;/volume&gt;&lt;number&gt;1&lt;/number&gt;&lt;dates&gt;&lt;year&gt;2025&lt;/year&gt;&lt;pub-dates&gt;&lt;date&gt;2025/03/25&lt;/date&gt;&lt;/pub-dates&gt;&lt;/dates&gt;&lt;isbn&gt;1479-5876&lt;/isbn&gt;&lt;urls&gt;&lt;related-urls&gt;&lt;url&gt;https://doi.org/10.1186/s12967-024-05946-6&lt;/url&gt;&lt;/related-urls&gt;&lt;/urls&gt;&lt;electronic-resource-num&gt;10.1186/s12967-024-05946-6&lt;/electronic-resource-num&gt;&lt;/record&gt;&lt;/Cite&gt;&lt;/EndNote&gt;</w:instrText>
+      </w:r>
+      <w:r>
+        <w:rPr>
+          <w:lang w:val="en-NL"/>
+        </w:rPr>
+        <w:fldChar w:fldCharType="separate"/>
+      </w:r>
+      <w:r>
+        <w:rPr>
+          <w:noProof/>
+          <w:lang w:val="en-NL"/>
+        </w:rPr>
+        <w:t>[42]</w:t>
+      </w:r>
+      <w:r>
+        <w:rPr>
+          <w:lang w:val="en-NL"/>
+        </w:rPr>
+        <w:fldChar w:fldCharType="end"/>
+      </w:r>
+      <w:r>
+        <w:rPr>
+          <w:lang w:val="en-NL"/>
+        </w:rPr>
+        <w:t xml:space="preserve">. </w:t>
+      </w:r>
+    </w:p>
+    <w:p>
+      <w:pPr>
+        <w:rPr>
+          <w:lang w:val="en-NL"/>
+        </w:rPr>
+      </w:pPr>
+    </w:p>
+    <w:p>
+      <w:pPr>
+        <w:rPr>
+          <w:b/>
+          <w:bCs/>
+        </w:rPr>
+      </w:pPr>
+      <w:r>
+        <w:rPr>
+          <w:b/>
+          <w:bCs/>
+        </w:rPr>
+        <w:t>Current study</w:t>
+      </w:r>
+    </w:p>
+    <w:p>
+      <w:r>
+        <w:t xml:space="preserve">Given the </w:t>
+      </w:r>
+      <w:r>
+        <w:t>complex</w:t>
+      </w:r>
+      <w:r>
+        <w:t>ity of the TME</w:t>
+      </w:r>
+      <w:r>
+        <w:t xml:space="preserve"> environment and the </w:t>
+      </w:r>
+      <w:r>
+        <w:t>multi-omics approach</w:t>
+      </w:r>
+      <w:r>
+        <w:t>,</w:t>
+      </w:r>
+      <w:r>
+        <w:t xml:space="preserve"> this study </w:t>
+      </w:r>
+      <w:r>
+        <w:t xml:space="preserve">tries to </w:t>
+      </w:r>
+      <w:r>
+        <w:t>reduce complexity</w:t>
+      </w:r>
+      <w:r>
+        <w:t xml:space="preserve"> and </w:t>
+      </w:r>
+      <w:r>
+        <w:t xml:space="preserve">aims </w:t>
+      </w:r>
+      <w:r>
+        <w:t>to create a classification model that identifies TNBC status</w:t>
+      </w:r>
+      <w:r>
+        <w:t xml:space="preserve"> based on </w:t>
+      </w:r>
+      <w:r>
+        <w:t xml:space="preserve">(predictive) </w:t>
+      </w:r>
+      <w:r>
+        <w:t>biomarkers</w:t>
+      </w:r>
+      <w:r>
+        <w:t xml:space="preserve"> using RNA sequencing data.</w:t>
+      </w:r>
+      <w:r>
+        <w:t xml:space="preserve"> </w:t>
+      </w:r>
+      <w:r>
+        <w:t xml:space="preserve">Given the background portrayed through this literature review, </w:t>
+      </w:r>
+      <w:r>
+        <w:t>this study</w:t>
+      </w:r>
+      <w:r>
+        <w:t xml:space="preserve"> follows by</w:t>
+      </w:r>
+      <w:r>
+        <w:t xml:space="preserve"> set</w:t>
+      </w:r>
+      <w:r>
+        <w:t>ting</w:t>
+      </w:r>
+      <w:r>
+        <w:t xml:space="preserve"> out the methods, results, discussion and </w:t>
+      </w:r>
+      <w:r>
+        <w:t>conclusion.</w:t>
+      </w:r>
+      <w:r>
+        <w:br w:type="column"/>
+      </w:r>
+      <w:r>
+        <w:t xml:space="preserve"> </w:t>
+      </w:r>
+    </w:p>
+    <w:p/>
     <w:p>
       <w:pPr>
         <w:rPr>
@@ -3103,654 +4305,14 @@
         </w:rPr>
       </w:pPr>
       <w:r>
-        <w:t>Dass et al.</w:t>
-      </w:r>
-      <w:r>
-        <w:t xml:space="preserve"> </w:t>
-      </w:r>
-      <w:r>
-        <w:fldChar w:fldCharType="begin"/>
-      </w:r>
-      <w:r>
-        <w:instrText xml:space="preserve"> ADDIN EN.CITE &lt;EndNote&gt;&lt;Cite&gt;&lt;Author&gt;Dass&lt;/Author&gt;&lt;Year&gt;2021&lt;/Year&gt;&lt;RecNum&gt;177&lt;/RecNum&gt;&lt;DisplayText&gt;[32]&lt;/DisplayText&gt;&lt;record&gt;&lt;rec-number&gt;177&lt;/rec-number&gt;&lt;foreign-keys&gt;&lt;key app="EN" db-id="2s2eadsays95sheeax9pw2ahprdzwad2wax9" timestamp="1746858764" guid="65ee35f5-8ec1-45b5-b642-2f60fed6532b"&gt;177&lt;/key&gt;&lt;/foreign-keys&gt;&lt;ref-type name="Journal Article"&gt;17&lt;/ref-type&gt;&lt;contributors&gt;&lt;authors&gt;&lt;author&gt;Dass, Sylvia Annabel&lt;/author&gt;&lt;author&gt;Tan, Kim Liu&lt;/author&gt;&lt;author&gt;Selva Rajan, Rehasri&lt;/author&gt;&lt;author&gt;Mokhtar, Noor Fatmawati&lt;/author&gt;&lt;author&gt;Mohd Adzmi, Elis Rosliza&lt;/author&gt;&lt;author&gt;Wan Abdul Rahman, Wan Faiziah&lt;/author&gt;&lt;author&gt;Tengku Din, Tengku Ahmad Damitri Al-Astani&lt;/author&gt;&lt;author&gt;Balakrishnan, Venugopal&lt;/author&gt;&lt;/authors&gt;&lt;/contributors&gt;&lt;titles&gt;&lt;title&gt;Triple Negative Breast Cancer: A Review of Present and Future Diagnostic Modalities&lt;/title&gt;&lt;secondary-title&gt;Medicina&lt;/secondary-title&gt;&lt;/titles&gt;&lt;periodical&gt;&lt;full-title&gt;Medicina&lt;/full-title&gt;&lt;/periodical&gt;&lt;pages&gt;62&lt;/pages&gt;&lt;volume&gt;57&lt;/volume&gt;&lt;number&gt;1&lt;/number&gt;&lt;dates&gt;&lt;year&gt;2021&lt;/year&gt;&lt;/dates&gt;&lt;isbn&gt;1648-9144&lt;/isbn&gt;&lt;accession-num&gt;doi:10.3390/medicina57010062&lt;/accession-num&gt;&lt;urls&gt;&lt;related-urls&gt;&lt;url&gt;https://www.mdpi.com/1648-9144/57/1/62&lt;/url&gt;&lt;/related-urls&gt;&lt;/urls&gt;&lt;/record&gt;&lt;/Cite&gt;&lt;/EndNote&gt;</w:instrText>
-      </w:r>
-      <w:r>
-        <w:fldChar w:fldCharType="separate"/>
-      </w:r>
-      <w:r>
-        <w:rPr>
-          <w:noProof/>
-        </w:rPr>
-        <w:t>[32]</w:t>
-      </w:r>
-      <w:r>
-        <w:fldChar w:fldCharType="end"/>
-      </w:r>
-      <w:r>
-        <w:t xml:space="preserve"> extensively reviewed current and potential future methods of diagnosing TNBC. </w:t>
-      </w:r>
-      <w:r>
-        <w:t xml:space="preserve">Using </w:t>
-      </w:r>
-      <w:r>
-        <w:t xml:space="preserve">IHC is the current clinical standard for diagnosis, despite its limitations </w:t>
-      </w:r>
-      <w:r>
-        <w:fldChar w:fldCharType="begin"/>
-      </w:r>
-      <w:r>
-        <w:instrText xml:space="preserve"> ADDIN EN.CITE &lt;EndNote&gt;&lt;Cite&gt;&lt;Author&gt;Asleh&lt;/Author&gt;&lt;Year&gt;2022&lt;/Year&gt;&lt;RecNum&gt;218&lt;/RecNum&gt;&lt;DisplayText&gt;[33]&lt;/DisplayText&gt;&lt;record&gt;&lt;rec-number&gt;218&lt;/rec-number&gt;&lt;foreign-keys&gt;&lt;key app="EN" db-id="2s2eadsays95sheeax9pw2ahprdzwad2wax9" timestamp="1746962936" guid="5baf48ab-c481-4209-92af-a96c5dbdf66d"&gt;218&lt;/key&gt;&lt;/foreign-keys&gt;&lt;ref-type name="Journal Article"&gt;17&lt;/ref-type&gt;&lt;contributors&gt;&lt;authors&gt;&lt;author&gt;Asleh, Karama&lt;/author&gt;&lt;author&gt;Riaz, Nazia&lt;/author&gt;&lt;author&gt;Nielsen, Torsten O.&lt;/author&gt;&lt;/authors&gt;&lt;/contributors&gt;&lt;titles&gt;&lt;title&gt;Heterogeneity of triple negative breast cancer: Current advances in subtyping and treatment implications&lt;/title&gt;&lt;secondary-title&gt;Journal of Experimental &amp;amp; Clinical Cancer Research&lt;/secondary-title&gt;&lt;/titles&gt;&lt;periodical&gt;&lt;full-title&gt;Journal of Experimental &amp;amp; Clinical Cancer Research&lt;/full-title&gt;&lt;/periodical&gt;&lt;pages&gt;19&lt;/pages&gt;&lt;volume&gt;41&lt;/volume&gt;&lt;number&gt;1&lt;/number&gt;&lt;dates&gt;&lt;year&gt;2022&lt;/year&gt;&lt;pub-dates&gt;&lt;date&gt;2022/09/01&lt;/date&gt;&lt;/pub-dates&gt;&lt;/dates&gt;&lt;isbn&gt;1756-9966&lt;/isbn&gt;&lt;urls&gt;&lt;related-urls&gt;&lt;url&gt;https://doi.org/10.1186/s13046-022-02476-1&lt;/url&gt;&lt;/related-urls&gt;&lt;/urls&gt;&lt;electronic-resource-num&gt;10.1186/s13046-022-02476-1&lt;/electronic-resource-num&gt;&lt;/record&gt;&lt;/Cite&gt;&lt;/EndNote&gt;</w:instrText>
-      </w:r>
-      <w:r>
-        <w:fldChar w:fldCharType="separate"/>
-      </w:r>
-      <w:r>
-        <w:rPr>
-          <w:noProof/>
-        </w:rPr>
-        <w:t>[33]</w:t>
-      </w:r>
-      <w:r>
-        <w:fldChar w:fldCharType="end"/>
-      </w:r>
-      <w:r>
-        <w:t>,  for identifying ER, PR and HER2 status</w:t>
-      </w:r>
-      <w:r>
-        <w:t xml:space="preserve"> which</w:t>
-      </w:r>
-      <w:r>
-        <w:t xml:space="preserve"> determines TNBC status. </w:t>
-      </w:r>
-      <w:r>
-        <w:t xml:space="preserve">However, </w:t>
-      </w:r>
-      <w:r>
-        <w:t>it is</w:t>
-      </w:r>
-      <w:r>
-        <w:t xml:space="preserve"> noted this method of diagnosis </w:t>
-      </w:r>
-      <w:r>
-        <w:t>can be</w:t>
-      </w:r>
-      <w:r>
-        <w:t xml:space="preserve"> time consuming and </w:t>
-      </w:r>
-      <w:r>
-        <w:t>relies</w:t>
-      </w:r>
-      <w:r>
-        <w:t xml:space="preserve"> on skilled operator</w:t>
-      </w:r>
-      <w:r>
-        <w:t>s</w:t>
-      </w:r>
-      <w:r>
-        <w:t xml:space="preserve">. </w:t>
-      </w:r>
-    </w:p>
-    <w:p>
-      <w:pPr>
-        <w:rPr>
-          <w:highlight w:val="yellow"/>
-        </w:rPr>
-      </w:pPr>
-      <w:r>
-        <w:rPr>
-          <w:highlight w:val="yellow"/>
-        </w:rPr>
-        <w:t xml:space="preserve">One of the methods reviewed in Dass et al. was the </w:t>
-      </w:r>
-      <w:r>
-        <w:rPr>
-          <w:i/>
-          <w:highlight w:val="yellow"/>
-        </w:rPr>
-        <w:t>nCounter® Breast Cancer 360™ Panel</w:t>
-      </w:r>
-      <w:r>
-        <w:rPr>
-          <w:highlight w:val="yellow"/>
-        </w:rPr>
-        <w:t xml:space="preserve"> </w:t>
-      </w:r>
-      <w:r>
-        <w:rPr>
-          <w:highlight w:val="yellow"/>
-        </w:rPr>
-        <w:fldChar w:fldCharType="begin"/>
-      </w:r>
-      <w:r>
-        <w:rPr>
-          <w:highlight w:val="yellow"/>
-        </w:rPr>
-        <w:instrText xml:space="preserve"> ADDIN EN.CITE &lt;EndNote&gt;&lt;Cite&gt;&lt;RecNum&gt;178&lt;/RecNum&gt;&lt;DisplayText&gt;[34]&lt;/DisplayText&gt;&lt;record&gt;&lt;rec-number&gt;178&lt;/rec-number&gt;&lt;foreign-keys&gt;&lt;key app="EN" db-id="2s2eadsays95sheeax9pw2ahprdzwad2wax9" timestamp="1746858764" guid="9765536a-c1d1-4b76-92ce-02b6f4b8b858"&gt;178&lt;/key&gt;&lt;/foreign-keys&gt;&lt;ref-type name="Web Page"&gt;12&lt;/ref-type&gt;&lt;contributors&gt;&lt;/contributors&gt;&lt;titles&gt;&lt;title&gt;nCounter® Breast Cancer 360™ Panel&lt;/title&gt;&lt;/titles&gt;&lt;volume&gt;2025&lt;/volume&gt;&lt;number&gt;16 April&lt;/number&gt;&lt;dates&gt;&lt;/dates&gt;&lt;pub-location&gt;https://www.nanostring.com/products/gene-expression-panels/gene-expression-panels-overview/ncounter-breast-cancer-360-panel&lt;/pub-location&gt;&lt;publisher&gt;NanoString Technologies&lt;/publisher&gt;&lt;urls&gt;&lt;related-urls&gt;&lt;url&gt;https://www.nanostring.com/products/gene-expression-panels/gene-expression-panels-overview/ncounter-breast-cancer-360-panel&lt;/url&gt;&lt;/related-urls&gt;&lt;/urls&gt;&lt;/record&gt;&lt;/Cite&gt;&lt;/EndNote&gt;</w:instrText>
-      </w:r>
-      <w:r>
-        <w:rPr>
-          <w:highlight w:val="yellow"/>
-        </w:rPr>
-        <w:fldChar w:fldCharType="separate"/>
-      </w:r>
-      <w:r>
-        <w:rPr>
-          <w:noProof/>
-          <w:highlight w:val="yellow"/>
-        </w:rPr>
-        <w:t>[34]</w:t>
-      </w:r>
-      <w:r>
-        <w:rPr>
-          <w:highlight w:val="yellow"/>
-        </w:rPr>
-        <w:fldChar w:fldCharType="end"/>
-      </w:r>
-      <w:r>
-        <w:rPr>
-          <w:highlight w:val="yellow"/>
-        </w:rPr>
-        <w:t>, a commercial tool that uses RNA expression levels from 770 genes to classify breast cancer. Although this tool looks promising in using RNA for classification, further research shows no mention of employing machine learning, and it being a commercial tool without any focus on explainability limits its usability for research purposes.</w:t>
-      </w:r>
-    </w:p>
-    <w:p>
-      <w:r>
-        <w:rPr>
-          <w:highlight w:val="yellow"/>
-        </w:rPr>
-        <w:t xml:space="preserve">Further searching for TNBC and machine learning brought up Kothari et al. </w:t>
-      </w:r>
-      <w:r>
-        <w:rPr>
-          <w:highlight w:val="yellow"/>
-        </w:rPr>
-        <w:fldChar w:fldCharType="begin"/>
-      </w:r>
-      <w:r>
-        <w:rPr>
-          <w:highlight w:val="yellow"/>
-        </w:rPr>
-        <w:instrText xml:space="preserve"> ADDIN EN.CITE &lt;EndNote&gt;&lt;Cite&gt;&lt;Author&gt;Kothari&lt;/Author&gt;&lt;Year&gt;2020&lt;/Year&gt;&lt;RecNum&gt;179&lt;/RecNum&gt;&lt;DisplayText&gt;[35]&lt;/DisplayText&gt;&lt;record&gt;&lt;rec-number&gt;179&lt;/rec-number&gt;&lt;foreign-keys&gt;&lt;key app="EN" db-id="2s2eadsays95sheeax9pw2ahprdzwad2wax9" timestamp="1746858764" guid="9a1dc05c-5141-4827-9767-5054049cae4a"&gt;179&lt;/key&gt;&lt;/foreign-keys&gt;&lt;ref-type name="Journal Article"&gt;17&lt;/ref-type&gt;&lt;contributors&gt;&lt;authors&gt;&lt;author&gt;Kothari, Charu&lt;/author&gt;&lt;author&gt;Osseni, Mazid Abiodoun&lt;/author&gt;&lt;author&gt;Agbo, Lynda&lt;/author&gt;&lt;author&gt;Ouellette, Geneviève&lt;/author&gt;&lt;author&gt;Déraspe, Maxime&lt;/author&gt;&lt;author&gt;Laviolette, François&lt;/author&gt;&lt;author&gt;Corbeil, Jacques&lt;/author&gt;&lt;author&gt;Lambert, Jean-Philippe&lt;/author&gt;&lt;author&gt;Diorio, Caroline&lt;/author&gt;&lt;author&gt;Durocher, Francine&lt;/author&gt;&lt;/authors&gt;&lt;/contributors&gt;&lt;titles&gt;&lt;title&gt;Machine learning analysis identifies genes differentiating triple negative breast cancers&lt;/title&gt;&lt;secondary-title&gt;Scientific Reports&lt;/secondary-title&gt;&lt;/titles&gt;&lt;periodical&gt;&lt;full-title&gt;Scientific Reports&lt;/full-title&gt;&lt;/periodical&gt;&lt;pages&gt;10464&lt;/pages&gt;&lt;volume&gt;10&lt;/volume&gt;&lt;number&gt;1&lt;/number&gt;&lt;dates&gt;&lt;year&gt;2020&lt;/year&gt;&lt;/dates&gt;&lt;isbn&gt;2045-2322&lt;/isbn&gt;&lt;urls&gt;&lt;related-urls&gt;&lt;url&gt;https://doi.org/10.1038/s41598-020-67525-1&lt;/url&gt;&lt;/related-urls&gt;&lt;/urls&gt;&lt;electronic-resource-num&gt;10.1038/s41598-020-67525-1&lt;/electronic-resource-num&gt;&lt;/record&gt;&lt;/Cite&gt;&lt;/EndNote&gt;</w:instrText>
-      </w:r>
-      <w:r>
-        <w:rPr>
-          <w:highlight w:val="yellow"/>
-        </w:rPr>
-        <w:fldChar w:fldCharType="separate"/>
-      </w:r>
-      <w:r>
-        <w:rPr>
-          <w:noProof/>
-          <w:highlight w:val="yellow"/>
-        </w:rPr>
-        <w:t>[35]</w:t>
-      </w:r>
-      <w:r>
-        <w:rPr>
-          <w:highlight w:val="yellow"/>
-        </w:rPr>
-        <w:fldChar w:fldCharType="end"/>
-      </w:r>
-      <w:r>
-        <w:rPr>
-          <w:highlight w:val="yellow"/>
-        </w:rPr>
-        <w:t>, who have also used the TCGA-BRCA dataset for TNBC classification. Their primary goal was identifying which genes are highly correlated with TNBC status and classification of subtypes, with a special focus on prognosis and survival. They have found 20 genes with strong potential but emphasized the need for further research. In addition to RNA sequencing data, they used methylation and miRNA data as well (leading to them using a smaller cohort from the TCGA-BRCA dataset due to limited availability of that data),</w:t>
-      </w:r>
-      <w:r>
-        <w:rPr>
-          <w:highlight w:val="yellow"/>
-        </w:rPr>
-        <w:t xml:space="preserve"> </w:t>
-      </w:r>
-      <w:r>
-        <w:rPr>
-          <w:highlight w:val="yellow"/>
-        </w:rPr>
-        <w:t>but found this was not useful for predictions.</w:t>
-      </w:r>
-      <w:r>
-        <w:t xml:space="preserve"> </w:t>
-      </w:r>
-    </w:p>
-    <w:p>
-      <w:r>
-        <w:br w:type="column"/>
-      </w:r>
-      <w:r>
-        <w:rPr>
-          <w:highlight w:val="yellow"/>
-        </w:rPr>
-        <w:t xml:space="preserve">Looking more into TNBC vs. non-TNBC classification, Davis et al. </w:t>
-      </w:r>
-      <w:r>
-        <w:rPr>
-          <w:highlight w:val="yellow"/>
-        </w:rPr>
-        <w:fldChar w:fldCharType="begin"/>
-      </w:r>
-      <w:r>
-        <w:rPr>
-          <w:highlight w:val="yellow"/>
-        </w:rPr>
-        <w:instrText xml:space="preserve"> ADDIN EN.CITE &lt;EndNote&gt;&lt;Cite&gt;&lt;Author&gt;Davis&lt;/Author&gt;&lt;Year&gt;2014&lt;/Year&gt;&lt;RecNum&gt;180&lt;/RecNum&gt;&lt;DisplayText&gt;[36]&lt;/DisplayText&gt;&lt;record&gt;&lt;rec-number&gt;180&lt;/rec-number&gt;&lt;foreign-keys&gt;&lt;key app="EN" db-id="2s2eadsays95sheeax9pw2ahprdzwad2wax9" timestamp="1746858764" guid="54e0c541-6ffc-4f41-b15d-2a785ec20e46"&gt;180&lt;/key&gt;&lt;/foreign-keys&gt;&lt;ref-type name="Journal Article"&gt;17&lt;/ref-type&gt;&lt;contributors&gt;&lt;authors&gt;&lt;author&gt;Davis, S. Lindsey&lt;/author&gt;&lt;author&gt;Eckhardt, S. Gail&lt;/author&gt;&lt;author&gt;Tentler, John J.&lt;/author&gt;&lt;author&gt;Diamond, Jennifer R.&lt;/author&gt;&lt;/authors&gt;&lt;/contributors&gt;&lt;titles&gt;&lt;title&gt;Triple-negative breast cancer: bridging the gap from cancer genomics to predictive biomarkers&lt;/title&gt;&lt;secondary-title&gt;Therapeutic Advances in Medical Oncology&lt;/secondary-title&gt;&lt;/titles&gt;&lt;periodical&gt;&lt;full-title&gt;Therapeutic Advances in Medical Oncology&lt;/full-title&gt;&lt;/periodical&gt;&lt;pages&gt;88-100&lt;/pages&gt;&lt;volume&gt;6&lt;/volume&gt;&lt;number&gt;3&lt;/number&gt;&lt;keywords&gt;&lt;keyword&gt;biomarkers, targeted therapy, triple-negative breast cancer&lt;/keyword&gt;&lt;/keywords&gt;&lt;dates&gt;&lt;year&gt;2014&lt;/year&gt;&lt;/dates&gt;&lt;accession-num&gt;24790649&lt;/accession-num&gt;&lt;urls&gt;&lt;related-urls&gt;&lt;url&gt;https://journals.sagepub.com/doi/abs/10.1177/1758834013519843&lt;/url&gt;&lt;/related-urls&gt;&lt;/urls&gt;&lt;electronic-resource-num&gt;10.1177/1758834013519843&lt;/electronic-resource-num&gt;&lt;/record&gt;&lt;/Cite&gt;&lt;/EndNote&gt;</w:instrText>
-      </w:r>
-      <w:r>
-        <w:rPr>
-          <w:highlight w:val="yellow"/>
-        </w:rPr>
-        <w:fldChar w:fldCharType="separate"/>
-      </w:r>
-      <w:r>
-        <w:rPr>
-          <w:noProof/>
-          <w:highlight w:val="yellow"/>
-        </w:rPr>
-        <w:t>[36]</w:t>
-      </w:r>
-      <w:r>
-        <w:rPr>
-          <w:highlight w:val="yellow"/>
-        </w:rPr>
-        <w:fldChar w:fldCharType="end"/>
-      </w:r>
-      <w:r>
-        <w:rPr>
-          <w:highlight w:val="yellow"/>
-        </w:rPr>
-        <w:t xml:space="preserve"> published a review of the genomic characteristics of TNBC cases, and noted that many subtypes of TNBC are very close to subtypes of non-TNBC, showing that classification is complex and that there is a lot of overlap on the gene level between TNBC and non-TNBC. Their review focuses on the implications of this for the development of targeted therapies for different subtypes of TNBC, but does not mention machine learning.</w:t>
-      </w:r>
-      <w:r>
-        <w:t xml:space="preserve"> </w:t>
-      </w:r>
-    </w:p>
-    <w:p>
-      <w:r>
-        <w:t xml:space="preserve">Finally, </w:t>
-      </w:r>
-      <w:r>
-        <w:t>the research of</w:t>
-      </w:r>
-      <w:r>
-        <w:t xml:space="preserve"> molecular classification of TNBC</w:t>
-      </w:r>
-      <w:r>
-        <w:t xml:space="preserve"> </w:t>
-      </w:r>
-      <w:r>
-        <w:t xml:space="preserve">is </w:t>
-      </w:r>
-      <w:r>
-        <w:t>heterogen</w:t>
-      </w:r>
-      <w:r>
-        <w:t>e</w:t>
-      </w:r>
-      <w:r>
-        <w:t>ous</w:t>
-      </w:r>
-      <w:r>
-        <w:t xml:space="preserve"> and challenging to treat</w:t>
-      </w:r>
-      <w:r>
-        <w:t xml:space="preserve"> </w:t>
-      </w:r>
-      <w:r>
-        <w:fldChar w:fldCharType="begin">
-          <w:fldData xml:space="preserve">PEVuZE5vdGU+PENpdGU+PEF1dGhvcj5CaXNzYW51bTwvQXV0aG9yPjxZZWFyPjIwMjE8L1llYXI+
-PFJlY051bT4xODE8L1JlY051bT48RGlzcGxheVRleHQ+WzIxLCAzN108L0Rpc3BsYXlUZXh0Pjxy
-ZWNvcmQ+PHJlYy1udW1iZXI+MTgxPC9yZWMtbnVtYmVyPjxmb3JlaWduLWtleXM+PGtleSBhcHA9
-IkVOIiBkYi1pZD0iMnMyZWFkc2F5czk1c2hlZWF4OXB3MmFocHJkendhZDJ3YXg5IiB0aW1lc3Rh
-bXA9IjE3NDY4NTg3NjQiIGd1aWQ9ImI5Njg0NTY4LThmYjktNDViYi04MjBkLWQyMzQ2NjgyMGY2
-MiI+MTgxPC9rZXk+PC9mb3JlaWduLWtleXM+PHJlZi10eXBlIG5hbWU9IkpvdXJuYWwgQXJ0aWNs
-ZSI+MTc8L3JlZi10eXBlPjxjb250cmlidXRvcnM+PGF1dGhvcnM+PGF1dGhvcj5CaXNzYW51bSwg
-Ui48L2F1dGhvcj48YXV0aG9yPkNoYWljaHVsZWUsIFMuPC9hdXRob3I+PGF1dGhvcj5LYW1vbHBo
-aXdvbmcsIFIuPC9hdXRob3I+PGF1dGhvcj5OYXZha2FuaXR3b3Jha3VsLCBSLjwvYXV0aG9yPjxh
-dXRob3I+S2Fub2t3aXJvb24sIEsuPC9hdXRob3I+PC9hdXRob3JzPjwvY29udHJpYnV0b3JzPjxh
-dXRoLWFkZHJlc3M+RGVwYXJ0bWVudCBvZiBCaW9tZWRpY2FsIFNjaWVuY2VzIGFuZCBCaW9tZWRp
-Y2FsIEVuZ2luZWVyaW5nLCBGYWN1bHR5IG9mIE1lZGljaW5lLCBQcmluY2Ugb2YgU29uZ2tsYSBV
-bml2ZXJzaXR5LCBIYXQgWWFpLCBTb25na2hsYSA5MDExMCwgVGhhaWxhbmQuPC9hdXRoLWFkZHJl
-c3M+PHRpdGxlcz48dGl0bGU+TW9sZWN1bGFyIENsYXNzaWZpY2F0aW9uIE1vZGVscyBmb3IgVHJp
-cGxlIE5lZ2F0aXZlIEJyZWFzdCBDYW5jZXIgU3VidHlwZSBVc2luZyBNYWNoaW5lIExlYXJuaW5n
-PC90aXRsZT48c2Vjb25kYXJ5LXRpdGxlPkogUGVycyBNZWQ8L3NlY29uZGFyeS10aXRsZT48L3Rp
-dGxlcz48cGVyaW9kaWNhbD48ZnVsbC10aXRsZT5KIFBlcnMgTWVkPC9mdWxsLXRpdGxlPjwvcGVy
-aW9kaWNhbD48dm9sdW1lPjExPC92b2x1bWU+PG51bWJlcj45PC9udW1iZXI+PGVkaXRpb24+MjAy
-MTA5MDE8L2VkaXRpb24+PGtleXdvcmRzPjxrZXl3b3JkPlROQkMgc3VidHlwZTwva2V5d29yZD48
-a2V5d29yZD5nZW5lIGV4cHJlc3Npb24gcHJvZmlsZTwva2V5d29yZD48a2V5d29yZD5tYWNoaW5l
-IGxlYXJuaW5nPC9rZXl3b3JkPjxrZXl3b3JkPm1pY3JvYXJyYXk8L2tleXdvcmQ+PC9rZXl3b3Jk
-cz48ZGF0ZXM+PHllYXI+MjAyMTwveWVhcj48cHViLWRhdGVzPjxkYXRlPlNlcCAxPC9kYXRlPjwv
-cHViLWRhdGVzPjwvZGF0ZXM+PGlzYm4+MjA3NS00NDI2IChQcmludCkmI3hEOzIwNzUtNDQyNjwv
-aXNibj48YWNjZXNzaW9uLW51bT4zNDU3NTY1ODwvYWNjZXNzaW9uLW51bT48dXJscz48L3VybHM+
-PGN1c3RvbTE+VGhlIGF1dGhvcnMgZGVjbGFyZSBubyBjb25mbGljdCBvZiBpbnRlcmVzdC48L2N1
-c3RvbTE+PGN1c3RvbTI+UE1DODQ3MjY4MDwvY3VzdG9tMj48ZWxlY3Ryb25pYy1yZXNvdXJjZS1u
-dW0+MTAuMzM5MC9qcG0xMTA5MDg4MTwvZWxlY3Ryb25pYy1yZXNvdXJjZS1udW0+PHJlbW90ZS1k
-YXRhYmFzZS1wcm92aWRlcj5OTE08L3JlbW90ZS1kYXRhYmFzZS1wcm92aWRlcj48L3JlY29yZD48
-L0NpdGU+PENpdGU+PEF1dGhvcj5PcnRpejwvQXV0aG9yPjxZZWFyPjIwMjM8L1llYXI+PFJlY051
-bT4yMTA8L1JlY051bT48cmVjb3JkPjxyZWMtbnVtYmVyPjIxMDwvcmVjLW51bWJlcj48Zm9yZWln
-bi1rZXlzPjxrZXkgYXBwPSJFTiIgZGItaWQ9IjJzMmVhZHNheXM5NXNoZWVheDlwdzJhaHByZHp3
-YWQyd2F4OSIgdGltZXN0YW1wPSIxNzQ2OTAwOTg5IiBndWlkPSI3YjJjZDAwOS1jZDIxLTQwMWQt
-YmE5OS0zODk3OWJiZWY0ZTQiPjIxMDwva2V5PjwvZm9yZWlnbi1rZXlzPjxyZWYtdHlwZSBuYW1l
-PSJKb3VybmFsIEFydGljbGUiPjE3PC9yZWYtdHlwZT48Y29udHJpYnV0b3JzPjxhdXRob3JzPjxh
-dXRob3I+T3J0aXosIE15bGVuYSBNLiBPLjwvYXV0aG9yPjxhdXRob3I+QW5kcmVjaGVrLCBFcmFu
-IFIuPC9hdXRob3I+PC9hdXRob3JzPjwvY29udHJpYnV0b3JzPjx0aXRsZXM+PHRpdGxlPk1vbGVj
-dWxhciBDaGFyYWN0ZXJpemF0aW9uIGFuZCBMYW5kc2NhcGUgb2YgQnJlYXN0IGNhbmNlciBNb2Rl
-bHMgZnJvbSBhIG11bHRpLW9taWNzIFBlcnNwZWN0aXZlPC90aXRsZT48c2Vjb25kYXJ5LXRpdGxl
-PkpvdXJuYWwgb2YgTWFtbWFyeSBHbGFuZCBCaW9sb2d5IGFuZCBOZW9wbGFzaWE8L3NlY29uZGFy
-eS10aXRsZT48L3RpdGxlcz48cGVyaW9kaWNhbD48ZnVsbC10aXRsZT5Kb3VybmFsIG9mIE1hbW1h
-cnkgR2xhbmQgQmlvbG9neSBhbmQgTmVvcGxhc2lhPC9mdWxsLXRpdGxlPjwvcGVyaW9kaWNhbD48
-cGFnZXM+MS0xMzwvcGFnZXM+PHZvbHVtZT4yODwvdm9sdW1lPjxudW1iZXI+MTwvbnVtYmVyPjxk
-YXRlcz48eWVhcj4yMDIzPC95ZWFyPjxwdWItZGF0ZXM+PGRhdGU+MjAyMy8wNi8wMzwvZGF0ZT48
-L3B1Yi1kYXRlcz48L2RhdGVzPjxpc2JuPjE1NzMtNzAzOTwvaXNibj48dXJscz48cmVsYXRlZC11
-cmxzPjx1cmw+aHR0cHM6Ly9kb2kub3JnLzEwLjEwMDcvczEwOTExLTAyMy0wOTU0MC0yPC91cmw+
-PC9yZWxhdGVkLXVybHM+PC91cmxzPjxlbGVjdHJvbmljLXJlc291cmNlLW51bT4xMC4xMDA3L3Mx
-MDkxMS0wMjMtMDk1NDAtMjwvZWxlY3Ryb25pYy1yZXNvdXJjZS1udW0+PC9yZWNvcmQ+PC9DaXRl
-PjwvRW5kTm90ZT5=
-</w:fldData>
-        </w:fldChar>
-      </w:r>
-      <w:r>
-        <w:instrText xml:space="preserve"> ADDIN EN.CITE </w:instrText>
-      </w:r>
-      <w:r>
-        <w:fldChar w:fldCharType="begin">
-          <w:fldData xml:space="preserve">PEVuZE5vdGU+PENpdGU+PEF1dGhvcj5CaXNzYW51bTwvQXV0aG9yPjxZZWFyPjIwMjE8L1llYXI+
-PFJlY051bT4xODE8L1JlY051bT48RGlzcGxheVRleHQ+WzIxLCAzN108L0Rpc3BsYXlUZXh0Pjxy
-ZWNvcmQ+PHJlYy1udW1iZXI+MTgxPC9yZWMtbnVtYmVyPjxmb3JlaWduLWtleXM+PGtleSBhcHA9
-IkVOIiBkYi1pZD0iMnMyZWFkc2F5czk1c2hlZWF4OXB3MmFocHJkendhZDJ3YXg5IiB0aW1lc3Rh
-bXA9IjE3NDY4NTg3NjQiIGd1aWQ9ImI5Njg0NTY4LThmYjktNDViYi04MjBkLWQyMzQ2NjgyMGY2
-MiI+MTgxPC9rZXk+PC9mb3JlaWduLWtleXM+PHJlZi10eXBlIG5hbWU9IkpvdXJuYWwgQXJ0aWNs
-ZSI+MTc8L3JlZi10eXBlPjxjb250cmlidXRvcnM+PGF1dGhvcnM+PGF1dGhvcj5CaXNzYW51bSwg
-Ui48L2F1dGhvcj48YXV0aG9yPkNoYWljaHVsZWUsIFMuPC9hdXRob3I+PGF1dGhvcj5LYW1vbHBo
-aXdvbmcsIFIuPC9hdXRob3I+PGF1dGhvcj5OYXZha2FuaXR3b3Jha3VsLCBSLjwvYXV0aG9yPjxh
-dXRob3I+S2Fub2t3aXJvb24sIEsuPC9hdXRob3I+PC9hdXRob3JzPjwvY29udHJpYnV0b3JzPjxh
-dXRoLWFkZHJlc3M+RGVwYXJ0bWVudCBvZiBCaW9tZWRpY2FsIFNjaWVuY2VzIGFuZCBCaW9tZWRp
-Y2FsIEVuZ2luZWVyaW5nLCBGYWN1bHR5IG9mIE1lZGljaW5lLCBQcmluY2Ugb2YgU29uZ2tsYSBV
-bml2ZXJzaXR5LCBIYXQgWWFpLCBTb25na2hsYSA5MDExMCwgVGhhaWxhbmQuPC9hdXRoLWFkZHJl
-c3M+PHRpdGxlcz48dGl0bGU+TW9sZWN1bGFyIENsYXNzaWZpY2F0aW9uIE1vZGVscyBmb3IgVHJp
-cGxlIE5lZ2F0aXZlIEJyZWFzdCBDYW5jZXIgU3VidHlwZSBVc2luZyBNYWNoaW5lIExlYXJuaW5n
-PC90aXRsZT48c2Vjb25kYXJ5LXRpdGxlPkogUGVycyBNZWQ8L3NlY29uZGFyeS10aXRsZT48L3Rp
-dGxlcz48cGVyaW9kaWNhbD48ZnVsbC10aXRsZT5KIFBlcnMgTWVkPC9mdWxsLXRpdGxlPjwvcGVy
-aW9kaWNhbD48dm9sdW1lPjExPC92b2x1bWU+PG51bWJlcj45PC9udW1iZXI+PGVkaXRpb24+MjAy
-MTA5MDE8L2VkaXRpb24+PGtleXdvcmRzPjxrZXl3b3JkPlROQkMgc3VidHlwZTwva2V5d29yZD48
-a2V5d29yZD5nZW5lIGV4cHJlc3Npb24gcHJvZmlsZTwva2V5d29yZD48a2V5d29yZD5tYWNoaW5l
-IGxlYXJuaW5nPC9rZXl3b3JkPjxrZXl3b3JkPm1pY3JvYXJyYXk8L2tleXdvcmQ+PC9rZXl3b3Jk
-cz48ZGF0ZXM+PHllYXI+MjAyMTwveWVhcj48cHViLWRhdGVzPjxkYXRlPlNlcCAxPC9kYXRlPjwv
-cHViLWRhdGVzPjwvZGF0ZXM+PGlzYm4+MjA3NS00NDI2IChQcmludCkmI3hEOzIwNzUtNDQyNjwv
-aXNibj48YWNjZXNzaW9uLW51bT4zNDU3NTY1ODwvYWNjZXNzaW9uLW51bT48dXJscz48L3VybHM+
-PGN1c3RvbTE+VGhlIGF1dGhvcnMgZGVjbGFyZSBubyBjb25mbGljdCBvZiBpbnRlcmVzdC48L2N1
-c3RvbTE+PGN1c3RvbTI+UE1DODQ3MjY4MDwvY3VzdG9tMj48ZWxlY3Ryb25pYy1yZXNvdXJjZS1u
-dW0+MTAuMzM5MC9qcG0xMTA5MDg4MTwvZWxlY3Ryb25pYy1yZXNvdXJjZS1udW0+PHJlbW90ZS1k
-YXRhYmFzZS1wcm92aWRlcj5OTE08L3JlbW90ZS1kYXRhYmFzZS1wcm92aWRlcj48L3JlY29yZD48
-L0NpdGU+PENpdGU+PEF1dGhvcj5PcnRpejwvQXV0aG9yPjxZZWFyPjIwMjM8L1llYXI+PFJlY051
-bT4yMTA8L1JlY051bT48cmVjb3JkPjxyZWMtbnVtYmVyPjIxMDwvcmVjLW51bWJlcj48Zm9yZWln
-bi1rZXlzPjxrZXkgYXBwPSJFTiIgZGItaWQ9IjJzMmVhZHNheXM5NXNoZWVheDlwdzJhaHByZHp3
-YWQyd2F4OSIgdGltZXN0YW1wPSIxNzQ2OTAwOTg5IiBndWlkPSI3YjJjZDAwOS1jZDIxLTQwMWQt
-YmE5OS0zODk3OWJiZWY0ZTQiPjIxMDwva2V5PjwvZm9yZWlnbi1rZXlzPjxyZWYtdHlwZSBuYW1l
-PSJKb3VybmFsIEFydGljbGUiPjE3PC9yZWYtdHlwZT48Y29udHJpYnV0b3JzPjxhdXRob3JzPjxh
-dXRob3I+T3J0aXosIE15bGVuYSBNLiBPLjwvYXV0aG9yPjxhdXRob3I+QW5kcmVjaGVrLCBFcmFu
-IFIuPC9hdXRob3I+PC9hdXRob3JzPjwvY29udHJpYnV0b3JzPjx0aXRsZXM+PHRpdGxlPk1vbGVj
-dWxhciBDaGFyYWN0ZXJpemF0aW9uIGFuZCBMYW5kc2NhcGUgb2YgQnJlYXN0IGNhbmNlciBNb2Rl
-bHMgZnJvbSBhIG11bHRpLW9taWNzIFBlcnNwZWN0aXZlPC90aXRsZT48c2Vjb25kYXJ5LXRpdGxl
-PkpvdXJuYWwgb2YgTWFtbWFyeSBHbGFuZCBCaW9sb2d5IGFuZCBOZW9wbGFzaWE8L3NlY29uZGFy
-eS10aXRsZT48L3RpdGxlcz48cGVyaW9kaWNhbD48ZnVsbC10aXRsZT5Kb3VybmFsIG9mIE1hbW1h
-cnkgR2xhbmQgQmlvbG9neSBhbmQgTmVvcGxhc2lhPC9mdWxsLXRpdGxlPjwvcGVyaW9kaWNhbD48
-cGFnZXM+MS0xMzwvcGFnZXM+PHZvbHVtZT4yODwvdm9sdW1lPjxudW1iZXI+MTwvbnVtYmVyPjxk
-YXRlcz48eWVhcj4yMDIzPC95ZWFyPjxwdWItZGF0ZXM+PGRhdGU+MjAyMy8wNi8wMzwvZGF0ZT48
-L3B1Yi1kYXRlcz48L2RhdGVzPjxpc2JuPjE1NzMtNzAzOTwvaXNibj48dXJscz48cmVsYXRlZC11
-cmxzPjx1cmw+aHR0cHM6Ly9kb2kub3JnLzEwLjEwMDcvczEwOTExLTAyMy0wOTU0MC0yPC91cmw+
-PC9yZWxhdGVkLXVybHM+PC91cmxzPjxlbGVjdHJvbmljLXJlc291cmNlLW51bT4xMC4xMDA3L3Mx
-MDkxMS0wMjMtMDk1NDAtMjwvZWxlY3Ryb25pYy1yZXNvdXJjZS1udW0+PC9yZWNvcmQ+PC9DaXRl
-PjwvRW5kTm90ZT5=
-</w:fldData>
-        </w:fldChar>
-      </w:r>
-      <w:r>
-        <w:instrText xml:space="preserve"> ADDIN EN.CITE.DATA </w:instrText>
-      </w:r>
-      <w:r>
-        <w:fldChar w:fldCharType="end"/>
-      </w:r>
-      <w:r>
-        <w:fldChar w:fldCharType="separate"/>
-      </w:r>
-      <w:r>
-        <w:rPr>
-          <w:noProof/>
-        </w:rPr>
-        <w:t>[21, 37]</w:t>
-      </w:r>
-      <w:r>
-        <w:fldChar w:fldCharType="end"/>
-      </w:r>
-      <w:r>
-        <w:t xml:space="preserve">. </w:t>
-      </w:r>
-      <w:r>
-        <w:t>To</w:t>
-      </w:r>
-      <w:r>
-        <w:t xml:space="preserve"> </w:t>
-      </w:r>
-      <w:r>
-        <w:t xml:space="preserve">explore treatment </w:t>
-      </w:r>
-      <w:r>
-        <w:t>modalities,</w:t>
-      </w:r>
-      <w:r>
-        <w:t xml:space="preserve"> </w:t>
-      </w:r>
-      <w:r>
-        <w:t xml:space="preserve">it is suggested to have subtypes of TNBC. </w:t>
-      </w:r>
-      <w:r>
-        <w:t xml:space="preserve">Literature shows </w:t>
-      </w:r>
-      <w:r>
-        <w:t>multiple subtyping classifications</w:t>
-      </w:r>
-      <w:r>
-        <w:t xml:space="preserve">; </w:t>
-      </w:r>
-      <w:r>
-        <w:t>PAM50, Lehmann, Burstein, Jézéquel, FUSCC</w:t>
-      </w:r>
-      <w:r>
-        <w:t xml:space="preserve"> </w:t>
-      </w:r>
-      <w:r>
-        <w:fldChar w:fldCharType="begin">
-          <w:fldData xml:space="preserve">PEVuZE5vdGU+PENpdGU+PEF1dGhvcj5DaGVuPC9BdXRob3I+PFllYXI+MjAyNTwvWWVhcj48UmVj
-TnVtPjIzMDwvUmVjTnVtPjxEaXNwbGF5VGV4dD5bMiwgMjJdPC9EaXNwbGF5VGV4dD48cmVjb3Jk
-PjxyZWMtbnVtYmVyPjIzMDwvcmVjLW51bWJlcj48Zm9yZWlnbi1rZXlzPjxrZXkgYXBwPSJFTiIg
-ZGItaWQ9IjJzMmVhZHNheXM5NXNoZWVheDlwdzJhaHByZHp3YWQyd2F4OSIgdGltZXN0YW1wPSIx
-NzQ3MjQ0MzM1IiBndWlkPSJiM2VhNzczMi04NmU2LTQ4MjctYTUwNi1kNmQ4MDQ4YWZkNTgiPjIz
-MDwva2V5PjwvZm9yZWlnbi1rZXlzPjxyZWYtdHlwZSBuYW1lPSJKb3VybmFsIEFydGljbGUiPjE3
-PC9yZWYtdHlwZT48Y29udHJpYnV0b3JzPjxhdXRob3JzPjxhdXRob3I+Q2hlbiwgWmlxaTwvYXV0
-aG9yPjxhdXRob3I+TGl1LCBZdW1lbmc8L2F1dGhvcj48YXV0aG9yPkx5dSwgTWluY2h1YW48L2F1
-dGhvcj48YXV0aG9yPkNoYW4sIENoaSBIbzwvYXV0aG9yPjxhdXRob3I+U3VuLCBNZWloZW5nPC9h
-dXRob3I+PGF1dGhvcj5ZYW5nLCBYaW48L2F1dGhvcj48YXV0aG9yPlFpYW8sIFNodWFuZ3lpbmc8
-L2F1dGhvcj48YXV0aG9yPkNoZW4sIFpoZW5nPC9hdXRob3I+PGF1dGhvcj5ZdSwgU2lmYW48L2F1
-dGhvcj48YXV0aG9yPlJlbiwgTWVpc2hlbjwvYXV0aG9yPjxhdXRob3I+THUsIEFpcGluZzwvYXV0
-aG9yPjxhdXRob3I+WmhhbmcsIEdlPC9hdXRob3I+PGF1dGhvcj5MaSwgRmFuZ2ZlaTwvYXV0aG9y
-PjxhdXRob3I+WXUsIFl1YW55dWFuPC9hdXRob3I+PC9hdXRob3JzPjwvY29udHJpYnV0b3JzPjx0
-aXRsZXM+PHRpdGxlPkNsYXNzaWZpY2F0aW9ucyBvZiB0cmlwbGUtbmVnYXRpdmUgYnJlYXN0IGNh
-bmNlcjogaW5zaWdodHMgYW5kIGN1cnJlbnQgdGhlcmFwZXV0aWMgYXBwcm9hY2hlczwvdGl0bGU+
-PHNlY29uZGFyeS10aXRsZT5DZWxsICZhbXA7IEJpb3NjaWVuY2U8L3NlY29uZGFyeS10aXRsZT48
-L3RpdGxlcz48cGVyaW9kaWNhbD48ZnVsbC10aXRsZT5DZWxsICZhbXA7IEJpb3NjaWVuY2U8L2Z1
-bGwtdGl0bGU+PC9wZXJpb2RpY2FsPjxwYWdlcz4xMzwvcGFnZXM+PHZvbHVtZT4xNTwvdm9sdW1l
-PjxudW1iZXI+MTwvbnVtYmVyPjxkYXRlcz48eWVhcj4yMDI1PC95ZWFyPjxwdWItZGF0ZXM+PGRh
-dGU+MjAyNS8wMi8wMTwvZGF0ZT48L3B1Yi1kYXRlcz48L2RhdGVzPjxpc2JuPjIwNDUtMzcwMTwv
-aXNibj48dXJscz48cmVsYXRlZC11cmxzPjx1cmw+aHR0cHM6Ly9kb2kub3JnLzEwLjExODYvczEz
-NTc4LTAyNS0wMTM1OS0wPC91cmw+PC9yZWxhdGVkLXVybHM+PC91cmxzPjxlbGVjdHJvbmljLXJl
-c291cmNlLW51bT4xMC4xMTg2L3MxMzU3OC0wMjUtMDEzNTktMDwvZWxlY3Ryb25pYy1yZXNvdXJj
-ZS1udW0+PC9yZWNvcmQ+PC9DaXRlPjxDaXRlPjxBdXRob3I+QXNsZWg8L0F1dGhvcj48WWVhcj4y
-MDIyPC9ZZWFyPjxSZWNOdW0+MjE3PC9SZWNOdW0+PHJlY29yZD48cmVjLW51bWJlcj4yMTc8L3Jl
-Yy1udW1iZXI+PGZvcmVpZ24ta2V5cz48a2V5IGFwcD0iRU4iIGRiLWlkPSIyczJlYWRzYXlzOTVz
-aGVlYXg5cHcyYWhwcmR6d2FkMndheDkiIHRpbWVzdGFtcD0iMTc0Njk0NzY0NSIgZ3VpZD0iMWVj
-ZDNiNDEtMDBkYy00YWExLWI1NzQtMGFlNWM2OWVlNzc5Ij4yMTc8L2tleT48L2ZvcmVpZ24ta2V5
-cz48cmVmLXR5cGUgbmFtZT0iSm91cm5hbCBBcnRpY2xlIj4xNzwvcmVmLXR5cGU+PGNvbnRyaWJ1
-dG9ycz48YXV0aG9ycz48YXV0aG9yPkFzbGVoLCBLYXJhbWE8L2F1dGhvcj48YXV0aG9yPlJpYXos
-IE5hemlhPC9hdXRob3I+PGF1dGhvcj5OaWVsc2VuLCBUb3JzdGVuIE8uPC9hdXRob3I+PC9hdXRo
-b3JzPjwvY29udHJpYnV0b3JzPjx0aXRsZXM+PHRpdGxlPkhldGVyb2dlbmVpdHkgb2YgdHJpcGxl
-IG5lZ2F0aXZlIGJyZWFzdCBjYW5jZXI6IEN1cnJlbnQgYWR2YW5jZXMgaW4gc3VidHlwaW5nIGFu
-ZCB0cmVhdG1lbnQgaW1wbGljYXRpb25zPC90aXRsZT48c2Vjb25kYXJ5LXRpdGxlPkpvdXJuYWwg
-b2YgRXhwZXJpbWVudGFsICZhbXA7IENsaW5pY2FsIENhbmNlciBSZXNlYXJjaDwvc2Vjb25kYXJ5
-LXRpdGxlPjwvdGl0bGVzPjxwZXJpb2RpY2FsPjxmdWxsLXRpdGxlPkpvdXJuYWwgb2YgRXhwZXJp
-bWVudGFsICZhbXA7IENsaW5pY2FsIENhbmNlciBSZXNlYXJjaDwvZnVsbC10aXRsZT48L3Blcmlv
-ZGljYWw+PHBhZ2VzPjEtMjY8L3BhZ2VzPjx2b2x1bWU+NDE8L3ZvbHVtZT48bnVtYmVyPjE8L251
-bWJlcj48ZGF0ZXM+PHllYXI+MjAyMjwveWVhcj48cHViLWRhdGVzPjxkYXRlPjIwMjIvMDkvMDE8
-L2RhdGU+PC9wdWItZGF0ZXM+PC9kYXRlcz48aXNibj4xNzU2LTk5NjY8L2lzYm4+PHVybHM+PHJl
-bGF0ZWQtdXJscz48dXJsPmh0dHBzOi8vZG9pLm9yZy8xMC4xMTg2L3MxMzA0Ni0wMjItMDI0NzYt
-MTwvdXJsPjwvcmVsYXRlZC11cmxzPjwvdXJscz48ZWxlY3Ryb25pYy1yZXNvdXJjZS1udW0+MTAu
-MTE4Ni9zMTMwNDYtMDIyLTAyNDc2LTE8L2VsZWN0cm9uaWMtcmVzb3VyY2UtbnVtPjwvcmVjb3Jk
-PjwvQ2l0ZT48L0VuZE5vdGU+
-</w:fldData>
-        </w:fldChar>
-      </w:r>
-      <w:r>
-        <w:instrText xml:space="preserve"> ADDIN EN.CITE </w:instrText>
-      </w:r>
-      <w:r>
-        <w:fldChar w:fldCharType="begin">
-          <w:fldData xml:space="preserve">PEVuZE5vdGU+PENpdGU+PEF1dGhvcj5DaGVuPC9BdXRob3I+PFllYXI+MjAyNTwvWWVhcj48UmVj
-TnVtPjIzMDwvUmVjTnVtPjxEaXNwbGF5VGV4dD5bMiwgMjJdPC9EaXNwbGF5VGV4dD48cmVjb3Jk
-PjxyZWMtbnVtYmVyPjIzMDwvcmVjLW51bWJlcj48Zm9yZWlnbi1rZXlzPjxrZXkgYXBwPSJFTiIg
-ZGItaWQ9IjJzMmVhZHNheXM5NXNoZWVheDlwdzJhaHByZHp3YWQyd2F4OSIgdGltZXN0YW1wPSIx
-NzQ3MjQ0MzM1IiBndWlkPSJiM2VhNzczMi04NmU2LTQ4MjctYTUwNi1kNmQ4MDQ4YWZkNTgiPjIz
-MDwva2V5PjwvZm9yZWlnbi1rZXlzPjxyZWYtdHlwZSBuYW1lPSJKb3VybmFsIEFydGljbGUiPjE3
-PC9yZWYtdHlwZT48Y29udHJpYnV0b3JzPjxhdXRob3JzPjxhdXRob3I+Q2hlbiwgWmlxaTwvYXV0
-aG9yPjxhdXRob3I+TGl1LCBZdW1lbmc8L2F1dGhvcj48YXV0aG9yPkx5dSwgTWluY2h1YW48L2F1
-dGhvcj48YXV0aG9yPkNoYW4sIENoaSBIbzwvYXV0aG9yPjxhdXRob3I+U3VuLCBNZWloZW5nPC9h
-dXRob3I+PGF1dGhvcj5ZYW5nLCBYaW48L2F1dGhvcj48YXV0aG9yPlFpYW8sIFNodWFuZ3lpbmc8
-L2F1dGhvcj48YXV0aG9yPkNoZW4sIFpoZW5nPC9hdXRob3I+PGF1dGhvcj5ZdSwgU2lmYW48L2F1
-dGhvcj48YXV0aG9yPlJlbiwgTWVpc2hlbjwvYXV0aG9yPjxhdXRob3I+THUsIEFpcGluZzwvYXV0
-aG9yPjxhdXRob3I+WmhhbmcsIEdlPC9hdXRob3I+PGF1dGhvcj5MaSwgRmFuZ2ZlaTwvYXV0aG9y
-PjxhdXRob3I+WXUsIFl1YW55dWFuPC9hdXRob3I+PC9hdXRob3JzPjwvY29udHJpYnV0b3JzPjx0
-aXRsZXM+PHRpdGxlPkNsYXNzaWZpY2F0aW9ucyBvZiB0cmlwbGUtbmVnYXRpdmUgYnJlYXN0IGNh
-bmNlcjogaW5zaWdodHMgYW5kIGN1cnJlbnQgdGhlcmFwZXV0aWMgYXBwcm9hY2hlczwvdGl0bGU+
-PHNlY29uZGFyeS10aXRsZT5DZWxsICZhbXA7IEJpb3NjaWVuY2U8L3NlY29uZGFyeS10aXRsZT48
-L3RpdGxlcz48cGVyaW9kaWNhbD48ZnVsbC10aXRsZT5DZWxsICZhbXA7IEJpb3NjaWVuY2U8L2Z1
-bGwtdGl0bGU+PC9wZXJpb2RpY2FsPjxwYWdlcz4xMzwvcGFnZXM+PHZvbHVtZT4xNTwvdm9sdW1l
-PjxudW1iZXI+MTwvbnVtYmVyPjxkYXRlcz48eWVhcj4yMDI1PC95ZWFyPjxwdWItZGF0ZXM+PGRh
-dGU+MjAyNS8wMi8wMTwvZGF0ZT48L3B1Yi1kYXRlcz48L2RhdGVzPjxpc2JuPjIwNDUtMzcwMTwv
-aXNibj48dXJscz48cmVsYXRlZC11cmxzPjx1cmw+aHR0cHM6Ly9kb2kub3JnLzEwLjExODYvczEz
-NTc4LTAyNS0wMTM1OS0wPC91cmw+PC9yZWxhdGVkLXVybHM+PC91cmxzPjxlbGVjdHJvbmljLXJl
-c291cmNlLW51bT4xMC4xMTg2L3MxMzU3OC0wMjUtMDEzNTktMDwvZWxlY3Ryb25pYy1yZXNvdXJj
-ZS1udW0+PC9yZWNvcmQ+PC9DaXRlPjxDaXRlPjxBdXRob3I+QXNsZWg8L0F1dGhvcj48WWVhcj4y
-MDIyPC9ZZWFyPjxSZWNOdW0+MjE3PC9SZWNOdW0+PHJlY29yZD48cmVjLW51bWJlcj4yMTc8L3Jl
-Yy1udW1iZXI+PGZvcmVpZ24ta2V5cz48a2V5IGFwcD0iRU4iIGRiLWlkPSIyczJlYWRzYXlzOTVz
-aGVlYXg5cHcyYWhwcmR6d2FkMndheDkiIHRpbWVzdGFtcD0iMTc0Njk0NzY0NSIgZ3VpZD0iMWVj
-ZDNiNDEtMDBkYy00YWExLWI1NzQtMGFlNWM2OWVlNzc5Ij4yMTc8L2tleT48L2ZvcmVpZ24ta2V5
-cz48cmVmLXR5cGUgbmFtZT0iSm91cm5hbCBBcnRpY2xlIj4xNzwvcmVmLXR5cGU+PGNvbnRyaWJ1
-dG9ycz48YXV0aG9ycz48YXV0aG9yPkFzbGVoLCBLYXJhbWE8L2F1dGhvcj48YXV0aG9yPlJpYXos
-IE5hemlhPC9hdXRob3I+PGF1dGhvcj5OaWVsc2VuLCBUb3JzdGVuIE8uPC9hdXRob3I+PC9hdXRo
-b3JzPjwvY29udHJpYnV0b3JzPjx0aXRsZXM+PHRpdGxlPkhldGVyb2dlbmVpdHkgb2YgdHJpcGxl
-IG5lZ2F0aXZlIGJyZWFzdCBjYW5jZXI6IEN1cnJlbnQgYWR2YW5jZXMgaW4gc3VidHlwaW5nIGFu
-ZCB0cmVhdG1lbnQgaW1wbGljYXRpb25zPC90aXRsZT48c2Vjb25kYXJ5LXRpdGxlPkpvdXJuYWwg
-b2YgRXhwZXJpbWVudGFsICZhbXA7IENsaW5pY2FsIENhbmNlciBSZXNlYXJjaDwvc2Vjb25kYXJ5
-LXRpdGxlPjwvdGl0bGVzPjxwZXJpb2RpY2FsPjxmdWxsLXRpdGxlPkpvdXJuYWwgb2YgRXhwZXJp
-bWVudGFsICZhbXA7IENsaW5pY2FsIENhbmNlciBSZXNlYXJjaDwvZnVsbC10aXRsZT48L3Blcmlv
-ZGljYWw+PHBhZ2VzPjEtMjY8L3BhZ2VzPjx2b2x1bWU+NDE8L3ZvbHVtZT48bnVtYmVyPjE8L251
-bWJlcj48ZGF0ZXM+PHllYXI+MjAyMjwveWVhcj48cHViLWRhdGVzPjxkYXRlPjIwMjIvMDkvMDE8
-L2RhdGU+PC9wdWItZGF0ZXM+PC9kYXRlcz48aXNibj4xNzU2LTk5NjY8L2lzYm4+PHVybHM+PHJl
-bGF0ZWQtdXJscz48dXJsPmh0dHBzOi8vZG9pLm9yZy8xMC4xMTg2L3MxMzA0Ni0wMjItMDI0NzYt
-MTwvdXJsPjwvcmVsYXRlZC11cmxzPjwvdXJscz48ZWxlY3Ryb25pYy1yZXNvdXJjZS1udW0+MTAu
-MTE4Ni9zMTMwNDYtMDIyLTAyNDc2LTE8L2VsZWN0cm9uaWMtcmVzb3VyY2UtbnVtPjwvcmVjb3Jk
-PjwvQ2l0ZT48L0VuZE5vdGU+
-</w:fldData>
-        </w:fldChar>
-      </w:r>
-      <w:r>
-        <w:instrText xml:space="preserve"> ADDIN EN.CITE.DATA </w:instrText>
-      </w:r>
-      <w:r>
-        <w:fldChar w:fldCharType="end"/>
-      </w:r>
-      <w:r>
-        <w:fldChar w:fldCharType="separate"/>
-      </w:r>
-      <w:r>
-        <w:rPr>
-          <w:noProof/>
-        </w:rPr>
-        <w:t>[2, 22]</w:t>
-      </w:r>
-      <w:r>
-        <w:fldChar w:fldCharType="end"/>
-      </w:r>
-      <w:r>
-        <w:t xml:space="preserve">. </w:t>
-      </w:r>
-      <w:r>
-        <w:rPr>
-          <w:highlight w:val="magenta"/>
-        </w:rPr>
-        <w:t>However, their focus was on classifying cases that were already known to be TNBC into subtypes, rather than the classification of TNBC versus non-TNBC.</w:t>
-      </w:r>
-    </w:p>
-    <w:p>
-      <w:r>
-        <w:rPr>
-          <w:highlight w:val="magenta"/>
-        </w:rPr>
-        <w:t xml:space="preserve">From this literature review, it becomes apparent that RNA sequencing and machine learning have been used in the classification of TNBC and breast cancer in general, but there remains a gap in the development of a simple, transparent and reproducible classification model that focuses only on identifying TNBC status (yes or no) using RNA sequencing data alone. Previous studies have often focused on subtype classification, relied on additional data that might not have been predictive, or referred to commercial tools that lack transparency. To address this gap, </w:t>
-      </w:r>
-      <w:r>
-        <w:rPr>
-          <w:highlight w:val="magenta"/>
-        </w:rPr>
-        <w:t>this study proposes as a solution</w:t>
-      </w:r>
-      <w:r>
-        <w:rPr>
-          <w:highlight w:val="magenta"/>
-        </w:rPr>
-        <w:t xml:space="preserve"> </w:t>
-      </w:r>
-      <w:r>
-        <w:rPr>
-          <w:highlight w:val="magenta"/>
-        </w:rPr>
-        <w:t xml:space="preserve">the </w:t>
-      </w:r>
-      <w:r>
-        <w:rPr>
-          <w:highlight w:val="magenta"/>
-        </w:rPr>
-        <w:t>train</w:t>
-      </w:r>
-      <w:r>
-        <w:rPr>
-          <w:highlight w:val="magenta"/>
-        </w:rPr>
-        <w:t>ing of</w:t>
-      </w:r>
-      <w:r>
-        <w:rPr>
-          <w:highlight w:val="magenta"/>
-        </w:rPr>
-        <w:t xml:space="preserve"> a machine learning model using publicly available RNA sequencing data.</w:t>
-      </w:r>
-      <w:r>
-        <w:t xml:space="preserve"> </w:t>
-      </w:r>
-    </w:p>
-    <w:p>
-      <w:r>
-        <w:t xml:space="preserve">This </w:t>
-      </w:r>
-    </w:p>
-    <w:p/>
-    <w:p>
-      <w:pPr>
         <w:rPr>
           <w:b/>
           <w:bCs/>
           <w:sz w:val="24"/>
           <w:szCs w:val="24"/>
         </w:rPr>
-      </w:pPr>
+        <w:br w:type="column"/>
+      </w:r>
       <w:r>
         <w:rPr>
           <w:b/>
@@ -3758,28 +4320,28 @@
           <w:sz w:val="24"/>
           <w:szCs w:val="24"/>
         </w:rPr>
-        <w:br w:type="column"/>
-      </w:r>
-      <w:r>
+        <w:lastRenderedPageBreak/>
+        <w:t>3 Methods and Material</w:t>
+      </w:r>
+    </w:p>
+    <w:p>
+      <w:pPr>
         <w:rPr>
           <w:b/>
           <w:bCs/>
-          <w:sz w:val="24"/>
-          <w:szCs w:val="24"/>
-        </w:rPr>
-        <w:lastRenderedPageBreak/>
-        <w:t>3 Methods and Material</w:t>
-      </w:r>
-    </w:p>
-    <w:p>
-      <w:pPr>
+          <w:sz w:val="22"/>
+          <w:szCs w:val="22"/>
+        </w:rPr>
+      </w:pPr>
+      <w:r>
         <w:rPr>
           <w:b/>
           <w:bCs/>
           <w:sz w:val="22"/>
           <w:szCs w:val="22"/>
         </w:rPr>
-      </w:pPr>
+        <w:t xml:space="preserve">3.1 Overall Description of the </w:t>
+      </w:r>
       <w:r>
         <w:rPr>
           <w:b/>
@@ -3787,7 +4349,7 @@
           <w:sz w:val="22"/>
           <w:szCs w:val="22"/>
         </w:rPr>
-        <w:t xml:space="preserve">3.1 Overall Description of the </w:t>
+        <w:t>P</w:t>
       </w:r>
       <w:r>
         <w:rPr>
@@ -3796,7 +4358,7 @@
           <w:sz w:val="22"/>
           <w:szCs w:val="22"/>
         </w:rPr>
-        <w:t>P</w:t>
+        <w:t xml:space="preserve">roposed </w:t>
       </w:r>
       <w:r>
         <w:rPr>
@@ -3805,7 +4367,7 @@
           <w:sz w:val="22"/>
           <w:szCs w:val="22"/>
         </w:rPr>
-        <w:t xml:space="preserve">roposed </w:t>
+        <w:t>M</w:t>
       </w:r>
       <w:r>
         <w:rPr>
@@ -3814,447 +4376,448 @@
           <w:sz w:val="22"/>
           <w:szCs w:val="22"/>
         </w:rPr>
-        <w:t>M</w:t>
-      </w:r>
-      <w:r>
+        <w:t>odel</w:t>
+      </w:r>
+    </w:p>
+    <w:p>
+      <w:pPr>
+        <w:rPr>
+          <w:sz w:val="22"/>
+          <w:szCs w:val="22"/>
+        </w:rPr>
+      </w:pPr>
+      <w:r>
+        <w:rPr>
+          <w:sz w:val="22"/>
+          <w:szCs w:val="22"/>
+        </w:rPr>
+        <w:t xml:space="preserve">Making use of available literature, </w:t>
+      </w:r>
+      <w:r>
+        <w:rPr>
+          <w:sz w:val="22"/>
+          <w:szCs w:val="22"/>
+        </w:rPr>
+        <w:t xml:space="preserve">the approach used </w:t>
+      </w:r>
+      <w:r>
+        <w:rPr>
+          <w:sz w:val="22"/>
+          <w:szCs w:val="22"/>
+        </w:rPr>
+        <w:t xml:space="preserve">in this study is based on </w:t>
+      </w:r>
+      <w:r>
+        <w:rPr>
+          <w:sz w:val="22"/>
+          <w:szCs w:val="22"/>
+        </w:rPr>
+        <w:t>proven</w:t>
+      </w:r>
+      <w:r>
+        <w:rPr>
+          <w:sz w:val="22"/>
+          <w:szCs w:val="22"/>
+        </w:rPr>
+        <w:t xml:space="preserve"> approaches</w:t>
+      </w:r>
+      <w:r>
+        <w:rPr>
+          <w:sz w:val="22"/>
+          <w:szCs w:val="22"/>
+        </w:rPr>
+        <w:t xml:space="preserve"> </w:t>
+      </w:r>
+      <w:r>
+        <w:rPr>
+          <w:sz w:val="22"/>
+          <w:szCs w:val="22"/>
+        </w:rPr>
+        <w:fldChar w:fldCharType="begin"/>
+      </w:r>
+      <w:r>
+        <w:rPr>
+          <w:sz w:val="22"/>
+          <w:szCs w:val="22"/>
+        </w:rPr>
+        <w:instrText xml:space="preserve"> ADDIN EN.CITE &lt;EndNote&gt;&lt;Cite&gt;&lt;Author&gt;Hassan&lt;/Author&gt;&lt;Year&gt;2025&lt;/Year&gt;&lt;RecNum&gt;264&lt;/RecNum&gt;&lt;DisplayText&gt;[43]&lt;/DisplayText&gt;&lt;record&gt;&lt;rec-number&gt;264&lt;/rec-number&gt;&lt;foreign-keys&gt;&lt;key app="EN" db-id="2s2eadsays95sheeax9pw2ahprdzwad2wax9" timestamp="1747843936" guid="91579389-3dae-4906-90ec-d7bc851d9426"&gt;264&lt;/key&gt;&lt;/foreign-keys&gt;&lt;ref-type name="Journal Article"&gt;17&lt;/ref-type&gt;&lt;contributors&gt;&lt;authors&gt;&lt;author&gt;Hassan, Asmaa M.&lt;/author&gt;&lt;author&gt;Naeem, Safaa M.&lt;/author&gt;&lt;author&gt;Eldosoky, Mohamed A. A.&lt;/author&gt;&lt;author&gt;Mabrouk, Mai S.&lt;/author&gt;&lt;/authors&gt;&lt;/contributors&gt;&lt;titles&gt;&lt;title&gt;Multi-omics-based Machine Learning for the Subtype Classification of Breast Cancer&lt;/title&gt;&lt;secondary-title&gt;Arabian Journal for Science and Engineering&lt;/secondary-title&gt;&lt;/titles&gt;&lt;periodical&gt;&lt;full-title&gt;Arabian Journal for Science and Engineering&lt;/full-title&gt;&lt;/periodical&gt;&lt;pages&gt;1339-1352&lt;/pages&gt;&lt;volume&gt;50&lt;/volume&gt;&lt;number&gt;2&lt;/number&gt;&lt;dates&gt;&lt;year&gt;2025&lt;/year&gt;&lt;pub-dates&gt;&lt;date&gt;2025/01/01&lt;/date&gt;&lt;/pub-dates&gt;&lt;/dates&gt;&lt;isbn&gt;2191-4281&lt;/isbn&gt;&lt;urls&gt;&lt;related-urls&gt;&lt;url&gt;https://doi.org/10.1007/s13369-024-09341-7&lt;/url&gt;&lt;/related-urls&gt;&lt;/urls&gt;&lt;electronic-resource-num&gt;10.1007/s13369-024-09341-7&lt;/electronic-resource-num&gt;&lt;/record&gt;&lt;/Cite&gt;&lt;/EndNote&gt;</w:instrText>
+      </w:r>
+      <w:r>
+        <w:rPr>
+          <w:sz w:val="22"/>
+          <w:szCs w:val="22"/>
+        </w:rPr>
+        <w:fldChar w:fldCharType="separate"/>
+      </w:r>
+      <w:r>
+        <w:rPr>
+          <w:noProof/>
+          <w:sz w:val="22"/>
+          <w:szCs w:val="22"/>
+        </w:rPr>
+        <w:t>[43]</w:t>
+      </w:r>
+      <w:r>
+        <w:rPr>
+          <w:sz w:val="22"/>
+          <w:szCs w:val="22"/>
+        </w:rPr>
+        <w:fldChar w:fldCharType="end"/>
+      </w:r>
+      <w:r>
+        <w:rPr>
+          <w:sz w:val="22"/>
+          <w:szCs w:val="22"/>
+        </w:rPr>
+        <w:t xml:space="preserve">. A visual representation is </w:t>
+      </w:r>
+      <w:r>
+        <w:rPr>
+          <w:sz w:val="22"/>
+          <w:szCs w:val="22"/>
+        </w:rPr>
+        <w:t>shown</w:t>
+      </w:r>
+      <w:r>
+        <w:rPr>
+          <w:sz w:val="22"/>
+          <w:szCs w:val="22"/>
+        </w:rPr>
+        <w:t xml:space="preserve"> </w:t>
+      </w:r>
+      <w:r>
+        <w:rPr>
+          <w:sz w:val="22"/>
+          <w:szCs w:val="22"/>
+        </w:rPr>
+        <w:t>in Fig 1</w:t>
+      </w:r>
+      <w:r>
+        <w:rPr>
+          <w:sz w:val="22"/>
+          <w:szCs w:val="22"/>
+        </w:rPr>
+        <w:t>.</w:t>
+      </w:r>
+    </w:p>
+    <w:p>
+      <w:pPr>
+        <w:rPr>
+          <w:sz w:val="22"/>
+          <w:szCs w:val="22"/>
+        </w:rPr>
+      </w:pPr>
+      <w:r>
+        <w:rPr>
+          <w:sz w:val="22"/>
+          <w:szCs w:val="22"/>
+        </w:rPr>
+        <w:t xml:space="preserve">The elementary event that will be used </w:t>
+      </w:r>
+      <w:r>
+        <w:rPr>
+          <w:sz w:val="22"/>
+          <w:szCs w:val="22"/>
+        </w:rPr>
+        <w:t xml:space="preserve">as a classifier is TNBC status. The two possible values are True </w:t>
+      </w:r>
+      <w:r>
+        <w:rPr>
+          <w:sz w:val="22"/>
+          <w:szCs w:val="22"/>
+        </w:rPr>
+        <w:t xml:space="preserve">(TNBC) and False (~TNBC), which allow </w:t>
+      </w:r>
+      <w:r>
+        <w:rPr>
+          <w:sz w:val="22"/>
+          <w:szCs w:val="22"/>
+        </w:rPr>
+        <w:t>two complementary and disjoint equivalence classes</w:t>
+      </w:r>
+      <w:r>
+        <w:rPr>
+          <w:sz w:val="22"/>
+          <w:szCs w:val="22"/>
+        </w:rPr>
+        <w:t xml:space="preserve"> </w:t>
+      </w:r>
+      <w:r>
+        <w:rPr>
+          <w:sz w:val="22"/>
+          <w:szCs w:val="22"/>
+        </w:rPr>
+        <w:fldChar w:fldCharType="begin"/>
+      </w:r>
+      <w:r>
+        <w:rPr>
+          <w:sz w:val="22"/>
+          <w:szCs w:val="22"/>
+        </w:rPr>
+        <w:instrText xml:space="preserve"> ADDIN EN.CITE &lt;EndNote&gt;&lt;Cite&gt;&lt;Author&gt;Cuadrado-Gallego&lt;/Author&gt;&lt;Year&gt;2023&lt;/Year&gt;&lt;RecNum&gt;268&lt;/RecNum&gt;&lt;DisplayText&gt;[44]&lt;/DisplayText&gt;&lt;record&gt;&lt;rec-number&gt;268&lt;/rec-number&gt;&lt;foreign-keys&gt;&lt;key app="EN" db-id="2s2eadsays95sheeax9pw2ahprdzwad2wax9" timestamp="1747939730" guid="6a37ac31-d22a-477a-8fcb-82473c38d251"&gt;268&lt;/key&gt;&lt;/foreign-keys&gt;&lt;ref-type name="Book Section"&gt;5&lt;/ref-type&gt;&lt;contributors&gt;&lt;authors&gt;&lt;author&gt;Cuadrado-Gallego, Juan J.&lt;/author&gt;&lt;author&gt;Demchenko, Yuri&lt;/author&gt;&lt;/authors&gt;&lt;/contributors&gt;&lt;titles&gt;&lt;title&gt;Supervised Classification&lt;/title&gt;&lt;secondary-title&gt;Data Analytics: A Theoretical and Practical View from the EDISON Project&lt;/secondary-title&gt;&lt;/titles&gt;&lt;pages&gt;335-404&lt;/pages&gt;&lt;dates&gt;&lt;year&gt;2023&lt;/year&gt;&lt;/dates&gt;&lt;pub-location&gt;Cham&lt;/pub-location&gt;&lt;publisher&gt;Springer International Publishing&lt;/publisher&gt;&lt;isbn&gt;978-3-031-39129-3&lt;/isbn&gt;&lt;label&gt;Cuadrado-Gallego2023&lt;/label&gt;&lt;urls&gt;&lt;related-urls&gt;&lt;url&gt;https://doi.org/10.1007/978-3-031-39129-3_6&lt;/url&gt;&lt;/related-urls&gt;&lt;/urls&gt;&lt;electronic-resource-num&gt;10.1007/978-3-031-39129-3_6&lt;/electronic-resource-num&gt;&lt;/record&gt;&lt;/Cite&gt;&lt;/EndNote&gt;</w:instrText>
+      </w:r>
+      <w:r>
+        <w:rPr>
+          <w:sz w:val="22"/>
+          <w:szCs w:val="22"/>
+        </w:rPr>
+        <w:fldChar w:fldCharType="separate"/>
+      </w:r>
+      <w:r>
+        <w:rPr>
+          <w:noProof/>
+          <w:sz w:val="22"/>
+          <w:szCs w:val="22"/>
+        </w:rPr>
+        <w:t>[44]</w:t>
+      </w:r>
+      <w:r>
+        <w:rPr>
+          <w:sz w:val="22"/>
+          <w:szCs w:val="22"/>
+        </w:rPr>
+        <w:fldChar w:fldCharType="end"/>
+      </w:r>
+      <w:r>
+        <w:rPr>
+          <w:sz w:val="22"/>
+          <w:szCs w:val="22"/>
+        </w:rPr>
+        <w:t>.</w:t>
+      </w:r>
+    </w:p>
+    <w:p>
+      <w:pPr>
+        <w:rPr>
+          <w:sz w:val="22"/>
+          <w:szCs w:val="22"/>
+        </w:rPr>
+      </w:pPr>
+      <w:r>
+        <w:rPr>
+          <w:sz w:val="22"/>
+          <w:szCs w:val="22"/>
+        </w:rPr>
+        <w:t xml:space="preserve">Technology used is Python </w:t>
+      </w:r>
+      <w:r>
+        <w:rPr>
+          <w:sz w:val="22"/>
+          <w:szCs w:val="22"/>
+        </w:rPr>
+        <w:t xml:space="preserve">3.12.7, Jupyter Notebook </w:t>
+      </w:r>
+      <w:r>
+        <w:rPr>
+          <w:sz w:val="22"/>
+          <w:szCs w:val="22"/>
+        </w:rPr>
+        <w:t xml:space="preserve">7.2.2, both are </w:t>
+      </w:r>
+      <w:r>
+        <w:rPr>
+          <w:sz w:val="22"/>
+          <w:szCs w:val="22"/>
+        </w:rPr>
+        <w:t xml:space="preserve">packaged by Anaconda version 2.6.6. </w:t>
+      </w:r>
+    </w:p>
+    <w:p>
+      <w:pPr>
+        <w:rPr>
+          <w:sz w:val="22"/>
+          <w:szCs w:val="22"/>
+        </w:rPr>
+      </w:pPr>
+    </w:p>
+    <w:p>
+      <w:pPr>
+        <w:rPr>
+          <w:sz w:val="22"/>
+          <w:szCs w:val="22"/>
+        </w:rPr>
+      </w:pPr>
+      <w:r>
+        <w:rPr>
+          <w:sz w:val="22"/>
+          <w:szCs w:val="22"/>
+        </w:rPr>
+        <w:t xml:space="preserve">Clinical data is filtered for TNBC </w:t>
+      </w:r>
+      <w:r>
+        <w:rPr>
+          <w:sz w:val="22"/>
+          <w:szCs w:val="22"/>
+        </w:rPr>
+        <w:t>status and</w:t>
+      </w:r>
+      <w:r>
+        <w:rPr>
+          <w:sz w:val="22"/>
+          <w:szCs w:val="22"/>
+        </w:rPr>
+        <w:t xml:space="preserve"> used to </w:t>
+      </w:r>
+      <w:r>
+        <w:rPr>
+          <w:sz w:val="22"/>
+          <w:szCs w:val="22"/>
+        </w:rPr>
+        <w:t xml:space="preserve">get the RNA sequence data. </w:t>
+      </w:r>
+      <w:r>
+        <w:rPr>
+          <w:sz w:val="22"/>
+          <w:szCs w:val="22"/>
+        </w:rPr>
+        <w:t>Missing data and imbalance is addressed.</w:t>
+      </w:r>
+      <w:r>
+        <w:rPr>
+          <w:sz w:val="22"/>
+          <w:szCs w:val="22"/>
+        </w:rPr>
+        <w:t xml:space="preserve"> </w:t>
+      </w:r>
+      <w:r>
+        <w:rPr>
+          <w:sz w:val="22"/>
+          <w:szCs w:val="22"/>
+          <w:highlight w:val="cyan"/>
+        </w:rPr>
+        <w:t>Data is normalized</w:t>
+      </w:r>
+      <w:r>
+        <w:rPr>
+          <w:sz w:val="22"/>
+          <w:szCs w:val="22"/>
+          <w:highlight w:val="cyan"/>
+        </w:rPr>
+        <w:t xml:space="preserve"> using &lt;xyz&gt;.</w:t>
+      </w:r>
+      <w:r>
+        <w:rPr>
+          <w:sz w:val="22"/>
+          <w:szCs w:val="22"/>
+        </w:rPr>
+        <w:t xml:space="preserve"> </w:t>
+      </w:r>
+      <w:r>
+        <w:rPr>
+          <w:sz w:val="22"/>
+          <w:szCs w:val="22"/>
+        </w:rPr>
+        <w:t xml:space="preserve">The featureset is split into a testset and validationset with a ratio of </w:t>
+      </w:r>
+      <w:r>
+        <w:rPr>
+          <w:sz w:val="22"/>
+          <w:szCs w:val="22"/>
+          <w:highlight w:val="magenta"/>
+        </w:rPr>
+        <w:t>8:2.</w:t>
+      </w:r>
+      <w:r>
+        <w:rPr>
+          <w:sz w:val="22"/>
+          <w:szCs w:val="22"/>
+        </w:rPr>
+        <w:t xml:space="preserve"> </w:t>
+      </w:r>
+      <w:r>
+        <w:rPr>
+          <w:sz w:val="22"/>
+          <w:szCs w:val="22"/>
+        </w:rPr>
+        <w:t xml:space="preserve"> C</w:t>
+      </w:r>
+      <w:r>
+        <w:rPr>
+          <w:sz w:val="22"/>
+          <w:szCs w:val="22"/>
+          <w:highlight w:val="cyan"/>
+        </w:rPr>
+        <w:t>orrelation is applied, and LASSO is used to do something extra.</w:t>
+      </w:r>
+    </w:p>
+    <w:p>
+      <w:pPr>
+        <w:rPr>
+          <w:sz w:val="22"/>
+          <w:szCs w:val="22"/>
+        </w:rPr>
+      </w:pPr>
+    </w:p>
+    <w:p>
+      <w:pPr>
+        <w:rPr>
+          <w:sz w:val="22"/>
+          <w:szCs w:val="22"/>
+        </w:rPr>
+      </w:pPr>
+      <w:r>
+        <w:rPr>
+          <w:sz w:val="22"/>
+          <w:szCs w:val="22"/>
+        </w:rPr>
+        <w:t xml:space="preserve">Models </w:t>
+      </w:r>
+      <w:r>
+        <w:rPr>
+          <w:sz w:val="22"/>
+          <w:szCs w:val="22"/>
+        </w:rPr>
+        <w:t>used are SVM, Random Forest and Logistic Regression</w:t>
+      </w:r>
+      <w:r>
+        <w:rPr>
+          <w:sz w:val="22"/>
+          <w:szCs w:val="22"/>
+          <w:highlight w:val="yellow"/>
+        </w:rPr>
+        <w:t>.</w:t>
+      </w:r>
+      <w:r>
+        <w:rPr>
+          <w:sz w:val="22"/>
+          <w:szCs w:val="22"/>
+          <w:highlight w:val="yellow"/>
+        </w:rPr>
+        <w:t xml:space="preserve"> &lt;further substantiate the why&gt;.</w:t>
+      </w:r>
+    </w:p>
+    <w:p>
+      <w:pPr>
+        <w:rPr>
+          <w:sz w:val="22"/>
+          <w:szCs w:val="22"/>
+        </w:rPr>
+      </w:pPr>
+    </w:p>
+    <w:p>
+      <w:pPr>
+        <w:rPr>
+          <w:sz w:val="22"/>
+          <w:szCs w:val="22"/>
+        </w:rPr>
+      </w:pPr>
+      <w:r>
+        <w:rPr>
+          <w:sz w:val="22"/>
+          <w:szCs w:val="22"/>
+        </w:rPr>
+        <w:t>Lastly, analysis is applied.</w:t>
+      </w:r>
+    </w:p>
+    <w:p>
+      <w:pPr>
         <w:rPr>
           <w:b/>
           <w:bCs/>
           <w:sz w:val="22"/>
           <w:szCs w:val="22"/>
         </w:rPr>
-        <w:t>odel</w:t>
-      </w:r>
-    </w:p>
-    <w:p>
-      <w:pPr>
-        <w:rPr>
-          <w:sz w:val="22"/>
-          <w:szCs w:val="22"/>
-        </w:rPr>
-      </w:pPr>
-      <w:r>
-        <w:rPr>
-          <w:sz w:val="22"/>
-          <w:szCs w:val="22"/>
-        </w:rPr>
-        <w:t xml:space="preserve">Making use of available literature, </w:t>
-      </w:r>
-      <w:r>
-        <w:rPr>
-          <w:sz w:val="22"/>
-          <w:szCs w:val="22"/>
-        </w:rPr>
-        <w:t xml:space="preserve">the approach used </w:t>
-      </w:r>
-      <w:r>
-        <w:rPr>
-          <w:sz w:val="22"/>
-          <w:szCs w:val="22"/>
-        </w:rPr>
-        <w:t xml:space="preserve">in this study is based on </w:t>
-      </w:r>
-      <w:r>
-        <w:rPr>
-          <w:sz w:val="22"/>
-          <w:szCs w:val="22"/>
-        </w:rPr>
-        <w:t>proven</w:t>
-      </w:r>
-      <w:r>
-        <w:rPr>
-          <w:sz w:val="22"/>
-          <w:szCs w:val="22"/>
-        </w:rPr>
-        <w:t xml:space="preserve"> approaches</w:t>
-      </w:r>
-      <w:r>
-        <w:rPr>
-          <w:sz w:val="22"/>
-          <w:szCs w:val="22"/>
-        </w:rPr>
-        <w:t xml:space="preserve"> </w:t>
-      </w:r>
-      <w:r>
-        <w:rPr>
-          <w:sz w:val="22"/>
-          <w:szCs w:val="22"/>
-        </w:rPr>
-        <w:fldChar w:fldCharType="begin"/>
-      </w:r>
-      <w:r>
-        <w:rPr>
-          <w:sz w:val="22"/>
-          <w:szCs w:val="22"/>
-        </w:rPr>
-        <w:instrText xml:space="preserve"> ADDIN EN.CITE &lt;EndNote&gt;&lt;Cite&gt;&lt;Author&gt;Hassan&lt;/Author&gt;&lt;Year&gt;2025&lt;/Year&gt;&lt;RecNum&gt;264&lt;/RecNum&gt;&lt;DisplayText&gt;[38]&lt;/DisplayText&gt;&lt;record&gt;&lt;rec-number&gt;264&lt;/rec-number&gt;&lt;foreign-keys&gt;&lt;key app="EN" db-id="2s2eadsays95sheeax9pw2ahprdzwad2wax9" timestamp="1747843936" guid="91579389-3dae-4906-90ec-d7bc851d9426"&gt;264&lt;/key&gt;&lt;/foreign-keys&gt;&lt;ref-type name="Journal Article"&gt;17&lt;/ref-type&gt;&lt;contributors&gt;&lt;authors&gt;&lt;author&gt;Hassan, Asmaa M.&lt;/author&gt;&lt;author&gt;Naeem, Safaa M.&lt;/author&gt;&lt;author&gt;Eldosoky, Mohamed A. A.&lt;/author&gt;&lt;author&gt;Mabrouk, Mai S.&lt;/author&gt;&lt;/authors&gt;&lt;/contributors&gt;&lt;titles&gt;&lt;title&gt;Multi-omics-based Machine Learning for the Subtype Classification of Breast Cancer&lt;/title&gt;&lt;secondary-title&gt;Arabian Journal for Science and Engineering&lt;/secondary-title&gt;&lt;/titles&gt;&lt;periodical&gt;&lt;full-title&gt;Arabian Journal for Science and Engineering&lt;/full-title&gt;&lt;/periodical&gt;&lt;pages&gt;1339-1352&lt;/pages&gt;&lt;volume&gt;50&lt;/volume&gt;&lt;number&gt;2&lt;/number&gt;&lt;dates&gt;&lt;year&gt;2025&lt;/year&gt;&lt;pub-dates&gt;&lt;date&gt;2025/01/01&lt;/date&gt;&lt;/pub-dates&gt;&lt;/dates&gt;&lt;isbn&gt;2191-4281&lt;/isbn&gt;&lt;urls&gt;&lt;related-urls&gt;&lt;url&gt;https://doi.org/10.1007/s13369-024-09341-7&lt;/url&gt;&lt;/related-urls&gt;&lt;/urls&gt;&lt;electronic-resource-num&gt;10.1007/s13369-024-09341-7&lt;/electronic-resource-num&gt;&lt;/record&gt;&lt;/Cite&gt;&lt;/EndNote&gt;</w:instrText>
-      </w:r>
-      <w:r>
-        <w:rPr>
-          <w:sz w:val="22"/>
-          <w:szCs w:val="22"/>
-        </w:rPr>
-        <w:fldChar w:fldCharType="separate"/>
-      </w:r>
-      <w:r>
-        <w:rPr>
-          <w:noProof/>
-          <w:sz w:val="22"/>
-          <w:szCs w:val="22"/>
-        </w:rPr>
-        <w:t>[38]</w:t>
-      </w:r>
-      <w:r>
-        <w:rPr>
-          <w:sz w:val="22"/>
-          <w:szCs w:val="22"/>
-        </w:rPr>
-        <w:fldChar w:fldCharType="end"/>
-      </w:r>
-      <w:r>
-        <w:rPr>
-          <w:sz w:val="22"/>
-          <w:szCs w:val="22"/>
-        </w:rPr>
-        <w:t xml:space="preserve">. A visual representation is </w:t>
-      </w:r>
-      <w:r>
-        <w:rPr>
-          <w:sz w:val="22"/>
-          <w:szCs w:val="22"/>
-        </w:rPr>
-        <w:t>shown</w:t>
-      </w:r>
-      <w:r>
-        <w:rPr>
-          <w:sz w:val="22"/>
-          <w:szCs w:val="22"/>
-        </w:rPr>
-        <w:t xml:space="preserve"> </w:t>
-      </w:r>
-      <w:r>
-        <w:rPr>
-          <w:sz w:val="22"/>
-          <w:szCs w:val="22"/>
-        </w:rPr>
-        <w:t>in Fig 1</w:t>
-      </w:r>
-      <w:r>
-        <w:rPr>
-          <w:sz w:val="22"/>
-          <w:szCs w:val="22"/>
-        </w:rPr>
-        <w:t>.</w:t>
-      </w:r>
-    </w:p>
-    <w:p>
-      <w:pPr>
-        <w:rPr>
-          <w:sz w:val="22"/>
-          <w:szCs w:val="22"/>
-        </w:rPr>
-      </w:pPr>
-      <w:r>
-        <w:rPr>
-          <w:sz w:val="22"/>
-          <w:szCs w:val="22"/>
-        </w:rPr>
-        <w:t xml:space="preserve">The elementary event that will be used </w:t>
-      </w:r>
-      <w:r>
-        <w:rPr>
-          <w:sz w:val="22"/>
-          <w:szCs w:val="22"/>
-        </w:rPr>
-        <w:t xml:space="preserve">as a classifier is TNBC status. The two possible values are True </w:t>
-      </w:r>
-      <w:r>
-        <w:rPr>
-          <w:sz w:val="22"/>
-          <w:szCs w:val="22"/>
-        </w:rPr>
-        <w:t xml:space="preserve">(TNBC) and False (~TNBC), which allow </w:t>
-      </w:r>
-      <w:r>
-        <w:rPr>
-          <w:sz w:val="22"/>
-          <w:szCs w:val="22"/>
-        </w:rPr>
-        <w:t>two complementary and disjoint equivalence classes</w:t>
-      </w:r>
-      <w:r>
-        <w:rPr>
-          <w:sz w:val="22"/>
-          <w:szCs w:val="22"/>
-        </w:rPr>
-        <w:t xml:space="preserve"> </w:t>
-      </w:r>
-      <w:r>
-        <w:rPr>
-          <w:sz w:val="22"/>
-          <w:szCs w:val="22"/>
-        </w:rPr>
-        <w:fldChar w:fldCharType="begin"/>
-      </w:r>
-      <w:r>
-        <w:rPr>
-          <w:sz w:val="22"/>
-          <w:szCs w:val="22"/>
-        </w:rPr>
-        <w:instrText xml:space="preserve"> ADDIN EN.CITE &lt;EndNote&gt;&lt;Cite&gt;&lt;Author&gt;Cuadrado-Gallego&lt;/Author&gt;&lt;Year&gt;2023&lt;/Year&gt;&lt;RecNum&gt;268&lt;/RecNum&gt;&lt;DisplayText&gt;[39]&lt;/DisplayText&gt;&lt;record&gt;&lt;rec-number&gt;268&lt;/rec-number&gt;&lt;foreign-keys&gt;&lt;key app="EN" db-id="2s2eadsays95sheeax9pw2ahprdzwad2wax9" timestamp="1747939730" guid="6a37ac31-d22a-477a-8fcb-82473c38d251"&gt;268&lt;/key&gt;&lt;/foreign-keys&gt;&lt;ref-type name="Book Section"&gt;5&lt;/ref-type&gt;&lt;contributors&gt;&lt;authors&gt;&lt;author&gt;Cuadrado-Gallego, Juan J.&lt;/author&gt;&lt;author&gt;Demchenko, Yuri&lt;/author&gt;&lt;/authors&gt;&lt;/contributors&gt;&lt;titles&gt;&lt;title&gt;Supervised Classification&lt;/title&gt;&lt;secondary-title&gt;Data Analytics: A Theoretical and Practical View from the EDISON Project&lt;/secondary-title&gt;&lt;/titles&gt;&lt;pages&gt;335-404&lt;/pages&gt;&lt;dates&gt;&lt;year&gt;2023&lt;/year&gt;&lt;/dates&gt;&lt;pub-location&gt;Cham&lt;/pub-location&gt;&lt;publisher&gt;Springer International Publishing&lt;/publisher&gt;&lt;isbn&gt;978-3-031-39129-3&lt;/isbn&gt;&lt;label&gt;Cuadrado-Gallego2023&lt;/label&gt;&lt;urls&gt;&lt;related-urls&gt;&lt;url&gt;https://doi.org/10.1007/978-3-031-39129-3_6&lt;/url&gt;&lt;/related-urls&gt;&lt;/urls&gt;&lt;electronic-resource-num&gt;10.1007/978-3-031-39129-3_6&lt;/electronic-resource-num&gt;&lt;/record&gt;&lt;/Cite&gt;&lt;/EndNote&gt;</w:instrText>
-      </w:r>
-      <w:r>
-        <w:rPr>
-          <w:sz w:val="22"/>
-          <w:szCs w:val="22"/>
-        </w:rPr>
-        <w:fldChar w:fldCharType="separate"/>
-      </w:r>
-      <w:r>
-        <w:rPr>
-          <w:noProof/>
-          <w:sz w:val="22"/>
-          <w:szCs w:val="22"/>
-        </w:rPr>
-        <w:t>[39]</w:t>
-      </w:r>
-      <w:r>
-        <w:rPr>
-          <w:sz w:val="22"/>
-          <w:szCs w:val="22"/>
-        </w:rPr>
-        <w:fldChar w:fldCharType="end"/>
-      </w:r>
-      <w:r>
-        <w:rPr>
-          <w:sz w:val="22"/>
-          <w:szCs w:val="22"/>
-        </w:rPr>
-        <w:t>.</w:t>
-      </w:r>
-    </w:p>
-    <w:p>
-      <w:pPr>
-        <w:rPr>
-          <w:sz w:val="22"/>
-          <w:szCs w:val="22"/>
-        </w:rPr>
-      </w:pPr>
-      <w:r>
-        <w:rPr>
-          <w:sz w:val="22"/>
-          <w:szCs w:val="22"/>
-        </w:rPr>
-        <w:t xml:space="preserve">Technology used is Python </w:t>
-      </w:r>
-      <w:r>
-        <w:rPr>
-          <w:sz w:val="22"/>
-          <w:szCs w:val="22"/>
-        </w:rPr>
-        <w:t xml:space="preserve">3.12.7, Jupyter Notebook </w:t>
-      </w:r>
-      <w:r>
-        <w:rPr>
-          <w:sz w:val="22"/>
-          <w:szCs w:val="22"/>
-        </w:rPr>
-        <w:t xml:space="preserve">7.2.2, both are </w:t>
-      </w:r>
-      <w:r>
-        <w:rPr>
-          <w:sz w:val="22"/>
-          <w:szCs w:val="22"/>
-        </w:rPr>
-        <w:t xml:space="preserve">packaged by Anaconda version 2.6.6. </w:t>
-      </w:r>
-    </w:p>
-    <w:p>
-      <w:pPr>
-        <w:rPr>
-          <w:sz w:val="22"/>
-          <w:szCs w:val="22"/>
-        </w:rPr>
-      </w:pPr>
-    </w:p>
-    <w:p>
-      <w:pPr>
-        <w:rPr>
-          <w:sz w:val="22"/>
-          <w:szCs w:val="22"/>
-        </w:rPr>
-      </w:pPr>
-      <w:r>
-        <w:rPr>
-          <w:sz w:val="22"/>
-          <w:szCs w:val="22"/>
-        </w:rPr>
-        <w:t xml:space="preserve">Clinical data is filtered for TNBC </w:t>
-      </w:r>
-      <w:r>
-        <w:rPr>
-          <w:sz w:val="22"/>
-          <w:szCs w:val="22"/>
-        </w:rPr>
-        <w:t>status and</w:t>
-      </w:r>
-      <w:r>
-        <w:rPr>
-          <w:sz w:val="22"/>
-          <w:szCs w:val="22"/>
-        </w:rPr>
-        <w:t xml:space="preserve"> used to </w:t>
-      </w:r>
-      <w:r>
-        <w:rPr>
-          <w:sz w:val="22"/>
-          <w:szCs w:val="22"/>
-        </w:rPr>
-        <w:t xml:space="preserve">get the RNA sequence data. </w:t>
-      </w:r>
-      <w:r>
-        <w:rPr>
-          <w:sz w:val="22"/>
-          <w:szCs w:val="22"/>
-        </w:rPr>
-        <w:t>Missing data and imbalance is addressed.</w:t>
-      </w:r>
-      <w:r>
-        <w:rPr>
-          <w:sz w:val="22"/>
-          <w:szCs w:val="22"/>
-        </w:rPr>
-        <w:t xml:space="preserve"> </w:t>
-      </w:r>
-      <w:r>
-        <w:rPr>
-          <w:sz w:val="22"/>
-          <w:szCs w:val="22"/>
-          <w:highlight w:val="cyan"/>
-        </w:rPr>
-        <w:t>Data is normalized</w:t>
-      </w:r>
-      <w:r>
-        <w:rPr>
-          <w:sz w:val="22"/>
-          <w:szCs w:val="22"/>
-          <w:highlight w:val="cyan"/>
-        </w:rPr>
-        <w:t xml:space="preserve"> using &lt;xyz&gt;.</w:t>
-      </w:r>
-      <w:r>
-        <w:rPr>
-          <w:sz w:val="22"/>
-          <w:szCs w:val="22"/>
-        </w:rPr>
-        <w:t xml:space="preserve"> </w:t>
-      </w:r>
-      <w:r>
-        <w:rPr>
-          <w:sz w:val="22"/>
-          <w:szCs w:val="22"/>
-        </w:rPr>
-        <w:t xml:space="preserve">The featureset is split into a testset and validationset with a ratio of </w:t>
-      </w:r>
-      <w:r>
-        <w:rPr>
-          <w:sz w:val="22"/>
-          <w:szCs w:val="22"/>
-          <w:highlight w:val="magenta"/>
-        </w:rPr>
-        <w:t>8:2.</w:t>
-      </w:r>
-      <w:r>
-        <w:rPr>
-          <w:sz w:val="22"/>
-          <w:szCs w:val="22"/>
-        </w:rPr>
-        <w:t xml:space="preserve"> </w:t>
-      </w:r>
-      <w:r>
-        <w:rPr>
-          <w:sz w:val="22"/>
-          <w:szCs w:val="22"/>
-        </w:rPr>
-        <w:t xml:space="preserve"> C</w:t>
-      </w:r>
-      <w:r>
-        <w:rPr>
-          <w:sz w:val="22"/>
-          <w:szCs w:val="22"/>
-          <w:highlight w:val="cyan"/>
-        </w:rPr>
-        <w:t>orrelation is applied, and LASSO is used to do something extra.</w:t>
-      </w:r>
-    </w:p>
-    <w:p>
-      <w:pPr>
-        <w:rPr>
-          <w:sz w:val="22"/>
-          <w:szCs w:val="22"/>
-        </w:rPr>
-      </w:pPr>
-    </w:p>
-    <w:p>
-      <w:pPr>
-        <w:rPr>
-          <w:sz w:val="22"/>
-          <w:szCs w:val="22"/>
-        </w:rPr>
-      </w:pPr>
-      <w:r>
-        <w:rPr>
-          <w:sz w:val="22"/>
-          <w:szCs w:val="22"/>
-        </w:rPr>
-        <w:t xml:space="preserve">Models </w:t>
-      </w:r>
-      <w:r>
-        <w:rPr>
-          <w:sz w:val="22"/>
-          <w:szCs w:val="22"/>
-        </w:rPr>
-        <w:t>used are SVM, Random Forest and Logistic Regression</w:t>
-      </w:r>
-      <w:r>
-        <w:rPr>
-          <w:sz w:val="22"/>
-          <w:szCs w:val="22"/>
-          <w:highlight w:val="yellow"/>
-        </w:rPr>
-        <w:t>.</w:t>
-      </w:r>
-      <w:r>
-        <w:rPr>
-          <w:sz w:val="22"/>
-          <w:szCs w:val="22"/>
-          <w:highlight w:val="yellow"/>
-        </w:rPr>
-        <w:t xml:space="preserve"> &lt;further substantiate the why&gt;.</w:t>
-      </w:r>
-    </w:p>
-    <w:p>
-      <w:pPr>
-        <w:rPr>
-          <w:sz w:val="22"/>
-          <w:szCs w:val="22"/>
-        </w:rPr>
-      </w:pPr>
-    </w:p>
-    <w:p>
-      <w:pPr>
-        <w:rPr>
-          <w:sz w:val="22"/>
-          <w:szCs w:val="22"/>
-        </w:rPr>
-      </w:pPr>
-      <w:r>
-        <w:rPr>
-          <w:sz w:val="22"/>
-          <w:szCs w:val="22"/>
-        </w:rPr>
-        <w:t>Lastly, analysis is applied.</w:t>
-      </w:r>
+      </w:pPr>
     </w:p>
     <w:p>
       <w:pPr>
@@ -4265,196 +4828,196 @@
           <w:szCs w:val="22"/>
         </w:rPr>
       </w:pPr>
-    </w:p>
-    <w:p>
-      <w:pPr>
+      <w:r>
         <w:rPr>
           <w:b/>
           <w:bCs/>
           <w:sz w:val="22"/>
           <w:szCs w:val="22"/>
         </w:rPr>
-      </w:pPr>
-      <w:r>
+        <w:t>3.2 Datasets</w:t>
+      </w:r>
+    </w:p>
+    <w:p>
+      <w:pPr>
+        <w:rPr>
+          <w:sz w:val="22"/>
+          <w:szCs w:val="22"/>
+        </w:rPr>
+      </w:pPr>
+      <w:r>
+        <w:rPr>
+          <w:sz w:val="22"/>
+          <w:szCs w:val="22"/>
+        </w:rPr>
+        <w:t xml:space="preserve">This study uses the </w:t>
+      </w:r>
+      <w:r>
+        <w:rPr>
+          <w:sz w:val="22"/>
+          <w:szCs w:val="22"/>
+        </w:rPr>
+        <w:t>TCGA-BRCA</w:t>
+      </w:r>
+      <w:r>
+        <w:rPr>
+          <w:sz w:val="22"/>
+          <w:szCs w:val="22"/>
+        </w:rPr>
+        <w:t xml:space="preserve"> on the GDC portal. </w:t>
+      </w:r>
+      <w:r>
+        <w:rPr>
+          <w:sz w:val="22"/>
+          <w:szCs w:val="22"/>
+        </w:rPr>
+        <w:t>The number of cases [n] is 1098.</w:t>
+      </w:r>
+      <w:r>
+        <w:rPr>
+          <w:sz w:val="22"/>
+          <w:szCs w:val="22"/>
+        </w:rPr>
+        <w:t xml:space="preserve"> The clinical data and the RNA sequence is used.</w:t>
+      </w:r>
+      <w:r>
+        <w:rPr>
+          <w:sz w:val="22"/>
+          <w:szCs w:val="22"/>
+        </w:rPr>
+        <w:t xml:space="preserve"> </w:t>
+      </w:r>
+    </w:p>
+    <w:p>
+      <w:pPr>
+        <w:rPr>
+          <w:sz w:val="22"/>
+          <w:szCs w:val="22"/>
+        </w:rPr>
+      </w:pPr>
+      <w:r>
+        <w:rPr>
+          <w:sz w:val="22"/>
+          <w:szCs w:val="22"/>
+        </w:rPr>
+        <w:t>First the clinical data is loaded, which has 113 dimensions</w:t>
+      </w:r>
+      <w:r>
+        <w:rPr>
+          <w:sz w:val="22"/>
+          <w:szCs w:val="22"/>
+        </w:rPr>
+        <w:t>. C</w:t>
+      </w:r>
+      <w:r>
+        <w:rPr>
+          <w:sz w:val="22"/>
+          <w:szCs w:val="22"/>
+        </w:rPr>
+        <w:t>ases that have missing values is discarded</w:t>
+      </w:r>
+      <w:r>
+        <w:rPr>
+          <w:sz w:val="22"/>
+          <w:szCs w:val="22"/>
+        </w:rPr>
+        <w:t xml:space="preserve">. </w:t>
+      </w:r>
+      <w:r>
+        <w:rPr>
+          <w:sz w:val="22"/>
+          <w:szCs w:val="22"/>
+        </w:rPr>
+        <w:t xml:space="preserve">Determining the TNBC status based on the dimensions </w:t>
+      </w:r>
+      <w:r>
+        <w:rPr>
+          <w:sz w:val="22"/>
+          <w:szCs w:val="22"/>
+        </w:rPr>
+        <w:t>‘</w:t>
+      </w:r>
+      <w:r>
+        <w:rPr>
+          <w:sz w:val="22"/>
+          <w:szCs w:val="22"/>
+        </w:rPr>
+        <w:t>er_status_by_ihc', 'pr_status_by_ihc'</w:t>
+      </w:r>
+      <w:r>
+        <w:rPr>
+          <w:sz w:val="22"/>
+          <w:szCs w:val="22"/>
+        </w:rPr>
+        <w:t xml:space="preserve"> and</w:t>
+      </w:r>
+      <w:r>
+        <w:rPr>
+          <w:sz w:val="22"/>
+          <w:szCs w:val="22"/>
+        </w:rPr>
+        <w:t xml:space="preserve"> 'her2_status_by_ihc</w:t>
+      </w:r>
+      <w:r>
+        <w:rPr>
+          <w:sz w:val="22"/>
+          <w:szCs w:val="22"/>
+        </w:rPr>
+        <w:t xml:space="preserve">’ shows 116 </w:t>
+      </w:r>
+      <w:r>
+        <w:rPr>
+          <w:sz w:val="22"/>
+          <w:szCs w:val="22"/>
+        </w:rPr>
+        <w:t xml:space="preserve">cases </w:t>
+      </w:r>
+      <w:r>
+        <w:rPr>
+          <w:sz w:val="22"/>
+          <w:szCs w:val="22"/>
+        </w:rPr>
+        <w:t xml:space="preserve">having TNBC and 863 </w:t>
+      </w:r>
+      <w:r>
+        <w:rPr>
+          <w:sz w:val="22"/>
+          <w:szCs w:val="22"/>
+        </w:rPr>
+        <w:t xml:space="preserve">cases </w:t>
+      </w:r>
+      <w:r>
+        <w:rPr>
+          <w:sz w:val="22"/>
+          <w:szCs w:val="22"/>
+        </w:rPr>
+        <w:t xml:space="preserve">not having TNBC. </w:t>
+      </w:r>
+    </w:p>
+    <w:p>
+      <w:pPr>
+        <w:rPr>
+          <w:sz w:val="22"/>
+          <w:szCs w:val="22"/>
+        </w:rPr>
+      </w:pPr>
+    </w:p>
+    <w:p>
+      <w:pPr>
+        <w:rPr>
+          <w:sz w:val="22"/>
+          <w:szCs w:val="22"/>
+        </w:rPr>
+      </w:pPr>
+    </w:p>
+    <w:p>
+      <w:pPr>
         <w:rPr>
           <w:b/>
           <w:bCs/>
           <w:sz w:val="22"/>
           <w:szCs w:val="22"/>
         </w:rPr>
-        <w:t>3.2 Datasets</w:t>
-      </w:r>
-    </w:p>
-    <w:p>
-      <w:pPr>
-        <w:rPr>
-          <w:sz w:val="22"/>
-          <w:szCs w:val="22"/>
-        </w:rPr>
-      </w:pPr>
-      <w:r>
-        <w:rPr>
-          <w:sz w:val="22"/>
-          <w:szCs w:val="22"/>
-        </w:rPr>
-        <w:t xml:space="preserve">This study uses the </w:t>
-      </w:r>
-      <w:r>
-        <w:rPr>
-          <w:sz w:val="22"/>
-          <w:szCs w:val="22"/>
-        </w:rPr>
-        <w:t>TCGA-BRCA</w:t>
-      </w:r>
-      <w:r>
-        <w:rPr>
-          <w:sz w:val="22"/>
-          <w:szCs w:val="22"/>
-        </w:rPr>
-        <w:t xml:space="preserve"> on the GDC portal. </w:t>
-      </w:r>
-      <w:r>
-        <w:rPr>
-          <w:sz w:val="22"/>
-          <w:szCs w:val="22"/>
-        </w:rPr>
-        <w:t>The number of cases [n] is 1098.</w:t>
-      </w:r>
-      <w:r>
-        <w:rPr>
-          <w:sz w:val="22"/>
-          <w:szCs w:val="22"/>
-        </w:rPr>
-        <w:t xml:space="preserve"> The clinical data and the RNA sequence is used.</w:t>
-      </w:r>
-      <w:r>
-        <w:rPr>
-          <w:sz w:val="22"/>
-          <w:szCs w:val="22"/>
-        </w:rPr>
-        <w:t xml:space="preserve"> </w:t>
-      </w:r>
-    </w:p>
-    <w:p>
-      <w:pPr>
-        <w:rPr>
-          <w:sz w:val="22"/>
-          <w:szCs w:val="22"/>
-        </w:rPr>
-      </w:pPr>
-      <w:r>
-        <w:rPr>
-          <w:sz w:val="22"/>
-          <w:szCs w:val="22"/>
-        </w:rPr>
-        <w:t>First the clinical data is loaded, which has 113 dimensions</w:t>
-      </w:r>
-      <w:r>
-        <w:rPr>
-          <w:sz w:val="22"/>
-          <w:szCs w:val="22"/>
-        </w:rPr>
-        <w:t>. C</w:t>
-      </w:r>
-      <w:r>
-        <w:rPr>
-          <w:sz w:val="22"/>
-          <w:szCs w:val="22"/>
-        </w:rPr>
-        <w:t>ases that have missing values is discarded</w:t>
-      </w:r>
-      <w:r>
-        <w:rPr>
-          <w:sz w:val="22"/>
-          <w:szCs w:val="22"/>
-        </w:rPr>
-        <w:t xml:space="preserve">. </w:t>
-      </w:r>
-      <w:r>
-        <w:rPr>
-          <w:sz w:val="22"/>
-          <w:szCs w:val="22"/>
-        </w:rPr>
-        <w:t xml:space="preserve">Determining the TNBC status based on the dimensions </w:t>
-      </w:r>
-      <w:r>
-        <w:rPr>
-          <w:sz w:val="22"/>
-          <w:szCs w:val="22"/>
-        </w:rPr>
-        <w:t>‘</w:t>
-      </w:r>
-      <w:r>
-        <w:rPr>
-          <w:sz w:val="22"/>
-          <w:szCs w:val="22"/>
-        </w:rPr>
-        <w:t>er_status_by_ihc', 'pr_status_by_ihc'</w:t>
-      </w:r>
-      <w:r>
-        <w:rPr>
-          <w:sz w:val="22"/>
-          <w:szCs w:val="22"/>
-        </w:rPr>
-        <w:t xml:space="preserve"> and</w:t>
-      </w:r>
-      <w:r>
-        <w:rPr>
-          <w:sz w:val="22"/>
-          <w:szCs w:val="22"/>
-        </w:rPr>
-        <w:t xml:space="preserve"> 'her2_status_by_ihc</w:t>
-      </w:r>
-      <w:r>
-        <w:rPr>
-          <w:sz w:val="22"/>
-          <w:szCs w:val="22"/>
-        </w:rPr>
-        <w:t xml:space="preserve">’ shows 116 </w:t>
-      </w:r>
-      <w:r>
-        <w:rPr>
-          <w:sz w:val="22"/>
-          <w:szCs w:val="22"/>
-        </w:rPr>
-        <w:t xml:space="preserve">cases </w:t>
-      </w:r>
-      <w:r>
-        <w:rPr>
-          <w:sz w:val="22"/>
-          <w:szCs w:val="22"/>
-        </w:rPr>
-        <w:t xml:space="preserve">having TNBC and 863 </w:t>
-      </w:r>
-      <w:r>
-        <w:rPr>
-          <w:sz w:val="22"/>
-          <w:szCs w:val="22"/>
-        </w:rPr>
-        <w:t xml:space="preserve">cases </w:t>
-      </w:r>
-      <w:r>
-        <w:rPr>
-          <w:sz w:val="22"/>
-          <w:szCs w:val="22"/>
-        </w:rPr>
-        <w:t xml:space="preserve">not having TNBC. </w:t>
-      </w:r>
-    </w:p>
-    <w:p>
-      <w:pPr>
-        <w:rPr>
-          <w:sz w:val="22"/>
-          <w:szCs w:val="22"/>
-        </w:rPr>
-      </w:pPr>
-    </w:p>
-    <w:p>
-      <w:pPr>
-        <w:rPr>
-          <w:sz w:val="22"/>
-          <w:szCs w:val="22"/>
-        </w:rPr>
       </w:pPr>
     </w:p>
     <w:p>
@@ -4466,16 +5029,15 @@
           <w:szCs w:val="22"/>
         </w:rPr>
       </w:pPr>
-    </w:p>
-    <w:p>
-      <w:pPr>
+      <w:r>
         <w:rPr>
           <w:b/>
           <w:bCs/>
           <w:sz w:val="22"/>
           <w:szCs w:val="22"/>
         </w:rPr>
-      </w:pPr>
+        <w:br w:type="column"/>
+      </w:r>
       <w:r>
         <w:rPr>
           <w:b/>
@@ -4483,15 +5045,6 @@
           <w:sz w:val="22"/>
           <w:szCs w:val="22"/>
         </w:rPr>
-        <w:br w:type="column"/>
-      </w:r>
-      <w:r>
-        <w:rPr>
-          <w:b/>
-          <w:bCs/>
-          <w:sz w:val="22"/>
-          <w:szCs w:val="22"/>
-        </w:rPr>
         <w:t>3.3 Data PreProcessing</w:t>
       </w:r>
     </w:p>
@@ -4514,10 +5067,7 @@
         <w:t xml:space="preserve">To bring balance in the dataset we apply </w:t>
       </w:r>
       <w:r>
-        <w:t>Synthetic Minority Oversampling Technique</w:t>
-      </w:r>
-      <w:r>
-        <w:t xml:space="preserve"> </w:t>
+        <w:t xml:space="preserve">Synthetic Minority Oversampling Technique </w:t>
       </w:r>
       <w:r>
         <w:t>(</w:t>
@@ -4531,7 +5081,7 @@
       <w:r>
         <w:fldChar w:fldCharType="begin">
           <w:fldData xml:space="preserve">PEVuZE5vdGU+PENpdGU+PEF1dGhvcj5Tb25nPC9BdXRob3I+PFllYXI+MjAyNDwvWWVhcj48UmVj
-TnVtPjIzODwvUmVjTnVtPjxEaXNwbGF5VGV4dD5bNDAsIDQxXTwvRGlzcGxheVRleHQ+PHJlY29y
+TnVtPjIzODwvUmVjTnVtPjxEaXNwbGF5VGV4dD5bNDUsIDQ2XTwvRGlzcGxheVRleHQ+PHJlY29y
 ZD48cmVjLW51bWJlcj4yMzg8L3JlYy1udW1iZXI+PGZvcmVpZ24ta2V5cz48a2V5IGFwcD0iRU4i
 IGRiLWlkPSIyczJlYWRzYXlzOTVzaGVlYXg5cHcyYWhwcmR6d2FkMndheDkiIHRpbWVzdGFtcD0i
 MTc0NzQxOTczNyIgZ3VpZD0iYjMzZTBiZTMtZWQyMS00ZTNjLTkzZTktMjQwNjkwZjAxMGE5Ij4y
@@ -4580,7 +5130,7 @@
       <w:r>
         <w:fldChar w:fldCharType="begin">
           <w:fldData xml:space="preserve">PEVuZE5vdGU+PENpdGU+PEF1dGhvcj5Tb25nPC9BdXRob3I+PFllYXI+MjAyNDwvWWVhcj48UmVj
-TnVtPjIzODwvUmVjTnVtPjxEaXNwbGF5VGV4dD5bNDAsIDQxXTwvRGlzcGxheVRleHQ+PHJlY29y
+TnVtPjIzODwvUmVjTnVtPjxEaXNwbGF5VGV4dD5bNDUsIDQ2XTwvRGlzcGxheVRleHQ+PHJlY29y
 ZD48cmVjLW51bWJlcj4yMzg8L3JlYy1udW1iZXI+PGZvcmVpZ24ta2V5cz48a2V5IGFwcD0iRU4i
 IGRiLWlkPSIyczJlYWRzYXlzOTVzaGVlYXg5cHcyYWhwcmR6d2FkMndheDkiIHRpbWVzdGFtcD0i
 MTc0NzQxOTczNyIgZ3VpZD0iYjMzZTBiZTMtZWQyMS00ZTNjLTkzZTktMjQwNjkwZjAxMGE5Ij4y
@@ -4636,7 +5186,7 @@
         <w:rPr>
           <w:noProof/>
         </w:rPr>
-        <w:t>[40, 41]</w:t>
+        <w:t>[45, 46]</w:t>
       </w:r>
       <w:r>
         <w:fldChar w:fldCharType="end"/>
@@ -4715,7 +5265,7 @@
         <w:fldChar w:fldCharType="begin"/>
       </w:r>
       <w:r>
-        <w:instrText xml:space="preserve"> ADDIN EN.CITE &lt;EndNote&gt;&lt;Cite&gt;&lt;Author&gt;Kothari&lt;/Author&gt;&lt;Year&gt;2020&lt;/Year&gt;&lt;RecNum&gt;179&lt;/RecNum&gt;&lt;DisplayText&gt;[35]&lt;/DisplayText&gt;&lt;record&gt;&lt;rec-number&gt;179&lt;/rec-number&gt;&lt;foreign-keys&gt;&lt;key app="EN" db-id="2s2eadsays95sheeax9pw2ahprdzwad2wax9" timestamp="1746858764" guid="9a1dc05c-5141-4827-9767-5054049cae4a"&gt;179&lt;/key&gt;&lt;/foreign-keys&gt;&lt;ref-type name="Journal Article"&gt;17&lt;/ref-type&gt;&lt;contributors&gt;&lt;authors&gt;&lt;author&gt;Kothari, Charu&lt;/author&gt;&lt;author&gt;Osseni, Mazid Abiodoun&lt;/author&gt;&lt;author&gt;Agbo, Lynda&lt;/author&gt;&lt;author&gt;Ouellette, Geneviève&lt;/author&gt;&lt;author&gt;Déraspe, Maxime&lt;/author&gt;&lt;author&gt;Laviolette, François&lt;/author&gt;&lt;author&gt;Corbeil, Jacques&lt;/author&gt;&lt;author&gt;Lambert, Jean-Philippe&lt;/author&gt;&lt;author&gt;Diorio, Caroline&lt;/author&gt;&lt;author&gt;Durocher, Francine&lt;/author&gt;&lt;/authors&gt;&lt;/contributors&gt;&lt;titles&gt;&lt;title&gt;Machine learning analysis identifies genes differentiating triple negative breast cancers&lt;/title&gt;&lt;secondary-title&gt;Scientific Reports&lt;/secondary-title&gt;&lt;/titles&gt;&lt;periodical&gt;&lt;full-title&gt;Scientific Reports&lt;/full-title&gt;&lt;/periodical&gt;&lt;pages&gt;10464&lt;/pages&gt;&lt;volume&gt;10&lt;/volume&gt;&lt;number&gt;1&lt;/number&gt;&lt;dates&gt;&lt;year&gt;2020&lt;/year&gt;&lt;/dates&gt;&lt;isbn&gt;2045-2322&lt;/isbn&gt;&lt;urls&gt;&lt;related-urls&gt;&lt;url&gt;https://doi.org/10.1038/s41598-020-67525-1&lt;/url&gt;&lt;/related-urls&gt;&lt;/urls&gt;&lt;electronic-resource-num&gt;10.1038/s41598-020-67525-1&lt;/electronic-resource-num&gt;&lt;/record&gt;&lt;/Cite&gt;&lt;/EndNote&gt;</w:instrText>
+        <w:instrText xml:space="preserve"> ADDIN EN.CITE &lt;EndNote&gt;&lt;Cite&gt;&lt;Author&gt;Kothari&lt;/Author&gt;&lt;Year&gt;2020&lt;/Year&gt;&lt;RecNum&gt;179&lt;/RecNum&gt;&lt;DisplayText&gt;[47]&lt;/DisplayText&gt;&lt;record&gt;&lt;rec-number&gt;179&lt;/rec-number&gt;&lt;foreign-keys&gt;&lt;key app="EN" db-id="2s2eadsays95sheeax9pw2ahprdzwad2wax9" timestamp="1746858764" guid="9a1dc05c-5141-4827-9767-5054049cae4a"&gt;179&lt;/key&gt;&lt;/foreign-keys&gt;&lt;ref-type name="Journal Article"&gt;17&lt;/ref-type&gt;&lt;contributors&gt;&lt;authors&gt;&lt;author&gt;Kothari, Charu&lt;/author&gt;&lt;author&gt;Osseni, Mazid Abiodoun&lt;/author&gt;&lt;author&gt;Agbo, Lynda&lt;/author&gt;&lt;author&gt;Ouellette, Geneviève&lt;/author&gt;&lt;author&gt;Déraspe, Maxime&lt;/author&gt;&lt;author&gt;Laviolette, François&lt;/author&gt;&lt;author&gt;Corbeil, Jacques&lt;/author&gt;&lt;author&gt;Lambert, Jean-Philippe&lt;/author&gt;&lt;author&gt;Diorio, Caroline&lt;/author&gt;&lt;author&gt;Durocher, Francine&lt;/author&gt;&lt;/authors&gt;&lt;/contributors&gt;&lt;titles&gt;&lt;title&gt;Machine learning analysis identifies genes differentiating triple negative breast cancers&lt;/title&gt;&lt;secondary-title&gt;Scientific Reports&lt;/secondary-title&gt;&lt;/titles&gt;&lt;periodical&gt;&lt;full-title&gt;Scientific Reports&lt;/full-title&gt;&lt;/periodical&gt;&lt;pages&gt;10464&lt;/pages&gt;&lt;volume&gt;10&lt;/volume&gt;&lt;number&gt;1&lt;/number&gt;&lt;dates&gt;&lt;year&gt;2020&lt;/year&gt;&lt;/dates&gt;&lt;isbn&gt;2045-2322&lt;/isbn&gt;&lt;urls&gt;&lt;related-urls&gt;&lt;url&gt;https://doi.org/10.1038/s41598-020-67525-1&lt;/url&gt;&lt;/related-urls&gt;&lt;/urls&gt;&lt;electronic-resource-num&gt;10.1038/s41598-020-67525-1&lt;/electronic-resource-num&gt;&lt;/record&gt;&lt;/Cite&gt;&lt;/EndNote&gt;</w:instrText>
       </w:r>
       <w:r>
         <w:fldChar w:fldCharType="separate"/>
@@ -4724,7 +5274,7 @@
         <w:rPr>
           <w:noProof/>
         </w:rPr>
-        <w:t>[35]</w:t>
+        <w:t>[47]</w:t>
       </w:r>
       <w:r>
         <w:fldChar w:fldCharType="end"/>
@@ -4853,7 +5403,7 @@
       <w:r>
         <w:fldChar w:fldCharType="begin">
           <w:fldData xml:space="preserve">PEVuZE5vdGU+PENpdGU+PEF1dGhvcj5IYXNzYW48L0F1dGhvcj48WWVhcj4yMDI1PC9ZZWFyPjxS
-ZWNOdW0+MjY0PC9SZWNOdW0+PERpc3BsYXlUZXh0PlszOCwgNDMsIDQ0XTwvRGlzcGxheVRleHQ+
+ZWNOdW0+MjY0PC9SZWNOdW0+PERpc3BsYXlUZXh0Pls0MywgNDgsIDQ5XTwvRGlzcGxheVRleHQ+
 PHJlY29yZD48cmVjLW51bWJlcj4yNjQ8L3JlYy1udW1iZXI+PGZvcmVpZ24ta2V5cz48a2V5IGFw
 cD0iRU4iIGRiLWlkPSIyczJlYWRzYXlzOTVzaGVlYXg5cHcyYWhwcmR6d2FkMndheDkiIHRpbWVz
 dGFtcD0iMTc0Nzg0MzkzNiIgZ3VpZD0iOTE1NzkzODktM2RhZS00OTA2LTkwZWMtZDdiYzg1MWQ5
@@ -4926,7 +5476,7 @@
       <w:r>
         <w:fldChar w:fldCharType="begin">
           <w:fldData xml:space="preserve">PEVuZE5vdGU+PENpdGU+PEF1dGhvcj5IYXNzYW48L0F1dGhvcj48WWVhcj4yMDI1PC9ZZWFyPjxS
-ZWNOdW0+MjY0PC9SZWNOdW0+PERpc3BsYXlUZXh0PlszOCwgNDMsIDQ0XTwvRGlzcGxheVRleHQ+
+ZWNOdW0+MjY0PC9SZWNOdW0+PERpc3BsYXlUZXh0Pls0MywgNDgsIDQ5XTwvRGlzcGxheVRleHQ+
 PHJlY29yZD48cmVjLW51bWJlcj4yNjQ8L3JlYy1udW1iZXI+PGZvcmVpZ24ta2V5cz48a2V5IGFw
 cD0iRU4iIGRiLWlkPSIyczJlYWRzYXlzOTVzaGVlYXg5cHcyYWhwcmR6d2FkMndheDkiIHRpbWVz
 dGFtcD0iMTc0Nzg0MzkzNiIgZ3VpZD0iOTE1NzkzODktM2RhZS00OTA2LTkwZWMtZDdiYzg1MWQ5
@@ -5006,7 +5556,7 @@
         <w:rPr>
           <w:noProof/>
         </w:rPr>
-        <w:t>[38, 43, 44]</w:t>
+        <w:t>[43, 48, 49]</w:t>
       </w:r>
       <w:r>
         <w:fldChar w:fldCharType="end"/>
@@ -5067,6 +5617,16 @@
           <w:szCs w:val="22"/>
         </w:rPr>
       </w:pPr>
+    </w:p>
+    <w:p>
+      <w:pPr>
+        <w:rPr>
+          <w:b/>
+          <w:bCs/>
+          <w:sz w:val="22"/>
+          <w:szCs w:val="22"/>
+        </w:rPr>
+      </w:pPr>
       <w:r>
         <w:rPr>
           <w:noProof/>
@@ -5074,13 +5634,13 @@
         <mc:AlternateContent>
           <mc:Choice Requires="wps">
             <w:drawing>
-              <wp:anchor distT="45720" distB="45720" distL="114300" distR="114300" simplePos="0" relativeHeight="251659264" behindDoc="1" locked="0" layoutInCell="1" allowOverlap="1" wp14:anchorId="2C01599F" wp14:editId="23CD1C53">
+              <wp:anchor distT="45720" distB="45720" distL="114300" distR="114300" simplePos="0" relativeHeight="251659264" behindDoc="1" locked="0" layoutInCell="1" allowOverlap="1" wp14:anchorId="2C01599F" wp14:editId="65FDFCEC">
                 <wp:simplePos x="0" y="0"/>
                 <wp:positionH relativeFrom="column">
-                  <wp:posOffset>2065020</wp:posOffset>
+                  <wp:posOffset>693420</wp:posOffset>
                 </wp:positionH>
                 <wp:positionV relativeFrom="paragraph">
-                  <wp:posOffset>157480</wp:posOffset>
+                  <wp:posOffset>58246</wp:posOffset>
                 </wp:positionV>
                 <wp:extent cx="2360930" cy="1404620"/>
                 <wp:effectExtent l="0" t="0" r="12700" b="17780"/>
@@ -5145,13 +5705,26 @@
                 <v:stroke joinstyle="miter"/>
                 <v:path gradientshapeok="t" o:connecttype="rect"/>
               </v:shapetype>
-              <v:shape id="Text Box 2" o:spid="_x0000_s1026" type="#_x0000_t202" style="position:absolute;left:0;text-align:left;margin-left:162.6pt;margin-top:12.4pt;width:185.9pt;height:110.6pt;z-index:-251657216;visibility:visible;mso-wrap-style:square;mso-width-percent:400;mso-height-percent:200;mso-wrap-distance-left:9pt;mso-wrap-distance-top:3.6pt;mso-wrap-distance-right:9pt;mso-wrap-distance-bottom:3.6pt;mso-position-horizontal:absolute;mso-position-horizontal-relative:text;mso-position-vertical:absolute;mso-position-vertical-relative:text;mso-width-percent:400;mso-height-percent:200;mso-width-relative:margin;mso-height-relative:margin;v-text-anchor:top" o:gfxdata="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">
+              <v:shape id="Text Box 2" o:spid="_x0000_s1026" type="#_x0000_t202" style="position:absolute;left:0;text-align:left;margin-left:54.6pt;margin-top:4.6pt;width:185.9pt;height:110.6pt;z-index:-251657216;visibility:visible;mso-wrap-style:square;mso-width-percent:400;mso-height-percent:200;mso-wrap-distance-left:9pt;mso-wrap-distance-top:3.6pt;mso-wrap-distance-right:9pt;mso-wrap-distance-bottom:3.6pt;mso-position-horizontal:absolute;mso-position-horizontal-relative:text;mso-position-vertical:absolute;mso-position-vertical-relative:text;mso-width-percent:400;mso-height-percent:200;mso-width-relative:margin;mso-height-relative:margin;v-text-anchor:top" o:gfxdata="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">
                 <v:textbox style="mso-fit-shape-to-text:t">
                   <w:txbxContent>
                     <w:p>
                       <w:r>
-                        <w:t>Data integration nvt, multiomics</w:t>
+                        <w:t xml:space="preserve">Data integration </w:t>
                       </w:r>
+                      <w:proofErr w:type="spellStart"/>
+                      <w:r>
+                        <w:t>nvt</w:t>
+                      </w:r>
+                      <w:proofErr w:type="spellEnd"/>
+                      <w:r>
+                        <w:t xml:space="preserve">, </w:t>
+                      </w:r>
+                      <w:proofErr w:type="spellStart"/>
+                      <w:r>
+                        <w:t>multiomics</w:t>
+                      </w:r>
+                      <w:proofErr w:type="spellEnd"/>
                     </w:p>
                   </w:txbxContent>
                 </v:textbox>
@@ -5160,16 +5733,6 @@
           </mc:Fallback>
         </mc:AlternateContent>
       </w:r>
-    </w:p>
-    <w:p>
-      <w:pPr>
-        <w:rPr>
-          <w:b/>
-          <w:bCs/>
-          <w:sz w:val="22"/>
-          <w:szCs w:val="22"/>
-        </w:rPr>
-      </w:pPr>
     </w:p>
     <w:p>
       <w:pPr>
@@ -5280,7 +5843,7 @@
           <w:szCs w:val="22"/>
           <w:highlight w:val="yellow"/>
         </w:rPr>
-        <w:instrText xml:space="preserve"> ADDIN EN.CITE &lt;EndNote&gt;&lt;Cite&gt;&lt;Author&gt;Hassan&lt;/Author&gt;&lt;Year&gt;2025&lt;/Year&gt;&lt;RecNum&gt;264&lt;/RecNum&gt;&lt;DisplayText&gt;[38]&lt;/DisplayText&gt;&lt;record&gt;&lt;rec-number&gt;264&lt;/rec-number&gt;&lt;foreign-keys&gt;&lt;key app="EN" db-id="2s2eadsays95sheeax9pw2ahprdzwad2wax9" timestamp="1747843936" guid="91579389-3dae-4906-90ec-d7bc851d9426"&gt;264&lt;/key&gt;&lt;/foreign-keys&gt;&lt;ref-type name="Journal Article"&gt;17&lt;/ref-type&gt;&lt;contributors&gt;&lt;authors&gt;&lt;author&gt;Hassan, Asmaa M.&lt;/author&gt;&lt;author&gt;Naeem, Safaa M.&lt;/author&gt;&lt;author&gt;Eldosoky, Mohamed A. A.&lt;/author&gt;&lt;author&gt;Mabrouk, Mai S.&lt;/author&gt;&lt;/authors&gt;&lt;/contributors&gt;&lt;titles&gt;&lt;title&gt;Multi-omics-based Machine Learning for the Subtype Classification of Breast Cancer&lt;/title&gt;&lt;secondary-title&gt;Arabian Journal for Science and Engineering&lt;/secondary-title&gt;&lt;/titles&gt;&lt;periodical&gt;&lt;full-title&gt;Arabian Journal for Science and Engineering&lt;/full-title&gt;&lt;/periodical&gt;&lt;pages&gt;1339-1352&lt;/pages&gt;&lt;volume&gt;50&lt;/volume&gt;&lt;number&gt;2&lt;/number&gt;&lt;dates&gt;&lt;year&gt;2025&lt;/year&gt;&lt;pub-dates&gt;&lt;date&gt;2025/01/01&lt;/date&gt;&lt;/pub-dates&gt;&lt;/dates&gt;&lt;isbn&gt;2191-4281&lt;/isbn&gt;&lt;urls&gt;&lt;related-urls&gt;&lt;url&gt;https://doi.org/10.1007/s13369-024-09341-7&lt;/url&gt;&lt;/related-urls&gt;&lt;/urls&gt;&lt;electronic-resource-num&gt;10.1007/s13369-024-09341-7&lt;/electronic-resource-num&gt;&lt;/record&gt;&lt;/Cite&gt;&lt;/EndNote&gt;</w:instrText>
+        <w:instrText xml:space="preserve"> ADDIN EN.CITE &lt;EndNote&gt;&lt;Cite&gt;&lt;Author&gt;Hassan&lt;/Author&gt;&lt;Year&gt;2025&lt;/Year&gt;&lt;RecNum&gt;264&lt;/RecNum&gt;&lt;DisplayText&gt;[43]&lt;/DisplayText&gt;&lt;record&gt;&lt;rec-number&gt;264&lt;/rec-number&gt;&lt;foreign-keys&gt;&lt;key app="EN" db-id="2s2eadsays95sheeax9pw2ahprdzwad2wax9" timestamp="1747843936" guid="91579389-3dae-4906-90ec-d7bc851d9426"&gt;264&lt;/key&gt;&lt;/foreign-keys&gt;&lt;ref-type name="Journal Article"&gt;17&lt;/ref-type&gt;&lt;contributors&gt;&lt;authors&gt;&lt;author&gt;Hassan, Asmaa M.&lt;/author&gt;&lt;author&gt;Naeem, Safaa M.&lt;/author&gt;&lt;author&gt;Eldosoky, Mohamed A. A.&lt;/author&gt;&lt;author&gt;Mabrouk, Mai S.&lt;/author&gt;&lt;/authors&gt;&lt;/contributors&gt;&lt;titles&gt;&lt;title&gt;Multi-omics-based Machine Learning for the Subtype Classification of Breast Cancer&lt;/title&gt;&lt;secondary-title&gt;Arabian Journal for Science and Engineering&lt;/secondary-title&gt;&lt;/titles&gt;&lt;periodical&gt;&lt;full-title&gt;Arabian Journal for Science and Engineering&lt;/full-title&gt;&lt;/periodical&gt;&lt;pages&gt;1339-1352&lt;/pages&gt;&lt;volume&gt;50&lt;/volume&gt;&lt;number&gt;2&lt;/number&gt;&lt;dates&gt;&lt;year&gt;2025&lt;/year&gt;&lt;pub-dates&gt;&lt;date&gt;2025/01/01&lt;/date&gt;&lt;/pub-dates&gt;&lt;/dates&gt;&lt;isbn&gt;2191-4281&lt;/isbn&gt;&lt;urls&gt;&lt;related-urls&gt;&lt;url&gt;https://doi.org/10.1007/s13369-024-09341-7&lt;/url&gt;&lt;/related-urls&gt;&lt;/urls&gt;&lt;electronic-resource-num&gt;10.1007/s13369-024-09341-7&lt;/electronic-resource-num&gt;&lt;/record&gt;&lt;/Cite&gt;&lt;/EndNote&gt;</w:instrText>
       </w:r>
       <w:r>
         <w:rPr>
@@ -5297,7 +5860,7 @@
           <w:szCs w:val="22"/>
           <w:highlight w:val="yellow"/>
         </w:rPr>
-        <w:t>[38]</w:t>
+        <w:t>[43]</w:t>
       </w:r>
       <w:r>
         <w:rPr>
@@ -5614,7 +6177,7 @@
           <w:sz w:val="22"/>
           <w:szCs w:val="22"/>
         </w:rPr>
-        <w:instrText xml:space="preserve"> ADDIN EN.CITE &lt;EndNote&gt;&lt;Cite&gt;&lt;Author&gt;Morabito&lt;/Author&gt;&lt;Year&gt;2025&lt;/Year&gt;&lt;RecNum&gt;195&lt;/RecNum&gt;&lt;DisplayText&gt;[30]&lt;/DisplayText&gt;&lt;record&gt;&lt;rec-number&gt;195&lt;/rec-number&gt;&lt;foreign-keys&gt;&lt;key app="EN" db-id="2s2eadsays95sheeax9pw2ahprdzwad2wax9" timestamp="1746865662" guid="0a229746-7c52-47f4-b0d9-cfc10155f50d"&gt;195&lt;/key&gt;&lt;/foreign-keys&gt;&lt;ref-type name="Journal Article"&gt;17&lt;/ref-type&gt;&lt;contributors&gt;&lt;authors&gt;&lt;author&gt;Morabito, Aurelia&lt;/author&gt;&lt;author&gt;De Simone, Giulia&lt;/author&gt;&lt;author&gt;Pastorelli, Roberta&lt;/author&gt;&lt;author&gt;Brunelli, Laura&lt;/author&gt;&lt;author&gt;Ferrario, Manuela&lt;/author&gt;&lt;/authors&gt;&lt;/contributors&gt;&lt;titles&gt;&lt;title&gt;Algorithms and tools for data-driven omics integration to achieve multilayer biological insights: a narrative review&lt;/title&gt;&lt;secondary-title&gt;Journal of Translational Medicine&lt;/secondary-title&gt;&lt;/titles&gt;&lt;periodical&gt;&lt;full-title&gt;Journal of Translational Medicine&lt;/full-title&gt;&lt;/periodical&gt;&lt;pages&gt;1-26&lt;/pages&gt;&lt;volume&gt;23&lt;/volume&gt;&lt;number&gt;1&lt;/number&gt;&lt;dates&gt;&lt;year&gt;2025&lt;/year&gt;&lt;pub-dates&gt;&lt;date&gt;2025/04/10&lt;/date&gt;&lt;/pub-dates&gt;&lt;/dates&gt;&lt;isbn&gt;1479-5876&lt;/isbn&gt;&lt;urls&gt;&lt;related-urls&gt;&lt;url&gt;https://doi.org/10.1186/s12967-025-06446-x&lt;/url&gt;&lt;/related-urls&gt;&lt;/urls&gt;&lt;electronic-resource-num&gt;10.1186/s12967-025-06446-x&lt;/electronic-resource-num&gt;&lt;/record&gt;&lt;/Cite&gt;&lt;/EndNote&gt;</w:instrText>
+        <w:instrText xml:space="preserve"> ADDIN EN.CITE &lt;EndNote&gt;&lt;Cite&gt;&lt;Author&gt;Morabito&lt;/Author&gt;&lt;Year&gt;2025&lt;/Year&gt;&lt;RecNum&gt;195&lt;/RecNum&gt;&lt;DisplayText&gt;[38]&lt;/DisplayText&gt;&lt;record&gt;&lt;rec-number&gt;195&lt;/rec-number&gt;&lt;foreign-keys&gt;&lt;key app="EN" db-id="2s2eadsays95sheeax9pw2ahprdzwad2wax9" timestamp="1746865662" guid="0a229746-7c52-47f4-b0d9-cfc10155f50d"&gt;195&lt;/key&gt;&lt;/foreign-keys&gt;&lt;ref-type name="Journal Article"&gt;17&lt;/ref-type&gt;&lt;contributors&gt;&lt;authors&gt;&lt;author&gt;Morabito, Aurelia&lt;/author&gt;&lt;author&gt;De Simone, Giulia&lt;/author&gt;&lt;author&gt;Pastorelli, Roberta&lt;/author&gt;&lt;author&gt;Brunelli, Laura&lt;/author&gt;&lt;author&gt;Ferrario, Manuela&lt;/author&gt;&lt;/authors&gt;&lt;/contributors&gt;&lt;titles&gt;&lt;title&gt;Algorithms and tools for data-driven omics integration to achieve multilayer biological insights: a narrative review&lt;/title&gt;&lt;secondary-title&gt;Journal of Translational Medicine&lt;/secondary-title&gt;&lt;/titles&gt;&lt;periodical&gt;&lt;full-title&gt;Journal of Translational Medicine&lt;/full-title&gt;&lt;/periodical&gt;&lt;pages&gt;1-26&lt;/pages&gt;&lt;volume&gt;23&lt;/volume&gt;&lt;number&gt;1&lt;/number&gt;&lt;dates&gt;&lt;year&gt;2025&lt;/year&gt;&lt;pub-dates&gt;&lt;date&gt;2025/04/10&lt;/date&gt;&lt;/pub-dates&gt;&lt;/dates&gt;&lt;isbn&gt;1479-5876&lt;/isbn&gt;&lt;urls&gt;&lt;related-urls&gt;&lt;url&gt;https://doi.org/10.1186/s12967-025-06446-x&lt;/url&gt;&lt;/related-urls&gt;&lt;/urls&gt;&lt;electronic-resource-num&gt;10.1186/s12967-025-06446-x&lt;/electronic-resource-num&gt;&lt;/record&gt;&lt;/Cite&gt;&lt;/EndNote&gt;</w:instrText>
       </w:r>
       <w:r>
         <w:rPr>
@@ -5629,7 +6192,7 @@
           <w:sz w:val="22"/>
           <w:szCs w:val="22"/>
         </w:rPr>
-        <w:t>[30]</w:t>
+        <w:t>[38]</w:t>
       </w:r>
       <w:r>
         <w:rPr>
@@ -5813,7 +6376,7 @@
         <w:fldChar w:fldCharType="begin"/>
       </w:r>
       <w:r>
-        <w:instrText xml:space="preserve"> ADDIN EN.CITE &lt;EndNote&gt;&lt;Cite&gt;&lt;Author&gt;Morabito&lt;/Author&gt;&lt;Year&gt;2025&lt;/Year&gt;&lt;RecNum&gt;195&lt;/RecNum&gt;&lt;DisplayText&gt;[30]&lt;/DisplayText&gt;&lt;record&gt;&lt;rec-number&gt;195&lt;/rec-number&gt;&lt;foreign-keys&gt;&lt;key app="EN" db-id="2s2eadsays95sheeax9pw2ahprdzwad2wax9" timestamp="1746865662" guid="0a229746-7c52-47f4-b0d9-cfc10155f50d"&gt;195&lt;/key&gt;&lt;/foreign-keys&gt;&lt;ref-type name="Journal Article"&gt;17&lt;/ref-type&gt;&lt;contributors&gt;&lt;authors&gt;&lt;author&gt;Morabito, Aurelia&lt;/author&gt;&lt;author&gt;De Simone, Giulia&lt;/author&gt;&lt;author&gt;Pastorelli, Roberta&lt;/author&gt;&lt;author&gt;Brunelli, Laura&lt;/author&gt;&lt;author&gt;Ferrario, Manuela&lt;/author&gt;&lt;/authors&gt;&lt;/contributors&gt;&lt;titles&gt;&lt;title&gt;Algorithms and tools for data-driven omics integration to achieve multilayer biological insights: a narrative review&lt;/title&gt;&lt;secondary-title&gt;Journal of Translational Medicine&lt;/secondary-title&gt;&lt;/titles&gt;&lt;periodical&gt;&lt;full-title&gt;Journal of Translational Medicine&lt;/full-title&gt;&lt;/periodical&gt;&lt;pages&gt;1-26&lt;/pages&gt;&lt;volume&gt;23&lt;/volume&gt;&lt;number&gt;1&lt;/number&gt;&lt;dates&gt;&lt;year&gt;2025&lt;/year&gt;&lt;pub-dates&gt;&lt;date&gt;2025/04/10&lt;/date&gt;&lt;/pub-dates&gt;&lt;/dates&gt;&lt;isbn&gt;1479-5876&lt;/isbn&gt;&lt;urls&gt;&lt;related-urls&gt;&lt;url&gt;https://doi.org/10.1186/s12967-025-06446-x&lt;/url&gt;&lt;/related-urls&gt;&lt;/urls&gt;&lt;electronic-resource-num&gt;10.1186/s12967-025-06446-x&lt;/electronic-resource-num&gt;&lt;/record&gt;&lt;/Cite&gt;&lt;/EndNote&gt;</w:instrText>
+        <w:instrText xml:space="preserve"> ADDIN EN.CITE &lt;EndNote&gt;&lt;Cite&gt;&lt;Author&gt;Morabito&lt;/Author&gt;&lt;Year&gt;2025&lt;/Year&gt;&lt;RecNum&gt;195&lt;/RecNum&gt;&lt;DisplayText&gt;[38]&lt;/DisplayText&gt;&lt;record&gt;&lt;rec-number&gt;195&lt;/rec-number&gt;&lt;foreign-keys&gt;&lt;key app="EN" db-id="2s2eadsays95sheeax9pw2ahprdzwad2wax9" timestamp="1746865662" guid="0a229746-7c52-47f4-b0d9-cfc10155f50d"&gt;195&lt;/key&gt;&lt;/foreign-keys&gt;&lt;ref-type name="Journal Article"&gt;17&lt;/ref-type&gt;&lt;contributors&gt;&lt;authors&gt;&lt;author&gt;Morabito, Aurelia&lt;/author&gt;&lt;author&gt;De Simone, Giulia&lt;/author&gt;&lt;author&gt;Pastorelli, Roberta&lt;/author&gt;&lt;author&gt;Brunelli, Laura&lt;/author&gt;&lt;author&gt;Ferrario, Manuela&lt;/author&gt;&lt;/authors&gt;&lt;/contributors&gt;&lt;titles&gt;&lt;title&gt;Algorithms and tools for data-driven omics integration to achieve multilayer biological insights: a narrative review&lt;/title&gt;&lt;secondary-title&gt;Journal of Translational Medicine&lt;/secondary-title&gt;&lt;/titles&gt;&lt;periodical&gt;&lt;full-title&gt;Journal of Translational Medicine&lt;/full-title&gt;&lt;/periodical&gt;&lt;pages&gt;1-26&lt;/pages&gt;&lt;volume&gt;23&lt;/volume&gt;&lt;number&gt;1&lt;/number&gt;&lt;dates&gt;&lt;year&gt;2025&lt;/year&gt;&lt;pub-dates&gt;&lt;date&gt;2025/04/10&lt;/date&gt;&lt;/pub-dates&gt;&lt;/dates&gt;&lt;isbn&gt;1479-5876&lt;/isbn&gt;&lt;urls&gt;&lt;related-urls&gt;&lt;url&gt;https://doi.org/10.1186/s12967-025-06446-x&lt;/url&gt;&lt;/related-urls&gt;&lt;/urls&gt;&lt;electronic-resource-num&gt;10.1186/s12967-025-06446-x&lt;/electronic-resource-num&gt;&lt;/record&gt;&lt;/Cite&gt;&lt;/EndNote&gt;</w:instrText>
       </w:r>
       <w:r>
         <w:fldChar w:fldCharType="separate"/>
@@ -5822,7 +6385,7 @@
         <w:rPr>
           <w:noProof/>
         </w:rPr>
-        <w:t>[30]</w:t>
+        <w:t>[38]</w:t>
       </w:r>
       <w:r>
         <w:fldChar w:fldCharType="end"/>
@@ -5912,32 +6475,18 @@
         <w:rPr>
           <w:b/>
           <w:bCs/>
-          <w:lang w:val="nl-NL"/>
         </w:rPr>
       </w:pPr>
       <w:r>
         <w:rPr>
           <w:b/>
           <w:bCs/>
-          <w:lang w:val="nl-NL"/>
         </w:rPr>
         <w:t>Hier kunnen subparagrafen komen</w:t>
       </w:r>
     </w:p>
-    <w:p>
-      <w:pPr>
-        <w:rPr>
-          <w:lang w:val="nl-NL"/>
-        </w:rPr>
-      </w:pPr>
-    </w:p>
-    <w:p>
-      <w:pPr>
-        <w:rPr>
-          <w:lang w:val="nl-NL"/>
-        </w:rPr>
-      </w:pPr>
-    </w:p>
+    <w:p/>
+    <w:p/>
     <w:p>
       <w:pPr>
         <w:rPr>
@@ -5945,7 +6494,6 @@
           <w:bCs/>
           <w:sz w:val="22"/>
           <w:szCs w:val="22"/>
-          <w:lang w:val="nl-NL"/>
         </w:rPr>
       </w:pPr>
       <w:r>
@@ -5954,7 +6502,6 @@
           <w:bCs/>
           <w:sz w:val="22"/>
           <w:szCs w:val="22"/>
-          <w:lang w:val="nl-NL"/>
         </w:rPr>
         <w:t>5 Conclusion</w:t>
       </w:r>
@@ -5964,7 +6511,6 @@
           <w:bCs/>
           <w:sz w:val="22"/>
           <w:szCs w:val="22"/>
-          <w:lang w:val="nl-NL"/>
         </w:rPr>
         <w:t>s</w:t>
       </w:r>
@@ -7101,16 +7647,25 @@
       </w:r>
       <w:r>
         <w:tab/>
-        <w:t xml:space="preserve">A. Morabito, G. De Simone, R. Pastorelli, L. Brunelli, and M. Ferrario, "Algorithms and tools for data-driven omics integration to achieve multilayer biological insights: a narrative review," </w:t>
+        <w:t>Z. Guo</w:t>
       </w:r>
       <w:r>
         <w:rPr>
           <w:i/>
         </w:rPr>
-        <w:t xml:space="preserve">Journal of Translational Medicine, </w:t>
-      </w:r>
-      <w:r>
-        <w:t>vol. 23, no. 1, pp. 1-26, 2025/04/10 2025, doi: 10.1186/s12967-025-06446-x.</w:t>
+        <w:t xml:space="preserve"> et al.</w:t>
+      </w:r>
+      <w:r>
+        <w:t xml:space="preserve">, "Tumor microenvironment and immunotherapy for triple-negative breast cancer," </w:t>
+      </w:r>
+      <w:r>
+        <w:rPr>
+          <w:i/>
+        </w:rPr>
+        <w:t xml:space="preserve">Biomarker Research, </w:t>
+      </w:r>
+      <w:r>
+        <w:t>vol. 12, no. 1, p. 166, 2024/12/31 2024, doi: 10.1186/s40364-024-00714-6.</w:t>
       </w:r>
     </w:p>
     <w:p>
@@ -7123,25 +7678,16 @@
       </w:r>
       <w:r>
         <w:tab/>
-        <w:t>A. Jose</w:t>
+        <w:t xml:space="preserve">J. Wu, J. Li, H. Xu, N. Qiu, X. Huang, and H. Li, "Periostin drives extracellular matrix degradation, stemness, and chemoresistance by activating the MAPK/ERK signaling pathway in triple–negative breast cancer cells," </w:t>
       </w:r>
       <w:r>
         <w:rPr>
           <w:i/>
         </w:rPr>
-        <w:t xml:space="preserve"> et al.</w:t>
-      </w:r>
-      <w:r>
-        <w:t xml:space="preserve">, "Integration of pan-omics technologies and three-dimensional in vitro tumor models: an approach toward drug discovery and precision medicine," </w:t>
-      </w:r>
-      <w:r>
-        <w:rPr>
-          <w:i/>
-        </w:rPr>
-        <w:t xml:space="preserve">Molecular Cancer, </w:t>
-      </w:r>
-      <w:r>
-        <w:t>vol. 23, no. 1, pp. 1-24, 2024/03/09 2024, doi: 10.1186/s12943-023-01916-6.</w:t>
+        <w:t xml:space="preserve">Lipids in Health and Disease, </w:t>
+      </w:r>
+      <w:r>
+        <w:t>vol. 22, no. 1, pp. 1-14, 2023/09/16 2023, doi: 10.1186/s12944-023-01912-1.</w:t>
       </w:r>
     </w:p>
     <w:p>
@@ -7154,7 +7700,7 @@
       </w:r>
       <w:r>
         <w:tab/>
-        <w:t>S. A. Dass</w:t>
+        <w:t>Y. Liu</w:t>
       </w:r>
       <w:r>
         <w:rPr>
@@ -7163,27 +7709,16 @@
         <w:t xml:space="preserve"> et al.</w:t>
       </w:r>
       <w:r>
-        <w:t xml:space="preserve">, "Triple Negative Breast Cancer: A Review of Present and Future Diagnostic Modalities," </w:t>
+        <w:t xml:space="preserve">, "Advances in immunotherapy for triple-negative breast cancer," (in eng), </w:t>
       </w:r>
       <w:r>
         <w:rPr>
           <w:i/>
         </w:rPr>
-        <w:t xml:space="preserve">Medicina, </w:t>
-      </w:r>
-      <w:r>
-        <w:t xml:space="preserve">vol. 57, no. 1, p. 62, 2021. [Online]. Available: </w:t>
-      </w:r>
-      <w:hyperlink r:id="rId9" w:history="1">
-        <w:r>
-          <w:rPr>
-            <w:rStyle w:val="Hyperlink"/>
-          </w:rPr>
-          <w:t>https://www.mdpi.com/1648-9144/57/1/62</w:t>
-        </w:r>
-      </w:hyperlink>
-      <w:r>
-        <w:t>.</w:t>
+        <w:t xml:space="preserve">Mol Cancer, </w:t>
+      </w:r>
+      <w:r>
+        <w:t>vol. 22, no. 1, p. 145, Sep 2 2023, doi: 10.1186/s12943-023-01850-7.</w:t>
       </w:r>
     </w:p>
     <w:p>
@@ -7196,16 +7731,25 @@
       </w:r>
       <w:r>
         <w:tab/>
-        <w:t xml:space="preserve">K. Asleh, N. Riaz, and T. O. Nielsen, "Heterogeneity of triple negative breast cancer: Current advances in subtyping and treatment implications," </w:t>
+        <w:t>M. Aine</w:t>
       </w:r>
       <w:r>
         <w:rPr>
           <w:i/>
         </w:rPr>
-        <w:t xml:space="preserve">Journal of Experimental &amp; Clinical Cancer Research, </w:t>
-      </w:r>
-      <w:r>
-        <w:t>vol. 41, no. 1, p. 19, 2022/09/01 2022, doi: 10.1186/s13046-022-02476-1.</w:t>
+        <w:t xml:space="preserve"> et al.</w:t>
+      </w:r>
+      <w:r>
+        <w:t xml:space="preserve">, "The DNA methylation landscape of primary triple-negative breast cancer," </w:t>
+      </w:r>
+      <w:r>
+        <w:rPr>
+          <w:i/>
+        </w:rPr>
+        <w:t xml:space="preserve">Nature Communications, </w:t>
+      </w:r>
+      <w:r>
+        <w:t>vol. 16, no. 1, p. 3041, 2025/03/28 2025, doi: 10.1038/s41467-025-58158-x.</w:t>
       </w:r>
     </w:p>
     <w:p>
@@ -7218,18 +7762,16 @@
       </w:r>
       <w:r>
         <w:tab/>
-        <w:t xml:space="preserve">"nCounter® Breast Cancer 360™ Panel." NanoString Technologies. </w:t>
-      </w:r>
-      <w:hyperlink r:id="rId10" w:history="1">
-        <w:r>
-          <w:rPr>
-            <w:rStyle w:val="Hyperlink"/>
-          </w:rPr>
-          <w:t>https://www.nanostring.com/products/gene-expression-panels/gene-expression-panels-overview/ncounter-breast-cancer-360-panel</w:t>
-        </w:r>
-      </w:hyperlink>
-      <w:r>
-        <w:t xml:space="preserve"> (accessed 16 April, 2025).</w:t>
+        <w:t xml:space="preserve">L. Weng, J. Zhou, S. Guo, N. Xu, and R. Ma, "The molecular subtyping and precision medicine in triple-negative breast cancer---based on Fudan TNBC classification," </w:t>
+      </w:r>
+      <w:r>
+        <w:rPr>
+          <w:i/>
+        </w:rPr>
+        <w:t xml:space="preserve">Cancer Cell International, </w:t>
+      </w:r>
+      <w:r>
+        <w:t>vol. 24, no. 1, p. 120, 2024/03/30 2024, doi: 10.1186/s12935-024-03261-0.</w:t>
       </w:r>
     </w:p>
     <w:p>
@@ -7242,25 +7784,16 @@
       </w:r>
       <w:r>
         <w:tab/>
-        <w:t>C. Kothari</w:t>
+        <w:t xml:space="preserve">Y. Huang, P. Zeng, and C. Zhong, "Classifying breast cancer subtypes on multi-omics data via sparse canonical correlation analysis and deep learning," </w:t>
       </w:r>
       <w:r>
         <w:rPr>
           <w:i/>
         </w:rPr>
-        <w:t xml:space="preserve"> et al.</w:t>
-      </w:r>
-      <w:r>
-        <w:t xml:space="preserve">, "Machine learning analysis identifies genes differentiating triple negative breast cancers," </w:t>
-      </w:r>
-      <w:r>
-        <w:rPr>
-          <w:i/>
-        </w:rPr>
-        <w:t xml:space="preserve">Scientific Reports, </w:t>
-      </w:r>
-      <w:r>
-        <w:t>vol. 10, no. 1, p. 10464, 2020, doi: 10.1038/s41598-020-67525-1.</w:t>
+        <w:t xml:space="preserve">BMC Bioinformatics, </w:t>
+      </w:r>
+      <w:r>
+        <w:t>vol. 25, no. 1, pp. 1-19, 2024/03/27 2024, doi: 10.1186/s12859-024-05749-y.</w:t>
       </w:r>
     </w:p>
     <w:p>
@@ -7273,16 +7806,25 @@
       </w:r>
       <w:r>
         <w:tab/>
-        <w:t xml:space="preserve">S. L. Davis, S. G. Eckhardt, J. J. Tentler, and J. R. Diamond, "Triple-negative breast cancer: bridging the gap from cancer genomics to predictive biomarkers," </w:t>
+        <w:t>X. Liu</w:t>
       </w:r>
       <w:r>
         <w:rPr>
           <w:i/>
         </w:rPr>
-        <w:t xml:space="preserve">Therapeutic Advances in Medical Oncology, </w:t>
-      </w:r>
-      <w:r>
-        <w:t>vol. 6, no. 3, pp. 88-100, 2014, doi: 10.1177/1758834013519843.</w:t>
+        <w:t xml:space="preserve"> et al.</w:t>
+      </w:r>
+      <w:r>
+        <w:t xml:space="preserve">, "Spatial multi-omics: deciphering technological landscape of integration of multi-omics and its applications," </w:t>
+      </w:r>
+      <w:r>
+        <w:rPr>
+          <w:i/>
+        </w:rPr>
+        <w:t xml:space="preserve">Journal of Hematology &amp; Oncology, </w:t>
+      </w:r>
+      <w:r>
+        <w:t>vol. 17, no. 1, pp. 1-24, 2024/08/24 2024, doi: 10.1186/s13045-024-01596-9.</w:t>
       </w:r>
     </w:p>
     <w:p>
@@ -7295,16 +7837,16 @@
       </w:r>
       <w:r>
         <w:tab/>
-        <w:t xml:space="preserve">R. Bissanum, S. Chaichulee, R. Kamolphiwong, R. Navakanitworakul, and K. Kanokwiroon, "Molecular Classification Models for Triple Negative Breast Cancer Subtype Using Machine Learning," </w:t>
+        <w:t xml:space="preserve">E. Brombacher, O. Schilling, and C. Kreutz, "Characterizing the omics landscape based on 10,000+ datasets," </w:t>
       </w:r>
       <w:r>
         <w:rPr>
           <w:i/>
         </w:rPr>
-        <w:t xml:space="preserve">J Pers Med, </w:t>
-      </w:r>
-      <w:r>
-        <w:t>vol. 11, no. 9, Sep 1 2021, doi: 10.3390/jpm11090881.</w:t>
+        <w:t xml:space="preserve">Scientific Reports, </w:t>
+      </w:r>
+      <w:r>
+        <w:t>vol. 15, no. 1, p. 3189, 2025/01/25 2025, doi: 10.1038/s41598-025-87256-5.</w:t>
       </w:r>
     </w:p>
     <w:p>
@@ -7317,16 +7859,16 @@
       </w:r>
       <w:r>
         <w:tab/>
-        <w:t xml:space="preserve">A. M. Hassan, S. M. Naeem, M. A. A. Eldosoky, and M. S. Mabrouk, "Multi-omics-based Machine Learning for the Subtype Classification of Breast Cancer," </w:t>
+        <w:t xml:space="preserve">A. Morabito, G. De Simone, R. Pastorelli, L. Brunelli, and M. Ferrario, "Algorithms and tools for data-driven omics integration to achieve multilayer biological insights: a narrative review," </w:t>
       </w:r>
       <w:r>
         <w:rPr>
           <w:i/>
         </w:rPr>
-        <w:t xml:space="preserve">Arabian Journal for Science and Engineering, </w:t>
-      </w:r>
-      <w:r>
-        <w:t>vol. 50, no. 2, pp. 1339-1352, 2025/01/01 2025, doi: 10.1007/s13369-024-09341-7.</w:t>
+        <w:t xml:space="preserve">Journal of Translational Medicine, </w:t>
+      </w:r>
+      <w:r>
+        <w:t>vol. 23, no. 1, pp. 1-26, 2025/04/10 2025, doi: 10.1186/s12967-025-06446-x.</w:t>
       </w:r>
     </w:p>
     <w:p>
@@ -7339,16 +7881,25 @@
       </w:r>
       <w:r>
         <w:tab/>
-        <w:t xml:space="preserve">J. J. Cuadrado-Gallego and Y. Demchenko, "Supervised Classification," in </w:t>
+        <w:t>J. Qian</w:t>
       </w:r>
       <w:r>
         <w:rPr>
           <w:i/>
         </w:rPr>
-        <w:t>Data Analytics: A Theoretical and Practical View from the EDISON Project</w:t>
-      </w:r>
-      <w:r>
-        <w:t>. Cham: Springer International Publishing, 2023, pp. 335-404.</w:t>
+        <w:t xml:space="preserve"> et al.</w:t>
+      </w:r>
+      <w:r>
+        <w:t xml:space="preserve">, "Identification and characterization of cell niches in tissue from spatial omics data at single-cell resolution," </w:t>
+      </w:r>
+      <w:r>
+        <w:rPr>
+          <w:i/>
+        </w:rPr>
+        <w:t xml:space="preserve">Nature Communications, </w:t>
+      </w:r>
+      <w:r>
+        <w:t>vol. 16, no. 1, p. 1693, 2025/02/16 2025, doi: 10.1038/s41467-025-57029-9.</w:t>
       </w:r>
     </w:p>
     <w:p>
@@ -7362,25 +7913,16 @@
       </w:r>
       <w:r>
         <w:tab/>
-        <w:t>X. Song</w:t>
+        <w:t xml:space="preserve">S. Lee, G. Kim, J. Lee, A. C. Lee, and S. Kwon, "Mapping cancer biology in space: applications and perspectives on spatial omics for oncology," </w:t>
       </w:r>
       <w:r>
         <w:rPr>
           <w:i/>
         </w:rPr>
-        <w:t xml:space="preserve"> et al.</w:t>
-      </w:r>
-      <w:r>
-        <w:t xml:space="preserve">, "Use of ultrasound imaging Omics in predicting molecular typing and assessing the risk of postoperative recurrence in breast cancer," </w:t>
-      </w:r>
-      <w:r>
-        <w:rPr>
-          <w:i/>
-        </w:rPr>
-        <w:t xml:space="preserve">BMC Women's Health, </w:t>
-      </w:r>
-      <w:r>
-        <w:t>vol. 24, no. 1, p. 380, 2024/07/02 2024, doi: 10.1186/s12905-024-03231-8.</w:t>
+        <w:t xml:space="preserve">Molecular Cancer, </w:t>
+      </w:r>
+      <w:r>
+        <w:t>vol. 23, no. 1, pp. 1-27, 2024/01/30 2024, doi: 10.1186/s12943-024-01941-z.</w:t>
       </w:r>
     </w:p>
     <w:p>
@@ -7393,16 +7935,25 @@
       </w:r>
       <w:r>
         <w:tab/>
-        <w:t xml:space="preserve">G. Lemaître, F. Nogueira, and C. K. Aridas, "Imbalanced-learn: a python toolbox to tackle the curse of imbalanced datasets in machine learning," </w:t>
+        <w:t>W. Chen</w:t>
       </w:r>
       <w:r>
         <w:rPr>
           <w:i/>
         </w:rPr>
-        <w:t xml:space="preserve">J. Mach. Learn. Res., </w:t>
-      </w:r>
-      <w:r>
-        <w:t>vol. 18, no. 1, pp. 559–563, 2017.</w:t>
+        <w:t xml:space="preserve"> et al.</w:t>
+      </w:r>
+      <w:r>
+        <w:t xml:space="preserve">, "Construction of the bromodomain-containing protein-associated prognostic model in triple-negative breast cancer," </w:t>
+      </w:r>
+      <w:r>
+        <w:rPr>
+          <w:i/>
+        </w:rPr>
+        <w:t xml:space="preserve">Cancer Cell International, </w:t>
+      </w:r>
+      <w:r>
+        <w:t>vol. 25, no. 1, p. 18, 2025/01/18 2025, doi: 10.1186/s12935-025-03648-7.</w:t>
       </w:r>
     </w:p>
     <w:p>
@@ -7446,16 +7997,16 @@
       </w:r>
       <w:r>
         <w:tab/>
-        <w:t xml:space="preserve">Y. Li, X. Wu, D. Fang, and Y. Luo, "Informing immunotherapy with multi-omics driven machine learning," </w:t>
+        <w:t xml:space="preserve">A. M. Hassan, S. M. Naeem, M. A. A. Eldosoky, and M. S. Mabrouk, "Multi-omics-based Machine Learning for the Subtype Classification of Breast Cancer," </w:t>
       </w:r>
       <w:r>
         <w:rPr>
           <w:i/>
         </w:rPr>
-        <w:t xml:space="preserve">npj Digital Medicine, </w:t>
-      </w:r>
-      <w:r>
-        <w:t>vol. 7, no. 1, p. 67, 2024/03/14 2024, doi: 10.1038/s41746-024-01043-6.</w:t>
+        <w:t xml:space="preserve">Arabian Journal for Science and Engineering, </w:t>
+      </w:r>
+      <w:r>
+        <w:t>vol. 50, no. 2, pp. 1339-1352, 2025/01/01 2025, doi: 10.1007/s13369-024-09341-7.</w:t>
       </w:r>
     </w:p>
     <w:p>
@@ -7465,6 +8016,134 @@
       </w:pPr>
       <w:r>
         <w:t>[44]</w:t>
+      </w:r>
+      <w:r>
+        <w:tab/>
+        <w:t xml:space="preserve">J. J. Cuadrado-Gallego and Y. Demchenko, "Supervised Classification," in </w:t>
+      </w:r>
+      <w:r>
+        <w:rPr>
+          <w:i/>
+        </w:rPr>
+        <w:t>Data Analytics: A Theoretical and Practical View from the EDISON Project</w:t>
+      </w:r>
+      <w:r>
+        <w:t>. Cham: Springer International Publishing, 2023, pp. 335-404.</w:t>
+      </w:r>
+    </w:p>
+    <w:p>
+      <w:pPr>
+        <w:pStyle w:val="EndNoteBibliography"/>
+        <w:ind w:left="720" w:hanging="720"/>
+      </w:pPr>
+      <w:r>
+        <w:t>[45]</w:t>
+      </w:r>
+      <w:r>
+        <w:tab/>
+        <w:t>X. Song</w:t>
+      </w:r>
+      <w:r>
+        <w:rPr>
+          <w:i/>
+        </w:rPr>
+        <w:t xml:space="preserve"> et al.</w:t>
+      </w:r>
+      <w:r>
+        <w:t xml:space="preserve">, "Use of ultrasound imaging Omics in predicting molecular typing and assessing the risk of postoperative recurrence in breast cancer," </w:t>
+      </w:r>
+      <w:r>
+        <w:rPr>
+          <w:i/>
+        </w:rPr>
+        <w:t xml:space="preserve">BMC Women's Health, </w:t>
+      </w:r>
+      <w:r>
+        <w:t>vol. 24, no. 1, p. 380, 2024/07/02 2024, doi: 10.1186/s12905-024-03231-8.</w:t>
+      </w:r>
+    </w:p>
+    <w:p>
+      <w:pPr>
+        <w:pStyle w:val="EndNoteBibliography"/>
+        <w:ind w:left="720" w:hanging="720"/>
+      </w:pPr>
+      <w:r>
+        <w:t>[46]</w:t>
+      </w:r>
+      <w:r>
+        <w:tab/>
+        <w:t xml:space="preserve">G. Lemaître, F. Nogueira, and C. K. Aridas, "Imbalanced-learn: a python toolbox to tackle the curse of imbalanced datasets in machine learning," </w:t>
+      </w:r>
+      <w:r>
+        <w:rPr>
+          <w:i/>
+        </w:rPr>
+        <w:t xml:space="preserve">J. Mach. Learn. Res., </w:t>
+      </w:r>
+      <w:r>
+        <w:t>vol. 18, no. 1, pp. 559–563, 2017.</w:t>
+      </w:r>
+    </w:p>
+    <w:p>
+      <w:pPr>
+        <w:pStyle w:val="EndNoteBibliography"/>
+        <w:ind w:left="720" w:hanging="720"/>
+      </w:pPr>
+      <w:r>
+        <w:t>[47]</w:t>
+      </w:r>
+      <w:r>
+        <w:tab/>
+        <w:t>C. Kothari</w:t>
+      </w:r>
+      <w:r>
+        <w:rPr>
+          <w:i/>
+        </w:rPr>
+        <w:t xml:space="preserve"> et al.</w:t>
+      </w:r>
+      <w:r>
+        <w:t xml:space="preserve">, "Machine learning analysis identifies genes differentiating triple negative breast cancers," </w:t>
+      </w:r>
+      <w:r>
+        <w:rPr>
+          <w:i/>
+        </w:rPr>
+        <w:t xml:space="preserve">Scientific Reports, </w:t>
+      </w:r>
+      <w:r>
+        <w:t>vol. 10, no. 1, p. 10464, 2020, doi: 10.1038/s41598-020-67525-1.</w:t>
+      </w:r>
+    </w:p>
+    <w:p>
+      <w:pPr>
+        <w:pStyle w:val="EndNoteBibliography"/>
+        <w:ind w:left="720" w:hanging="720"/>
+      </w:pPr>
+      <w:r>
+        <w:t>[48]</w:t>
+      </w:r>
+      <w:r>
+        <w:tab/>
+        <w:t xml:space="preserve">Y. Li, X. Wu, D. Fang, and Y. Luo, "Informing immunotherapy with multi-omics driven machine learning," </w:t>
+      </w:r>
+      <w:r>
+        <w:rPr>
+          <w:i/>
+        </w:rPr>
+        <w:t xml:space="preserve">npj Digital Medicine, </w:t>
+      </w:r>
+      <w:r>
+        <w:t>vol. 7, no. 1, p. 67, 2024/03/14 2024, doi: 10.1038/s41746-024-01043-6.</w:t>
+      </w:r>
+    </w:p>
+    <w:p>
+      <w:pPr>
+        <w:pStyle w:val="EndNoteBibliography"/>
+        <w:ind w:left="720" w:hanging="720"/>
+      </w:pPr>
+      <w:r>
+        <w:t>[49]</w:t>
       </w:r>
       <w:r>
         <w:tab/>
@@ -8150,7 +8829,7 @@
   <w:style w:type="paragraph" w:default="1" w:styleId="Normal">
     <w:name w:val="Normal"/>
     <w:qFormat/>
-    <w:rsid w:val="00342F28"/>
+    <w:rsid w:val="004D2EF2"/>
     <w:pPr>
       <w:keepNext/>
       <w:keepLines/>
@@ -8348,6 +9027,7 @@
   <w:style w:type="character" w:default="1" w:styleId="DefaultParagraphFont">
     <w:name w:val="Default Paragraph Font"/>
     <w:uiPriority w:val="1"/>
+    <w:semiHidden/>
     <w:unhideWhenUsed/>
   </w:style>
   <w:style w:type="table" w:default="1" w:styleId="TableNormal">

</xml_diff>

<commit_message>
Final Report - Update Chap 3
</commit_message>
<xml_diff>
--- a/CapstoneProject_FinalReport.docx
+++ b/CapstoneProject_FinalReport.docx
@@ -146,15 +146,7 @@
         <w:t xml:space="preserve">TNBC is an aggressive type of breast cancer that is difficult to treat and has a poor prognosis. </w:t>
       </w:r>
       <w:r>
-        <w:t xml:space="preserve">It is </w:t>
-      </w:r>
-      <w:proofErr w:type="gramStart"/>
-      <w:r>
-        <w:t>most commonly diagnosed</w:t>
-      </w:r>
-      <w:proofErr w:type="gramEnd"/>
-      <w:r>
-        <w:t xml:space="preserve"> using immunohistochemistry (IHC), but this method is time-consuming and relies on an expert to interpret the result. The goal is to offer a simpler and more scalable diagnostic tool by building a machine learning model that can classify TNBC status using only RNA sequencing data. </w:t>
+        <w:t xml:space="preserve">It is most commonly diagnosed using immunohistochemistry (IHC), but this method is time-consuming and relies on an expert to interpret the result. The goal is to offer a simpler and more scalable diagnostic tool by building a machine learning model that can classify TNBC status using only RNA sequencing data. </w:t>
       </w:r>
       <w:r>
         <w:br/>
@@ -1755,6 +1747,11 @@
           <w:lang w:val="en-GB"/>
         </w:rPr>
         <w:fldChar w:fldCharType="end"/>
+      </w:r>
+      <w:r>
+        <w:rPr>
+          <w:lang w:val="en-GB"/>
+        </w:rPr>
       </w:r>
       <w:r>
         <w:rPr>
@@ -2209,6 +2206,11 @@
         <w:rPr>
           <w:lang w:val="en-GB"/>
         </w:rPr>
+      </w:r>
+      <w:r>
+        <w:rPr>
+          <w:lang w:val="en-GB"/>
+        </w:rPr>
         <w:fldChar w:fldCharType="separate"/>
       </w:r>
       <w:r>
@@ -2463,6 +2465,11 @@
         <w:rPr>
           <w:lang w:val="en-GB"/>
         </w:rPr>
+      </w:r>
+      <w:r>
+        <w:rPr>
+          <w:lang w:val="en-GB"/>
+        </w:rPr>
         <w:fldChar w:fldCharType="separate"/>
       </w:r>
       <w:r>
@@ -2545,10 +2552,7 @@
         <w:fldChar w:fldCharType="end"/>
       </w:r>
       <w:r>
-        <w:t>.</w:t>
-      </w:r>
-      <w:r>
-        <w:t xml:space="preserve"> </w:t>
+        <w:t xml:space="preserve">. </w:t>
       </w:r>
     </w:p>
     <w:p>
@@ -2952,15 +2956,7 @@
         <w:t xml:space="preserve">in </w:t>
       </w:r>
       <w:r>
-        <w:t xml:space="preserve">the approach </w:t>
-      </w:r>
-      <w:proofErr w:type="gramStart"/>
-      <w:r>
-        <w:t>for</w:t>
-      </w:r>
-      <w:proofErr w:type="gramEnd"/>
-      <w:r>
-        <w:t xml:space="preserve"> literature review is that o</w:t>
+        <w:t>the approach for literature review is that o</w:t>
       </w:r>
       <w:r>
         <w:t>nly open access literature has been reviewed</w:t>
@@ -3342,15 +3338,7 @@
         <w:t>W</w:t>
       </w:r>
       <w:r>
-        <w:t xml:space="preserve">ithin different subtypes of </w:t>
-      </w:r>
-      <w:proofErr w:type="gramStart"/>
-      <w:r>
-        <w:t>TNBC</w:t>
-      </w:r>
-      <w:proofErr w:type="gramEnd"/>
-      <w:r>
-        <w:t xml:space="preserve"> </w:t>
+        <w:t xml:space="preserve">ithin different subtypes of TNBC </w:t>
       </w:r>
       <w:r>
         <w:t>t</w:t>
@@ -4435,15 +4423,36 @@
         <w:rPr>
           <w:sz w:val="22"/>
           <w:szCs w:val="22"/>
-        </w:rPr>
-      </w:pPr>
-      <w:r>
-        <w:rPr>
-          <w:sz w:val="22"/>
-          <w:szCs w:val="22"/>
           <w:lang w:val="en-NL"/>
         </w:rPr>
-        <w:t xml:space="preserve">This was a </w:t>
+      </w:pPr>
+      <w:r>
+        <w:rPr>
+          <w:sz w:val="22"/>
+          <w:szCs w:val="22"/>
+        </w:rPr>
+        <w:t xml:space="preserve">Making use of available literature, </w:t>
+      </w:r>
+      <w:r>
+        <w:rPr>
+          <w:sz w:val="22"/>
+          <w:szCs w:val="22"/>
+        </w:rPr>
+        <w:t xml:space="preserve">the approach used </w:t>
+      </w:r>
+      <w:r>
+        <w:rPr>
+          <w:sz w:val="22"/>
+          <w:szCs w:val="22"/>
+        </w:rPr>
+        <w:t xml:space="preserve">in this study </w:t>
+      </w:r>
+      <w:r>
+        <w:rPr>
+          <w:sz w:val="22"/>
+          <w:szCs w:val="22"/>
+        </w:rPr>
+        <w:t xml:space="preserve">follows the </w:t>
       </w:r>
       <w:r>
         <w:rPr>
@@ -4451,7 +4460,7 @@
           <w:szCs w:val="22"/>
           <w:lang w:val="en-NL"/>
         </w:rPr>
-        <w:t>retro</w:t>
+        <w:t>Fair, Accountable and Transparent</w:t>
       </w:r>
       <w:r>
         <w:rPr>
@@ -4459,13 +4468,182 @@
           <w:szCs w:val="22"/>
           <w:lang w:val="en-NL"/>
         </w:rPr>
-        <w:t>spective cohort study</w:t>
-      </w:r>
-      <w:r>
-        <w:rPr>
-          <w:sz w:val="22"/>
-          <w:szCs w:val="22"/>
-          <w:lang w:val="en-NL"/>
+        <w:t xml:space="preserve"> [</w:t>
+      </w:r>
+      <w:r>
+        <w:rPr>
+          <w:sz w:val="22"/>
+          <w:szCs w:val="22"/>
+        </w:rPr>
+        <w:t>FAT</w:t>
+      </w:r>
+      <w:r>
+        <w:rPr>
+          <w:sz w:val="22"/>
+          <w:szCs w:val="22"/>
+        </w:rPr>
+        <w:t>]</w:t>
+      </w:r>
+      <w:r>
+        <w:rPr>
+          <w:sz w:val="22"/>
+          <w:szCs w:val="22"/>
+        </w:rPr>
+        <w:t xml:space="preserve"> Flow</w:t>
+      </w:r>
+      <w:r>
+        <w:rPr>
+          <w:sz w:val="22"/>
+          <w:szCs w:val="22"/>
+        </w:rPr>
+        <w:t xml:space="preserve"> framework</w:t>
+      </w:r>
+      <w:r>
+        <w:rPr>
+          <w:sz w:val="22"/>
+          <w:szCs w:val="22"/>
+        </w:rPr>
+        <w:t xml:space="preserve"> </w:t>
+      </w:r>
+      <w:r>
+        <w:rPr>
+          <w:sz w:val="22"/>
+          <w:szCs w:val="22"/>
+        </w:rPr>
+        <w:fldChar w:fldCharType="begin"/>
+      </w:r>
+      <w:r>
+        <w:rPr>
+          <w:sz w:val="22"/>
+          <w:szCs w:val="22"/>
+        </w:rPr>
+        <w:instrText xml:space="preserve"> ADDIN EN.CITE &lt;EndNote&gt;&lt;Cite&gt;&lt;Author&gt;Martens&lt;/Author&gt;&lt;Year&gt;2022&lt;/Year&gt;&lt;RecNum&gt;5&lt;/RecNum&gt;&lt;DisplayText&gt;[38]&lt;/DisplayText&gt;&lt;record&gt;&lt;rec-number&gt;5&lt;/rec-number&gt;&lt;foreign-keys&gt;&lt;key app="EN" db-id="2s2eadsays95sheeax9pw2ahprdzwad2wax9" timestamp="1743945405" guid="f291a54b-f4b7-4b48-8ca8-69c267fd4489"&gt;5&lt;/key&gt;&lt;/foreign-keys&gt;&lt;ref-type name="Electronic Book"&gt;44&lt;/ref-type&gt;&lt;contributors&gt;&lt;authors&gt;&lt;author&gt;Martens, David&lt;/author&gt;&lt;/authors&gt;&lt;/contributors&gt;&lt;titles&gt;&lt;title&gt;Data Science Ethics: Concepts, Techniques, and Cautionary Tales&lt;/title&gt;&lt;/titles&gt;&lt;dates&gt;&lt;year&gt;2022&lt;/year&gt;&lt;/dates&gt;&lt;publisher&gt;Oxford University Press&lt;/publisher&gt;&lt;isbn&gt;9780192847263&lt;/isbn&gt;&lt;urls&gt;&lt;related-urls&gt;&lt;url&gt;https://doi.org/10.1093/oso/9780192847263.001.0001&lt;/url&gt;&lt;/related-urls&gt;&lt;/urls&gt;&lt;electronic-resource-num&gt;10.1093/oso/9780192847263.001.0001&lt;/electronic-resource-num&gt;&lt;access-date&gt;4/6/2025&lt;/access-date&gt;&lt;/record&gt;&lt;/Cite&gt;&lt;/EndNote&gt;</w:instrText>
+      </w:r>
+      <w:r>
+        <w:rPr>
+          <w:sz w:val="22"/>
+          <w:szCs w:val="22"/>
+        </w:rPr>
+        <w:fldChar w:fldCharType="separate"/>
+      </w:r>
+      <w:r>
+        <w:rPr>
+          <w:noProof/>
+          <w:sz w:val="22"/>
+          <w:szCs w:val="22"/>
+        </w:rPr>
+        <w:t>[38]</w:t>
+      </w:r>
+      <w:r>
+        <w:rPr>
+          <w:sz w:val="22"/>
+          <w:szCs w:val="22"/>
+        </w:rPr>
+        <w:fldChar w:fldCharType="end"/>
+      </w:r>
+      <w:r>
+        <w:rPr>
+          <w:sz w:val="22"/>
+          <w:szCs w:val="22"/>
+        </w:rPr>
+        <w:t xml:space="preserve"> </w:t>
+      </w:r>
+      <w:r>
+        <w:rPr>
+          <w:sz w:val="22"/>
+          <w:szCs w:val="22"/>
+        </w:rPr>
+        <w:t>and</w:t>
+      </w:r>
+      <w:r>
+        <w:rPr>
+          <w:sz w:val="22"/>
+          <w:szCs w:val="22"/>
+        </w:rPr>
+        <w:t xml:space="preserve"> </w:t>
+      </w:r>
+      <w:r>
+        <w:rPr>
+          <w:sz w:val="22"/>
+          <w:szCs w:val="22"/>
+        </w:rPr>
+        <w:t>inspiration from Hassan et al.</w:t>
+      </w:r>
+      <w:r>
+        <w:rPr>
+          <w:sz w:val="22"/>
+          <w:szCs w:val="22"/>
+        </w:rPr>
+        <w:t xml:space="preserve"> </w:t>
+      </w:r>
+      <w:r>
+        <w:rPr>
+          <w:sz w:val="22"/>
+          <w:szCs w:val="22"/>
+        </w:rPr>
+        <w:fldChar w:fldCharType="begin"/>
+      </w:r>
+      <w:r>
+        <w:rPr>
+          <w:sz w:val="22"/>
+          <w:szCs w:val="22"/>
+        </w:rPr>
+        <w:instrText xml:space="preserve"> ADDIN EN.CITE &lt;EndNote&gt;&lt;Cite&gt;&lt;Author&gt;Hassan&lt;/Author&gt;&lt;Year&gt;2025&lt;/Year&gt;&lt;RecNum&gt;264&lt;/RecNum&gt;&lt;DisplayText&gt;[39]&lt;/DisplayText&gt;&lt;record&gt;&lt;rec-number&gt;264&lt;/rec-number&gt;&lt;foreign-keys&gt;&lt;key app="EN" db-id="2s2eadsays95sheeax9pw2ahprdzwad2wax9" timestamp="1747843936" guid="91579389-3dae-4906-90ec-d7bc851d9426"&gt;264&lt;/key&gt;&lt;/foreign-keys&gt;&lt;ref-type name="Journal Article"&gt;17&lt;/ref-type&gt;&lt;contributors&gt;&lt;authors&gt;&lt;author&gt;Hassan, Asmaa M.&lt;/author&gt;&lt;author&gt;Naeem, Safaa M.&lt;/author&gt;&lt;author&gt;Eldosoky, Mohamed A. A.&lt;/author&gt;&lt;author&gt;Mabrouk, Mai S.&lt;/author&gt;&lt;/authors&gt;&lt;/contributors&gt;&lt;titles&gt;&lt;title&gt;Multi-omics-based Machine Learning for the Subtype Classification of Breast Cancer&lt;/title&gt;&lt;secondary-title&gt;Arabian Journal for Science and Engineering&lt;/secondary-title&gt;&lt;/titles&gt;&lt;periodical&gt;&lt;full-title&gt;Arabian Journal for Science and Engineering&lt;/full-title&gt;&lt;/periodical&gt;&lt;pages&gt;1339-1352&lt;/pages&gt;&lt;volume&gt;50&lt;/volume&gt;&lt;number&gt;2&lt;/number&gt;&lt;dates&gt;&lt;year&gt;2025&lt;/year&gt;&lt;pub-dates&gt;&lt;date&gt;2025/01/01&lt;/date&gt;&lt;/pub-dates&gt;&lt;/dates&gt;&lt;isbn&gt;2191-4281&lt;/isbn&gt;&lt;urls&gt;&lt;related-urls&gt;&lt;url&gt;https://doi.org/10.1007/s13369-024-09341-7&lt;/url&gt;&lt;/related-urls&gt;&lt;/urls&gt;&lt;electronic-resource-num&gt;10.1007/s13369-024-09341-7&lt;/electronic-resource-num&gt;&lt;/record&gt;&lt;/Cite&gt;&lt;/EndNote&gt;</w:instrText>
+      </w:r>
+      <w:r>
+        <w:rPr>
+          <w:sz w:val="22"/>
+          <w:szCs w:val="22"/>
+        </w:rPr>
+        <w:fldChar w:fldCharType="separate"/>
+      </w:r>
+      <w:r>
+        <w:rPr>
+          <w:noProof/>
+          <w:sz w:val="22"/>
+          <w:szCs w:val="22"/>
+        </w:rPr>
+        <w:t>[39]</w:t>
+      </w:r>
+      <w:r>
+        <w:rPr>
+          <w:sz w:val="22"/>
+          <w:szCs w:val="22"/>
+        </w:rPr>
+        <w:fldChar w:fldCharType="end"/>
+      </w:r>
+      <w:r>
+        <w:rPr>
+          <w:sz w:val="22"/>
+          <w:szCs w:val="22"/>
+        </w:rPr>
+        <w:t xml:space="preserve">. A visual representation is </w:t>
+      </w:r>
+      <w:r>
+        <w:rPr>
+          <w:sz w:val="22"/>
+          <w:szCs w:val="22"/>
+        </w:rPr>
+        <w:t>shown</w:t>
+      </w:r>
+      <w:r>
+        <w:rPr>
+          <w:sz w:val="22"/>
+          <w:szCs w:val="22"/>
+        </w:rPr>
+        <w:t xml:space="preserve"> </w:t>
+      </w:r>
+      <w:r>
+        <w:rPr>
+          <w:sz w:val="22"/>
+          <w:szCs w:val="22"/>
+        </w:rPr>
+        <w:t>in Fig 1</w:t>
+      </w:r>
+      <w:r>
+        <w:rPr>
+          <w:sz w:val="22"/>
+          <w:szCs w:val="22"/>
         </w:rPr>
         <w:t>.</w:t>
       </w:r>
@@ -4482,35 +4660,51 @@
           <w:sz w:val="22"/>
           <w:szCs w:val="22"/>
         </w:rPr>
-        <w:t xml:space="preserve">Making use of available literature, </w:t>
-      </w:r>
-      <w:r>
-        <w:rPr>
-          <w:sz w:val="22"/>
-          <w:szCs w:val="22"/>
-        </w:rPr>
-        <w:t xml:space="preserve">the approach used </w:t>
-      </w:r>
-      <w:r>
-        <w:rPr>
-          <w:sz w:val="22"/>
-          <w:szCs w:val="22"/>
-        </w:rPr>
-        <w:t xml:space="preserve">in this study is based on </w:t>
-      </w:r>
-      <w:r>
-        <w:rPr>
-          <w:sz w:val="22"/>
-          <w:szCs w:val="22"/>
-        </w:rPr>
-        <w:t>proven</w:t>
-      </w:r>
-      <w:r>
-        <w:rPr>
-          <w:sz w:val="22"/>
-          <w:szCs w:val="22"/>
-        </w:rPr>
-        <w:t xml:space="preserve"> approaches</w:t>
+        <w:t xml:space="preserve">The elementary event that will be used </w:t>
+      </w:r>
+      <w:r>
+        <w:rPr>
+          <w:sz w:val="22"/>
+          <w:szCs w:val="22"/>
+        </w:rPr>
+        <w:t xml:space="preserve">as a classifier is TNBC status. The two possible values are True </w:t>
+      </w:r>
+      <w:r>
+        <w:rPr>
+          <w:sz w:val="22"/>
+          <w:szCs w:val="22"/>
+        </w:rPr>
+        <w:t>(TNBC) and False (</w:t>
+      </w:r>
+      <w:proofErr w:type="spellStart"/>
+      <w:r>
+        <w:rPr>
+          <w:sz w:val="22"/>
+          <w:szCs w:val="22"/>
+        </w:rPr>
+        <w:t>n</w:t>
+      </w:r>
+      <w:r>
+        <w:rPr>
+          <w:sz w:val="22"/>
+          <w:szCs w:val="22"/>
+        </w:rPr>
+        <w:t>TNBC</w:t>
+      </w:r>
+      <w:proofErr w:type="spellEnd"/>
+      <w:r>
+        <w:rPr>
+          <w:sz w:val="22"/>
+          <w:szCs w:val="22"/>
+        </w:rPr>
+        <w:t xml:space="preserve">), which allow </w:t>
+      </w:r>
+      <w:r>
+        <w:rPr>
+          <w:sz w:val="22"/>
+          <w:szCs w:val="22"/>
+        </w:rPr>
+        <w:t>two complementary and disjoint equivalence classes</w:t>
       </w:r>
       <w:r>
         <w:rPr>
@@ -4531,7 +4725,7 @@
           <w:sz w:val="22"/>
           <w:szCs w:val="22"/>
         </w:rPr>
-        <w:instrText xml:space="preserve"> ADDIN EN.CITE &lt;EndNote&gt;&lt;Cite&gt;&lt;Author&gt;Hassan&lt;/Author&gt;&lt;Year&gt;2025&lt;/Year&gt;&lt;RecNum&gt;264&lt;/RecNum&gt;&lt;DisplayText&gt;[38]&lt;/DisplayText&gt;&lt;record&gt;&lt;rec-number&gt;264&lt;/rec-number&gt;&lt;foreign-keys&gt;&lt;key app="EN" db-id="2s2eadsays95sheeax9pw2ahprdzwad2wax9" timestamp="1747843936" guid="91579389-3dae-4906-90ec-d7bc851d9426"&gt;264&lt;/key&gt;&lt;/foreign-keys&gt;&lt;ref-type name="Journal Article"&gt;17&lt;/ref-type&gt;&lt;contributors&gt;&lt;authors&gt;&lt;author&gt;Hassan, Asmaa M.&lt;/author&gt;&lt;author&gt;Naeem, Safaa M.&lt;/author&gt;&lt;author&gt;Eldosoky, Mohamed A. A.&lt;/author&gt;&lt;author&gt;Mabrouk, Mai S.&lt;/author&gt;&lt;/authors&gt;&lt;/contributors&gt;&lt;titles&gt;&lt;title&gt;Multi-omics-based Machine Learning for the Subtype Classification of Breast Cancer&lt;/title&gt;&lt;secondary-title&gt;Arabian Journal for Science and Engineering&lt;/secondary-title&gt;&lt;/titles&gt;&lt;periodical&gt;&lt;full-title&gt;Arabian Journal for Science and Engineering&lt;/full-title&gt;&lt;/periodical&gt;&lt;pages&gt;1339-1352&lt;/pages&gt;&lt;volume&gt;50&lt;/volume&gt;&lt;number&gt;2&lt;/number&gt;&lt;dates&gt;&lt;year&gt;2025&lt;/year&gt;&lt;pub-dates&gt;&lt;date&gt;2025/01/01&lt;/date&gt;&lt;/pub-dates&gt;&lt;/dates&gt;&lt;isbn&gt;2191-4281&lt;/isbn&gt;&lt;urls&gt;&lt;related-urls&gt;&lt;url&gt;https://doi.org/10.1007/s13369-024-09341-7&lt;/url&gt;&lt;/related-urls&gt;&lt;/urls&gt;&lt;electronic-resource-num&gt;10.1007/s13369-024-09341-7&lt;/electronic-resource-num&gt;&lt;/record&gt;&lt;/Cite&gt;&lt;/EndNote&gt;</w:instrText>
+        <w:instrText xml:space="preserve"> ADDIN EN.CITE &lt;EndNote&gt;&lt;Cite&gt;&lt;Author&gt;Cuadrado-Gallego&lt;/Author&gt;&lt;Year&gt;2023&lt;/Year&gt;&lt;RecNum&gt;268&lt;/RecNum&gt;&lt;DisplayText&gt;[40]&lt;/DisplayText&gt;&lt;record&gt;&lt;rec-number&gt;268&lt;/rec-number&gt;&lt;foreign-keys&gt;&lt;key app="EN" db-id="2s2eadsays95sheeax9pw2ahprdzwad2wax9" timestamp="1747939730" guid="6a37ac31-d22a-477a-8fcb-82473c38d251"&gt;268&lt;/key&gt;&lt;/foreign-keys&gt;&lt;ref-type name="Book Section"&gt;5&lt;/ref-type&gt;&lt;contributors&gt;&lt;authors&gt;&lt;author&gt;Cuadrado-Gallego, Juan J.&lt;/author&gt;&lt;author&gt;Demchenko, Yuri&lt;/author&gt;&lt;/authors&gt;&lt;/contributors&gt;&lt;titles&gt;&lt;title&gt;Supervised Classification&lt;/title&gt;&lt;secondary-title&gt;Data Analytics: A Theoretical and Practical View from the EDISON Project&lt;/secondary-title&gt;&lt;/titles&gt;&lt;pages&gt;335-404&lt;/pages&gt;&lt;dates&gt;&lt;year&gt;2023&lt;/year&gt;&lt;/dates&gt;&lt;pub-location&gt;Cham&lt;/pub-location&gt;&lt;publisher&gt;Springer International Publishing&lt;/publisher&gt;&lt;isbn&gt;978-3-031-39129-3&lt;/isbn&gt;&lt;label&gt;Cuadrado-Gallego2023&lt;/label&gt;&lt;urls&gt;&lt;related-urls&gt;&lt;url&gt;https://doi.org/10.1007/978-3-031-39129-3_6&lt;/url&gt;&lt;/related-urls&gt;&lt;/urls&gt;&lt;electronic-resource-num&gt;10.1007/978-3-031-39129-3_6&lt;/electronic-resource-num&gt;&lt;/record&gt;&lt;/Cite&gt;&lt;/EndNote&gt;</w:instrText>
       </w:r>
       <w:r>
         <w:rPr>
@@ -4546,7 +4740,7 @@
           <w:sz w:val="22"/>
           <w:szCs w:val="22"/>
         </w:rPr>
-        <w:t>[38]</w:t>
+        <w:t>[40]</w:t>
       </w:r>
       <w:r>
         <w:rPr>
@@ -4560,14 +4754,102 @@
           <w:sz w:val="22"/>
           <w:szCs w:val="22"/>
         </w:rPr>
-        <w:t xml:space="preserve">. A visual representation is </w:t>
-      </w:r>
-      <w:r>
-        <w:rPr>
-          <w:sz w:val="22"/>
-          <w:szCs w:val="22"/>
-        </w:rPr>
-        <w:t>shown</w:t>
+        <w:t>.</w:t>
+      </w:r>
+    </w:p>
+    <w:p>
+      <w:pPr>
+        <w:rPr>
+          <w:sz w:val="22"/>
+          <w:szCs w:val="22"/>
+        </w:rPr>
+      </w:pPr>
+      <w:r>
+        <w:rPr>
+          <w:sz w:val="22"/>
+          <w:szCs w:val="22"/>
+        </w:rPr>
+        <w:t xml:space="preserve">Technology used is Python </w:t>
+      </w:r>
+      <w:r>
+        <w:rPr>
+          <w:sz w:val="22"/>
+          <w:szCs w:val="22"/>
+        </w:rPr>
+        <w:t xml:space="preserve">3.12.7, </w:t>
+      </w:r>
+      <w:proofErr w:type="spellStart"/>
+      <w:r>
+        <w:rPr>
+          <w:sz w:val="22"/>
+          <w:szCs w:val="22"/>
+        </w:rPr>
+        <w:t>Jupyter</w:t>
+      </w:r>
+      <w:proofErr w:type="spellEnd"/>
+      <w:r>
+        <w:rPr>
+          <w:sz w:val="22"/>
+          <w:szCs w:val="22"/>
+        </w:rPr>
+        <w:t xml:space="preserve"> Notebook </w:t>
+      </w:r>
+      <w:r>
+        <w:rPr>
+          <w:sz w:val="22"/>
+          <w:szCs w:val="22"/>
+        </w:rPr>
+        <w:t xml:space="preserve">7.2.2, both are </w:t>
+      </w:r>
+      <w:r>
+        <w:rPr>
+          <w:sz w:val="22"/>
+          <w:szCs w:val="22"/>
+        </w:rPr>
+        <w:t xml:space="preserve">packaged by Anaconda version 2.6.6. </w:t>
+      </w:r>
+    </w:p>
+    <w:p>
+      <w:pPr>
+        <w:rPr>
+          <w:sz w:val="22"/>
+          <w:szCs w:val="22"/>
+        </w:rPr>
+      </w:pPr>
+      <w:r>
+        <w:rPr>
+          <w:sz w:val="22"/>
+          <w:szCs w:val="22"/>
+        </w:rPr>
+        <w:t xml:space="preserve">Clinical data is filtered for TNBC </w:t>
+      </w:r>
+      <w:r>
+        <w:rPr>
+          <w:sz w:val="22"/>
+          <w:szCs w:val="22"/>
+        </w:rPr>
+        <w:t>status and</w:t>
+      </w:r>
+      <w:r>
+        <w:rPr>
+          <w:sz w:val="22"/>
+          <w:szCs w:val="22"/>
+        </w:rPr>
+        <w:t xml:space="preserve"> used to </w:t>
+      </w:r>
+      <w:r>
+        <w:rPr>
+          <w:sz w:val="22"/>
+          <w:szCs w:val="22"/>
+        </w:rPr>
+        <w:t xml:space="preserve">get the RNA sequence data. </w:t>
+      </w:r>
+      <w:r>
+        <w:rPr>
+          <w:sz w:val="22"/>
+          <w:szCs w:val="22"/>
+        </w:rPr>
+        <w:t>Missing data and imbalance is addressed.</w:t>
       </w:r>
       <w:r>
         <w:rPr>
@@ -4580,51 +4862,35 @@
         <w:rPr>
           <w:sz w:val="22"/>
           <w:szCs w:val="22"/>
-        </w:rPr>
-        <w:t>in Fig 1</w:t>
-      </w:r>
-      <w:r>
-        <w:rPr>
-          <w:sz w:val="22"/>
-          <w:szCs w:val="22"/>
-        </w:rPr>
-        <w:t>.</w:t>
-      </w:r>
-    </w:p>
-    <w:p>
-      <w:pPr>
-        <w:rPr>
-          <w:sz w:val="22"/>
-          <w:szCs w:val="22"/>
-        </w:rPr>
-      </w:pPr>
-      <w:r>
-        <w:rPr>
-          <w:sz w:val="22"/>
-          <w:szCs w:val="22"/>
-        </w:rPr>
-        <w:t xml:space="preserve">The elementary event that will be used </w:t>
-      </w:r>
-      <w:r>
-        <w:rPr>
-          <w:sz w:val="22"/>
-          <w:szCs w:val="22"/>
-        </w:rPr>
-        <w:t xml:space="preserve">as a classifier is TNBC status. The two possible values are True </w:t>
-      </w:r>
-      <w:r>
-        <w:rPr>
-          <w:sz w:val="22"/>
-          <w:szCs w:val="22"/>
-        </w:rPr>
-        <w:t xml:space="preserve">(TNBC) and False (~TNBC), which allow </w:t>
-      </w:r>
-      <w:r>
-        <w:rPr>
-          <w:sz w:val="22"/>
-          <w:szCs w:val="22"/>
-        </w:rPr>
-        <w:t>two complementary and disjoint equivalence classes</w:t>
+          <w:highlight w:val="cyan"/>
+        </w:rPr>
+        <w:t>Data is normalized</w:t>
+      </w:r>
+      <w:r>
+        <w:rPr>
+          <w:sz w:val="22"/>
+          <w:szCs w:val="22"/>
+          <w:highlight w:val="cyan"/>
+        </w:rPr>
+        <w:t xml:space="preserve"> using &lt;</w:t>
+      </w:r>
+      <w:proofErr w:type="spellStart"/>
+      <w:r>
+        <w:rPr>
+          <w:sz w:val="22"/>
+          <w:szCs w:val="22"/>
+          <w:highlight w:val="cyan"/>
+        </w:rPr>
+        <w:t>xyz</w:t>
+      </w:r>
+      <w:proofErr w:type="spellEnd"/>
+      <w:r>
+        <w:rPr>
+          <w:sz w:val="22"/>
+          <w:szCs w:val="22"/>
+          <w:highlight w:val="cyan"/>
+        </w:rPr>
+        <w:t>&gt;.</w:t>
       </w:r>
       <w:r>
         <w:rPr>
@@ -4638,65 +4904,7 @@
           <w:sz w:val="22"/>
           <w:szCs w:val="22"/>
         </w:rPr>
-        <w:fldChar w:fldCharType="begin"/>
-      </w:r>
-      <w:r>
-        <w:rPr>
-          <w:sz w:val="22"/>
-          <w:szCs w:val="22"/>
-        </w:rPr>
-        <w:instrText xml:space="preserve"> ADDIN EN.CITE &lt;EndNote&gt;&lt;Cite&gt;&lt;Author&gt;Cuadrado-Gallego&lt;/Author&gt;&lt;Year&gt;2023&lt;/Year&gt;&lt;RecNum&gt;268&lt;/RecNum&gt;&lt;DisplayText&gt;[39]&lt;/DisplayText&gt;&lt;record&gt;&lt;rec-number&gt;268&lt;/rec-number&gt;&lt;foreign-keys&gt;&lt;key app="EN" db-id="2s2eadsays95sheeax9pw2ahprdzwad2wax9" timestamp="1747939730" guid="6a37ac31-d22a-477a-8fcb-82473c38d251"&gt;268&lt;/key&gt;&lt;/foreign-keys&gt;&lt;ref-type name="Book Section"&gt;5&lt;/ref-type&gt;&lt;contributors&gt;&lt;authors&gt;&lt;author&gt;Cuadrado-Gallego, Juan J.&lt;/author&gt;&lt;author&gt;Demchenko, Yuri&lt;/author&gt;&lt;/authors&gt;&lt;/contributors&gt;&lt;titles&gt;&lt;title&gt;Supervised Classification&lt;/title&gt;&lt;secondary-title&gt;Data Analytics: A Theoretical and Practical View from the EDISON Project&lt;/secondary-title&gt;&lt;/titles&gt;&lt;pages&gt;335-404&lt;/pages&gt;&lt;dates&gt;&lt;year&gt;2023&lt;/year&gt;&lt;/dates&gt;&lt;pub-location&gt;Cham&lt;/pub-location&gt;&lt;publisher&gt;Springer International Publishing&lt;/publisher&gt;&lt;isbn&gt;978-3-031-39129-3&lt;/isbn&gt;&lt;label&gt;Cuadrado-Gallego2023&lt;/label&gt;&lt;urls&gt;&lt;related-urls&gt;&lt;url&gt;https://doi.org/10.1007/978-3-031-39129-3_6&lt;/url&gt;&lt;/related-urls&gt;&lt;/urls&gt;&lt;electronic-resource-num&gt;10.1007/978-3-031-39129-3_6&lt;/electronic-resource-num&gt;&lt;/record&gt;&lt;/Cite&gt;&lt;/EndNote&gt;</w:instrText>
-      </w:r>
-      <w:r>
-        <w:rPr>
-          <w:sz w:val="22"/>
-          <w:szCs w:val="22"/>
-        </w:rPr>
-        <w:fldChar w:fldCharType="separate"/>
-      </w:r>
-      <w:r>
-        <w:rPr>
-          <w:noProof/>
-          <w:sz w:val="22"/>
-          <w:szCs w:val="22"/>
-        </w:rPr>
-        <w:t>[39]</w:t>
-      </w:r>
-      <w:r>
-        <w:rPr>
-          <w:sz w:val="22"/>
-          <w:szCs w:val="22"/>
-        </w:rPr>
-        <w:fldChar w:fldCharType="end"/>
-      </w:r>
-      <w:r>
-        <w:rPr>
-          <w:sz w:val="22"/>
-          <w:szCs w:val="22"/>
-        </w:rPr>
-        <w:t>.</w:t>
-      </w:r>
-    </w:p>
-    <w:p>
-      <w:pPr>
-        <w:rPr>
-          <w:sz w:val="22"/>
-          <w:szCs w:val="22"/>
-        </w:rPr>
-      </w:pPr>
-      <w:r>
-        <w:rPr>
-          <w:sz w:val="22"/>
-          <w:szCs w:val="22"/>
-        </w:rPr>
-        <w:t xml:space="preserve">Technology used is Python </w:t>
-      </w:r>
-      <w:r>
-        <w:rPr>
-          <w:sz w:val="22"/>
-          <w:szCs w:val="22"/>
-        </w:rPr>
-        <w:t xml:space="preserve">3.12.7, </w:t>
+        <w:t xml:space="preserve">The </w:t>
       </w:r>
       <w:proofErr w:type="spellStart"/>
       <w:r>
@@ -4704,7 +4912,7 @@
           <w:sz w:val="22"/>
           <w:szCs w:val="22"/>
         </w:rPr>
-        <w:t>Jupyter</w:t>
+        <w:t>featureset</w:t>
       </w:r>
       <w:proofErr w:type="spellEnd"/>
       <w:r>
@@ -4712,88 +4920,47 @@
           <w:sz w:val="22"/>
           <w:szCs w:val="22"/>
         </w:rPr>
-        <w:t xml:space="preserve"> Notebook </w:t>
-      </w:r>
-      <w:r>
-        <w:rPr>
-          <w:sz w:val="22"/>
-          <w:szCs w:val="22"/>
-        </w:rPr>
-        <w:t xml:space="preserve">7.2.2, both are </w:t>
-      </w:r>
-      <w:r>
-        <w:rPr>
-          <w:sz w:val="22"/>
-          <w:szCs w:val="22"/>
-        </w:rPr>
-        <w:t xml:space="preserve">packaged by Anaconda version 2.6.6. </w:t>
-      </w:r>
-    </w:p>
-    <w:p>
-      <w:pPr>
-        <w:rPr>
-          <w:sz w:val="22"/>
-          <w:szCs w:val="22"/>
-        </w:rPr>
-      </w:pPr>
-    </w:p>
-    <w:p>
-      <w:pPr>
-        <w:rPr>
-          <w:sz w:val="22"/>
-          <w:szCs w:val="22"/>
-        </w:rPr>
-      </w:pPr>
-      <w:r>
-        <w:rPr>
-          <w:sz w:val="22"/>
-          <w:szCs w:val="22"/>
-        </w:rPr>
-        <w:t xml:space="preserve">Clinical data is filtered for TNBC </w:t>
-      </w:r>
-      <w:r>
-        <w:rPr>
-          <w:sz w:val="22"/>
-          <w:szCs w:val="22"/>
-        </w:rPr>
-        <w:t>status and</w:t>
-      </w:r>
-      <w:r>
-        <w:rPr>
-          <w:sz w:val="22"/>
-          <w:szCs w:val="22"/>
-        </w:rPr>
-        <w:t xml:space="preserve"> used to </w:t>
-      </w:r>
-      <w:r>
-        <w:rPr>
-          <w:sz w:val="22"/>
-          <w:szCs w:val="22"/>
-        </w:rPr>
-        <w:t xml:space="preserve">get the RNA sequence data. </w:t>
-      </w:r>
-      <w:r>
-        <w:rPr>
-          <w:sz w:val="22"/>
-          <w:szCs w:val="22"/>
-        </w:rPr>
-        <w:t xml:space="preserve">Missing data and imbalance </w:t>
-      </w:r>
-      <w:proofErr w:type="gramStart"/>
-      <w:r>
-        <w:rPr>
-          <w:sz w:val="22"/>
-          <w:szCs w:val="22"/>
-        </w:rPr>
-        <w:t>is</w:t>
-      </w:r>
-      <w:proofErr w:type="gramEnd"/>
-      <w:r>
-        <w:rPr>
-          <w:sz w:val="22"/>
-          <w:szCs w:val="22"/>
-        </w:rPr>
-        <w:t xml:space="preserve"> addressed.</w:t>
+        <w:t xml:space="preserve"> is split into a </w:t>
+      </w:r>
+      <w:proofErr w:type="spellStart"/>
+      <w:r>
+        <w:rPr>
+          <w:sz w:val="22"/>
+          <w:szCs w:val="22"/>
+        </w:rPr>
+        <w:t>testset</w:t>
+      </w:r>
+      <w:proofErr w:type="spellEnd"/>
+      <w:r>
+        <w:rPr>
+          <w:sz w:val="22"/>
+          <w:szCs w:val="22"/>
+        </w:rPr>
+        <w:t xml:space="preserve"> and </w:t>
+      </w:r>
+      <w:proofErr w:type="spellStart"/>
+      <w:r>
+        <w:rPr>
+          <w:sz w:val="22"/>
+          <w:szCs w:val="22"/>
+        </w:rPr>
+        <w:t>validationset</w:t>
+      </w:r>
+      <w:proofErr w:type="spellEnd"/>
+      <w:r>
+        <w:rPr>
+          <w:sz w:val="22"/>
+          <w:szCs w:val="22"/>
+        </w:rPr>
+        <w:t xml:space="preserve"> with a ratio of </w:t>
+      </w:r>
+      <w:r>
+        <w:rPr>
+          <w:sz w:val="22"/>
+          <w:szCs w:val="22"/>
+          <w:highlight w:val="magenta"/>
+        </w:rPr>
+        <w:t>8:2.</w:t>
       </w:r>
       <w:r>
         <w:rPr>
@@ -4806,177 +4973,31 @@
         <w:rPr>
           <w:sz w:val="22"/>
           <w:szCs w:val="22"/>
+        </w:rPr>
+        <w:t xml:space="preserve"> C</w:t>
+      </w:r>
+      <w:r>
+        <w:rPr>
+          <w:sz w:val="22"/>
+          <w:szCs w:val="22"/>
           <w:highlight w:val="cyan"/>
         </w:rPr>
-        <w:t>Data is normalized</w:t>
-      </w:r>
-      <w:r>
-        <w:rPr>
-          <w:sz w:val="22"/>
-          <w:szCs w:val="22"/>
-          <w:highlight w:val="cyan"/>
-        </w:rPr>
-        <w:t xml:space="preserve"> using &lt;</w:t>
-      </w:r>
-      <w:proofErr w:type="spellStart"/>
-      <w:r>
-        <w:rPr>
-          <w:sz w:val="22"/>
-          <w:szCs w:val="22"/>
-          <w:highlight w:val="cyan"/>
-        </w:rPr>
-        <w:t>xyz</w:t>
-      </w:r>
-      <w:proofErr w:type="spellEnd"/>
-      <w:r>
-        <w:rPr>
-          <w:sz w:val="22"/>
-          <w:szCs w:val="22"/>
-          <w:highlight w:val="cyan"/>
-        </w:rPr>
-        <w:t>&gt;.</w:t>
-      </w:r>
-      <w:r>
-        <w:rPr>
-          <w:sz w:val="22"/>
-          <w:szCs w:val="22"/>
-        </w:rPr>
-        <w:t xml:space="preserve"> </w:t>
-      </w:r>
-      <w:r>
-        <w:rPr>
-          <w:sz w:val="22"/>
-          <w:szCs w:val="22"/>
-        </w:rPr>
-        <w:t xml:space="preserve">The </w:t>
-      </w:r>
-      <w:proofErr w:type="spellStart"/>
-      <w:r>
-        <w:rPr>
-          <w:sz w:val="22"/>
-          <w:szCs w:val="22"/>
-        </w:rPr>
-        <w:t>featureset</w:t>
-      </w:r>
-      <w:proofErr w:type="spellEnd"/>
-      <w:r>
-        <w:rPr>
-          <w:sz w:val="22"/>
-          <w:szCs w:val="22"/>
-        </w:rPr>
-        <w:t xml:space="preserve"> is split into a </w:t>
-      </w:r>
-      <w:proofErr w:type="spellStart"/>
-      <w:r>
-        <w:rPr>
-          <w:sz w:val="22"/>
-          <w:szCs w:val="22"/>
-        </w:rPr>
-        <w:t>testset</w:t>
-      </w:r>
-      <w:proofErr w:type="spellEnd"/>
-      <w:r>
-        <w:rPr>
-          <w:sz w:val="22"/>
-          <w:szCs w:val="22"/>
-        </w:rPr>
-        <w:t xml:space="preserve"> and </w:t>
-      </w:r>
-      <w:proofErr w:type="spellStart"/>
-      <w:r>
-        <w:rPr>
-          <w:sz w:val="22"/>
-          <w:szCs w:val="22"/>
-        </w:rPr>
-        <w:t>validationset</w:t>
-      </w:r>
-      <w:proofErr w:type="spellEnd"/>
-      <w:r>
-        <w:rPr>
-          <w:sz w:val="22"/>
-          <w:szCs w:val="22"/>
-        </w:rPr>
-        <w:t xml:space="preserve"> with a ratio of </w:t>
-      </w:r>
-      <w:r>
-        <w:rPr>
-          <w:sz w:val="22"/>
-          <w:szCs w:val="22"/>
-          <w:highlight w:val="magenta"/>
-        </w:rPr>
-        <w:t>8:2</w:t>
-      </w:r>
-      <w:proofErr w:type="gramStart"/>
-      <w:r>
-        <w:rPr>
-          <w:sz w:val="22"/>
-          <w:szCs w:val="22"/>
-          <w:highlight w:val="magenta"/>
-        </w:rPr>
-        <w:t>.</w:t>
-      </w:r>
-      <w:r>
-        <w:rPr>
-          <w:sz w:val="22"/>
-          <w:szCs w:val="22"/>
-        </w:rPr>
-        <w:t xml:space="preserve"> </w:t>
-      </w:r>
-      <w:r>
-        <w:rPr>
-          <w:sz w:val="22"/>
-          <w:szCs w:val="22"/>
-        </w:rPr>
-        <w:t xml:space="preserve"> C</w:t>
-      </w:r>
-      <w:r>
-        <w:rPr>
-          <w:sz w:val="22"/>
-          <w:szCs w:val="22"/>
-          <w:highlight w:val="cyan"/>
-        </w:rPr>
-        <w:t>orrelation</w:t>
-      </w:r>
-      <w:proofErr w:type="gramEnd"/>
-      <w:r>
-        <w:rPr>
-          <w:sz w:val="22"/>
-          <w:szCs w:val="22"/>
-          <w:highlight w:val="cyan"/>
-        </w:rPr>
-        <w:t xml:space="preserve"> is applied, and LASSO is used to do something extra.</w:t>
-      </w:r>
-    </w:p>
-    <w:p>
-      <w:pPr>
-        <w:rPr>
-          <w:sz w:val="22"/>
-          <w:szCs w:val="22"/>
-        </w:rPr>
-      </w:pPr>
-    </w:p>
-    <w:p>
-      <w:pPr>
-        <w:rPr>
-          <w:sz w:val="22"/>
-          <w:szCs w:val="22"/>
-        </w:rPr>
-      </w:pPr>
-      <w:proofErr w:type="gramStart"/>
-      <w:r>
-        <w:rPr>
-          <w:sz w:val="22"/>
-          <w:szCs w:val="22"/>
-        </w:rPr>
-        <w:t>Models</w:t>
-      </w:r>
-      <w:proofErr w:type="gramEnd"/>
-      <w:r>
-        <w:rPr>
-          <w:sz w:val="22"/>
-          <w:szCs w:val="22"/>
-        </w:rPr>
-        <w:t xml:space="preserve"> </w:t>
+        <w:t>orrelation is applied, and LASSO is used to do something extra.</w:t>
+      </w:r>
+    </w:p>
+    <w:p>
+      <w:pPr>
+        <w:rPr>
+          <w:sz w:val="22"/>
+          <w:szCs w:val="22"/>
+        </w:rPr>
+      </w:pPr>
+      <w:r>
+        <w:rPr>
+          <w:sz w:val="22"/>
+          <w:szCs w:val="22"/>
+        </w:rPr>
+        <w:t xml:space="preserve">Models </w:t>
       </w:r>
       <w:r>
         <w:rPr>
@@ -5089,14 +5110,7 @@
           <w:sz w:val="22"/>
           <w:szCs w:val="22"/>
         </w:rPr>
-        <w:t xml:space="preserve"> on the GDC portal. </w:t>
-      </w:r>
-      <w:r>
-        <w:rPr>
-          <w:sz w:val="22"/>
-          <w:szCs w:val="22"/>
-        </w:rPr>
-        <w:t>The number of cases [n] is 1098.</w:t>
+        <w:t xml:space="preserve"> on the GDC portal</w:t>
       </w:r>
       <w:r>
         <w:rPr>
@@ -5105,53 +5119,54 @@
         </w:rPr>
         <w:t xml:space="preserve"> </w:t>
       </w:r>
-      <w:proofErr w:type="gramStart"/>
-      <w:r>
-        <w:rPr>
-          <w:sz w:val="22"/>
-          <w:szCs w:val="22"/>
-        </w:rPr>
-        <w:t>The clinical</w:t>
-      </w:r>
-      <w:proofErr w:type="gramEnd"/>
-      <w:r>
-        <w:rPr>
-          <w:sz w:val="22"/>
-          <w:szCs w:val="22"/>
-        </w:rPr>
-        <w:t xml:space="preserve"> data and </w:t>
-      </w:r>
-      <w:proofErr w:type="gramStart"/>
-      <w:r>
-        <w:rPr>
-          <w:sz w:val="22"/>
-          <w:szCs w:val="22"/>
-        </w:rPr>
-        <w:t>the RNA</w:t>
-      </w:r>
-      <w:proofErr w:type="gramEnd"/>
-      <w:r>
-        <w:rPr>
-          <w:sz w:val="22"/>
-          <w:szCs w:val="22"/>
-        </w:rPr>
-        <w:t xml:space="preserve"> sequence </w:t>
-      </w:r>
-      <w:proofErr w:type="gramStart"/>
-      <w:r>
-        <w:rPr>
-          <w:sz w:val="22"/>
-          <w:szCs w:val="22"/>
-        </w:rPr>
-        <w:t>is</w:t>
-      </w:r>
-      <w:proofErr w:type="gramEnd"/>
-      <w:r>
-        <w:rPr>
-          <w:sz w:val="22"/>
-          <w:szCs w:val="22"/>
-        </w:rPr>
-        <w:t xml:space="preserve"> used.</w:t>
+      <w:r>
+        <w:rPr>
+          <w:sz w:val="22"/>
+          <w:szCs w:val="22"/>
+        </w:rPr>
+        <w:t>(</w:t>
+      </w:r>
+      <w:r>
+        <w:rPr>
+          <w:sz w:val="22"/>
+          <w:szCs w:val="22"/>
+        </w:rPr>
+        <w:t>https://portal.gdc.cancer.gov/projects/TCGA-BRCA</w:t>
+      </w:r>
+      <w:r>
+        <w:rPr>
+          <w:sz w:val="22"/>
+          <w:szCs w:val="22"/>
+        </w:rPr>
+        <w:t>)</w:t>
+      </w:r>
+      <w:r>
+        <w:rPr>
+          <w:sz w:val="22"/>
+          <w:szCs w:val="22"/>
+        </w:rPr>
+        <w:t xml:space="preserve">. </w:t>
+      </w:r>
+      <w:r>
+        <w:rPr>
+          <w:sz w:val="22"/>
+          <w:szCs w:val="22"/>
+        </w:rPr>
+        <w:t>The number of cases [n] is 109</w:t>
+      </w:r>
+      <w:r>
+        <w:rPr>
+          <w:sz w:val="22"/>
+          <w:szCs w:val="22"/>
+        </w:rPr>
+        <w:t>7</w:t>
+      </w:r>
+      <w:r>
+        <w:rPr>
+          <w:sz w:val="22"/>
+          <w:szCs w:val="22"/>
+        </w:rPr>
+        <w:t>.</w:t>
       </w:r>
       <w:r>
         <w:rPr>
@@ -5160,64 +5175,47 @@
         </w:rPr>
         <w:t xml:space="preserve"> </w:t>
       </w:r>
-    </w:p>
-    <w:p>
-      <w:pPr>
-        <w:rPr>
-          <w:sz w:val="22"/>
-          <w:szCs w:val="22"/>
-        </w:rPr>
-      </w:pPr>
-      <w:r>
-        <w:rPr>
-          <w:sz w:val="22"/>
-          <w:szCs w:val="22"/>
-        </w:rPr>
-        <w:t>First the clinical data is loaded, which has 113 dimensions</w:t>
-      </w:r>
-      <w:r>
-        <w:rPr>
-          <w:sz w:val="22"/>
-          <w:szCs w:val="22"/>
-        </w:rPr>
-        <w:t>. C</w:t>
-      </w:r>
-      <w:r>
-        <w:rPr>
-          <w:sz w:val="22"/>
-          <w:szCs w:val="22"/>
-        </w:rPr>
-        <w:t xml:space="preserve">ases that have missing values </w:t>
-      </w:r>
-      <w:proofErr w:type="gramStart"/>
-      <w:r>
-        <w:rPr>
-          <w:sz w:val="22"/>
-          <w:szCs w:val="22"/>
-        </w:rPr>
-        <w:t>is</w:t>
-      </w:r>
-      <w:proofErr w:type="gramEnd"/>
-      <w:r>
-        <w:rPr>
-          <w:sz w:val="22"/>
-          <w:szCs w:val="22"/>
-        </w:rPr>
-        <w:t xml:space="preserve"> discarded</w:t>
-      </w:r>
-      <w:r>
-        <w:rPr>
-          <w:sz w:val="22"/>
-          <w:szCs w:val="22"/>
-        </w:rPr>
-        <w:t xml:space="preserve">. </w:t>
-      </w:r>
-      <w:r>
-        <w:rPr>
-          <w:sz w:val="22"/>
-          <w:szCs w:val="22"/>
-        </w:rPr>
-        <w:t xml:space="preserve">Determining the TNBC status based on the dimensions </w:t>
+      <w:r>
+        <w:rPr>
+          <w:sz w:val="22"/>
+          <w:szCs w:val="22"/>
+        </w:rPr>
+        <w:t>Determining which cases have TNBC is based on the clinical data</w:t>
+      </w:r>
+      <w:r>
+        <w:rPr>
+          <w:sz w:val="22"/>
+          <w:szCs w:val="22"/>
+        </w:rPr>
+        <w:t>.</w:t>
+      </w:r>
+      <w:r>
+        <w:rPr>
+          <w:sz w:val="22"/>
+          <w:szCs w:val="22"/>
+        </w:rPr>
+        <w:t xml:space="preserve"> Dimensions </w:t>
+      </w:r>
+      <w:r>
+        <w:rPr>
+          <w:sz w:val="22"/>
+          <w:szCs w:val="22"/>
+        </w:rPr>
+        <w:t>used in the clinical data</w:t>
+      </w:r>
+      <w:r>
+        <w:rPr>
+          <w:sz w:val="22"/>
+          <w:szCs w:val="22"/>
+        </w:rPr>
+        <w:t xml:space="preserve"> to determine TNBC status</w:t>
+      </w:r>
+      <w:r>
+        <w:rPr>
+          <w:sz w:val="22"/>
+          <w:szCs w:val="22"/>
+        </w:rPr>
+        <w:t xml:space="preserve"> is </w:t>
       </w:r>
       <w:r>
         <w:rPr>
@@ -5277,44 +5275,94 @@
           <w:sz w:val="22"/>
           <w:szCs w:val="22"/>
         </w:rPr>
-        <w:t xml:space="preserve">’ shows 116 </w:t>
-      </w:r>
-      <w:r>
-        <w:rPr>
-          <w:sz w:val="22"/>
-          <w:szCs w:val="22"/>
-        </w:rPr>
-        <w:t xml:space="preserve">cases </w:t>
-      </w:r>
-      <w:r>
-        <w:rPr>
-          <w:sz w:val="22"/>
-          <w:szCs w:val="22"/>
-        </w:rPr>
-        <w:t xml:space="preserve">having TNBC and 863 </w:t>
-      </w:r>
-      <w:r>
-        <w:rPr>
-          <w:sz w:val="22"/>
-          <w:szCs w:val="22"/>
-        </w:rPr>
-        <w:t xml:space="preserve">cases </w:t>
-      </w:r>
-      <w:r>
-        <w:rPr>
-          <w:sz w:val="22"/>
-          <w:szCs w:val="22"/>
-        </w:rPr>
-        <w:t xml:space="preserve">not having TNBC. </w:t>
-      </w:r>
-    </w:p>
-    <w:p>
-      <w:pPr>
-        <w:rPr>
-          <w:sz w:val="22"/>
-          <w:szCs w:val="22"/>
-        </w:rPr>
-      </w:pPr>
+        <w:t>’</w:t>
+      </w:r>
+      <w:r>
+        <w:rPr>
+          <w:sz w:val="22"/>
+          <w:szCs w:val="22"/>
+        </w:rPr>
+        <w:t>.</w:t>
+      </w:r>
+      <w:r>
+        <w:rPr>
+          <w:sz w:val="22"/>
+          <w:szCs w:val="22"/>
+        </w:rPr>
+        <w:t xml:space="preserve"> </w:t>
+      </w:r>
+      <w:r>
+        <w:rPr>
+          <w:sz w:val="22"/>
+          <w:szCs w:val="22"/>
+        </w:rPr>
+        <w:t>Cases missing data in any of the three dimensions are dropped. There remained 863</w:t>
+      </w:r>
+      <w:r>
+        <w:rPr>
+          <w:sz w:val="22"/>
+          <w:szCs w:val="22"/>
+        </w:rPr>
+        <w:t xml:space="preserve"> cases </w:t>
+      </w:r>
+      <w:r>
+        <w:rPr>
+          <w:sz w:val="22"/>
+          <w:szCs w:val="22"/>
+        </w:rPr>
+        <w:t>with TNBC</w:t>
+      </w:r>
+      <w:r>
+        <w:rPr>
+          <w:sz w:val="22"/>
+          <w:szCs w:val="22"/>
+        </w:rPr>
+        <w:t xml:space="preserve"> and</w:t>
+      </w:r>
+      <w:r>
+        <w:rPr>
+          <w:sz w:val="22"/>
+          <w:szCs w:val="22"/>
+        </w:rPr>
+        <w:t xml:space="preserve"> </w:t>
+      </w:r>
+      <w:r>
+        <w:rPr>
+          <w:sz w:val="22"/>
+          <w:szCs w:val="22"/>
+        </w:rPr>
+        <w:t xml:space="preserve">116 </w:t>
+      </w:r>
+      <w:r>
+        <w:rPr>
+          <w:sz w:val="22"/>
+          <w:szCs w:val="22"/>
+        </w:rPr>
+        <w:t xml:space="preserve">cases with </w:t>
+      </w:r>
+      <w:proofErr w:type="spellStart"/>
+      <w:r>
+        <w:rPr>
+          <w:sz w:val="22"/>
+          <w:szCs w:val="22"/>
+        </w:rPr>
+        <w:t>nTNBC</w:t>
+      </w:r>
+      <w:proofErr w:type="spellEnd"/>
+      <w:r>
+        <w:rPr>
+          <w:sz w:val="22"/>
+          <w:szCs w:val="22"/>
+        </w:rPr>
+        <w:t>.</w:t>
+      </w:r>
+      <w:r>
+        <w:rPr>
+          <w:sz w:val="22"/>
+          <w:szCs w:val="22"/>
+        </w:rPr>
+        <w:t xml:space="preserve"> </w:t>
+      </w:r>
     </w:p>
     <w:p>
       <w:pPr>
@@ -5375,38 +5423,75 @@
     </w:p>
     <w:p>
       <w:r>
-        <w:t xml:space="preserve">Attention to missing values and </w:t>
-      </w:r>
-      <w:r>
-        <w:t>imbalance in the dataset</w:t>
+        <w:t>Follow</w:t>
+      </w:r>
+      <w:r>
+        <w:t xml:space="preserve"> data cleaning practices </w:t>
+      </w:r>
+      <w:r>
+        <w:fldChar w:fldCharType="begin"/>
+      </w:r>
+      <w:r>
+        <w:instrText xml:space="preserve"> ADDIN EN.CITE &lt;EndNote&gt;&lt;Cite&gt;&lt;Author&gt;Plaue&lt;/Author&gt;&lt;Year&gt;2023&lt;/Year&gt;&lt;RecNum&gt;271&lt;/RecNum&gt;&lt;DisplayText&gt;[41]&lt;/DisplayText&gt;&lt;record&gt;&lt;rec-number&gt;271&lt;/rec-number&gt;&lt;foreign-keys&gt;&lt;key app="EN" db-id="2s2eadsays95sheeax9pw2ahprdzwad2wax9" timestamp="1748761808" guid="dbcb3a94-4ec1-4764-9136-83b0ce62dd60"&gt;271&lt;/key&gt;&lt;/foreign-keys&gt;&lt;ref-type name="Book Section"&gt;5&lt;/ref-type&gt;&lt;contributors&gt;&lt;authors&gt;&lt;author&gt;Plaue, Matthias&lt;/author&gt;&lt;/authors&gt;&lt;secondary-authors&gt;&lt;author&gt;Plaue, Matthias&lt;/author&gt;&lt;/secondary-authors&gt;&lt;/contributors&gt;&lt;titles&gt;&lt;title&gt;Elements of data organization&lt;/title&gt;&lt;secondary-title&gt;Data Science: An Introduction to Statistics and Machine Learning&lt;/secondary-title&gt;&lt;/titles&gt;&lt;pages&gt;11-34&lt;/pages&gt;&lt;dates&gt;&lt;year&gt;2023&lt;/year&gt;&lt;pub-dates&gt;&lt;date&gt;2023//&lt;/date&gt;&lt;/pub-dates&gt;&lt;/dates&gt;&lt;pub-location&gt;Berlin, Heidelberg&lt;/pub-location&gt;&lt;publisher&gt;Springer Berlin Heidelberg&lt;/publisher&gt;&lt;isbn&gt;978-3-662-67882-4&lt;/isbn&gt;&lt;urls&gt;&lt;related-urls&gt;&lt;url&gt;https://doi.org/10.1007/978-3-662-67882-4_1&lt;/url&gt;&lt;/related-urls&gt;&lt;/urls&gt;&lt;electronic-resource-num&gt;10.1007/978-3-662-67882-4_1&lt;/electronic-resource-num&gt;&lt;/record&gt;&lt;/Cite&gt;&lt;/EndNote&gt;</w:instrText>
+      </w:r>
+      <w:r>
+        <w:fldChar w:fldCharType="separate"/>
+      </w:r>
+      <w:r>
+        <w:rPr>
+          <w:noProof/>
+        </w:rPr>
+        <w:t>[41]</w:t>
+      </w:r>
+      <w:r>
+        <w:fldChar w:fldCharType="end"/>
+      </w:r>
+      <w:r>
+        <w:t xml:space="preserve">, </w:t>
+      </w:r>
+      <w:r>
+        <w:t xml:space="preserve">applying imputation </w:t>
+      </w:r>
+      <w:r>
+        <w:rPr>
+          <w:highlight w:val="yellow"/>
+        </w:rPr>
+        <w:t>using &lt;method&gt;</w:t>
+      </w:r>
+      <w:r>
+        <w:t>.</w:t>
       </w:r>
       <w:r>
         <w:t xml:space="preserve"> </w:t>
       </w:r>
       <w:r>
-        <w:t xml:space="preserve">has a focus in preprocessing. </w:t>
-      </w:r>
-    </w:p>
-    <w:p>
-      <w:r>
-        <w:t xml:space="preserve">To bring balance in the dataset we apply </w:t>
+        <w:t xml:space="preserve">To address </w:t>
+      </w:r>
+      <w:r>
+        <w:t xml:space="preserve">imbalance in the dataset </w:t>
+      </w:r>
+      <w:r>
+        <w:t>augmentation</w:t>
+      </w:r>
+      <w:r>
+        <w:t xml:space="preserve"> is applied</w:t>
+      </w:r>
+      <w:r>
+        <w:t xml:space="preserve"> using </w:t>
       </w:r>
       <w:r>
         <w:t xml:space="preserve">Synthetic Minority Oversampling Technique </w:t>
       </w:r>
       <w:r>
-        <w:t>(</w:t>
-      </w:r>
-      <w:r>
-        <w:t>SMOTE</w:t>
-      </w:r>
-      <w:r>
-        <w:t xml:space="preserve">) </w:t>
+        <w:t>(SMOTE)</w:t>
+      </w:r>
+      <w:r>
+        <w:t xml:space="preserve"> </w:t>
       </w:r>
       <w:r>
         <w:fldChar w:fldCharType="begin">
           <w:fldData xml:space="preserve">PEVuZE5vdGU+PENpdGU+PEF1dGhvcj5Tb25nPC9BdXRob3I+PFllYXI+MjAyNDwvWWVhcj48UmVj
-TnVtPjIzODwvUmVjTnVtPjxEaXNwbGF5VGV4dD5bNDAsIDQxXTwvRGlzcGxheVRleHQ+PHJlY29y
+TnVtPjIzODwvUmVjTnVtPjxEaXNwbGF5VGV4dD5bNDIsIDQzXTwvRGlzcGxheVRleHQ+PHJlY29y
 ZD48cmVjLW51bWJlcj4yMzg8L3JlYy1udW1iZXI+PGZvcmVpZ24ta2V5cz48a2V5IGFwcD0iRU4i
 IGRiLWlkPSIyczJlYWRzYXlzOTVzaGVlYXg5cHcyYWhwcmR6d2FkMndheDkiIHRpbWVzdGFtcD0i
 MTc0NzQxOTczNyIgZ3VpZD0iYjMzZTBiZTMtZWQyMS00ZTNjLTkzZTktMjQwNjkwZjAxMGE5Ij4y
@@ -5455,7 +5540,7 @@
       <w:r>
         <w:fldChar w:fldCharType="begin">
           <w:fldData xml:space="preserve">PEVuZE5vdGU+PENpdGU+PEF1dGhvcj5Tb25nPC9BdXRob3I+PFllYXI+MjAyNDwvWWVhcj48UmVj
-TnVtPjIzODwvUmVjTnVtPjxEaXNwbGF5VGV4dD5bNDAsIDQxXTwvRGlzcGxheVRleHQ+PHJlY29y
+TnVtPjIzODwvUmVjTnVtPjxEaXNwbGF5VGV4dD5bNDIsIDQzXTwvRGlzcGxheVRleHQ+PHJlY29y
 ZD48cmVjLW51bWJlcj4yMzg8L3JlYy1udW1iZXI+PGZvcmVpZ24ta2V5cz48a2V5IGFwcD0iRU4i
 IGRiLWlkPSIyczJlYWRzYXlzOTVzaGVlYXg5cHcyYWhwcmR6d2FkMndheDkiIHRpbWVzdGFtcD0i
 MTc0NzQxOTczNyIgZ3VpZD0iYjMzZTBiZTMtZWQyMS00ZTNjLTkzZTktMjQwNjkwZjAxMGE5Ij4y
@@ -5511,25 +5596,49 @@
         <w:rPr>
           <w:noProof/>
         </w:rPr>
-        <w:t>[40, 41]</w:t>
+        <w:t>[42, 43]</w:t>
       </w:r>
       <w:r>
         <w:fldChar w:fldCharType="end"/>
       </w:r>
       <w:r>
-        <w:t>.</w:t>
-      </w:r>
-      <w:r>
-        <w:t xml:space="preserve"> The SMOTE algorithm creates a better balance </w:t>
-      </w:r>
-      <w:r>
-        <w:t xml:space="preserve">by synthesizing new samples from the minority </w:t>
-      </w:r>
-      <w:r>
-        <w:t>class</w:t>
-      </w:r>
-      <w:r>
-        <w:t>.</w:t>
+        <w:t xml:space="preserve"> </w:t>
+      </w:r>
+      <w:r>
+        <w:t xml:space="preserve"> to </w:t>
+      </w:r>
+      <w:r>
+        <w:t>address imbalance in the dataset</w:t>
+      </w:r>
+      <w:r>
+        <w:t xml:space="preserve">. </w:t>
+      </w:r>
+      <w:r>
+        <w:t>The SMOTE algorithm creates a better balance by synthesizing new samples from the minority class.</w:t>
+      </w:r>
+      <w:r>
+        <w:t xml:space="preserve"> </w:t>
+      </w:r>
+      <w:r>
+        <w:t xml:space="preserve">To harmonize the data, </w:t>
+      </w:r>
+      <w:r>
+        <w:t>standardization</w:t>
+      </w:r>
+      <w:r>
+        <w:t xml:space="preserve"> is applied</w:t>
+      </w:r>
+      <w:r>
+        <w:t xml:space="preserve"> using scaling b</w:t>
+      </w:r>
+      <w:r>
+        <w:rPr>
+          <w:highlight w:val="yellow"/>
+        </w:rPr>
+        <w:t>y &lt;method&gt;</w:t>
+      </w:r>
+      <w:r>
+        <w:t>. Deduplication is not necessary.</w:t>
       </w:r>
     </w:p>
     <w:p/>
@@ -5557,7 +5666,64 @@
         <w:t>M</w:t>
       </w:r>
       <w:r>
-        <w:t xml:space="preserve">ultiple approaches are used for feature selection. </w:t>
+        <w:t>ultiple approaches are used for feature selection</w:t>
+      </w:r>
+      <w:r>
+        <w:t>, keeping in mind the heuristic “</w:t>
+      </w:r>
+      <w:r>
+        <w:t>n</w:t>
+      </w:r>
+      <w:r>
+        <w:t xml:space="preserve"> </w:t>
+      </w:r>
+      <w:r>
+        <w:t>/</w:t>
+      </w:r>
+      <w:r>
+        <w:t xml:space="preserve"> </w:t>
+      </w:r>
+      <w:r>
+        <w:t>p</w:t>
+      </w:r>
+      <w:r>
+        <w:t xml:space="preserve"> </w:t>
+      </w:r>
+      <w:r>
+        <w:t>&gt;</w:t>
+      </w:r>
+      <w:r>
+        <w:t xml:space="preserve"> </w:t>
+      </w:r>
+      <w:r>
+        <w:t>5</w:t>
+      </w:r>
+      <w:r>
+        <w:t>”</w:t>
+      </w:r>
+      <w:r>
+        <w:t xml:space="preserve"> </w:t>
+      </w:r>
+      <w:r>
+        <w:fldChar w:fldCharType="begin"/>
+      </w:r>
+      <w:r>
+        <w:instrText xml:space="preserve"> ADDIN EN.CITE &lt;EndNote&gt;&lt;Cite&gt;&lt;Author&gt;Morabito&lt;/Author&gt;&lt;Year&gt;2025&lt;/Year&gt;&lt;RecNum&gt;195&lt;/RecNum&gt;&lt;DisplayText&gt;[34]&lt;/DisplayText&gt;&lt;record&gt;&lt;rec-number&gt;195&lt;/rec-number&gt;&lt;foreign-keys&gt;&lt;key app="EN" db-id="2s2eadsays95sheeax9pw2ahprdzwad2wax9" timestamp="1746865662" guid="0a229746-7c52-47f4-b0d9-cfc10155f50d"&gt;195&lt;/key&gt;&lt;/foreign-keys&gt;&lt;ref-type name="Journal Article"&gt;17&lt;/ref-type&gt;&lt;contributors&gt;&lt;authors&gt;&lt;author&gt;Morabito, Aurelia&lt;/author&gt;&lt;author&gt;De Simone, Giulia&lt;/author&gt;&lt;author&gt;Pastorelli, Roberta&lt;/author&gt;&lt;author&gt;Brunelli, Laura&lt;/author&gt;&lt;author&gt;Ferrario, Manuela&lt;/author&gt;&lt;/authors&gt;&lt;/contributors&gt;&lt;titles&gt;&lt;title&gt;Algorithms and tools for data-driven omics integration to achieve multilayer biological insights: a narrative review&lt;/title&gt;&lt;secondary-title&gt;Journal of Translational Medicine&lt;/secondary-title&gt;&lt;/titles&gt;&lt;periodical&gt;&lt;full-title&gt;Journal of Translational Medicine&lt;/full-title&gt;&lt;/periodical&gt;&lt;pages&gt;1-26&lt;/pages&gt;&lt;volume&gt;23&lt;/volume&gt;&lt;number&gt;1&lt;/number&gt;&lt;dates&gt;&lt;year&gt;2025&lt;/year&gt;&lt;pub-dates&gt;&lt;date&gt;2025/04/10&lt;/date&gt;&lt;/pub-dates&gt;&lt;/dates&gt;&lt;isbn&gt;1479-5876&lt;/isbn&gt;&lt;urls&gt;&lt;related-urls&gt;&lt;url&gt;https://doi.org/10.1186/s12967-025-06446-x&lt;/url&gt;&lt;/related-urls&gt;&lt;/urls&gt;&lt;electronic-resource-num&gt;10.1186/s12967-025-06446-x&lt;/electronic-resource-num&gt;&lt;/record&gt;&lt;/Cite&gt;&lt;/EndNote&gt;</w:instrText>
+      </w:r>
+      <w:r>
+        <w:fldChar w:fldCharType="separate"/>
+      </w:r>
+      <w:r>
+        <w:rPr>
+          <w:noProof/>
+        </w:rPr>
+        <w:t>[34]</w:t>
+      </w:r>
+      <w:r>
+        <w:fldChar w:fldCharType="end"/>
+      </w:r>
+      <w:r>
+        <w:t xml:space="preserve">. </w:t>
       </w:r>
       <w:r>
         <w:t xml:space="preserve">Using </w:t>
@@ -5590,7 +5756,7 @@
         <w:fldChar w:fldCharType="begin"/>
       </w:r>
       <w:r>
-        <w:instrText xml:space="preserve"> ADDIN EN.CITE &lt;EndNote&gt;&lt;Cite&gt;&lt;Author&gt;Kothari&lt;/Author&gt;&lt;Year&gt;2020&lt;/Year&gt;&lt;RecNum&gt;179&lt;/RecNum&gt;&lt;DisplayText&gt;[42]&lt;/DisplayText&gt;&lt;record&gt;&lt;rec-number&gt;179&lt;/rec-number&gt;&lt;foreign-keys&gt;&lt;key app="EN" db-id="2s2eadsays95sheeax9pw2ahprdzwad2wax9" timestamp="1746858764" guid="9a1dc05c-5141-4827-9767-5054049cae4a"&gt;179&lt;/key&gt;&lt;/foreign-keys&gt;&lt;ref-type name="Journal Article"&gt;17&lt;/ref-type&gt;&lt;contributors&gt;&lt;authors&gt;&lt;author&gt;Kothari, Charu&lt;/author&gt;&lt;author&gt;Osseni, Mazid Abiodoun&lt;/author&gt;&lt;author&gt;Agbo, Lynda&lt;/author&gt;&lt;author&gt;Ouellette, Geneviève&lt;/author&gt;&lt;author&gt;Déraspe, Maxime&lt;/author&gt;&lt;author&gt;Laviolette, François&lt;/author&gt;&lt;author&gt;Corbeil, Jacques&lt;/author&gt;&lt;author&gt;Lambert, Jean-Philippe&lt;/author&gt;&lt;author&gt;Diorio, Caroline&lt;/author&gt;&lt;author&gt;Durocher, Francine&lt;/author&gt;&lt;/authors&gt;&lt;/contributors&gt;&lt;titles&gt;&lt;title&gt;Machine learning analysis identifies genes differentiating triple negative breast cancers&lt;/title&gt;&lt;secondary-title&gt;Scientific Reports&lt;/secondary-title&gt;&lt;/titles&gt;&lt;periodical&gt;&lt;full-title&gt;Scientific Reports&lt;/full-title&gt;&lt;/periodical&gt;&lt;pages&gt;10464&lt;/pages&gt;&lt;volume&gt;10&lt;/volume&gt;&lt;number&gt;1&lt;/number&gt;&lt;dates&gt;&lt;year&gt;2020&lt;/year&gt;&lt;/dates&gt;&lt;isbn&gt;2045-2322&lt;/isbn&gt;&lt;urls&gt;&lt;related-urls&gt;&lt;url&gt;https://doi.org/10.1038/s41598-020-67525-1&lt;/url&gt;&lt;/related-urls&gt;&lt;/urls&gt;&lt;electronic-resource-num&gt;10.1038/s41598-020-67525-1&lt;/electronic-resource-num&gt;&lt;/record&gt;&lt;/Cite&gt;&lt;/EndNote&gt;</w:instrText>
+        <w:instrText xml:space="preserve"> ADDIN EN.CITE &lt;EndNote&gt;&lt;Cite&gt;&lt;Author&gt;Kothari&lt;/Author&gt;&lt;Year&gt;2020&lt;/Year&gt;&lt;RecNum&gt;179&lt;/RecNum&gt;&lt;DisplayText&gt;[44]&lt;/DisplayText&gt;&lt;record&gt;&lt;rec-number&gt;179&lt;/rec-number&gt;&lt;foreign-keys&gt;&lt;key app="EN" db-id="2s2eadsays95sheeax9pw2ahprdzwad2wax9" timestamp="1746858764" guid="9a1dc05c-5141-4827-9767-5054049cae4a"&gt;179&lt;/key&gt;&lt;/foreign-keys&gt;&lt;ref-type name="Journal Article"&gt;17&lt;/ref-type&gt;&lt;contributors&gt;&lt;authors&gt;&lt;author&gt;Kothari, Charu&lt;/author&gt;&lt;author&gt;Osseni, Mazid Abiodoun&lt;/author&gt;&lt;author&gt;Agbo, Lynda&lt;/author&gt;&lt;author&gt;Ouellette, Geneviève&lt;/author&gt;&lt;author&gt;Déraspe, Maxime&lt;/author&gt;&lt;author&gt;Laviolette, François&lt;/author&gt;&lt;author&gt;Corbeil, Jacques&lt;/author&gt;&lt;author&gt;Lambert, Jean-Philippe&lt;/author&gt;&lt;author&gt;Diorio, Caroline&lt;/author&gt;&lt;author&gt;Durocher, Francine&lt;/author&gt;&lt;/authors&gt;&lt;/contributors&gt;&lt;titles&gt;&lt;title&gt;Machine learning analysis identifies genes differentiating triple negative breast cancers&lt;/title&gt;&lt;secondary-title&gt;Scientific Reports&lt;/secondary-title&gt;&lt;/titles&gt;&lt;periodical&gt;&lt;full-title&gt;Scientific Reports&lt;/full-title&gt;&lt;/periodical&gt;&lt;pages&gt;10464&lt;/pages&gt;&lt;volume&gt;10&lt;/volume&gt;&lt;number&gt;1&lt;/number&gt;&lt;dates&gt;&lt;year&gt;2020&lt;/year&gt;&lt;/dates&gt;&lt;isbn&gt;2045-2322&lt;/isbn&gt;&lt;urls&gt;&lt;related-urls&gt;&lt;url&gt;https://doi.org/10.1038/s41598-020-67525-1&lt;/url&gt;&lt;/related-urls&gt;&lt;/urls&gt;&lt;electronic-resource-num&gt;10.1038/s41598-020-67525-1&lt;/electronic-resource-num&gt;&lt;/record&gt;&lt;/Cite&gt;&lt;/EndNote&gt;</w:instrText>
       </w:r>
       <w:r>
         <w:fldChar w:fldCharType="separate"/>
@@ -5599,7 +5765,7 @@
         <w:rPr>
           <w:noProof/>
         </w:rPr>
-        <w:t>[42]</w:t>
+        <w:t>[44]</w:t>
       </w:r>
       <w:r>
         <w:fldChar w:fldCharType="end"/>
@@ -5617,7 +5783,22 @@
         <w:t xml:space="preserve">access research papers for insights into possible, relevant, biomarkers and oncogenes </w:t>
       </w:r>
       <w:r>
-        <w:t xml:space="preserve">that are related to TNBC. </w:t>
+        <w:t>that are related to TNBC</w:t>
+      </w:r>
+      <w:r>
+        <w:t xml:space="preserve"> (</w:t>
+      </w:r>
+      <w:r>
+        <w:rPr>
+          <w:highlight w:val="yellow"/>
+        </w:rPr>
+        <w:t>results table / supplement</w:t>
+      </w:r>
+      <w:r>
+        <w:t>)</w:t>
+      </w:r>
+      <w:r>
+        <w:t xml:space="preserve">. </w:t>
       </w:r>
       <w:r>
         <w:t xml:space="preserve">For example, </w:t>
@@ -5728,7 +5909,7 @@
       <w:r>
         <w:fldChar w:fldCharType="begin">
           <w:fldData xml:space="preserve">PEVuZE5vdGU+PENpdGU+PEF1dGhvcj5IYXNzYW48L0F1dGhvcj48WWVhcj4yMDI1PC9ZZWFyPjxS
-ZWNOdW0+MjY0PC9SZWNOdW0+PERpc3BsYXlUZXh0PlszOCwgNDMsIDQ0XTwvRGlzcGxheVRleHQ+
+ZWNOdW0+MjY0PC9SZWNOdW0+PERpc3BsYXlUZXh0PlszOSwgNDUsIDQ2XTwvRGlzcGxheVRleHQ+
 PHJlY29yZD48cmVjLW51bWJlcj4yNjQ8L3JlYy1udW1iZXI+PGZvcmVpZ24ta2V5cz48a2V5IGFw
 cD0iRU4iIGRiLWlkPSIyczJlYWRzYXlzOTVzaGVlYXg5cHcyYWhwcmR6d2FkMndheDkiIHRpbWVz
 dGFtcD0iMTc0Nzg0MzkzNiIgZ3VpZD0iOTE1NzkzODktM2RhZS00OTA2LTkwZWMtZDdiYzg1MWQ5
@@ -5801,7 +5982,7 @@
       <w:r>
         <w:fldChar w:fldCharType="begin">
           <w:fldData xml:space="preserve">PEVuZE5vdGU+PENpdGU+PEF1dGhvcj5IYXNzYW48L0F1dGhvcj48WWVhcj4yMDI1PC9ZZWFyPjxS
-ZWNOdW0+MjY0PC9SZWNOdW0+PERpc3BsYXlUZXh0PlszOCwgNDMsIDQ0XTwvRGlzcGxheVRleHQ+
+ZWNOdW0+MjY0PC9SZWNOdW0+PERpc3BsYXlUZXh0PlszOSwgNDUsIDQ2XTwvRGlzcGxheVRleHQ+
 PHJlY29yZD48cmVjLW51bWJlcj4yNjQ8L3JlYy1udW1iZXI+PGZvcmVpZ24ta2V5cz48a2V5IGFw
 cD0iRU4iIGRiLWlkPSIyczJlYWRzYXlzOTVzaGVlYXg5cHcyYWhwcmR6d2FkMndheDkiIHRpbWVz
 dGFtcD0iMTc0Nzg0MzkzNiIgZ3VpZD0iOTE1NzkzODktM2RhZS00OTA2LTkwZWMtZDdiYzg1MWQ5
@@ -5881,13 +6062,70 @@
         <w:rPr>
           <w:noProof/>
         </w:rPr>
-        <w:t>[38, 43, 44]</w:t>
+        <w:t>[39, 45, 46]</w:t>
       </w:r>
       <w:r>
         <w:fldChar w:fldCharType="end"/>
       </w:r>
       <w:r>
         <w:t xml:space="preserve">. </w:t>
+      </w:r>
+      <w:r>
+        <w:t xml:space="preserve">Reducing dimensionality </w:t>
+      </w:r>
+      <w:r>
+        <w:t xml:space="preserve">by applying principal component analysis (PCA) </w:t>
+      </w:r>
+      <w:r>
+        <w:fldChar w:fldCharType="begin"/>
+      </w:r>
+      <w:r>
+        <w:instrText xml:space="preserve"> ADDIN EN.CITE &lt;EndNote&gt;&lt;Cite&gt;&lt;Author&gt;Plaue&lt;/Author&gt;&lt;Year&gt;2023&lt;/Year&gt;&lt;RecNum&gt;272&lt;/RecNum&gt;&lt;DisplayText&gt;[47]&lt;/DisplayText&gt;&lt;record&gt;&lt;rec-number&gt;272&lt;/rec-number&gt;&lt;foreign-keys&gt;&lt;key app="EN" db-id="2s2eadsays95sheeax9pw2ahprdzwad2wax9" timestamp="1748763519" guid="f96c26ab-e672-4a3c-a10f-b46752d2e074"&gt;272&lt;/key&gt;&lt;/foreign-keys&gt;&lt;ref-type name="Book Section"&gt;5&lt;/ref-type&gt;&lt;contributors&gt;&lt;authors&gt;&lt;author&gt;Plaue, Matthias&lt;/author&gt;&lt;/authors&gt;&lt;secondary-authors&gt;&lt;author&gt;Plaue, Matthias&lt;/author&gt;&lt;/secondary-authors&gt;&lt;/contributors&gt;&lt;titles&gt;&lt;title&gt;Unsupervised machine learning&lt;/title&gt;&lt;secondary-title&gt;Data Science: An Introduction to Statistics and Machine Learning&lt;/secondary-title&gt;&lt;/titles&gt;&lt;pages&gt;249-276&lt;/pages&gt;&lt;dates&gt;&lt;year&gt;2023&lt;/year&gt;&lt;pub-dates&gt;&lt;date&gt;2023//&lt;/date&gt;&lt;/pub-dates&gt;&lt;/dates&gt;&lt;pub-location&gt;Berlin, Heidelberg&lt;/pub-location&gt;&lt;publisher&gt;Springer Berlin Heidelberg&lt;/publisher&gt;&lt;isbn&gt;978-3-662-67882-4&lt;/isbn&gt;&lt;urls&gt;&lt;related-urls&gt;&lt;url&gt;https://doi.org/10.1007/978-3-662-67882-4_7&lt;/url&gt;&lt;/related-urls&gt;&lt;/urls&gt;&lt;electronic-resource-num&gt;10.1007/978-3-662-67882-4_7&lt;/electronic-resource-num&gt;&lt;/record&gt;&lt;/Cite&gt;&lt;/EndNote&gt;</w:instrText>
+      </w:r>
+      <w:r>
+        <w:fldChar w:fldCharType="separate"/>
+      </w:r>
+      <w:r>
+        <w:rPr>
+          <w:noProof/>
+        </w:rPr>
+        <w:t>[47]</w:t>
+      </w:r>
+      <w:r>
+        <w:fldChar w:fldCharType="end"/>
+      </w:r>
+      <w:r>
+        <w:t xml:space="preserve"> is a fourth attempt</w:t>
+      </w:r>
+      <w:r>
+        <w:t>.</w:t>
+      </w:r>
+      <w:r>
+        <w:t xml:space="preserve"> </w:t>
+      </w:r>
+      <w:r>
+        <w:t xml:space="preserve">Finally, a correlation matrix is used to asses relevant features </w:t>
+      </w:r>
+      <w:r>
+        <w:fldChar w:fldCharType="begin"/>
+      </w:r>
+      <w:r>
+        <w:instrText xml:space="preserve"> ADDIN EN.CITE &lt;EndNote&gt;&lt;Cite&gt;&lt;Author&gt;Plaue&lt;/Author&gt;&lt;Year&gt;2023&lt;/Year&gt;&lt;RecNum&gt;273&lt;/RecNum&gt;&lt;DisplayText&gt;[48]&lt;/DisplayText&gt;&lt;record&gt;&lt;rec-number&gt;273&lt;/rec-number&gt;&lt;foreign-keys&gt;&lt;key app="EN" db-id="2s2eadsays95sheeax9pw2ahprdzwad2wax9" timestamp="1748763766" guid="3e29b46d-286e-4a4b-be55-9b848b7ea2a2"&gt;273&lt;/key&gt;&lt;/foreign-keys&gt;&lt;ref-type name="Book Section"&gt;5&lt;/ref-type&gt;&lt;contributors&gt;&lt;authors&gt;&lt;author&gt;Plaue, Matthias&lt;/author&gt;&lt;/authors&gt;&lt;secondary-authors&gt;&lt;author&gt;Plaue, Matthias&lt;/author&gt;&lt;/secondary-authors&gt;&lt;/contributors&gt;&lt;titles&gt;&lt;title&gt;Multivariate statistics&lt;/title&gt;&lt;secondary-title&gt;Data Science: An Introduction to Statistics and Machine Learning&lt;/secondary-title&gt;&lt;/titles&gt;&lt;pages&gt;161-181&lt;/pages&gt;&lt;dates&gt;&lt;year&gt;2023&lt;/year&gt;&lt;pub-dates&gt;&lt;date&gt;2023//&lt;/date&gt;&lt;/pub-dates&gt;&lt;/dates&gt;&lt;pub-location&gt;Berlin, Heidelberg&lt;/pub-location&gt;&lt;publisher&gt;Springer Berlin Heidelberg&lt;/publisher&gt;&lt;isbn&gt;978-3-662-67882-4&lt;/isbn&gt;&lt;urls&gt;&lt;related-urls&gt;&lt;url&gt;https://doi.org/10.1007/978-3-662-67882-4_5&lt;/url&gt;&lt;/related-urls&gt;&lt;/urls&gt;&lt;electronic-resource-num&gt;10.1007/978-3-662-67882-4_5&lt;/electronic-resource-num&gt;&lt;/record&gt;&lt;/Cite&gt;&lt;/EndNote&gt;</w:instrText>
+      </w:r>
+      <w:r>
+        <w:fldChar w:fldCharType="separate"/>
+      </w:r>
+      <w:r>
+        <w:rPr>
+          <w:noProof/>
+        </w:rPr>
+        <w:t>[48]</w:t>
+      </w:r>
+      <w:r>
+        <w:fldChar w:fldCharType="end"/>
+      </w:r>
+      <w:r>
+        <w:t>.</w:t>
       </w:r>
     </w:p>
     <w:p>
@@ -6173,7 +6411,7 @@
           <w:szCs w:val="22"/>
           <w:highlight w:val="yellow"/>
         </w:rPr>
-        <w:instrText xml:space="preserve"> ADDIN EN.CITE &lt;EndNote&gt;&lt;Cite&gt;&lt;Author&gt;Hassan&lt;/Author&gt;&lt;Year&gt;2025&lt;/Year&gt;&lt;RecNum&gt;264&lt;/RecNum&gt;&lt;DisplayText&gt;[38]&lt;/DisplayText&gt;&lt;record&gt;&lt;rec-number&gt;264&lt;/rec-number&gt;&lt;foreign-keys&gt;&lt;key app="EN" db-id="2s2eadsays95sheeax9pw2ahprdzwad2wax9" timestamp="1747843936" guid="91579389-3dae-4906-90ec-d7bc851d9426"&gt;264&lt;/key&gt;&lt;/foreign-keys&gt;&lt;ref-type name="Journal Article"&gt;17&lt;/ref-type&gt;&lt;contributors&gt;&lt;authors&gt;&lt;author&gt;Hassan, Asmaa M.&lt;/author&gt;&lt;author&gt;Naeem, Safaa M.&lt;/author&gt;&lt;author&gt;Eldosoky, Mohamed A. A.&lt;/author&gt;&lt;author&gt;Mabrouk, Mai S.&lt;/author&gt;&lt;/authors&gt;&lt;/contributors&gt;&lt;titles&gt;&lt;title&gt;Multi-omics-based Machine Learning for the Subtype Classification of Breast Cancer&lt;/title&gt;&lt;secondary-title&gt;Arabian Journal for Science and Engineering&lt;/secondary-title&gt;&lt;/titles&gt;&lt;periodical&gt;&lt;full-title&gt;Arabian Journal for Science and Engineering&lt;/full-title&gt;&lt;/periodical&gt;&lt;pages&gt;1339-1352&lt;/pages&gt;&lt;volume&gt;50&lt;/volume&gt;&lt;number&gt;2&lt;/number&gt;&lt;dates&gt;&lt;year&gt;2025&lt;/year&gt;&lt;pub-dates&gt;&lt;date&gt;2025/01/01&lt;/date&gt;&lt;/pub-dates&gt;&lt;/dates&gt;&lt;isbn&gt;2191-4281&lt;/isbn&gt;&lt;urls&gt;&lt;related-urls&gt;&lt;url&gt;https://doi.org/10.1007/s13369-024-09341-7&lt;/url&gt;&lt;/related-urls&gt;&lt;/urls&gt;&lt;electronic-resource-num&gt;10.1007/s13369-024-09341-7&lt;/electronic-resource-num&gt;&lt;/record&gt;&lt;/Cite&gt;&lt;/EndNote&gt;</w:instrText>
+        <w:instrText xml:space="preserve"> ADDIN EN.CITE &lt;EndNote&gt;&lt;Cite&gt;&lt;Author&gt;Hassan&lt;/Author&gt;&lt;Year&gt;2025&lt;/Year&gt;&lt;RecNum&gt;264&lt;/RecNum&gt;&lt;DisplayText&gt;[39]&lt;/DisplayText&gt;&lt;record&gt;&lt;rec-number&gt;264&lt;/rec-number&gt;&lt;foreign-keys&gt;&lt;key app="EN" db-id="2s2eadsays95sheeax9pw2ahprdzwad2wax9" timestamp="1747843936" guid="91579389-3dae-4906-90ec-d7bc851d9426"&gt;264&lt;/key&gt;&lt;/foreign-keys&gt;&lt;ref-type name="Journal Article"&gt;17&lt;/ref-type&gt;&lt;contributors&gt;&lt;authors&gt;&lt;author&gt;Hassan, Asmaa M.&lt;/author&gt;&lt;author&gt;Naeem, Safaa M.&lt;/author&gt;&lt;author&gt;Eldosoky, Mohamed A. A.&lt;/author&gt;&lt;author&gt;Mabrouk, Mai S.&lt;/author&gt;&lt;/authors&gt;&lt;/contributors&gt;&lt;titles&gt;&lt;title&gt;Multi-omics-based Machine Learning for the Subtype Classification of Breast Cancer&lt;/title&gt;&lt;secondary-title&gt;Arabian Journal for Science and Engineering&lt;/secondary-title&gt;&lt;/titles&gt;&lt;periodical&gt;&lt;full-title&gt;Arabian Journal for Science and Engineering&lt;/full-title&gt;&lt;/periodical&gt;&lt;pages&gt;1339-1352&lt;/pages&gt;&lt;volume&gt;50&lt;/volume&gt;&lt;number&gt;2&lt;/number&gt;&lt;dates&gt;&lt;year&gt;2025&lt;/year&gt;&lt;pub-dates&gt;&lt;date&gt;2025/01/01&lt;/date&gt;&lt;/pub-dates&gt;&lt;/dates&gt;&lt;isbn&gt;2191-4281&lt;/isbn&gt;&lt;urls&gt;&lt;related-urls&gt;&lt;url&gt;https://doi.org/10.1007/s13369-024-09341-7&lt;/url&gt;&lt;/related-urls&gt;&lt;/urls&gt;&lt;electronic-resource-num&gt;10.1007/s13369-024-09341-7&lt;/electronic-resource-num&gt;&lt;/record&gt;&lt;/Cite&gt;&lt;/EndNote&gt;</w:instrText>
       </w:r>
       <w:r>
         <w:rPr>
@@ -6190,7 +6428,7 @@
           <w:szCs w:val="22"/>
           <w:highlight w:val="yellow"/>
         </w:rPr>
-        <w:t>[38]</w:t>
+        <w:t>[39]</w:t>
       </w:r>
       <w:r>
         <w:rPr>
@@ -6294,156 +6532,6 @@
           <w:sz w:val="22"/>
           <w:szCs w:val="22"/>
         </w:rPr>
-        <w:t xml:space="preserve">FeatureSet1 = </w:t>
-      </w:r>
-      <w:r>
-        <w:rPr>
-          <w:sz w:val="22"/>
-          <w:szCs w:val="22"/>
-        </w:rPr>
-        <w:t>t</w:t>
-      </w:r>
-      <w:r>
-        <w:rPr>
-          <w:sz w:val="22"/>
-          <w:szCs w:val="22"/>
-        </w:rPr>
-        <w:t xml:space="preserve">he </w:t>
-      </w:r>
-      <w:r>
-        <w:rPr>
-          <w:sz w:val="22"/>
-          <w:szCs w:val="22"/>
-        </w:rPr>
-        <w:t>three markers that determine if BC is TNBC</w:t>
-      </w:r>
-    </w:p>
-    <w:p>
-      <w:pPr>
-        <w:rPr>
-          <w:sz w:val="22"/>
-          <w:szCs w:val="22"/>
-        </w:rPr>
-      </w:pPr>
-      <w:r>
-        <w:rPr>
-          <w:sz w:val="22"/>
-          <w:szCs w:val="22"/>
-        </w:rPr>
-        <w:t xml:space="preserve">FeatureSet2 = the result of </w:t>
-      </w:r>
-      <w:r>
-        <w:rPr>
-          <w:sz w:val="22"/>
-          <w:szCs w:val="22"/>
-        </w:rPr>
-        <w:t xml:space="preserve">reviewing 65 papers, </w:t>
-      </w:r>
-      <w:r>
-        <w:rPr>
-          <w:sz w:val="22"/>
-          <w:szCs w:val="22"/>
-        </w:rPr>
-        <w:t xml:space="preserve">based on human selection, </w:t>
-      </w:r>
-      <w:r>
-        <w:rPr>
-          <w:sz w:val="22"/>
-          <w:szCs w:val="22"/>
-        </w:rPr>
-        <w:t>selecting the markers that the papers said is a biomarke</w:t>
-      </w:r>
-      <w:r>
-        <w:rPr>
-          <w:sz w:val="22"/>
-          <w:szCs w:val="22"/>
-        </w:rPr>
-        <w:t>r, close to a biomarker, or considered an oncogene.</w:t>
-      </w:r>
-    </w:p>
-    <w:p>
-      <w:pPr>
-        <w:rPr>
-          <w:sz w:val="22"/>
-          <w:szCs w:val="22"/>
-        </w:rPr>
-      </w:pPr>
-      <w:r>
-        <w:rPr>
-          <w:sz w:val="22"/>
-          <w:szCs w:val="22"/>
-        </w:rPr>
-        <w:t xml:space="preserve">FeatureSet3 = </w:t>
-      </w:r>
-      <w:r>
-        <w:rPr>
-          <w:sz w:val="22"/>
-          <w:szCs w:val="22"/>
-        </w:rPr>
-        <w:t>all genes with more than 1 reference, thus excluding a recently found biomarker LRP</w:t>
-      </w:r>
-      <w:r>
-        <w:rPr>
-          <w:sz w:val="22"/>
-          <w:szCs w:val="22"/>
-        </w:rPr>
-        <w:t>P</w:t>
-      </w:r>
-      <w:r>
-        <w:rPr>
-          <w:sz w:val="22"/>
-          <w:szCs w:val="22"/>
-        </w:rPr>
-        <w:t>RCC</w:t>
-      </w:r>
-      <w:r>
-        <w:rPr>
-          <w:sz w:val="22"/>
-          <w:szCs w:val="22"/>
-        </w:rPr>
-        <w:t xml:space="preserve"> </w:t>
-      </w:r>
-      <w:r>
-        <w:rPr>
-          <w:sz w:val="22"/>
-          <w:szCs w:val="22"/>
-        </w:rPr>
-        <w:fldChar w:fldCharType="begin"/>
-      </w:r>
-      <w:r>
-        <w:rPr>
-          <w:sz w:val="22"/>
-          <w:szCs w:val="22"/>
-        </w:rPr>
-        <w:instrText xml:space="preserve"> ADDIN EN.CITE &lt;EndNote&gt;&lt;Cite&gt;&lt;Author&gt;Xue&lt;/Author&gt;&lt;Year&gt;2025&lt;/Year&gt;&lt;RecNum&gt;196&lt;/RecNum&gt;&lt;DisplayText&gt;[12]&lt;/DisplayText&gt;&lt;record&gt;&lt;rec-number&gt;196&lt;/rec-number&gt;&lt;foreign-keys&gt;&lt;key app="EN" db-id="2s2eadsays95sheeax9pw2ahprdzwad2wax9" timestamp="1746865917" guid="1ddb105a-3562-45a5-bde0-8b2e3cd3a797"&gt;196&lt;/key&gt;&lt;/foreign-keys&gt;&lt;ref-type name="Journal Article"&gt;17&lt;/ref-type&gt;&lt;contributors&gt;&lt;authors&gt;&lt;author&gt;Xue, Qiqi&lt;/author&gt;&lt;author&gt;Wang, Wenxi&lt;/author&gt;&lt;author&gt;Liu, Jie&lt;/author&gt;&lt;author&gt;Wang, Dachi&lt;/author&gt;&lt;author&gt;Zhang, Tianyu&lt;/author&gt;&lt;author&gt;Shen, Tingting&lt;/author&gt;&lt;author&gt;Liu, Xiangsheng&lt;/author&gt;&lt;author&gt;Wang, Xiaojia&lt;/author&gt;&lt;author&gt;Shao, Xiying&lt;/author&gt;&lt;author&gt;Zhou, Wei&lt;/author&gt;&lt;author&gt;Fang, Xiaohong&lt;/author&gt;&lt;/authors&gt;&lt;/contributors&gt;&lt;titles&gt;&lt;title&gt;LRPPRC confers enhanced oxidative phosphorylation metabolism in triple-negative breast cancer and represents a therapeutic target&lt;/title&gt;&lt;secondary-title&gt;Journal of Translational Medicine&lt;/secondary-title&gt;&lt;/titles&gt;&lt;periodical&gt;&lt;full-title&gt;Journal of Translational Medicine&lt;/full-title&gt;&lt;/periodical&gt;&lt;pages&gt;1-15&lt;/pages&gt;&lt;volume&gt;23&lt;/volume&gt;&lt;number&gt;1&lt;/number&gt;&lt;dates&gt;&lt;year&gt;2025&lt;/year&gt;&lt;pub-dates&gt;&lt;date&gt;2025/03/25&lt;/date&gt;&lt;/pub-dates&gt;&lt;/dates&gt;&lt;isbn&gt;1479-5876&lt;/isbn&gt;&lt;urls&gt;&lt;related-urls&gt;&lt;url&gt;https://doi.org/10.1186/s12967-024-05946-6&lt;/url&gt;&lt;/related-urls&gt;&lt;/urls&gt;&lt;electronic-resource-num&gt;10.1186/s12967-024-05946-6&lt;/electronic-resource-num&gt;&lt;/record&gt;&lt;/Cite&gt;&lt;/EndNote&gt;</w:instrText>
-      </w:r>
-      <w:r>
-        <w:rPr>
-          <w:sz w:val="22"/>
-          <w:szCs w:val="22"/>
-        </w:rPr>
-        <w:fldChar w:fldCharType="separate"/>
-      </w:r>
-      <w:r>
-        <w:rPr>
-          <w:noProof/>
-          <w:sz w:val="22"/>
-          <w:szCs w:val="22"/>
-        </w:rPr>
-        <w:t>[12]</w:t>
-      </w:r>
-      <w:r>
-        <w:rPr>
-          <w:sz w:val="22"/>
-          <w:szCs w:val="22"/>
-        </w:rPr>
-        <w:fldChar w:fldCharType="end"/>
-      </w:r>
-      <w:r>
-        <w:rPr>
-          <w:sz w:val="22"/>
-          <w:szCs w:val="22"/>
-        </w:rPr>
         <w:t>.</w:t>
       </w:r>
     </w:p>
@@ -6455,167 +6543,85 @@
         </w:rPr>
       </w:pPr>
       <w:r>
-        <w:rPr>
-          <w:sz w:val="22"/>
-          <w:szCs w:val="22"/>
-        </w:rPr>
-        <w:t>FeatureSet4 = all genes. This</w:t>
-      </w:r>
-      <w:r>
-        <w:rPr>
-          <w:sz w:val="22"/>
-          <w:szCs w:val="22"/>
-        </w:rPr>
-        <w:t xml:space="preserve"> does not adhere to the rule “n/p &gt; 5”, as n = 997 and p = </w:t>
-      </w:r>
-      <w:r>
-        <w:rPr>
-          <w:sz w:val="22"/>
-          <w:szCs w:val="22"/>
-        </w:rPr>
-        <w:t>290.</w:t>
-      </w:r>
-    </w:p>
-    <w:p>
-      <w:pPr>
-        <w:rPr>
-          <w:sz w:val="22"/>
-          <w:szCs w:val="22"/>
-        </w:rPr>
-      </w:pPr>
-      <w:r>
-        <w:rPr>
-          <w:sz w:val="22"/>
-          <w:szCs w:val="22"/>
-        </w:rPr>
-        <w:t xml:space="preserve">The heuristic measure of </w:t>
-      </w:r>
-      <w:r>
-        <w:rPr>
-          <w:sz w:val="22"/>
-          <w:szCs w:val="22"/>
-        </w:rPr>
-        <w:t xml:space="preserve">“n/p &gt; 5” </w:t>
-      </w:r>
-      <w:r>
-        <w:rPr>
-          <w:sz w:val="22"/>
-          <w:szCs w:val="22"/>
-        </w:rPr>
-        <w:t>is applied to feature selection</w:t>
-      </w:r>
-      <w:r>
-        <w:rPr>
-          <w:sz w:val="22"/>
-          <w:szCs w:val="22"/>
-        </w:rPr>
-        <w:t xml:space="preserve"> </w:t>
-      </w:r>
-      <w:r>
-        <w:rPr>
-          <w:sz w:val="22"/>
-          <w:szCs w:val="22"/>
-        </w:rPr>
-        <w:fldChar w:fldCharType="begin"/>
-      </w:r>
-      <w:r>
-        <w:rPr>
-          <w:sz w:val="22"/>
-          <w:szCs w:val="22"/>
-        </w:rPr>
-        <w:instrText xml:space="preserve"> ADDIN EN.CITE &lt;EndNote&gt;&lt;Cite&gt;&lt;Author&gt;Morabito&lt;/Author&gt;&lt;Year&gt;2025&lt;/Year&gt;&lt;RecNum&gt;195&lt;/RecNum&gt;&lt;DisplayText&gt;[34]&lt;/DisplayText&gt;&lt;record&gt;&lt;rec-number&gt;195&lt;/rec-number&gt;&lt;foreign-keys&gt;&lt;key app="EN" db-id="2s2eadsays95sheeax9pw2ahprdzwad2wax9" timestamp="1746865662" guid="0a229746-7c52-47f4-b0d9-cfc10155f50d"&gt;195&lt;/key&gt;&lt;/foreign-keys&gt;&lt;ref-type name="Journal Article"&gt;17&lt;/ref-type&gt;&lt;contributors&gt;&lt;authors&gt;&lt;author&gt;Morabito, Aurelia&lt;/author&gt;&lt;author&gt;De Simone, Giulia&lt;/author&gt;&lt;author&gt;Pastorelli, Roberta&lt;/author&gt;&lt;author&gt;Brunelli, Laura&lt;/author&gt;&lt;author&gt;Ferrario, Manuela&lt;/author&gt;&lt;/authors&gt;&lt;/contributors&gt;&lt;titles&gt;&lt;title&gt;Algorithms and tools for data-driven omics integration to achieve multilayer biological insights: a narrative review&lt;/title&gt;&lt;secondary-title&gt;Journal of Translational Medicine&lt;/secondary-title&gt;&lt;/titles&gt;&lt;periodical&gt;&lt;full-title&gt;Journal of Translational Medicine&lt;/full-title&gt;&lt;/periodical&gt;&lt;pages&gt;1-26&lt;/pages&gt;&lt;volume&gt;23&lt;/volume&gt;&lt;number&gt;1&lt;/number&gt;&lt;dates&gt;&lt;year&gt;2025&lt;/year&gt;&lt;pub-dates&gt;&lt;date&gt;2025/04/10&lt;/date&gt;&lt;/pub-dates&gt;&lt;/dates&gt;&lt;isbn&gt;1479-5876&lt;/isbn&gt;&lt;urls&gt;&lt;related-urls&gt;&lt;url&gt;https://doi.org/10.1186/s12967-025-06446-x&lt;/url&gt;&lt;/related-urls&gt;&lt;/urls&gt;&lt;electronic-resource-num&gt;10.1186/s12967-025-06446-x&lt;/electronic-resource-num&gt;&lt;/record&gt;&lt;/Cite&gt;&lt;/EndNote&gt;</w:instrText>
-      </w:r>
-      <w:r>
-        <w:rPr>
-          <w:sz w:val="22"/>
-          <w:szCs w:val="22"/>
-        </w:rPr>
-        <w:fldChar w:fldCharType="separate"/>
-      </w:r>
-      <w:r>
-        <w:rPr>
-          <w:noProof/>
-          <w:sz w:val="22"/>
-          <w:szCs w:val="22"/>
-        </w:rPr>
-        <w:t>[34]</w:t>
-      </w:r>
-      <w:r>
-        <w:rPr>
-          <w:sz w:val="22"/>
-          <w:szCs w:val="22"/>
-        </w:rPr>
-        <w:fldChar w:fldCharType="end"/>
-      </w:r>
-      <w:r>
-        <w:rPr>
-          <w:sz w:val="22"/>
-          <w:szCs w:val="22"/>
-        </w:rPr>
-        <w:t>.</w:t>
-      </w:r>
-    </w:p>
-    <w:p>
-      <w:pPr>
-        <w:rPr>
-          <w:sz w:val="22"/>
-          <w:szCs w:val="22"/>
-        </w:rPr>
-      </w:pPr>
-    </w:p>
-    <w:p>
-      <w:pPr>
         <w:rPr>
           <w:b/>
           <w:bCs/>
           <w:sz w:val="22"/>
           <w:szCs w:val="22"/>
         </w:rPr>
-      </w:pPr>
-    </w:p>
-    <w:p>
-      <w:pPr>
-        <w:rPr>
-          <w:sz w:val="22"/>
-          <w:szCs w:val="22"/>
-        </w:rPr>
-      </w:pPr>
-      <w:r>
+        <w:t>3.5 Data Integration</w:t>
+      </w:r>
+    </w:p>
+    <w:p>
+      <w:r>
+        <w:t>Todo GEO data</w:t>
+      </w:r>
+    </w:p>
+    <w:p>
+      <w:pPr>
         <w:rPr>
           <w:b/>
           <w:bCs/>
           <w:sz w:val="22"/>
           <w:szCs w:val="22"/>
         </w:rPr>
-        <w:br w:type="column"/>
-      </w:r>
-      <w:r>
+      </w:pPr>
+    </w:p>
+    <w:p>
+      <w:pPr>
         <w:rPr>
           <w:b/>
           <w:bCs/>
           <w:sz w:val="22"/>
           <w:szCs w:val="22"/>
         </w:rPr>
-        <w:t>3.5 Data Integration</w:t>
-      </w:r>
-    </w:p>
-    <w:p>
-      <w:proofErr w:type="spellStart"/>
-      <w:r>
-        <w:t>Asfdsfsfsfs</w:t>
-      </w:r>
-      <w:proofErr w:type="spellEnd"/>
-    </w:p>
-    <w:p>
-      <w:pPr>
+      </w:pPr>
+      <w:r>
         <w:rPr>
           <w:b/>
           <w:bCs/>
           <w:sz w:val="22"/>
           <w:szCs w:val="22"/>
         </w:rPr>
-      </w:pPr>
-    </w:p>
+        <w:t>3.6 Classification and Prediction Modelling</w:t>
+      </w:r>
+    </w:p>
+    <w:p>
+      <w:r>
+        <w:t>Three models are used for classification.</w:t>
+      </w:r>
+      <w:r>
+        <w:t xml:space="preserve"> Linear regression, random forest, and SVM</w:t>
+      </w:r>
+      <w:r>
+        <w:t xml:space="preserve"> </w:t>
+      </w:r>
+      <w:r>
+        <w:fldChar w:fldCharType="begin"/>
+      </w:r>
+      <w:r>
+        <w:instrText xml:space="preserve"> ADDIN EN.CITE &lt;EndNote&gt;&lt;Cite&gt;&lt;Author&gt;Qamar&lt;/Author&gt;&lt;Year&gt;2023&lt;/Year&gt;&lt;RecNum&gt;274&lt;/RecNum&gt;&lt;DisplayText&gt;[49]&lt;/DisplayText&gt;&lt;record&gt;&lt;rec-number&gt;274&lt;/rec-number&gt;&lt;foreign-keys&gt;&lt;key app="EN" db-id="2s2eadsays95sheeax9pw2ahprdzwad2wax9" timestamp="1748766018" guid="b254d411-3b69-4f11-be07-b5f1790a4e9a"&gt;274&lt;/key&gt;&lt;/foreign-keys&gt;&lt;ref-type name="Book Section"&gt;5&lt;/ref-type&gt;&lt;contributors&gt;&lt;authors&gt;&lt;author&gt;Qamar, Usman&lt;/author&gt;&lt;author&gt;Raza, Muhammad Summair&lt;/author&gt;&lt;/authors&gt;&lt;secondary-authors&gt;&lt;author&gt;Qamar, Usman&lt;/author&gt;&lt;author&gt;Raza, Muhammad Summair&lt;/author&gt;&lt;/secondary-authors&gt;&lt;/contributors&gt;&lt;titles&gt;&lt;title&gt;Classification&lt;/title&gt;&lt;secondary-title&gt;Data Science Concepts and Techniques with Applications&lt;/secondary-title&gt;&lt;/titles&gt;&lt;pages&gt;127-166&lt;/pages&gt;&lt;dates&gt;&lt;year&gt;2023&lt;/year&gt;&lt;pub-dates&gt;&lt;date&gt;2023//&lt;/date&gt;&lt;/pub-dates&gt;&lt;/dates&gt;&lt;pub-location&gt;Cham&lt;/pub-location&gt;&lt;publisher&gt;Springer International Publishing&lt;/publisher&gt;&lt;isbn&gt;978-3-031-17442-1&lt;/isbn&gt;&lt;urls&gt;&lt;related-urls&gt;&lt;url&gt;https://doi.org/10.1007/978-3-031-17442-1_5&lt;/url&gt;&lt;/related-urls&gt;&lt;/urls&gt;&lt;electronic-resource-num&gt;10.1007/978-3-031-17442-1_5&lt;/electronic-resource-num&gt;&lt;/record&gt;&lt;/Cite&gt;&lt;/EndNote&gt;</w:instrText>
+      </w:r>
+      <w:r>
+        <w:fldChar w:fldCharType="separate"/>
+      </w:r>
+      <w:r>
+        <w:rPr>
+          <w:noProof/>
+        </w:rPr>
+        <w:t>[49]</w:t>
+      </w:r>
+      <w:r>
+        <w:fldChar w:fldCharType="end"/>
+      </w:r>
+      <w:r>
+        <w:t>.</w:t>
+      </w:r>
+      <w:r>
+        <w:t xml:space="preserve"> </w:t>
+      </w:r>
+    </w:p>
+    <w:p/>
     <w:p>
       <w:pPr>
         <w:rPr>
@@ -6632,17 +6638,16 @@
           <w:sz w:val="22"/>
           <w:szCs w:val="22"/>
         </w:rPr>
-        <w:t>3.6 Classification and Prediction Modelling</w:t>
+        <w:t>3.7 Implementation</w:t>
       </w:r>
     </w:p>
     <w:p>
       <w:proofErr w:type="spellStart"/>
       <w:r>
-        <w:t>Asfasfsd</w:t>
+        <w:t>Asfdsfsfsdfgs</w:t>
       </w:r>
       <w:proofErr w:type="spellEnd"/>
     </w:p>
-    <w:p/>
     <w:p>
       <w:pPr>
         <w:rPr>
@@ -6652,39 +6657,23 @@
           <w:szCs w:val="22"/>
         </w:rPr>
       </w:pPr>
-      <w:r>
+    </w:p>
+    <w:p>
+      <w:pPr>
         <w:rPr>
           <w:b/>
           <w:bCs/>
           <w:sz w:val="22"/>
           <w:szCs w:val="22"/>
         </w:rPr>
-        <w:t>3.7 Implementation</w:t>
-      </w:r>
-    </w:p>
-    <w:p>
-      <w:proofErr w:type="spellStart"/>
-      <w:r>
-        <w:t>Asfdsfsfsdfgs</w:t>
-      </w:r>
-      <w:proofErr w:type="spellEnd"/>
-    </w:p>
-    <w:p>
-      <w:pPr>
+      </w:pPr>
+      <w:r>
         <w:rPr>
           <w:b/>
           <w:bCs/>
           <w:sz w:val="22"/>
           <w:szCs w:val="22"/>
         </w:rPr>
-      </w:pPr>
-      <w:r>
-        <w:rPr>
-          <w:b/>
-          <w:bCs/>
-          <w:sz w:val="22"/>
-          <w:szCs w:val="22"/>
-        </w:rPr>
         <w:t>3.8 Evaluation</w:t>
       </w:r>
     </w:p>
@@ -6702,7 +6691,34 @@
         <w:t>Specifically,</w:t>
       </w:r>
       <w:r>
-        <w:t xml:space="preserve"> the ROC curve, AUC, accuracy, sensitivity, and F1 served as indicators for evaluation of the model.</w:t>
+        <w:t xml:space="preserve"> </w:t>
+      </w:r>
+      <w:r>
+        <w:t xml:space="preserve">Precision, Recall, and F-Measure </w:t>
+      </w:r>
+      <w:r>
+        <w:fldChar w:fldCharType="begin"/>
+      </w:r>
+      <w:r>
+        <w:instrText xml:space="preserve"> ADDIN EN.CITE &lt;EndNote&gt;&lt;Cite&gt;&lt;Author&gt;Qi&lt;/Author&gt;&lt;Year&gt;2024&lt;/Year&gt;&lt;RecNum&gt;275&lt;/RecNum&gt;&lt;DisplayText&gt;[50]&lt;/DisplayText&gt;&lt;record&gt;&lt;rec-number&gt;275&lt;/rec-number&gt;&lt;foreign-keys&gt;&lt;key app="EN" db-id="2s2eadsays95sheeax9pw2ahprdzwad2wax9" timestamp="1748766211" guid="8275c951-df16-41c6-94ae-bf38b55fedf3"&gt;275&lt;/key&gt;&lt;/foreign-keys&gt;&lt;ref-type name="Book Section"&gt;5&lt;/ref-type&gt;&lt;contributors&gt;&lt;authors&gt;&lt;author&gt;Qi, Zhixin&lt;/author&gt;&lt;author&gt;Wang, Hongzhi&lt;/author&gt;&lt;author&gt;Dong, Zejiao&lt;/author&gt;&lt;/authors&gt;&lt;secondary-authors&gt;&lt;author&gt;Qi, Zhixin&lt;/author&gt;&lt;author&gt;Wang, Hongzhi&lt;/author&gt;&lt;author&gt;Dong, Zejiao&lt;/author&gt;&lt;/secondary-authors&gt;&lt;/contributors&gt;&lt;titles&gt;&lt;title&gt;Impacts of Dirty Data on Classification and Clustering Models&lt;/title&gt;&lt;secondary-title&gt;Dirty Data Processing for Machine Learning&lt;/secondary-title&gt;&lt;/titles&gt;&lt;pages&gt;7-37&lt;/pages&gt;&lt;dates&gt;&lt;year&gt;2024&lt;/year&gt;&lt;pub-dates&gt;&lt;date&gt;2024//&lt;/date&gt;&lt;/pub-dates&gt;&lt;/dates&gt;&lt;pub-location&gt;Singapore&lt;/pub-location&gt;&lt;publisher&gt;Springer Nature Singapore&lt;/publisher&gt;&lt;isbn&gt;978-981-99-7657-7&lt;/isbn&gt;&lt;urls&gt;&lt;related-urls&gt;&lt;url&gt;https://doi.org/10.1007/978-981-99-7657-7_2&lt;/url&gt;&lt;/related-urls&gt;&lt;/urls&gt;&lt;electronic-resource-num&gt;10.1007/978-981-99-7657-7_2&lt;/electronic-resource-num&gt;&lt;/record&gt;&lt;/Cite&gt;&lt;/EndNote&gt;</w:instrText>
+      </w:r>
+      <w:r>
+        <w:fldChar w:fldCharType="separate"/>
+      </w:r>
+      <w:r>
+        <w:rPr>
+          <w:noProof/>
+        </w:rPr>
+        <w:t>[50]</w:t>
+      </w:r>
+      <w:r>
+        <w:fldChar w:fldCharType="end"/>
+      </w:r>
+      <w:r>
+        <w:t xml:space="preserve">, </w:t>
+      </w:r>
+      <w:r>
+        <w:t>the ROC curve, AUC, accuracy, sensitivity, and F1 served as indicators for evaluation of the model.</w:t>
       </w:r>
       <w:r>
         <w:t xml:space="preserve"> </w:t>
@@ -8281,8 +8297,41 @@
         <w:ind w:left="720" w:hanging="720"/>
       </w:pPr>
       <w:r>
+        <w:t>[38]</w:t>
+      </w:r>
+      <w:r>
+        <w:tab/>
+        <w:t xml:space="preserve">D. Martens, </w:t>
+      </w:r>
+      <w:r>
+        <w:rPr>
+          <w:i/>
+        </w:rPr>
+        <w:t>Data Science Ethics: Concepts, Techniques, and Cautionary Tales</w:t>
+      </w:r>
+      <w:r>
+        <w:t xml:space="preserve">: Oxford University Press, 2022. [Online]. Available: </w:t>
+      </w:r>
+      <w:hyperlink r:id="rId7" w:history="1">
+        <w:r>
+          <w:rPr>
+            <w:rStyle w:val="Hyperlink"/>
+          </w:rPr>
+          <w:t>https://doi.org/10.1093/oso/9780192847263.001.0001</w:t>
+        </w:r>
+      </w:hyperlink>
+      <w:r>
+        <w:t>.</w:t>
+      </w:r>
+    </w:p>
+    <w:p>
+      <w:pPr>
+        <w:pStyle w:val="EndNoteBibliography"/>
+        <w:ind w:left="720" w:hanging="720"/>
+      </w:pPr>
+      <w:r>
         <w:lastRenderedPageBreak/>
-        <w:t>[38]</w:t>
+        <w:t>[39]</w:t>
       </w:r>
       <w:r>
         <w:tab/>
@@ -8304,7 +8353,7 @@
         <w:ind w:left="720" w:hanging="720"/>
       </w:pPr>
       <w:r>
-        <w:t>[39]</w:t>
+        <w:t>[40]</w:t>
       </w:r>
       <w:r>
         <w:tab/>
@@ -8326,7 +8375,29 @@
         <w:ind w:left="720" w:hanging="720"/>
       </w:pPr>
       <w:r>
-        <w:t>[40]</w:t>
+        <w:t>[41]</w:t>
+      </w:r>
+      <w:r>
+        <w:tab/>
+        <w:t xml:space="preserve">M. Plaue, "Elements of data organization," in </w:t>
+      </w:r>
+      <w:r>
+        <w:rPr>
+          <w:i/>
+        </w:rPr>
+        <w:t>Data Science: An Introduction to Statistics and Machine Learning</w:t>
+      </w:r>
+      <w:r>
+        <w:t>, M. Plaue Ed. Berlin, Heidelberg: Springer Berlin Heidelberg, 2023, pp. 11-34.</w:t>
+      </w:r>
+    </w:p>
+    <w:p>
+      <w:pPr>
+        <w:pStyle w:val="EndNoteBibliography"/>
+        <w:ind w:left="720" w:hanging="720"/>
+      </w:pPr>
+      <w:r>
+        <w:t>[42]</w:t>
       </w:r>
       <w:r>
         <w:tab/>
@@ -8357,7 +8428,7 @@
         <w:ind w:left="720" w:hanging="720"/>
       </w:pPr>
       <w:r>
-        <w:t>[41]</w:t>
+        <w:t>[43]</w:t>
       </w:r>
       <w:r>
         <w:tab/>
@@ -8379,7 +8450,7 @@
         <w:ind w:left="720" w:hanging="720"/>
       </w:pPr>
       <w:r>
-        <w:t>[42]</w:t>
+        <w:t>[44]</w:t>
       </w:r>
       <w:r>
         <w:tab/>
@@ -8410,7 +8481,7 @@
         <w:ind w:left="720" w:hanging="720"/>
       </w:pPr>
       <w:r>
-        <w:t>[43]</w:t>
+        <w:t>[45]</w:t>
       </w:r>
       <w:r>
         <w:tab/>
@@ -8432,7 +8503,7 @@
         <w:ind w:left="720" w:hanging="720"/>
       </w:pPr>
       <w:r>
-        <w:t>[44]</w:t>
+        <w:t>[46]</w:t>
       </w:r>
       <w:r>
         <w:tab/>
@@ -8455,6 +8526,94 @@
       </w:r>
       <w:r>
         <w:t>vol. 10, no. 1, p. 132, 2023/08/26 2023, doi: 10.1186/s40537-023-00809-1.</w:t>
+      </w:r>
+    </w:p>
+    <w:p>
+      <w:pPr>
+        <w:pStyle w:val="EndNoteBibliography"/>
+        <w:ind w:left="720" w:hanging="720"/>
+      </w:pPr>
+      <w:r>
+        <w:t>[47]</w:t>
+      </w:r>
+      <w:r>
+        <w:tab/>
+        <w:t xml:space="preserve">M. Plaue, "Unsupervised machine learning," in </w:t>
+      </w:r>
+      <w:r>
+        <w:rPr>
+          <w:i/>
+        </w:rPr>
+        <w:t>Data Science: An Introduction to Statistics and Machine Learning</w:t>
+      </w:r>
+      <w:r>
+        <w:t>, M. Plaue Ed. Berlin, Heidelberg: Springer Berlin Heidelberg, 2023, pp. 249-276.</w:t>
+      </w:r>
+    </w:p>
+    <w:p>
+      <w:pPr>
+        <w:pStyle w:val="EndNoteBibliography"/>
+        <w:ind w:left="720" w:hanging="720"/>
+      </w:pPr>
+      <w:r>
+        <w:t>[48]</w:t>
+      </w:r>
+      <w:r>
+        <w:tab/>
+        <w:t xml:space="preserve">M. Plaue, "Multivariate statistics," in </w:t>
+      </w:r>
+      <w:r>
+        <w:rPr>
+          <w:i/>
+        </w:rPr>
+        <w:t>Data Science: An Introduction to Statistics and Machine Learning</w:t>
+      </w:r>
+      <w:r>
+        <w:t>, M. Plaue Ed. Berlin, Heidelberg: Springer Berlin Heidelberg, 2023, pp. 161-181.</w:t>
+      </w:r>
+    </w:p>
+    <w:p>
+      <w:pPr>
+        <w:pStyle w:val="EndNoteBibliography"/>
+        <w:ind w:left="720" w:hanging="720"/>
+      </w:pPr>
+      <w:r>
+        <w:t>[49]</w:t>
+      </w:r>
+      <w:r>
+        <w:tab/>
+        <w:t xml:space="preserve">U. Qamar and M. S. Raza, "Classification," in </w:t>
+      </w:r>
+      <w:r>
+        <w:rPr>
+          <w:i/>
+        </w:rPr>
+        <w:t>Data Science Concepts and Techniques with Applications</w:t>
+      </w:r>
+      <w:r>
+        <w:t>, U. Qamar and M. S. Raza Eds. Cham: Springer International Publishing, 2023, pp. 127-166.</w:t>
+      </w:r>
+    </w:p>
+    <w:p>
+      <w:pPr>
+        <w:pStyle w:val="EndNoteBibliography"/>
+        <w:ind w:left="720" w:hanging="720"/>
+      </w:pPr>
+      <w:r>
+        <w:t>[50]</w:t>
+      </w:r>
+      <w:r>
+        <w:tab/>
+        <w:t xml:space="preserve">Z. Qi, H. Wang, and Z. Dong, "Impacts of Dirty Data on Classification and Clustering Models," in </w:t>
+      </w:r>
+      <w:r>
+        <w:rPr>
+          <w:i/>
+        </w:rPr>
+        <w:t>Dirty Data Processing for Machine Learning</w:t>
+      </w:r>
+      <w:r>
+        <w:t>, Z. Qi, H. Wang, and Z. Dong Eds. Singapore: Springer Nature Singapore, 2024, pp. 7-37.</w:t>
       </w:r>
     </w:p>
     <w:p>

</xml_diff>

<commit_message>
FinalReport - Removed 2 columns layout to adhere to template.
</commit_message>
<xml_diff>
--- a/CapstoneProject_FinalReport.docx
+++ b/CapstoneProject_FinalReport.docx
@@ -146,7 +146,15 @@
         <w:t xml:space="preserve">TNBC is an aggressive type of breast cancer that is difficult to treat and has a poor prognosis. </w:t>
       </w:r>
       <w:r>
-        <w:t xml:space="preserve">It is most commonly diagnosed using immunohistochemistry (IHC), but this method is time-consuming and relies on an expert to interpret the result. The goal is to offer a simpler and more scalable diagnostic tool by building a machine learning model that can classify TNBC status using only RNA sequencing data. </w:t>
+        <w:t xml:space="preserve">It is </w:t>
+      </w:r>
+      <w:proofErr w:type="gramStart"/>
+      <w:r>
+        <w:t>most commonly diagnosed</w:t>
+      </w:r>
+      <w:proofErr w:type="gramEnd"/>
+      <w:r>
+        <w:t xml:space="preserve"> using immunohistochemistry (IHC), but this method is time-consuming and relies on an expert to interpret the result. The goal is to offer a simpler and more scalable diagnostic tool by building a machine learning model that can classify TNBC status using only RNA sequencing data. </w:t>
       </w:r>
       <w:r>
         <w:br/>
@@ -268,30 +276,6 @@
       <w:pPr>
         <w:rPr>
           <w:lang w:val="en-GB"/>
-        </w:rPr>
-      </w:pPr>
-    </w:p>
-    <w:p>
-      <w:pPr>
-        <w:rPr>
-          <w:lang w:val="en-GB"/>
-        </w:rPr>
-        <w:sectPr>
-          <w:type w:val="continuous"/>
-          <w:pgSz w:w="11906" w:h="16838"/>
-          <w:pgMar w:top="1440" w:right="1440" w:bottom="1440" w:left="1440" w:header="708" w:footer="708" w:gutter="0"/>
-          <w:cols w:space="708"/>
-          <w:docGrid w:linePitch="360"/>
-        </w:sectPr>
-      </w:pPr>
-    </w:p>
-    <w:p>
-      <w:pPr>
-        <w:rPr>
-          <w:b/>
-          <w:bCs/>
-          <w:sz w:val="24"/>
-          <w:szCs w:val="24"/>
         </w:rPr>
       </w:pPr>
     </w:p>
@@ -1343,12 +1327,6 @@
         <w:rPr>
           <w:lang w:val="en-GB"/>
         </w:rPr>
-        <w:t xml:space="preserve"> </w:t>
-      </w:r>
-      <w:r>
-        <w:rPr>
-          <w:lang w:val="en-GB"/>
-        </w:rPr>
         <w:t xml:space="preserve">, </w:t>
       </w:r>
       <w:r>
@@ -1438,13 +1416,6 @@
         <w:t>.</w:t>
       </w:r>
     </w:p>
-    <w:p/>
-    <w:p>
-      <w:r>
-        <w:br w:type="column"/>
-      </w:r>
-    </w:p>
-    <w:p/>
     <w:p>
       <w:pPr>
         <w:rPr>
@@ -2497,71 +2468,65 @@
         <w:rPr>
           <w:lang w:val="en-GB"/>
         </w:rPr>
-        <w:br w:type="column"/>
-      </w:r>
-      <w:r>
-        <w:rPr>
-          <w:lang w:val="en-GB"/>
-        </w:rPr>
+        <w:t xml:space="preserve">This study </w:t>
+      </w:r>
+      <w:r>
+        <w:rPr>
+          <w:lang w:val="en-GB"/>
+        </w:rPr>
+        <w:t>builds</w:t>
+      </w:r>
+      <w:r>
+        <w:rPr>
+          <w:lang w:val="en-GB"/>
+        </w:rPr>
+        <w:t xml:space="preserve"> a binary classifier for TNBC status,</w:t>
+      </w:r>
+      <w:r>
+        <w:rPr>
+          <w:lang w:val="en-GB"/>
+        </w:rPr>
+        <w:t xml:space="preserve"> based ethical principles such as transparency, reproducibility and algorithmic fairness</w:t>
+      </w:r>
+      <w:r>
+        <w:rPr>
+          <w:lang w:val="en-GB"/>
+        </w:rPr>
+        <w:t xml:space="preserve">. </w:t>
+      </w:r>
+      <w:r>
+        <w:t xml:space="preserve">As pointed out by Pinto et al., there is evidence for ethnicity specific determinants, and there exists a gap in genomic data between ethnicities </w:t>
+      </w:r>
+      <w:r>
+        <w:fldChar w:fldCharType="begin"/>
+      </w:r>
+      <w:r>
+        <w:instrText xml:space="preserve"> ADDIN EN.CITE &lt;EndNote&gt;&lt;Cite&gt;&lt;Author&gt;Pinto&lt;/Author&gt;&lt;Year&gt;2025&lt;/Year&gt;&lt;RecNum&gt;260&lt;/RecNum&gt;&lt;DisplayText&gt;[4]&lt;/DisplayText&gt;&lt;record&gt;&lt;rec-number&gt;260&lt;/rec-number&gt;&lt;foreign-keys&gt;&lt;key app="EN" db-id="2s2eadsays95sheeax9pw2ahprdzwad2wax9" timestamp="1747574287" guid="d620377f-f414-4193-b781-95fbb04a1f10"&gt;260&lt;/key&gt;&lt;/foreign-keys&gt;&lt;ref-type name="Journal Article"&gt;17&lt;/ref-type&gt;&lt;contributors&gt;&lt;authors&gt;&lt;author&gt;Pinto, Ricardo J.&lt;/author&gt;&lt;author&gt;Ferreira, Dylan&lt;/author&gt;&lt;author&gt;Salamanca, Paulo&lt;/author&gt;&lt;author&gt;Miguel, Fernando&lt;/author&gt;&lt;author&gt;Borges, Pamela&lt;/author&gt;&lt;author&gt;Barbosa, Carla&lt;/author&gt;&lt;author&gt;Costa, Vitor&lt;/author&gt;&lt;author&gt;Lopes, Carlos&lt;/author&gt;&lt;author&gt;Santos, Lúcio Lara&lt;/author&gt;&lt;author&gt;Pereira, Luisa&lt;/author&gt;&lt;/authors&gt;&lt;/contributors&gt;&lt;titles&gt;&lt;title&gt;Coding and regulatory somatic profiling of triple-negative breast cancer in Sub-Saharan African patients&lt;/title&gt;&lt;secondary-title&gt;Scientific Reports&lt;/secondary-title&gt;&lt;/titles&gt;&lt;periodical&gt;&lt;full-title&gt;Scientific Reports&lt;/full-title&gt;&lt;/periodical&gt;&lt;pages&gt;10325&lt;/pages&gt;&lt;volume&gt;15&lt;/volume&gt;&lt;number&gt;1&lt;/number&gt;&lt;dates&gt;&lt;year&gt;2025&lt;/year&gt;&lt;pub-dates&gt;&lt;date&gt;2025/03/25&lt;/date&gt;&lt;/pub-dates&gt;&lt;/dates&gt;&lt;isbn&gt;2045-2322&lt;/isbn&gt;&lt;urls&gt;&lt;related-urls&gt;&lt;url&gt;https://doi.org/10.1038/s41598-025-94707-6&lt;/url&gt;&lt;/related-urls&gt;&lt;/urls&gt;&lt;electronic-resource-num&gt;10.1038/s41598-025-94707-6&lt;/electronic-resource-num&gt;&lt;/record&gt;&lt;/Cite&gt;&lt;/EndNote&gt;</w:instrText>
+      </w:r>
+      <w:r>
+        <w:fldChar w:fldCharType="separate"/>
+      </w:r>
+      <w:r>
+        <w:rPr>
+          <w:noProof/>
+        </w:rPr>
+        <w:t>[4]</w:t>
+      </w:r>
+      <w:r>
+        <w:fldChar w:fldCharType="end"/>
+      </w:r>
+      <w:r>
+        <w:t xml:space="preserve">. </w:t>
+      </w:r>
+    </w:p>
+    <w:p>
+      <w:pPr>
+        <w:rPr>
+          <w:lang w:val="en-GB"/>
+        </w:rPr>
+      </w:pPr>
+      <w:r>
         <w:lastRenderedPageBreak/>
-        <w:t xml:space="preserve">This study </w:t>
-      </w:r>
-      <w:r>
-        <w:rPr>
-          <w:lang w:val="en-GB"/>
-        </w:rPr>
-        <w:t>builds</w:t>
-      </w:r>
-      <w:r>
-        <w:rPr>
-          <w:lang w:val="en-GB"/>
-        </w:rPr>
-        <w:t xml:space="preserve"> a binary classifier for TNBC status,</w:t>
-      </w:r>
-      <w:r>
-        <w:rPr>
-          <w:lang w:val="en-GB"/>
-        </w:rPr>
-        <w:t xml:space="preserve"> based ethical principles such as transparency, reproducibility and algorithmic fairness</w:t>
-      </w:r>
-      <w:r>
-        <w:rPr>
-          <w:lang w:val="en-GB"/>
-        </w:rPr>
-        <w:t xml:space="preserve">. </w:t>
-      </w:r>
-      <w:r>
-        <w:t xml:space="preserve">As pointed out by Pinto et al., there is evidence for ethnicity specific determinants, and there exists a gap in genomic data between ethnicities </w:t>
-      </w:r>
-      <w:r>
-        <w:fldChar w:fldCharType="begin"/>
-      </w:r>
-      <w:r>
-        <w:instrText xml:space="preserve"> ADDIN EN.CITE &lt;EndNote&gt;&lt;Cite&gt;&lt;Author&gt;Pinto&lt;/Author&gt;&lt;Year&gt;2025&lt;/Year&gt;&lt;RecNum&gt;260&lt;/RecNum&gt;&lt;DisplayText&gt;[4]&lt;/DisplayText&gt;&lt;record&gt;&lt;rec-number&gt;260&lt;/rec-number&gt;&lt;foreign-keys&gt;&lt;key app="EN" db-id="2s2eadsays95sheeax9pw2ahprdzwad2wax9" timestamp="1747574287" guid="d620377f-f414-4193-b781-95fbb04a1f10"&gt;260&lt;/key&gt;&lt;/foreign-keys&gt;&lt;ref-type name="Journal Article"&gt;17&lt;/ref-type&gt;&lt;contributors&gt;&lt;authors&gt;&lt;author&gt;Pinto, Ricardo J.&lt;/author&gt;&lt;author&gt;Ferreira, Dylan&lt;/author&gt;&lt;author&gt;Salamanca, Paulo&lt;/author&gt;&lt;author&gt;Miguel, Fernando&lt;/author&gt;&lt;author&gt;Borges, Pamela&lt;/author&gt;&lt;author&gt;Barbosa, Carla&lt;/author&gt;&lt;author&gt;Costa, Vitor&lt;/author&gt;&lt;author&gt;Lopes, Carlos&lt;/author&gt;&lt;author&gt;Santos, Lúcio Lara&lt;/author&gt;&lt;author&gt;Pereira, Luisa&lt;/author&gt;&lt;/authors&gt;&lt;/contributors&gt;&lt;titles&gt;&lt;title&gt;Coding and regulatory somatic profiling of triple-negative breast cancer in Sub-Saharan African patients&lt;/title&gt;&lt;secondary-title&gt;Scientific Reports&lt;/secondary-title&gt;&lt;/titles&gt;&lt;periodical&gt;&lt;full-title&gt;Scientific Reports&lt;/full-title&gt;&lt;/periodical&gt;&lt;pages&gt;10325&lt;/pages&gt;&lt;volume&gt;15&lt;/volume&gt;&lt;number&gt;1&lt;/number&gt;&lt;dates&gt;&lt;year&gt;2025&lt;/year&gt;&lt;pub-dates&gt;&lt;date&gt;2025/03/25&lt;/date&gt;&lt;/pub-dates&gt;&lt;/dates&gt;&lt;isbn&gt;2045-2322&lt;/isbn&gt;&lt;urls&gt;&lt;related-urls&gt;&lt;url&gt;https://doi.org/10.1038/s41598-025-94707-6&lt;/url&gt;&lt;/related-urls&gt;&lt;/urls&gt;&lt;electronic-resource-num&gt;10.1038/s41598-025-94707-6&lt;/electronic-resource-num&gt;&lt;/record&gt;&lt;/Cite&gt;&lt;/EndNote&gt;</w:instrText>
-      </w:r>
-      <w:r>
-        <w:fldChar w:fldCharType="separate"/>
-      </w:r>
-      <w:r>
-        <w:rPr>
-          <w:noProof/>
-        </w:rPr>
-        <w:t>[4]</w:t>
-      </w:r>
-      <w:r>
-        <w:fldChar w:fldCharType="end"/>
-      </w:r>
-      <w:r>
-        <w:t xml:space="preserve">. </w:t>
-      </w:r>
-    </w:p>
-    <w:p>
-      <w:pPr>
-        <w:rPr>
-          <w:lang w:val="en-GB"/>
-        </w:rPr>
-      </w:pPr>
-      <w:r>
         <w:t xml:space="preserve">Diagnostic tools based on machine learning must be transparent and understandable to be able to safely and ethically adopt them into practice, as well as to earn the trust of doctors </w:t>
       </w:r>
       <w:r>
@@ -2956,7 +2921,15 @@
         <w:t xml:space="preserve">in </w:t>
       </w:r>
       <w:r>
-        <w:t>the approach for literature review is that o</w:t>
+        <w:t xml:space="preserve">the approach </w:t>
+      </w:r>
+      <w:proofErr w:type="gramStart"/>
+      <w:r>
+        <w:t>for</w:t>
+      </w:r>
+      <w:proofErr w:type="gramEnd"/>
+      <w:r>
+        <w:t xml:space="preserve"> literature review is that o</w:t>
       </w:r>
       <w:r>
         <w:t>nly open access literature has been reviewed</w:t>
@@ -3338,7 +3311,15 @@
         <w:t>W</w:t>
       </w:r>
       <w:r>
-        <w:t xml:space="preserve">ithin different subtypes of TNBC </w:t>
+        <w:t xml:space="preserve">ithin different subtypes of </w:t>
+      </w:r>
+      <w:proofErr w:type="gramStart"/>
+      <w:r>
+        <w:t>TNBC</w:t>
+      </w:r>
+      <w:proofErr w:type="gramEnd"/>
+      <w:r>
+        <w:t xml:space="preserve"> </w:t>
       </w:r>
       <w:r>
         <w:t>t</w:t>
@@ -3548,9 +3529,6 @@
     </w:p>
     <w:p>
       <w:r>
-        <w:br w:type="column"/>
-      </w:r>
-      <w:r>
         <w:t>As</w:t>
       </w:r>
       <w:r>
@@ -3563,11 +3541,11 @@
         <w:t xml:space="preserve">. Classifications </w:t>
       </w:r>
       <w:r>
-        <w:t xml:space="preserve">like PAM50, Lehmann, Burstein, Jézéquel, and Fudan University Shanghai Cancer Center (FUSCC). </w:t>
-      </w:r>
-    </w:p>
-    <w:p/>
-    <w:p>
+        <w:t>like PAM50, Lehmann, Burstein, Jézéquel, and Fudan University Shanghai Cancer Center (FUSCC).</w:t>
+      </w:r>
+      <w:r>
+        <w:t xml:space="preserve"> </w:t>
+      </w:r>
       <w:r>
         <w:t xml:space="preserve">Where Lehmann and Burstein have </w:t>
       </w:r>
@@ -4040,18 +4018,43 @@
           <w:bCs/>
         </w:rPr>
       </w:pPr>
-      <w:r>
+    </w:p>
+    <w:p>
+      <w:pPr>
         <w:rPr>
           <w:b/>
           <w:bCs/>
         </w:rPr>
-        <w:br w:type="column"/>
-      </w:r>
-      <w:r>
+      </w:pPr>
+    </w:p>
+    <w:p>
+      <w:pPr>
         <w:rPr>
           <w:b/>
           <w:bCs/>
         </w:rPr>
+      </w:pPr>
+    </w:p>
+    <w:p>
+      <w:pPr>
+        <w:rPr>
+          <w:b/>
+          <w:bCs/>
+        </w:rPr>
+      </w:pPr>
+    </w:p>
+    <w:p>
+      <w:pPr>
+        <w:rPr>
+          <w:b/>
+          <w:bCs/>
+        </w:rPr>
+      </w:pPr>
+      <w:r>
+        <w:rPr>
+          <w:b/>
+          <w:bCs/>
+        </w:rPr>
         <w:lastRenderedPageBreak/>
         <w:t>Biomarkers and prognosis</w:t>
       </w:r>
@@ -4325,9 +4328,6 @@
       </w:r>
       <w:r>
         <w:t>conclusion.</w:t>
-      </w:r>
-      <w:r>
-        <w:br w:type="column"/>
       </w:r>
       <w:r>
         <w:t xml:space="preserve"> </w:t>
@@ -4350,28 +4350,27 @@
           <w:sz w:val="24"/>
           <w:szCs w:val="24"/>
         </w:rPr>
-        <w:br w:type="column"/>
-      </w:r>
-      <w:r>
+        <w:t>3 Methods and Material</w:t>
+      </w:r>
+    </w:p>
+    <w:p>
+      <w:pPr>
         <w:rPr>
           <w:b/>
           <w:bCs/>
-          <w:sz w:val="24"/>
-          <w:szCs w:val="24"/>
-        </w:rPr>
-        <w:lastRenderedPageBreak/>
-        <w:t>3 Methods and Material</w:t>
-      </w:r>
-    </w:p>
-    <w:p>
-      <w:pPr>
+          <w:sz w:val="22"/>
+          <w:szCs w:val="22"/>
+        </w:rPr>
+      </w:pPr>
+      <w:r>
         <w:rPr>
           <w:b/>
           <w:bCs/>
           <w:sz w:val="22"/>
           <w:szCs w:val="22"/>
         </w:rPr>
-      </w:pPr>
+        <w:t xml:space="preserve">3.1 Overall Description of the </w:t>
+      </w:r>
       <w:r>
         <w:rPr>
           <w:b/>
@@ -4379,7 +4378,7 @@
           <w:sz w:val="22"/>
           <w:szCs w:val="22"/>
         </w:rPr>
-        <w:t xml:space="preserve">3.1 Overall Description of the </w:t>
+        <w:t>P</w:t>
       </w:r>
       <w:r>
         <w:rPr>
@@ -4388,7 +4387,7 @@
           <w:sz w:val="22"/>
           <w:szCs w:val="22"/>
         </w:rPr>
-        <w:t>P</w:t>
+        <w:t xml:space="preserve">roposed </w:t>
       </w:r>
       <w:r>
         <w:rPr>
@@ -4397,7 +4396,7 @@
           <w:sz w:val="22"/>
           <w:szCs w:val="22"/>
         </w:rPr>
-        <w:t xml:space="preserve">roposed </w:t>
+        <w:t>M</w:t>
       </w:r>
       <w:r>
         <w:rPr>
@@ -4406,645 +4405,689 @@
           <w:sz w:val="22"/>
           <w:szCs w:val="22"/>
         </w:rPr>
-        <w:t>M</w:t>
-      </w:r>
-      <w:r>
+        <w:t>odel</w:t>
+      </w:r>
+    </w:p>
+    <w:p>
+      <w:pPr>
+        <w:rPr>
+          <w:sz w:val="22"/>
+          <w:szCs w:val="22"/>
+          <w:lang w:val="en-NL"/>
+        </w:rPr>
+      </w:pPr>
+      <w:r>
+        <w:rPr>
+          <w:sz w:val="22"/>
+          <w:szCs w:val="22"/>
+        </w:rPr>
+        <w:t xml:space="preserve">Making use of available literature, </w:t>
+      </w:r>
+      <w:r>
+        <w:rPr>
+          <w:sz w:val="22"/>
+          <w:szCs w:val="22"/>
+        </w:rPr>
+        <w:t xml:space="preserve">the approach used </w:t>
+      </w:r>
+      <w:r>
+        <w:rPr>
+          <w:sz w:val="22"/>
+          <w:szCs w:val="22"/>
+        </w:rPr>
+        <w:t xml:space="preserve">in this study </w:t>
+      </w:r>
+      <w:r>
+        <w:rPr>
+          <w:sz w:val="22"/>
+          <w:szCs w:val="22"/>
+        </w:rPr>
+        <w:t xml:space="preserve">follows the </w:t>
+      </w:r>
+      <w:r>
+        <w:rPr>
+          <w:sz w:val="22"/>
+          <w:szCs w:val="22"/>
+          <w:lang w:val="en-NL"/>
+        </w:rPr>
+        <w:t>Fair, Accountable and Transparent</w:t>
+      </w:r>
+      <w:r>
+        <w:rPr>
+          <w:sz w:val="22"/>
+          <w:szCs w:val="22"/>
+          <w:lang w:val="en-NL"/>
+        </w:rPr>
+        <w:t xml:space="preserve"> [</w:t>
+      </w:r>
+      <w:r>
+        <w:rPr>
+          <w:sz w:val="22"/>
+          <w:szCs w:val="22"/>
+        </w:rPr>
+        <w:t>FAT</w:t>
+      </w:r>
+      <w:r>
+        <w:rPr>
+          <w:sz w:val="22"/>
+          <w:szCs w:val="22"/>
+        </w:rPr>
+        <w:t>]</w:t>
+      </w:r>
+      <w:r>
+        <w:rPr>
+          <w:sz w:val="22"/>
+          <w:szCs w:val="22"/>
+        </w:rPr>
+        <w:t xml:space="preserve"> Flow</w:t>
+      </w:r>
+      <w:r>
+        <w:rPr>
+          <w:sz w:val="22"/>
+          <w:szCs w:val="22"/>
+        </w:rPr>
+        <w:t xml:space="preserve"> framework</w:t>
+      </w:r>
+      <w:r>
+        <w:rPr>
+          <w:sz w:val="22"/>
+          <w:szCs w:val="22"/>
+        </w:rPr>
+        <w:t xml:space="preserve"> </w:t>
+      </w:r>
+      <w:r>
+        <w:rPr>
+          <w:sz w:val="22"/>
+          <w:szCs w:val="22"/>
+        </w:rPr>
+        <w:fldChar w:fldCharType="begin"/>
+      </w:r>
+      <w:r>
+        <w:rPr>
+          <w:sz w:val="22"/>
+          <w:szCs w:val="22"/>
+        </w:rPr>
+        <w:instrText xml:space="preserve"> ADDIN EN.CITE &lt;EndNote&gt;&lt;Cite&gt;&lt;Author&gt;Martens&lt;/Author&gt;&lt;Year&gt;2022&lt;/Year&gt;&lt;RecNum&gt;5&lt;/RecNum&gt;&lt;DisplayText&gt;[38]&lt;/DisplayText&gt;&lt;record&gt;&lt;rec-number&gt;5&lt;/rec-number&gt;&lt;foreign-keys&gt;&lt;key app="EN" db-id="2s2eadsays95sheeax9pw2ahprdzwad2wax9" timestamp="1743945405" guid="f291a54b-f4b7-4b48-8ca8-69c267fd4489"&gt;5&lt;/key&gt;&lt;/foreign-keys&gt;&lt;ref-type name="Electronic Book"&gt;44&lt;/ref-type&gt;&lt;contributors&gt;&lt;authors&gt;&lt;author&gt;Martens, David&lt;/author&gt;&lt;/authors&gt;&lt;/contributors&gt;&lt;titles&gt;&lt;title&gt;Data Science Ethics: Concepts, Techniques, and Cautionary Tales&lt;/title&gt;&lt;/titles&gt;&lt;dates&gt;&lt;year&gt;2022&lt;/year&gt;&lt;/dates&gt;&lt;publisher&gt;Oxford University Press&lt;/publisher&gt;&lt;isbn&gt;9780192847263&lt;/isbn&gt;&lt;urls&gt;&lt;related-urls&gt;&lt;url&gt;https://doi.org/10.1093/oso/9780192847263.001.0001&lt;/url&gt;&lt;/related-urls&gt;&lt;/urls&gt;&lt;electronic-resource-num&gt;10.1093/oso/9780192847263.001.0001&lt;/electronic-resource-num&gt;&lt;access-date&gt;4/6/2025&lt;/access-date&gt;&lt;/record&gt;&lt;/Cite&gt;&lt;/EndNote&gt;</w:instrText>
+      </w:r>
+      <w:r>
+        <w:rPr>
+          <w:sz w:val="22"/>
+          <w:szCs w:val="22"/>
+        </w:rPr>
+        <w:fldChar w:fldCharType="separate"/>
+      </w:r>
+      <w:r>
+        <w:rPr>
+          <w:noProof/>
+          <w:sz w:val="22"/>
+          <w:szCs w:val="22"/>
+        </w:rPr>
+        <w:t>[38]</w:t>
+      </w:r>
+      <w:r>
+        <w:rPr>
+          <w:sz w:val="22"/>
+          <w:szCs w:val="22"/>
+        </w:rPr>
+        <w:fldChar w:fldCharType="end"/>
+      </w:r>
+      <w:r>
+        <w:rPr>
+          <w:sz w:val="22"/>
+          <w:szCs w:val="22"/>
+        </w:rPr>
+        <w:t xml:space="preserve"> </w:t>
+      </w:r>
+      <w:r>
+        <w:rPr>
+          <w:sz w:val="22"/>
+          <w:szCs w:val="22"/>
+        </w:rPr>
+        <w:t>and</w:t>
+      </w:r>
+      <w:r>
+        <w:rPr>
+          <w:sz w:val="22"/>
+          <w:szCs w:val="22"/>
+        </w:rPr>
+        <w:t xml:space="preserve"> </w:t>
+      </w:r>
+      <w:r>
+        <w:rPr>
+          <w:sz w:val="22"/>
+          <w:szCs w:val="22"/>
+        </w:rPr>
+        <w:t>inspiration from Hassan et al.</w:t>
+      </w:r>
+      <w:r>
+        <w:rPr>
+          <w:sz w:val="22"/>
+          <w:szCs w:val="22"/>
+        </w:rPr>
+        <w:t xml:space="preserve"> </w:t>
+      </w:r>
+      <w:r>
+        <w:rPr>
+          <w:sz w:val="22"/>
+          <w:szCs w:val="22"/>
+        </w:rPr>
+        <w:fldChar w:fldCharType="begin"/>
+      </w:r>
+      <w:r>
+        <w:rPr>
+          <w:sz w:val="22"/>
+          <w:szCs w:val="22"/>
+        </w:rPr>
+        <w:instrText xml:space="preserve"> ADDIN EN.CITE &lt;EndNote&gt;&lt;Cite&gt;&lt;Author&gt;Hassan&lt;/Author&gt;&lt;Year&gt;2025&lt;/Year&gt;&lt;RecNum&gt;264&lt;/RecNum&gt;&lt;DisplayText&gt;[39]&lt;/DisplayText&gt;&lt;record&gt;&lt;rec-number&gt;264&lt;/rec-number&gt;&lt;foreign-keys&gt;&lt;key app="EN" db-id="2s2eadsays95sheeax9pw2ahprdzwad2wax9" timestamp="1747843936" guid="91579389-3dae-4906-90ec-d7bc851d9426"&gt;264&lt;/key&gt;&lt;/foreign-keys&gt;&lt;ref-type name="Journal Article"&gt;17&lt;/ref-type&gt;&lt;contributors&gt;&lt;authors&gt;&lt;author&gt;Hassan, Asmaa M.&lt;/author&gt;&lt;author&gt;Naeem, Safaa M.&lt;/author&gt;&lt;author&gt;Eldosoky, Mohamed A. A.&lt;/author&gt;&lt;author&gt;Mabrouk, Mai S.&lt;/author&gt;&lt;/authors&gt;&lt;/contributors&gt;&lt;titles&gt;&lt;title&gt;Multi-omics-based Machine Learning for the Subtype Classification of Breast Cancer&lt;/title&gt;&lt;secondary-title&gt;Arabian Journal for Science and Engineering&lt;/secondary-title&gt;&lt;/titles&gt;&lt;periodical&gt;&lt;full-title&gt;Arabian Journal for Science and Engineering&lt;/full-title&gt;&lt;/periodical&gt;&lt;pages&gt;1339-1352&lt;/pages&gt;&lt;volume&gt;50&lt;/volume&gt;&lt;number&gt;2&lt;/number&gt;&lt;dates&gt;&lt;year&gt;2025&lt;/year&gt;&lt;pub-dates&gt;&lt;date&gt;2025/01/01&lt;/date&gt;&lt;/pub-dates&gt;&lt;/dates&gt;&lt;isbn&gt;2191-4281&lt;/isbn&gt;&lt;urls&gt;&lt;related-urls&gt;&lt;url&gt;https://doi.org/10.1007/s13369-024-09341-7&lt;/url&gt;&lt;/related-urls&gt;&lt;/urls&gt;&lt;electronic-resource-num&gt;10.1007/s13369-024-09341-7&lt;/electronic-resource-num&gt;&lt;/record&gt;&lt;/Cite&gt;&lt;/EndNote&gt;</w:instrText>
+      </w:r>
+      <w:r>
+        <w:rPr>
+          <w:sz w:val="22"/>
+          <w:szCs w:val="22"/>
+        </w:rPr>
+        <w:fldChar w:fldCharType="separate"/>
+      </w:r>
+      <w:r>
+        <w:rPr>
+          <w:noProof/>
+          <w:sz w:val="22"/>
+          <w:szCs w:val="22"/>
+        </w:rPr>
+        <w:t>[39]</w:t>
+      </w:r>
+      <w:r>
+        <w:rPr>
+          <w:sz w:val="22"/>
+          <w:szCs w:val="22"/>
+        </w:rPr>
+        <w:fldChar w:fldCharType="end"/>
+      </w:r>
+      <w:r>
+        <w:rPr>
+          <w:sz w:val="22"/>
+          <w:szCs w:val="22"/>
+        </w:rPr>
+        <w:t xml:space="preserve">. A visual representation is </w:t>
+      </w:r>
+      <w:r>
+        <w:rPr>
+          <w:sz w:val="22"/>
+          <w:szCs w:val="22"/>
+        </w:rPr>
+        <w:t>shown</w:t>
+      </w:r>
+      <w:r>
+        <w:rPr>
+          <w:sz w:val="22"/>
+          <w:szCs w:val="22"/>
+        </w:rPr>
+        <w:t xml:space="preserve"> </w:t>
+      </w:r>
+      <w:r>
+        <w:rPr>
+          <w:sz w:val="22"/>
+          <w:szCs w:val="22"/>
+        </w:rPr>
+        <w:t>in Fig 1</w:t>
+      </w:r>
+      <w:r>
+        <w:rPr>
+          <w:sz w:val="22"/>
+          <w:szCs w:val="22"/>
+        </w:rPr>
+        <w:t>.</w:t>
+      </w:r>
+    </w:p>
+    <w:p>
+      <w:pPr>
+        <w:rPr>
+          <w:sz w:val="22"/>
+          <w:szCs w:val="22"/>
+        </w:rPr>
+      </w:pPr>
+      <w:r>
+        <w:rPr>
+          <w:sz w:val="22"/>
+          <w:szCs w:val="22"/>
+        </w:rPr>
+        <w:t xml:space="preserve">The elementary event that will be used </w:t>
+      </w:r>
+      <w:r>
+        <w:rPr>
+          <w:sz w:val="22"/>
+          <w:szCs w:val="22"/>
+        </w:rPr>
+        <w:t xml:space="preserve">as a classifier is TNBC status. The two possible values are True </w:t>
+      </w:r>
+      <w:r>
+        <w:rPr>
+          <w:sz w:val="22"/>
+          <w:szCs w:val="22"/>
+        </w:rPr>
+        <w:t>(TNBC) and False (</w:t>
+      </w:r>
+      <w:proofErr w:type="spellStart"/>
+      <w:r>
+        <w:rPr>
+          <w:sz w:val="22"/>
+          <w:szCs w:val="22"/>
+        </w:rPr>
+        <w:t>n</w:t>
+      </w:r>
+      <w:r>
+        <w:rPr>
+          <w:sz w:val="22"/>
+          <w:szCs w:val="22"/>
+        </w:rPr>
+        <w:t>TNBC</w:t>
+      </w:r>
+      <w:proofErr w:type="spellEnd"/>
+      <w:r>
+        <w:rPr>
+          <w:sz w:val="22"/>
+          <w:szCs w:val="22"/>
+        </w:rPr>
+        <w:t xml:space="preserve">), which allow </w:t>
+      </w:r>
+      <w:r>
+        <w:rPr>
+          <w:sz w:val="22"/>
+          <w:szCs w:val="22"/>
+        </w:rPr>
+        <w:t>two complementary and disjoint equivalence classes</w:t>
+      </w:r>
+      <w:r>
+        <w:rPr>
+          <w:sz w:val="22"/>
+          <w:szCs w:val="22"/>
+        </w:rPr>
+        <w:t xml:space="preserve"> </w:t>
+      </w:r>
+      <w:r>
+        <w:rPr>
+          <w:sz w:val="22"/>
+          <w:szCs w:val="22"/>
+        </w:rPr>
+        <w:fldChar w:fldCharType="begin"/>
+      </w:r>
+      <w:r>
+        <w:rPr>
+          <w:sz w:val="22"/>
+          <w:szCs w:val="22"/>
+        </w:rPr>
+        <w:instrText xml:space="preserve"> ADDIN EN.CITE &lt;EndNote&gt;&lt;Cite&gt;&lt;Author&gt;Cuadrado-Gallego&lt;/Author&gt;&lt;Year&gt;2023&lt;/Year&gt;&lt;RecNum&gt;268&lt;/RecNum&gt;&lt;DisplayText&gt;[40]&lt;/DisplayText&gt;&lt;record&gt;&lt;rec-number&gt;268&lt;/rec-number&gt;&lt;foreign-keys&gt;&lt;key app="EN" db-id="2s2eadsays95sheeax9pw2ahprdzwad2wax9" timestamp="1747939730" guid="6a37ac31-d22a-477a-8fcb-82473c38d251"&gt;268&lt;/key&gt;&lt;/foreign-keys&gt;&lt;ref-type name="Book Section"&gt;5&lt;/ref-type&gt;&lt;contributors&gt;&lt;authors&gt;&lt;author&gt;Cuadrado-Gallego, Juan J.&lt;/author&gt;&lt;author&gt;Demchenko, Yuri&lt;/author&gt;&lt;/authors&gt;&lt;/contributors&gt;&lt;titles&gt;&lt;title&gt;Supervised Classification&lt;/title&gt;&lt;secondary-title&gt;Data Analytics: A Theoretical and Practical View from the EDISON Project&lt;/secondary-title&gt;&lt;/titles&gt;&lt;pages&gt;335-404&lt;/pages&gt;&lt;dates&gt;&lt;year&gt;2023&lt;/year&gt;&lt;/dates&gt;&lt;pub-location&gt;Cham&lt;/pub-location&gt;&lt;publisher&gt;Springer International Publishing&lt;/publisher&gt;&lt;isbn&gt;978-3-031-39129-3&lt;/isbn&gt;&lt;label&gt;Cuadrado-Gallego2023&lt;/label&gt;&lt;urls&gt;&lt;related-urls&gt;&lt;url&gt;https://doi.org/10.1007/978-3-031-39129-3_6&lt;/url&gt;&lt;/related-urls&gt;&lt;/urls&gt;&lt;electronic-resource-num&gt;10.1007/978-3-031-39129-3_6&lt;/electronic-resource-num&gt;&lt;/record&gt;&lt;/Cite&gt;&lt;/EndNote&gt;</w:instrText>
+      </w:r>
+      <w:r>
+        <w:rPr>
+          <w:sz w:val="22"/>
+          <w:szCs w:val="22"/>
+        </w:rPr>
+        <w:fldChar w:fldCharType="separate"/>
+      </w:r>
+      <w:r>
+        <w:rPr>
+          <w:noProof/>
+          <w:sz w:val="22"/>
+          <w:szCs w:val="22"/>
+        </w:rPr>
+        <w:t>[40]</w:t>
+      </w:r>
+      <w:r>
+        <w:rPr>
+          <w:sz w:val="22"/>
+          <w:szCs w:val="22"/>
+        </w:rPr>
+        <w:fldChar w:fldCharType="end"/>
+      </w:r>
+      <w:r>
+        <w:rPr>
+          <w:sz w:val="22"/>
+          <w:szCs w:val="22"/>
+        </w:rPr>
+        <w:t>.</w:t>
+      </w:r>
+    </w:p>
+    <w:p>
+      <w:pPr>
+        <w:rPr>
+          <w:sz w:val="22"/>
+          <w:szCs w:val="22"/>
+        </w:rPr>
+      </w:pPr>
+      <w:r>
+        <w:rPr>
+          <w:sz w:val="22"/>
+          <w:szCs w:val="22"/>
+        </w:rPr>
+        <w:t xml:space="preserve">Technology used is Python </w:t>
+      </w:r>
+      <w:r>
+        <w:rPr>
+          <w:sz w:val="22"/>
+          <w:szCs w:val="22"/>
+        </w:rPr>
+        <w:t xml:space="preserve">3.12.7, </w:t>
+      </w:r>
+      <w:proofErr w:type="spellStart"/>
+      <w:r>
+        <w:rPr>
+          <w:sz w:val="22"/>
+          <w:szCs w:val="22"/>
+        </w:rPr>
+        <w:t>Jupyter</w:t>
+      </w:r>
+      <w:proofErr w:type="spellEnd"/>
+      <w:r>
+        <w:rPr>
+          <w:sz w:val="22"/>
+          <w:szCs w:val="22"/>
+        </w:rPr>
+        <w:t xml:space="preserve"> Notebook </w:t>
+      </w:r>
+      <w:r>
+        <w:rPr>
+          <w:sz w:val="22"/>
+          <w:szCs w:val="22"/>
+        </w:rPr>
+        <w:t xml:space="preserve">7.2.2, both are </w:t>
+      </w:r>
+      <w:r>
+        <w:rPr>
+          <w:sz w:val="22"/>
+          <w:szCs w:val="22"/>
+        </w:rPr>
+        <w:t xml:space="preserve">packaged by Anaconda version 2.6.6. </w:t>
+      </w:r>
+    </w:p>
+    <w:p>
+      <w:pPr>
+        <w:rPr>
+          <w:sz w:val="22"/>
+          <w:szCs w:val="22"/>
+        </w:rPr>
+      </w:pPr>
+      <w:r>
+        <w:rPr>
+          <w:sz w:val="22"/>
+          <w:szCs w:val="22"/>
+        </w:rPr>
+        <w:t xml:space="preserve">Clinical data is filtered for TNBC </w:t>
+      </w:r>
+      <w:r>
+        <w:rPr>
+          <w:sz w:val="22"/>
+          <w:szCs w:val="22"/>
+        </w:rPr>
+        <w:t>status and</w:t>
+      </w:r>
+      <w:r>
+        <w:rPr>
+          <w:sz w:val="22"/>
+          <w:szCs w:val="22"/>
+        </w:rPr>
+        <w:t xml:space="preserve"> used to </w:t>
+      </w:r>
+      <w:r>
+        <w:rPr>
+          <w:sz w:val="22"/>
+          <w:szCs w:val="22"/>
+        </w:rPr>
+        <w:t xml:space="preserve">get the RNA sequence data. </w:t>
+      </w:r>
+      <w:r>
+        <w:rPr>
+          <w:sz w:val="22"/>
+          <w:szCs w:val="22"/>
+        </w:rPr>
+        <w:t xml:space="preserve">Missing data and imbalance </w:t>
+      </w:r>
+      <w:proofErr w:type="gramStart"/>
+      <w:r>
+        <w:rPr>
+          <w:sz w:val="22"/>
+          <w:szCs w:val="22"/>
+        </w:rPr>
+        <w:t>is</w:t>
+      </w:r>
+      <w:proofErr w:type="gramEnd"/>
+      <w:r>
+        <w:rPr>
+          <w:sz w:val="22"/>
+          <w:szCs w:val="22"/>
+        </w:rPr>
+        <w:t xml:space="preserve"> addressed.</w:t>
+      </w:r>
+      <w:r>
+        <w:rPr>
+          <w:sz w:val="22"/>
+          <w:szCs w:val="22"/>
+        </w:rPr>
+        <w:t xml:space="preserve"> </w:t>
+      </w:r>
+      <w:r>
+        <w:rPr>
+          <w:sz w:val="22"/>
+          <w:szCs w:val="22"/>
+          <w:highlight w:val="cyan"/>
+        </w:rPr>
+        <w:t>Data is normalized</w:t>
+      </w:r>
+      <w:r>
+        <w:rPr>
+          <w:sz w:val="22"/>
+          <w:szCs w:val="22"/>
+          <w:highlight w:val="cyan"/>
+        </w:rPr>
+        <w:t xml:space="preserve"> using &lt;</w:t>
+      </w:r>
+      <w:proofErr w:type="spellStart"/>
+      <w:r>
+        <w:rPr>
+          <w:sz w:val="22"/>
+          <w:szCs w:val="22"/>
+          <w:highlight w:val="cyan"/>
+        </w:rPr>
+        <w:t>xyz</w:t>
+      </w:r>
+      <w:proofErr w:type="spellEnd"/>
+      <w:r>
+        <w:rPr>
+          <w:sz w:val="22"/>
+          <w:szCs w:val="22"/>
+          <w:highlight w:val="cyan"/>
+        </w:rPr>
+        <w:t>&gt;.</w:t>
+      </w:r>
+      <w:r>
+        <w:rPr>
+          <w:sz w:val="22"/>
+          <w:szCs w:val="22"/>
+        </w:rPr>
+        <w:t xml:space="preserve"> </w:t>
+      </w:r>
+      <w:r>
+        <w:rPr>
+          <w:sz w:val="22"/>
+          <w:szCs w:val="22"/>
+        </w:rPr>
+        <w:t xml:space="preserve">The </w:t>
+      </w:r>
+      <w:proofErr w:type="spellStart"/>
+      <w:r>
+        <w:rPr>
+          <w:sz w:val="22"/>
+          <w:szCs w:val="22"/>
+        </w:rPr>
+        <w:t>featureset</w:t>
+      </w:r>
+      <w:proofErr w:type="spellEnd"/>
+      <w:r>
+        <w:rPr>
+          <w:sz w:val="22"/>
+          <w:szCs w:val="22"/>
+        </w:rPr>
+        <w:t xml:space="preserve"> is split into a </w:t>
+      </w:r>
+      <w:proofErr w:type="spellStart"/>
+      <w:r>
+        <w:rPr>
+          <w:sz w:val="22"/>
+          <w:szCs w:val="22"/>
+        </w:rPr>
+        <w:t>testset</w:t>
+      </w:r>
+      <w:proofErr w:type="spellEnd"/>
+      <w:r>
+        <w:rPr>
+          <w:sz w:val="22"/>
+          <w:szCs w:val="22"/>
+        </w:rPr>
+        <w:t xml:space="preserve"> and </w:t>
+      </w:r>
+      <w:proofErr w:type="spellStart"/>
+      <w:r>
+        <w:rPr>
+          <w:sz w:val="22"/>
+          <w:szCs w:val="22"/>
+        </w:rPr>
+        <w:t>validationset</w:t>
+      </w:r>
+      <w:proofErr w:type="spellEnd"/>
+      <w:r>
+        <w:rPr>
+          <w:sz w:val="22"/>
+          <w:szCs w:val="22"/>
+        </w:rPr>
+        <w:t xml:space="preserve"> with a ratio of </w:t>
+      </w:r>
+      <w:r>
+        <w:rPr>
+          <w:sz w:val="22"/>
+          <w:szCs w:val="22"/>
+          <w:highlight w:val="magenta"/>
+        </w:rPr>
+        <w:t>8:2</w:t>
+      </w:r>
+      <w:proofErr w:type="gramStart"/>
+      <w:r>
+        <w:rPr>
+          <w:sz w:val="22"/>
+          <w:szCs w:val="22"/>
+          <w:highlight w:val="magenta"/>
+        </w:rPr>
+        <w:t>.</w:t>
+      </w:r>
+      <w:r>
+        <w:rPr>
+          <w:sz w:val="22"/>
+          <w:szCs w:val="22"/>
+        </w:rPr>
+        <w:t xml:space="preserve"> </w:t>
+      </w:r>
+      <w:r>
+        <w:rPr>
+          <w:sz w:val="22"/>
+          <w:szCs w:val="22"/>
+        </w:rPr>
+        <w:t xml:space="preserve"> C</w:t>
+      </w:r>
+      <w:r>
+        <w:rPr>
+          <w:sz w:val="22"/>
+          <w:szCs w:val="22"/>
+          <w:highlight w:val="cyan"/>
+        </w:rPr>
+        <w:t>orrelation</w:t>
+      </w:r>
+      <w:proofErr w:type="gramEnd"/>
+      <w:r>
+        <w:rPr>
+          <w:sz w:val="22"/>
+          <w:szCs w:val="22"/>
+          <w:highlight w:val="cyan"/>
+        </w:rPr>
+        <w:t xml:space="preserve"> is applied, and LASSO is used to do something extra.</w:t>
+      </w:r>
+    </w:p>
+    <w:p>
+      <w:pPr>
+        <w:rPr>
+          <w:sz w:val="22"/>
+          <w:szCs w:val="22"/>
+        </w:rPr>
+      </w:pPr>
+      <w:proofErr w:type="gramStart"/>
+      <w:r>
+        <w:rPr>
+          <w:sz w:val="22"/>
+          <w:szCs w:val="22"/>
+        </w:rPr>
+        <w:t>Models</w:t>
+      </w:r>
+      <w:proofErr w:type="gramEnd"/>
+      <w:r>
+        <w:rPr>
+          <w:sz w:val="22"/>
+          <w:szCs w:val="22"/>
+        </w:rPr>
+        <w:t xml:space="preserve"> </w:t>
+      </w:r>
+      <w:r>
+        <w:rPr>
+          <w:sz w:val="22"/>
+          <w:szCs w:val="22"/>
+        </w:rPr>
+        <w:t>used are SVM, Random Forest and Logistic Regression</w:t>
+      </w:r>
+      <w:r>
+        <w:rPr>
+          <w:sz w:val="22"/>
+          <w:szCs w:val="22"/>
+          <w:highlight w:val="yellow"/>
+        </w:rPr>
+        <w:t>.</w:t>
+      </w:r>
+      <w:r>
+        <w:rPr>
+          <w:sz w:val="22"/>
+          <w:szCs w:val="22"/>
+          <w:highlight w:val="yellow"/>
+        </w:rPr>
+        <w:t xml:space="preserve"> &lt;further substantiate the why&gt;.</w:t>
+      </w:r>
+    </w:p>
+    <w:p>
+      <w:pPr>
+        <w:rPr>
+          <w:sz w:val="22"/>
+          <w:szCs w:val="22"/>
+        </w:rPr>
+      </w:pPr>
+    </w:p>
+    <w:p>
+      <w:pPr>
+        <w:rPr>
+          <w:sz w:val="22"/>
+          <w:szCs w:val="22"/>
+        </w:rPr>
+      </w:pPr>
+      <w:r>
+        <w:rPr>
+          <w:sz w:val="22"/>
+          <w:szCs w:val="22"/>
+        </w:rPr>
+        <w:t>Lastly, analysis is applied.</w:t>
+      </w:r>
+    </w:p>
+    <w:p>
+      <w:pPr>
         <w:rPr>
           <w:b/>
           <w:bCs/>
           <w:sz w:val="22"/>
           <w:szCs w:val="22"/>
         </w:rPr>
-        <w:t>odel</w:t>
-      </w:r>
-    </w:p>
-    <w:p>
-      <w:pPr>
-        <w:rPr>
-          <w:sz w:val="22"/>
-          <w:szCs w:val="22"/>
-          <w:lang w:val="en-NL"/>
-        </w:rPr>
-      </w:pPr>
-      <w:r>
-        <w:rPr>
-          <w:sz w:val="22"/>
-          <w:szCs w:val="22"/>
-        </w:rPr>
-        <w:t xml:space="preserve">Making use of available literature, </w:t>
-      </w:r>
-      <w:r>
-        <w:rPr>
-          <w:sz w:val="22"/>
-          <w:szCs w:val="22"/>
-        </w:rPr>
-        <w:t xml:space="preserve">the approach used </w:t>
-      </w:r>
-      <w:r>
-        <w:rPr>
-          <w:sz w:val="22"/>
-          <w:szCs w:val="22"/>
-        </w:rPr>
-        <w:t xml:space="preserve">in this study </w:t>
-      </w:r>
-      <w:r>
-        <w:rPr>
-          <w:sz w:val="22"/>
-          <w:szCs w:val="22"/>
-        </w:rPr>
-        <w:t xml:space="preserve">follows the </w:t>
-      </w:r>
-      <w:r>
-        <w:rPr>
-          <w:sz w:val="22"/>
-          <w:szCs w:val="22"/>
-          <w:lang w:val="en-NL"/>
-        </w:rPr>
-        <w:t>Fair, Accountable and Transparent</w:t>
-      </w:r>
-      <w:r>
-        <w:rPr>
-          <w:sz w:val="22"/>
-          <w:szCs w:val="22"/>
-          <w:lang w:val="en-NL"/>
-        </w:rPr>
-        <w:t xml:space="preserve"> [</w:t>
-      </w:r>
-      <w:r>
-        <w:rPr>
-          <w:sz w:val="22"/>
-          <w:szCs w:val="22"/>
-        </w:rPr>
-        <w:t>FAT</w:t>
-      </w:r>
-      <w:r>
-        <w:rPr>
-          <w:sz w:val="22"/>
-          <w:szCs w:val="22"/>
-        </w:rPr>
-        <w:t>]</w:t>
-      </w:r>
-      <w:r>
-        <w:rPr>
-          <w:sz w:val="22"/>
-          <w:szCs w:val="22"/>
-        </w:rPr>
-        <w:t xml:space="preserve"> Flow</w:t>
-      </w:r>
-      <w:r>
-        <w:rPr>
-          <w:sz w:val="22"/>
-          <w:szCs w:val="22"/>
-        </w:rPr>
-        <w:t xml:space="preserve"> framework</w:t>
-      </w:r>
-      <w:r>
-        <w:rPr>
-          <w:sz w:val="22"/>
-          <w:szCs w:val="22"/>
-        </w:rPr>
-        <w:t xml:space="preserve"> </w:t>
-      </w:r>
-      <w:r>
-        <w:rPr>
-          <w:sz w:val="22"/>
-          <w:szCs w:val="22"/>
-        </w:rPr>
-        <w:fldChar w:fldCharType="begin"/>
-      </w:r>
-      <w:r>
-        <w:rPr>
-          <w:sz w:val="22"/>
-          <w:szCs w:val="22"/>
-        </w:rPr>
-        <w:instrText xml:space="preserve"> ADDIN EN.CITE &lt;EndNote&gt;&lt;Cite&gt;&lt;Author&gt;Martens&lt;/Author&gt;&lt;Year&gt;2022&lt;/Year&gt;&lt;RecNum&gt;5&lt;/RecNum&gt;&lt;DisplayText&gt;[38]&lt;/DisplayText&gt;&lt;record&gt;&lt;rec-number&gt;5&lt;/rec-number&gt;&lt;foreign-keys&gt;&lt;key app="EN" db-id="2s2eadsays95sheeax9pw2ahprdzwad2wax9" timestamp="1743945405" guid="f291a54b-f4b7-4b48-8ca8-69c267fd4489"&gt;5&lt;/key&gt;&lt;/foreign-keys&gt;&lt;ref-type name="Electronic Book"&gt;44&lt;/ref-type&gt;&lt;contributors&gt;&lt;authors&gt;&lt;author&gt;Martens, David&lt;/author&gt;&lt;/authors&gt;&lt;/contributors&gt;&lt;titles&gt;&lt;title&gt;Data Science Ethics: Concepts, Techniques, and Cautionary Tales&lt;/title&gt;&lt;/titles&gt;&lt;dates&gt;&lt;year&gt;2022&lt;/year&gt;&lt;/dates&gt;&lt;publisher&gt;Oxford University Press&lt;/publisher&gt;&lt;isbn&gt;9780192847263&lt;/isbn&gt;&lt;urls&gt;&lt;related-urls&gt;&lt;url&gt;https://doi.org/10.1093/oso/9780192847263.001.0001&lt;/url&gt;&lt;/related-urls&gt;&lt;/urls&gt;&lt;electronic-resource-num&gt;10.1093/oso/9780192847263.001.0001&lt;/electronic-resource-num&gt;&lt;access-date&gt;4/6/2025&lt;/access-date&gt;&lt;/record&gt;&lt;/Cite&gt;&lt;/EndNote&gt;</w:instrText>
-      </w:r>
-      <w:r>
-        <w:rPr>
-          <w:sz w:val="22"/>
-          <w:szCs w:val="22"/>
-        </w:rPr>
-        <w:fldChar w:fldCharType="separate"/>
-      </w:r>
-      <w:r>
-        <w:rPr>
-          <w:noProof/>
-          <w:sz w:val="22"/>
-          <w:szCs w:val="22"/>
-        </w:rPr>
-        <w:t>[38]</w:t>
-      </w:r>
-      <w:r>
-        <w:rPr>
-          <w:sz w:val="22"/>
-          <w:szCs w:val="22"/>
-        </w:rPr>
-        <w:fldChar w:fldCharType="end"/>
-      </w:r>
-      <w:r>
-        <w:rPr>
-          <w:sz w:val="22"/>
-          <w:szCs w:val="22"/>
-        </w:rPr>
-        <w:t xml:space="preserve"> </w:t>
-      </w:r>
-      <w:r>
-        <w:rPr>
-          <w:sz w:val="22"/>
-          <w:szCs w:val="22"/>
-        </w:rPr>
-        <w:t>and</w:t>
-      </w:r>
-      <w:r>
-        <w:rPr>
-          <w:sz w:val="22"/>
-          <w:szCs w:val="22"/>
-        </w:rPr>
-        <w:t xml:space="preserve"> </w:t>
-      </w:r>
-      <w:r>
-        <w:rPr>
-          <w:sz w:val="22"/>
-          <w:szCs w:val="22"/>
-        </w:rPr>
-        <w:t>inspiration from Hassan et al.</w:t>
-      </w:r>
-      <w:r>
-        <w:rPr>
-          <w:sz w:val="22"/>
-          <w:szCs w:val="22"/>
-        </w:rPr>
-        <w:t xml:space="preserve"> </w:t>
-      </w:r>
-      <w:r>
-        <w:rPr>
-          <w:sz w:val="22"/>
-          <w:szCs w:val="22"/>
-        </w:rPr>
-        <w:fldChar w:fldCharType="begin"/>
-      </w:r>
-      <w:r>
-        <w:rPr>
-          <w:sz w:val="22"/>
-          <w:szCs w:val="22"/>
-        </w:rPr>
-        <w:instrText xml:space="preserve"> ADDIN EN.CITE &lt;EndNote&gt;&lt;Cite&gt;&lt;Author&gt;Hassan&lt;/Author&gt;&lt;Year&gt;2025&lt;/Year&gt;&lt;RecNum&gt;264&lt;/RecNum&gt;&lt;DisplayText&gt;[39]&lt;/DisplayText&gt;&lt;record&gt;&lt;rec-number&gt;264&lt;/rec-number&gt;&lt;foreign-keys&gt;&lt;key app="EN" db-id="2s2eadsays95sheeax9pw2ahprdzwad2wax9" timestamp="1747843936" guid="91579389-3dae-4906-90ec-d7bc851d9426"&gt;264&lt;/key&gt;&lt;/foreign-keys&gt;&lt;ref-type name="Journal Article"&gt;17&lt;/ref-type&gt;&lt;contributors&gt;&lt;authors&gt;&lt;author&gt;Hassan, Asmaa M.&lt;/author&gt;&lt;author&gt;Naeem, Safaa M.&lt;/author&gt;&lt;author&gt;Eldosoky, Mohamed A. A.&lt;/author&gt;&lt;author&gt;Mabrouk, Mai S.&lt;/author&gt;&lt;/authors&gt;&lt;/contributors&gt;&lt;titles&gt;&lt;title&gt;Multi-omics-based Machine Learning for the Subtype Classification of Breast Cancer&lt;/title&gt;&lt;secondary-title&gt;Arabian Journal for Science and Engineering&lt;/secondary-title&gt;&lt;/titles&gt;&lt;periodical&gt;&lt;full-title&gt;Arabian Journal for Science and Engineering&lt;/full-title&gt;&lt;/periodical&gt;&lt;pages&gt;1339-1352&lt;/pages&gt;&lt;volume&gt;50&lt;/volume&gt;&lt;number&gt;2&lt;/number&gt;&lt;dates&gt;&lt;year&gt;2025&lt;/year&gt;&lt;pub-dates&gt;&lt;date&gt;2025/01/01&lt;/date&gt;&lt;/pub-dates&gt;&lt;/dates&gt;&lt;isbn&gt;2191-4281&lt;/isbn&gt;&lt;urls&gt;&lt;related-urls&gt;&lt;url&gt;https://doi.org/10.1007/s13369-024-09341-7&lt;/url&gt;&lt;/related-urls&gt;&lt;/urls&gt;&lt;electronic-resource-num&gt;10.1007/s13369-024-09341-7&lt;/electronic-resource-num&gt;&lt;/record&gt;&lt;/Cite&gt;&lt;/EndNote&gt;</w:instrText>
-      </w:r>
-      <w:r>
-        <w:rPr>
-          <w:sz w:val="22"/>
-          <w:szCs w:val="22"/>
-        </w:rPr>
-        <w:fldChar w:fldCharType="separate"/>
-      </w:r>
-      <w:r>
-        <w:rPr>
-          <w:noProof/>
-          <w:sz w:val="22"/>
-          <w:szCs w:val="22"/>
-        </w:rPr>
-        <w:t>[39]</w:t>
-      </w:r>
-      <w:r>
-        <w:rPr>
-          <w:sz w:val="22"/>
-          <w:szCs w:val="22"/>
-        </w:rPr>
-        <w:fldChar w:fldCharType="end"/>
-      </w:r>
-      <w:r>
-        <w:rPr>
-          <w:sz w:val="22"/>
-          <w:szCs w:val="22"/>
-        </w:rPr>
-        <w:t xml:space="preserve">. A visual representation is </w:t>
-      </w:r>
-      <w:r>
-        <w:rPr>
-          <w:sz w:val="22"/>
-          <w:szCs w:val="22"/>
-        </w:rPr>
-        <w:t>shown</w:t>
-      </w:r>
-      <w:r>
-        <w:rPr>
-          <w:sz w:val="22"/>
-          <w:szCs w:val="22"/>
-        </w:rPr>
-        <w:t xml:space="preserve"> </w:t>
-      </w:r>
-      <w:r>
-        <w:rPr>
-          <w:sz w:val="22"/>
-          <w:szCs w:val="22"/>
-        </w:rPr>
-        <w:t>in Fig 1</w:t>
-      </w:r>
-      <w:r>
-        <w:rPr>
-          <w:sz w:val="22"/>
-          <w:szCs w:val="22"/>
-        </w:rPr>
-        <w:t>.</w:t>
-      </w:r>
-    </w:p>
-    <w:p>
-      <w:pPr>
-        <w:rPr>
-          <w:sz w:val="22"/>
-          <w:szCs w:val="22"/>
-        </w:rPr>
-      </w:pPr>
-      <w:r>
-        <w:rPr>
-          <w:sz w:val="22"/>
-          <w:szCs w:val="22"/>
-        </w:rPr>
-        <w:t xml:space="preserve">The elementary event that will be used </w:t>
-      </w:r>
-      <w:r>
-        <w:rPr>
-          <w:sz w:val="22"/>
-          <w:szCs w:val="22"/>
-        </w:rPr>
-        <w:t xml:space="preserve">as a classifier is TNBC status. The two possible values are True </w:t>
-      </w:r>
-      <w:r>
-        <w:rPr>
-          <w:sz w:val="22"/>
-          <w:szCs w:val="22"/>
-        </w:rPr>
-        <w:t>(TNBC) and False (</w:t>
-      </w:r>
-      <w:proofErr w:type="spellStart"/>
-      <w:r>
-        <w:rPr>
-          <w:sz w:val="22"/>
-          <w:szCs w:val="22"/>
-        </w:rPr>
-        <w:t>n</w:t>
-      </w:r>
-      <w:r>
-        <w:rPr>
-          <w:sz w:val="22"/>
-          <w:szCs w:val="22"/>
-        </w:rPr>
-        <w:t>TNBC</w:t>
-      </w:r>
-      <w:proofErr w:type="spellEnd"/>
-      <w:r>
-        <w:rPr>
-          <w:sz w:val="22"/>
-          <w:szCs w:val="22"/>
-        </w:rPr>
-        <w:t xml:space="preserve">), which allow </w:t>
-      </w:r>
-      <w:r>
-        <w:rPr>
-          <w:sz w:val="22"/>
-          <w:szCs w:val="22"/>
-        </w:rPr>
-        <w:t>two complementary and disjoint equivalence classes</w:t>
-      </w:r>
-      <w:r>
-        <w:rPr>
-          <w:sz w:val="22"/>
-          <w:szCs w:val="22"/>
-        </w:rPr>
-        <w:t xml:space="preserve"> </w:t>
-      </w:r>
-      <w:r>
-        <w:rPr>
-          <w:sz w:val="22"/>
-          <w:szCs w:val="22"/>
-        </w:rPr>
-        <w:fldChar w:fldCharType="begin"/>
-      </w:r>
-      <w:r>
-        <w:rPr>
-          <w:sz w:val="22"/>
-          <w:szCs w:val="22"/>
-        </w:rPr>
-        <w:instrText xml:space="preserve"> ADDIN EN.CITE &lt;EndNote&gt;&lt;Cite&gt;&lt;Author&gt;Cuadrado-Gallego&lt;/Author&gt;&lt;Year&gt;2023&lt;/Year&gt;&lt;RecNum&gt;268&lt;/RecNum&gt;&lt;DisplayText&gt;[40]&lt;/DisplayText&gt;&lt;record&gt;&lt;rec-number&gt;268&lt;/rec-number&gt;&lt;foreign-keys&gt;&lt;key app="EN" db-id="2s2eadsays95sheeax9pw2ahprdzwad2wax9" timestamp="1747939730" guid="6a37ac31-d22a-477a-8fcb-82473c38d251"&gt;268&lt;/key&gt;&lt;/foreign-keys&gt;&lt;ref-type name="Book Section"&gt;5&lt;/ref-type&gt;&lt;contributors&gt;&lt;authors&gt;&lt;author&gt;Cuadrado-Gallego, Juan J.&lt;/author&gt;&lt;author&gt;Demchenko, Yuri&lt;/author&gt;&lt;/authors&gt;&lt;/contributors&gt;&lt;titles&gt;&lt;title&gt;Supervised Classification&lt;/title&gt;&lt;secondary-title&gt;Data Analytics: A Theoretical and Practical View from the EDISON Project&lt;/secondary-title&gt;&lt;/titles&gt;&lt;pages&gt;335-404&lt;/pages&gt;&lt;dates&gt;&lt;year&gt;2023&lt;/year&gt;&lt;/dates&gt;&lt;pub-location&gt;Cham&lt;/pub-location&gt;&lt;publisher&gt;Springer International Publishing&lt;/publisher&gt;&lt;isbn&gt;978-3-031-39129-3&lt;/isbn&gt;&lt;label&gt;Cuadrado-Gallego2023&lt;/label&gt;&lt;urls&gt;&lt;related-urls&gt;&lt;url&gt;https://doi.org/10.1007/978-3-031-39129-3_6&lt;/url&gt;&lt;/related-urls&gt;&lt;/urls&gt;&lt;electronic-resource-num&gt;10.1007/978-3-031-39129-3_6&lt;/electronic-resource-num&gt;&lt;/record&gt;&lt;/Cite&gt;&lt;/EndNote&gt;</w:instrText>
-      </w:r>
-      <w:r>
-        <w:rPr>
-          <w:sz w:val="22"/>
-          <w:szCs w:val="22"/>
-        </w:rPr>
-        <w:fldChar w:fldCharType="separate"/>
-      </w:r>
-      <w:r>
-        <w:rPr>
-          <w:noProof/>
-          <w:sz w:val="22"/>
-          <w:szCs w:val="22"/>
-        </w:rPr>
-        <w:t>[40]</w:t>
-      </w:r>
-      <w:r>
-        <w:rPr>
-          <w:sz w:val="22"/>
-          <w:szCs w:val="22"/>
-        </w:rPr>
-        <w:fldChar w:fldCharType="end"/>
-      </w:r>
-      <w:r>
-        <w:rPr>
-          <w:sz w:val="22"/>
-          <w:szCs w:val="22"/>
-        </w:rPr>
-        <w:t>.</w:t>
-      </w:r>
-    </w:p>
-    <w:p>
-      <w:pPr>
-        <w:rPr>
-          <w:sz w:val="22"/>
-          <w:szCs w:val="22"/>
-        </w:rPr>
-      </w:pPr>
-      <w:r>
-        <w:rPr>
-          <w:sz w:val="22"/>
-          <w:szCs w:val="22"/>
-        </w:rPr>
-        <w:t xml:space="preserve">Technology used is Python </w:t>
-      </w:r>
-      <w:r>
-        <w:rPr>
-          <w:sz w:val="22"/>
-          <w:szCs w:val="22"/>
-        </w:rPr>
-        <w:t xml:space="preserve">3.12.7, </w:t>
-      </w:r>
-      <w:proofErr w:type="spellStart"/>
-      <w:r>
-        <w:rPr>
-          <w:sz w:val="22"/>
-          <w:szCs w:val="22"/>
-        </w:rPr>
-        <w:t>Jupyter</w:t>
-      </w:r>
-      <w:proofErr w:type="spellEnd"/>
-      <w:r>
-        <w:rPr>
-          <w:sz w:val="22"/>
-          <w:szCs w:val="22"/>
-        </w:rPr>
-        <w:t xml:space="preserve"> Notebook </w:t>
-      </w:r>
-      <w:r>
-        <w:rPr>
-          <w:sz w:val="22"/>
-          <w:szCs w:val="22"/>
-        </w:rPr>
-        <w:t xml:space="preserve">7.2.2, both are </w:t>
-      </w:r>
-      <w:r>
-        <w:rPr>
-          <w:sz w:val="22"/>
-          <w:szCs w:val="22"/>
-        </w:rPr>
-        <w:t xml:space="preserve">packaged by Anaconda version 2.6.6. </w:t>
-      </w:r>
-    </w:p>
-    <w:p>
-      <w:pPr>
-        <w:rPr>
-          <w:sz w:val="22"/>
-          <w:szCs w:val="22"/>
-        </w:rPr>
-      </w:pPr>
-      <w:r>
-        <w:rPr>
-          <w:sz w:val="22"/>
-          <w:szCs w:val="22"/>
-        </w:rPr>
-        <w:t xml:space="preserve">Clinical data is filtered for TNBC </w:t>
-      </w:r>
-      <w:r>
-        <w:rPr>
-          <w:sz w:val="22"/>
-          <w:szCs w:val="22"/>
-        </w:rPr>
-        <w:t>status and</w:t>
-      </w:r>
-      <w:r>
-        <w:rPr>
-          <w:sz w:val="22"/>
-          <w:szCs w:val="22"/>
-        </w:rPr>
-        <w:t xml:space="preserve"> used to </w:t>
-      </w:r>
-      <w:r>
-        <w:rPr>
-          <w:sz w:val="22"/>
-          <w:szCs w:val="22"/>
-        </w:rPr>
-        <w:t xml:space="preserve">get the RNA sequence data. </w:t>
-      </w:r>
-      <w:r>
-        <w:rPr>
-          <w:sz w:val="22"/>
-          <w:szCs w:val="22"/>
-        </w:rPr>
-        <w:t>Missing data and imbalance is addressed.</w:t>
-      </w:r>
-      <w:r>
-        <w:rPr>
-          <w:sz w:val="22"/>
-          <w:szCs w:val="22"/>
-        </w:rPr>
-        <w:t xml:space="preserve"> </w:t>
-      </w:r>
-      <w:r>
-        <w:rPr>
-          <w:sz w:val="22"/>
-          <w:szCs w:val="22"/>
-          <w:highlight w:val="cyan"/>
-        </w:rPr>
-        <w:t>Data is normalized</w:t>
-      </w:r>
-      <w:r>
-        <w:rPr>
-          <w:sz w:val="22"/>
-          <w:szCs w:val="22"/>
-          <w:highlight w:val="cyan"/>
-        </w:rPr>
-        <w:t xml:space="preserve"> using &lt;</w:t>
-      </w:r>
-      <w:proofErr w:type="spellStart"/>
-      <w:r>
-        <w:rPr>
-          <w:sz w:val="22"/>
-          <w:szCs w:val="22"/>
-          <w:highlight w:val="cyan"/>
-        </w:rPr>
-        <w:t>xyz</w:t>
-      </w:r>
-      <w:proofErr w:type="spellEnd"/>
-      <w:r>
-        <w:rPr>
-          <w:sz w:val="22"/>
-          <w:szCs w:val="22"/>
-          <w:highlight w:val="cyan"/>
-        </w:rPr>
-        <w:t>&gt;.</w:t>
-      </w:r>
-      <w:r>
-        <w:rPr>
-          <w:sz w:val="22"/>
-          <w:szCs w:val="22"/>
-        </w:rPr>
-        <w:t xml:space="preserve"> </w:t>
-      </w:r>
-      <w:r>
-        <w:rPr>
-          <w:sz w:val="22"/>
-          <w:szCs w:val="22"/>
-        </w:rPr>
-        <w:t xml:space="preserve">The </w:t>
-      </w:r>
-      <w:proofErr w:type="spellStart"/>
-      <w:r>
-        <w:rPr>
-          <w:sz w:val="22"/>
-          <w:szCs w:val="22"/>
-        </w:rPr>
-        <w:t>featureset</w:t>
-      </w:r>
-      <w:proofErr w:type="spellEnd"/>
-      <w:r>
-        <w:rPr>
-          <w:sz w:val="22"/>
-          <w:szCs w:val="22"/>
-        </w:rPr>
-        <w:t xml:space="preserve"> is split into a </w:t>
-      </w:r>
-      <w:proofErr w:type="spellStart"/>
-      <w:r>
-        <w:rPr>
-          <w:sz w:val="22"/>
-          <w:szCs w:val="22"/>
-        </w:rPr>
-        <w:t>testset</w:t>
-      </w:r>
-      <w:proofErr w:type="spellEnd"/>
-      <w:r>
-        <w:rPr>
-          <w:sz w:val="22"/>
-          <w:szCs w:val="22"/>
-        </w:rPr>
-        <w:t xml:space="preserve"> and </w:t>
-      </w:r>
-      <w:proofErr w:type="spellStart"/>
-      <w:r>
-        <w:rPr>
-          <w:sz w:val="22"/>
-          <w:szCs w:val="22"/>
-        </w:rPr>
-        <w:t>validationset</w:t>
-      </w:r>
-      <w:proofErr w:type="spellEnd"/>
-      <w:r>
-        <w:rPr>
-          <w:sz w:val="22"/>
-          <w:szCs w:val="22"/>
-        </w:rPr>
-        <w:t xml:space="preserve"> with a ratio of </w:t>
-      </w:r>
-      <w:r>
-        <w:rPr>
-          <w:sz w:val="22"/>
-          <w:szCs w:val="22"/>
-          <w:highlight w:val="magenta"/>
-        </w:rPr>
-        <w:t>8:2.</w:t>
-      </w:r>
-      <w:r>
-        <w:rPr>
-          <w:sz w:val="22"/>
-          <w:szCs w:val="22"/>
-        </w:rPr>
-        <w:t xml:space="preserve"> </w:t>
-      </w:r>
-      <w:r>
-        <w:rPr>
-          <w:sz w:val="22"/>
-          <w:szCs w:val="22"/>
-        </w:rPr>
-        <w:t xml:space="preserve"> C</w:t>
-      </w:r>
-      <w:r>
-        <w:rPr>
-          <w:sz w:val="22"/>
-          <w:szCs w:val="22"/>
-          <w:highlight w:val="cyan"/>
-        </w:rPr>
-        <w:t>orrelation is applied, and LASSO is used to do something extra.</w:t>
-      </w:r>
-    </w:p>
-    <w:p>
-      <w:pPr>
-        <w:rPr>
-          <w:sz w:val="22"/>
-          <w:szCs w:val="22"/>
-        </w:rPr>
-      </w:pPr>
-      <w:r>
-        <w:rPr>
-          <w:sz w:val="22"/>
-          <w:szCs w:val="22"/>
-        </w:rPr>
-        <w:t xml:space="preserve">Models </w:t>
-      </w:r>
-      <w:r>
-        <w:rPr>
-          <w:sz w:val="22"/>
-          <w:szCs w:val="22"/>
-        </w:rPr>
-        <w:t>used are SVM, Random Forest and Logistic Regression</w:t>
-      </w:r>
-      <w:r>
-        <w:rPr>
-          <w:sz w:val="22"/>
-          <w:szCs w:val="22"/>
-          <w:highlight w:val="yellow"/>
-        </w:rPr>
-        <w:t>.</w:t>
-      </w:r>
-      <w:r>
-        <w:rPr>
-          <w:sz w:val="22"/>
-          <w:szCs w:val="22"/>
-          <w:highlight w:val="yellow"/>
-        </w:rPr>
-        <w:t xml:space="preserve"> &lt;further substantiate the why&gt;.</w:t>
-      </w:r>
-    </w:p>
-    <w:p>
-      <w:pPr>
-        <w:rPr>
-          <w:sz w:val="22"/>
-          <w:szCs w:val="22"/>
-        </w:rPr>
-      </w:pPr>
-    </w:p>
-    <w:p>
-      <w:pPr>
-        <w:rPr>
-          <w:sz w:val="22"/>
-          <w:szCs w:val="22"/>
-        </w:rPr>
-      </w:pPr>
-      <w:r>
-        <w:rPr>
-          <w:sz w:val="22"/>
-          <w:szCs w:val="22"/>
-        </w:rPr>
-        <w:t>Lastly, analysis is applied.</w:t>
-      </w:r>
+      </w:pPr>
     </w:p>
     <w:p>
       <w:pPr>
@@ -5055,16 +5098,15 @@
           <w:szCs w:val="22"/>
         </w:rPr>
       </w:pPr>
-    </w:p>
-    <w:p>
-      <w:pPr>
+      <w:r>
         <w:rPr>
           <w:b/>
           <w:bCs/>
           <w:sz w:val="22"/>
           <w:szCs w:val="22"/>
         </w:rPr>
-      </w:pPr>
+        <w:t xml:space="preserve">3.2 </w:t>
+      </w:r>
       <w:r>
         <w:rPr>
           <w:b/>
@@ -5072,304 +5114,306 @@
           <w:sz w:val="22"/>
           <w:szCs w:val="22"/>
         </w:rPr>
-        <w:t xml:space="preserve">3.2 </w:t>
-      </w:r>
-      <w:r>
+        <w:t>Data collection</w:t>
+      </w:r>
+    </w:p>
+    <w:p>
+      <w:pPr>
+        <w:rPr>
+          <w:sz w:val="22"/>
+          <w:szCs w:val="22"/>
+        </w:rPr>
+      </w:pPr>
+      <w:r>
+        <w:rPr>
+          <w:sz w:val="22"/>
+          <w:szCs w:val="22"/>
+        </w:rPr>
+        <w:t xml:space="preserve">This study uses the </w:t>
+      </w:r>
+      <w:r>
+        <w:rPr>
+          <w:sz w:val="22"/>
+          <w:szCs w:val="22"/>
+        </w:rPr>
+        <w:t>TCGA-BRCA</w:t>
+      </w:r>
+      <w:r>
+        <w:rPr>
+          <w:sz w:val="22"/>
+          <w:szCs w:val="22"/>
+        </w:rPr>
+        <w:t xml:space="preserve"> on the GDC portal</w:t>
+      </w:r>
+      <w:r>
+        <w:rPr>
+          <w:sz w:val="22"/>
+          <w:szCs w:val="22"/>
+        </w:rPr>
+        <w:t xml:space="preserve"> </w:t>
+      </w:r>
+      <w:r>
+        <w:rPr>
+          <w:sz w:val="22"/>
+          <w:szCs w:val="22"/>
+        </w:rPr>
+        <w:t>(</w:t>
+      </w:r>
+      <w:r>
+        <w:rPr>
+          <w:sz w:val="22"/>
+          <w:szCs w:val="22"/>
+        </w:rPr>
+        <w:t>https://portal.gdc.cancer.gov/projects/TCGA-BRCA</w:t>
+      </w:r>
+      <w:r>
+        <w:rPr>
+          <w:sz w:val="22"/>
+          <w:szCs w:val="22"/>
+        </w:rPr>
+        <w:t>)</w:t>
+      </w:r>
+      <w:r>
+        <w:rPr>
+          <w:sz w:val="22"/>
+          <w:szCs w:val="22"/>
+        </w:rPr>
+        <w:t xml:space="preserve">. </w:t>
+      </w:r>
+      <w:r>
+        <w:rPr>
+          <w:sz w:val="22"/>
+          <w:szCs w:val="22"/>
+        </w:rPr>
+        <w:t>The number of cases [n] is 109</w:t>
+      </w:r>
+      <w:r>
+        <w:rPr>
+          <w:sz w:val="22"/>
+          <w:szCs w:val="22"/>
+        </w:rPr>
+        <w:t>7</w:t>
+      </w:r>
+      <w:r>
+        <w:rPr>
+          <w:sz w:val="22"/>
+          <w:szCs w:val="22"/>
+        </w:rPr>
+        <w:t>.</w:t>
+      </w:r>
+      <w:r>
+        <w:rPr>
+          <w:sz w:val="22"/>
+          <w:szCs w:val="22"/>
+        </w:rPr>
+        <w:t xml:space="preserve"> </w:t>
+      </w:r>
+      <w:r>
+        <w:rPr>
+          <w:sz w:val="22"/>
+          <w:szCs w:val="22"/>
+        </w:rPr>
+        <w:t>Determining which cases have TNBC is based on the clinical data</w:t>
+      </w:r>
+      <w:r>
+        <w:rPr>
+          <w:sz w:val="22"/>
+          <w:szCs w:val="22"/>
+        </w:rPr>
+        <w:t>.</w:t>
+      </w:r>
+      <w:r>
+        <w:rPr>
+          <w:sz w:val="22"/>
+          <w:szCs w:val="22"/>
+        </w:rPr>
+        <w:t xml:space="preserve"> Dimensions </w:t>
+      </w:r>
+      <w:r>
+        <w:rPr>
+          <w:sz w:val="22"/>
+          <w:szCs w:val="22"/>
+        </w:rPr>
+        <w:t>used in the clinical data</w:t>
+      </w:r>
+      <w:r>
+        <w:rPr>
+          <w:sz w:val="22"/>
+          <w:szCs w:val="22"/>
+        </w:rPr>
+        <w:t xml:space="preserve"> to determine TNBC status</w:t>
+      </w:r>
+      <w:r>
+        <w:rPr>
+          <w:sz w:val="22"/>
+          <w:szCs w:val="22"/>
+        </w:rPr>
+        <w:t xml:space="preserve"> </w:t>
+      </w:r>
+      <w:proofErr w:type="gramStart"/>
+      <w:r>
+        <w:rPr>
+          <w:sz w:val="22"/>
+          <w:szCs w:val="22"/>
+        </w:rPr>
+        <w:t xml:space="preserve">is </w:t>
+      </w:r>
+      <w:r>
+        <w:rPr>
+          <w:sz w:val="22"/>
+          <w:szCs w:val="22"/>
+        </w:rPr>
+        <w:t>‘</w:t>
+      </w:r>
+      <w:proofErr w:type="spellStart"/>
+      <w:proofErr w:type="gramEnd"/>
+      <w:r>
+        <w:rPr>
+          <w:sz w:val="22"/>
+          <w:szCs w:val="22"/>
+        </w:rPr>
+        <w:t>er_status_by_ihc</w:t>
+      </w:r>
+      <w:proofErr w:type="spellEnd"/>
+      <w:r>
+        <w:rPr>
+          <w:sz w:val="22"/>
+          <w:szCs w:val="22"/>
+        </w:rPr>
+        <w:t>', '</w:t>
+      </w:r>
+      <w:proofErr w:type="spellStart"/>
+      <w:r>
+        <w:rPr>
+          <w:sz w:val="22"/>
+          <w:szCs w:val="22"/>
+        </w:rPr>
+        <w:t>pr_status_by_ihc</w:t>
+      </w:r>
+      <w:proofErr w:type="spellEnd"/>
+      <w:r>
+        <w:rPr>
+          <w:sz w:val="22"/>
+          <w:szCs w:val="22"/>
+        </w:rPr>
+        <w:t>'</w:t>
+      </w:r>
+      <w:r>
+        <w:rPr>
+          <w:sz w:val="22"/>
+          <w:szCs w:val="22"/>
+        </w:rPr>
+        <w:t xml:space="preserve"> and</w:t>
+      </w:r>
+      <w:r>
+        <w:rPr>
+          <w:sz w:val="22"/>
+          <w:szCs w:val="22"/>
+        </w:rPr>
+        <w:t xml:space="preserve"> 'her2_status_by_ihc</w:t>
+      </w:r>
+      <w:r>
+        <w:rPr>
+          <w:sz w:val="22"/>
+          <w:szCs w:val="22"/>
+        </w:rPr>
+        <w:t>’</w:t>
+      </w:r>
+      <w:r>
+        <w:rPr>
+          <w:sz w:val="22"/>
+          <w:szCs w:val="22"/>
+        </w:rPr>
+        <w:t>.</w:t>
+      </w:r>
+      <w:r>
+        <w:rPr>
+          <w:sz w:val="22"/>
+          <w:szCs w:val="22"/>
+        </w:rPr>
+        <w:t xml:space="preserve"> </w:t>
+      </w:r>
+      <w:r>
+        <w:rPr>
+          <w:sz w:val="22"/>
+          <w:szCs w:val="22"/>
+        </w:rPr>
+        <w:t>Cases missing data in any of the three dimensions are dropped. There remained 863</w:t>
+      </w:r>
+      <w:r>
+        <w:rPr>
+          <w:sz w:val="22"/>
+          <w:szCs w:val="22"/>
+        </w:rPr>
+        <w:t xml:space="preserve"> cases </w:t>
+      </w:r>
+      <w:r>
+        <w:rPr>
+          <w:sz w:val="22"/>
+          <w:szCs w:val="22"/>
+        </w:rPr>
+        <w:t>with TNBC</w:t>
+      </w:r>
+      <w:r>
+        <w:rPr>
+          <w:sz w:val="22"/>
+          <w:szCs w:val="22"/>
+        </w:rPr>
+        <w:t xml:space="preserve"> and</w:t>
+      </w:r>
+      <w:r>
+        <w:rPr>
+          <w:sz w:val="22"/>
+          <w:szCs w:val="22"/>
+        </w:rPr>
+        <w:t xml:space="preserve"> </w:t>
+      </w:r>
+      <w:r>
+        <w:rPr>
+          <w:sz w:val="22"/>
+          <w:szCs w:val="22"/>
+        </w:rPr>
+        <w:t xml:space="preserve">116 </w:t>
+      </w:r>
+      <w:r>
+        <w:rPr>
+          <w:sz w:val="22"/>
+          <w:szCs w:val="22"/>
+        </w:rPr>
+        <w:t xml:space="preserve">cases with </w:t>
+      </w:r>
+      <w:proofErr w:type="spellStart"/>
+      <w:r>
+        <w:rPr>
+          <w:sz w:val="22"/>
+          <w:szCs w:val="22"/>
+        </w:rPr>
+        <w:t>nTNBC</w:t>
+      </w:r>
+      <w:proofErr w:type="spellEnd"/>
+      <w:r>
+        <w:rPr>
+          <w:sz w:val="22"/>
+          <w:szCs w:val="22"/>
+        </w:rPr>
+        <w:t>.</w:t>
+      </w:r>
+      <w:r>
+        <w:rPr>
+          <w:sz w:val="22"/>
+          <w:szCs w:val="22"/>
+        </w:rPr>
+        <w:t xml:space="preserve"> </w:t>
+      </w:r>
+    </w:p>
+    <w:p>
+      <w:pPr>
         <w:rPr>
           <w:b/>
           <w:bCs/>
           <w:sz w:val="22"/>
           <w:szCs w:val="22"/>
         </w:rPr>
-        <w:t>Data collection</w:t>
-      </w:r>
-    </w:p>
-    <w:p>
-      <w:pPr>
-        <w:rPr>
-          <w:sz w:val="22"/>
-          <w:szCs w:val="22"/>
-        </w:rPr>
-      </w:pPr>
-      <w:r>
-        <w:rPr>
-          <w:sz w:val="22"/>
-          <w:szCs w:val="22"/>
-        </w:rPr>
-        <w:t xml:space="preserve">This study uses the </w:t>
-      </w:r>
-      <w:r>
-        <w:rPr>
-          <w:sz w:val="22"/>
-          <w:szCs w:val="22"/>
-        </w:rPr>
-        <w:t>TCGA-BRCA</w:t>
-      </w:r>
-      <w:r>
-        <w:rPr>
-          <w:sz w:val="22"/>
-          <w:szCs w:val="22"/>
-        </w:rPr>
-        <w:t xml:space="preserve"> on the GDC portal</w:t>
-      </w:r>
-      <w:r>
-        <w:rPr>
-          <w:sz w:val="22"/>
-          <w:szCs w:val="22"/>
-        </w:rPr>
-        <w:t xml:space="preserve"> </w:t>
-      </w:r>
-      <w:r>
-        <w:rPr>
-          <w:sz w:val="22"/>
-          <w:szCs w:val="22"/>
-        </w:rPr>
-        <w:t>(</w:t>
-      </w:r>
-      <w:r>
-        <w:rPr>
-          <w:sz w:val="22"/>
-          <w:szCs w:val="22"/>
-        </w:rPr>
-        <w:t>https://portal.gdc.cancer.gov/projects/TCGA-BRCA</w:t>
-      </w:r>
-      <w:r>
-        <w:rPr>
-          <w:sz w:val="22"/>
-          <w:szCs w:val="22"/>
-        </w:rPr>
-        <w:t>)</w:t>
-      </w:r>
-      <w:r>
-        <w:rPr>
-          <w:sz w:val="22"/>
-          <w:szCs w:val="22"/>
-        </w:rPr>
-        <w:t xml:space="preserve">. </w:t>
-      </w:r>
-      <w:r>
-        <w:rPr>
-          <w:sz w:val="22"/>
-          <w:szCs w:val="22"/>
-        </w:rPr>
-        <w:t>The number of cases [n] is 109</w:t>
-      </w:r>
-      <w:r>
-        <w:rPr>
-          <w:sz w:val="22"/>
-          <w:szCs w:val="22"/>
-        </w:rPr>
-        <w:t>7</w:t>
-      </w:r>
-      <w:r>
-        <w:rPr>
-          <w:sz w:val="22"/>
-          <w:szCs w:val="22"/>
-        </w:rPr>
-        <w:t>.</w:t>
-      </w:r>
-      <w:r>
-        <w:rPr>
-          <w:sz w:val="22"/>
-          <w:szCs w:val="22"/>
-        </w:rPr>
-        <w:t xml:space="preserve"> </w:t>
-      </w:r>
-      <w:r>
-        <w:rPr>
-          <w:sz w:val="22"/>
-          <w:szCs w:val="22"/>
-        </w:rPr>
-        <w:t>Determining which cases have TNBC is based on the clinical data</w:t>
-      </w:r>
-      <w:r>
-        <w:rPr>
-          <w:sz w:val="22"/>
-          <w:szCs w:val="22"/>
-        </w:rPr>
-        <w:t>.</w:t>
-      </w:r>
-      <w:r>
-        <w:rPr>
-          <w:sz w:val="22"/>
-          <w:szCs w:val="22"/>
-        </w:rPr>
-        <w:t xml:space="preserve"> Dimensions </w:t>
-      </w:r>
-      <w:r>
-        <w:rPr>
-          <w:sz w:val="22"/>
-          <w:szCs w:val="22"/>
-        </w:rPr>
-        <w:t>used in the clinical data</w:t>
-      </w:r>
-      <w:r>
-        <w:rPr>
-          <w:sz w:val="22"/>
-          <w:szCs w:val="22"/>
-        </w:rPr>
-        <w:t xml:space="preserve"> to determine TNBC status</w:t>
-      </w:r>
-      <w:r>
-        <w:rPr>
-          <w:sz w:val="22"/>
-          <w:szCs w:val="22"/>
-        </w:rPr>
-        <w:t xml:space="preserve"> is </w:t>
-      </w:r>
-      <w:r>
-        <w:rPr>
-          <w:sz w:val="22"/>
-          <w:szCs w:val="22"/>
-        </w:rPr>
-        <w:t>‘</w:t>
-      </w:r>
-      <w:proofErr w:type="spellStart"/>
-      <w:r>
-        <w:rPr>
-          <w:sz w:val="22"/>
-          <w:szCs w:val="22"/>
-        </w:rPr>
-        <w:t>er_status_by_ihc</w:t>
-      </w:r>
-      <w:proofErr w:type="spellEnd"/>
-      <w:r>
-        <w:rPr>
-          <w:sz w:val="22"/>
-          <w:szCs w:val="22"/>
-        </w:rPr>
-        <w:t>', '</w:t>
-      </w:r>
-      <w:proofErr w:type="spellStart"/>
-      <w:r>
-        <w:rPr>
-          <w:sz w:val="22"/>
-          <w:szCs w:val="22"/>
-        </w:rPr>
-        <w:t>pr_status_by_ihc</w:t>
-      </w:r>
-      <w:proofErr w:type="spellEnd"/>
-      <w:r>
-        <w:rPr>
-          <w:sz w:val="22"/>
-          <w:szCs w:val="22"/>
-        </w:rPr>
-        <w:t>'</w:t>
-      </w:r>
-      <w:r>
-        <w:rPr>
-          <w:sz w:val="22"/>
-          <w:szCs w:val="22"/>
-        </w:rPr>
-        <w:t xml:space="preserve"> and</w:t>
-      </w:r>
-      <w:r>
-        <w:rPr>
-          <w:sz w:val="22"/>
-          <w:szCs w:val="22"/>
-        </w:rPr>
-        <w:t xml:space="preserve"> 'her2_status_by_ihc</w:t>
-      </w:r>
-      <w:r>
-        <w:rPr>
-          <w:sz w:val="22"/>
-          <w:szCs w:val="22"/>
-        </w:rPr>
-        <w:t>’</w:t>
-      </w:r>
-      <w:r>
-        <w:rPr>
-          <w:sz w:val="22"/>
-          <w:szCs w:val="22"/>
-        </w:rPr>
-        <w:t>.</w:t>
-      </w:r>
-      <w:r>
-        <w:rPr>
-          <w:sz w:val="22"/>
-          <w:szCs w:val="22"/>
-        </w:rPr>
-        <w:t xml:space="preserve"> </w:t>
-      </w:r>
-      <w:r>
-        <w:rPr>
-          <w:sz w:val="22"/>
-          <w:szCs w:val="22"/>
-        </w:rPr>
-        <w:t>Cases missing data in any of the three dimensions are dropped. There remained 863</w:t>
-      </w:r>
-      <w:r>
-        <w:rPr>
-          <w:sz w:val="22"/>
-          <w:szCs w:val="22"/>
-        </w:rPr>
-        <w:t xml:space="preserve"> cases </w:t>
-      </w:r>
-      <w:r>
-        <w:rPr>
-          <w:sz w:val="22"/>
-          <w:szCs w:val="22"/>
-        </w:rPr>
-        <w:t>with TNBC</w:t>
-      </w:r>
-      <w:r>
-        <w:rPr>
-          <w:sz w:val="22"/>
-          <w:szCs w:val="22"/>
-        </w:rPr>
-        <w:t xml:space="preserve"> and</w:t>
-      </w:r>
-      <w:r>
-        <w:rPr>
-          <w:sz w:val="22"/>
-          <w:szCs w:val="22"/>
-        </w:rPr>
-        <w:t xml:space="preserve"> </w:t>
-      </w:r>
-      <w:r>
-        <w:rPr>
-          <w:sz w:val="22"/>
-          <w:szCs w:val="22"/>
-        </w:rPr>
-        <w:t xml:space="preserve">116 </w:t>
-      </w:r>
-      <w:r>
-        <w:rPr>
-          <w:sz w:val="22"/>
-          <w:szCs w:val="22"/>
-        </w:rPr>
-        <w:t xml:space="preserve">cases with </w:t>
-      </w:r>
-      <w:proofErr w:type="spellStart"/>
-      <w:r>
-        <w:rPr>
-          <w:sz w:val="22"/>
-          <w:szCs w:val="22"/>
-        </w:rPr>
-        <w:t>nTNBC</w:t>
-      </w:r>
-      <w:proofErr w:type="spellEnd"/>
-      <w:r>
-        <w:rPr>
-          <w:sz w:val="22"/>
-          <w:szCs w:val="22"/>
-        </w:rPr>
-        <w:t>.</w:t>
-      </w:r>
-      <w:r>
-        <w:rPr>
-          <w:sz w:val="22"/>
-          <w:szCs w:val="22"/>
-        </w:rPr>
-        <w:t xml:space="preserve"> </w:t>
-      </w:r>
-    </w:p>
-    <w:p>
-      <w:pPr>
-        <w:rPr>
-          <w:sz w:val="22"/>
-          <w:szCs w:val="22"/>
-        </w:rPr>
       </w:pPr>
     </w:p>
     <w:p>
@@ -5381,16 +5425,16 @@
           <w:szCs w:val="22"/>
         </w:rPr>
       </w:pPr>
-    </w:p>
-    <w:p>
-      <w:pPr>
+      <w:r>
         <w:rPr>
           <w:b/>
           <w:bCs/>
           <w:sz w:val="22"/>
           <w:szCs w:val="22"/>
         </w:rPr>
-      </w:pPr>
+        <w:t xml:space="preserve">3.3 Data </w:t>
+      </w:r>
+      <w:proofErr w:type="spellStart"/>
       <w:r>
         <w:rPr>
           <w:b/>
@@ -5398,25 +5442,6 @@
           <w:sz w:val="22"/>
           <w:szCs w:val="22"/>
         </w:rPr>
-        <w:br w:type="column"/>
-      </w:r>
-      <w:r>
-        <w:rPr>
-          <w:b/>
-          <w:bCs/>
-          <w:sz w:val="22"/>
-          <w:szCs w:val="22"/>
-        </w:rPr>
-        <w:t xml:space="preserve">3.3 Data </w:t>
-      </w:r>
-      <w:proofErr w:type="spellStart"/>
-      <w:r>
-        <w:rPr>
-          <w:b/>
-          <w:bCs/>
-          <w:sz w:val="22"/>
-          <w:szCs w:val="22"/>
-        </w:rPr>
         <w:t>PreProcessing</w:t>
       </w:r>
       <w:proofErr w:type="spellEnd"/>
@@ -5483,10 +5508,7 @@
         <w:t xml:space="preserve">Synthetic Minority Oversampling Technique </w:t>
       </w:r>
       <w:r>
-        <w:t>(SMOTE)</w:t>
-      </w:r>
-      <w:r>
-        <w:t xml:space="preserve"> </w:t>
+        <w:t xml:space="preserve">(SMOTE) </w:t>
       </w:r>
       <w:r>
         <w:fldChar w:fldCharType="begin">
@@ -5611,13 +5633,7 @@
         <w:t>address imbalance in the dataset</w:t>
       </w:r>
       <w:r>
-        <w:t xml:space="preserve">. </w:t>
-      </w:r>
-      <w:r>
-        <w:t>The SMOTE algorithm creates a better balance by synthesizing new samples from the minority class.</w:t>
-      </w:r>
-      <w:r>
-        <w:t xml:space="preserve"> </w:t>
+        <w:t xml:space="preserve">. The SMOTE algorithm creates a better balance by synthesizing new samples from the minority class. </w:t>
       </w:r>
       <w:r>
         <w:t xml:space="preserve">To harmonize the data, </w:t>
@@ -5644,6 +5660,11 @@
     <w:p/>
     <w:p>
       <w:pPr>
+        <w:keepNext w:val="0"/>
+        <w:keepLines w:val="0"/>
+        <w:spacing w:after="160" w:line="259" w:lineRule="auto"/>
+        <w:jc w:val="left"/>
+        <w:outlineLvl w:val="9"/>
         <w:rPr>
           <w:b/>
           <w:bCs/>
@@ -5658,6 +5679,26 @@
           <w:sz w:val="22"/>
           <w:szCs w:val="22"/>
         </w:rPr>
+        <w:br w:type="page"/>
+      </w:r>
+    </w:p>
+    <w:p>
+      <w:pPr>
+        <w:rPr>
+          <w:b/>
+          <w:bCs/>
+          <w:sz w:val="22"/>
+          <w:szCs w:val="22"/>
+        </w:rPr>
+      </w:pPr>
+      <w:r>
+        <w:rPr>
+          <w:b/>
+          <w:bCs/>
+          <w:sz w:val="22"/>
+          <w:szCs w:val="22"/>
+        </w:rPr>
+        <w:lastRenderedPageBreak/>
         <w:t>3.4 Feature Selection</w:t>
       </w:r>
     </w:p>
@@ -6292,32 +6333,6 @@
           <w:sz w:val="22"/>
           <w:szCs w:val="22"/>
         </w:rPr>
-        <w:sectPr>
-          <w:type w:val="continuous"/>
-          <w:pgSz w:w="11906" w:h="16838"/>
-          <w:pgMar w:top="1440" w:right="1440" w:bottom="1440" w:left="1440" w:header="708" w:footer="708" w:gutter="0"/>
-          <w:cols w:num="2" w:space="708"/>
-          <w:docGrid w:linePitch="360"/>
-        </w:sectPr>
-      </w:pPr>
-      <w:r>
-        <w:rPr>
-          <w:b/>
-          <w:bCs/>
-          <w:sz w:val="22"/>
-          <w:szCs w:val="22"/>
-        </w:rPr>
-        <w:br w:type="column"/>
-      </w:r>
-    </w:p>
-    <w:p>
-      <w:pPr>
-        <w:rPr>
-          <w:b/>
-          <w:bCs/>
-          <w:sz w:val="22"/>
-          <w:szCs w:val="22"/>
-        </w:rPr>
       </w:pPr>
       <w:r>
         <w:rPr>
@@ -6460,102 +6475,95 @@
     <w:p>
       <w:pPr>
         <w:rPr>
+          <w:sz w:val="22"/>
+          <w:szCs w:val="22"/>
+        </w:rPr>
+      </w:pPr>
+      <w:r>
+        <w:rPr>
+          <w:sz w:val="22"/>
+          <w:szCs w:val="22"/>
+        </w:rPr>
+        <w:t xml:space="preserve">Some general info on the </w:t>
+      </w:r>
+      <w:proofErr w:type="spellStart"/>
+      <w:r>
+        <w:rPr>
+          <w:sz w:val="22"/>
+          <w:szCs w:val="22"/>
+        </w:rPr>
+        <w:t>FeatureSets</w:t>
+      </w:r>
+      <w:proofErr w:type="spellEnd"/>
+      <w:r>
+        <w:rPr>
+          <w:sz w:val="22"/>
+          <w:szCs w:val="22"/>
+        </w:rPr>
+        <w:t xml:space="preserve"> on 18</w:t>
+      </w:r>
+      <w:r>
+        <w:rPr>
+          <w:sz w:val="22"/>
+          <w:szCs w:val="22"/>
+          <w:vertAlign w:val="superscript"/>
+        </w:rPr>
+        <w:t>th</w:t>
+      </w:r>
+      <w:r>
+        <w:rPr>
+          <w:sz w:val="22"/>
+          <w:szCs w:val="22"/>
+        </w:rPr>
+        <w:t xml:space="preserve"> May:</w:t>
+      </w:r>
+    </w:p>
+    <w:p>
+      <w:pPr>
+        <w:rPr>
+          <w:sz w:val="22"/>
+          <w:szCs w:val="22"/>
+        </w:rPr>
+      </w:pPr>
+      <w:r>
+        <w:rPr>
+          <w:sz w:val="22"/>
+          <w:szCs w:val="22"/>
+        </w:rPr>
+        <w:t>.</w:t>
+      </w:r>
+    </w:p>
+    <w:p>
+      <w:pPr>
+        <w:rPr>
+          <w:sz w:val="22"/>
+          <w:szCs w:val="22"/>
+        </w:rPr>
+      </w:pPr>
+      <w:r>
+        <w:rPr>
           <w:b/>
           <w:bCs/>
           <w:sz w:val="22"/>
           <w:szCs w:val="22"/>
         </w:rPr>
-        <w:sectPr>
-          <w:type w:val="continuous"/>
-          <w:pgSz w:w="11906" w:h="16838"/>
-          <w:pgMar w:top="1440" w:right="1440" w:bottom="1440" w:left="1440" w:header="708" w:footer="708" w:gutter="0"/>
-          <w:cols w:space="708"/>
-          <w:docGrid w:linePitch="360"/>
-        </w:sectPr>
-      </w:pPr>
-    </w:p>
-    <w:p>
-      <w:pPr>
-        <w:rPr>
-          <w:sz w:val="22"/>
-          <w:szCs w:val="22"/>
-        </w:rPr>
-      </w:pPr>
-      <w:r>
-        <w:rPr>
-          <w:sz w:val="22"/>
-          <w:szCs w:val="22"/>
-        </w:rPr>
-        <w:t xml:space="preserve">Some general info on the </w:t>
-      </w:r>
-      <w:proofErr w:type="spellStart"/>
-      <w:r>
-        <w:rPr>
-          <w:sz w:val="22"/>
-          <w:szCs w:val="22"/>
-        </w:rPr>
-        <w:t>FeatureSets</w:t>
-      </w:r>
-      <w:proofErr w:type="spellEnd"/>
-      <w:r>
-        <w:rPr>
-          <w:sz w:val="22"/>
-          <w:szCs w:val="22"/>
-        </w:rPr>
-        <w:t xml:space="preserve"> on 18</w:t>
-      </w:r>
-      <w:r>
-        <w:rPr>
-          <w:sz w:val="22"/>
-          <w:szCs w:val="22"/>
-          <w:vertAlign w:val="superscript"/>
-        </w:rPr>
-        <w:t>th</w:t>
-      </w:r>
-      <w:r>
-        <w:rPr>
-          <w:sz w:val="22"/>
-          <w:szCs w:val="22"/>
-        </w:rPr>
-        <w:t xml:space="preserve"> May:</w:t>
-      </w:r>
-    </w:p>
-    <w:p>
-      <w:pPr>
-        <w:rPr>
-          <w:sz w:val="22"/>
-          <w:szCs w:val="22"/>
-        </w:rPr>
-      </w:pPr>
-      <w:r>
-        <w:rPr>
-          <w:sz w:val="22"/>
-          <w:szCs w:val="22"/>
-        </w:rPr>
-        <w:t>.</w:t>
-      </w:r>
-    </w:p>
-    <w:p>
-      <w:pPr>
-        <w:rPr>
-          <w:sz w:val="22"/>
-          <w:szCs w:val="22"/>
-        </w:rPr>
-      </w:pPr>
-      <w:r>
+        <w:t>3.5 Data Integration</w:t>
+      </w:r>
+    </w:p>
+    <w:p>
+      <w:r>
+        <w:t>Todo GEO data</w:t>
+      </w:r>
+    </w:p>
+    <w:p>
+      <w:pPr>
         <w:rPr>
           <w:b/>
           <w:bCs/>
           <w:sz w:val="22"/>
           <w:szCs w:val="22"/>
         </w:rPr>
-        <w:t>3.5 Data Integration</w:t>
-      </w:r>
-    </w:p>
-    <w:p>
-      <w:r>
-        <w:t>Todo GEO data</w:t>
-      </w:r>
+      </w:pPr>
     </w:p>
     <w:p>
       <w:pPr>
@@ -6566,87 +6574,87 @@
           <w:szCs w:val="22"/>
         </w:rPr>
       </w:pPr>
-    </w:p>
-    <w:p>
-      <w:pPr>
+      <w:r>
         <w:rPr>
           <w:b/>
           <w:bCs/>
           <w:sz w:val="22"/>
           <w:szCs w:val="22"/>
         </w:rPr>
-      </w:pPr>
-      <w:r>
+        <w:t>3.6 Classification and Prediction Modelling</w:t>
+      </w:r>
+    </w:p>
+    <w:p>
+      <w:r>
+        <w:t>Three models are used for classification.</w:t>
+      </w:r>
+      <w:r>
+        <w:t xml:space="preserve"> Linear regression, random forest, and SVM</w:t>
+      </w:r>
+      <w:r>
+        <w:t xml:space="preserve"> </w:t>
+      </w:r>
+      <w:r>
+        <w:fldChar w:fldCharType="begin"/>
+      </w:r>
+      <w:r>
+        <w:instrText xml:space="preserve"> ADDIN EN.CITE &lt;EndNote&gt;&lt;Cite&gt;&lt;Author&gt;Qamar&lt;/Author&gt;&lt;Year&gt;2023&lt;/Year&gt;&lt;RecNum&gt;274&lt;/RecNum&gt;&lt;DisplayText&gt;[49]&lt;/DisplayText&gt;&lt;record&gt;&lt;rec-number&gt;274&lt;/rec-number&gt;&lt;foreign-keys&gt;&lt;key app="EN" db-id="2s2eadsays95sheeax9pw2ahprdzwad2wax9" timestamp="1748766018" guid="b254d411-3b69-4f11-be07-b5f1790a4e9a"&gt;274&lt;/key&gt;&lt;/foreign-keys&gt;&lt;ref-type name="Book Section"&gt;5&lt;/ref-type&gt;&lt;contributors&gt;&lt;authors&gt;&lt;author&gt;Qamar, Usman&lt;/author&gt;&lt;author&gt;Raza, Muhammad Summair&lt;/author&gt;&lt;/authors&gt;&lt;secondary-authors&gt;&lt;author&gt;Qamar, Usman&lt;/author&gt;&lt;author&gt;Raza, Muhammad Summair&lt;/author&gt;&lt;/secondary-authors&gt;&lt;/contributors&gt;&lt;titles&gt;&lt;title&gt;Classification&lt;/title&gt;&lt;secondary-title&gt;Data Science Concepts and Techniques with Applications&lt;/secondary-title&gt;&lt;/titles&gt;&lt;pages&gt;127-166&lt;/pages&gt;&lt;dates&gt;&lt;year&gt;2023&lt;/year&gt;&lt;pub-dates&gt;&lt;date&gt;2023//&lt;/date&gt;&lt;/pub-dates&gt;&lt;/dates&gt;&lt;pub-location&gt;Cham&lt;/pub-location&gt;&lt;publisher&gt;Springer International Publishing&lt;/publisher&gt;&lt;isbn&gt;978-3-031-17442-1&lt;/isbn&gt;&lt;urls&gt;&lt;related-urls&gt;&lt;url&gt;https://doi.org/10.1007/978-3-031-17442-1_5&lt;/url&gt;&lt;/related-urls&gt;&lt;/urls&gt;&lt;electronic-resource-num&gt;10.1007/978-3-031-17442-1_5&lt;/electronic-resource-num&gt;&lt;/record&gt;&lt;/Cite&gt;&lt;/EndNote&gt;</w:instrText>
+      </w:r>
+      <w:r>
+        <w:fldChar w:fldCharType="separate"/>
+      </w:r>
+      <w:r>
+        <w:rPr>
+          <w:noProof/>
+        </w:rPr>
+        <w:t>[49]</w:t>
+      </w:r>
+      <w:r>
+        <w:fldChar w:fldCharType="end"/>
+      </w:r>
+      <w:r>
+        <w:t>.</w:t>
+      </w:r>
+      <w:r>
+        <w:t xml:space="preserve"> </w:t>
+      </w:r>
+    </w:p>
+    <w:p/>
+    <w:p>
+      <w:pPr>
         <w:rPr>
           <w:b/>
           <w:bCs/>
           <w:sz w:val="22"/>
           <w:szCs w:val="22"/>
         </w:rPr>
-        <w:t>3.6 Classification and Prediction Modelling</w:t>
-      </w:r>
-    </w:p>
-    <w:p>
-      <w:r>
-        <w:t>Three models are used for classification.</w:t>
-      </w:r>
-      <w:r>
-        <w:t xml:space="preserve"> Linear regression, random forest, and SVM</w:t>
-      </w:r>
-      <w:r>
-        <w:t xml:space="preserve"> </w:t>
-      </w:r>
-      <w:r>
-        <w:fldChar w:fldCharType="begin"/>
-      </w:r>
-      <w:r>
-        <w:instrText xml:space="preserve"> ADDIN EN.CITE &lt;EndNote&gt;&lt;Cite&gt;&lt;Author&gt;Qamar&lt;/Author&gt;&lt;Year&gt;2023&lt;/Year&gt;&lt;RecNum&gt;274&lt;/RecNum&gt;&lt;DisplayText&gt;[49]&lt;/DisplayText&gt;&lt;record&gt;&lt;rec-number&gt;274&lt;/rec-number&gt;&lt;foreign-keys&gt;&lt;key app="EN" db-id="2s2eadsays95sheeax9pw2ahprdzwad2wax9" timestamp="1748766018" guid="b254d411-3b69-4f11-be07-b5f1790a4e9a"&gt;274&lt;/key&gt;&lt;/foreign-keys&gt;&lt;ref-type name="Book Section"&gt;5&lt;/ref-type&gt;&lt;contributors&gt;&lt;authors&gt;&lt;author&gt;Qamar, Usman&lt;/author&gt;&lt;author&gt;Raza, Muhammad Summair&lt;/author&gt;&lt;/authors&gt;&lt;secondary-authors&gt;&lt;author&gt;Qamar, Usman&lt;/author&gt;&lt;author&gt;Raza, Muhammad Summair&lt;/author&gt;&lt;/secondary-authors&gt;&lt;/contributors&gt;&lt;titles&gt;&lt;title&gt;Classification&lt;/title&gt;&lt;secondary-title&gt;Data Science Concepts and Techniques with Applications&lt;/secondary-title&gt;&lt;/titles&gt;&lt;pages&gt;127-166&lt;/pages&gt;&lt;dates&gt;&lt;year&gt;2023&lt;/year&gt;&lt;pub-dates&gt;&lt;date&gt;2023//&lt;/date&gt;&lt;/pub-dates&gt;&lt;/dates&gt;&lt;pub-location&gt;Cham&lt;/pub-location&gt;&lt;publisher&gt;Springer International Publishing&lt;/publisher&gt;&lt;isbn&gt;978-3-031-17442-1&lt;/isbn&gt;&lt;urls&gt;&lt;related-urls&gt;&lt;url&gt;https://doi.org/10.1007/978-3-031-17442-1_5&lt;/url&gt;&lt;/related-urls&gt;&lt;/urls&gt;&lt;electronic-resource-num&gt;10.1007/978-3-031-17442-1_5&lt;/electronic-resource-num&gt;&lt;/record&gt;&lt;/Cite&gt;&lt;/EndNote&gt;</w:instrText>
-      </w:r>
-      <w:r>
-        <w:fldChar w:fldCharType="separate"/>
-      </w:r>
-      <w:r>
-        <w:rPr>
-          <w:noProof/>
-        </w:rPr>
-        <w:t>[49]</w:t>
-      </w:r>
-      <w:r>
-        <w:fldChar w:fldCharType="end"/>
-      </w:r>
-      <w:r>
-        <w:t>.</w:t>
-      </w:r>
-      <w:r>
-        <w:t xml:space="preserve"> </w:t>
-      </w:r>
-    </w:p>
-    <w:p/>
-    <w:p>
-      <w:pPr>
+      </w:pPr>
+      <w:r>
         <w:rPr>
           <w:b/>
           <w:bCs/>
           <w:sz w:val="22"/>
           <w:szCs w:val="22"/>
         </w:rPr>
-      </w:pPr>
-      <w:r>
+        <w:t>3.7 Implementation</w:t>
+      </w:r>
+    </w:p>
+    <w:p>
+      <w:proofErr w:type="spellStart"/>
+      <w:r>
+        <w:t>Asfdsfsfsdfgs</w:t>
+      </w:r>
+      <w:proofErr w:type="spellEnd"/>
+    </w:p>
+    <w:p>
+      <w:pPr>
         <w:rPr>
           <w:b/>
           <w:bCs/>
           <w:sz w:val="22"/>
           <w:szCs w:val="22"/>
         </w:rPr>
-        <w:t>3.7 Implementation</w:t>
-      </w:r>
-    </w:p>
-    <w:p>
-      <w:proofErr w:type="spellStart"/>
-      <w:r>
-        <w:t>Asfdsfsfsdfgs</w:t>
-      </w:r>
-      <w:proofErr w:type="spellEnd"/>
+      </w:pPr>
     </w:p>
     <w:p>
       <w:pPr>
@@ -6657,28 +6665,19 @@
           <w:szCs w:val="22"/>
         </w:rPr>
       </w:pPr>
-    </w:p>
-    <w:p>
-      <w:pPr>
+      <w:r>
         <w:rPr>
           <w:b/>
           <w:bCs/>
           <w:sz w:val="22"/>
           <w:szCs w:val="22"/>
         </w:rPr>
-      </w:pPr>
-      <w:r>
-        <w:rPr>
-          <w:b/>
-          <w:bCs/>
-          <w:sz w:val="22"/>
-          <w:szCs w:val="22"/>
-        </w:rPr>
         <w:t>3.8 Evaluation</w:t>
       </w:r>
     </w:p>
     <w:p>
       <w:r>
+        <w:lastRenderedPageBreak/>
         <w:t>To generate metrics</w:t>
       </w:r>
       <w:r>
@@ -6777,16 +6776,6 @@
         <w:t>gwattekstNogwattekskstNogwattekstNogwattekskstNogwattekstNogwattekskstNogwattekstNogwattekskstNogwattekstNogwattekskstNogwattekstNogwattekskstNogwattekstNogwattekskstNogwattekstNogwattekskstNogwat</w:t>
       </w:r>
     </w:p>
-    <w:p>
-      <w:r>
-        <w:br w:type="column"/>
-      </w:r>
-    </w:p>
-    <w:p/>
-    <w:p/>
-    <w:p/>
-    <w:p/>
-    <w:p/>
     <w:p>
       <w:pPr>
         <w:keepNext w:val="0"/>
@@ -6795,14 +6784,10 @@
         <w:jc w:val="left"/>
         <w:outlineLvl w:val="9"/>
       </w:pPr>
-      <w:r>
-        <w:br w:type="page"/>
-      </w:r>
     </w:p>
     <w:p>
       <w:proofErr w:type="spellStart"/>
       <w:r>
-        <w:lastRenderedPageBreak/>
         <w:t>tekstNogwattekskstNogwattekstNogwattekskstNo</w:t>
       </w:r>
       <w:proofErr w:type="spellEnd"/>
@@ -6831,6 +6816,7 @@
           <w:sz w:val="22"/>
           <w:szCs w:val="22"/>
         </w:rPr>
+        <w:lastRenderedPageBreak/>
         <w:t>4 Results and Discussion</w:t>
       </w:r>
     </w:p>
@@ -6999,17 +6985,6 @@
     </w:p>
     <w:p/>
     <w:p/>
-    <w:p>
-      <w:pPr>
-        <w:sectPr>
-          <w:type w:val="continuous"/>
-          <w:pgSz w:w="11906" w:h="16838"/>
-          <w:pgMar w:top="1440" w:right="1440" w:bottom="1440" w:left="1440" w:header="708" w:footer="708" w:gutter="0"/>
-          <w:cols w:num="2" w:space="708"/>
-          <w:docGrid w:linePitch="360"/>
-        </w:sectPr>
-      </w:pPr>
-    </w:p>
     <w:p/>
     <w:p/>
     <w:p/>
@@ -9475,6 +9450,7 @@
   <w:style w:type="character" w:default="1" w:styleId="DefaultParagraphFont">
     <w:name w:val="Default Paragraph Font"/>
     <w:uiPriority w:val="1"/>
+    <w:semiHidden/>
     <w:unhideWhenUsed/>
   </w:style>
   <w:style w:type="table" w:default="1" w:styleId="TableNormal">

</xml_diff>

<commit_message>
Report - Updated graphic from presentation
</commit_message>
<xml_diff>
--- a/CapstoneProject_FinalReport.docx
+++ b/CapstoneProject_FinalReport.docx
@@ -65,7 +65,49 @@
         <w:rPr>
           <w:lang w:val="nl-NL"/>
         </w:rPr>
-        <w:t>Ruben Holthuijsen (1064459) • Kevin Hartman (1044032) • Sander van Swieten (1063788) • Vince van Doorn (1061669) • Victor de Sousa Gama (0929470)</w:t>
+        <w:t xml:space="preserve">Ruben </w:t>
+      </w:r>
+      <w:proofErr w:type="spellStart"/>
+      <w:r>
+        <w:rPr>
+          <w:lang w:val="nl-NL"/>
+        </w:rPr>
+        <w:t>Holthuijsen</w:t>
+      </w:r>
+      <w:proofErr w:type="spellEnd"/>
+      <w:r>
+        <w:rPr>
+          <w:lang w:val="nl-NL"/>
+        </w:rPr>
+        <w:t xml:space="preserve"> (1064459) • Kevin Hartman (1044032) • Sander van </w:t>
+      </w:r>
+      <w:proofErr w:type="spellStart"/>
+      <w:r>
+        <w:rPr>
+          <w:lang w:val="nl-NL"/>
+        </w:rPr>
+        <w:t>Swieten</w:t>
+      </w:r>
+      <w:proofErr w:type="spellEnd"/>
+      <w:r>
+        <w:rPr>
+          <w:lang w:val="nl-NL"/>
+        </w:rPr>
+        <w:t xml:space="preserve"> (1063788) • Vince van Doorn (1061669) • Victor de Sousa </w:t>
+      </w:r>
+      <w:proofErr w:type="spellStart"/>
+      <w:r>
+        <w:rPr>
+          <w:lang w:val="nl-NL"/>
+        </w:rPr>
+        <w:t>Gama</w:t>
+      </w:r>
+      <w:proofErr w:type="spellEnd"/>
+      <w:r>
+        <w:rPr>
+          <w:lang w:val="nl-NL"/>
+        </w:rPr>
+        <w:t xml:space="preserve"> (0929470)</w:t>
       </w:r>
     </w:p>
     <w:p>
@@ -104,7 +146,15 @@
         <w:t xml:space="preserve">TNBC is an aggressive type of breast cancer that is difficult to treat and has a poor prognosis. </w:t>
       </w:r>
       <w:r>
-        <w:t xml:space="preserve">It is most commonly diagnosed using immunohistochemistry (IHC), but this method is time-consuming and relies on an expert to interpret the result. The goal is to offer a simpler and more scalable diagnostic tool by building a machine learning model that can classify TNBC status using only RNA sequencing data. </w:t>
+        <w:t xml:space="preserve">It is </w:t>
+      </w:r>
+      <w:proofErr w:type="gramStart"/>
+      <w:r>
+        <w:t>most commonly diagnosed</w:t>
+      </w:r>
+      <w:proofErr w:type="gramEnd"/>
+      <w:r>
+        <w:t xml:space="preserve"> using immunohistochemistry (IHC), but this method is time-consuming and relies on an expert to interpret the result. The goal is to offer a simpler and more scalable diagnostic tool by building a machine learning model that can classify TNBC status using only RNA sequencing data. </w:t>
       </w:r>
       <w:r>
         <w:br/>
@@ -974,7 +1024,35 @@
         <w:rPr>
           <w:lang w:val="en-GB"/>
         </w:rPr>
-        <w:t>a lack of expression of estrogen receptor (ER), progesterone receptor (PR), and human epidermal growth factor receptor 2 (HER2) in tumor cells</w:t>
+        <w:t xml:space="preserve">a lack of expression of </w:t>
+      </w:r>
+      <w:proofErr w:type="spellStart"/>
+      <w:r>
+        <w:rPr>
+          <w:lang w:val="en-GB"/>
+        </w:rPr>
+        <w:t>estrogen</w:t>
+      </w:r>
+      <w:proofErr w:type="spellEnd"/>
+      <w:r>
+        <w:rPr>
+          <w:lang w:val="en-GB"/>
+        </w:rPr>
+        <w:t xml:space="preserve"> receptor (ER), progesterone receptor (PR), and human epidermal growth factor receptor 2 (HER2) in </w:t>
+      </w:r>
+      <w:proofErr w:type="spellStart"/>
+      <w:r>
+        <w:rPr>
+          <w:lang w:val="en-GB"/>
+        </w:rPr>
+        <w:t>tumor</w:t>
+      </w:r>
+      <w:proofErr w:type="spellEnd"/>
+      <w:r>
+        <w:rPr>
+          <w:lang w:val="en-GB"/>
+        </w:rPr>
+        <w:t xml:space="preserve"> cells</w:t>
       </w:r>
       <w:r>
         <w:rPr>
@@ -1427,7 +1505,21 @@
         <w:rPr>
           <w:lang w:val="en-GB"/>
         </w:rPr>
-        <w:t>The tumor microenvironment (TME</w:t>
+        <w:t xml:space="preserve">The </w:t>
+      </w:r>
+      <w:proofErr w:type="spellStart"/>
+      <w:r>
+        <w:rPr>
+          <w:lang w:val="en-GB"/>
+        </w:rPr>
+        <w:t>tumor</w:t>
+      </w:r>
+      <w:proofErr w:type="spellEnd"/>
+      <w:r>
+        <w:rPr>
+          <w:lang w:val="en-GB"/>
+        </w:rPr>
+        <w:t xml:space="preserve"> microenvironment (TME</w:t>
       </w:r>
       <w:r>
         <w:rPr>
@@ -1451,7 +1543,21 @@
         <w:rPr>
           <w:lang w:val="en-GB"/>
         </w:rPr>
-        <w:t xml:space="preserve"> tumor gen</w:t>
+        <w:t xml:space="preserve"> </w:t>
+      </w:r>
+      <w:proofErr w:type="spellStart"/>
+      <w:r>
+        <w:rPr>
+          <w:lang w:val="en-GB"/>
+        </w:rPr>
+        <w:t>tumor</w:t>
+      </w:r>
+      <w:proofErr w:type="spellEnd"/>
+      <w:r>
+        <w:rPr>
+          <w:lang w:val="en-GB"/>
+        </w:rPr>
+        <w:t xml:space="preserve"> gen</w:t>
       </w:r>
       <w:r>
         <w:rPr>
@@ -1469,7 +1575,21 @@
         <w:rPr>
           <w:lang w:val="en-GB"/>
         </w:rPr>
-        <w:t xml:space="preserve"> tumor progression</w:t>
+        <w:t xml:space="preserve"> </w:t>
+      </w:r>
+      <w:proofErr w:type="spellStart"/>
+      <w:r>
+        <w:rPr>
+          <w:lang w:val="en-GB"/>
+        </w:rPr>
+        <w:t>tumor</w:t>
+      </w:r>
+      <w:proofErr w:type="spellEnd"/>
+      <w:r>
+        <w:rPr>
+          <w:lang w:val="en-GB"/>
+        </w:rPr>
+        <w:t xml:space="preserve"> progression</w:t>
       </w:r>
       <w:r>
         <w:rPr>
@@ -2850,7 +2970,15 @@
         <w:t xml:space="preserve">in </w:t>
       </w:r>
       <w:r>
-        <w:t>the approach for literature review is that o</w:t>
+        <w:t xml:space="preserve">the approach </w:t>
+      </w:r>
+      <w:proofErr w:type="gramStart"/>
+      <w:r>
+        <w:t>for</w:t>
+      </w:r>
+      <w:proofErr w:type="gramEnd"/>
+      <w:r>
+        <w:t xml:space="preserve"> literature review is that o</w:t>
       </w:r>
       <w:r>
         <w:t>nly open access literature has been reviewed</w:t>
@@ -3232,7 +3360,15 @@
         <w:t>W</w:t>
       </w:r>
       <w:r>
-        <w:t xml:space="preserve">ithin different subtypes of TNBC </w:t>
+        <w:t xml:space="preserve">ithin different subtypes of </w:t>
+      </w:r>
+      <w:proofErr w:type="gramStart"/>
+      <w:r>
+        <w:t>TNBC</w:t>
+      </w:r>
+      <w:proofErr w:type="gramEnd"/>
+      <w:r>
+        <w:t xml:space="preserve"> </w:t>
       </w:r>
       <w:r>
         <w:t>t</w:t>
@@ -3420,7 +3556,15 @@
         <w:t>PD-L1</w:t>
       </w:r>
       <w:r>
-        <w:t>, gBRCA, ki-67</w:t>
+        <w:t xml:space="preserve">, </w:t>
+      </w:r>
+      <w:proofErr w:type="spellStart"/>
+      <w:r>
+        <w:t>gBRCA</w:t>
+      </w:r>
+      <w:proofErr w:type="spellEnd"/>
+      <w:r>
+        <w:t>, ki-67</w:t>
       </w:r>
       <w:r>
         <w:t>)</w:t>
@@ -3533,8 +3677,13 @@
         <w:t xml:space="preserve"> In addition to the aforementioned classifications, other subtyping has been suggested </w:t>
       </w:r>
       <w:r>
-        <w:t>based on metabolics</w:t>
-      </w:r>
+        <w:t xml:space="preserve">based on </w:t>
+      </w:r>
+      <w:proofErr w:type="spellStart"/>
+      <w:r>
+        <w:t>metabolics</w:t>
+      </w:r>
+      <w:proofErr w:type="spellEnd"/>
       <w:r>
         <w:t xml:space="preserve"> </w:t>
       </w:r>
@@ -3602,7 +3751,15 @@
         <w:t>Multi-Omics Adaptive Integration Method with Graph Learning and Self Attention</w:t>
       </w:r>
       <w:r>
-        <w:t xml:space="preserve"> (MoAGL-SA) </w:t>
+        <w:t xml:space="preserve"> (</w:t>
+      </w:r>
+      <w:proofErr w:type="spellStart"/>
+      <w:r>
+        <w:t>MoAGL</w:t>
+      </w:r>
+      <w:proofErr w:type="spellEnd"/>
+      <w:r>
+        <w:t xml:space="preserve">-SA) </w:t>
       </w:r>
       <w:r>
         <w:fldChar w:fldCharType="begin"/>
@@ -4039,7 +4196,15 @@
         <w:t>e</w:t>
       </w:r>
       <w:r>
-        <w:t>xtracellular vesicles (EVs) derived from plasma</w:t>
+        <w:t xml:space="preserve">xtracellular </w:t>
+      </w:r>
+      <w:proofErr w:type="spellStart"/>
+      <w:r>
+        <w:t>vesicles</w:t>
+      </w:r>
+      <w:proofErr w:type="spellEnd"/>
+      <w:r>
+        <w:t xml:space="preserve"> (EVs) derived from plasma</w:t>
       </w:r>
       <w:r>
         <w:t xml:space="preserve"> </w:t>
@@ -4476,9 +4641,11 @@
             <w:tcW w:w="1975" w:type="dxa"/>
           </w:tcPr>
           <w:p>
+            <w:proofErr w:type="spellStart"/>
             <w:r>
               <w:t>boruta_py</w:t>
             </w:r>
+            <w:proofErr w:type="spellEnd"/>
           </w:p>
         </w:tc>
         <w:tc>
@@ -4520,8 +4687,13 @@
             <w:tcW w:w="1975" w:type="dxa"/>
           </w:tcPr>
           <w:p>
+            <w:proofErr w:type="spellStart"/>
             <w:r>
-              <w:t xml:space="preserve">numpy </w:t>
+              <w:t>numpy</w:t>
+            </w:r>
+            <w:proofErr w:type="spellEnd"/>
+            <w:r>
+              <w:t xml:space="preserve"> </w:t>
             </w:r>
           </w:p>
         </w:tc>
@@ -4745,11 +4917,16 @@
       <w:r>
         <w:t>(TNBC) and False (</w:t>
       </w:r>
+      <w:proofErr w:type="spellStart"/>
       <w:r>
         <w:t>n</w:t>
       </w:r>
       <w:r>
-        <w:t xml:space="preserve">TNBC), which allow </w:t>
+        <w:t>TNBC</w:t>
+      </w:r>
+      <w:proofErr w:type="spellEnd"/>
+      <w:r>
+        <w:t xml:space="preserve">), which allow </w:t>
       </w:r>
       <w:r>
         <w:t>two complementary and disjoint equivalence classes</w:t>
@@ -4790,7 +4967,15 @@
         <w:t>3</w:t>
       </w:r>
       <w:r>
-        <w:t xml:space="preserve">, Jupyter Notebook </w:t>
+        <w:t xml:space="preserve">, </w:t>
+      </w:r>
+      <w:proofErr w:type="spellStart"/>
+      <w:r>
+        <w:t>Jupyter</w:t>
+      </w:r>
+      <w:proofErr w:type="spellEnd"/>
+      <w:r>
+        <w:t xml:space="preserve"> Notebook </w:t>
       </w:r>
       <w:r>
         <w:t xml:space="preserve">7.2.2, both are </w:t>
@@ -4828,7 +5013,15 @@
         <w:t xml:space="preserve">get the RNA sequence data. </w:t>
       </w:r>
       <w:r>
-        <w:t>Missing data and imbalance is addressed.</w:t>
+        <w:t xml:space="preserve">Missing data and imbalance </w:t>
+      </w:r>
+      <w:proofErr w:type="gramStart"/>
+      <w:r>
+        <w:t>is</w:t>
+      </w:r>
+      <w:proofErr w:type="gramEnd"/>
+      <w:r>
+        <w:t xml:space="preserve"> addressed.</w:t>
       </w:r>
       <w:r>
         <w:t xml:space="preserve"> </w:t>
@@ -4843,19 +5036,64 @@
         <w:rPr>
           <w:highlight w:val="cyan"/>
         </w:rPr>
-        <w:t xml:space="preserve"> using &lt;xyz&gt;.</w:t>
+        <w:t xml:space="preserve"> using &lt;</w:t>
+      </w:r>
+      <w:proofErr w:type="spellStart"/>
+      <w:r>
+        <w:rPr>
+          <w:highlight w:val="cyan"/>
+        </w:rPr>
+        <w:t>xyz</w:t>
+      </w:r>
+      <w:proofErr w:type="spellEnd"/>
+      <w:r>
+        <w:rPr>
+          <w:highlight w:val="cyan"/>
+        </w:rPr>
+        <w:t>&gt;.</w:t>
       </w:r>
       <w:r>
         <w:t xml:space="preserve"> </w:t>
       </w:r>
       <w:r>
-        <w:t xml:space="preserve">The featureset is split into a testset and validationset with a ratio of </w:t>
+        <w:t xml:space="preserve">The </w:t>
+      </w:r>
+      <w:proofErr w:type="spellStart"/>
+      <w:r>
+        <w:t>featureset</w:t>
+      </w:r>
+      <w:proofErr w:type="spellEnd"/>
+      <w:r>
+        <w:t xml:space="preserve"> is split into a </w:t>
+      </w:r>
+      <w:proofErr w:type="spellStart"/>
+      <w:r>
+        <w:t>testset</w:t>
+      </w:r>
+      <w:proofErr w:type="spellEnd"/>
+      <w:r>
+        <w:t xml:space="preserve"> and </w:t>
+      </w:r>
+      <w:proofErr w:type="spellStart"/>
+      <w:r>
+        <w:t>validationset</w:t>
+      </w:r>
+      <w:proofErr w:type="spellEnd"/>
+      <w:r>
+        <w:t xml:space="preserve"> with a ratio of </w:t>
       </w:r>
       <w:r>
         <w:rPr>
           <w:highlight w:val="magenta"/>
         </w:rPr>
-        <w:t>8:2.</w:t>
+        <w:t>8:2</w:t>
+      </w:r>
+      <w:proofErr w:type="gramStart"/>
+      <w:r>
+        <w:rPr>
+          <w:highlight w:val="magenta"/>
+        </w:rPr>
+        <w:t>.</w:t>
       </w:r>
       <w:r>
         <w:t xml:space="preserve"> </w:t>
@@ -4867,12 +5105,24 @@
         <w:rPr>
           <w:highlight w:val="cyan"/>
         </w:rPr>
-        <w:t>orrelation is applied, and LASSO is used to do something extra.</w:t>
-      </w:r>
-    </w:p>
-    <w:p>
-      <w:r>
-        <w:t xml:space="preserve">Models </w:t>
+        <w:t>orrelation</w:t>
+      </w:r>
+      <w:proofErr w:type="gramEnd"/>
+      <w:r>
+        <w:rPr>
+          <w:highlight w:val="cyan"/>
+        </w:rPr>
+        <w:t xml:space="preserve"> is applied, and LASSO is used to do something extra.</w:t>
+      </w:r>
+    </w:p>
+    <w:p>
+      <w:proofErr w:type="gramStart"/>
+      <w:r>
+        <w:t>Models</w:t>
+      </w:r>
+      <w:proofErr w:type="gramEnd"/>
+      <w:r>
+        <w:t xml:space="preserve"> </w:t>
       </w:r>
       <w:r>
         <w:t>used are SVM, Random Forest and Logistic Regression</w:t>
@@ -4896,7 +5146,15 @@
         <w:t>Lastly, analysis is applied</w:t>
       </w:r>
       <w:r>
-        <w:t xml:space="preserve"> &lt;uitbreiden&gt;</w:t>
+        <w:t xml:space="preserve"> &lt;</w:t>
+      </w:r>
+      <w:proofErr w:type="spellStart"/>
+      <w:r>
+        <w:t>uitbreiden</w:t>
+      </w:r>
+      <w:proofErr w:type="spellEnd"/>
+      <w:r>
+        <w:t>&gt;</w:t>
       </w:r>
       <w:r>
         <w:t>.</w:t>
@@ -4948,8 +5206,13 @@
         <w:t>)</w:t>
       </w:r>
       <w:r>
-        <w:t xml:space="preserve"> as train- and testset</w:t>
-      </w:r>
+        <w:t xml:space="preserve"> as train- and </w:t>
+      </w:r>
+      <w:proofErr w:type="spellStart"/>
+      <w:r>
+        <w:t>testset</w:t>
+      </w:r>
+      <w:proofErr w:type="spellEnd"/>
       <w:r>
         <w:t xml:space="preserve">. </w:t>
       </w:r>
@@ -4990,10 +5253,31 @@
         <w:t xml:space="preserve"> to determine TNBC status</w:t>
       </w:r>
       <w:r>
-        <w:t xml:space="preserve"> is </w:t>
-      </w:r>
-      <w:r>
-        <w:t>‘er_status_by_ihc', 'pr_status_by_ihc' and 'her2_status_by_ihc’</w:t>
+        <w:t xml:space="preserve"> </w:t>
+      </w:r>
+      <w:proofErr w:type="gramStart"/>
+      <w:r>
+        <w:t xml:space="preserve">is </w:t>
+      </w:r>
+      <w:r>
+        <w:t>‘</w:t>
+      </w:r>
+      <w:proofErr w:type="spellStart"/>
+      <w:proofErr w:type="gramEnd"/>
+      <w:r>
+        <w:t>er_status_by_ihc</w:t>
+      </w:r>
+      <w:proofErr w:type="spellEnd"/>
+      <w:r>
+        <w:t>', '</w:t>
+      </w:r>
+      <w:proofErr w:type="spellStart"/>
+      <w:r>
+        <w:t>pr_status_by_ihc</w:t>
+      </w:r>
+      <w:proofErr w:type="spellEnd"/>
+      <w:r>
+        <w:t>' and 'her2_status_by_ihc’</w:t>
       </w:r>
       <w:r>
         <w:t>.</w:t>
@@ -5020,7 +5304,15 @@
         <w:t xml:space="preserve">116 </w:t>
       </w:r>
       <w:r>
-        <w:t>cases with nTNBC.</w:t>
+        <w:t xml:space="preserve">cases with </w:t>
+      </w:r>
+      <w:proofErr w:type="spellStart"/>
+      <w:r>
+        <w:t>nTNBC</w:t>
+      </w:r>
+      <w:proofErr w:type="spellEnd"/>
+      <w:r>
+        <w:t>.</w:t>
       </w:r>
     </w:p>
     <w:p/>
@@ -5038,8 +5330,13 @@
         <w:t>GSE65216, GSE76250, GSE53752, GSE10893</w:t>
       </w:r>
       <w:r>
-        <w:t>, as validationset</w:t>
-      </w:r>
+        <w:t xml:space="preserve">, as </w:t>
+      </w:r>
+      <w:proofErr w:type="spellStart"/>
+      <w:r>
+        <w:t>validationset</w:t>
+      </w:r>
+      <w:proofErr w:type="spellEnd"/>
       <w:r>
         <w:t xml:space="preserve">. These datasets are also used in </w:t>
       </w:r>
@@ -5068,7 +5365,15 @@
         <w:t>, to uniform the data the same techniques are applied.</w:t>
       </w:r>
       <w:r>
-        <w:t xml:space="preserve"> The genes in these datasets sometimes use synonyms for the names of genes used in TCGA-BRCA. To asses for the names the </w:t>
+        <w:t xml:space="preserve"> The genes in these datasets sometimes use synonyms for the names of genes used in TCGA-BRCA. To </w:t>
+      </w:r>
+      <w:proofErr w:type="gramStart"/>
+      <w:r>
+        <w:t>asses</w:t>
+      </w:r>
+      <w:proofErr w:type="gramEnd"/>
+      <w:r>
+        <w:t xml:space="preserve"> for the names the </w:t>
       </w:r>
       <w:r>
         <w:t>Kyoto Encyclopedia of Genes and Genomes</w:t>
@@ -5132,8 +5437,19 @@
           <w:sz w:val="22"/>
           <w:szCs w:val="22"/>
         </w:rPr>
-        <w:t>3.3 Data PreProcessing</w:t>
-      </w:r>
+        <w:t xml:space="preserve">3.3 Data </w:t>
+      </w:r>
+      <w:proofErr w:type="spellStart"/>
+      <w:r>
+        <w:rPr>
+          <w:b/>
+          <w:bCs/>
+          <w:sz w:val="22"/>
+          <w:szCs w:val="22"/>
+        </w:rPr>
+        <w:t>PreProcessing</w:t>
+      </w:r>
+      <w:proofErr w:type="spellEnd"/>
     </w:p>
     <w:p>
       <w:r>
@@ -5697,16 +6013,16 @@
         <mc:AlternateContent>
           <mc:Choice Requires="wps">
             <w:drawing>
-              <wp:anchor distT="45720" distB="45720" distL="114300" distR="114300" simplePos="0" relativeHeight="251661312" behindDoc="0" locked="0" layoutInCell="1" allowOverlap="1" wp14:anchorId="5A7EAA21" wp14:editId="65B6A971">
+              <wp:anchor distT="45720" distB="45720" distL="114300" distR="114300" simplePos="0" relativeHeight="251661312" behindDoc="0" locked="0" layoutInCell="1" allowOverlap="1" wp14:anchorId="5A7EAA21" wp14:editId="5FE2954E">
                 <wp:simplePos x="0" y="0"/>
                 <wp:positionH relativeFrom="column">
-                  <wp:posOffset>101600</wp:posOffset>
+                  <wp:posOffset>0</wp:posOffset>
                 </wp:positionH>
                 <wp:positionV relativeFrom="paragraph">
-                  <wp:posOffset>3411855</wp:posOffset>
+                  <wp:posOffset>3366770</wp:posOffset>
                 </wp:positionV>
-                <wp:extent cx="5603875" cy="1404620"/>
-                <wp:effectExtent l="0" t="0" r="15875" b="19050"/>
+                <wp:extent cx="5731510" cy="1404620"/>
+                <wp:effectExtent l="0" t="0" r="21590" b="26035"/>
                 <wp:wrapSquare wrapText="bothSides"/>
                 <wp:docPr id="1402567668" name="Text Box 2"/>
                 <wp:cNvGraphicFramePr>
@@ -5721,7 +6037,7 @@
                       <wps:spPr bwMode="auto">
                         <a:xfrm>
                           <a:off x="0" y="0"/>
-                          <a:ext cx="5603875" cy="1404620"/>
+                          <a:ext cx="5731510" cy="1404620"/>
                         </a:xfrm>
                         <a:prstGeom prst="rect">
                           <a:avLst/>
@@ -5767,7 +6083,7 @@
           </mc:Choice>
           <mc:Fallback>
             <w:pict>
-              <v:shape w14:anchorId="5A7EAA21" id="_x0000_s1027" type="#_x0000_t202" style="position:absolute;left:0;text-align:left;margin-left:8pt;margin-top:268.65pt;width:441.25pt;height:110.6pt;z-index:251661312;visibility:visible;mso-wrap-style:square;mso-width-percent:0;mso-height-percent:200;mso-wrap-distance-left:9pt;mso-wrap-distance-top:3.6pt;mso-wrap-distance-right:9pt;mso-wrap-distance-bottom:3.6pt;mso-position-horizontal:absolute;mso-position-horizontal-relative:text;mso-position-vertical:absolute;mso-position-vertical-relative:text;mso-width-percent:0;mso-height-percent:200;mso-width-relative:margin;mso-height-relative:margin;v-text-anchor:top" o:gfxdata="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">
+              <v:shape w14:anchorId="5A7EAA21" id="_x0000_s1027" type="#_x0000_t202" style="position:absolute;left:0;text-align:left;margin-left:0;margin-top:265.1pt;width:451.3pt;height:110.6pt;z-index:251661312;visibility:visible;mso-wrap-style:square;mso-width-percent:0;mso-height-percent:200;mso-wrap-distance-left:9pt;mso-wrap-distance-top:3.6pt;mso-wrap-distance-right:9pt;mso-wrap-distance-bottom:3.6pt;mso-position-horizontal:absolute;mso-position-horizontal-relative:text;mso-position-vertical:absolute;mso-position-vertical-relative:text;mso-width-percent:0;mso-height-percent:200;mso-width-relative:margin;mso-height-relative:margin;v-text-anchor:top" o:gfxdata="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">
                 <v:textbox style="mso-fit-shape-to-text:t">
                   <w:txbxContent>
                     <w:p>
@@ -5789,22 +6105,21 @@
       <w:r>
         <w:rPr>
           <w:noProof/>
-          <w:highlight w:val="yellow"/>
           <w14:ligatures w14:val="standardContextual"/>
         </w:rPr>
         <w:drawing>
-          <wp:anchor distT="0" distB="0" distL="114300" distR="114300" simplePos="0" relativeHeight="251658240" behindDoc="0" locked="0" layoutInCell="1" allowOverlap="1" wp14:anchorId="52CBDD89" wp14:editId="400E6692">
+          <wp:anchor distT="0" distB="0" distL="114300" distR="114300" simplePos="0" relativeHeight="251662336" behindDoc="0" locked="0" layoutInCell="1" allowOverlap="1" wp14:anchorId="60B39122" wp14:editId="753557AC">
             <wp:simplePos x="0" y="0"/>
             <wp:positionH relativeFrom="column">
-              <wp:posOffset>-25400</wp:posOffset>
+              <wp:posOffset>0</wp:posOffset>
             </wp:positionH>
             <wp:positionV relativeFrom="paragraph">
-              <wp:posOffset>920115</wp:posOffset>
+              <wp:posOffset>913130</wp:posOffset>
             </wp:positionV>
-            <wp:extent cx="5731510" cy="2433320"/>
-            <wp:effectExtent l="0" t="0" r="0" b="0"/>
+            <wp:extent cx="5731510" cy="2415540"/>
+            <wp:effectExtent l="0" t="0" r="2540" b="3810"/>
             <wp:wrapTopAndBottom/>
-            <wp:docPr id="1374164920" name="Graphic 4"/>
+            <wp:docPr id="911825785" name="Graphic 3"/>
             <wp:cNvGraphicFramePr>
               <a:graphicFrameLocks xmlns:a="http://schemas.openxmlformats.org/drawingml/2006/main" noChangeAspect="1"/>
             </wp:cNvGraphicFramePr>
@@ -5812,7 +6127,7 @@
               <a:graphicData uri="http://schemas.openxmlformats.org/drawingml/2006/picture">
                 <pic:pic xmlns:pic="http://schemas.openxmlformats.org/drawingml/2006/picture">
                   <pic:nvPicPr>
-                    <pic:cNvPr id="1374164920" name="Graphic 1374164920"/>
+                    <pic:cNvPr id="911825785" name="Graphic 911825785"/>
                     <pic:cNvPicPr/>
                   </pic:nvPicPr>
                   <pic:blipFill>
@@ -5830,7 +6145,7 @@
                   <pic:spPr>
                     <a:xfrm>
                       <a:off x="0" y="0"/>
-                      <a:ext cx="5731510" cy="2433320"/>
+                      <a:ext cx="5731510" cy="2415540"/>
                     </a:xfrm>
                     <a:prstGeom prst="rect">
                       <a:avLst/>
@@ -5882,13 +6197,21 @@
         <w:t xml:space="preserve"> package</w:t>
       </w:r>
       <w:r>
-        <w:t xml:space="preserve"> as </w:t>
+        <w:t xml:space="preserve"> </w:t>
+      </w:r>
+      <w:proofErr w:type="gramStart"/>
+      <w:r>
+        <w:t xml:space="preserve">as </w:t>
       </w:r>
       <w:r>
         <w:t>a</w:t>
       </w:r>
       <w:r>
-        <w:t xml:space="preserve"> way to select features</w:t>
+        <w:t xml:space="preserve"> way to</w:t>
+      </w:r>
+      <w:proofErr w:type="gramEnd"/>
+      <w:r>
+        <w:t xml:space="preserve"> select features</w:t>
       </w:r>
       <w:r>
         <w:t xml:space="preserve"> </w:t>
@@ -6109,7 +6432,15 @@
         <w:t>oruta, a Recursive Feature Elimination (RFE) with SVM is used.</w:t>
       </w:r>
       <w:r>
-        <w:t xml:space="preserve"> To cite from Artasanchez and Joshi</w:t>
+        <w:t xml:space="preserve"> To cite from </w:t>
+      </w:r>
+      <w:proofErr w:type="spellStart"/>
+      <w:r>
+        <w:t>Artasanchez</w:t>
+      </w:r>
+      <w:proofErr w:type="spellEnd"/>
+      <w:r>
+        <w:t xml:space="preserve"> and Joshi</w:t>
       </w:r>
       <w:r>
         <w:t>, RFE is</w:t>
@@ -6318,12 +6649,30 @@
       </w:r>
     </w:p>
     <w:p>
+      <w:proofErr w:type="spellStart"/>
+      <w:proofErr w:type="gramStart"/>
       <w:r>
         <w:rPr>
           <w:highlight w:val="yellow"/>
         </w:rPr>
-        <w:t>Aanvullen  deduplicaton</w:t>
-      </w:r>
+        <w:t>Aanvullen</w:t>
+      </w:r>
+      <w:proofErr w:type="spellEnd"/>
+      <w:r>
+        <w:rPr>
+          <w:highlight w:val="yellow"/>
+        </w:rPr>
+        <w:t xml:space="preserve">  </w:t>
+      </w:r>
+      <w:proofErr w:type="spellStart"/>
+      <w:r>
+        <w:rPr>
+          <w:highlight w:val="yellow"/>
+        </w:rPr>
+        <w:t>deduplicaton</w:t>
+      </w:r>
+      <w:proofErr w:type="spellEnd"/>
+      <w:proofErr w:type="gramEnd"/>
       <w:r>
         <w:t xml:space="preserve"> </w:t>
       </w:r>
@@ -6331,7 +6680,21 @@
         <w:rPr>
           <w:highlight w:val="yellow"/>
         </w:rPr>
-        <w:t xml:space="preserve">+ aanpassen </w:t>
+        <w:t xml:space="preserve">+ </w:t>
+      </w:r>
+      <w:proofErr w:type="spellStart"/>
+      <w:r>
+        <w:rPr>
+          <w:highlight w:val="yellow"/>
+        </w:rPr>
+        <w:t>aanpassen</w:t>
+      </w:r>
+      <w:proofErr w:type="spellEnd"/>
+      <w:r>
+        <w:rPr>
+          <w:highlight w:val="yellow"/>
+        </w:rPr>
+        <w:t xml:space="preserve"> </w:t>
       </w:r>
       <w:r>
         <w:rPr>
@@ -6469,7 +6832,15 @@
         <w:t>To validate the models, 5-fold cross validation is used.</w:t>
       </w:r>
       <w:r>
-        <w:t xml:space="preserve"> Also, the random_state parameter is the same for all models.</w:t>
+        <w:t xml:space="preserve"> Also, the </w:t>
+      </w:r>
+      <w:proofErr w:type="spellStart"/>
+      <w:r>
+        <w:t>random_state</w:t>
+      </w:r>
+      <w:proofErr w:type="spellEnd"/>
+      <w:r>
+        <w:t xml:space="preserve"> parameter is the same for all models.</w:t>
       </w:r>
     </w:p>
     <w:p/>
@@ -6565,9 +6936,11 @@
       </w:r>
     </w:p>
     <w:p>
+      <w:proofErr w:type="spellStart"/>
       <w:r>
         <w:t>Asfdsfsfsdfgs</w:t>
       </w:r>
+      <w:proofErr w:type="spellEnd"/>
     </w:p>
     <w:p>
       <w:pPr>
@@ -6738,44 +7111,10 @@
           <w:szCs w:val="22"/>
           <w:lang w:val="nl-NL"/>
         </w:rPr>
-        <w:t>4 Results</w:t>
-      </w:r>
-    </w:p>
-    <w:p>
-      <w:pPr>
-        <w:rPr>
-          <w:lang w:val="nl-NL"/>
-        </w:rPr>
-      </w:pPr>
-      <w:r>
-        <w:rPr>
-          <w:lang w:val="nl-NL"/>
-        </w:rPr>
-        <w:t>Hier komen vooral d</w:t>
-      </w:r>
-      <w:r>
-        <w:rPr>
-          <w:lang w:val="nl-NL"/>
-        </w:rPr>
-        <w:t>e grafiekjes met de resultaten van de verschillende aanpakken</w:t>
-      </w:r>
-    </w:p>
-    <w:p>
-      <w:pPr>
-        <w:rPr>
-          <w:lang w:val="nl-NL"/>
-        </w:rPr>
-      </w:pPr>
-    </w:p>
-    <w:p>
-      <w:pPr>
-        <w:rPr>
-          <w:lang w:val="nl-NL"/>
-        </w:rPr>
-      </w:pPr>
-    </w:p>
-    <w:p>
-      <w:pPr>
+        <w:t xml:space="preserve">4 </w:t>
+      </w:r>
+      <w:proofErr w:type="spellStart"/>
+      <w:r>
         <w:rPr>
           <w:b/>
           <w:bCs/>
@@ -6783,8 +7122,45 @@
           <w:szCs w:val="22"/>
           <w:lang w:val="nl-NL"/>
         </w:rPr>
-      </w:pPr>
-      <w:r>
+        <w:t>Results</w:t>
+      </w:r>
+      <w:proofErr w:type="spellEnd"/>
+    </w:p>
+    <w:p>
+      <w:pPr>
+        <w:rPr>
+          <w:lang w:val="nl-NL"/>
+        </w:rPr>
+      </w:pPr>
+      <w:r>
+        <w:rPr>
+          <w:lang w:val="nl-NL"/>
+        </w:rPr>
+        <w:t>Hier komen vooral d</w:t>
+      </w:r>
+      <w:r>
+        <w:rPr>
+          <w:lang w:val="nl-NL"/>
+        </w:rPr>
+        <w:t>e grafiekjes met de resultaten van de verschillende aanpakken</w:t>
+      </w:r>
+    </w:p>
+    <w:p>
+      <w:pPr>
+        <w:rPr>
+          <w:lang w:val="nl-NL"/>
+        </w:rPr>
+      </w:pPr>
+    </w:p>
+    <w:p>
+      <w:pPr>
+        <w:rPr>
+          <w:lang w:val="nl-NL"/>
+        </w:rPr>
+      </w:pPr>
+    </w:p>
+    <w:p>
+      <w:pPr>
         <w:rPr>
           <w:b/>
           <w:bCs/>
@@ -6792,79 +7168,82 @@
           <w:szCs w:val="22"/>
           <w:lang w:val="nl-NL"/>
         </w:rPr>
-        <w:t>5 Discussion</w:t>
-      </w:r>
-    </w:p>
-    <w:p>
-      <w:pPr>
-        <w:rPr>
-          <w:lang w:val="nl-NL"/>
-        </w:rPr>
-      </w:pPr>
-      <w:r>
-        <w:rPr>
-          <w:lang w:val="nl-NL"/>
-        </w:rPr>
-        <w:t>Onze reflectie op het resultaat.</w:t>
-      </w:r>
-    </w:p>
-    <w:p>
-      <w:pPr>
-        <w:rPr>
-          <w:lang w:val="nl-NL"/>
-        </w:rPr>
-      </w:pPr>
-    </w:p>
-    <w:p>
-      <w:pPr>
-        <w:rPr>
-          <w:b/>
-          <w:bCs/>
-          <w:lang w:val="nl-NL"/>
-        </w:rPr>
-      </w:pPr>
-    </w:p>
-    <w:p>
-      <w:pPr>
-        <w:rPr>
-          <w:lang w:val="nl-NL"/>
-        </w:rPr>
-      </w:pPr>
-    </w:p>
-    <w:p>
-      <w:pPr>
-        <w:rPr>
-          <w:lang w:val="nl-NL"/>
-        </w:rPr>
-      </w:pPr>
-    </w:p>
-    <w:p>
-      <w:pPr>
+      </w:pPr>
+      <w:r>
         <w:rPr>
           <w:b/>
           <w:bCs/>
           <w:sz w:val="22"/>
           <w:szCs w:val="22"/>
-        </w:rPr>
-      </w:pPr>
+          <w:lang w:val="nl-NL"/>
+        </w:rPr>
+        <w:t xml:space="preserve">5 </w:t>
+      </w:r>
+      <w:proofErr w:type="spellStart"/>
       <w:r>
         <w:rPr>
           <w:b/>
           <w:bCs/>
           <w:sz w:val="22"/>
           <w:szCs w:val="22"/>
-        </w:rPr>
-        <w:t>6</w:t>
-      </w:r>
-      <w:r>
+          <w:lang w:val="nl-NL"/>
+        </w:rPr>
+        <w:t>Discussion</w:t>
+      </w:r>
+      <w:proofErr w:type="spellEnd"/>
+    </w:p>
+    <w:p>
+      <w:pPr>
+        <w:rPr>
+          <w:lang w:val="nl-NL"/>
+        </w:rPr>
+      </w:pPr>
+      <w:r>
+        <w:rPr>
+          <w:lang w:val="nl-NL"/>
+        </w:rPr>
+        <w:t>Onze reflectie op het resultaat.</w:t>
+      </w:r>
+    </w:p>
+    <w:p>
+      <w:pPr>
+        <w:rPr>
+          <w:lang w:val="nl-NL"/>
+        </w:rPr>
+      </w:pPr>
+    </w:p>
+    <w:p>
+      <w:pPr>
+        <w:rPr>
+          <w:b/>
+          <w:bCs/>
+          <w:lang w:val="nl-NL"/>
+        </w:rPr>
+      </w:pPr>
+    </w:p>
+    <w:p>
+      <w:pPr>
+        <w:rPr>
+          <w:lang w:val="nl-NL"/>
+        </w:rPr>
+      </w:pPr>
+    </w:p>
+    <w:p>
+      <w:pPr>
+        <w:rPr>
+          <w:lang w:val="nl-NL"/>
+        </w:rPr>
+      </w:pPr>
+    </w:p>
+    <w:p>
+      <w:pPr>
         <w:rPr>
           <w:b/>
           <w:bCs/>
           <w:sz w:val="22"/>
           <w:szCs w:val="22"/>
         </w:rPr>
-        <w:t xml:space="preserve"> Conclusion</w:t>
-      </w:r>
+      </w:pPr>
       <w:r>
         <w:rPr>
           <w:b/>
@@ -6872,30 +7251,17 @@
           <w:sz w:val="22"/>
           <w:szCs w:val="22"/>
         </w:rPr>
-        <w:t>s</w:t>
-      </w:r>
-    </w:p>
-    <w:p>
-      <w:r>
-        <w:t xml:space="preserve">In conclusion, </w:t>
-      </w:r>
-      <w:r>
-        <w:t>the model d</w:t>
-      </w:r>
-      <w:r>
-        <w:t xml:space="preserve">eveloped using RNA sequencing data demonstrates &lt;xyz&gt;. </w:t>
-      </w:r>
-    </w:p>
-    <w:p/>
-    <w:p>
-      <w:pPr>
+        <w:t>6</w:t>
+      </w:r>
+      <w:r>
         <w:rPr>
           <w:b/>
           <w:bCs/>
           <w:sz w:val="22"/>
           <w:szCs w:val="22"/>
         </w:rPr>
-      </w:pPr>
+        <w:t xml:space="preserve"> Conclusion</w:t>
+      </w:r>
       <w:r>
         <w:rPr>
           <w:b/>
@@ -6903,21 +7269,81 @@
           <w:sz w:val="22"/>
           <w:szCs w:val="22"/>
         </w:rPr>
-        <w:t>6</w:t>
-      </w:r>
-      <w:r>
+        <w:t>s</w:t>
+      </w:r>
+    </w:p>
+    <w:p>
+      <w:r>
+        <w:t xml:space="preserve">In conclusion, </w:t>
+      </w:r>
+      <w:r>
+        <w:t>the model d</w:t>
+      </w:r>
+      <w:r>
+        <w:t>eveloped using RNA sequencing data demonstrates &lt;</w:t>
+      </w:r>
+      <w:proofErr w:type="spellStart"/>
+      <w:r>
+        <w:t>xyz</w:t>
+      </w:r>
+      <w:proofErr w:type="spellEnd"/>
+      <w:r>
+        <w:t xml:space="preserve">&gt;. </w:t>
+      </w:r>
+    </w:p>
+    <w:p/>
+    <w:p>
+      <w:pPr>
         <w:rPr>
           <w:b/>
           <w:bCs/>
           <w:sz w:val="22"/>
           <w:szCs w:val="22"/>
         </w:rPr>
+      </w:pPr>
+      <w:r>
+        <w:rPr>
+          <w:b/>
+          <w:bCs/>
+          <w:sz w:val="22"/>
+          <w:szCs w:val="22"/>
+        </w:rPr>
+        <w:t>6</w:t>
+      </w:r>
+      <w:r>
+        <w:rPr>
+          <w:b/>
+          <w:bCs/>
+          <w:sz w:val="22"/>
+          <w:szCs w:val="22"/>
+        </w:rPr>
         <w:t>.1 Innovations</w:t>
       </w:r>
     </w:p>
     <w:p>
-      <w:r>
-        <w:t xml:space="preserve">Oftewel, hier komt ‘what </w:t>
+      <w:proofErr w:type="spellStart"/>
+      <w:r>
+        <w:t>Oftewel</w:t>
+      </w:r>
+      <w:proofErr w:type="spellEnd"/>
+      <w:r>
+        <w:t xml:space="preserve">, </w:t>
+      </w:r>
+      <w:proofErr w:type="spellStart"/>
+      <w:r>
+        <w:t>hier</w:t>
+      </w:r>
+      <w:proofErr w:type="spellEnd"/>
+      <w:r>
+        <w:t xml:space="preserve"> </w:t>
+      </w:r>
+      <w:proofErr w:type="spellStart"/>
+      <w:r>
+        <w:t>komt</w:t>
+      </w:r>
+      <w:proofErr w:type="spellEnd"/>
+      <w:r>
+        <w:t xml:space="preserve"> ‘what </w:t>
       </w:r>
       <w:r>
         <w:t>c</w:t>

</xml_diff>